<commit_message>
Added my part of the Design Document
</commit_message>
<xml_diff>
--- a/1_Planning/Design Document.docx
+++ b/1_Planning/Design Document.docx
@@ -1,6 +1,6 @@
 
 <file path=word/document.xml><?xml version="1.0" encoding="utf-8"?>
-<w:document xmlns:wpc="http://schemas.microsoft.com/office/word/2010/wordprocessingCanvas" xmlns:cx="http://schemas.microsoft.com/office/drawing/2014/chartex" xmlns:cx1="http://schemas.microsoft.com/office/drawing/2015/9/8/chartex" xmlns:mc="http://schemas.openxmlformats.org/markup-compatibility/2006" xmlns:o="urn:schemas-microsoft-com:office:office" xmlns:r="http://schemas.openxmlformats.org/officeDocument/2006/relationships" xmlns:m="http://schemas.openxmlformats.org/officeDocument/2006/math" xmlns:v="urn:schemas-microsoft-com:vml" xmlns:wp14="http://schemas.microsoft.com/office/word/2010/wordprocessingDrawing" xmlns:wp="http://schemas.openxmlformats.org/drawingml/2006/wordprocessingDrawing" xmlns:w10="urn:schemas-microsoft-com:office:word" xmlns:w="http://schemas.openxmlformats.org/wordprocessingml/2006/main" xmlns:w14="http://schemas.microsoft.com/office/word/2010/wordml" xmlns:w15="http://schemas.microsoft.com/office/word/2012/wordml" xmlns:w16se="http://schemas.microsoft.com/office/word/2015/wordml/symex" xmlns:wpg="http://schemas.microsoft.com/office/word/2010/wordprocessingGroup" xmlns:wpi="http://schemas.microsoft.com/office/word/2010/wordprocessingInk" xmlns:wne="http://schemas.microsoft.com/office/word/2006/wordml" xmlns:wps="http://schemas.microsoft.com/office/word/2010/wordprocessingShape" mc:Ignorable="w14 w15 w16se wp14">
+<w:document xmlns:wpc="http://schemas.microsoft.com/office/word/2010/wordprocessingCanvas" xmlns:mo="http://schemas.microsoft.com/office/mac/office/2008/main" xmlns:mc="http://schemas.openxmlformats.org/markup-compatibility/2006" xmlns:mv="urn:schemas-microsoft-com:mac:vml" xmlns:o="urn:schemas-microsoft-com:office:office" xmlns:r="http://schemas.openxmlformats.org/officeDocument/2006/relationships" xmlns:m="http://schemas.openxmlformats.org/officeDocument/2006/math" xmlns:v="urn:schemas-microsoft-com:vml" xmlns:wp14="http://schemas.microsoft.com/office/word/2010/wordprocessingDrawing" xmlns:wp="http://schemas.openxmlformats.org/drawingml/2006/wordprocessingDrawing" xmlns:w10="urn:schemas-microsoft-com:office:word" xmlns:w="http://schemas.openxmlformats.org/wordprocessingml/2006/main" xmlns:w14="http://schemas.microsoft.com/office/word/2010/wordml" xmlns:w15="http://schemas.microsoft.com/office/word/2012/wordml" xmlns:wpg="http://schemas.microsoft.com/office/word/2010/wordprocessingGroup" xmlns:wpi="http://schemas.microsoft.com/office/word/2010/wordprocessingInk" xmlns:wne="http://schemas.microsoft.com/office/word/2006/wordml" xmlns:wps="http://schemas.microsoft.com/office/word/2010/wordprocessingShape" mc:Ignorable="w14 w15 wp14">
   <w:background w:color="FFFFFF"/>
   <w:body>
     <w:p>
@@ -166,52 +166,16 @@
           <w:sz w:val="32"/>
           <w:szCs w:val="32"/>
         </w:rPr>
-        <w:t xml:space="preserve">David </w:t>
-      </w:r>
-      <w:proofErr w:type="spellStart"/>
+        <w:t>David Eelman - 6365316</w:t>
+      </w:r>
       <w:r>
         <w:rPr>
           <w:color w:val="008575"/>
           <w:sz w:val="32"/>
           <w:szCs w:val="32"/>
         </w:rPr>
-        <w:t>Eelman</w:t>
-      </w:r>
-      <w:proofErr w:type="spellEnd"/>
-      <w:r>
-        <w:rPr>
-          <w:color w:val="008575"/>
-          <w:sz w:val="32"/>
-          <w:szCs w:val="32"/>
-        </w:rPr>
-        <w:t xml:space="preserve"> - 6365316</w:t>
-      </w:r>
-      <w:r>
-        <w:rPr>
-          <w:color w:val="008575"/>
-          <w:sz w:val="32"/>
-          <w:szCs w:val="32"/>
-        </w:rPr>
         <w:br/>
-        <w:t xml:space="preserve">Stanislav </w:t>
-      </w:r>
-      <w:proofErr w:type="spellStart"/>
-      <w:r>
-        <w:rPr>
-          <w:color w:val="008575"/>
-          <w:sz w:val="32"/>
-          <w:szCs w:val="32"/>
-        </w:rPr>
-        <w:t>Rashevskyi</w:t>
-      </w:r>
-      <w:proofErr w:type="spellEnd"/>
-      <w:r>
-        <w:rPr>
-          <w:color w:val="008575"/>
-          <w:sz w:val="32"/>
-          <w:szCs w:val="32"/>
-        </w:rPr>
-        <w:t xml:space="preserve"> - 7028178</w:t>
+        <w:t>Stanislav Rashevskyi - 7028178</w:t>
       </w:r>
       <w:r>
         <w:rPr>
@@ -368,6 +332,7 @@
                 <w:noProof/>
                 <w:sz w:val="24"/>
                 <w:szCs w:val="24"/>
+                <w:lang w:val="en-US"/>
               </w:rPr>
               <w:drawing>
                 <wp:inline distT="114300" distB="114300" distL="114300" distR="114300" wp14:anchorId="2DEA58E7" wp14:editId="12614E7E">
@@ -1547,52 +1512,50 @@
       <w:r>
         <w:br w:type="page"/>
       </w:r>
-      <w:bookmarkStart w:id="5" w:name="_GoBack"/>
+    </w:p>
+    <w:p>
+      <w:pPr>
+        <w:pStyle w:val="Heading1"/>
+        <w:spacing w:before="0" w:line="276" w:lineRule="auto"/>
+      </w:pPr>
+      <w:bookmarkStart w:id="5" w:name="_Toc518638417"/>
+      <w:r>
+        <w:lastRenderedPageBreak/>
+        <w:t>Introduction</w:t>
+      </w:r>
       <w:bookmarkEnd w:id="5"/>
     </w:p>
     <w:p>
       <w:pPr>
-        <w:pStyle w:val="Heading1"/>
-        <w:spacing w:before="0" w:line="276" w:lineRule="auto"/>
-      </w:pPr>
-      <w:bookmarkStart w:id="6" w:name="_Toc518638417"/>
-      <w:r>
-        <w:lastRenderedPageBreak/>
-        <w:t>Introduction</w:t>
-      </w:r>
-      <w:bookmarkEnd w:id="6"/>
+        <w:spacing w:line="240" w:lineRule="auto"/>
+      </w:pPr>
+      <w:r>
+        <w:tab/>
+        <w:t xml:space="preserve">This document will specify the detailed design </w:t>
+      </w:r>
+      <w:r>
+        <w:t xml:space="preserve">and test plan </w:t>
+      </w:r>
+      <w:r>
+        <w:t>of the Robotic Air Hockey System</w:t>
+      </w:r>
+      <w:r>
+        <w:t xml:space="preserve"> including all subsystems</w:t>
+      </w:r>
+      <w:r>
+        <w:t>.</w:t>
+      </w:r>
     </w:p>
     <w:p>
       <w:pPr>
-        <w:spacing w:line="240" w:lineRule="auto"/>
-      </w:pPr>
-      <w:r>
-        <w:tab/>
-        <w:t xml:space="preserve">This document will specify the detailed design </w:t>
-      </w:r>
-      <w:r>
-        <w:t xml:space="preserve">and test plan </w:t>
-      </w:r>
-      <w:r>
-        <w:t>of the Robotic Air Hockey System</w:t>
-      </w:r>
-      <w:r>
-        <w:t xml:space="preserve"> including all subsystems</w:t>
-      </w:r>
-      <w:r>
-        <w:t>.</w:t>
-      </w:r>
-    </w:p>
-    <w:p>
-      <w:pPr>
         <w:pStyle w:val="Heading1"/>
         <w:spacing w:line="276" w:lineRule="auto"/>
       </w:pPr>
-      <w:bookmarkStart w:id="7" w:name="_Toc518638418"/>
+      <w:bookmarkStart w:id="6" w:name="_Toc518638418"/>
       <w:r>
         <w:t>System Description</w:t>
       </w:r>
-      <w:bookmarkEnd w:id="7"/>
+      <w:bookmarkEnd w:id="6"/>
     </w:p>
     <w:p>
       <w:pPr>
@@ -1843,7 +1806,7 @@
       <w:pPr>
         <w:pStyle w:val="Caption"/>
       </w:pPr>
-      <w:bookmarkStart w:id="8" w:name="_Ref518632111"/>
+      <w:bookmarkStart w:id="7" w:name="_Ref518632111"/>
       <w:r>
         <w:t xml:space="preserve">Figure </w:t>
       </w:r>
@@ -1863,9 +1826,12 @@
         <w:t>1</w:t>
       </w:r>
       <w:r>
+        <w:rPr>
+          <w:noProof/>
+        </w:rPr>
         <w:fldChar w:fldCharType="end"/>
       </w:r>
-      <w:bookmarkEnd w:id="8"/>
+      <w:bookmarkEnd w:id="7"/>
       <w:r>
         <w:t xml:space="preserve"> - System Block Diagram</w:t>
       </w:r>
@@ -1888,12 +1854,12 @@
         <w:pStyle w:val="Heading2"/>
         <w:spacing w:line="276" w:lineRule="auto"/>
       </w:pPr>
-      <w:bookmarkStart w:id="9" w:name="_Toc518638419"/>
+      <w:bookmarkStart w:id="8" w:name="_Toc518638419"/>
       <w:r>
         <w:lastRenderedPageBreak/>
         <w:t>Paddle Controller</w:t>
       </w:r>
-      <w:bookmarkEnd w:id="9"/>
+      <w:bookmarkEnd w:id="8"/>
     </w:p>
     <w:p>
       <w:r>
@@ -2008,7 +1974,7 @@
       <w:pPr>
         <w:pStyle w:val="Caption"/>
       </w:pPr>
-      <w:bookmarkStart w:id="10" w:name="_Ref518633705"/>
+      <w:bookmarkStart w:id="9" w:name="_Ref518633705"/>
       <w:r>
         <w:t xml:space="preserve">Figure </w:t>
       </w:r>
@@ -2028,9 +1994,12 @@
         <w:t>2</w:t>
       </w:r>
       <w:r>
+        <w:rPr>
+          <w:noProof/>
+        </w:rPr>
         <w:fldChar w:fldCharType="end"/>
       </w:r>
-      <w:bookmarkEnd w:id="10"/>
+      <w:bookmarkEnd w:id="9"/>
       <w:r>
         <w:t xml:space="preserve"> - Electro-Mechanical System </w:t>
       </w:r>
@@ -2316,7 +2285,7 @@
         <w:pStyle w:val="Caption"/>
         <w:jc w:val="center"/>
       </w:pPr>
-      <w:bookmarkStart w:id="11" w:name="_Ref518634730"/>
+      <w:bookmarkStart w:id="10" w:name="_Ref518634730"/>
       <w:r>
         <w:t xml:space="preserve">Figure </w:t>
       </w:r>
@@ -2336,9 +2305,12 @@
         <w:t>3</w:t>
       </w:r>
       <w:r>
+        <w:rPr>
+          <w:noProof/>
+        </w:rPr>
         <w:fldChar w:fldCharType="end"/>
       </w:r>
-      <w:bookmarkEnd w:id="11"/>
+      <w:bookmarkEnd w:id="10"/>
       <w:r>
         <w:t xml:space="preserve"> - Microcontroller Interface Board</w:t>
       </w:r>
@@ -2405,15 +2377,13 @@
         <w:t xml:space="preserve">light.  The </w:t>
       </w:r>
       <w:r>
-        <w:t xml:space="preserve">IR LED’s are driven by 555 timers operating in </w:t>
-      </w:r>
-      <w:proofErr w:type="spellStart"/>
-      <w:r>
-        <w:t>astable</w:t>
-      </w:r>
-      <w:proofErr w:type="spellEnd"/>
-      <w:r>
-        <w:t xml:space="preserve"> mode outputting a 56 kHz waveform.  The IR output of the sensors are filtered using a Schmidt trigger</w:t>
+        <w:t>IR LED’s are driven by 555 timers operating in a</w:t>
+      </w:r>
+      <w:r>
+        <w:t xml:space="preserve"> </w:t>
+      </w:r>
+      <w:r>
+        <w:t>stable mode outputting a 56 kHz waveform.  The IR output of the sensors are filtered using a Schmidt trigger</w:t>
       </w:r>
       <w:r>
         <w:t xml:space="preserve"> and passed to the microcontroller for processing</w:t>
@@ -2465,6 +2435,9 @@
       </w:r>
     </w:p>
     <w:p>
+      <w:pPr>
+        <w:ind w:firstLine="709"/>
+      </w:pPr>
       <w:r>
         <w:tab/>
         <w:t>An off-the-shelf microcontroller running software written in C is used to interface with the</w:t>
@@ -2570,7 +2543,7 @@
         <w:pStyle w:val="Caption"/>
         <w:jc w:val="center"/>
       </w:pPr>
-      <w:bookmarkStart w:id="12" w:name="_Ref518635688"/>
+      <w:bookmarkStart w:id="11" w:name="_Ref518635688"/>
       <w:r>
         <w:t xml:space="preserve">Figure </w:t>
       </w:r>
@@ -2590,49 +2563,777 @@
         <w:t>4</w:t>
       </w:r>
       <w:r>
+        <w:rPr>
+          <w:noProof/>
+        </w:rPr>
         <w:fldChar w:fldCharType="end"/>
       </w:r>
-      <w:bookmarkEnd w:id="12"/>
+      <w:bookmarkEnd w:id="11"/>
       <w:r>
         <w:t xml:space="preserve"> - Paddle Controller State Machine</w:t>
       </w:r>
     </w:p>
     <w:p>
       <w:pPr>
+        <w:rPr>
+          <w:rFonts w:ascii="PT Sans Narrow" w:eastAsia="PT Sans Narrow" w:hAnsi="PT Sans Narrow" w:cs="PT Sans Narrow"/>
+          <w:color w:val="008575"/>
+          <w:sz w:val="32"/>
+          <w:szCs w:val="32"/>
+        </w:rPr>
+      </w:pPr>
+      <w:bookmarkStart w:id="12" w:name="_Toc518638420"/>
+      <w:r>
+        <w:br w:type="page"/>
+      </w:r>
+    </w:p>
+    <w:p>
+      <w:pPr>
         <w:pStyle w:val="Heading2"/>
         <w:spacing w:line="276" w:lineRule="auto"/>
       </w:pPr>
-      <w:bookmarkStart w:id="13" w:name="_Toc518638420"/>
-      <w:r>
+      <w:r>
+        <w:lastRenderedPageBreak/>
         <w:t>Master Controller</w:t>
       </w:r>
-      <w:bookmarkEnd w:id="13"/>
+      <w:bookmarkEnd w:id="12"/>
     </w:p>
     <w:p>
       <w:pPr>
-        <w:pStyle w:val="NoSpacing"/>
-        <w:spacing w:line="276" w:lineRule="auto"/>
+        <w:keepNext/>
+        <w:jc w:val="center"/>
       </w:pPr>
       <w:r>
         <w:rPr>
           <w:rFonts w:cs="Lucida Sans Unicode"/>
+          <w:noProof/>
           <w:color w:val="565A5C"/>
           <w:spacing w:val="3"/>
           <w:shd w:val="clear" w:color="auto" w:fill="FFFFFF"/>
-        </w:rPr>
-        <w:t>Describes all individual modules somewhat clearly (note: the description should help a reader to understand its operation and test plans</w:t>
-      </w:r>
-      <w:proofErr w:type="gramStart"/>
-      <w:r>
-        <w:rPr>
-          <w:rFonts w:cs="Lucida Sans Unicode"/>
-          <w:color w:val="565A5C"/>
-          <w:spacing w:val="3"/>
-          <w:shd w:val="clear" w:color="auto" w:fill="FFFFFF"/>
-        </w:rPr>
-        <w:t>. )</w:t>
-      </w:r>
-      <w:proofErr w:type="gramEnd"/>
+          <w:lang w:val="en-US"/>
+        </w:rPr>
+        <w:drawing>
+          <wp:inline distT="0" distB="0" distL="0" distR="0" wp14:anchorId="0F4D6BBE" wp14:editId="282B129F">
+            <wp:extent cx="4460152" cy="3095062"/>
+            <wp:effectExtent l="0" t="0" r="10795" b="3810"/>
+            <wp:docPr id="11" name="Picture 11" descr="../5_Master_Controller/MC_flowchart.png"/>
+            <wp:cNvGraphicFramePr>
+              <a:graphicFrameLocks xmlns:a="http://schemas.openxmlformats.org/drawingml/2006/main" noChangeAspect="1"/>
+            </wp:cNvGraphicFramePr>
+            <a:graphic xmlns:a="http://schemas.openxmlformats.org/drawingml/2006/main">
+              <a:graphicData uri="http://schemas.openxmlformats.org/drawingml/2006/picture">
+                <pic:pic xmlns:pic="http://schemas.openxmlformats.org/drawingml/2006/picture">
+                  <pic:nvPicPr>
+                    <pic:cNvPr id="0" name="Picture 2" descr="../5_Master_Controller/MC_flowchart.png"/>
+                    <pic:cNvPicPr>
+                      <a:picLocks noChangeAspect="1" noChangeArrowheads="1"/>
+                    </pic:cNvPicPr>
+                  </pic:nvPicPr>
+                  <pic:blipFill>
+                    <a:blip r:embed="rId14">
+                      <a:extLst>
+                        <a:ext uri="{28A0092B-C50C-407E-A947-70E740481C1C}">
+                          <a14:useLocalDpi xmlns:a14="http://schemas.microsoft.com/office/drawing/2010/main" val="0"/>
+                        </a:ext>
+                      </a:extLst>
+                    </a:blip>
+                    <a:srcRect/>
+                    <a:stretch>
+                      <a:fillRect/>
+                    </a:stretch>
+                  </pic:blipFill>
+                  <pic:spPr bwMode="auto">
+                    <a:xfrm>
+                      <a:off x="0" y="0"/>
+                      <a:ext cx="4462589" cy="3096753"/>
+                    </a:xfrm>
+                    <a:prstGeom prst="rect">
+                      <a:avLst/>
+                    </a:prstGeom>
+                    <a:noFill/>
+                    <a:ln>
+                      <a:noFill/>
+                    </a:ln>
+                  </pic:spPr>
+                </pic:pic>
+              </a:graphicData>
+            </a:graphic>
+          </wp:inline>
+        </w:drawing>
+      </w:r>
+    </w:p>
+    <w:p>
+      <w:pPr>
+        <w:pStyle w:val="Caption"/>
+        <w:jc w:val="center"/>
+      </w:pPr>
+      <w:r>
+        <w:t xml:space="preserve">Figure </w:t>
+      </w:r>
+      <w:r>
+        <w:fldChar w:fldCharType="begin"/>
+      </w:r>
+      <w:r>
+        <w:instrText xml:space="preserve"> SEQ Figure \* ARABIC </w:instrText>
+      </w:r>
+      <w:r>
+        <w:fldChar w:fldCharType="separate"/>
+      </w:r>
+      <w:r>
+        <w:rPr>
+          <w:noProof/>
+        </w:rPr>
+        <w:t>5</w:t>
+      </w:r>
+      <w:r>
+        <w:rPr>
+          <w:noProof/>
+        </w:rPr>
+        <w:fldChar w:fldCharType="end"/>
+      </w:r>
+      <w:r>
+        <w:t xml:space="preserve"> - Master Controller Supervisory flowchart</w:t>
+      </w:r>
+    </w:p>
+    <w:p>
+      <w:pPr>
+        <w:jc w:val="center"/>
+      </w:pPr>
+    </w:p>
+    <w:p>
+      <w:pPr>
+        <w:ind w:firstLine="709"/>
+      </w:pPr>
+      <w:r>
+        <w:t>The Master Controller</w:t>
+      </w:r>
+      <w:r>
+        <w:t xml:space="preserve"> (MC)</w:t>
+      </w:r>
+      <w:r>
+        <w:t xml:space="preserve"> is responsible for game strategy control, trajectory predictions, data logging and supervisory control.</w:t>
+      </w:r>
+      <w:r>
+        <w:t xml:space="preserve"> </w:t>
+      </w:r>
+      <w:r>
+        <w:t xml:space="preserve"> </w:t>
+      </w:r>
+      <w:r>
+        <w:t>MC process</w:t>
+      </w:r>
+      <w:r>
+        <w:t xml:space="preserve"> is</w:t>
+      </w:r>
+      <w:r>
+        <w:t xml:space="preserve"> written in Python 2.7 and ran on off-the-shelf Linux Computer</w:t>
+      </w:r>
+      <w:r>
+        <w:t xml:space="preserve"> (</w:t>
+      </w:r>
+      <w:r>
+        <w:t>i7, 16Gb RAM, Ubuntu 14.04</w:t>
+      </w:r>
+      <w:r>
+        <w:t>).</w:t>
+      </w:r>
+    </w:p>
+    <w:p>
+      <w:r>
+        <w:t>Figure 5 demons</w:t>
+      </w:r>
+      <w:r>
+        <w:t xml:space="preserve">trates </w:t>
+      </w:r>
+      <w:r>
+        <w:t xml:space="preserve">the </w:t>
+      </w:r>
+      <w:r>
+        <w:t>constant MC program flow:</w:t>
+      </w:r>
+    </w:p>
+    <w:p>
+      <w:pPr>
+        <w:rPr>
+          <w:b/>
+        </w:rPr>
+      </w:pPr>
+      <w:r>
+        <w:rPr>
+          <w:b/>
+        </w:rPr>
+        <w:t>Rx IPC and Tx IPC data</w:t>
+      </w:r>
+    </w:p>
+    <w:p>
+      <w:pPr>
+        <w:ind w:firstLine="709"/>
+      </w:pPr>
+      <w:r>
+        <w:t xml:space="preserve">MC establishes inter-process communication with the Puck Tracker (PT) and the User Interface (UI) </w:t>
+      </w:r>
+      <w:r>
+        <w:t xml:space="preserve">processes </w:t>
+      </w:r>
+      <w:r>
+        <w:t xml:space="preserve">through </w:t>
+      </w:r>
+      <w:r>
+        <w:t>Python p</w:t>
+      </w:r>
+      <w:r>
+        <w:t>rocess-based “threading” interface</w:t>
+      </w:r>
+      <w:r>
+        <w:t xml:space="preserve"> called </w:t>
+      </w:r>
+      <w:r>
+        <w:rPr>
+          <w:i/>
+        </w:rPr>
+        <w:t>multiprocessing</w:t>
+      </w:r>
+      <w:r>
+        <w:t>.</w:t>
+      </w:r>
+      <w:r>
+        <w:t xml:space="preserve"> </w:t>
+      </w:r>
+    </w:p>
+    <w:p>
+      <w:pPr>
+        <w:ind w:firstLine="709"/>
+      </w:pPr>
+      <w:r>
+        <w:t>Using multiprocessing MC creates two arrays (</w:t>
+      </w:r>
+      <w:r>
+        <w:t xml:space="preserve">multiprocessing.Array </w:t>
+      </w:r>
+      <w:r>
+        <w:t xml:space="preserve">together with enumerations specified in a JSON file) and </w:t>
+      </w:r>
+      <w:r>
+        <w:t>a queue</w:t>
+      </w:r>
+      <w:r>
+        <w:t xml:space="preserve"> (</w:t>
+      </w:r>
+      <w:r>
+        <w:t>multiprocessing.Queue</w:t>
+      </w:r>
+      <w:r>
+        <w:t xml:space="preserve">) for communication with the </w:t>
+      </w:r>
+      <w:r>
+        <w:t>PT.</w:t>
+      </w:r>
+    </w:p>
+    <w:p>
+      <w:r>
+        <w:t>PT transmit array is</w:t>
+      </w:r>
+      <w:r>
+        <w:t xml:space="preserve"> mainly</w:t>
+      </w:r>
+      <w:r>
+        <w:t xml:space="preserve"> used to </w:t>
+      </w:r>
+      <w:r>
+        <w:t xml:space="preserve">identify </w:t>
+      </w:r>
+      <w:r>
+        <w:t xml:space="preserve">the </w:t>
+      </w:r>
+      <w:r>
+        <w:t>velocity and position of the puck on the playing surface, as well as to show current states and errors of the process. Receive array is u</w:t>
+      </w:r>
+      <w:r>
+        <w:t>sed to configure the web-camera</w:t>
+      </w:r>
+      <w:r>
+        <w:t xml:space="preserve"> and</w:t>
+      </w:r>
+      <w:r>
+        <w:t xml:space="preserve"> change PC states. Visualization receive queue is</w:t>
+      </w:r>
+      <w:r>
+        <w:t xml:space="preserve"> used to pass camera video stream to the </w:t>
+      </w:r>
+      <w:r>
+        <w:t>MC.</w:t>
+      </w:r>
+    </w:p>
+    <w:p>
+      <w:pPr>
+        <w:ind w:firstLine="709"/>
+      </w:pPr>
+      <w:r>
+        <w:t>Using multiprocessing MC creates two arrays (</w:t>
+      </w:r>
+      <w:r>
+        <w:t xml:space="preserve">multiprocessing.Array </w:t>
+      </w:r>
+      <w:r>
+        <w:t xml:space="preserve">together with enumerations specified in a JSON file) </w:t>
+      </w:r>
+      <w:r>
+        <w:t>) and a queue (</w:t>
+      </w:r>
+      <w:r>
+        <w:t>multiprocessing.Queue</w:t>
+      </w:r>
+      <w:r>
+        <w:t xml:space="preserve">) </w:t>
+      </w:r>
+      <w:r>
+        <w:t>for communication with the UI.</w:t>
+      </w:r>
+      <w:r>
+        <w:t xml:space="preserve"> </w:t>
+      </w:r>
+      <w:r>
+        <w:t xml:space="preserve">UI transmit array is mainly used to identify current menu page, and send data relevant to that page (e.g. </w:t>
+      </w:r>
+      <w:r>
+        <w:t>diagnostics interface</w:t>
+      </w:r>
+      <w:r>
+        <w:t>, manual game paddle position</w:t>
+      </w:r>
+      <w:r>
+        <w:t>s</w:t>
+      </w:r>
+      <w:r>
+        <w:t>,</w:t>
+      </w:r>
+      <w:r>
+        <w:t xml:space="preserve"> settings values,</w:t>
+      </w:r>
+      <w:r>
+        <w:t xml:space="preserve"> etc), as well as to show current states and errors of the process. Receive array is used to change UI states, </w:t>
+      </w:r>
+      <w:r>
+        <w:t xml:space="preserve">list </w:t>
+      </w:r>
+      <w:r>
+        <w:t xml:space="preserve">current states and errors of other </w:t>
+      </w:r>
+      <w:r>
+        <w:t>modules</w:t>
+      </w:r>
+      <w:r>
+        <w:t xml:space="preserve">, </w:t>
+      </w:r>
+      <w:r>
+        <w:t>send scored goals</w:t>
+      </w:r>
+      <w:r>
+        <w:t>, etc</w:t>
+      </w:r>
+      <w:r>
+        <w:t xml:space="preserve">. </w:t>
+      </w:r>
+      <w:r>
+        <w:t>Visualization transmit queue is used to pass camera video stream with drawn game strategy decisions (puck trajectory predictions, paddle movement, etc.) to the UI.</w:t>
+      </w:r>
+    </w:p>
+    <w:p/>
+    <w:p>
+      <w:pPr>
+        <w:rPr>
+          <w:b/>
+        </w:rPr>
+      </w:pPr>
+      <w:r>
+        <w:rPr>
+          <w:b/>
+        </w:rPr>
+        <w:t>Rx CAN and Tx CAN data</w:t>
+      </w:r>
+    </w:p>
+    <w:p>
+      <w:pPr>
+        <w:ind w:firstLine="709"/>
+      </w:pPr>
+      <w:r>
+        <w:t xml:space="preserve">Master Controller </w:t>
+      </w:r>
+      <w:r>
+        <w:t xml:space="preserve">communicates with the Paddle Controller board </w:t>
+      </w:r>
+      <w:r>
+        <w:t>using CAN</w:t>
+      </w:r>
+      <w:r>
+        <w:t xml:space="preserve"> bus</w:t>
+      </w:r>
+      <w:r>
+        <w:t xml:space="preserve">, </w:t>
+      </w:r>
+      <w:r>
+        <w:t>receiving</w:t>
+      </w:r>
+      <w:r>
+        <w:t xml:space="preserve"> information about the air hockey paddle position, velocity,</w:t>
+      </w:r>
+      <w:r>
+        <w:t xml:space="preserve"> goals,</w:t>
+      </w:r>
+      <w:r>
+        <w:t xml:space="preserve"> state, and any error information.  The Master Controller </w:t>
+      </w:r>
+      <w:r>
+        <w:t>transmits</w:t>
+      </w:r>
+      <w:r>
+        <w:t xml:space="preserve"> commands to the embedded software to control the position and velocity of the air hockey paddle, as well as issuing state machine commands (</w:t>
+      </w:r>
+      <w:r>
+        <w:fldChar w:fldCharType="begin"/>
+      </w:r>
+      <w:r>
+        <w:instrText xml:space="preserve"> REF _Ref518635688 \h </w:instrText>
+      </w:r>
+      <w:r>
+        <w:instrText xml:space="preserve"> \* MERGEFORMAT </w:instrText>
+      </w:r>
+      <w:r>
+        <w:fldChar w:fldCharType="separate"/>
+      </w:r>
+      <w:r>
+        <w:t>Figure 4</w:t>
+      </w:r>
+      <w:r>
+        <w:fldChar w:fldCharType="end"/>
+      </w:r>
+      <w:r>
+        <w:t>).</w:t>
+      </w:r>
+    </w:p>
+    <w:p>
+      <w:pPr>
+        <w:pStyle w:val="Default"/>
+        <w:rPr>
+          <w:b/>
+          <w:sz w:val="22"/>
+          <w:szCs w:val="22"/>
+        </w:rPr>
+      </w:pPr>
+    </w:p>
+    <w:p>
+      <w:pPr>
+        <w:rPr>
+          <w:b/>
+        </w:rPr>
+      </w:pPr>
+      <w:r>
+        <w:rPr>
+          <w:b/>
+        </w:rPr>
+        <w:t>Log Data</w:t>
+      </w:r>
+    </w:p>
+    <w:p>
+      <w:pPr>
+        <w:ind w:firstLine="709"/>
+      </w:pPr>
+      <w:r>
+        <w:t xml:space="preserve">All received and transmitted </w:t>
+      </w:r>
+      <w:r>
+        <w:t>messages</w:t>
+      </w:r>
+      <w:r>
+        <w:t xml:space="preserve"> </w:t>
+      </w:r>
+      <w:r>
+        <w:t>are</w:t>
+      </w:r>
+      <w:r>
+        <w:t xml:space="preserve"> store</w:t>
+      </w:r>
+      <w:r>
+        <w:t>d</w:t>
+      </w:r>
+      <w:r>
+        <w:t xml:space="preserve"> </w:t>
+      </w:r>
+      <w:r>
+        <w:t xml:space="preserve">in HDF5 file </w:t>
+      </w:r>
+      <w:r>
+        <w:t xml:space="preserve">and analyzed in Matlab. Debug information is stored in a text file using Python </w:t>
+      </w:r>
+      <w:r>
+        <w:rPr>
+          <w:i/>
+        </w:rPr>
+        <w:t>logging</w:t>
+      </w:r>
+      <w:r>
+        <w:t xml:space="preserve"> </w:t>
+      </w:r>
+      <w:r>
+        <w:t xml:space="preserve">module. </w:t>
+      </w:r>
+    </w:p>
+    <w:p/>
+    <w:p>
+      <w:pPr>
+        <w:rPr>
+          <w:b/>
+        </w:rPr>
+      </w:pPr>
+      <w:r>
+        <w:rPr>
+          <w:b/>
+        </w:rPr>
+        <w:t>Analyze Rx data and Make decision</w:t>
+      </w:r>
+    </w:p>
+    <w:p>
+      <w:pPr>
+        <w:ind w:firstLine="709"/>
+      </w:pPr>
+      <w:r>
+        <w:t>In data analysis</w:t>
+      </w:r>
+      <w:r>
+        <w:t>,</w:t>
+      </w:r>
+      <w:r>
+        <w:t xml:space="preserve"> MC tracks states, errors, quit requests, game modes, and settings. </w:t>
+      </w:r>
+      <w:r>
+        <w:t xml:space="preserve">Then </w:t>
+      </w:r>
+      <w:r>
+        <w:t xml:space="preserve">MC </w:t>
+      </w:r>
+      <w:r>
+        <w:t xml:space="preserve">makes decisions: calculates paddle position for </w:t>
+      </w:r>
+      <w:r>
+        <w:t xml:space="preserve">the </w:t>
+      </w:r>
+      <w:r>
+        <w:t xml:space="preserve">automated game; handles manual game (paddle position </w:t>
+      </w:r>
+      <w:r>
+        <w:t xml:space="preserve">is filtered and sent from the </w:t>
+      </w:r>
+      <w:r>
+        <w:t xml:space="preserve">UI </w:t>
+      </w:r>
+      <w:r>
+        <w:t>touch</w:t>
+      </w:r>
+      <w:r>
+        <w:t xml:space="preserve"> display); updates settings; calibrates camera; resolves errors and quit requests, etc.</w:t>
+      </w:r>
+    </w:p>
+    <w:p>
+      <w:pPr>
+        <w:pStyle w:val="Default"/>
+        <w:rPr>
+          <w:sz w:val="22"/>
+          <w:szCs w:val="22"/>
+        </w:rPr>
+      </w:pPr>
+    </w:p>
+    <w:p>
+      <w:pPr>
+        <w:pStyle w:val="Default"/>
+        <w:rPr>
+          <w:sz w:val="22"/>
+          <w:szCs w:val="22"/>
+        </w:rPr>
+      </w:pPr>
+    </w:p>
+    <w:p>
+      <w:pPr>
+        <w:pStyle w:val="Default"/>
+        <w:keepNext/>
+        <w:jc w:val="center"/>
+      </w:pPr>
+      <w:r>
+        <w:rPr>
+          <w:noProof/>
+        </w:rPr>
+        <w:drawing>
+          <wp:inline distT="0" distB="0" distL="0" distR="0" wp14:anchorId="42C597FD" wp14:editId="3164B022">
+            <wp:extent cx="3403633" cy="4292487"/>
+            <wp:effectExtent l="0" t="0" r="0" b="635"/>
+            <wp:docPr id="5" name="Picture 5" descr="../5_Master_Controller/Complex_Defense_Flowchart.png"/>
+            <wp:cNvGraphicFramePr>
+              <a:graphicFrameLocks xmlns:a="http://schemas.openxmlformats.org/drawingml/2006/main" noChangeAspect="1"/>
+            </wp:cNvGraphicFramePr>
+            <a:graphic xmlns:a="http://schemas.openxmlformats.org/drawingml/2006/main">
+              <a:graphicData uri="http://schemas.openxmlformats.org/drawingml/2006/picture">
+                <pic:pic xmlns:pic="http://schemas.openxmlformats.org/drawingml/2006/picture">
+                  <pic:nvPicPr>
+                    <pic:cNvPr id="0" name="Picture 1" descr="../5_Master_Controller/Complex_Defense_Flowchart.png"/>
+                    <pic:cNvPicPr>
+                      <a:picLocks noChangeAspect="1" noChangeArrowheads="1"/>
+                    </pic:cNvPicPr>
+                  </pic:nvPicPr>
+                  <pic:blipFill>
+                    <a:blip r:embed="rId15">
+                      <a:extLst>
+                        <a:ext uri="{28A0092B-C50C-407E-A947-70E740481C1C}">
+                          <a14:useLocalDpi xmlns:a14="http://schemas.microsoft.com/office/drawing/2010/main" val="0"/>
+                        </a:ext>
+                      </a:extLst>
+                    </a:blip>
+                    <a:srcRect/>
+                    <a:stretch>
+                      <a:fillRect/>
+                    </a:stretch>
+                  </pic:blipFill>
+                  <pic:spPr bwMode="auto">
+                    <a:xfrm>
+                      <a:off x="0" y="0"/>
+                      <a:ext cx="3415015" cy="4306842"/>
+                    </a:xfrm>
+                    <a:prstGeom prst="rect">
+                      <a:avLst/>
+                    </a:prstGeom>
+                    <a:noFill/>
+                    <a:ln>
+                      <a:noFill/>
+                    </a:ln>
+                  </pic:spPr>
+                </pic:pic>
+              </a:graphicData>
+            </a:graphic>
+          </wp:inline>
+        </w:drawing>
+      </w:r>
+    </w:p>
+    <w:p>
+      <w:pPr>
+        <w:pStyle w:val="Caption"/>
+        <w:jc w:val="center"/>
+        <w:rPr>
+          <w:sz w:val="22"/>
+          <w:szCs w:val="22"/>
+        </w:rPr>
+      </w:pPr>
+      <w:r>
+        <w:t xml:space="preserve">Figure </w:t>
+      </w:r>
+      <w:r>
+        <w:fldChar w:fldCharType="begin"/>
+      </w:r>
+      <w:r>
+        <w:instrText xml:space="preserve"> SEQ Figure \* ARABIC </w:instrText>
+      </w:r>
+      <w:r>
+        <w:fldChar w:fldCharType="separate"/>
+      </w:r>
+      <w:r>
+        <w:rPr>
+          <w:noProof/>
+        </w:rPr>
+        <w:t>6</w:t>
+      </w:r>
+      <w:r>
+        <w:rPr>
+          <w:noProof/>
+        </w:rPr>
+        <w:fldChar w:fldCharType="end"/>
+      </w:r>
+      <w:r>
+        <w:t xml:space="preserve"> - Complex Defense Algorithm for Automated game</w:t>
+      </w:r>
+    </w:p>
+    <w:p>
+      <w:pPr>
+        <w:pStyle w:val="Default"/>
+        <w:rPr>
+          <w:sz w:val="22"/>
+          <w:szCs w:val="22"/>
+        </w:rPr>
+      </w:pPr>
+    </w:p>
+    <w:p>
+      <w:pPr>
+        <w:ind w:firstLine="709"/>
+      </w:pPr>
+      <w:r>
+        <w:t xml:space="preserve">Complex Defense Algorithm for Automated game is shown in Figure 6. </w:t>
+      </w:r>
+      <w:r>
+        <w:t xml:space="preserve">Its main purpose is to make sure that paddle defends the goal boundaries at all cost, it has no </w:t>
+      </w:r>
+      <w:r>
+        <w:t>offensive</w:t>
+      </w:r>
+      <w:r>
+        <w:t xml:space="preserve"> strategy. </w:t>
+      </w:r>
+      <w:r>
+        <w:t>An e</w:t>
+      </w:r>
+      <w:r>
+        <w:t xml:space="preserve">quation of a line (y = mx + b) is a fundamental math concept that lies underneath </w:t>
+      </w:r>
+      <w:r>
+        <w:t xml:space="preserve">Calculate Predicted Paddle Position </w:t>
+      </w:r>
+      <w:r>
+        <w:t xml:space="preserve">step of the Defense Algorithm. PT from two consecutive camera frames determines two puck position values on the playing surface, </w:t>
+      </w:r>
+      <w:r>
+        <w:t>this</w:t>
+      </w:r>
+      <w:r>
+        <w:t xml:space="preserve"> </w:t>
+      </w:r>
+      <w:r>
+        <w:t>give</w:t>
+      </w:r>
+      <w:r>
+        <w:t>s</w:t>
+      </w:r>
+      <w:r>
+        <w:t xml:space="preserve"> us X and Y vectors. </w:t>
+      </w:r>
+      <w:r>
+        <w:t>Afterward</w:t>
+      </w:r>
+      <w:r>
+        <w:t xml:space="preserve"> using y = mx + b algorithm predicts</w:t>
+      </w:r>
+      <w:r>
+        <w:t xml:space="preserve"> the</w:t>
+      </w:r>
+      <w:r>
+        <w:t xml:space="preserve"> trajectory and final position of the moving puck (e.g. </w:t>
+      </w:r>
+      <w:r>
+        <w:t>when y</w:t>
+      </w:r>
+      <w:r>
+        <w:t xml:space="preserve"> = 0). Next, each camera frame allows us to average out trajectory and position calculations to improve accuracy.</w:t>
+      </w:r>
+    </w:p>
+    <w:p>
+      <w:r>
+        <w:t xml:space="preserve">Offense Algorithm for Automated </w:t>
+      </w:r>
+      <w:r>
+        <w:t>game is still under development</w:t>
+      </w:r>
+      <w:bookmarkStart w:id="13" w:name="_GoBack"/>
+      <w:bookmarkEnd w:id="13"/>
+      <w:r>
+        <w:t xml:space="preserve"> and will depend on the speed, precision, reaction time of the high</w:t>
+      </w:r>
+      <w:r>
+        <w:t xml:space="preserve">-speed Paddle Controller system. This algorithm remains the primary risk for the Master Controller, due to the inexperience with advanced control algorithms and dependency on the Paddle Controller electro-mechanical design. </w:t>
+      </w:r>
     </w:p>
     <w:p/>
     <w:p>
@@ -3657,16 +4358,7 @@
               </w:pBdr>
             </w:pPr>
             <w:r>
-              <w:t>Apply 24V to positive motor terminal</w:t>
-            </w:r>
-            <w:r>
-              <w:t>s, GND to negative mot</w:t>
-            </w:r>
-            <w:r>
-              <w:t>or terminal</w:t>
-            </w:r>
-            <w:r>
-              <w:t>s</w:t>
+              <w:t>Apply 24V to positive motor terminals, GND to negative motor terminals</w:t>
             </w:r>
           </w:p>
           <w:p>
@@ -3685,19 +4377,7 @@
               </w:pBdr>
             </w:pPr>
             <w:r>
-              <w:t>Apply GND to positive motor terminal</w:t>
-            </w:r>
-            <w:r>
-              <w:t>s</w:t>
-            </w:r>
-            <w:r>
-              <w:t xml:space="preserve">, 24V </w:t>
-            </w:r>
-            <w:r>
-              <w:t>to positive motor terminals</w:t>
-            </w:r>
-            <w:r>
-              <w:t>.</w:t>
+              <w:t>Apply GND to positive motor terminals, 24V to positive motor terminals.</w:t>
             </w:r>
           </w:p>
         </w:tc>
@@ -3841,6 +4521,7 @@
               </w:pBdr>
             </w:pPr>
             <w:r>
+              <w:lastRenderedPageBreak/>
               <w:t xml:space="preserve">Repeat for each of the three </w:t>
             </w:r>
             <w:r>
@@ -3863,6 +4544,7 @@
               </w:pBdr>
             </w:pPr>
             <w:r>
+              <w:lastRenderedPageBreak/>
               <w:t>Verify operation of the quadrature encoders</w:t>
             </w:r>
             <w:r>
@@ -3915,23 +4597,8 @@
               </w:pBdr>
             </w:pPr>
             <w:r>
-              <w:t xml:space="preserve">“B-phase” output is </w:t>
-            </w:r>
-            <w:r>
-              <w:t xml:space="preserve">high </w:t>
-            </w:r>
-            <w:r>
-              <w:t>(</w:t>
-            </w:r>
-            <w:r>
-              <w:t>5</w:t>
-            </w:r>
-            <w:r>
-              <w:t>V) on each “A-</w:t>
-            </w:r>
-            <w:r>
               <w:lastRenderedPageBreak/>
-              <w:t xml:space="preserve">phase” </w:t>
+              <w:t xml:space="preserve">“B-phase” output is high (5V) on each “A-phase” </w:t>
             </w:r>
             <w:r>
               <w:t xml:space="preserve">output </w:t>
@@ -4519,21 +5186,7 @@
         <w:rPr>
           <w:b/>
         </w:rPr>
-        <w:t xml:space="preserve">Embedded </w:t>
-      </w:r>
-      <w:proofErr w:type="spellStart"/>
-      <w:r>
-        <w:rPr>
-          <w:b/>
-        </w:rPr>
-        <w:t>Hardare</w:t>
-      </w:r>
-      <w:proofErr w:type="spellEnd"/>
-      <w:r>
-        <w:rPr>
-          <w:b/>
-        </w:rPr>
-        <w:t xml:space="preserve"> </w:t>
+        <w:t xml:space="preserve">Embedded Hardare </w:t>
       </w:r>
       <w:r>
         <w:rPr>
@@ -4915,13 +5568,7 @@
               </w:pBdr>
             </w:pPr>
             <w:r>
-              <w:t xml:space="preserve">Average DC voltage measured between motor driver positive and negative outputs = </w:t>
-            </w:r>
-            <w:r>
-              <w:t>21.6</w:t>
-            </w:r>
-            <w:r>
-              <w:t>VDC +/- 0.25VDC</w:t>
+              <w:t>Average DC voltage measured between motor driver positive and negative outputs = 21.6VDC +/- 0.25VDC</w:t>
             </w:r>
             <w:r>
               <w:t>.</w:t>
@@ -4964,6 +5611,7 @@
               </w:pBdr>
             </w:pPr>
             <w:r>
+              <w:lastRenderedPageBreak/>
               <w:t>Quadrature encoder t</w:t>
             </w:r>
             <w:r>
@@ -4989,7 +5637,6 @@
               </w:pBdr>
             </w:pPr>
             <w:r>
-              <w:lastRenderedPageBreak/>
               <w:t>Apply 0-5VDC square wave to A-phase and B-phase inputs.</w:t>
             </w:r>
           </w:p>
@@ -5023,11 +5670,7 @@
               </w:pBdr>
             </w:pPr>
             <w:r>
-              <w:lastRenderedPageBreak/>
-              <w:t xml:space="preserve">Verify operation of the </w:t>
-            </w:r>
-            <w:r>
-              <w:t>quadrature encoder interface circuits.</w:t>
+              <w:t>Verify operation of the quadrature encoder interface circuits.</w:t>
             </w:r>
           </w:p>
         </w:tc>
@@ -5046,11 +5689,7 @@
               </w:pBdr>
             </w:pPr>
             <w:r>
-              <w:t>A-phase output is inverted copy of A-phase input.  B-phase output is “latched” value of B-</w:t>
-            </w:r>
-            <w:r>
-              <w:lastRenderedPageBreak/>
-              <w:t>phase input for each A-phase rising edge.</w:t>
+              <w:t>A-phase output is inverted copy of A-phase input.  B-phase output is “latched” value of B-phase input for each A-phase rising edge.</w:t>
             </w:r>
           </w:p>
         </w:tc>
@@ -5530,10 +6169,7 @@
               </w:pBdr>
             </w:pPr>
             <w:r>
-              <w:t xml:space="preserve">Verify operation of the </w:t>
-            </w:r>
-            <w:r>
-              <w:t>IR sensor interface circuits.</w:t>
+              <w:t>Verify operation of the IR sensor interface circuits.</w:t>
             </w:r>
           </w:p>
         </w:tc>
@@ -6522,6 +7158,1186 @@
       </w:r>
       <w:bookmarkEnd w:id="19"/>
     </w:p>
+    <w:tbl>
+      <w:tblPr>
+        <w:tblStyle w:val="TableGrid"/>
+        <w:tblW w:w="0" w:type="auto"/>
+        <w:tblLook w:val="04A0" w:firstRow="1" w:lastRow="0" w:firstColumn="1" w:lastColumn="0" w:noHBand="0" w:noVBand="1"/>
+      </w:tblPr>
+      <w:tblGrid>
+        <w:gridCol w:w="3116"/>
+        <w:gridCol w:w="3117"/>
+        <w:gridCol w:w="3117"/>
+      </w:tblGrid>
+      <w:tr>
+        <w:trPr>
+          <w:trHeight w:val="1286"/>
+        </w:trPr>
+        <w:tc>
+          <w:tcPr>
+            <w:tcW w:w="3116" w:type="dxa"/>
+          </w:tcPr>
+          <w:p>
+            <w:pPr>
+              <w:widowControl w:val="0"/>
+              <w:pBdr>
+                <w:top w:val="none" w:sz="0" w:space="0" w:color="auto"/>
+                <w:left w:val="none" w:sz="0" w:space="0" w:color="auto"/>
+                <w:bottom w:val="none" w:sz="0" w:space="0" w:color="auto"/>
+                <w:right w:val="none" w:sz="0" w:space="0" w:color="auto"/>
+                <w:between w:val="none" w:sz="0" w:space="0" w:color="auto"/>
+              </w:pBdr>
+              <w:autoSpaceDE w:val="0"/>
+              <w:autoSpaceDN w:val="0"/>
+              <w:adjustRightInd w:val="0"/>
+              <w:rPr>
+                <w:rFonts w:ascii="Times New Roman" w:hAnsi="Times New Roman" w:cs="Times New Roman"/>
+                <w:lang w:val="en-US"/>
+              </w:rPr>
+            </w:pPr>
+            <w:r>
+              <w:rPr>
+                <w:rFonts w:ascii="Times New Roman" w:hAnsi="Times New Roman" w:cs="Times New Roman"/>
+                <w:lang w:val="en-US"/>
+              </w:rPr>
+              <w:t>CAN bus test</w:t>
+            </w:r>
+          </w:p>
+          <w:p>
+            <w:pPr>
+              <w:pStyle w:val="ListParagraph"/>
+              <w:widowControl w:val="0"/>
+              <w:numPr>
+                <w:ilvl w:val="0"/>
+                <w:numId w:val="42"/>
+              </w:numPr>
+              <w:pBdr>
+                <w:top w:val="none" w:sz="0" w:space="0" w:color="auto"/>
+                <w:left w:val="none" w:sz="0" w:space="0" w:color="auto"/>
+                <w:bottom w:val="none" w:sz="0" w:space="0" w:color="auto"/>
+                <w:right w:val="none" w:sz="0" w:space="0" w:color="auto"/>
+                <w:between w:val="none" w:sz="0" w:space="0" w:color="auto"/>
+              </w:pBdr>
+              <w:autoSpaceDE w:val="0"/>
+              <w:autoSpaceDN w:val="0"/>
+              <w:adjustRightInd w:val="0"/>
+              <w:rPr>
+                <w:rFonts w:ascii="Times New Roman" w:hAnsi="Times New Roman" w:cs="Times New Roman"/>
+                <w:lang w:val="en-US"/>
+              </w:rPr>
+            </w:pPr>
+            <w:r>
+              <w:rPr>
+                <w:rFonts w:ascii="Times New Roman" w:hAnsi="Times New Roman" w:cs="Times New Roman"/>
+                <w:lang w:val="en-US"/>
+              </w:rPr>
+              <w:t>Transmit MC_Cmd_PC (value 0x04030201) message over CAN bus</w:t>
+            </w:r>
+          </w:p>
+          <w:p>
+            <w:pPr>
+              <w:pStyle w:val="ListParagraph"/>
+              <w:widowControl w:val="0"/>
+              <w:numPr>
+                <w:ilvl w:val="0"/>
+                <w:numId w:val="42"/>
+              </w:numPr>
+              <w:pBdr>
+                <w:top w:val="none" w:sz="0" w:space="0" w:color="auto"/>
+                <w:left w:val="none" w:sz="0" w:space="0" w:color="auto"/>
+                <w:bottom w:val="none" w:sz="0" w:space="0" w:color="auto"/>
+                <w:right w:val="none" w:sz="0" w:space="0" w:color="auto"/>
+                <w:between w:val="none" w:sz="0" w:space="0" w:color="auto"/>
+              </w:pBdr>
+              <w:autoSpaceDE w:val="0"/>
+              <w:autoSpaceDN w:val="0"/>
+              <w:adjustRightInd w:val="0"/>
+              <w:rPr>
+                <w:rFonts w:ascii="Times New Roman" w:hAnsi="Times New Roman" w:cs="Times New Roman"/>
+                <w:lang w:val="en-US"/>
+              </w:rPr>
+            </w:pPr>
+            <w:r>
+              <w:rPr>
+                <w:rFonts w:ascii="Times New Roman" w:hAnsi="Times New Roman" w:cs="Times New Roman"/>
+                <w:lang w:val="en-US"/>
+              </w:rPr>
+              <w:t>R</w:t>
+            </w:r>
+            <w:r>
+              <w:rPr>
+                <w:rFonts w:ascii="Times New Roman" w:hAnsi="Times New Roman" w:cs="Times New Roman"/>
+                <w:lang w:val="en-US"/>
+              </w:rPr>
+              <w:t>eceive PC_Status (value 0x01020304) message over CAN bus</w:t>
+            </w:r>
+          </w:p>
+        </w:tc>
+        <w:tc>
+          <w:tcPr>
+            <w:tcW w:w="3117" w:type="dxa"/>
+          </w:tcPr>
+          <w:p>
+            <w:pPr>
+              <w:pBdr>
+                <w:top w:val="none" w:sz="0" w:space="0" w:color="auto"/>
+                <w:left w:val="none" w:sz="0" w:space="0" w:color="auto"/>
+                <w:bottom w:val="none" w:sz="0" w:space="0" w:color="auto"/>
+                <w:right w:val="none" w:sz="0" w:space="0" w:color="auto"/>
+                <w:between w:val="none" w:sz="0" w:space="0" w:color="auto"/>
+              </w:pBdr>
+            </w:pPr>
+            <w:r>
+              <w:t>Verify communication protocol with Paddle Controller over CAN bus</w:t>
+            </w:r>
+          </w:p>
+        </w:tc>
+        <w:tc>
+          <w:tcPr>
+            <w:tcW w:w="3117" w:type="dxa"/>
+          </w:tcPr>
+          <w:p>
+            <w:pPr>
+              <w:pBdr>
+                <w:top w:val="none" w:sz="0" w:space="0" w:color="auto"/>
+                <w:left w:val="none" w:sz="0" w:space="0" w:color="auto"/>
+                <w:bottom w:val="none" w:sz="0" w:space="0" w:color="auto"/>
+                <w:right w:val="none" w:sz="0" w:space="0" w:color="auto"/>
+                <w:between w:val="none" w:sz="0" w:space="0" w:color="auto"/>
+              </w:pBdr>
+              <w:rPr>
+                <w:rFonts w:ascii="Times New Roman" w:hAnsi="Times New Roman" w:cs="Times New Roman"/>
+                <w:lang w:val="en-US"/>
+              </w:rPr>
+            </w:pPr>
+            <w:r>
+              <w:t>MC receives PC_Status = “</w:t>
+            </w:r>
+            <w:r>
+              <w:rPr>
+                <w:rFonts w:ascii="Times New Roman" w:hAnsi="Times New Roman" w:cs="Times New Roman"/>
+                <w:lang w:val="en-US"/>
+              </w:rPr>
+              <w:t>0x01020304”</w:t>
+            </w:r>
+          </w:p>
+          <w:p>
+            <w:pPr>
+              <w:pBdr>
+                <w:top w:val="none" w:sz="0" w:space="0" w:color="auto"/>
+                <w:left w:val="none" w:sz="0" w:space="0" w:color="auto"/>
+                <w:bottom w:val="none" w:sz="0" w:space="0" w:color="auto"/>
+                <w:right w:val="none" w:sz="0" w:space="0" w:color="auto"/>
+                <w:between w:val="none" w:sz="0" w:space="0" w:color="auto"/>
+              </w:pBdr>
+              <w:rPr>
+                <w:rFonts w:ascii="Times New Roman" w:hAnsi="Times New Roman" w:cs="Times New Roman"/>
+                <w:lang w:val="en-US"/>
+              </w:rPr>
+            </w:pPr>
+          </w:p>
+          <w:p>
+            <w:pPr>
+              <w:pBdr>
+                <w:top w:val="none" w:sz="0" w:space="0" w:color="auto"/>
+                <w:left w:val="none" w:sz="0" w:space="0" w:color="auto"/>
+                <w:bottom w:val="none" w:sz="0" w:space="0" w:color="auto"/>
+                <w:right w:val="none" w:sz="0" w:space="0" w:color="auto"/>
+                <w:between w:val="none" w:sz="0" w:space="0" w:color="auto"/>
+              </w:pBdr>
+            </w:pPr>
+            <w:r>
+              <w:t xml:space="preserve">PC receives </w:t>
+            </w:r>
+            <w:r>
+              <w:rPr>
+                <w:rFonts w:ascii="Times New Roman" w:hAnsi="Times New Roman" w:cs="Times New Roman"/>
+                <w:lang w:val="en-US"/>
+              </w:rPr>
+              <w:t>MC_Cmd_PC = “0x04030201”</w:t>
+            </w:r>
+          </w:p>
+        </w:tc>
+      </w:tr>
+      <w:tr>
+        <w:trPr>
+          <w:trHeight w:val="280"/>
+        </w:trPr>
+        <w:tc>
+          <w:tcPr>
+            <w:tcW w:w="3116" w:type="dxa"/>
+          </w:tcPr>
+          <w:p>
+            <w:pPr>
+              <w:pBdr>
+                <w:top w:val="none" w:sz="0" w:space="0" w:color="auto"/>
+                <w:left w:val="none" w:sz="0" w:space="0" w:color="auto"/>
+                <w:bottom w:val="none" w:sz="0" w:space="0" w:color="auto"/>
+                <w:right w:val="none" w:sz="0" w:space="0" w:color="auto"/>
+                <w:between w:val="none" w:sz="0" w:space="0" w:color="auto"/>
+              </w:pBdr>
+            </w:pPr>
+            <w:r>
+              <w:t>IPC with PT test</w:t>
+            </w:r>
+          </w:p>
+          <w:p>
+            <w:pPr>
+              <w:pStyle w:val="ListParagraph"/>
+              <w:numPr>
+                <w:ilvl w:val="0"/>
+                <w:numId w:val="40"/>
+              </w:numPr>
+              <w:pBdr>
+                <w:top w:val="none" w:sz="0" w:space="0" w:color="auto"/>
+                <w:left w:val="none" w:sz="0" w:space="0" w:color="auto"/>
+                <w:bottom w:val="none" w:sz="0" w:space="0" w:color="auto"/>
+                <w:right w:val="none" w:sz="0" w:space="0" w:color="auto"/>
+                <w:between w:val="none" w:sz="0" w:space="0" w:color="auto"/>
+              </w:pBdr>
+            </w:pPr>
+            <w:r>
+              <w:t>Change each value in pt_tx array</w:t>
+            </w:r>
+          </w:p>
+          <w:p>
+            <w:pPr>
+              <w:pStyle w:val="ListParagraph"/>
+              <w:numPr>
+                <w:ilvl w:val="0"/>
+                <w:numId w:val="40"/>
+              </w:numPr>
+              <w:pBdr>
+                <w:top w:val="none" w:sz="0" w:space="0" w:color="auto"/>
+                <w:left w:val="none" w:sz="0" w:space="0" w:color="auto"/>
+                <w:bottom w:val="none" w:sz="0" w:space="0" w:color="auto"/>
+                <w:right w:val="none" w:sz="0" w:space="0" w:color="auto"/>
+                <w:between w:val="none" w:sz="0" w:space="0" w:color="auto"/>
+              </w:pBdr>
+            </w:pPr>
+            <w:r>
+              <w:t>Change each value in pt_rx array</w:t>
+            </w:r>
+          </w:p>
+          <w:p>
+            <w:pPr>
+              <w:pStyle w:val="ListParagraph"/>
+              <w:numPr>
+                <w:ilvl w:val="0"/>
+                <w:numId w:val="40"/>
+              </w:numPr>
+              <w:pBdr>
+                <w:top w:val="none" w:sz="0" w:space="0" w:color="auto"/>
+                <w:left w:val="none" w:sz="0" w:space="0" w:color="auto"/>
+                <w:bottom w:val="none" w:sz="0" w:space="0" w:color="auto"/>
+                <w:right w:val="none" w:sz="0" w:space="0" w:color="auto"/>
+                <w:between w:val="none" w:sz="0" w:space="0" w:color="auto"/>
+              </w:pBdr>
+            </w:pPr>
+            <w:r>
+              <w:t>Move web-camera</w:t>
+            </w:r>
+          </w:p>
+          <w:p>
+            <w:pPr>
+              <w:pBdr>
+                <w:top w:val="none" w:sz="0" w:space="0" w:color="auto"/>
+                <w:left w:val="none" w:sz="0" w:space="0" w:color="auto"/>
+                <w:bottom w:val="none" w:sz="0" w:space="0" w:color="auto"/>
+                <w:right w:val="none" w:sz="0" w:space="0" w:color="auto"/>
+                <w:between w:val="none" w:sz="0" w:space="0" w:color="auto"/>
+              </w:pBdr>
+            </w:pPr>
+          </w:p>
+        </w:tc>
+        <w:tc>
+          <w:tcPr>
+            <w:tcW w:w="3117" w:type="dxa"/>
+          </w:tcPr>
+          <w:p>
+            <w:pPr>
+              <w:pBdr>
+                <w:top w:val="none" w:sz="0" w:space="0" w:color="auto"/>
+                <w:left w:val="none" w:sz="0" w:space="0" w:color="auto"/>
+                <w:bottom w:val="none" w:sz="0" w:space="0" w:color="auto"/>
+                <w:right w:val="none" w:sz="0" w:space="0" w:color="auto"/>
+                <w:between w:val="none" w:sz="0" w:space="0" w:color="auto"/>
+              </w:pBdr>
+            </w:pPr>
+            <w:r>
+              <w:t>Verify communication protocol with Puck Tracker using Python multiprocessing</w:t>
+            </w:r>
+            <w:r>
+              <w:t xml:space="preserve"> array and queue</w:t>
+            </w:r>
+            <w:r>
+              <w:t xml:space="preserve"> and logging</w:t>
+            </w:r>
+          </w:p>
+        </w:tc>
+        <w:tc>
+          <w:tcPr>
+            <w:tcW w:w="3117" w:type="dxa"/>
+          </w:tcPr>
+          <w:p>
+            <w:pPr>
+              <w:pStyle w:val="ListParagraph"/>
+              <w:numPr>
+                <w:ilvl w:val="0"/>
+                <w:numId w:val="41"/>
+              </w:numPr>
+              <w:pBdr>
+                <w:top w:val="none" w:sz="0" w:space="0" w:color="auto"/>
+                <w:left w:val="none" w:sz="0" w:space="0" w:color="auto"/>
+                <w:bottom w:val="none" w:sz="0" w:space="0" w:color="auto"/>
+                <w:right w:val="none" w:sz="0" w:space="0" w:color="auto"/>
+                <w:between w:val="none" w:sz="0" w:space="0" w:color="auto"/>
+              </w:pBdr>
+            </w:pPr>
+            <w:r>
+              <w:t>See changes in pt_tx signals under HDF5 file</w:t>
+            </w:r>
+          </w:p>
+          <w:p>
+            <w:pPr>
+              <w:pStyle w:val="ListParagraph"/>
+              <w:numPr>
+                <w:ilvl w:val="0"/>
+                <w:numId w:val="41"/>
+              </w:numPr>
+              <w:pBdr>
+                <w:top w:val="none" w:sz="0" w:space="0" w:color="auto"/>
+                <w:left w:val="none" w:sz="0" w:space="0" w:color="auto"/>
+                <w:bottom w:val="none" w:sz="0" w:space="0" w:color="auto"/>
+                <w:right w:val="none" w:sz="0" w:space="0" w:color="auto"/>
+                <w:between w:val="none" w:sz="0" w:space="0" w:color="auto"/>
+              </w:pBdr>
+            </w:pPr>
+            <w:r>
+              <w:t>See changes in pt_rx signals under HDF5 file</w:t>
+            </w:r>
+          </w:p>
+          <w:p>
+            <w:pPr>
+              <w:pStyle w:val="ListParagraph"/>
+              <w:numPr>
+                <w:ilvl w:val="0"/>
+                <w:numId w:val="41"/>
+              </w:numPr>
+              <w:pBdr>
+                <w:top w:val="none" w:sz="0" w:space="0" w:color="auto"/>
+                <w:left w:val="none" w:sz="0" w:space="0" w:color="auto"/>
+                <w:bottom w:val="none" w:sz="0" w:space="0" w:color="auto"/>
+                <w:right w:val="none" w:sz="0" w:space="0" w:color="auto"/>
+                <w:between w:val="none" w:sz="0" w:space="0" w:color="auto"/>
+              </w:pBdr>
+            </w:pPr>
+            <w:r>
+              <w:t>Video stream on UI display has changed within 0.3 s</w:t>
+            </w:r>
+          </w:p>
+        </w:tc>
+      </w:tr>
+      <w:tr>
+        <w:tc>
+          <w:tcPr>
+            <w:tcW w:w="3116" w:type="dxa"/>
+          </w:tcPr>
+          <w:p>
+            <w:pPr>
+              <w:pBdr>
+                <w:top w:val="none" w:sz="0" w:space="0" w:color="auto"/>
+                <w:left w:val="none" w:sz="0" w:space="0" w:color="auto"/>
+                <w:bottom w:val="none" w:sz="0" w:space="0" w:color="auto"/>
+                <w:right w:val="none" w:sz="0" w:space="0" w:color="auto"/>
+                <w:between w:val="none" w:sz="0" w:space="0" w:color="auto"/>
+              </w:pBdr>
+            </w:pPr>
+            <w:r>
+              <w:t xml:space="preserve">IPC with </w:t>
+            </w:r>
+            <w:r>
+              <w:t>UI</w:t>
+            </w:r>
+            <w:r>
+              <w:t xml:space="preserve"> test</w:t>
+            </w:r>
+          </w:p>
+          <w:p>
+            <w:pPr>
+              <w:pStyle w:val="ListParagraph"/>
+              <w:numPr>
+                <w:ilvl w:val="0"/>
+                <w:numId w:val="43"/>
+              </w:numPr>
+              <w:pBdr>
+                <w:top w:val="none" w:sz="0" w:space="0" w:color="auto"/>
+                <w:left w:val="none" w:sz="0" w:space="0" w:color="auto"/>
+                <w:bottom w:val="none" w:sz="0" w:space="0" w:color="auto"/>
+                <w:right w:val="none" w:sz="0" w:space="0" w:color="auto"/>
+                <w:between w:val="none" w:sz="0" w:space="0" w:color="auto"/>
+              </w:pBdr>
+            </w:pPr>
+            <w:r>
+              <w:t>Change each value in ui_tx array</w:t>
+            </w:r>
+          </w:p>
+          <w:p>
+            <w:pPr>
+              <w:pStyle w:val="ListParagraph"/>
+              <w:numPr>
+                <w:ilvl w:val="0"/>
+                <w:numId w:val="43"/>
+              </w:numPr>
+              <w:pBdr>
+                <w:top w:val="none" w:sz="0" w:space="0" w:color="auto"/>
+                <w:left w:val="none" w:sz="0" w:space="0" w:color="auto"/>
+                <w:bottom w:val="none" w:sz="0" w:space="0" w:color="auto"/>
+                <w:right w:val="none" w:sz="0" w:space="0" w:color="auto"/>
+                <w:between w:val="none" w:sz="0" w:space="0" w:color="auto"/>
+              </w:pBdr>
+            </w:pPr>
+            <w:r>
+              <w:t>Change each value in ui_rx array</w:t>
+            </w:r>
+          </w:p>
+          <w:p>
+            <w:pPr>
+              <w:pStyle w:val="ListParagraph"/>
+              <w:numPr>
+                <w:ilvl w:val="0"/>
+                <w:numId w:val="43"/>
+              </w:numPr>
+              <w:pBdr>
+                <w:top w:val="none" w:sz="0" w:space="0" w:color="auto"/>
+                <w:left w:val="none" w:sz="0" w:space="0" w:color="auto"/>
+                <w:bottom w:val="none" w:sz="0" w:space="0" w:color="auto"/>
+                <w:right w:val="none" w:sz="0" w:space="0" w:color="auto"/>
+                <w:between w:val="none" w:sz="0" w:space="0" w:color="auto"/>
+              </w:pBdr>
+            </w:pPr>
+            <w:r>
+              <w:t>Move web-camera</w:t>
+            </w:r>
+          </w:p>
+          <w:p>
+            <w:pPr>
+              <w:pBdr>
+                <w:top w:val="none" w:sz="0" w:space="0" w:color="auto"/>
+                <w:left w:val="none" w:sz="0" w:space="0" w:color="auto"/>
+                <w:bottom w:val="none" w:sz="0" w:space="0" w:color="auto"/>
+                <w:right w:val="none" w:sz="0" w:space="0" w:color="auto"/>
+                <w:between w:val="none" w:sz="0" w:space="0" w:color="auto"/>
+              </w:pBdr>
+            </w:pPr>
+          </w:p>
+        </w:tc>
+        <w:tc>
+          <w:tcPr>
+            <w:tcW w:w="3117" w:type="dxa"/>
+          </w:tcPr>
+          <w:p>
+            <w:pPr>
+              <w:pBdr>
+                <w:top w:val="none" w:sz="0" w:space="0" w:color="auto"/>
+                <w:left w:val="none" w:sz="0" w:space="0" w:color="auto"/>
+                <w:bottom w:val="none" w:sz="0" w:space="0" w:color="auto"/>
+                <w:right w:val="none" w:sz="0" w:space="0" w:color="auto"/>
+                <w:between w:val="none" w:sz="0" w:space="0" w:color="auto"/>
+              </w:pBdr>
+            </w:pPr>
+            <w:r>
+              <w:t>Verify communication protocol with User Interface using Python multiprocessing array and queue</w:t>
+            </w:r>
+            <w:r>
+              <w:t xml:space="preserve"> and logging</w:t>
+            </w:r>
+          </w:p>
+        </w:tc>
+        <w:tc>
+          <w:tcPr>
+            <w:tcW w:w="3117" w:type="dxa"/>
+          </w:tcPr>
+          <w:p>
+            <w:pPr>
+              <w:pStyle w:val="ListParagraph"/>
+              <w:numPr>
+                <w:ilvl w:val="0"/>
+                <w:numId w:val="44"/>
+              </w:numPr>
+              <w:pBdr>
+                <w:top w:val="none" w:sz="0" w:space="0" w:color="auto"/>
+                <w:left w:val="none" w:sz="0" w:space="0" w:color="auto"/>
+                <w:bottom w:val="none" w:sz="0" w:space="0" w:color="auto"/>
+                <w:right w:val="none" w:sz="0" w:space="0" w:color="auto"/>
+                <w:between w:val="none" w:sz="0" w:space="0" w:color="auto"/>
+              </w:pBdr>
+            </w:pPr>
+            <w:r>
+              <w:t>See changes in ui_tx signals under HDF5 file</w:t>
+            </w:r>
+          </w:p>
+          <w:p>
+            <w:pPr>
+              <w:pStyle w:val="ListParagraph"/>
+              <w:numPr>
+                <w:ilvl w:val="0"/>
+                <w:numId w:val="44"/>
+              </w:numPr>
+              <w:pBdr>
+                <w:top w:val="none" w:sz="0" w:space="0" w:color="auto"/>
+                <w:left w:val="none" w:sz="0" w:space="0" w:color="auto"/>
+                <w:bottom w:val="none" w:sz="0" w:space="0" w:color="auto"/>
+                <w:right w:val="none" w:sz="0" w:space="0" w:color="auto"/>
+                <w:between w:val="none" w:sz="0" w:space="0" w:color="auto"/>
+              </w:pBdr>
+            </w:pPr>
+            <w:r>
+              <w:t>See changes in ui_tx signals under HDF5 file</w:t>
+            </w:r>
+          </w:p>
+          <w:p>
+            <w:pPr>
+              <w:pStyle w:val="ListParagraph"/>
+              <w:numPr>
+                <w:ilvl w:val="0"/>
+                <w:numId w:val="44"/>
+              </w:numPr>
+              <w:pBdr>
+                <w:top w:val="none" w:sz="0" w:space="0" w:color="auto"/>
+                <w:left w:val="none" w:sz="0" w:space="0" w:color="auto"/>
+                <w:bottom w:val="none" w:sz="0" w:space="0" w:color="auto"/>
+                <w:right w:val="none" w:sz="0" w:space="0" w:color="auto"/>
+                <w:between w:val="none" w:sz="0" w:space="0" w:color="auto"/>
+              </w:pBdr>
+            </w:pPr>
+            <w:r>
+              <w:t>Video stream on UI display has changed within 0.3 s</w:t>
+            </w:r>
+          </w:p>
+        </w:tc>
+      </w:tr>
+      <w:tr>
+        <w:trPr>
+          <w:trHeight w:val="2558"/>
+        </w:trPr>
+        <w:tc>
+          <w:tcPr>
+            <w:tcW w:w="3116" w:type="dxa"/>
+          </w:tcPr>
+          <w:p>
+            <w:pPr>
+              <w:pBdr>
+                <w:top w:val="none" w:sz="0" w:space="0" w:color="auto"/>
+                <w:left w:val="none" w:sz="0" w:space="0" w:color="auto"/>
+                <w:bottom w:val="none" w:sz="0" w:space="0" w:color="auto"/>
+                <w:right w:val="none" w:sz="0" w:space="0" w:color="auto"/>
+                <w:between w:val="none" w:sz="0" w:space="0" w:color="auto"/>
+              </w:pBdr>
+            </w:pPr>
+            <w:r>
+              <w:lastRenderedPageBreak/>
+              <w:t>Defense Algorithm test</w:t>
+            </w:r>
+          </w:p>
+          <w:p>
+            <w:pPr>
+              <w:pStyle w:val="ListParagraph"/>
+              <w:numPr>
+                <w:ilvl w:val="0"/>
+                <w:numId w:val="45"/>
+              </w:numPr>
+              <w:pBdr>
+                <w:top w:val="none" w:sz="0" w:space="0" w:color="auto"/>
+                <w:left w:val="none" w:sz="0" w:space="0" w:color="auto"/>
+                <w:bottom w:val="none" w:sz="0" w:space="0" w:color="auto"/>
+                <w:right w:val="none" w:sz="0" w:space="0" w:color="auto"/>
+                <w:between w:val="none" w:sz="0" w:space="0" w:color="auto"/>
+              </w:pBdr>
+            </w:pPr>
+            <w:r>
+              <w:t>Hit puck to move to the left of goal area</w:t>
+            </w:r>
+          </w:p>
+          <w:p>
+            <w:pPr>
+              <w:pStyle w:val="ListParagraph"/>
+              <w:numPr>
+                <w:ilvl w:val="0"/>
+                <w:numId w:val="45"/>
+              </w:numPr>
+              <w:pBdr>
+                <w:top w:val="none" w:sz="0" w:space="0" w:color="auto"/>
+                <w:left w:val="none" w:sz="0" w:space="0" w:color="auto"/>
+                <w:bottom w:val="none" w:sz="0" w:space="0" w:color="auto"/>
+                <w:right w:val="none" w:sz="0" w:space="0" w:color="auto"/>
+                <w:between w:val="none" w:sz="0" w:space="0" w:color="auto"/>
+              </w:pBdr>
+            </w:pPr>
+            <w:r>
+              <w:t>Hit puck to move to the right of goal post</w:t>
+            </w:r>
+          </w:p>
+          <w:p>
+            <w:pPr>
+              <w:pStyle w:val="ListParagraph"/>
+              <w:numPr>
+                <w:ilvl w:val="0"/>
+                <w:numId w:val="45"/>
+              </w:numPr>
+              <w:pBdr>
+                <w:top w:val="none" w:sz="0" w:space="0" w:color="auto"/>
+                <w:left w:val="none" w:sz="0" w:space="0" w:color="auto"/>
+                <w:bottom w:val="none" w:sz="0" w:space="0" w:color="auto"/>
+                <w:right w:val="none" w:sz="0" w:space="0" w:color="auto"/>
+                <w:between w:val="none" w:sz="0" w:space="0" w:color="auto"/>
+              </w:pBdr>
+            </w:pPr>
+            <w:r>
+              <w:t>Hit puck to move into the goal boundaries</w:t>
+            </w:r>
+          </w:p>
+          <w:p>
+            <w:pPr>
+              <w:pStyle w:val="ListParagraph"/>
+              <w:numPr>
+                <w:ilvl w:val="0"/>
+                <w:numId w:val="45"/>
+              </w:numPr>
+              <w:pBdr>
+                <w:top w:val="none" w:sz="0" w:space="0" w:color="auto"/>
+                <w:left w:val="none" w:sz="0" w:space="0" w:color="auto"/>
+                <w:bottom w:val="none" w:sz="0" w:space="0" w:color="auto"/>
+                <w:right w:val="none" w:sz="0" w:space="0" w:color="auto"/>
+                <w:between w:val="none" w:sz="0" w:space="0" w:color="auto"/>
+              </w:pBdr>
+            </w:pPr>
+            <w:r>
+              <w:t>Repeat above steps with multiple bounces</w:t>
+            </w:r>
+          </w:p>
+          <w:p>
+            <w:pPr>
+              <w:pBdr>
+                <w:top w:val="none" w:sz="0" w:space="0" w:color="auto"/>
+                <w:left w:val="none" w:sz="0" w:space="0" w:color="auto"/>
+                <w:bottom w:val="none" w:sz="0" w:space="0" w:color="auto"/>
+                <w:right w:val="none" w:sz="0" w:space="0" w:color="auto"/>
+                <w:between w:val="none" w:sz="0" w:space="0" w:color="auto"/>
+              </w:pBdr>
+            </w:pPr>
+          </w:p>
+        </w:tc>
+        <w:tc>
+          <w:tcPr>
+            <w:tcW w:w="3117" w:type="dxa"/>
+          </w:tcPr>
+          <w:p>
+            <w:pPr>
+              <w:pBdr>
+                <w:top w:val="none" w:sz="0" w:space="0" w:color="auto"/>
+                <w:left w:val="none" w:sz="0" w:space="0" w:color="auto"/>
+                <w:bottom w:val="none" w:sz="0" w:space="0" w:color="auto"/>
+                <w:right w:val="none" w:sz="0" w:space="0" w:color="auto"/>
+                <w:between w:val="none" w:sz="0" w:space="0" w:color="auto"/>
+              </w:pBdr>
+            </w:pPr>
+            <w:r>
+              <w:t>Verify defense algorithm</w:t>
+            </w:r>
+          </w:p>
+        </w:tc>
+        <w:tc>
+          <w:tcPr>
+            <w:tcW w:w="3117" w:type="dxa"/>
+          </w:tcPr>
+          <w:p>
+            <w:pPr>
+              <w:pStyle w:val="ListParagraph"/>
+              <w:numPr>
+                <w:ilvl w:val="0"/>
+                <w:numId w:val="46"/>
+              </w:numPr>
+              <w:pBdr>
+                <w:top w:val="none" w:sz="0" w:space="0" w:color="auto"/>
+                <w:left w:val="none" w:sz="0" w:space="0" w:color="auto"/>
+                <w:bottom w:val="none" w:sz="0" w:space="0" w:color="auto"/>
+                <w:right w:val="none" w:sz="0" w:space="0" w:color="auto"/>
+                <w:between w:val="none" w:sz="0" w:space="0" w:color="auto"/>
+              </w:pBdr>
+            </w:pPr>
+            <w:r>
+              <w:t>Paddle travels to the left goal post</w:t>
+            </w:r>
+          </w:p>
+          <w:p>
+            <w:pPr>
+              <w:pStyle w:val="ListParagraph"/>
+              <w:numPr>
+                <w:ilvl w:val="0"/>
+                <w:numId w:val="46"/>
+              </w:numPr>
+              <w:pBdr>
+                <w:top w:val="none" w:sz="0" w:space="0" w:color="auto"/>
+                <w:left w:val="none" w:sz="0" w:space="0" w:color="auto"/>
+                <w:bottom w:val="none" w:sz="0" w:space="0" w:color="auto"/>
+                <w:right w:val="none" w:sz="0" w:space="0" w:color="auto"/>
+                <w:between w:val="none" w:sz="0" w:space="0" w:color="auto"/>
+              </w:pBdr>
+            </w:pPr>
+            <w:r>
+              <w:t>Paddle travels to the right goal post</w:t>
+            </w:r>
+          </w:p>
+          <w:p>
+            <w:pPr>
+              <w:pStyle w:val="ListParagraph"/>
+              <w:numPr>
+                <w:ilvl w:val="0"/>
+                <w:numId w:val="46"/>
+              </w:numPr>
+              <w:pBdr>
+                <w:top w:val="none" w:sz="0" w:space="0" w:color="auto"/>
+                <w:left w:val="none" w:sz="0" w:space="0" w:color="auto"/>
+                <w:bottom w:val="none" w:sz="0" w:space="0" w:color="auto"/>
+                <w:right w:val="none" w:sz="0" w:space="0" w:color="auto"/>
+                <w:between w:val="none" w:sz="0" w:space="0" w:color="auto"/>
+              </w:pBdr>
+            </w:pPr>
+            <w:r>
+              <w:t>Paddle blocks the oncoming puck within the goal boundaries</w:t>
+            </w:r>
+          </w:p>
+          <w:p>
+            <w:pPr>
+              <w:pStyle w:val="ListParagraph"/>
+              <w:numPr>
+                <w:ilvl w:val="0"/>
+                <w:numId w:val="46"/>
+              </w:numPr>
+              <w:pBdr>
+                <w:top w:val="none" w:sz="0" w:space="0" w:color="auto"/>
+                <w:left w:val="none" w:sz="0" w:space="0" w:color="auto"/>
+                <w:bottom w:val="none" w:sz="0" w:space="0" w:color="auto"/>
+                <w:right w:val="none" w:sz="0" w:space="0" w:color="auto"/>
+                <w:between w:val="none" w:sz="0" w:space="0" w:color="auto"/>
+              </w:pBdr>
+            </w:pPr>
+            <w:r>
+              <w:t>Paddle should react the same as above</w:t>
+            </w:r>
+          </w:p>
+        </w:tc>
+      </w:tr>
+      <w:tr>
+        <w:tc>
+          <w:tcPr>
+            <w:tcW w:w="3116" w:type="dxa"/>
+          </w:tcPr>
+          <w:p>
+            <w:pPr>
+              <w:pBdr>
+                <w:top w:val="none" w:sz="0" w:space="0" w:color="auto"/>
+                <w:left w:val="none" w:sz="0" w:space="0" w:color="auto"/>
+                <w:bottom w:val="none" w:sz="0" w:space="0" w:color="auto"/>
+                <w:right w:val="none" w:sz="0" w:space="0" w:color="auto"/>
+                <w:between w:val="none" w:sz="0" w:space="0" w:color="auto"/>
+              </w:pBdr>
+            </w:pPr>
+            <w:r>
+              <w:rPr>
+                <w:rFonts w:ascii="Times New Roman" w:hAnsi="Times New Roman" w:cs="Times New Roman"/>
+                <w:lang w:val="en-US"/>
+              </w:rPr>
+              <w:t xml:space="preserve">Offense </w:t>
+            </w:r>
+            <w:r>
+              <w:t>Algorithm test</w:t>
+            </w:r>
+          </w:p>
+          <w:p>
+            <w:pPr>
+              <w:pStyle w:val="ListParagraph"/>
+              <w:numPr>
+                <w:ilvl w:val="0"/>
+                <w:numId w:val="47"/>
+              </w:numPr>
+              <w:pBdr>
+                <w:top w:val="none" w:sz="0" w:space="0" w:color="auto"/>
+                <w:left w:val="none" w:sz="0" w:space="0" w:color="auto"/>
+                <w:bottom w:val="none" w:sz="0" w:space="0" w:color="auto"/>
+                <w:right w:val="none" w:sz="0" w:space="0" w:color="auto"/>
+                <w:between w:val="none" w:sz="0" w:space="0" w:color="auto"/>
+              </w:pBdr>
+            </w:pPr>
+            <w:r>
+              <w:t>Place puck on the robot half of the table</w:t>
+            </w:r>
+          </w:p>
+          <w:p>
+            <w:pPr>
+              <w:pStyle w:val="ListParagraph"/>
+              <w:numPr>
+                <w:ilvl w:val="0"/>
+                <w:numId w:val="47"/>
+              </w:numPr>
+              <w:pBdr>
+                <w:top w:val="none" w:sz="0" w:space="0" w:color="auto"/>
+                <w:left w:val="none" w:sz="0" w:space="0" w:color="auto"/>
+                <w:bottom w:val="none" w:sz="0" w:space="0" w:color="auto"/>
+                <w:right w:val="none" w:sz="0" w:space="0" w:color="auto"/>
+                <w:between w:val="none" w:sz="0" w:space="0" w:color="auto"/>
+              </w:pBdr>
+            </w:pPr>
+            <w:r>
+              <w:t>Hit puck towards to robot</w:t>
+            </w:r>
+          </w:p>
+          <w:p>
+            <w:pPr>
+              <w:pStyle w:val="ListParagraph"/>
+              <w:numPr>
+                <w:ilvl w:val="0"/>
+                <w:numId w:val="47"/>
+              </w:numPr>
+              <w:pBdr>
+                <w:top w:val="none" w:sz="0" w:space="0" w:color="auto"/>
+                <w:left w:val="none" w:sz="0" w:space="0" w:color="auto"/>
+                <w:bottom w:val="none" w:sz="0" w:space="0" w:color="auto"/>
+                <w:right w:val="none" w:sz="0" w:space="0" w:color="auto"/>
+                <w:between w:val="none" w:sz="0" w:space="0" w:color="auto"/>
+              </w:pBdr>
+            </w:pPr>
+            <w:r>
+              <w:t>Hit puck towards to robot with multiple bounces</w:t>
+            </w:r>
+          </w:p>
+        </w:tc>
+        <w:tc>
+          <w:tcPr>
+            <w:tcW w:w="3117" w:type="dxa"/>
+          </w:tcPr>
+          <w:p>
+            <w:pPr>
+              <w:pBdr>
+                <w:top w:val="none" w:sz="0" w:space="0" w:color="auto"/>
+                <w:left w:val="none" w:sz="0" w:space="0" w:color="auto"/>
+                <w:bottom w:val="none" w:sz="0" w:space="0" w:color="auto"/>
+                <w:right w:val="none" w:sz="0" w:space="0" w:color="auto"/>
+                <w:between w:val="none" w:sz="0" w:space="0" w:color="auto"/>
+              </w:pBdr>
+            </w:pPr>
+            <w:r>
+              <w:t>Verify offense algorithm</w:t>
+            </w:r>
+          </w:p>
+        </w:tc>
+        <w:tc>
+          <w:tcPr>
+            <w:tcW w:w="3117" w:type="dxa"/>
+          </w:tcPr>
+          <w:p>
+            <w:pPr>
+              <w:pStyle w:val="ListParagraph"/>
+              <w:numPr>
+                <w:ilvl w:val="1"/>
+                <w:numId w:val="48"/>
+              </w:numPr>
+              <w:pBdr>
+                <w:top w:val="none" w:sz="0" w:space="0" w:color="auto"/>
+                <w:left w:val="none" w:sz="0" w:space="0" w:color="auto"/>
+                <w:bottom w:val="none" w:sz="0" w:space="0" w:color="auto"/>
+                <w:right w:val="none" w:sz="0" w:space="0" w:color="auto"/>
+                <w:between w:val="none" w:sz="0" w:space="0" w:color="auto"/>
+              </w:pBdr>
+            </w:pPr>
+            <w:r>
+              <w:t>Paddle hits the puck to go within the opponent’s goal boundaries</w:t>
+            </w:r>
+          </w:p>
+        </w:tc>
+      </w:tr>
+      <w:tr>
+        <w:tc>
+          <w:tcPr>
+            <w:tcW w:w="3116" w:type="dxa"/>
+          </w:tcPr>
+          <w:p>
+            <w:pPr>
+              <w:pBdr>
+                <w:top w:val="none" w:sz="0" w:space="0" w:color="auto"/>
+                <w:left w:val="none" w:sz="0" w:space="0" w:color="auto"/>
+                <w:bottom w:val="none" w:sz="0" w:space="0" w:color="auto"/>
+                <w:right w:val="none" w:sz="0" w:space="0" w:color="auto"/>
+                <w:between w:val="none" w:sz="0" w:space="0" w:color="auto"/>
+              </w:pBdr>
+            </w:pPr>
+            <w:r>
+              <w:t>Error and quit handling test</w:t>
+            </w:r>
+          </w:p>
+          <w:p>
+            <w:pPr>
+              <w:pStyle w:val="ListParagraph"/>
+              <w:numPr>
+                <w:ilvl w:val="0"/>
+                <w:numId w:val="49"/>
+              </w:numPr>
+              <w:pBdr>
+                <w:top w:val="none" w:sz="0" w:space="0" w:color="auto"/>
+                <w:left w:val="none" w:sz="0" w:space="0" w:color="auto"/>
+                <w:bottom w:val="none" w:sz="0" w:space="0" w:color="auto"/>
+                <w:right w:val="none" w:sz="0" w:space="0" w:color="auto"/>
+                <w:between w:val="none" w:sz="0" w:space="0" w:color="auto"/>
+              </w:pBdr>
+            </w:pPr>
+            <w:r>
+              <w:t>Disconnect Webcam</w:t>
+            </w:r>
+          </w:p>
+          <w:p>
+            <w:pPr>
+              <w:pStyle w:val="ListParagraph"/>
+              <w:numPr>
+                <w:ilvl w:val="0"/>
+                <w:numId w:val="49"/>
+              </w:numPr>
+              <w:pBdr>
+                <w:top w:val="none" w:sz="0" w:space="0" w:color="auto"/>
+                <w:left w:val="none" w:sz="0" w:space="0" w:color="auto"/>
+                <w:bottom w:val="none" w:sz="0" w:space="0" w:color="auto"/>
+                <w:right w:val="none" w:sz="0" w:space="0" w:color="auto"/>
+                <w:between w:val="none" w:sz="0" w:space="0" w:color="auto"/>
+              </w:pBdr>
+            </w:pPr>
+            <w:r>
+              <w:t>Turn off Paddle Controller</w:t>
+            </w:r>
+          </w:p>
+          <w:p>
+            <w:pPr>
+              <w:pStyle w:val="ListParagraph"/>
+              <w:numPr>
+                <w:ilvl w:val="0"/>
+                <w:numId w:val="49"/>
+              </w:numPr>
+              <w:pBdr>
+                <w:top w:val="none" w:sz="0" w:space="0" w:color="auto"/>
+                <w:left w:val="none" w:sz="0" w:space="0" w:color="auto"/>
+                <w:bottom w:val="none" w:sz="0" w:space="0" w:color="auto"/>
+                <w:right w:val="none" w:sz="0" w:space="0" w:color="auto"/>
+                <w:between w:val="none" w:sz="0" w:space="0" w:color="auto"/>
+              </w:pBdr>
+            </w:pPr>
+            <w:r>
+              <w:t>Reconnect Webcam</w:t>
+            </w:r>
+          </w:p>
+          <w:p>
+            <w:pPr>
+              <w:pStyle w:val="ListParagraph"/>
+              <w:numPr>
+                <w:ilvl w:val="0"/>
+                <w:numId w:val="49"/>
+              </w:numPr>
+              <w:pBdr>
+                <w:top w:val="none" w:sz="0" w:space="0" w:color="auto"/>
+                <w:left w:val="none" w:sz="0" w:space="0" w:color="auto"/>
+                <w:bottom w:val="none" w:sz="0" w:space="0" w:color="auto"/>
+                <w:right w:val="none" w:sz="0" w:space="0" w:color="auto"/>
+                <w:between w:val="none" w:sz="0" w:space="0" w:color="auto"/>
+              </w:pBdr>
+            </w:pPr>
+            <w:r>
+              <w:t>Turn on Paddle Controller</w:t>
+            </w:r>
+          </w:p>
+          <w:p>
+            <w:pPr>
+              <w:pStyle w:val="ListParagraph"/>
+              <w:numPr>
+                <w:ilvl w:val="0"/>
+                <w:numId w:val="49"/>
+              </w:numPr>
+              <w:pBdr>
+                <w:top w:val="none" w:sz="0" w:space="0" w:color="auto"/>
+                <w:left w:val="none" w:sz="0" w:space="0" w:color="auto"/>
+                <w:bottom w:val="none" w:sz="0" w:space="0" w:color="auto"/>
+                <w:right w:val="none" w:sz="0" w:space="0" w:color="auto"/>
+                <w:between w:val="none" w:sz="0" w:space="0" w:color="auto"/>
+              </w:pBdr>
+            </w:pPr>
+            <w:r>
+              <w:t>Press quit under UI</w:t>
+            </w:r>
+          </w:p>
+          <w:p>
+            <w:pPr>
+              <w:pStyle w:val="ListParagraph"/>
+              <w:numPr>
+                <w:ilvl w:val="0"/>
+                <w:numId w:val="49"/>
+              </w:numPr>
+              <w:pBdr>
+                <w:top w:val="none" w:sz="0" w:space="0" w:color="auto"/>
+                <w:left w:val="none" w:sz="0" w:space="0" w:color="auto"/>
+                <w:bottom w:val="none" w:sz="0" w:space="0" w:color="auto"/>
+                <w:right w:val="none" w:sz="0" w:space="0" w:color="auto"/>
+                <w:between w:val="none" w:sz="0" w:space="0" w:color="auto"/>
+              </w:pBdr>
+            </w:pPr>
+            <w:r>
+              <w:t>Start the MC</w:t>
+            </w:r>
+          </w:p>
+        </w:tc>
+        <w:tc>
+          <w:tcPr>
+            <w:tcW w:w="3117" w:type="dxa"/>
+          </w:tcPr>
+          <w:p>
+            <w:pPr>
+              <w:pBdr>
+                <w:top w:val="none" w:sz="0" w:space="0" w:color="auto"/>
+                <w:left w:val="none" w:sz="0" w:space="0" w:color="auto"/>
+                <w:bottom w:val="none" w:sz="0" w:space="0" w:color="auto"/>
+                <w:right w:val="none" w:sz="0" w:space="0" w:color="auto"/>
+                <w:between w:val="none" w:sz="0" w:space="0" w:color="auto"/>
+              </w:pBdr>
+            </w:pPr>
+            <w:r>
+              <w:t>Verify error and quit handling</w:t>
+            </w:r>
+          </w:p>
+        </w:tc>
+        <w:tc>
+          <w:tcPr>
+            <w:tcW w:w="3117" w:type="dxa"/>
+          </w:tcPr>
+          <w:p>
+            <w:pPr>
+              <w:pStyle w:val="ListParagraph"/>
+              <w:numPr>
+                <w:ilvl w:val="0"/>
+                <w:numId w:val="50"/>
+              </w:numPr>
+              <w:pBdr>
+                <w:top w:val="none" w:sz="0" w:space="0" w:color="auto"/>
+                <w:left w:val="none" w:sz="0" w:space="0" w:color="auto"/>
+                <w:bottom w:val="none" w:sz="0" w:space="0" w:color="auto"/>
+                <w:right w:val="none" w:sz="0" w:space="0" w:color="auto"/>
+                <w:between w:val="none" w:sz="0" w:space="0" w:color="auto"/>
+              </w:pBdr>
+            </w:pPr>
+            <w:r>
+              <w:t>UI diagnostics shows error under PT state</w:t>
+            </w:r>
+          </w:p>
+          <w:p>
+            <w:pPr>
+              <w:pStyle w:val="ListParagraph"/>
+              <w:numPr>
+                <w:ilvl w:val="0"/>
+                <w:numId w:val="50"/>
+              </w:numPr>
+              <w:pBdr>
+                <w:top w:val="none" w:sz="0" w:space="0" w:color="auto"/>
+                <w:left w:val="none" w:sz="0" w:space="0" w:color="auto"/>
+                <w:bottom w:val="none" w:sz="0" w:space="0" w:color="auto"/>
+                <w:right w:val="none" w:sz="0" w:space="0" w:color="auto"/>
+                <w:between w:val="none" w:sz="0" w:space="0" w:color="auto"/>
+              </w:pBdr>
+            </w:pPr>
+            <w:r>
+              <w:t>UI diagnostics shows that PC is off</w:t>
+            </w:r>
+          </w:p>
+          <w:p>
+            <w:pPr>
+              <w:pStyle w:val="ListParagraph"/>
+              <w:numPr>
+                <w:ilvl w:val="0"/>
+                <w:numId w:val="50"/>
+              </w:numPr>
+              <w:pBdr>
+                <w:top w:val="none" w:sz="0" w:space="0" w:color="auto"/>
+                <w:left w:val="none" w:sz="0" w:space="0" w:color="auto"/>
+                <w:bottom w:val="none" w:sz="0" w:space="0" w:color="auto"/>
+                <w:right w:val="none" w:sz="0" w:space="0" w:color="auto"/>
+                <w:between w:val="none" w:sz="0" w:space="0" w:color="auto"/>
+              </w:pBdr>
+            </w:pPr>
+            <w:r>
+              <w:t xml:space="preserve">UI diagnostics shows that </w:t>
+            </w:r>
+            <w:r>
+              <w:t>PT is active</w:t>
+            </w:r>
+          </w:p>
+          <w:p>
+            <w:pPr>
+              <w:pStyle w:val="ListParagraph"/>
+              <w:numPr>
+                <w:ilvl w:val="0"/>
+                <w:numId w:val="50"/>
+              </w:numPr>
+              <w:pBdr>
+                <w:top w:val="none" w:sz="0" w:space="0" w:color="auto"/>
+                <w:left w:val="none" w:sz="0" w:space="0" w:color="auto"/>
+                <w:bottom w:val="none" w:sz="0" w:space="0" w:color="auto"/>
+                <w:right w:val="none" w:sz="0" w:space="0" w:color="auto"/>
+                <w:between w:val="none" w:sz="0" w:space="0" w:color="auto"/>
+              </w:pBdr>
+            </w:pPr>
+            <w:r>
+              <w:t>UI diagnostics shows that PC is ON</w:t>
+            </w:r>
+          </w:p>
+          <w:p>
+            <w:pPr>
+              <w:pStyle w:val="ListParagraph"/>
+              <w:numPr>
+                <w:ilvl w:val="0"/>
+                <w:numId w:val="50"/>
+              </w:numPr>
+              <w:pBdr>
+                <w:top w:val="none" w:sz="0" w:space="0" w:color="auto"/>
+                <w:left w:val="none" w:sz="0" w:space="0" w:color="auto"/>
+                <w:bottom w:val="none" w:sz="0" w:space="0" w:color="auto"/>
+                <w:right w:val="none" w:sz="0" w:space="0" w:color="auto"/>
+                <w:between w:val="none" w:sz="0" w:space="0" w:color="auto"/>
+              </w:pBdr>
+            </w:pPr>
+            <w:r>
+              <w:t>All processes terminated</w:t>
+            </w:r>
+          </w:p>
+          <w:p>
+            <w:pPr>
+              <w:pStyle w:val="ListParagraph"/>
+              <w:numPr>
+                <w:ilvl w:val="0"/>
+                <w:numId w:val="50"/>
+              </w:numPr>
+              <w:pBdr>
+                <w:top w:val="none" w:sz="0" w:space="0" w:color="auto"/>
+                <w:left w:val="none" w:sz="0" w:space="0" w:color="auto"/>
+                <w:bottom w:val="none" w:sz="0" w:space="0" w:color="auto"/>
+                <w:right w:val="none" w:sz="0" w:space="0" w:color="auto"/>
+                <w:between w:val="none" w:sz="0" w:space="0" w:color="auto"/>
+              </w:pBdr>
+            </w:pPr>
+            <w:r>
+              <w:t>UI diagnostics shows that PT, PT, MC are active</w:t>
+            </w:r>
+            <w:r>
+              <w:t xml:space="preserve"> </w:t>
+            </w:r>
+          </w:p>
+        </w:tc>
+      </w:tr>
+    </w:tbl>
+    <w:p/>
     <w:p>
       <w:pPr>
         <w:pStyle w:val="Heading2"/>
@@ -6594,7 +8410,11 @@
         <w:t>States the remaining significant risks and provides a risk management plan somewhat clearly</w:t>
       </w:r>
     </w:p>
-    <w:p/>
+    <w:p>
+      <w:r>
+        <w:t xml:space="preserve">MC risks are also touched under System description. </w:t>
+      </w:r>
+    </w:p>
     <w:p>
       <w:r>
         <w:t>Based on the risks we have evaluated in the table below, we have determined that the overall risk for this project is low.</w:t>
@@ -7514,7 +9334,7 @@
                     <pic:cNvPicPr/>
                   </pic:nvPicPr>
                   <pic:blipFill>
-                    <a:blip r:embed="rId14" cstate="print">
+                    <a:blip r:embed="rId16" cstate="print">
                       <a:extLst>
                         <a:ext uri="{28A0092B-C50C-407E-A947-70E740481C1C}">
                           <a14:useLocalDpi xmlns:a14="http://schemas.microsoft.com/office/drawing/2010/main" val="0"/>
@@ -7563,9 +9383,12 @@
         <w:rPr>
           <w:noProof/>
         </w:rPr>
-        <w:t>5</w:t>
-      </w:r>
-      <w:r>
+        <w:t>7</w:t>
+      </w:r>
+      <w:r>
+        <w:rPr>
+          <w:noProof/>
+        </w:rPr>
         <w:fldChar w:fldCharType="end"/>
       </w:r>
       <w:r>
@@ -7668,7 +9491,6 @@
         </w:rPr>
         <w:t>"Air Hockey Robot (a 3D printer hack)", </w:t>
       </w:r>
-      <w:proofErr w:type="spellStart"/>
       <w:r>
         <w:rPr>
           <w:rFonts w:ascii="Times New Roman" w:eastAsia="Times New Roman" w:hAnsi="Times New Roman" w:cs="Times New Roman"/>
@@ -7681,7 +9503,6 @@
         </w:rPr>
         <w:t>jjrobots</w:t>
       </w:r>
-      <w:proofErr w:type="spellEnd"/>
       <w:r>
         <w:rPr>
           <w:rFonts w:ascii="Times New Roman" w:eastAsia="Times New Roman" w:hAnsi="Times New Roman" w:cs="Times New Roman"/>
@@ -7751,31 +9572,8 @@
           <w:szCs w:val="24"/>
           <w:lang w:val="en-US"/>
         </w:rPr>
-        <w:t xml:space="preserve">"AIR HOCKEY ROBOT EVO - </w:t>
-      </w:r>
-      <w:proofErr w:type="spellStart"/>
-      <w:r>
-        <w:rPr>
-          <w:rFonts w:ascii="Times New Roman" w:eastAsia="Times New Roman" w:hAnsi="Times New Roman" w:cs="Times New Roman"/>
-          <w:color w:val="000000"/>
-          <w:sz w:val="24"/>
-          <w:szCs w:val="24"/>
-          <w:lang w:val="en-US"/>
-        </w:rPr>
-        <w:t>jjrobots</w:t>
-      </w:r>
-      <w:proofErr w:type="spellEnd"/>
-      <w:r>
-        <w:rPr>
-          <w:rFonts w:ascii="Times New Roman" w:eastAsia="Times New Roman" w:hAnsi="Times New Roman" w:cs="Times New Roman"/>
-          <w:color w:val="000000"/>
-          <w:sz w:val="24"/>
-          <w:szCs w:val="24"/>
-          <w:lang w:val="en-US"/>
-        </w:rPr>
-        <w:t>", </w:t>
-      </w:r>
-      <w:proofErr w:type="spellStart"/>
+        <w:t>"AIR HOCKEY ROBOT EVO - jjrobots", </w:t>
+      </w:r>
       <w:r>
         <w:rPr>
           <w:rFonts w:ascii="Times New Roman" w:eastAsia="Times New Roman" w:hAnsi="Times New Roman" w:cs="Times New Roman"/>
@@ -7788,7 +9586,6 @@
         </w:rPr>
         <w:t>jjrobots</w:t>
       </w:r>
-      <w:proofErr w:type="spellEnd"/>
       <w:r>
         <w:rPr>
           <w:rFonts w:ascii="Times New Roman" w:eastAsia="Times New Roman" w:hAnsi="Times New Roman" w:cs="Times New Roman"/>
@@ -7941,51 +9738,7 @@
           <w:szCs w:val="24"/>
           <w:lang w:val="en-US"/>
         </w:rPr>
-        <w:t xml:space="preserve">H. Parekh, D. </w:t>
-      </w:r>
-      <w:proofErr w:type="spellStart"/>
-      <w:r>
-        <w:rPr>
-          <w:rFonts w:ascii="Times New Roman" w:eastAsia="Times New Roman" w:hAnsi="Times New Roman" w:cs="Times New Roman"/>
-          <w:color w:val="000000"/>
-          <w:sz w:val="24"/>
-          <w:szCs w:val="24"/>
-          <w:lang w:val="en-US"/>
-        </w:rPr>
-        <w:t>Thakore</w:t>
-      </w:r>
-      <w:proofErr w:type="spellEnd"/>
-      <w:r>
-        <w:rPr>
-          <w:rFonts w:ascii="Times New Roman" w:eastAsia="Times New Roman" w:hAnsi="Times New Roman" w:cs="Times New Roman"/>
-          <w:color w:val="000000"/>
-          <w:sz w:val="24"/>
-          <w:szCs w:val="24"/>
-          <w:lang w:val="en-US"/>
-        </w:rPr>
-        <w:t xml:space="preserve"> and U. </w:t>
-      </w:r>
-      <w:proofErr w:type="spellStart"/>
-      <w:r>
-        <w:rPr>
-          <w:rFonts w:ascii="Times New Roman" w:eastAsia="Times New Roman" w:hAnsi="Times New Roman" w:cs="Times New Roman"/>
-          <w:color w:val="000000"/>
-          <w:sz w:val="24"/>
-          <w:szCs w:val="24"/>
-          <w:lang w:val="en-US"/>
-        </w:rPr>
-        <w:t>Jaliya</w:t>
-      </w:r>
-      <w:proofErr w:type="spellEnd"/>
-      <w:r>
-        <w:rPr>
-          <w:rFonts w:ascii="Times New Roman" w:eastAsia="Times New Roman" w:hAnsi="Times New Roman" w:cs="Times New Roman"/>
-          <w:color w:val="000000"/>
-          <w:sz w:val="24"/>
-          <w:szCs w:val="24"/>
-          <w:lang w:val="en-US"/>
-        </w:rPr>
-        <w:t>, "A Survey on Object Detection and Tracking Methods", </w:t>
+        <w:t>H. Parekh, D. Thakore and U. Jaliya, "A Survey on Object Detection and Tracking Methods", </w:t>
       </w:r>
       <w:r>
         <w:rPr>
@@ -8068,29 +9821,7 @@
           <w:szCs w:val="24"/>
           <w:lang w:val="en-US"/>
         </w:rPr>
-        <w:t>S. A ̊</w:t>
-      </w:r>
-      <w:proofErr w:type="spellStart"/>
-      <w:r>
-        <w:rPr>
-          <w:rFonts w:ascii="Times New Roman" w:eastAsia="Times New Roman" w:hAnsi="Times New Roman" w:cs="Times New Roman"/>
-          <w:color w:val="000000"/>
-          <w:sz w:val="24"/>
-          <w:szCs w:val="24"/>
-          <w:lang w:val="en-US"/>
-        </w:rPr>
-        <w:t>gren</w:t>
-      </w:r>
-      <w:proofErr w:type="spellEnd"/>
-      <w:r>
-        <w:rPr>
-          <w:rFonts w:ascii="Times New Roman" w:eastAsia="Times New Roman" w:hAnsi="Times New Roman" w:cs="Times New Roman"/>
-          <w:color w:val="000000"/>
-          <w:sz w:val="24"/>
-          <w:szCs w:val="24"/>
-          <w:lang w:val="en-US"/>
-        </w:rPr>
-        <w:t>, </w:t>
+        <w:t>S. A ̊gren, </w:t>
       </w:r>
       <w:r>
         <w:rPr>
@@ -8256,29 +9987,7 @@
           <w:szCs w:val="24"/>
           <w:lang w:val="en-US"/>
         </w:rPr>
-        <w:t xml:space="preserve">W. Hamlet and W. </w:t>
-      </w:r>
-      <w:proofErr w:type="spellStart"/>
-      <w:r>
-        <w:rPr>
-          <w:rFonts w:ascii="Times New Roman" w:eastAsia="Times New Roman" w:hAnsi="Times New Roman" w:cs="Times New Roman"/>
-          <w:color w:val="000000"/>
-          <w:sz w:val="24"/>
-          <w:szCs w:val="24"/>
-          <w:lang w:val="en-US"/>
-        </w:rPr>
-        <w:t>Kusewich</w:t>
-      </w:r>
-      <w:proofErr w:type="spellEnd"/>
-      <w:r>
-        <w:rPr>
-          <w:rFonts w:ascii="Times New Roman" w:eastAsia="Times New Roman" w:hAnsi="Times New Roman" w:cs="Times New Roman"/>
-          <w:color w:val="000000"/>
-          <w:sz w:val="24"/>
-          <w:szCs w:val="24"/>
-          <w:lang w:val="en-US"/>
-        </w:rPr>
-        <w:t>, "Using The Ultrasonic Sensor to Determine Location", </w:t>
+        <w:t>W. Hamlet and W. Kusewich, "Using The Ultrasonic Sensor to Determine Location", </w:t>
       </w:r>
       <w:r>
         <w:rPr>
@@ -8646,12 +10355,12 @@
     </w:p>
     <w:p/>
     <w:sectPr>
-      <w:headerReference w:type="even" r:id="rId15"/>
-      <w:headerReference w:type="default" r:id="rId16"/>
-      <w:footerReference w:type="even" r:id="rId17"/>
-      <w:footerReference w:type="default" r:id="rId18"/>
-      <w:headerReference w:type="first" r:id="rId19"/>
-      <w:footerReference w:type="first" r:id="rId20"/>
+      <w:headerReference w:type="even" r:id="rId17"/>
+      <w:headerReference w:type="default" r:id="rId18"/>
+      <w:footerReference w:type="even" r:id="rId19"/>
+      <w:footerReference w:type="default" r:id="rId20"/>
+      <w:headerReference w:type="first" r:id="rId21"/>
+      <w:footerReference w:type="first" r:id="rId22"/>
       <w:pgSz w:w="12240" w:h="15840"/>
       <w:pgMar w:top="1080" w:right="1440" w:bottom="1080" w:left="1440" w:header="0" w:footer="720" w:gutter="0"/>
       <w:pgNumType w:start="0"/>
@@ -8663,7 +10372,7 @@
 </file>
 
 <file path=word/endnotes.xml><?xml version="1.0" encoding="utf-8"?>
-<w:endnotes xmlns:wpc="http://schemas.microsoft.com/office/word/2010/wordprocessingCanvas" xmlns:cx="http://schemas.microsoft.com/office/drawing/2014/chartex" xmlns:cx1="http://schemas.microsoft.com/office/drawing/2015/9/8/chartex" xmlns:mc="http://schemas.openxmlformats.org/markup-compatibility/2006" xmlns:o="urn:schemas-microsoft-com:office:office" xmlns:r="http://schemas.openxmlformats.org/officeDocument/2006/relationships" xmlns:m="http://schemas.openxmlformats.org/officeDocument/2006/math" xmlns:v="urn:schemas-microsoft-com:vml" xmlns:wp14="http://schemas.microsoft.com/office/word/2010/wordprocessingDrawing" xmlns:wp="http://schemas.openxmlformats.org/drawingml/2006/wordprocessingDrawing" xmlns:w10="urn:schemas-microsoft-com:office:word" xmlns:w="http://schemas.openxmlformats.org/wordprocessingml/2006/main" xmlns:w14="http://schemas.microsoft.com/office/word/2010/wordml" xmlns:w15="http://schemas.microsoft.com/office/word/2012/wordml" xmlns:w16se="http://schemas.microsoft.com/office/word/2015/wordml/symex" xmlns:wpg="http://schemas.microsoft.com/office/word/2010/wordprocessingGroup" xmlns:wpi="http://schemas.microsoft.com/office/word/2010/wordprocessingInk" xmlns:wne="http://schemas.microsoft.com/office/word/2006/wordml" xmlns:wps="http://schemas.microsoft.com/office/word/2010/wordprocessingShape" mc:Ignorable="w14 w15 w16se wp14">
+<w:endnotes xmlns:wpc="http://schemas.microsoft.com/office/word/2010/wordprocessingCanvas" xmlns:mo="http://schemas.microsoft.com/office/mac/office/2008/main" xmlns:mc="http://schemas.openxmlformats.org/markup-compatibility/2006" xmlns:mv="urn:schemas-microsoft-com:mac:vml" xmlns:o="urn:schemas-microsoft-com:office:office" xmlns:r="http://schemas.openxmlformats.org/officeDocument/2006/relationships" xmlns:m="http://schemas.openxmlformats.org/officeDocument/2006/math" xmlns:v="urn:schemas-microsoft-com:vml" xmlns:wp14="http://schemas.microsoft.com/office/word/2010/wordprocessingDrawing" xmlns:wp="http://schemas.openxmlformats.org/drawingml/2006/wordprocessingDrawing" xmlns:w10="urn:schemas-microsoft-com:office:word" xmlns:w="http://schemas.openxmlformats.org/wordprocessingml/2006/main" xmlns:w14="http://schemas.microsoft.com/office/word/2010/wordml" xmlns:w15="http://schemas.microsoft.com/office/word/2012/wordml" xmlns:wpg="http://schemas.microsoft.com/office/word/2010/wordprocessingGroup" xmlns:wpi="http://schemas.microsoft.com/office/word/2010/wordprocessingInk" xmlns:wne="http://schemas.microsoft.com/office/word/2006/wordml" xmlns:wps="http://schemas.microsoft.com/office/word/2010/wordprocessingShape" mc:Ignorable="w14 w15 wp14">
   <w:endnote w:type="separator" w:id="-1">
     <w:p>
       <w:pPr>
@@ -8688,7 +10397,7 @@
 </file>
 
 <file path=word/footer1.xml><?xml version="1.0" encoding="utf-8"?>
-<w:ftr xmlns:wpc="http://schemas.microsoft.com/office/word/2010/wordprocessingCanvas" xmlns:cx="http://schemas.microsoft.com/office/drawing/2014/chartex" xmlns:cx1="http://schemas.microsoft.com/office/drawing/2015/9/8/chartex" xmlns:mc="http://schemas.openxmlformats.org/markup-compatibility/2006" xmlns:o="urn:schemas-microsoft-com:office:office" xmlns:r="http://schemas.openxmlformats.org/officeDocument/2006/relationships" xmlns:m="http://schemas.openxmlformats.org/officeDocument/2006/math" xmlns:v="urn:schemas-microsoft-com:vml" xmlns:wp14="http://schemas.microsoft.com/office/word/2010/wordprocessingDrawing" xmlns:wp="http://schemas.openxmlformats.org/drawingml/2006/wordprocessingDrawing" xmlns:w10="urn:schemas-microsoft-com:office:word" xmlns:w="http://schemas.openxmlformats.org/wordprocessingml/2006/main" xmlns:w14="http://schemas.microsoft.com/office/word/2010/wordml" xmlns:w15="http://schemas.microsoft.com/office/word/2012/wordml" xmlns:w16se="http://schemas.microsoft.com/office/word/2015/wordml/symex" xmlns:wpg="http://schemas.microsoft.com/office/word/2010/wordprocessingGroup" xmlns:wpi="http://schemas.microsoft.com/office/word/2010/wordprocessingInk" xmlns:wne="http://schemas.microsoft.com/office/word/2006/wordml" xmlns:wps="http://schemas.microsoft.com/office/word/2010/wordprocessingShape" mc:Ignorable="w14 w15 w16se wp14">
+<w:ftr xmlns:wpc="http://schemas.microsoft.com/office/word/2010/wordprocessingCanvas" xmlns:mo="http://schemas.microsoft.com/office/mac/office/2008/main" xmlns:mc="http://schemas.openxmlformats.org/markup-compatibility/2006" xmlns:mv="urn:schemas-microsoft-com:mac:vml" xmlns:o="urn:schemas-microsoft-com:office:office" xmlns:r="http://schemas.openxmlformats.org/officeDocument/2006/relationships" xmlns:m="http://schemas.openxmlformats.org/officeDocument/2006/math" xmlns:v="urn:schemas-microsoft-com:vml" xmlns:wp14="http://schemas.microsoft.com/office/word/2010/wordprocessingDrawing" xmlns:wp="http://schemas.openxmlformats.org/drawingml/2006/wordprocessingDrawing" xmlns:w10="urn:schemas-microsoft-com:office:word" xmlns:w="http://schemas.openxmlformats.org/wordprocessingml/2006/main" xmlns:w14="http://schemas.microsoft.com/office/word/2010/wordml" xmlns:w15="http://schemas.microsoft.com/office/word/2012/wordml" xmlns:wpg="http://schemas.microsoft.com/office/word/2010/wordprocessingGroup" xmlns:wpi="http://schemas.microsoft.com/office/word/2010/wordprocessingInk" xmlns:wne="http://schemas.microsoft.com/office/word/2006/wordml" xmlns:wps="http://schemas.microsoft.com/office/word/2010/wordprocessingShape" mc:Ignorable="w14 w15 wp14">
   <w:p>
     <w:pPr>
       <w:pStyle w:val="Footer"/>
@@ -8698,7 +10407,7 @@
 </file>
 
 <file path=word/footer2.xml><?xml version="1.0" encoding="utf-8"?>
-<w:ftr xmlns:wpc="http://schemas.microsoft.com/office/word/2010/wordprocessingCanvas" xmlns:cx="http://schemas.microsoft.com/office/drawing/2014/chartex" xmlns:cx1="http://schemas.microsoft.com/office/drawing/2015/9/8/chartex" xmlns:mc="http://schemas.openxmlformats.org/markup-compatibility/2006" xmlns:o="urn:schemas-microsoft-com:office:office" xmlns:r="http://schemas.openxmlformats.org/officeDocument/2006/relationships" xmlns:m="http://schemas.openxmlformats.org/officeDocument/2006/math" xmlns:v="urn:schemas-microsoft-com:vml" xmlns:wp14="http://schemas.microsoft.com/office/word/2010/wordprocessingDrawing" xmlns:wp="http://schemas.openxmlformats.org/drawingml/2006/wordprocessingDrawing" xmlns:w10="urn:schemas-microsoft-com:office:word" xmlns:w="http://schemas.openxmlformats.org/wordprocessingml/2006/main" xmlns:w14="http://schemas.microsoft.com/office/word/2010/wordml" xmlns:w15="http://schemas.microsoft.com/office/word/2012/wordml" xmlns:w16se="http://schemas.microsoft.com/office/word/2015/wordml/symex" xmlns:wpg="http://schemas.microsoft.com/office/word/2010/wordprocessingGroup" xmlns:wpi="http://schemas.microsoft.com/office/word/2010/wordprocessingInk" xmlns:wne="http://schemas.microsoft.com/office/word/2006/wordml" xmlns:wps="http://schemas.microsoft.com/office/word/2010/wordprocessingShape" mc:Ignorable="w14 w15 w16se wp14">
+<w:ftr xmlns:wpc="http://schemas.microsoft.com/office/word/2010/wordprocessingCanvas" xmlns:mo="http://schemas.microsoft.com/office/mac/office/2008/main" xmlns:mc="http://schemas.openxmlformats.org/markup-compatibility/2006" xmlns:mv="urn:schemas-microsoft-com:mac:vml" xmlns:o="urn:schemas-microsoft-com:office:office" xmlns:r="http://schemas.openxmlformats.org/officeDocument/2006/relationships" xmlns:m="http://schemas.openxmlformats.org/officeDocument/2006/math" xmlns:v="urn:schemas-microsoft-com:vml" xmlns:wp14="http://schemas.microsoft.com/office/word/2010/wordprocessingDrawing" xmlns:wp="http://schemas.openxmlformats.org/drawingml/2006/wordprocessingDrawing" xmlns:w10="urn:schemas-microsoft-com:office:word" xmlns:w="http://schemas.openxmlformats.org/wordprocessingml/2006/main" xmlns:w14="http://schemas.microsoft.com/office/word/2010/wordml" xmlns:w15="http://schemas.microsoft.com/office/word/2012/wordml" xmlns:wpg="http://schemas.microsoft.com/office/word/2010/wordprocessingGroup" xmlns:wpi="http://schemas.microsoft.com/office/word/2010/wordprocessingInk" xmlns:wne="http://schemas.microsoft.com/office/word/2006/wordml" xmlns:wps="http://schemas.microsoft.com/office/word/2010/wordprocessingShape" mc:Ignorable="w14 w15 wp14">
   <w:p>
     <w:pPr>
       <w:pStyle w:val="Footer"/>
@@ -8708,7 +10417,7 @@
 </file>
 
 <file path=word/footer3.xml><?xml version="1.0" encoding="utf-8"?>
-<w:ftr xmlns:wpc="http://schemas.microsoft.com/office/word/2010/wordprocessingCanvas" xmlns:cx="http://schemas.microsoft.com/office/drawing/2014/chartex" xmlns:cx1="http://schemas.microsoft.com/office/drawing/2015/9/8/chartex" xmlns:mc="http://schemas.openxmlformats.org/markup-compatibility/2006" xmlns:o="urn:schemas-microsoft-com:office:office" xmlns:r="http://schemas.openxmlformats.org/officeDocument/2006/relationships" xmlns:m="http://schemas.openxmlformats.org/officeDocument/2006/math" xmlns:v="urn:schemas-microsoft-com:vml" xmlns:wp14="http://schemas.microsoft.com/office/word/2010/wordprocessingDrawing" xmlns:wp="http://schemas.openxmlformats.org/drawingml/2006/wordprocessingDrawing" xmlns:w10="urn:schemas-microsoft-com:office:word" xmlns:w="http://schemas.openxmlformats.org/wordprocessingml/2006/main" xmlns:w14="http://schemas.microsoft.com/office/word/2010/wordml" xmlns:w15="http://schemas.microsoft.com/office/word/2012/wordml" xmlns:w16se="http://schemas.microsoft.com/office/word/2015/wordml/symex" xmlns:wpg="http://schemas.microsoft.com/office/word/2010/wordprocessingGroup" xmlns:wpi="http://schemas.microsoft.com/office/word/2010/wordprocessingInk" xmlns:wne="http://schemas.microsoft.com/office/word/2006/wordml" xmlns:wps="http://schemas.microsoft.com/office/word/2010/wordprocessingShape" mc:Ignorable="w14 w15 w16se wp14">
+<w:ftr xmlns:wpc="http://schemas.microsoft.com/office/word/2010/wordprocessingCanvas" xmlns:mo="http://schemas.microsoft.com/office/mac/office/2008/main" xmlns:mc="http://schemas.openxmlformats.org/markup-compatibility/2006" xmlns:mv="urn:schemas-microsoft-com:mac:vml" xmlns:o="urn:schemas-microsoft-com:office:office" xmlns:r="http://schemas.openxmlformats.org/officeDocument/2006/relationships" xmlns:m="http://schemas.openxmlformats.org/officeDocument/2006/math" xmlns:v="urn:schemas-microsoft-com:vml" xmlns:wp14="http://schemas.microsoft.com/office/word/2010/wordprocessingDrawing" xmlns:wp="http://schemas.openxmlformats.org/drawingml/2006/wordprocessingDrawing" xmlns:w10="urn:schemas-microsoft-com:office:word" xmlns:w="http://schemas.openxmlformats.org/wordprocessingml/2006/main" xmlns:w14="http://schemas.microsoft.com/office/word/2010/wordml" xmlns:w15="http://schemas.microsoft.com/office/word/2012/wordml" xmlns:wpg="http://schemas.microsoft.com/office/word/2010/wordprocessingGroup" xmlns:wpi="http://schemas.microsoft.com/office/word/2010/wordprocessingInk" xmlns:wne="http://schemas.microsoft.com/office/word/2006/wordml" xmlns:wps="http://schemas.microsoft.com/office/word/2010/wordprocessingShape" mc:Ignorable="w14 w15 wp14">
   <w:p>
     <w:pPr>
       <w:pStyle w:val="Footer"/>
@@ -8718,7 +10427,7 @@
 </file>
 
 <file path=word/footnotes.xml><?xml version="1.0" encoding="utf-8"?>
-<w:footnotes xmlns:wpc="http://schemas.microsoft.com/office/word/2010/wordprocessingCanvas" xmlns:cx="http://schemas.microsoft.com/office/drawing/2014/chartex" xmlns:cx1="http://schemas.microsoft.com/office/drawing/2015/9/8/chartex" xmlns:mc="http://schemas.openxmlformats.org/markup-compatibility/2006" xmlns:o="urn:schemas-microsoft-com:office:office" xmlns:r="http://schemas.openxmlformats.org/officeDocument/2006/relationships" xmlns:m="http://schemas.openxmlformats.org/officeDocument/2006/math" xmlns:v="urn:schemas-microsoft-com:vml" xmlns:wp14="http://schemas.microsoft.com/office/word/2010/wordprocessingDrawing" xmlns:wp="http://schemas.openxmlformats.org/drawingml/2006/wordprocessingDrawing" xmlns:w10="urn:schemas-microsoft-com:office:word" xmlns:w="http://schemas.openxmlformats.org/wordprocessingml/2006/main" xmlns:w14="http://schemas.microsoft.com/office/word/2010/wordml" xmlns:w15="http://schemas.microsoft.com/office/word/2012/wordml" xmlns:w16se="http://schemas.microsoft.com/office/word/2015/wordml/symex" xmlns:wpg="http://schemas.microsoft.com/office/word/2010/wordprocessingGroup" xmlns:wpi="http://schemas.microsoft.com/office/word/2010/wordprocessingInk" xmlns:wne="http://schemas.microsoft.com/office/word/2006/wordml" xmlns:wps="http://schemas.microsoft.com/office/word/2010/wordprocessingShape" mc:Ignorable="w14 w15 w16se wp14">
+<w:footnotes xmlns:wpc="http://schemas.microsoft.com/office/word/2010/wordprocessingCanvas" xmlns:mo="http://schemas.microsoft.com/office/mac/office/2008/main" xmlns:mc="http://schemas.openxmlformats.org/markup-compatibility/2006" xmlns:mv="urn:schemas-microsoft-com:mac:vml" xmlns:o="urn:schemas-microsoft-com:office:office" xmlns:r="http://schemas.openxmlformats.org/officeDocument/2006/relationships" xmlns:m="http://schemas.openxmlformats.org/officeDocument/2006/math" xmlns:v="urn:schemas-microsoft-com:vml" xmlns:wp14="http://schemas.microsoft.com/office/word/2010/wordprocessingDrawing" xmlns:wp="http://schemas.openxmlformats.org/drawingml/2006/wordprocessingDrawing" xmlns:w10="urn:schemas-microsoft-com:office:word" xmlns:w="http://schemas.openxmlformats.org/wordprocessingml/2006/main" xmlns:w14="http://schemas.microsoft.com/office/word/2010/wordml" xmlns:w15="http://schemas.microsoft.com/office/word/2012/wordml" xmlns:wpg="http://schemas.microsoft.com/office/word/2010/wordprocessingGroup" xmlns:wpi="http://schemas.microsoft.com/office/word/2010/wordprocessingInk" xmlns:wne="http://schemas.microsoft.com/office/word/2006/wordml" xmlns:wps="http://schemas.microsoft.com/office/word/2010/wordprocessingShape" mc:Ignorable="w14 w15 wp14">
   <w:footnote w:type="separator" w:id="-1">
     <w:p>
       <w:pPr>
@@ -8743,7 +10452,7 @@
 </file>
 
 <file path=word/header1.xml><?xml version="1.0" encoding="utf-8"?>
-<w:hdr xmlns:wpc="http://schemas.microsoft.com/office/word/2010/wordprocessingCanvas" xmlns:cx="http://schemas.microsoft.com/office/drawing/2014/chartex" xmlns:cx1="http://schemas.microsoft.com/office/drawing/2015/9/8/chartex" xmlns:mc="http://schemas.openxmlformats.org/markup-compatibility/2006" xmlns:o="urn:schemas-microsoft-com:office:office" xmlns:r="http://schemas.openxmlformats.org/officeDocument/2006/relationships" xmlns:m="http://schemas.openxmlformats.org/officeDocument/2006/math" xmlns:v="urn:schemas-microsoft-com:vml" xmlns:wp14="http://schemas.microsoft.com/office/word/2010/wordprocessingDrawing" xmlns:wp="http://schemas.openxmlformats.org/drawingml/2006/wordprocessingDrawing" xmlns:w10="urn:schemas-microsoft-com:office:word" xmlns:w="http://schemas.openxmlformats.org/wordprocessingml/2006/main" xmlns:w14="http://schemas.microsoft.com/office/word/2010/wordml" xmlns:w15="http://schemas.microsoft.com/office/word/2012/wordml" xmlns:w16se="http://schemas.microsoft.com/office/word/2015/wordml/symex" xmlns:wpg="http://schemas.microsoft.com/office/word/2010/wordprocessingGroup" xmlns:wpi="http://schemas.microsoft.com/office/word/2010/wordprocessingInk" xmlns:wne="http://schemas.microsoft.com/office/word/2006/wordml" xmlns:wps="http://schemas.microsoft.com/office/word/2010/wordprocessingShape" mc:Ignorable="w14 w15 w16se wp14">
+<w:hdr xmlns:wpc="http://schemas.microsoft.com/office/word/2010/wordprocessingCanvas" xmlns:mo="http://schemas.microsoft.com/office/mac/office/2008/main" xmlns:mc="http://schemas.openxmlformats.org/markup-compatibility/2006" xmlns:mv="urn:schemas-microsoft-com:mac:vml" xmlns:o="urn:schemas-microsoft-com:office:office" xmlns:r="http://schemas.openxmlformats.org/officeDocument/2006/relationships" xmlns:m="http://schemas.openxmlformats.org/officeDocument/2006/math" xmlns:v="urn:schemas-microsoft-com:vml" xmlns:wp14="http://schemas.microsoft.com/office/word/2010/wordprocessingDrawing" xmlns:wp="http://schemas.openxmlformats.org/drawingml/2006/wordprocessingDrawing" xmlns:w10="urn:schemas-microsoft-com:office:word" xmlns:w="http://schemas.openxmlformats.org/wordprocessingml/2006/main" xmlns:w14="http://schemas.microsoft.com/office/word/2010/wordml" xmlns:w15="http://schemas.microsoft.com/office/word/2012/wordml" xmlns:wpg="http://schemas.microsoft.com/office/word/2010/wordprocessingGroup" xmlns:wpi="http://schemas.microsoft.com/office/word/2010/wordprocessingInk" xmlns:wne="http://schemas.microsoft.com/office/word/2006/wordml" xmlns:wps="http://schemas.microsoft.com/office/word/2010/wordprocessingShape" mc:Ignorable="w14 w15 wp14">
   <w:p>
     <w:pPr>
       <w:pStyle w:val="Header"/>
@@ -8753,7 +10462,7 @@
 </file>
 
 <file path=word/header2.xml><?xml version="1.0" encoding="utf-8"?>
-<w:hdr xmlns:wpc="http://schemas.microsoft.com/office/word/2010/wordprocessingCanvas" xmlns:cx="http://schemas.microsoft.com/office/drawing/2014/chartex" xmlns:cx1="http://schemas.microsoft.com/office/drawing/2015/9/8/chartex" xmlns:mc="http://schemas.openxmlformats.org/markup-compatibility/2006" xmlns:o="urn:schemas-microsoft-com:office:office" xmlns:r="http://schemas.openxmlformats.org/officeDocument/2006/relationships" xmlns:m="http://schemas.openxmlformats.org/officeDocument/2006/math" xmlns:v="urn:schemas-microsoft-com:vml" xmlns:wp14="http://schemas.microsoft.com/office/word/2010/wordprocessingDrawing" xmlns:wp="http://schemas.openxmlformats.org/drawingml/2006/wordprocessingDrawing" xmlns:w10="urn:schemas-microsoft-com:office:word" xmlns:w="http://schemas.openxmlformats.org/wordprocessingml/2006/main" xmlns:w14="http://schemas.microsoft.com/office/word/2010/wordml" xmlns:w15="http://schemas.microsoft.com/office/word/2012/wordml" xmlns:w16se="http://schemas.microsoft.com/office/word/2015/wordml/symex" xmlns:wpg="http://schemas.microsoft.com/office/word/2010/wordprocessingGroup" xmlns:wpi="http://schemas.microsoft.com/office/word/2010/wordprocessingInk" xmlns:wne="http://schemas.microsoft.com/office/word/2006/wordml" xmlns:wps="http://schemas.microsoft.com/office/word/2010/wordprocessingShape" mc:Ignorable="w14 w15 w16se wp14">
+<w:hdr xmlns:wpc="http://schemas.microsoft.com/office/word/2010/wordprocessingCanvas" xmlns:mo="http://schemas.microsoft.com/office/mac/office/2008/main" xmlns:mc="http://schemas.openxmlformats.org/markup-compatibility/2006" xmlns:mv="urn:schemas-microsoft-com:mac:vml" xmlns:o="urn:schemas-microsoft-com:office:office" xmlns:r="http://schemas.openxmlformats.org/officeDocument/2006/relationships" xmlns:m="http://schemas.openxmlformats.org/officeDocument/2006/math" xmlns:v="urn:schemas-microsoft-com:vml" xmlns:wp14="http://schemas.microsoft.com/office/word/2010/wordprocessingDrawing" xmlns:wp="http://schemas.openxmlformats.org/drawingml/2006/wordprocessingDrawing" xmlns:w10="urn:schemas-microsoft-com:office:word" xmlns:w="http://schemas.openxmlformats.org/wordprocessingml/2006/main" xmlns:w14="http://schemas.microsoft.com/office/word/2010/wordml" xmlns:w15="http://schemas.microsoft.com/office/word/2012/wordml" xmlns:wpg="http://schemas.microsoft.com/office/word/2010/wordprocessingGroup" xmlns:wpi="http://schemas.microsoft.com/office/word/2010/wordprocessingInk" xmlns:wne="http://schemas.microsoft.com/office/word/2006/wordml" xmlns:wps="http://schemas.microsoft.com/office/word/2010/wordprocessingShape" mc:Ignorable="w14 w15 wp14">
   <w:p>
     <w:pPr>
       <w:pStyle w:val="Subtitle"/>
@@ -8791,7 +10500,7 @@
         <w:noProof/>
         <w:color w:val="000000"/>
       </w:rPr>
-      <w:t>2</w:t>
+      <w:t>8</w:t>
     </w:r>
     <w:r>
       <w:rPr>
@@ -8850,7 +10559,7 @@
 </file>
 
 <file path=word/header3.xml><?xml version="1.0" encoding="utf-8"?>
-<w:hdr xmlns:wpc="http://schemas.microsoft.com/office/word/2010/wordprocessingCanvas" xmlns:cx="http://schemas.microsoft.com/office/drawing/2014/chartex" xmlns:cx1="http://schemas.microsoft.com/office/drawing/2015/9/8/chartex" xmlns:mc="http://schemas.openxmlformats.org/markup-compatibility/2006" xmlns:o="urn:schemas-microsoft-com:office:office" xmlns:r="http://schemas.openxmlformats.org/officeDocument/2006/relationships" xmlns:m="http://schemas.openxmlformats.org/officeDocument/2006/math" xmlns:v="urn:schemas-microsoft-com:vml" xmlns:wp14="http://schemas.microsoft.com/office/word/2010/wordprocessingDrawing" xmlns:wp="http://schemas.openxmlformats.org/drawingml/2006/wordprocessingDrawing" xmlns:w10="urn:schemas-microsoft-com:office:word" xmlns:w="http://schemas.openxmlformats.org/wordprocessingml/2006/main" xmlns:w14="http://schemas.microsoft.com/office/word/2010/wordml" xmlns:w15="http://schemas.microsoft.com/office/word/2012/wordml" xmlns:w16se="http://schemas.microsoft.com/office/word/2015/wordml/symex" xmlns:wpg="http://schemas.microsoft.com/office/word/2010/wordprocessingGroup" xmlns:wpi="http://schemas.microsoft.com/office/word/2010/wordprocessingInk" xmlns:wne="http://schemas.microsoft.com/office/word/2006/wordml" xmlns:wps="http://schemas.microsoft.com/office/word/2010/wordprocessingShape" mc:Ignorable="w14 w15 w16se wp14">
+<w:hdr xmlns:wpc="http://schemas.microsoft.com/office/word/2010/wordprocessingCanvas" xmlns:mo="http://schemas.microsoft.com/office/mac/office/2008/main" xmlns:mc="http://schemas.openxmlformats.org/markup-compatibility/2006" xmlns:mv="urn:schemas-microsoft-com:mac:vml" xmlns:o="urn:schemas-microsoft-com:office:office" xmlns:r="http://schemas.openxmlformats.org/officeDocument/2006/relationships" xmlns:m="http://schemas.openxmlformats.org/officeDocument/2006/math" xmlns:v="urn:schemas-microsoft-com:vml" xmlns:wp14="http://schemas.microsoft.com/office/word/2010/wordprocessingDrawing" xmlns:wp="http://schemas.openxmlformats.org/drawingml/2006/wordprocessingDrawing" xmlns:w10="urn:schemas-microsoft-com:office:word" xmlns:w="http://schemas.openxmlformats.org/wordprocessingml/2006/main" xmlns:w14="http://schemas.microsoft.com/office/word/2010/wordml" xmlns:w15="http://schemas.microsoft.com/office/word/2012/wordml" xmlns:wpg="http://schemas.microsoft.com/office/word/2010/wordprocessingGroup" xmlns:wpi="http://schemas.microsoft.com/office/word/2010/wordprocessingInk" xmlns:wne="http://schemas.microsoft.com/office/word/2006/wordml" xmlns:wps="http://schemas.microsoft.com/office/word/2010/wordprocessingShape" mc:Ignorable="w14 w15 wp14">
   <w:p>
     <w:pPr>
       <w:spacing w:before="600" w:line="240" w:lineRule="auto"/>
@@ -8860,8 +10569,97 @@
 </file>
 
 <file path=word/numbering.xml><?xml version="1.0" encoding="utf-8"?>
-<w:numbering xmlns:wpc="http://schemas.microsoft.com/office/word/2010/wordprocessingCanvas" xmlns:cx="http://schemas.microsoft.com/office/drawing/2014/chartex" xmlns:cx1="http://schemas.microsoft.com/office/drawing/2015/9/8/chartex" xmlns:mc="http://schemas.openxmlformats.org/markup-compatibility/2006" xmlns:o="urn:schemas-microsoft-com:office:office" xmlns:r="http://schemas.openxmlformats.org/officeDocument/2006/relationships" xmlns:m="http://schemas.openxmlformats.org/officeDocument/2006/math" xmlns:v="urn:schemas-microsoft-com:vml" xmlns:wp14="http://schemas.microsoft.com/office/word/2010/wordprocessingDrawing" xmlns:wp="http://schemas.openxmlformats.org/drawingml/2006/wordprocessingDrawing" xmlns:w10="urn:schemas-microsoft-com:office:word" xmlns:w="http://schemas.openxmlformats.org/wordprocessingml/2006/main" xmlns:w14="http://schemas.microsoft.com/office/word/2010/wordml" xmlns:w15="http://schemas.microsoft.com/office/word/2012/wordml" xmlns:w16se="http://schemas.microsoft.com/office/word/2015/wordml/symex" xmlns:wpg="http://schemas.microsoft.com/office/word/2010/wordprocessingGroup" xmlns:wpi="http://schemas.microsoft.com/office/word/2010/wordprocessingInk" xmlns:wne="http://schemas.microsoft.com/office/word/2006/wordml" xmlns:wps="http://schemas.microsoft.com/office/word/2010/wordprocessingShape" mc:Ignorable="w14 w15 w16se wp14">
-  <w:abstractNum w:abstractNumId="0" w15:restartNumberingAfterBreak="0">
+<w:numbering xmlns:wpc="http://schemas.microsoft.com/office/word/2010/wordprocessingCanvas" xmlns:mo="http://schemas.microsoft.com/office/mac/office/2008/main" xmlns:mc="http://schemas.openxmlformats.org/markup-compatibility/2006" xmlns:mv="urn:schemas-microsoft-com:mac:vml" xmlns:o="urn:schemas-microsoft-com:office:office" xmlns:r="http://schemas.openxmlformats.org/officeDocument/2006/relationships" xmlns:m="http://schemas.openxmlformats.org/officeDocument/2006/math" xmlns:v="urn:schemas-microsoft-com:vml" xmlns:wp14="http://schemas.microsoft.com/office/word/2010/wordprocessingDrawing" xmlns:wp="http://schemas.openxmlformats.org/drawingml/2006/wordprocessingDrawing" xmlns:w10="urn:schemas-microsoft-com:office:word" xmlns:w="http://schemas.openxmlformats.org/wordprocessingml/2006/main" xmlns:w14="http://schemas.microsoft.com/office/word/2010/wordml" xmlns:w15="http://schemas.microsoft.com/office/word/2012/wordml" xmlns:wpg="http://schemas.microsoft.com/office/word/2010/wordprocessingGroup" xmlns:wpi="http://schemas.microsoft.com/office/word/2010/wordprocessingInk" xmlns:wne="http://schemas.microsoft.com/office/word/2006/wordml" xmlns:wps="http://schemas.microsoft.com/office/word/2010/wordprocessingShape" mc:Ignorable="w14 w15 wp14">
+  <w:abstractNum w:abstractNumId="0">
+    <w:nsid w:val="006C6DE5"/>
+    <w:multiLevelType w:val="hybridMultilevel"/>
+    <w:tmpl w:val="8866323A"/>
+    <w:lvl w:ilvl="0" w:tplc="0409000F">
+      <w:start w:val="1"/>
+      <w:numFmt w:val="decimal"/>
+      <w:lvlText w:val="%1."/>
+      <w:lvlJc w:val="left"/>
+      <w:pPr>
+        <w:ind w:left="720" w:hanging="360"/>
+      </w:pPr>
+      <w:rPr>
+        <w:rFonts w:hint="default"/>
+      </w:rPr>
+    </w:lvl>
+    <w:lvl w:ilvl="1" w:tplc="04090019" w:tentative="1">
+      <w:start w:val="1"/>
+      <w:numFmt w:val="lowerLetter"/>
+      <w:lvlText w:val="%2."/>
+      <w:lvlJc w:val="left"/>
+      <w:pPr>
+        <w:ind w:left="1440" w:hanging="360"/>
+      </w:pPr>
+    </w:lvl>
+    <w:lvl w:ilvl="2" w:tplc="0409001B" w:tentative="1">
+      <w:start w:val="1"/>
+      <w:numFmt w:val="lowerRoman"/>
+      <w:lvlText w:val="%3."/>
+      <w:lvlJc w:val="right"/>
+      <w:pPr>
+        <w:ind w:left="2160" w:hanging="180"/>
+      </w:pPr>
+    </w:lvl>
+    <w:lvl w:ilvl="3" w:tplc="0409000F" w:tentative="1">
+      <w:start w:val="1"/>
+      <w:numFmt w:val="decimal"/>
+      <w:lvlText w:val="%4."/>
+      <w:lvlJc w:val="left"/>
+      <w:pPr>
+        <w:ind w:left="2880" w:hanging="360"/>
+      </w:pPr>
+    </w:lvl>
+    <w:lvl w:ilvl="4" w:tplc="04090019" w:tentative="1">
+      <w:start w:val="1"/>
+      <w:numFmt w:val="lowerLetter"/>
+      <w:lvlText w:val="%5."/>
+      <w:lvlJc w:val="left"/>
+      <w:pPr>
+        <w:ind w:left="3600" w:hanging="360"/>
+      </w:pPr>
+    </w:lvl>
+    <w:lvl w:ilvl="5" w:tplc="0409001B" w:tentative="1">
+      <w:start w:val="1"/>
+      <w:numFmt w:val="lowerRoman"/>
+      <w:lvlText w:val="%6."/>
+      <w:lvlJc w:val="right"/>
+      <w:pPr>
+        <w:ind w:left="4320" w:hanging="180"/>
+      </w:pPr>
+    </w:lvl>
+    <w:lvl w:ilvl="6" w:tplc="0409000F" w:tentative="1">
+      <w:start w:val="1"/>
+      <w:numFmt w:val="decimal"/>
+      <w:lvlText w:val="%7."/>
+      <w:lvlJc w:val="left"/>
+      <w:pPr>
+        <w:ind w:left="5040" w:hanging="360"/>
+      </w:pPr>
+    </w:lvl>
+    <w:lvl w:ilvl="7" w:tplc="04090019" w:tentative="1">
+      <w:start w:val="1"/>
+      <w:numFmt w:val="lowerLetter"/>
+      <w:lvlText w:val="%8."/>
+      <w:lvlJc w:val="left"/>
+      <w:pPr>
+        <w:ind w:left="5760" w:hanging="360"/>
+      </w:pPr>
+    </w:lvl>
+    <w:lvl w:ilvl="8" w:tplc="0409001B" w:tentative="1">
+      <w:start w:val="1"/>
+      <w:numFmt w:val="lowerRoman"/>
+      <w:lvlText w:val="%9."/>
+      <w:lvlJc w:val="right"/>
+      <w:pPr>
+        <w:ind w:left="6480" w:hanging="180"/>
+      </w:pPr>
+    </w:lvl>
+  </w:abstractNum>
+  <w:abstractNum w:abstractNumId="1">
     <w:nsid w:val="06535C03"/>
     <w:multiLevelType w:val="hybridMultilevel"/>
     <w:tmpl w:val="4CC47C1C"/>
@@ -8950,7 +10748,7 @@
       </w:pPr>
     </w:lvl>
   </w:abstractNum>
-  <w:abstractNum w:abstractNumId="1" w15:restartNumberingAfterBreak="0">
+  <w:abstractNum w:abstractNumId="2">
     <w:nsid w:val="09507232"/>
     <w:multiLevelType w:val="hybridMultilevel"/>
     <w:tmpl w:val="38DE0662"/>
@@ -9039,7 +10837,7 @@
       </w:pPr>
     </w:lvl>
   </w:abstractNum>
-  <w:abstractNum w:abstractNumId="2" w15:restartNumberingAfterBreak="0">
+  <w:abstractNum w:abstractNumId="3">
     <w:nsid w:val="0DFA4FEC"/>
     <w:multiLevelType w:val="hybridMultilevel"/>
     <w:tmpl w:val="0A7693E0"/>
@@ -9128,7 +10926,96 @@
       </w:pPr>
     </w:lvl>
   </w:abstractNum>
-  <w:abstractNum w:abstractNumId="3" w15:restartNumberingAfterBreak="0">
+  <w:abstractNum w:abstractNumId="4">
+    <w:nsid w:val="0FB42C84"/>
+    <w:multiLevelType w:val="hybridMultilevel"/>
+    <w:tmpl w:val="427AC440"/>
+    <w:lvl w:ilvl="0" w:tplc="0409000F">
+      <w:start w:val="1"/>
+      <w:numFmt w:val="decimal"/>
+      <w:lvlText w:val="%1."/>
+      <w:lvlJc w:val="left"/>
+      <w:pPr>
+        <w:ind w:left="720" w:hanging="360"/>
+      </w:pPr>
+      <w:rPr>
+        <w:rFonts w:hint="default"/>
+      </w:rPr>
+    </w:lvl>
+    <w:lvl w:ilvl="1" w:tplc="04090019" w:tentative="1">
+      <w:start w:val="1"/>
+      <w:numFmt w:val="lowerLetter"/>
+      <w:lvlText w:val="%2."/>
+      <w:lvlJc w:val="left"/>
+      <w:pPr>
+        <w:ind w:left="1440" w:hanging="360"/>
+      </w:pPr>
+    </w:lvl>
+    <w:lvl w:ilvl="2" w:tplc="0409001B" w:tentative="1">
+      <w:start w:val="1"/>
+      <w:numFmt w:val="lowerRoman"/>
+      <w:lvlText w:val="%3."/>
+      <w:lvlJc w:val="right"/>
+      <w:pPr>
+        <w:ind w:left="2160" w:hanging="180"/>
+      </w:pPr>
+    </w:lvl>
+    <w:lvl w:ilvl="3" w:tplc="0409000F" w:tentative="1">
+      <w:start w:val="1"/>
+      <w:numFmt w:val="decimal"/>
+      <w:lvlText w:val="%4."/>
+      <w:lvlJc w:val="left"/>
+      <w:pPr>
+        <w:ind w:left="2880" w:hanging="360"/>
+      </w:pPr>
+    </w:lvl>
+    <w:lvl w:ilvl="4" w:tplc="04090019" w:tentative="1">
+      <w:start w:val="1"/>
+      <w:numFmt w:val="lowerLetter"/>
+      <w:lvlText w:val="%5."/>
+      <w:lvlJc w:val="left"/>
+      <w:pPr>
+        <w:ind w:left="3600" w:hanging="360"/>
+      </w:pPr>
+    </w:lvl>
+    <w:lvl w:ilvl="5" w:tplc="0409001B" w:tentative="1">
+      <w:start w:val="1"/>
+      <w:numFmt w:val="lowerRoman"/>
+      <w:lvlText w:val="%6."/>
+      <w:lvlJc w:val="right"/>
+      <w:pPr>
+        <w:ind w:left="4320" w:hanging="180"/>
+      </w:pPr>
+    </w:lvl>
+    <w:lvl w:ilvl="6" w:tplc="0409000F" w:tentative="1">
+      <w:start w:val="1"/>
+      <w:numFmt w:val="decimal"/>
+      <w:lvlText w:val="%7."/>
+      <w:lvlJc w:val="left"/>
+      <w:pPr>
+        <w:ind w:left="5040" w:hanging="360"/>
+      </w:pPr>
+    </w:lvl>
+    <w:lvl w:ilvl="7" w:tplc="04090019" w:tentative="1">
+      <w:start w:val="1"/>
+      <w:numFmt w:val="lowerLetter"/>
+      <w:lvlText w:val="%8."/>
+      <w:lvlJc w:val="left"/>
+      <w:pPr>
+        <w:ind w:left="5760" w:hanging="360"/>
+      </w:pPr>
+    </w:lvl>
+    <w:lvl w:ilvl="8" w:tplc="0409001B" w:tentative="1">
+      <w:start w:val="1"/>
+      <w:numFmt w:val="lowerRoman"/>
+      <w:lvlText w:val="%9."/>
+      <w:lvlJc w:val="right"/>
+      <w:pPr>
+        <w:ind w:left="6480" w:hanging="180"/>
+      </w:pPr>
+    </w:lvl>
+  </w:abstractNum>
+  <w:abstractNum w:abstractNumId="5">
     <w:nsid w:val="1082028E"/>
     <w:multiLevelType w:val="hybridMultilevel"/>
     <w:tmpl w:val="D7D4653E"/>
@@ -9217,7 +11104,7 @@
       </w:pPr>
     </w:lvl>
   </w:abstractNum>
-  <w:abstractNum w:abstractNumId="4" w15:restartNumberingAfterBreak="0">
+  <w:abstractNum w:abstractNumId="6">
     <w:nsid w:val="11105617"/>
     <w:multiLevelType w:val="hybridMultilevel"/>
     <w:tmpl w:val="3E628298"/>
@@ -9306,7 +11193,7 @@
       </w:pPr>
     </w:lvl>
   </w:abstractNum>
-  <w:abstractNum w:abstractNumId="5" w15:restartNumberingAfterBreak="0">
+  <w:abstractNum w:abstractNumId="7">
     <w:nsid w:val="130A1C1B"/>
     <w:multiLevelType w:val="hybridMultilevel"/>
     <w:tmpl w:val="E6F018A4"/>
@@ -9395,7 +11282,185 @@
       </w:pPr>
     </w:lvl>
   </w:abstractNum>
-  <w:abstractNum w:abstractNumId="6" w15:restartNumberingAfterBreak="0">
+  <w:abstractNum w:abstractNumId="8">
+    <w:nsid w:val="153967D5"/>
+    <w:multiLevelType w:val="hybridMultilevel"/>
+    <w:tmpl w:val="427AC440"/>
+    <w:lvl w:ilvl="0" w:tplc="0409000F">
+      <w:start w:val="1"/>
+      <w:numFmt w:val="decimal"/>
+      <w:lvlText w:val="%1."/>
+      <w:lvlJc w:val="left"/>
+      <w:pPr>
+        <w:ind w:left="720" w:hanging="360"/>
+      </w:pPr>
+      <w:rPr>
+        <w:rFonts w:hint="default"/>
+      </w:rPr>
+    </w:lvl>
+    <w:lvl w:ilvl="1" w:tplc="04090019" w:tentative="1">
+      <w:start w:val="1"/>
+      <w:numFmt w:val="lowerLetter"/>
+      <w:lvlText w:val="%2."/>
+      <w:lvlJc w:val="left"/>
+      <w:pPr>
+        <w:ind w:left="1440" w:hanging="360"/>
+      </w:pPr>
+    </w:lvl>
+    <w:lvl w:ilvl="2" w:tplc="0409001B" w:tentative="1">
+      <w:start w:val="1"/>
+      <w:numFmt w:val="lowerRoman"/>
+      <w:lvlText w:val="%3."/>
+      <w:lvlJc w:val="right"/>
+      <w:pPr>
+        <w:ind w:left="2160" w:hanging="180"/>
+      </w:pPr>
+    </w:lvl>
+    <w:lvl w:ilvl="3" w:tplc="0409000F" w:tentative="1">
+      <w:start w:val="1"/>
+      <w:numFmt w:val="decimal"/>
+      <w:lvlText w:val="%4."/>
+      <w:lvlJc w:val="left"/>
+      <w:pPr>
+        <w:ind w:left="2880" w:hanging="360"/>
+      </w:pPr>
+    </w:lvl>
+    <w:lvl w:ilvl="4" w:tplc="04090019" w:tentative="1">
+      <w:start w:val="1"/>
+      <w:numFmt w:val="lowerLetter"/>
+      <w:lvlText w:val="%5."/>
+      <w:lvlJc w:val="left"/>
+      <w:pPr>
+        <w:ind w:left="3600" w:hanging="360"/>
+      </w:pPr>
+    </w:lvl>
+    <w:lvl w:ilvl="5" w:tplc="0409001B" w:tentative="1">
+      <w:start w:val="1"/>
+      <w:numFmt w:val="lowerRoman"/>
+      <w:lvlText w:val="%6."/>
+      <w:lvlJc w:val="right"/>
+      <w:pPr>
+        <w:ind w:left="4320" w:hanging="180"/>
+      </w:pPr>
+    </w:lvl>
+    <w:lvl w:ilvl="6" w:tplc="0409000F" w:tentative="1">
+      <w:start w:val="1"/>
+      <w:numFmt w:val="decimal"/>
+      <w:lvlText w:val="%7."/>
+      <w:lvlJc w:val="left"/>
+      <w:pPr>
+        <w:ind w:left="5040" w:hanging="360"/>
+      </w:pPr>
+    </w:lvl>
+    <w:lvl w:ilvl="7" w:tplc="04090019" w:tentative="1">
+      <w:start w:val="1"/>
+      <w:numFmt w:val="lowerLetter"/>
+      <w:lvlText w:val="%8."/>
+      <w:lvlJc w:val="left"/>
+      <w:pPr>
+        <w:ind w:left="5760" w:hanging="360"/>
+      </w:pPr>
+    </w:lvl>
+    <w:lvl w:ilvl="8" w:tplc="0409001B" w:tentative="1">
+      <w:start w:val="1"/>
+      <w:numFmt w:val="lowerRoman"/>
+      <w:lvlText w:val="%9."/>
+      <w:lvlJc w:val="right"/>
+      <w:pPr>
+        <w:ind w:left="6480" w:hanging="180"/>
+      </w:pPr>
+    </w:lvl>
+  </w:abstractNum>
+  <w:abstractNum w:abstractNumId="9">
+    <w:nsid w:val="1B164972"/>
+    <w:multiLevelType w:val="hybridMultilevel"/>
+    <w:tmpl w:val="1F7EA0AC"/>
+    <w:lvl w:ilvl="0" w:tplc="0409000F">
+      <w:start w:val="1"/>
+      <w:numFmt w:val="decimal"/>
+      <w:lvlText w:val="%1."/>
+      <w:lvlJc w:val="left"/>
+      <w:pPr>
+        <w:ind w:left="720" w:hanging="360"/>
+      </w:pPr>
+      <w:rPr>
+        <w:rFonts w:hint="default"/>
+      </w:rPr>
+    </w:lvl>
+    <w:lvl w:ilvl="1" w:tplc="04090019" w:tentative="1">
+      <w:start w:val="1"/>
+      <w:numFmt w:val="lowerLetter"/>
+      <w:lvlText w:val="%2."/>
+      <w:lvlJc w:val="left"/>
+      <w:pPr>
+        <w:ind w:left="1440" w:hanging="360"/>
+      </w:pPr>
+    </w:lvl>
+    <w:lvl w:ilvl="2" w:tplc="0409001B" w:tentative="1">
+      <w:start w:val="1"/>
+      <w:numFmt w:val="lowerRoman"/>
+      <w:lvlText w:val="%3."/>
+      <w:lvlJc w:val="right"/>
+      <w:pPr>
+        <w:ind w:left="2160" w:hanging="180"/>
+      </w:pPr>
+    </w:lvl>
+    <w:lvl w:ilvl="3" w:tplc="0409000F" w:tentative="1">
+      <w:start w:val="1"/>
+      <w:numFmt w:val="decimal"/>
+      <w:lvlText w:val="%4."/>
+      <w:lvlJc w:val="left"/>
+      <w:pPr>
+        <w:ind w:left="2880" w:hanging="360"/>
+      </w:pPr>
+    </w:lvl>
+    <w:lvl w:ilvl="4" w:tplc="04090019" w:tentative="1">
+      <w:start w:val="1"/>
+      <w:numFmt w:val="lowerLetter"/>
+      <w:lvlText w:val="%5."/>
+      <w:lvlJc w:val="left"/>
+      <w:pPr>
+        <w:ind w:left="3600" w:hanging="360"/>
+      </w:pPr>
+    </w:lvl>
+    <w:lvl w:ilvl="5" w:tplc="0409001B" w:tentative="1">
+      <w:start w:val="1"/>
+      <w:numFmt w:val="lowerRoman"/>
+      <w:lvlText w:val="%6."/>
+      <w:lvlJc w:val="right"/>
+      <w:pPr>
+        <w:ind w:left="4320" w:hanging="180"/>
+      </w:pPr>
+    </w:lvl>
+    <w:lvl w:ilvl="6" w:tplc="0409000F" w:tentative="1">
+      <w:start w:val="1"/>
+      <w:numFmt w:val="decimal"/>
+      <w:lvlText w:val="%7."/>
+      <w:lvlJc w:val="left"/>
+      <w:pPr>
+        <w:ind w:left="5040" w:hanging="360"/>
+      </w:pPr>
+    </w:lvl>
+    <w:lvl w:ilvl="7" w:tplc="04090019" w:tentative="1">
+      <w:start w:val="1"/>
+      <w:numFmt w:val="lowerLetter"/>
+      <w:lvlText w:val="%8."/>
+      <w:lvlJc w:val="left"/>
+      <w:pPr>
+        <w:ind w:left="5760" w:hanging="360"/>
+      </w:pPr>
+    </w:lvl>
+    <w:lvl w:ilvl="8" w:tplc="0409001B" w:tentative="1">
+      <w:start w:val="1"/>
+      <w:numFmt w:val="lowerRoman"/>
+      <w:lvlText w:val="%9."/>
+      <w:lvlJc w:val="right"/>
+      <w:pPr>
+        <w:ind w:left="6480" w:hanging="180"/>
+      </w:pPr>
+    </w:lvl>
+  </w:abstractNum>
+  <w:abstractNum w:abstractNumId="10">
     <w:nsid w:val="1B4677DC"/>
     <w:multiLevelType w:val="hybridMultilevel"/>
     <w:tmpl w:val="E112E91C"/>
@@ -9484,7 +11549,96 @@
       </w:pPr>
     </w:lvl>
   </w:abstractNum>
-  <w:abstractNum w:abstractNumId="7" w15:restartNumberingAfterBreak="0">
+  <w:abstractNum w:abstractNumId="11">
+    <w:nsid w:val="1B605E0C"/>
+    <w:multiLevelType w:val="hybridMultilevel"/>
+    <w:tmpl w:val="1DDA8A64"/>
+    <w:lvl w:ilvl="0" w:tplc="0409000F">
+      <w:start w:val="1"/>
+      <w:numFmt w:val="decimal"/>
+      <w:lvlText w:val="%1."/>
+      <w:lvlJc w:val="left"/>
+      <w:pPr>
+        <w:ind w:left="720" w:hanging="360"/>
+      </w:pPr>
+      <w:rPr>
+        <w:rFonts w:hint="default"/>
+      </w:rPr>
+    </w:lvl>
+    <w:lvl w:ilvl="1" w:tplc="04090019" w:tentative="1">
+      <w:start w:val="1"/>
+      <w:numFmt w:val="lowerLetter"/>
+      <w:lvlText w:val="%2."/>
+      <w:lvlJc w:val="left"/>
+      <w:pPr>
+        <w:ind w:left="1440" w:hanging="360"/>
+      </w:pPr>
+    </w:lvl>
+    <w:lvl w:ilvl="2" w:tplc="0409001B" w:tentative="1">
+      <w:start w:val="1"/>
+      <w:numFmt w:val="lowerRoman"/>
+      <w:lvlText w:val="%3."/>
+      <w:lvlJc w:val="right"/>
+      <w:pPr>
+        <w:ind w:left="2160" w:hanging="180"/>
+      </w:pPr>
+    </w:lvl>
+    <w:lvl w:ilvl="3" w:tplc="0409000F" w:tentative="1">
+      <w:start w:val="1"/>
+      <w:numFmt w:val="decimal"/>
+      <w:lvlText w:val="%4."/>
+      <w:lvlJc w:val="left"/>
+      <w:pPr>
+        <w:ind w:left="2880" w:hanging="360"/>
+      </w:pPr>
+    </w:lvl>
+    <w:lvl w:ilvl="4" w:tplc="04090019" w:tentative="1">
+      <w:start w:val="1"/>
+      <w:numFmt w:val="lowerLetter"/>
+      <w:lvlText w:val="%5."/>
+      <w:lvlJc w:val="left"/>
+      <w:pPr>
+        <w:ind w:left="3600" w:hanging="360"/>
+      </w:pPr>
+    </w:lvl>
+    <w:lvl w:ilvl="5" w:tplc="0409001B" w:tentative="1">
+      <w:start w:val="1"/>
+      <w:numFmt w:val="lowerRoman"/>
+      <w:lvlText w:val="%6."/>
+      <w:lvlJc w:val="right"/>
+      <w:pPr>
+        <w:ind w:left="4320" w:hanging="180"/>
+      </w:pPr>
+    </w:lvl>
+    <w:lvl w:ilvl="6" w:tplc="0409000F" w:tentative="1">
+      <w:start w:val="1"/>
+      <w:numFmt w:val="decimal"/>
+      <w:lvlText w:val="%7."/>
+      <w:lvlJc w:val="left"/>
+      <w:pPr>
+        <w:ind w:left="5040" w:hanging="360"/>
+      </w:pPr>
+    </w:lvl>
+    <w:lvl w:ilvl="7" w:tplc="04090019" w:tentative="1">
+      <w:start w:val="1"/>
+      <w:numFmt w:val="lowerLetter"/>
+      <w:lvlText w:val="%8."/>
+      <w:lvlJc w:val="left"/>
+      <w:pPr>
+        <w:ind w:left="5760" w:hanging="360"/>
+      </w:pPr>
+    </w:lvl>
+    <w:lvl w:ilvl="8" w:tplc="0409001B" w:tentative="1">
+      <w:start w:val="1"/>
+      <w:numFmt w:val="lowerRoman"/>
+      <w:lvlText w:val="%9."/>
+      <w:lvlJc w:val="right"/>
+      <w:pPr>
+        <w:ind w:left="6480" w:hanging="180"/>
+      </w:pPr>
+    </w:lvl>
+  </w:abstractNum>
+  <w:abstractNum w:abstractNumId="12">
     <w:nsid w:val="1FE672E3"/>
     <w:multiLevelType w:val="hybridMultilevel"/>
     <w:tmpl w:val="316A1088"/>
@@ -9573,7 +11727,120 @@
       </w:pPr>
     </w:lvl>
   </w:abstractNum>
-  <w:abstractNum w:abstractNumId="8" w15:restartNumberingAfterBreak="0">
+  <w:abstractNum w:abstractNumId="13">
+    <w:nsid w:val="2132260B"/>
+    <w:multiLevelType w:val="multilevel"/>
+    <w:tmpl w:val="39D89D9A"/>
+    <w:lvl w:ilvl="0">
+      <w:start w:val="1"/>
+      <w:numFmt w:val="decimal"/>
+      <w:lvlText w:val="%1-"/>
+      <w:lvlJc w:val="left"/>
+      <w:pPr>
+        <w:ind w:left="360" w:hanging="360"/>
+      </w:pPr>
+      <w:rPr>
+        <w:rFonts w:hint="default"/>
+      </w:rPr>
+    </w:lvl>
+    <w:lvl w:ilvl="1">
+      <w:start w:val="3"/>
+      <w:numFmt w:val="decimal"/>
+      <w:lvlText w:val="%1-%2."/>
+      <w:lvlJc w:val="left"/>
+      <w:pPr>
+        <w:ind w:left="1080" w:hanging="360"/>
+      </w:pPr>
+      <w:rPr>
+        <w:rFonts w:hint="default"/>
+      </w:rPr>
+    </w:lvl>
+    <w:lvl w:ilvl="2">
+      <w:start w:val="1"/>
+      <w:numFmt w:val="decimal"/>
+      <w:lvlText w:val="%1-%2.%3."/>
+      <w:lvlJc w:val="left"/>
+      <w:pPr>
+        <w:ind w:left="2160" w:hanging="720"/>
+      </w:pPr>
+      <w:rPr>
+        <w:rFonts w:hint="default"/>
+      </w:rPr>
+    </w:lvl>
+    <w:lvl w:ilvl="3">
+      <w:start w:val="1"/>
+      <w:numFmt w:val="decimal"/>
+      <w:lvlText w:val="%1-%2.%3.%4."/>
+      <w:lvlJc w:val="left"/>
+      <w:pPr>
+        <w:ind w:left="2880" w:hanging="720"/>
+      </w:pPr>
+      <w:rPr>
+        <w:rFonts w:hint="default"/>
+      </w:rPr>
+    </w:lvl>
+    <w:lvl w:ilvl="4">
+      <w:start w:val="1"/>
+      <w:numFmt w:val="decimal"/>
+      <w:lvlText w:val="%1-%2.%3.%4.%5."/>
+      <w:lvlJc w:val="left"/>
+      <w:pPr>
+        <w:ind w:left="3960" w:hanging="1080"/>
+      </w:pPr>
+      <w:rPr>
+        <w:rFonts w:hint="default"/>
+      </w:rPr>
+    </w:lvl>
+    <w:lvl w:ilvl="5">
+      <w:start w:val="1"/>
+      <w:numFmt w:val="decimal"/>
+      <w:lvlText w:val="%1-%2.%3.%4.%5.%6."/>
+      <w:lvlJc w:val="left"/>
+      <w:pPr>
+        <w:ind w:left="4680" w:hanging="1080"/>
+      </w:pPr>
+      <w:rPr>
+        <w:rFonts w:hint="default"/>
+      </w:rPr>
+    </w:lvl>
+    <w:lvl w:ilvl="6">
+      <w:start w:val="1"/>
+      <w:numFmt w:val="decimal"/>
+      <w:lvlText w:val="%1-%2.%3.%4.%5.%6.%7."/>
+      <w:lvlJc w:val="left"/>
+      <w:pPr>
+        <w:ind w:left="5760" w:hanging="1440"/>
+      </w:pPr>
+      <w:rPr>
+        <w:rFonts w:hint="default"/>
+      </w:rPr>
+    </w:lvl>
+    <w:lvl w:ilvl="7">
+      <w:start w:val="1"/>
+      <w:numFmt w:val="decimal"/>
+      <w:lvlText w:val="%1-%2.%3.%4.%5.%6.%7.%8."/>
+      <w:lvlJc w:val="left"/>
+      <w:pPr>
+        <w:ind w:left="6480" w:hanging="1440"/>
+      </w:pPr>
+      <w:rPr>
+        <w:rFonts w:hint="default"/>
+      </w:rPr>
+    </w:lvl>
+    <w:lvl w:ilvl="8">
+      <w:start w:val="1"/>
+      <w:numFmt w:val="decimal"/>
+      <w:lvlText w:val="%1-%2.%3.%4.%5.%6.%7.%8.%9."/>
+      <w:lvlJc w:val="left"/>
+      <w:pPr>
+        <w:ind w:left="7560" w:hanging="1800"/>
+      </w:pPr>
+      <w:rPr>
+        <w:rFonts w:hint="default"/>
+      </w:rPr>
+    </w:lvl>
+  </w:abstractNum>
+  <w:abstractNum w:abstractNumId="14">
     <w:nsid w:val="23AE0542"/>
     <w:multiLevelType w:val="hybridMultilevel"/>
     <w:tmpl w:val="4BD0F12A"/>
@@ -9662,7 +11929,7 @@
       </w:pPr>
     </w:lvl>
   </w:abstractNum>
-  <w:abstractNum w:abstractNumId="9" w15:restartNumberingAfterBreak="0">
+  <w:abstractNum w:abstractNumId="15">
     <w:nsid w:val="26F41F39"/>
     <w:multiLevelType w:val="hybridMultilevel"/>
     <w:tmpl w:val="E8886DF8"/>
@@ -9748,7 +12015,7 @@
       </w:pPr>
     </w:lvl>
   </w:abstractNum>
-  <w:abstractNum w:abstractNumId="10" w15:restartNumberingAfterBreak="0">
+  <w:abstractNum w:abstractNumId="16">
     <w:nsid w:val="28FD3EDD"/>
     <w:multiLevelType w:val="hybridMultilevel"/>
     <w:tmpl w:val="86A02504"/>
@@ -9837,7 +12104,7 @@
       </w:pPr>
     </w:lvl>
   </w:abstractNum>
-  <w:abstractNum w:abstractNumId="11" w15:restartNumberingAfterBreak="0">
+  <w:abstractNum w:abstractNumId="17">
     <w:nsid w:val="2B47102C"/>
     <w:multiLevelType w:val="hybridMultilevel"/>
     <w:tmpl w:val="08E0EDF6"/>
@@ -9950,7 +12217,7 @@
       </w:rPr>
     </w:lvl>
   </w:abstractNum>
-  <w:abstractNum w:abstractNumId="12" w15:restartNumberingAfterBreak="0">
+  <w:abstractNum w:abstractNumId="18">
     <w:nsid w:val="2B9F3436"/>
     <w:multiLevelType w:val="hybridMultilevel"/>
     <w:tmpl w:val="B114D1F6"/>
@@ -10039,7 +12306,7 @@
       </w:pPr>
     </w:lvl>
   </w:abstractNum>
-  <w:abstractNum w:abstractNumId="13" w15:restartNumberingAfterBreak="0">
+  <w:abstractNum w:abstractNumId="19">
     <w:nsid w:val="2C3B1FE1"/>
     <w:multiLevelType w:val="hybridMultilevel"/>
     <w:tmpl w:val="DA9AF5D6"/>
@@ -10128,7 +12395,7 @@
       </w:pPr>
     </w:lvl>
   </w:abstractNum>
-  <w:abstractNum w:abstractNumId="14" w15:restartNumberingAfterBreak="0">
+  <w:abstractNum w:abstractNumId="20">
     <w:nsid w:val="2F493A1B"/>
     <w:multiLevelType w:val="hybridMultilevel"/>
     <w:tmpl w:val="BB5C3DDC"/>
@@ -10217,7 +12484,96 @@
       </w:pPr>
     </w:lvl>
   </w:abstractNum>
-  <w:abstractNum w:abstractNumId="15" w15:restartNumberingAfterBreak="0">
+  <w:abstractNum w:abstractNumId="21">
+    <w:nsid w:val="2F58796F"/>
+    <w:multiLevelType w:val="hybridMultilevel"/>
+    <w:tmpl w:val="4DA4FC00"/>
+    <w:lvl w:ilvl="0" w:tplc="4A18E4AC">
+      <w:start w:val="1"/>
+      <w:numFmt w:val="decimal"/>
+      <w:lvlText w:val="%1."/>
+      <w:lvlJc w:val="left"/>
+      <w:pPr>
+        <w:ind w:left="720" w:hanging="360"/>
+      </w:pPr>
+      <w:rPr>
+        <w:rFonts w:ascii="Open Sans" w:eastAsia="Open Sans" w:hAnsi="Open Sans" w:cs="Open Sans"/>
+      </w:rPr>
+    </w:lvl>
+    <w:lvl w:ilvl="1" w:tplc="04090019" w:tentative="1">
+      <w:start w:val="1"/>
+      <w:numFmt w:val="lowerLetter"/>
+      <w:lvlText w:val="%2."/>
+      <w:lvlJc w:val="left"/>
+      <w:pPr>
+        <w:ind w:left="1440" w:hanging="360"/>
+      </w:pPr>
+    </w:lvl>
+    <w:lvl w:ilvl="2" w:tplc="0409001B" w:tentative="1">
+      <w:start w:val="1"/>
+      <w:numFmt w:val="lowerRoman"/>
+      <w:lvlText w:val="%3."/>
+      <w:lvlJc w:val="right"/>
+      <w:pPr>
+        <w:ind w:left="2160" w:hanging="180"/>
+      </w:pPr>
+    </w:lvl>
+    <w:lvl w:ilvl="3" w:tplc="0409000F" w:tentative="1">
+      <w:start w:val="1"/>
+      <w:numFmt w:val="decimal"/>
+      <w:lvlText w:val="%4."/>
+      <w:lvlJc w:val="left"/>
+      <w:pPr>
+        <w:ind w:left="2880" w:hanging="360"/>
+      </w:pPr>
+    </w:lvl>
+    <w:lvl w:ilvl="4" w:tplc="04090019" w:tentative="1">
+      <w:start w:val="1"/>
+      <w:numFmt w:val="lowerLetter"/>
+      <w:lvlText w:val="%5."/>
+      <w:lvlJc w:val="left"/>
+      <w:pPr>
+        <w:ind w:left="3600" w:hanging="360"/>
+      </w:pPr>
+    </w:lvl>
+    <w:lvl w:ilvl="5" w:tplc="0409001B" w:tentative="1">
+      <w:start w:val="1"/>
+      <w:numFmt w:val="lowerRoman"/>
+      <w:lvlText w:val="%6."/>
+      <w:lvlJc w:val="right"/>
+      <w:pPr>
+        <w:ind w:left="4320" w:hanging="180"/>
+      </w:pPr>
+    </w:lvl>
+    <w:lvl w:ilvl="6" w:tplc="0409000F" w:tentative="1">
+      <w:start w:val="1"/>
+      <w:numFmt w:val="decimal"/>
+      <w:lvlText w:val="%7."/>
+      <w:lvlJc w:val="left"/>
+      <w:pPr>
+        <w:ind w:left="5040" w:hanging="360"/>
+      </w:pPr>
+    </w:lvl>
+    <w:lvl w:ilvl="7" w:tplc="04090019" w:tentative="1">
+      <w:start w:val="1"/>
+      <w:numFmt w:val="lowerLetter"/>
+      <w:lvlText w:val="%8."/>
+      <w:lvlJc w:val="left"/>
+      <w:pPr>
+        <w:ind w:left="5760" w:hanging="360"/>
+      </w:pPr>
+    </w:lvl>
+    <w:lvl w:ilvl="8" w:tplc="0409001B" w:tentative="1">
+      <w:start w:val="1"/>
+      <w:numFmt w:val="lowerRoman"/>
+      <w:lvlText w:val="%9."/>
+      <w:lvlJc w:val="right"/>
+      <w:pPr>
+        <w:ind w:left="6480" w:hanging="180"/>
+      </w:pPr>
+    </w:lvl>
+  </w:abstractNum>
+  <w:abstractNum w:abstractNumId="22">
     <w:nsid w:val="32DF47A4"/>
     <w:multiLevelType w:val="hybridMultilevel"/>
     <w:tmpl w:val="C5D63820"/>
@@ -10306,7 +12662,185 @@
       </w:pPr>
     </w:lvl>
   </w:abstractNum>
-  <w:abstractNum w:abstractNumId="16" w15:restartNumberingAfterBreak="0">
+  <w:abstractNum w:abstractNumId="23">
+    <w:nsid w:val="36384F67"/>
+    <w:multiLevelType w:val="hybridMultilevel"/>
+    <w:tmpl w:val="1DDA8A64"/>
+    <w:lvl w:ilvl="0" w:tplc="0409000F">
+      <w:start w:val="1"/>
+      <w:numFmt w:val="decimal"/>
+      <w:lvlText w:val="%1."/>
+      <w:lvlJc w:val="left"/>
+      <w:pPr>
+        <w:ind w:left="720" w:hanging="360"/>
+      </w:pPr>
+      <w:rPr>
+        <w:rFonts w:hint="default"/>
+      </w:rPr>
+    </w:lvl>
+    <w:lvl w:ilvl="1" w:tplc="04090019" w:tentative="1">
+      <w:start w:val="1"/>
+      <w:numFmt w:val="lowerLetter"/>
+      <w:lvlText w:val="%2."/>
+      <w:lvlJc w:val="left"/>
+      <w:pPr>
+        <w:ind w:left="1440" w:hanging="360"/>
+      </w:pPr>
+    </w:lvl>
+    <w:lvl w:ilvl="2" w:tplc="0409001B" w:tentative="1">
+      <w:start w:val="1"/>
+      <w:numFmt w:val="lowerRoman"/>
+      <w:lvlText w:val="%3."/>
+      <w:lvlJc w:val="right"/>
+      <w:pPr>
+        <w:ind w:left="2160" w:hanging="180"/>
+      </w:pPr>
+    </w:lvl>
+    <w:lvl w:ilvl="3" w:tplc="0409000F" w:tentative="1">
+      <w:start w:val="1"/>
+      <w:numFmt w:val="decimal"/>
+      <w:lvlText w:val="%4."/>
+      <w:lvlJc w:val="left"/>
+      <w:pPr>
+        <w:ind w:left="2880" w:hanging="360"/>
+      </w:pPr>
+    </w:lvl>
+    <w:lvl w:ilvl="4" w:tplc="04090019" w:tentative="1">
+      <w:start w:val="1"/>
+      <w:numFmt w:val="lowerLetter"/>
+      <w:lvlText w:val="%5."/>
+      <w:lvlJc w:val="left"/>
+      <w:pPr>
+        <w:ind w:left="3600" w:hanging="360"/>
+      </w:pPr>
+    </w:lvl>
+    <w:lvl w:ilvl="5" w:tplc="0409001B" w:tentative="1">
+      <w:start w:val="1"/>
+      <w:numFmt w:val="lowerRoman"/>
+      <w:lvlText w:val="%6."/>
+      <w:lvlJc w:val="right"/>
+      <w:pPr>
+        <w:ind w:left="4320" w:hanging="180"/>
+      </w:pPr>
+    </w:lvl>
+    <w:lvl w:ilvl="6" w:tplc="0409000F" w:tentative="1">
+      <w:start w:val="1"/>
+      <w:numFmt w:val="decimal"/>
+      <w:lvlText w:val="%7."/>
+      <w:lvlJc w:val="left"/>
+      <w:pPr>
+        <w:ind w:left="5040" w:hanging="360"/>
+      </w:pPr>
+    </w:lvl>
+    <w:lvl w:ilvl="7" w:tplc="04090019" w:tentative="1">
+      <w:start w:val="1"/>
+      <w:numFmt w:val="lowerLetter"/>
+      <w:lvlText w:val="%8."/>
+      <w:lvlJc w:val="left"/>
+      <w:pPr>
+        <w:ind w:left="5760" w:hanging="360"/>
+      </w:pPr>
+    </w:lvl>
+    <w:lvl w:ilvl="8" w:tplc="0409001B" w:tentative="1">
+      <w:start w:val="1"/>
+      <w:numFmt w:val="lowerRoman"/>
+      <w:lvlText w:val="%9."/>
+      <w:lvlJc w:val="right"/>
+      <w:pPr>
+        <w:ind w:left="6480" w:hanging="180"/>
+      </w:pPr>
+    </w:lvl>
+  </w:abstractNum>
+  <w:abstractNum w:abstractNumId="24">
+    <w:nsid w:val="37197F8B"/>
+    <w:multiLevelType w:val="hybridMultilevel"/>
+    <w:tmpl w:val="427AC440"/>
+    <w:lvl w:ilvl="0" w:tplc="0409000F">
+      <w:start w:val="1"/>
+      <w:numFmt w:val="decimal"/>
+      <w:lvlText w:val="%1."/>
+      <w:lvlJc w:val="left"/>
+      <w:pPr>
+        <w:ind w:left="720" w:hanging="360"/>
+      </w:pPr>
+      <w:rPr>
+        <w:rFonts w:hint="default"/>
+      </w:rPr>
+    </w:lvl>
+    <w:lvl w:ilvl="1" w:tplc="04090019" w:tentative="1">
+      <w:start w:val="1"/>
+      <w:numFmt w:val="lowerLetter"/>
+      <w:lvlText w:val="%2."/>
+      <w:lvlJc w:val="left"/>
+      <w:pPr>
+        <w:ind w:left="1440" w:hanging="360"/>
+      </w:pPr>
+    </w:lvl>
+    <w:lvl w:ilvl="2" w:tplc="0409001B" w:tentative="1">
+      <w:start w:val="1"/>
+      <w:numFmt w:val="lowerRoman"/>
+      <w:lvlText w:val="%3."/>
+      <w:lvlJc w:val="right"/>
+      <w:pPr>
+        <w:ind w:left="2160" w:hanging="180"/>
+      </w:pPr>
+    </w:lvl>
+    <w:lvl w:ilvl="3" w:tplc="0409000F" w:tentative="1">
+      <w:start w:val="1"/>
+      <w:numFmt w:val="decimal"/>
+      <w:lvlText w:val="%4."/>
+      <w:lvlJc w:val="left"/>
+      <w:pPr>
+        <w:ind w:left="2880" w:hanging="360"/>
+      </w:pPr>
+    </w:lvl>
+    <w:lvl w:ilvl="4" w:tplc="04090019" w:tentative="1">
+      <w:start w:val="1"/>
+      <w:numFmt w:val="lowerLetter"/>
+      <w:lvlText w:val="%5."/>
+      <w:lvlJc w:val="left"/>
+      <w:pPr>
+        <w:ind w:left="3600" w:hanging="360"/>
+      </w:pPr>
+    </w:lvl>
+    <w:lvl w:ilvl="5" w:tplc="0409001B" w:tentative="1">
+      <w:start w:val="1"/>
+      <w:numFmt w:val="lowerRoman"/>
+      <w:lvlText w:val="%6."/>
+      <w:lvlJc w:val="right"/>
+      <w:pPr>
+        <w:ind w:left="4320" w:hanging="180"/>
+      </w:pPr>
+    </w:lvl>
+    <w:lvl w:ilvl="6" w:tplc="0409000F" w:tentative="1">
+      <w:start w:val="1"/>
+      <w:numFmt w:val="decimal"/>
+      <w:lvlText w:val="%7."/>
+      <w:lvlJc w:val="left"/>
+      <w:pPr>
+        <w:ind w:left="5040" w:hanging="360"/>
+      </w:pPr>
+    </w:lvl>
+    <w:lvl w:ilvl="7" w:tplc="04090019" w:tentative="1">
+      <w:start w:val="1"/>
+      <w:numFmt w:val="lowerLetter"/>
+      <w:lvlText w:val="%8."/>
+      <w:lvlJc w:val="left"/>
+      <w:pPr>
+        <w:ind w:left="5760" w:hanging="360"/>
+      </w:pPr>
+    </w:lvl>
+    <w:lvl w:ilvl="8" w:tplc="0409001B" w:tentative="1">
+      <w:start w:val="1"/>
+      <w:numFmt w:val="lowerRoman"/>
+      <w:lvlText w:val="%9."/>
+      <w:lvlJc w:val="right"/>
+      <w:pPr>
+        <w:ind w:left="6480" w:hanging="180"/>
+      </w:pPr>
+    </w:lvl>
+  </w:abstractNum>
+  <w:abstractNum w:abstractNumId="25">
     <w:nsid w:val="38735901"/>
     <w:multiLevelType w:val="hybridMultilevel"/>
     <w:tmpl w:val="C0564C84"/>
@@ -10395,7 +12929,7 @@
       </w:pPr>
     </w:lvl>
   </w:abstractNum>
-  <w:abstractNum w:abstractNumId="17" w15:restartNumberingAfterBreak="0">
+  <w:abstractNum w:abstractNumId="26">
     <w:nsid w:val="38EC732D"/>
     <w:multiLevelType w:val="hybridMultilevel"/>
     <w:tmpl w:val="C90431F4"/>
@@ -10484,7 +13018,7 @@
       </w:pPr>
     </w:lvl>
   </w:abstractNum>
-  <w:abstractNum w:abstractNumId="18" w15:restartNumberingAfterBreak="0">
+  <w:abstractNum w:abstractNumId="27">
     <w:nsid w:val="3C5D7681"/>
     <w:multiLevelType w:val="hybridMultilevel"/>
     <w:tmpl w:val="E3DC2CE6"/>
@@ -10573,7 +13107,7 @@
       </w:pPr>
     </w:lvl>
   </w:abstractNum>
-  <w:abstractNum w:abstractNumId="19" w15:restartNumberingAfterBreak="0">
+  <w:abstractNum w:abstractNumId="28">
     <w:nsid w:val="40257BD2"/>
     <w:multiLevelType w:val="hybridMultilevel"/>
     <w:tmpl w:val="50202F40"/>
@@ -10662,7 +13196,7 @@
       </w:pPr>
     </w:lvl>
   </w:abstractNum>
-  <w:abstractNum w:abstractNumId="20" w15:restartNumberingAfterBreak="0">
+  <w:abstractNum w:abstractNumId="29">
     <w:nsid w:val="42656006"/>
     <w:multiLevelType w:val="hybridMultilevel"/>
     <w:tmpl w:val="2DBCF262"/>
@@ -10751,7 +13285,96 @@
       </w:pPr>
     </w:lvl>
   </w:abstractNum>
-  <w:abstractNum w:abstractNumId="21" w15:restartNumberingAfterBreak="0">
+  <w:abstractNum w:abstractNumId="30">
+    <w:nsid w:val="46836174"/>
+    <w:multiLevelType w:val="hybridMultilevel"/>
+    <w:tmpl w:val="31444540"/>
+    <w:lvl w:ilvl="0" w:tplc="0409000F">
+      <w:start w:val="1"/>
+      <w:numFmt w:val="decimal"/>
+      <w:lvlText w:val="%1."/>
+      <w:lvlJc w:val="left"/>
+      <w:pPr>
+        <w:ind w:left="720" w:hanging="360"/>
+      </w:pPr>
+      <w:rPr>
+        <w:rFonts w:hint="default"/>
+      </w:rPr>
+    </w:lvl>
+    <w:lvl w:ilvl="1" w:tplc="04090019" w:tentative="1">
+      <w:start w:val="1"/>
+      <w:numFmt w:val="lowerLetter"/>
+      <w:lvlText w:val="%2."/>
+      <w:lvlJc w:val="left"/>
+      <w:pPr>
+        <w:ind w:left="1440" w:hanging="360"/>
+      </w:pPr>
+    </w:lvl>
+    <w:lvl w:ilvl="2" w:tplc="0409001B" w:tentative="1">
+      <w:start w:val="1"/>
+      <w:numFmt w:val="lowerRoman"/>
+      <w:lvlText w:val="%3."/>
+      <w:lvlJc w:val="right"/>
+      <w:pPr>
+        <w:ind w:left="2160" w:hanging="180"/>
+      </w:pPr>
+    </w:lvl>
+    <w:lvl w:ilvl="3" w:tplc="0409000F" w:tentative="1">
+      <w:start w:val="1"/>
+      <w:numFmt w:val="decimal"/>
+      <w:lvlText w:val="%4."/>
+      <w:lvlJc w:val="left"/>
+      <w:pPr>
+        <w:ind w:left="2880" w:hanging="360"/>
+      </w:pPr>
+    </w:lvl>
+    <w:lvl w:ilvl="4" w:tplc="04090019" w:tentative="1">
+      <w:start w:val="1"/>
+      <w:numFmt w:val="lowerLetter"/>
+      <w:lvlText w:val="%5."/>
+      <w:lvlJc w:val="left"/>
+      <w:pPr>
+        <w:ind w:left="3600" w:hanging="360"/>
+      </w:pPr>
+    </w:lvl>
+    <w:lvl w:ilvl="5" w:tplc="0409001B" w:tentative="1">
+      <w:start w:val="1"/>
+      <w:numFmt w:val="lowerRoman"/>
+      <w:lvlText w:val="%6."/>
+      <w:lvlJc w:val="right"/>
+      <w:pPr>
+        <w:ind w:left="4320" w:hanging="180"/>
+      </w:pPr>
+    </w:lvl>
+    <w:lvl w:ilvl="6" w:tplc="0409000F" w:tentative="1">
+      <w:start w:val="1"/>
+      <w:numFmt w:val="decimal"/>
+      <w:lvlText w:val="%7."/>
+      <w:lvlJc w:val="left"/>
+      <w:pPr>
+        <w:ind w:left="5040" w:hanging="360"/>
+      </w:pPr>
+    </w:lvl>
+    <w:lvl w:ilvl="7" w:tplc="04090019" w:tentative="1">
+      <w:start w:val="1"/>
+      <w:numFmt w:val="lowerLetter"/>
+      <w:lvlText w:val="%8."/>
+      <w:lvlJc w:val="left"/>
+      <w:pPr>
+        <w:ind w:left="5760" w:hanging="360"/>
+      </w:pPr>
+    </w:lvl>
+    <w:lvl w:ilvl="8" w:tplc="0409001B" w:tentative="1">
+      <w:start w:val="1"/>
+      <w:numFmt w:val="lowerRoman"/>
+      <w:lvlText w:val="%9."/>
+      <w:lvlJc w:val="right"/>
+      <w:pPr>
+        <w:ind w:left="6480" w:hanging="180"/>
+      </w:pPr>
+    </w:lvl>
+  </w:abstractNum>
+  <w:abstractNum w:abstractNumId="31">
     <w:nsid w:val="48872069"/>
     <w:multiLevelType w:val="hybridMultilevel"/>
     <w:tmpl w:val="498863AA"/>
@@ -10840,7 +13463,7 @@
       </w:pPr>
     </w:lvl>
   </w:abstractNum>
-  <w:abstractNum w:abstractNumId="22" w15:restartNumberingAfterBreak="0">
+  <w:abstractNum w:abstractNumId="32">
     <w:nsid w:val="4C17470A"/>
     <w:multiLevelType w:val="hybridMultilevel"/>
     <w:tmpl w:val="AFA62870"/>
@@ -10929,7 +13552,7 @@
       </w:pPr>
     </w:lvl>
   </w:abstractNum>
-  <w:abstractNum w:abstractNumId="23" w15:restartNumberingAfterBreak="0">
+  <w:abstractNum w:abstractNumId="33">
     <w:nsid w:val="4CC60AE2"/>
     <w:multiLevelType w:val="hybridMultilevel"/>
     <w:tmpl w:val="6CFC600E"/>
@@ -11018,7 +13641,7 @@
       </w:pPr>
     </w:lvl>
   </w:abstractNum>
-  <w:abstractNum w:abstractNumId="24" w15:restartNumberingAfterBreak="0">
+  <w:abstractNum w:abstractNumId="34">
     <w:nsid w:val="4F315751"/>
     <w:multiLevelType w:val="hybridMultilevel"/>
     <w:tmpl w:val="7C84546E"/>
@@ -11107,7 +13730,7 @@
       </w:pPr>
     </w:lvl>
   </w:abstractNum>
-  <w:abstractNum w:abstractNumId="25" w15:restartNumberingAfterBreak="0">
+  <w:abstractNum w:abstractNumId="35">
     <w:nsid w:val="52DE60E6"/>
     <w:multiLevelType w:val="hybridMultilevel"/>
     <w:tmpl w:val="247E5E7E"/>
@@ -11196,7 +13819,7 @@
       </w:pPr>
     </w:lvl>
   </w:abstractNum>
-  <w:abstractNum w:abstractNumId="26" w15:restartNumberingAfterBreak="0">
+  <w:abstractNum w:abstractNumId="36">
     <w:nsid w:val="598A4460"/>
     <w:multiLevelType w:val="hybridMultilevel"/>
     <w:tmpl w:val="A73E6A5E"/>
@@ -11285,7 +13908,7 @@
       </w:pPr>
     </w:lvl>
   </w:abstractNum>
-  <w:abstractNum w:abstractNumId="27" w15:restartNumberingAfterBreak="0">
+  <w:abstractNum w:abstractNumId="37">
     <w:nsid w:val="5A5D7D46"/>
     <w:multiLevelType w:val="hybridMultilevel"/>
     <w:tmpl w:val="B436FC9C"/>
@@ -11374,7 +13997,7 @@
       </w:pPr>
     </w:lvl>
   </w:abstractNum>
-  <w:abstractNum w:abstractNumId="28" w15:restartNumberingAfterBreak="0">
+  <w:abstractNum w:abstractNumId="38">
     <w:nsid w:val="62EE0885"/>
     <w:multiLevelType w:val="hybridMultilevel"/>
     <w:tmpl w:val="63F2C8AA"/>
@@ -11463,7 +14086,7 @@
       </w:pPr>
     </w:lvl>
   </w:abstractNum>
-  <w:abstractNum w:abstractNumId="29" w15:restartNumberingAfterBreak="0">
+  <w:abstractNum w:abstractNumId="39">
     <w:nsid w:val="66E949C5"/>
     <w:multiLevelType w:val="hybridMultilevel"/>
     <w:tmpl w:val="01300D5E"/>
@@ -11552,7 +14175,7 @@
       </w:pPr>
     </w:lvl>
   </w:abstractNum>
-  <w:abstractNum w:abstractNumId="30" w15:restartNumberingAfterBreak="0">
+  <w:abstractNum w:abstractNumId="40">
     <w:nsid w:val="67562811"/>
     <w:multiLevelType w:val="hybridMultilevel"/>
     <w:tmpl w:val="7B086CF2"/>
@@ -11641,7 +14264,7 @@
       </w:pPr>
     </w:lvl>
   </w:abstractNum>
-  <w:abstractNum w:abstractNumId="31" w15:restartNumberingAfterBreak="0">
+  <w:abstractNum w:abstractNumId="41">
     <w:nsid w:val="6F0158A8"/>
     <w:multiLevelType w:val="hybridMultilevel"/>
     <w:tmpl w:val="6898EF92"/>
@@ -11730,7 +14353,7 @@
       </w:pPr>
     </w:lvl>
   </w:abstractNum>
-  <w:abstractNum w:abstractNumId="32" w15:restartNumberingAfterBreak="0">
+  <w:abstractNum w:abstractNumId="42">
     <w:nsid w:val="6FF715C8"/>
     <w:multiLevelType w:val="hybridMultilevel"/>
     <w:tmpl w:val="D414911A"/>
@@ -11819,7 +14442,7 @@
       </w:pPr>
     </w:lvl>
   </w:abstractNum>
-  <w:abstractNum w:abstractNumId="33" w15:restartNumberingAfterBreak="0">
+  <w:abstractNum w:abstractNumId="43">
     <w:nsid w:val="70152561"/>
     <w:multiLevelType w:val="hybridMultilevel"/>
     <w:tmpl w:val="589CE136"/>
@@ -11908,7 +14531,7 @@
       </w:pPr>
     </w:lvl>
   </w:abstractNum>
-  <w:abstractNum w:abstractNumId="34" w15:restartNumberingAfterBreak="0">
+  <w:abstractNum w:abstractNumId="44">
     <w:nsid w:val="705C39FB"/>
     <w:multiLevelType w:val="hybridMultilevel"/>
     <w:tmpl w:val="1744D108"/>
@@ -11997,7 +14620,7 @@
       </w:pPr>
     </w:lvl>
   </w:abstractNum>
-  <w:abstractNum w:abstractNumId="35" w15:restartNumberingAfterBreak="0">
+  <w:abstractNum w:abstractNumId="45">
     <w:nsid w:val="718F5606"/>
     <w:multiLevelType w:val="hybridMultilevel"/>
     <w:tmpl w:val="BC20AFDC"/>
@@ -12086,7 +14709,7 @@
       </w:pPr>
     </w:lvl>
   </w:abstractNum>
-  <w:abstractNum w:abstractNumId="36" w15:restartNumberingAfterBreak="0">
+  <w:abstractNum w:abstractNumId="46">
     <w:nsid w:val="7274179A"/>
     <w:multiLevelType w:val="hybridMultilevel"/>
     <w:tmpl w:val="839433AA"/>
@@ -12175,7 +14798,96 @@
       </w:pPr>
     </w:lvl>
   </w:abstractNum>
-  <w:abstractNum w:abstractNumId="37" w15:restartNumberingAfterBreak="0">
+  <w:abstractNum w:abstractNumId="47">
+    <w:nsid w:val="728063B5"/>
+    <w:multiLevelType w:val="hybridMultilevel"/>
+    <w:tmpl w:val="36D01608"/>
+    <w:lvl w:ilvl="0" w:tplc="0409000F">
+      <w:start w:val="1"/>
+      <w:numFmt w:val="decimal"/>
+      <w:lvlText w:val="%1."/>
+      <w:lvlJc w:val="left"/>
+      <w:pPr>
+        <w:ind w:left="720" w:hanging="360"/>
+      </w:pPr>
+      <w:rPr>
+        <w:rFonts w:hint="default"/>
+      </w:rPr>
+    </w:lvl>
+    <w:lvl w:ilvl="1" w:tplc="04090019" w:tentative="1">
+      <w:start w:val="1"/>
+      <w:numFmt w:val="lowerLetter"/>
+      <w:lvlText w:val="%2."/>
+      <w:lvlJc w:val="left"/>
+      <w:pPr>
+        <w:ind w:left="1440" w:hanging="360"/>
+      </w:pPr>
+    </w:lvl>
+    <w:lvl w:ilvl="2" w:tplc="0409001B" w:tentative="1">
+      <w:start w:val="1"/>
+      <w:numFmt w:val="lowerRoman"/>
+      <w:lvlText w:val="%3."/>
+      <w:lvlJc w:val="right"/>
+      <w:pPr>
+        <w:ind w:left="2160" w:hanging="180"/>
+      </w:pPr>
+    </w:lvl>
+    <w:lvl w:ilvl="3" w:tplc="0409000F" w:tentative="1">
+      <w:start w:val="1"/>
+      <w:numFmt w:val="decimal"/>
+      <w:lvlText w:val="%4."/>
+      <w:lvlJc w:val="left"/>
+      <w:pPr>
+        <w:ind w:left="2880" w:hanging="360"/>
+      </w:pPr>
+    </w:lvl>
+    <w:lvl w:ilvl="4" w:tplc="04090019" w:tentative="1">
+      <w:start w:val="1"/>
+      <w:numFmt w:val="lowerLetter"/>
+      <w:lvlText w:val="%5."/>
+      <w:lvlJc w:val="left"/>
+      <w:pPr>
+        <w:ind w:left="3600" w:hanging="360"/>
+      </w:pPr>
+    </w:lvl>
+    <w:lvl w:ilvl="5" w:tplc="0409001B" w:tentative="1">
+      <w:start w:val="1"/>
+      <w:numFmt w:val="lowerRoman"/>
+      <w:lvlText w:val="%6."/>
+      <w:lvlJc w:val="right"/>
+      <w:pPr>
+        <w:ind w:left="4320" w:hanging="180"/>
+      </w:pPr>
+    </w:lvl>
+    <w:lvl w:ilvl="6" w:tplc="0409000F" w:tentative="1">
+      <w:start w:val="1"/>
+      <w:numFmt w:val="decimal"/>
+      <w:lvlText w:val="%7."/>
+      <w:lvlJc w:val="left"/>
+      <w:pPr>
+        <w:ind w:left="5040" w:hanging="360"/>
+      </w:pPr>
+    </w:lvl>
+    <w:lvl w:ilvl="7" w:tplc="04090019" w:tentative="1">
+      <w:start w:val="1"/>
+      <w:numFmt w:val="lowerLetter"/>
+      <w:lvlText w:val="%8."/>
+      <w:lvlJc w:val="left"/>
+      <w:pPr>
+        <w:ind w:left="5760" w:hanging="360"/>
+      </w:pPr>
+    </w:lvl>
+    <w:lvl w:ilvl="8" w:tplc="0409001B" w:tentative="1">
+      <w:start w:val="1"/>
+      <w:numFmt w:val="lowerRoman"/>
+      <w:lvlText w:val="%9."/>
+      <w:lvlJc w:val="right"/>
+      <w:pPr>
+        <w:ind w:left="6480" w:hanging="180"/>
+      </w:pPr>
+    </w:lvl>
+  </w:abstractNum>
+  <w:abstractNum w:abstractNumId="48">
     <w:nsid w:val="7421643E"/>
     <w:multiLevelType w:val="hybridMultilevel"/>
     <w:tmpl w:val="92507CE0"/>
@@ -12264,7 +14976,7 @@
       </w:pPr>
     </w:lvl>
   </w:abstractNum>
-  <w:abstractNum w:abstractNumId="38" w15:restartNumberingAfterBreak="0">
+  <w:abstractNum w:abstractNumId="49">
     <w:nsid w:val="7DA457FF"/>
     <w:multiLevelType w:val="hybridMultilevel"/>
     <w:tmpl w:val="6F0A575E"/>
@@ -12354,128 +15066,161 @@
     </w:lvl>
   </w:abstractNum>
   <w:num w:numId="1">
+    <w:abstractNumId w:val="17"/>
+  </w:num>
+  <w:num w:numId="2">
+    <w:abstractNumId w:val="14"/>
+  </w:num>
+  <w:num w:numId="3">
+    <w:abstractNumId w:val="45"/>
+  </w:num>
+  <w:num w:numId="4">
+    <w:abstractNumId w:val="7"/>
+  </w:num>
+  <w:num w:numId="5">
+    <w:abstractNumId w:val="25"/>
+  </w:num>
+  <w:num w:numId="6">
+    <w:abstractNumId w:val="16"/>
+  </w:num>
+  <w:num w:numId="7">
+    <w:abstractNumId w:val="15"/>
+  </w:num>
+  <w:num w:numId="8">
+    <w:abstractNumId w:val="39"/>
+  </w:num>
+  <w:num w:numId="9">
+    <w:abstractNumId w:val="35"/>
+  </w:num>
+  <w:num w:numId="10">
+    <w:abstractNumId w:val="37"/>
+  </w:num>
+  <w:num w:numId="11">
+    <w:abstractNumId w:val="27"/>
+  </w:num>
+  <w:num w:numId="12">
+    <w:abstractNumId w:val="42"/>
+  </w:num>
+  <w:num w:numId="13">
+    <w:abstractNumId w:val="22"/>
+  </w:num>
+  <w:num w:numId="14">
+    <w:abstractNumId w:val="19"/>
+  </w:num>
+  <w:num w:numId="15">
+    <w:abstractNumId w:val="41"/>
+  </w:num>
+  <w:num w:numId="16">
+    <w:abstractNumId w:val="31"/>
+  </w:num>
+  <w:num w:numId="17">
+    <w:abstractNumId w:val="1"/>
+  </w:num>
+  <w:num w:numId="18">
+    <w:abstractNumId w:val="28"/>
+  </w:num>
+  <w:num w:numId="19">
+    <w:abstractNumId w:val="46"/>
+  </w:num>
+  <w:num w:numId="20">
+    <w:abstractNumId w:val="29"/>
+  </w:num>
+  <w:num w:numId="21">
+    <w:abstractNumId w:val="20"/>
+  </w:num>
+  <w:num w:numId="22">
+    <w:abstractNumId w:val="33"/>
+  </w:num>
+  <w:num w:numId="23">
+    <w:abstractNumId w:val="36"/>
+  </w:num>
+  <w:num w:numId="24">
+    <w:abstractNumId w:val="34"/>
+  </w:num>
+  <w:num w:numId="25">
+    <w:abstractNumId w:val="18"/>
+  </w:num>
+  <w:num w:numId="26">
+    <w:abstractNumId w:val="5"/>
+  </w:num>
+  <w:num w:numId="27">
+    <w:abstractNumId w:val="44"/>
+  </w:num>
+  <w:num w:numId="28">
+    <w:abstractNumId w:val="38"/>
+  </w:num>
+  <w:num w:numId="29">
+    <w:abstractNumId w:val="26"/>
+  </w:num>
+  <w:num w:numId="30">
+    <w:abstractNumId w:val="6"/>
+  </w:num>
+  <w:num w:numId="31">
+    <w:abstractNumId w:val="48"/>
+  </w:num>
+  <w:num w:numId="32">
+    <w:abstractNumId w:val="3"/>
+  </w:num>
+  <w:num w:numId="33">
+    <w:abstractNumId w:val="43"/>
+  </w:num>
+  <w:num w:numId="34">
+    <w:abstractNumId w:val="40"/>
+  </w:num>
+  <w:num w:numId="35">
+    <w:abstractNumId w:val="12"/>
+  </w:num>
+  <w:num w:numId="36">
+    <w:abstractNumId w:val="10"/>
+  </w:num>
+  <w:num w:numId="37">
+    <w:abstractNumId w:val="32"/>
+  </w:num>
+  <w:num w:numId="38">
+    <w:abstractNumId w:val="49"/>
+  </w:num>
+  <w:num w:numId="39">
+    <w:abstractNumId w:val="2"/>
+  </w:num>
+  <w:num w:numId="40">
     <w:abstractNumId w:val="11"/>
   </w:num>
-  <w:num w:numId="2">
+  <w:num w:numId="41">
+    <w:abstractNumId w:val="9"/>
+  </w:num>
+  <w:num w:numId="42">
+    <w:abstractNumId w:val="47"/>
+  </w:num>
+  <w:num w:numId="43">
+    <w:abstractNumId w:val="23"/>
+  </w:num>
+  <w:num w:numId="44">
+    <w:abstractNumId w:val="21"/>
+  </w:num>
+  <w:num w:numId="45">
+    <w:abstractNumId w:val="24"/>
+  </w:num>
+  <w:num w:numId="46">
     <w:abstractNumId w:val="8"/>
   </w:num>
-  <w:num w:numId="3">
-    <w:abstractNumId w:val="35"/>
+  <w:num w:numId="47">
+    <w:abstractNumId w:val="4"/>
   </w:num>
-  <w:num w:numId="4">
-    <w:abstractNumId w:val="5"/>
-  </w:num>
-  <w:num w:numId="5">
-    <w:abstractNumId w:val="16"/>
-  </w:num>
-  <w:num w:numId="6">
-    <w:abstractNumId w:val="10"/>
-  </w:num>
-  <w:num w:numId="7">
-    <w:abstractNumId w:val="9"/>
-  </w:num>
-  <w:num w:numId="8">
-    <w:abstractNumId w:val="29"/>
-  </w:num>
-  <w:num w:numId="9">
-    <w:abstractNumId w:val="25"/>
-  </w:num>
-  <w:num w:numId="10">
-    <w:abstractNumId w:val="27"/>
-  </w:num>
-  <w:num w:numId="11">
-    <w:abstractNumId w:val="18"/>
-  </w:num>
-  <w:num w:numId="12">
-    <w:abstractNumId w:val="32"/>
-  </w:num>
-  <w:num w:numId="13">
-    <w:abstractNumId w:val="15"/>
-  </w:num>
-  <w:num w:numId="14">
+  <w:num w:numId="48">
     <w:abstractNumId w:val="13"/>
   </w:num>
-  <w:num w:numId="15">
-    <w:abstractNumId w:val="31"/>
-  </w:num>
-  <w:num w:numId="16">
-    <w:abstractNumId w:val="21"/>
-  </w:num>
-  <w:num w:numId="17">
+  <w:num w:numId="49">
     <w:abstractNumId w:val="0"/>
   </w:num>
-  <w:num w:numId="18">
-    <w:abstractNumId w:val="19"/>
-  </w:num>
-  <w:num w:numId="19">
-    <w:abstractNumId w:val="36"/>
-  </w:num>
-  <w:num w:numId="20">
-    <w:abstractNumId w:val="20"/>
-  </w:num>
-  <w:num w:numId="21">
-    <w:abstractNumId w:val="14"/>
-  </w:num>
-  <w:num w:numId="22">
-    <w:abstractNumId w:val="23"/>
-  </w:num>
-  <w:num w:numId="23">
-    <w:abstractNumId w:val="26"/>
-  </w:num>
-  <w:num w:numId="24">
-    <w:abstractNumId w:val="24"/>
-  </w:num>
-  <w:num w:numId="25">
-    <w:abstractNumId w:val="12"/>
-  </w:num>
-  <w:num w:numId="26">
-    <w:abstractNumId w:val="3"/>
-  </w:num>
-  <w:num w:numId="27">
-    <w:abstractNumId w:val="34"/>
-  </w:num>
-  <w:num w:numId="28">
-    <w:abstractNumId w:val="28"/>
-  </w:num>
-  <w:num w:numId="29">
-    <w:abstractNumId w:val="17"/>
-  </w:num>
-  <w:num w:numId="30">
-    <w:abstractNumId w:val="4"/>
-  </w:num>
-  <w:num w:numId="31">
-    <w:abstractNumId w:val="37"/>
-  </w:num>
-  <w:num w:numId="32">
-    <w:abstractNumId w:val="2"/>
-  </w:num>
-  <w:num w:numId="33">
-    <w:abstractNumId w:val="33"/>
-  </w:num>
-  <w:num w:numId="34">
+  <w:num w:numId="50">
     <w:abstractNumId w:val="30"/>
   </w:num>
-  <w:num w:numId="35">
-    <w:abstractNumId w:val="7"/>
-  </w:num>
-  <w:num w:numId="36">
-    <w:abstractNumId w:val="6"/>
-  </w:num>
-  <w:num w:numId="37">
-    <w:abstractNumId w:val="22"/>
-  </w:num>
-  <w:num w:numId="38">
-    <w:abstractNumId w:val="38"/>
-  </w:num>
-  <w:num w:numId="39">
-    <w:abstractNumId w:val="1"/>
-  </w:num>
-  <w:numIdMacAtCleanup w:val="39"/>
+  <w:numIdMacAtCleanup w:val="50"/>
 </w:numbering>
 </file>
 
 <file path=word/styles.xml><?xml version="1.0" encoding="utf-8"?>
-<w:styles xmlns:mc="http://schemas.openxmlformats.org/markup-compatibility/2006" xmlns:r="http://schemas.openxmlformats.org/officeDocument/2006/relationships" xmlns:w="http://schemas.openxmlformats.org/wordprocessingml/2006/main" xmlns:w14="http://schemas.microsoft.com/office/word/2010/wordml" xmlns:w15="http://schemas.microsoft.com/office/word/2012/wordml" xmlns:w16se="http://schemas.microsoft.com/office/word/2015/wordml/symex" mc:Ignorable="w14 w15 w16se">
+<w:styles xmlns:mc="http://schemas.openxmlformats.org/markup-compatibility/2006" xmlns:r="http://schemas.openxmlformats.org/officeDocument/2006/relationships" xmlns:w="http://schemas.openxmlformats.org/wordprocessingml/2006/main" xmlns:w14="http://schemas.microsoft.com/office/word/2010/wordml" xmlns:w15="http://schemas.microsoft.com/office/word/2012/wordml" mc:Ignorable="w14 w15">
   <w:docDefaults>
     <w:rPrDefault>
       <w:rPr>
@@ -12499,7 +15244,7 @@
       </w:pPr>
     </w:pPrDefault>
   </w:docDefaults>
-  <w:latentStyles w:defLockedState="0" w:defUIPriority="99" w:defSemiHidden="0" w:defUnhideWhenUsed="0" w:defQFormat="0" w:count="371">
+  <w:latentStyles w:defLockedState="0" w:defUIPriority="99" w:defSemiHidden="0" w:defUnhideWhenUsed="0" w:defQFormat="0" w:count="380">
     <w:lsdException w:name="Normal" w:uiPriority="0" w:qFormat="1"/>
     <w:lsdException w:name="heading 1" w:uiPriority="0" w:qFormat="1"/>
     <w:lsdException w:name="heading 2" w:semiHidden="1" w:uiPriority="9" w:unhideWhenUsed="1" w:qFormat="1"/>
@@ -13047,6 +15792,7 @@
       <w:spacing w:before="0" w:line="240" w:lineRule="auto"/>
     </w:pPr>
     <w:tblPr>
+      <w:tblInd w:w="0" w:type="dxa"/>
       <w:tblBorders>
         <w:top w:val="single" w:sz="4" w:space="0" w:color="auto"/>
         <w:left w:val="single" w:sz="4" w:space="0" w:color="auto"/>
@@ -13055,6 +15801,12 @@
         <w:insideH w:val="single" w:sz="4" w:space="0" w:color="auto"/>
         <w:insideV w:val="single" w:sz="4" w:space="0" w:color="auto"/>
       </w:tblBorders>
+      <w:tblCellMar>
+        <w:top w:w="0" w:type="dxa"/>
+        <w:left w:w="108" w:type="dxa"/>
+        <w:bottom w:w="0" w:type="dxa"/>
+        <w:right w:w="108" w:type="dxa"/>
+      </w:tblCellMar>
     </w:tblPr>
   </w:style>
   <w:style w:type="table" w:styleId="GridTable1Light">
@@ -13068,6 +15820,7 @@
     <w:tblPr>
       <w:tblStyleRowBandSize w:val="1"/>
       <w:tblStyleColBandSize w:val="1"/>
+      <w:tblInd w:w="0" w:type="dxa"/>
       <w:tblBorders>
         <w:top w:val="single" w:sz="4" w:space="0" w:color="999999" w:themeColor="text1" w:themeTint="66"/>
         <w:left w:val="single" w:sz="4" w:space="0" w:color="999999" w:themeColor="text1" w:themeTint="66"/>
@@ -13076,6 +15829,12 @@
         <w:insideH w:val="single" w:sz="4" w:space="0" w:color="999999" w:themeColor="text1" w:themeTint="66"/>
         <w:insideV w:val="single" w:sz="4" w:space="0" w:color="999999" w:themeColor="text1" w:themeTint="66"/>
       </w:tblBorders>
+      <w:tblCellMar>
+        <w:top w:w="0" w:type="dxa"/>
+        <w:left w:w="108" w:type="dxa"/>
+        <w:bottom w:w="0" w:type="dxa"/>
+        <w:right w:w="108" w:type="dxa"/>
+      </w:tblCellMar>
     </w:tblPr>
     <w:tblStylePr w:type="firstRow">
       <w:rPr>
@@ -13319,6 +16078,31 @@
     <w:pPr>
       <w:spacing w:before="0" w:line="240" w:lineRule="auto"/>
     </w:pPr>
+  </w:style>
+  <w:style w:type="paragraph" w:customStyle="1" w:styleId="Default">
+    <w:name w:val="Default"/>
+    <w:rsid w:val="00BD4D57"/>
+    <w:pPr>
+      <w:widowControl w:val="0"/>
+      <w:pBdr>
+        <w:top w:val="none" w:sz="0" w:space="0" w:color="auto"/>
+        <w:left w:val="none" w:sz="0" w:space="0" w:color="auto"/>
+        <w:bottom w:val="none" w:sz="0" w:space="0" w:color="auto"/>
+        <w:right w:val="none" w:sz="0" w:space="0" w:color="auto"/>
+        <w:between w:val="none" w:sz="0" w:space="0" w:color="auto"/>
+      </w:pBdr>
+      <w:autoSpaceDE w:val="0"/>
+      <w:autoSpaceDN w:val="0"/>
+      <w:adjustRightInd w:val="0"/>
+      <w:spacing w:before="0" w:line="240" w:lineRule="auto"/>
+    </w:pPr>
+    <w:rPr>
+      <w:rFonts w:ascii="Times New Roman" w:hAnsi="Times New Roman" w:cs="Times New Roman"/>
+      <w:color w:val="000000"/>
+      <w:sz w:val="24"/>
+      <w:szCs w:val="24"/>
+      <w:lang w:val="en-US"/>
+    </w:rPr>
   </w:style>
 </w:styles>
 </file>
@@ -13648,7 +16432,7 @@
 </file>
 
 <file path=customXml/itemProps1.xml><?xml version="1.0" encoding="utf-8"?>
-<ds:datastoreItem xmlns:ds="http://schemas.openxmlformats.org/officeDocument/2006/customXml" ds:itemID="{0707F65F-4846-47B3-8B2A-E9BC1C217B6F}">
+<ds:datastoreItem xmlns:ds="http://schemas.openxmlformats.org/officeDocument/2006/customXml" ds:itemID="{A6132B2C-E397-214F-984F-C846BA6EC640}">
   <ds:schemaRefs>
     <ds:schemaRef ds:uri="http://schemas.openxmlformats.org/officeDocument/2006/bibliography"/>
   </ds:schemaRefs>

</xml_diff>

<commit_message>
My work on design document
</commit_message>
<xml_diff>
--- a/1_Planning/Design Document.docx
+++ b/1_Planning/Design Document.docx
@@ -1,6 +1,6 @@
 
 <file path=word/document.xml><?xml version="1.0" encoding="utf-8"?>
-<w:document xmlns:wpc="http://schemas.microsoft.com/office/word/2010/wordprocessingCanvas" xmlns:mo="http://schemas.microsoft.com/office/mac/office/2008/main" xmlns:mc="http://schemas.openxmlformats.org/markup-compatibility/2006" xmlns:mv="urn:schemas-microsoft-com:mac:vml" xmlns:o="urn:schemas-microsoft-com:office:office" xmlns:r="http://schemas.openxmlformats.org/officeDocument/2006/relationships" xmlns:m="http://schemas.openxmlformats.org/officeDocument/2006/math" xmlns:v="urn:schemas-microsoft-com:vml" xmlns:wp14="http://schemas.microsoft.com/office/word/2010/wordprocessingDrawing" xmlns:wp="http://schemas.openxmlformats.org/drawingml/2006/wordprocessingDrawing" xmlns:w10="urn:schemas-microsoft-com:office:word" xmlns:w="http://schemas.openxmlformats.org/wordprocessingml/2006/main" xmlns:w14="http://schemas.microsoft.com/office/word/2010/wordml" xmlns:w15="http://schemas.microsoft.com/office/word/2012/wordml" xmlns:wpg="http://schemas.microsoft.com/office/word/2010/wordprocessingGroup" xmlns:wpi="http://schemas.microsoft.com/office/word/2010/wordprocessingInk" xmlns:wne="http://schemas.microsoft.com/office/word/2006/wordml" xmlns:wps="http://schemas.microsoft.com/office/word/2010/wordprocessingShape" mc:Ignorable="w14 w15 wp14">
+<w:document xmlns:wpc="http://schemas.microsoft.com/office/word/2010/wordprocessingCanvas" xmlns:cx="http://schemas.microsoft.com/office/drawing/2014/chartex" xmlns:cx1="http://schemas.microsoft.com/office/drawing/2015/9/8/chartex" xmlns:cx2="http://schemas.microsoft.com/office/drawing/2015/10/21/chartex" xmlns:cx3="http://schemas.microsoft.com/office/drawing/2016/5/9/chartex" xmlns:cx4="http://schemas.microsoft.com/office/drawing/2016/5/10/chartex" xmlns:cx5="http://schemas.microsoft.com/office/drawing/2016/5/11/chartex" xmlns:cx6="http://schemas.microsoft.com/office/drawing/2016/5/12/chartex" xmlns:cx7="http://schemas.microsoft.com/office/drawing/2016/5/13/chartex" xmlns:cx8="http://schemas.microsoft.com/office/drawing/2016/5/14/chartex" xmlns:mc="http://schemas.openxmlformats.org/markup-compatibility/2006" xmlns:aink="http://schemas.microsoft.com/office/drawing/2016/ink" xmlns:am3d="http://schemas.microsoft.com/office/drawing/2017/model3d" xmlns:o="urn:schemas-microsoft-com:office:office" xmlns:r="http://schemas.openxmlformats.org/officeDocument/2006/relationships" xmlns:m="http://schemas.openxmlformats.org/officeDocument/2006/math" xmlns:v="urn:schemas-microsoft-com:vml" xmlns:wp14="http://schemas.microsoft.com/office/word/2010/wordprocessingDrawing" xmlns:wp="http://schemas.openxmlformats.org/drawingml/2006/wordprocessingDrawing" xmlns:w10="urn:schemas-microsoft-com:office:word" xmlns:w="http://schemas.openxmlformats.org/wordprocessingml/2006/main" xmlns:w14="http://schemas.microsoft.com/office/word/2010/wordml" xmlns:w15="http://schemas.microsoft.com/office/word/2012/wordml" xmlns:w16cid="http://schemas.microsoft.com/office/word/2016/wordml/cid" xmlns:w16se="http://schemas.microsoft.com/office/word/2015/wordml/symex" xmlns:wpg="http://schemas.microsoft.com/office/word/2010/wordprocessingGroup" xmlns:wpi="http://schemas.microsoft.com/office/word/2010/wordprocessingInk" xmlns:wne="http://schemas.microsoft.com/office/word/2006/wordml" xmlns:wps="http://schemas.microsoft.com/office/word/2010/wordprocessingShape" mc:Ignorable="w14 w15 w16se w16cid wp14">
   <w:background w:color="FFFFFF"/>
   <w:body>
     <w:p>
@@ -175,14 +175,32 @@
           <w:szCs w:val="32"/>
         </w:rPr>
         <w:br/>
-        <w:t>Stanislav Rashevskyi - 7028178</w:t>
-      </w:r>
+        <w:t xml:space="preserve">Stanislav </w:t>
+      </w:r>
+      <w:proofErr w:type="spellStart"/>
       <w:r>
         <w:rPr>
           <w:color w:val="008575"/>
           <w:sz w:val="32"/>
           <w:szCs w:val="32"/>
         </w:rPr>
+        <w:t>Rashevskyi</w:t>
+      </w:r>
+      <w:proofErr w:type="spellEnd"/>
+      <w:r>
+        <w:rPr>
+          <w:color w:val="008575"/>
+          <w:sz w:val="32"/>
+          <w:szCs w:val="32"/>
+        </w:rPr>
+        <w:t xml:space="preserve"> - 7028178</w:t>
+      </w:r>
+      <w:r>
+        <w:rPr>
+          <w:color w:val="008575"/>
+          <w:sz w:val="32"/>
+          <w:szCs w:val="32"/>
+        </w:rPr>
         <w:br/>
         <w:t>Thomas Abdallah - 7141518</w:t>
       </w:r>
@@ -289,6 +307,7 @@
           <w:sz w:val="24"/>
           <w:szCs w:val="24"/>
         </w:rPr>
+        <w:lastRenderedPageBreak/>
         <w:br w:type="page"/>
       </w:r>
     </w:p>
@@ -300,7 +319,6 @@
           <w:docPartUnique/>
         </w:docPartObj>
       </w:sdtPr>
-      <w:sdtEndPr/>
       <w:sdtContent>
         <w:p>
           <w:pPr>
@@ -2136,7 +2154,15 @@
         <w:ind w:firstLine="720"/>
       </w:pPr>
       <w:r>
-        <w:t>Infrared break-beam sensors are installed around the perimeter of the electro-mechanical system to detect intrusions into the robots area of movement.  If any of the four break-beam sensors is tripped power to all three motors is shut off to stop the robot from moving any further.</w:t>
+        <w:t xml:space="preserve">Infrared break-beam sensors are installed around the perimeter of the electro-mechanical system to detect intrusions into the </w:t>
+      </w:r>
+      <w:proofErr w:type="gramStart"/>
+      <w:r>
+        <w:t>robots</w:t>
+      </w:r>
+      <w:proofErr w:type="gramEnd"/>
+      <w:r>
+        <w:t xml:space="preserve"> area of movement.  If any of the four break-beam sensors is tripped power to all three motors is shut off to stop the robot from moving any further.</w:t>
       </w:r>
     </w:p>
     <w:p>
@@ -2807,8 +2833,15 @@
       <w:r>
         <w:t>Using multiprocessing MC creates two arrays (</w:t>
       </w:r>
-      <w:r>
-        <w:t xml:space="preserve">multiprocessing.Array </w:t>
+      <w:proofErr w:type="spellStart"/>
+      <w:proofErr w:type="gramStart"/>
+      <w:r>
+        <w:t>multiprocessing.Array</w:t>
+      </w:r>
+      <w:proofErr w:type="spellEnd"/>
+      <w:proofErr w:type="gramEnd"/>
+      <w:r>
+        <w:t xml:space="preserve"> </w:t>
       </w:r>
       <w:r>
         <w:t xml:space="preserve">together with enumerations specified in a JSON file) and </w:t>
@@ -2819,9 +2852,11 @@
       <w:r>
         <w:t xml:space="preserve"> (</w:t>
       </w:r>
+      <w:proofErr w:type="spellStart"/>
       <w:r>
         <w:t>multiprocessing.Queue</w:t>
       </w:r>
+      <w:proofErr w:type="spellEnd"/>
       <w:r>
         <w:t xml:space="preserve">) for communication with the </w:t>
       </w:r>
@@ -2871,8 +2906,15 @@
       <w:r>
         <w:t>Using multiprocessing MC creates two arrays (</w:t>
       </w:r>
-      <w:r>
-        <w:t xml:space="preserve">multiprocessing.Array </w:t>
+      <w:proofErr w:type="spellStart"/>
+      <w:proofErr w:type="gramStart"/>
+      <w:r>
+        <w:t>multiprocessing.Array</w:t>
+      </w:r>
+      <w:proofErr w:type="spellEnd"/>
+      <w:proofErr w:type="gramEnd"/>
+      <w:r>
+        <w:t xml:space="preserve"> </w:t>
       </w:r>
       <w:r>
         <w:t xml:space="preserve">together with enumerations specified in a JSON file) </w:t>
@@ -2880,9 +2922,11 @@
       <w:r>
         <w:t>) and a queue (</w:t>
       </w:r>
+      <w:proofErr w:type="spellStart"/>
       <w:r>
         <w:t>multiprocessing.Queue</w:t>
       </w:r>
+      <w:proofErr w:type="spellEnd"/>
       <w:r>
         <w:t xml:space="preserve">) </w:t>
       </w:r>
@@ -2893,7 +2937,15 @@
         <w:t xml:space="preserve"> </w:t>
       </w:r>
       <w:r>
-        <w:t xml:space="preserve">UI transmit array is mainly used to identify current menu page, and send data relevant to that page (e.g. </w:t>
+        <w:t xml:space="preserve">UI transmit array is mainly used to identify current menu </w:t>
+      </w:r>
+      <w:proofErr w:type="gramStart"/>
+      <w:r>
+        <w:t>page, and</w:t>
+      </w:r>
+      <w:proofErr w:type="gramEnd"/>
+      <w:r>
+        <w:t xml:space="preserve"> send data relevant to that page (e.g. </w:t>
       </w:r>
       <w:r>
         <w:t>diagnostics interface</w:t>
@@ -2911,7 +2963,15 @@
         <w:t xml:space="preserve"> settings values,</w:t>
       </w:r>
       <w:r>
-        <w:t xml:space="preserve"> etc), as well as to show current states and errors of the process. Receive array is used to change UI states, </w:t>
+        <w:t xml:space="preserve"> </w:t>
+      </w:r>
+      <w:proofErr w:type="spellStart"/>
+      <w:r>
+        <w:t>etc</w:t>
+      </w:r>
+      <w:proofErr w:type="spellEnd"/>
+      <w:r>
+        <w:t xml:space="preserve">), as well as to show current states and errors of the process. Receive array is used to change UI states, </w:t>
       </w:r>
       <w:r>
         <w:t xml:space="preserve">list </w:t>
@@ -2949,6 +3009,7 @@
         <w:rPr>
           <w:b/>
         </w:rPr>
+        <w:lastRenderedPageBreak/>
         <w:t>Rx CAN and Tx CAN data</w:t>
       </w:r>
     </w:p>
@@ -3063,7 +3124,15 @@
         <w:t xml:space="preserve">in HDF5 file </w:t>
       </w:r>
       <w:r>
-        <w:t xml:space="preserve">and analyzed in Matlab. Debug information is stored in a text file using Python </w:t>
+        <w:t xml:space="preserve">and analyzed in </w:t>
+      </w:r>
+      <w:proofErr w:type="spellStart"/>
+      <w:r>
+        <w:t>Matlab</w:t>
+      </w:r>
+      <w:proofErr w:type="spellEnd"/>
+      <w:r>
+        <w:t xml:space="preserve">. Debug information is stored in a text file using Python </w:t>
       </w:r>
       <w:r>
         <w:rPr>
@@ -3262,6 +3331,7 @@
         <w:ind w:firstLine="709"/>
       </w:pPr>
       <w:r>
+        <w:lastRenderedPageBreak/>
         <w:t xml:space="preserve">Complex Defense Algorithm for Automated game is shown in Figure 6. </w:t>
       </w:r>
       <w:r>
@@ -3326,38 +3396,536 @@
       <w:r>
         <w:t>game is still under development</w:t>
       </w:r>
-      <w:bookmarkStart w:id="13" w:name="_GoBack"/>
+      <w:r>
+        <w:t xml:space="preserve"> and will depend on the speed, precision, reaction time of the high</w:t>
+      </w:r>
+      <w:r>
+        <w:t xml:space="preserve">-speed Paddle Controller system. This algorithm remains the primary risk for the Master Controller, due to the inexperience with advanced control algorithms and dependency on the Paddle Controller electro-mechanical design. </w:t>
+      </w:r>
+    </w:p>
+    <w:p>
+      <w:pPr>
+        <w:pStyle w:val="Heading2"/>
+        <w:spacing w:line="276" w:lineRule="auto"/>
+      </w:pPr>
+      <w:bookmarkStart w:id="13" w:name="_Toc518638421"/>
+      <w:r>
+        <w:t>Puck Tracker</w:t>
+      </w:r>
       <w:bookmarkEnd w:id="13"/>
-      <w:r>
-        <w:t xml:space="preserve"> and will depend on the speed, precision, reaction time of the high</w:t>
-      </w:r>
-      <w:r>
-        <w:t xml:space="preserve">-speed Paddle Controller system. This algorithm remains the primary risk for the Master Controller, due to the inexperience with advanced control algorithms and dependency on the Paddle Controller electro-mechanical design. </w:t>
+    </w:p>
+    <w:p>
+      <w:pPr>
+        <w:keepNext/>
+      </w:pPr>
+      <w:r>
+        <w:t xml:space="preserve">The </w:t>
+      </w:r>
+      <w:r>
+        <w:t>Puck Tracker (PT)</w:t>
+      </w:r>
+      <w:r>
+        <w:t xml:space="preserve"> is implemented using python</w:t>
+      </w:r>
+      <w:r>
+        <w:t xml:space="preserve"> and OpenCV - an open source computer vision library. </w:t>
+      </w:r>
+      <w:r>
+        <w:t xml:space="preserve">The </w:t>
+      </w:r>
+      <w:r>
+        <w:t>puck tracker</w:t>
+      </w:r>
+      <w:r>
+        <w:t xml:space="preserve"> runs as </w:t>
+      </w:r>
+      <w:r>
+        <w:t>an independent process</w:t>
+      </w:r>
+      <w:r>
+        <w:t xml:space="preserve"> on a Linux computer </w:t>
+      </w:r>
+      <w:r>
+        <w:t xml:space="preserve">and </w:t>
+      </w:r>
+      <w:r>
+        <w:t xml:space="preserve">communicates with the Master Controller through inter process communication. </w:t>
+      </w:r>
+      <w:r>
+        <w:t xml:space="preserve">The puck tracker utilizes </w:t>
+      </w:r>
+      <w:r>
+        <w:t>a</w:t>
+      </w:r>
+      <w:r>
+        <w:t xml:space="preserve"> PlayStation Eye camera</w:t>
+      </w:r>
+      <w:r>
+        <w:t xml:space="preserve"> mounted above the table and</w:t>
+      </w:r>
+      <w:r>
+        <w:t xml:space="preserve"> connected</w:t>
+      </w:r>
+      <w:r>
+        <w:t xml:space="preserve"> to the PC via USB to provide the tracking capabilities. </w:t>
+      </w:r>
+      <w:r>
+        <w:t>The puck trackers functionality can be split up into two key parts</w:t>
+      </w:r>
+      <w:r>
+        <w:t>:</w:t>
+      </w:r>
+      <w:r>
+        <w:t xml:space="preserve"> fiducial locating</w:t>
+      </w:r>
+      <w:r>
+        <w:t xml:space="preserve"> and tracking of the air hockey puck</w:t>
+      </w:r>
+      <w:r>
+        <w:t xml:space="preserve">. See </w:t>
+      </w:r>
+      <w:r>
+        <w:fldChar w:fldCharType="begin"/>
+      </w:r>
+      <w:r>
+        <w:instrText xml:space="preserve"> REF _Ref518831985 \h </w:instrText>
+      </w:r>
+      <w:r>
+        <w:fldChar w:fldCharType="separate"/>
+      </w:r>
+      <w:r>
+        <w:t xml:space="preserve">Figure </w:t>
+      </w:r>
+      <w:r>
+        <w:rPr>
+          <w:noProof/>
+        </w:rPr>
+        <w:t>7</w:t>
+      </w:r>
+      <w:r>
+        <w:fldChar w:fldCharType="end"/>
+      </w:r>
+      <w:r>
+        <w:t xml:space="preserve"> for a detailed block diagram of the puck tracker system.</w:t>
+      </w:r>
+    </w:p>
+    <w:p>
+      <w:pPr>
+        <w:keepNext/>
+      </w:pPr>
+      <w:r>
+        <w:t xml:space="preserve">  </w:t>
+      </w:r>
+      <w:r>
+        <w:rPr>
+          <w:noProof/>
+        </w:rPr>
+        <w:drawing>
+          <wp:inline distT="0" distB="0" distL="0" distR="0" wp14:anchorId="64E2DF1D" wp14:editId="13A84EB9">
+            <wp:extent cx="5943600" cy="1977671"/>
+            <wp:effectExtent l="0" t="0" r="0" b="3810"/>
+            <wp:docPr id="8" name="Picture 8"/>
+            <wp:cNvGraphicFramePr>
+              <a:graphicFrameLocks xmlns:a="http://schemas.openxmlformats.org/drawingml/2006/main" noChangeAspect="1"/>
+            </wp:cNvGraphicFramePr>
+            <a:graphic xmlns:a="http://schemas.openxmlformats.org/drawingml/2006/main">
+              <a:graphicData uri="http://schemas.openxmlformats.org/drawingml/2006/picture">
+                <pic:pic xmlns:pic="http://schemas.openxmlformats.org/drawingml/2006/picture">
+                  <pic:nvPicPr>
+                    <pic:cNvPr id="0" name="Picture 1"/>
+                    <pic:cNvPicPr>
+                      <a:picLocks noChangeAspect="1" noChangeArrowheads="1"/>
+                    </pic:cNvPicPr>
+                  </pic:nvPicPr>
+                  <pic:blipFill rotWithShape="1">
+                    <a:blip r:embed="rId16">
+                      <a:extLst>
+                        <a:ext uri="{28A0092B-C50C-407E-A947-70E740481C1C}">
+                          <a14:useLocalDpi xmlns:a14="http://schemas.microsoft.com/office/drawing/2010/main" val="0"/>
+                        </a:ext>
+                      </a:extLst>
+                    </a:blip>
+                    <a:srcRect t="15069"/>
+                    <a:stretch/>
+                  </pic:blipFill>
+                  <pic:spPr bwMode="auto">
+                    <a:xfrm>
+                      <a:off x="0" y="0"/>
+                      <a:ext cx="5943600" cy="1977671"/>
+                    </a:xfrm>
+                    <a:prstGeom prst="rect">
+                      <a:avLst/>
+                    </a:prstGeom>
+                    <a:noFill/>
+                    <a:ln>
+                      <a:noFill/>
+                    </a:ln>
+                    <a:extLst>
+                      <a:ext uri="{53640926-AAD7-44D8-BBD7-CCE9431645EC}">
+                        <a14:shadowObscured xmlns:a14="http://schemas.microsoft.com/office/drawing/2010/main"/>
+                      </a:ext>
+                    </a:extLst>
+                  </pic:spPr>
+                </pic:pic>
+              </a:graphicData>
+            </a:graphic>
+          </wp:inline>
+        </w:drawing>
+      </w:r>
+    </w:p>
+    <w:p>
+      <w:pPr>
+        <w:pStyle w:val="Caption"/>
+        <w:jc w:val="center"/>
+      </w:pPr>
+      <w:bookmarkStart w:id="14" w:name="_Ref518831985"/>
+      <w:r>
+        <w:t xml:space="preserve">Figure </w:t>
+      </w:r>
+      <w:r>
+        <w:fldChar w:fldCharType="begin"/>
+      </w:r>
+      <w:r>
+        <w:instrText xml:space="preserve"> SEQ Figure \* ARABIC </w:instrText>
+      </w:r>
+      <w:r>
+        <w:fldChar w:fldCharType="separate"/>
+      </w:r>
+      <w:r>
+        <w:rPr>
+          <w:noProof/>
+        </w:rPr>
+        <w:t>7</w:t>
+      </w:r>
+      <w:r>
+        <w:fldChar w:fldCharType="end"/>
+      </w:r>
+      <w:bookmarkEnd w:id="14"/>
+      <w:r>
+        <w:t xml:space="preserve"> - Puck Tracker Block Diagram</w:t>
+      </w:r>
+    </w:p>
+    <w:p>
+      <w:r>
+        <w:t xml:space="preserve"> </w:t>
+      </w:r>
+    </w:p>
+    <w:p>
+      <w:pPr>
+        <w:rPr>
+          <w:b/>
+        </w:rPr>
+      </w:pPr>
+      <w:r>
+        <w:rPr>
+          <w:b/>
+        </w:rPr>
+        <w:t>Fiducial Locating</w:t>
+      </w:r>
+    </w:p>
+    <w:p>
+      <w:pPr>
+        <w:rPr>
+          <w:b/>
+        </w:rPr>
+      </w:pPr>
+      <w:r>
+        <w:t xml:space="preserve">The playing surface of the air hockey table has 4 </w:t>
+      </w:r>
+      <w:proofErr w:type="gramStart"/>
+      <w:r>
+        <w:t>pink</w:t>
+      </w:r>
+      <w:proofErr w:type="gramEnd"/>
+      <w:r>
+        <w:t xml:space="preserve"> two inch circles at the corners. These fiducials (markers) are used by the puck tracker to dynamically frame the playing surface as seen from the camera mounted above the air hockey table. The puck tracker uses OpenCV to detect the fiducials based on a color threshold as well as size, and then saves these fiducial locations to a JSON file. The fiducial locations are then </w:t>
+      </w:r>
+      <w:r>
+        <w:t xml:space="preserve">used to compute a transformation matrix which is applied to every incoming frame of the camera to correct the image perspective for the camera. This correction is necessary to make the </w:t>
+      </w:r>
+      <w:r>
+        <w:lastRenderedPageBreak/>
+        <w:t xml:space="preserve">image appear “top down” to the system even though the camera is mounted at one end of the table. The corrected images are used during puck tracking as explained in the section below. </w:t>
+      </w:r>
+    </w:p>
+    <w:p>
+      <w:pPr>
+        <w:rPr>
+          <w:b/>
+        </w:rPr>
+      </w:pPr>
+      <w:r>
+        <w:rPr>
+          <w:b/>
+        </w:rPr>
+        <w:t>P</w:t>
+      </w:r>
+      <w:r>
+        <w:rPr>
+          <w:b/>
+        </w:rPr>
+        <w:t>uck Tracking</w:t>
+      </w:r>
+    </w:p>
+    <w:p>
+      <w:pPr>
+        <w:rPr>
+          <w:b/>
+        </w:rPr>
+      </w:pPr>
+      <w:r>
+        <w:t xml:space="preserve">When the puck tracker is in normal operation, it is continuously using OpenCV to detect the air hockey pucks location and velocity on the playing surface frame by frame from the incoming video stream of the camera. In order to provide position in mm and velocity in mm per second to the master controller, the puck tracker must have a perspective corrected image of the playing surface (as explained in the fiducial finding section). Once this corrected image is acquired, </w:t>
+      </w:r>
+      <w:r>
+        <w:t xml:space="preserve">OpenCV is used to detect the puck within the image. The method to detect the puck involves applying a color threshold to the image in a range that includes just the color of the puck and removes all other colors. The puck tracker then draws contours around all the objects located in the image and checks the radius and area of the located contours to ensure that it is the pucks shape. Once detected, a circle is drawn around the puck and the pixel coordinates are translated to a position in mm relative to the </w:t>
+      </w:r>
+      <w:proofErr w:type="spellStart"/>
+      <w:r>
+        <w:t>xy</w:t>
+      </w:r>
+      <w:proofErr w:type="spellEnd"/>
+      <w:r>
+        <w:t xml:space="preserve"> coordinate system. Consecutive puck position readings allow us to report velocity of the puck using distance divided by time. The puck position and velocity are reported to the master controller for further use.</w:t>
+      </w:r>
+    </w:p>
+    <w:p>
+      <w:pPr>
+        <w:pStyle w:val="Heading2"/>
+        <w:spacing w:line="276" w:lineRule="auto"/>
+      </w:pPr>
+      <w:bookmarkStart w:id="15" w:name="_Toc518638422"/>
+      <w:r>
+        <w:t>User Interface</w:t>
+      </w:r>
+      <w:bookmarkEnd w:id="15"/>
+    </w:p>
+    <w:p>
+      <w:r>
+        <w:t>The User Interface (UI) is implemented</w:t>
+      </w:r>
+      <w:r>
+        <w:t xml:space="preserve"> using </w:t>
+      </w:r>
+      <w:r>
+        <w:t xml:space="preserve">python and </w:t>
+      </w:r>
+      <w:proofErr w:type="spellStart"/>
+      <w:r>
+        <w:t>Kivy</w:t>
+      </w:r>
+      <w:proofErr w:type="spellEnd"/>
+      <w:r>
+        <w:t xml:space="preserve"> – an open source Python library for rapid development of multi-touch applications</w:t>
+      </w:r>
+      <w:r>
+        <w:t xml:space="preserve"> – </w:t>
+      </w:r>
+      <w:r>
+        <w:t>on a 10.1” capacitive touch screen</w:t>
+      </w:r>
+      <w:r>
+        <w:t xml:space="preserve">. The UI </w:t>
+      </w:r>
+      <w:r>
+        <w:t xml:space="preserve">runs as an independent process on a Linux computer and </w:t>
+      </w:r>
+      <w:r>
+        <w:t>communicates with the Master Controller through inter process communication. The UI consists of 6 different screen options which can be navigated to using the main menu</w:t>
+      </w:r>
+      <w:r>
+        <w:t xml:space="preserve"> and each screen has an option to return to the main menu</w:t>
+      </w:r>
+      <w:r>
+        <w:t>. The UI screens are described in detail in the sections below.</w:t>
+      </w:r>
+    </w:p>
+    <w:p>
+      <w:r>
+        <w:rPr>
+          <w:highlight w:val="yellow"/>
+        </w:rPr>
+        <w:t>Insert image of main menu?</w:t>
+      </w:r>
+    </w:p>
+    <w:p>
+      <w:pPr>
+        <w:rPr>
+          <w:b/>
+        </w:rPr>
+      </w:pPr>
+      <w:r>
+        <w:rPr>
+          <w:b/>
+        </w:rPr>
+        <w:t>Play Against Robot</w:t>
+      </w:r>
+    </w:p>
+    <w:p>
+      <w:pPr>
+        <w:rPr>
+          <w:b/>
+        </w:rPr>
+      </w:pPr>
+      <w:r>
+        <w:t>This screen includes a visualization of the puck tracking system and game control for playing against the robot. The visualization portion of this screen</w:t>
+      </w:r>
+      <w:r>
+        <w:t xml:space="preserve"> shows the</w:t>
+      </w:r>
+      <w:r>
+        <w:t xml:space="preserve"> track</w:t>
+      </w:r>
+      <w:r>
+        <w:t>ing of</w:t>
+      </w:r>
+      <w:r>
+        <w:t xml:space="preserve"> the air hockey pucks movement a</w:t>
+      </w:r>
+      <w:r>
+        <w:t xml:space="preserve">s well as the </w:t>
+      </w:r>
+      <w:r>
+        <w:t>predict</w:t>
+      </w:r>
+      <w:r>
+        <w:t xml:space="preserve">ed path of the puck as it moves towards the </w:t>
+      </w:r>
+      <w:proofErr w:type="gramStart"/>
+      <w:r>
+        <w:t>robots</w:t>
+      </w:r>
+      <w:proofErr w:type="gramEnd"/>
+      <w:r>
+        <w:t xml:space="preserve"> net and the required paddle controller position to intercept the puck in motion. The game control portion of the screen allows the user to play a timed game against the robot and keeps track of the score using the break-beam sensors of the paddle controller. The user can pause, resume, or reset the game using on screen buttons at any time.</w:t>
+      </w:r>
+    </w:p>
+    <w:p>
+      <w:pPr>
+        <w:rPr>
+          <w:b/>
+        </w:rPr>
+      </w:pPr>
+      <w:r>
+        <w:rPr>
+          <w:b/>
+        </w:rPr>
+        <w:t>Play Using Robot</w:t>
+      </w:r>
+    </w:p>
+    <w:p>
+      <w:pPr>
+        <w:rPr>
+          <w:b/>
+        </w:rPr>
+      </w:pPr>
+      <w:r>
+        <w:t>The multi-touch screen allows us to implement a method to manually control the paddle controller using a graphical air hockey paddle located on a playing surface on the screen. The screen also includes game control identical to the system described in the section above.</w:t>
+      </w:r>
+    </w:p>
+    <w:p>
+      <w:pPr>
+        <w:rPr>
+          <w:b/>
+        </w:rPr>
+      </w:pPr>
+      <w:r>
+        <w:rPr>
+          <w:b/>
+        </w:rPr>
+        <w:t>Demo</w:t>
+      </w:r>
+    </w:p>
+    <w:p>
+      <w:pPr>
+        <w:rPr>
+          <w:b/>
+        </w:rPr>
+      </w:pPr>
+      <w:r>
+        <w:t>While this screen has yet to be implemented, the motive is to have a predefined routine that the paddle controller can complete to demonstrate its capabilities.</w:t>
+      </w:r>
+    </w:p>
+    <w:p>
+      <w:pPr>
+        <w:rPr>
+          <w:b/>
+        </w:rPr>
+      </w:pPr>
+      <w:r>
+        <w:rPr>
+          <w:b/>
+        </w:rPr>
+        <w:lastRenderedPageBreak/>
+        <w:t>Settings</w:t>
+      </w:r>
+    </w:p>
+    <w:p>
+      <w:pPr>
+        <w:rPr>
+          <w:b/>
+        </w:rPr>
+      </w:pPr>
+      <w:r>
+        <w:t xml:space="preserve">The settings screen includes options to control the game interface. These options currently include game length (1, 2, or 5 minutes), game mode (defense or offense), and independent control of the x &amp; y axis speeds (slow, medium, or fast). </w:t>
+      </w:r>
+    </w:p>
+    <w:p>
+      <w:pPr>
+        <w:rPr>
+          <w:b/>
+        </w:rPr>
+      </w:pPr>
+      <w:r>
+        <w:rPr>
+          <w:b/>
+        </w:rPr>
+        <w:t>Diagnostics</w:t>
+      </w:r>
+    </w:p>
+    <w:p>
+      <w:pPr>
+        <w:rPr>
+          <w:b/>
+        </w:rPr>
+      </w:pPr>
+      <w:r>
+        <w:t xml:space="preserve">The </w:t>
+      </w:r>
+      <w:r>
+        <w:t>diagnostics</w:t>
+      </w:r>
+      <w:r>
+        <w:t xml:space="preserve"> screen provides real-time data regarding the state and error reporting of the four core modules (user interface, paddle controller, master controller, and puck tracker). </w:t>
+      </w:r>
+      <w:r>
+        <w:t xml:space="preserve">There are buttons to calibrate the paddle controller and puck tracker, as well as a button to clear all errors manually. The paddle controller calibration will be performed entirely by that module; however, the puck tracker calibration includes two additional screens with sliders to adjust the color thresholds of the puck tracking system. These color thresholds occasionally need to be adjusted due to lighting conditions. This calibration routine also includes finding the location of the puck tracker fiducials for when the camera position has been adjusted. All of these settings are saved to a JSON file for long term storage when requested by the user. </w:t>
+      </w:r>
+    </w:p>
+    <w:p>
+      <w:pPr>
+        <w:rPr>
+          <w:b/>
+        </w:rPr>
+      </w:pPr>
+      <w:r>
+        <w:rPr>
+          <w:b/>
+        </w:rPr>
+        <w:t>Quit</w:t>
+      </w:r>
+    </w:p>
+    <w:p>
+      <w:pPr>
+        <w:rPr>
+          <w:b/>
+        </w:rPr>
+      </w:pPr>
+      <w:r>
+        <w:t>The quit option allows the user to quit the User Interface application.</w:t>
       </w:r>
     </w:p>
     <w:p/>
-    <w:p>
-      <w:pPr>
-        <w:pStyle w:val="Heading2"/>
-        <w:spacing w:line="276" w:lineRule="auto"/>
-      </w:pPr>
-      <w:bookmarkStart w:id="14" w:name="_Toc518638421"/>
-      <w:r>
-        <w:t>Puck Tracker</w:t>
-      </w:r>
-      <w:bookmarkEnd w:id="14"/>
-    </w:p>
-    <w:p>
-      <w:pPr>
-        <w:pStyle w:val="Heading2"/>
-        <w:spacing w:line="276" w:lineRule="auto"/>
-      </w:pPr>
-      <w:bookmarkStart w:id="15" w:name="_Toc518638422"/>
-      <w:r>
-        <w:t>User Interface</w:t>
-      </w:r>
-      <w:bookmarkEnd w:id="15"/>
-    </w:p>
+    <w:p/>
     <w:p>
       <w:pPr>
         <w:rPr>
@@ -4521,7 +5089,6 @@
               </w:pBdr>
             </w:pPr>
             <w:r>
-              <w:lastRenderedPageBreak/>
               <w:t xml:space="preserve">Repeat for each of the three </w:t>
             </w:r>
             <w:r>
@@ -4544,7 +5111,6 @@
               </w:pBdr>
             </w:pPr>
             <w:r>
-              <w:lastRenderedPageBreak/>
               <w:t>Verify operation of the quadrature encoders</w:t>
             </w:r>
             <w:r>
@@ -4597,8 +5163,11 @@
               </w:pBdr>
             </w:pPr>
             <w:r>
+              <w:t>“B-phase” output is high (5V) on each “A-</w:t>
+            </w:r>
+            <w:r>
               <w:lastRenderedPageBreak/>
-              <w:t xml:space="preserve">“B-phase” output is high (5V) on each “A-phase” </w:t>
+              <w:t xml:space="preserve">phase” </w:t>
             </w:r>
             <w:r>
               <w:t xml:space="preserve">output </w:t>
@@ -4822,10 +5391,18 @@
               <w:t xml:space="preserve">Repeat for each </w:t>
             </w:r>
             <w:r>
-              <w:t xml:space="preserve">of the three </w:t>
-            </w:r>
-            <w:r>
-              <w:t>home position switch.</w:t>
+              <w:t xml:space="preserve">of the </w:t>
+            </w:r>
+            <w:proofErr w:type="gramStart"/>
+            <w:r>
+              <w:t xml:space="preserve">three </w:t>
+            </w:r>
+            <w:r>
+              <w:t>home</w:t>
+            </w:r>
+            <w:proofErr w:type="gramEnd"/>
+            <w:r>
+              <w:t xml:space="preserve"> position switch.</w:t>
             </w:r>
           </w:p>
         </w:tc>
@@ -5186,7 +5763,21 @@
         <w:rPr>
           <w:b/>
         </w:rPr>
-        <w:t xml:space="preserve">Embedded Hardare </w:t>
+        <w:t xml:space="preserve">Embedded </w:t>
+      </w:r>
+      <w:proofErr w:type="spellStart"/>
+      <w:r>
+        <w:rPr>
+          <w:b/>
+        </w:rPr>
+        <w:t>Hardare</w:t>
+      </w:r>
+      <w:proofErr w:type="spellEnd"/>
+      <w:r>
+        <w:rPr>
+          <w:b/>
+        </w:rPr>
+        <w:t xml:space="preserve"> </w:t>
       </w:r>
       <w:r>
         <w:rPr>
@@ -5611,7 +6202,6 @@
               </w:pBdr>
             </w:pPr>
             <w:r>
-              <w:lastRenderedPageBreak/>
               <w:t>Quadrature encoder t</w:t>
             </w:r>
             <w:r>
@@ -5637,6 +6227,7 @@
               </w:pBdr>
             </w:pPr>
             <w:r>
+              <w:lastRenderedPageBreak/>
               <w:t>Apply 0-5VDC square wave to A-phase and B-phase inputs.</w:t>
             </w:r>
           </w:p>
@@ -5670,6 +6261,7 @@
               </w:pBdr>
             </w:pPr>
             <w:r>
+              <w:lastRenderedPageBreak/>
               <w:t>Verify operation of the quadrature encoder interface circuits.</w:t>
             </w:r>
           </w:p>
@@ -5689,7 +6281,11 @@
               </w:pBdr>
             </w:pPr>
             <w:r>
-              <w:t>A-phase output is inverted copy of A-phase input.  B-phase output is “latched” value of B-phase input for each A-phase rising edge.</w:t>
+              <w:t>A-phase output is inverted copy of A-phase input.  B-phase output is “latched” value of B-</w:t>
+            </w:r>
+            <w:r>
+              <w:lastRenderedPageBreak/>
+              <w:t>phase input for each A-phase rising edge.</w:t>
             </w:r>
           </w:p>
         </w:tc>
@@ -5710,6 +6306,7 @@
               </w:pBdr>
             </w:pPr>
             <w:r>
+              <w:lastRenderedPageBreak/>
               <w:t xml:space="preserve">Limit </w:t>
             </w:r>
             <w:r>
@@ -6260,6 +6857,7 @@
                 <w:b/>
               </w:rPr>
             </w:pPr>
+            <w:bookmarkStart w:id="19" w:name="_Hlk518834690"/>
             <w:r>
               <w:rPr>
                 <w:b/>
@@ -7152,11 +7750,12 @@
         <w:pStyle w:val="Heading2"/>
         <w:spacing w:line="276" w:lineRule="auto"/>
       </w:pPr>
-      <w:bookmarkStart w:id="19" w:name="_Toc518638426"/>
+      <w:bookmarkStart w:id="20" w:name="_Toc518638426"/>
+      <w:bookmarkEnd w:id="19"/>
       <w:r>
         <w:t>Master Controller</w:t>
       </w:r>
-      <w:bookmarkEnd w:id="19"/>
+      <w:bookmarkEnd w:id="20"/>
     </w:p>
     <w:tbl>
       <w:tblPr>
@@ -7231,7 +7830,23 @@
                 <w:rFonts w:ascii="Times New Roman" w:hAnsi="Times New Roman" w:cs="Times New Roman"/>
                 <w:lang w:val="en-US"/>
               </w:rPr>
-              <w:t>Transmit MC_Cmd_PC (value 0x04030201) message over CAN bus</w:t>
+              <w:t xml:space="preserve">Transmit </w:t>
+            </w:r>
+            <w:proofErr w:type="spellStart"/>
+            <w:r>
+              <w:rPr>
+                <w:rFonts w:ascii="Times New Roman" w:hAnsi="Times New Roman" w:cs="Times New Roman"/>
+                <w:lang w:val="en-US"/>
+              </w:rPr>
+              <w:t>MC_Cmd_PC</w:t>
+            </w:r>
+            <w:proofErr w:type="spellEnd"/>
+            <w:r>
+              <w:rPr>
+                <w:rFonts w:ascii="Times New Roman" w:hAnsi="Times New Roman" w:cs="Times New Roman"/>
+                <w:lang w:val="en-US"/>
+              </w:rPr>
+              <w:t xml:space="preserve"> (value 0x04030201) message over CAN bus</w:t>
             </w:r>
           </w:p>
           <w:p>
@@ -7269,7 +7884,23 @@
                 <w:rFonts w:ascii="Times New Roman" w:hAnsi="Times New Roman" w:cs="Times New Roman"/>
                 <w:lang w:val="en-US"/>
               </w:rPr>
-              <w:t>eceive PC_Status (value 0x01020304) message over CAN bus</w:t>
+              <w:t xml:space="preserve">eceive </w:t>
+            </w:r>
+            <w:proofErr w:type="spellStart"/>
+            <w:r>
+              <w:rPr>
+                <w:rFonts w:ascii="Times New Roman" w:hAnsi="Times New Roman" w:cs="Times New Roman"/>
+                <w:lang w:val="en-US"/>
+              </w:rPr>
+              <w:t>PC_Status</w:t>
+            </w:r>
+            <w:proofErr w:type="spellEnd"/>
+            <w:r>
+              <w:rPr>
+                <w:rFonts w:ascii="Times New Roman" w:hAnsi="Times New Roman" w:cs="Times New Roman"/>
+                <w:lang w:val="en-US"/>
+              </w:rPr>
+              <w:t xml:space="preserve"> (value 0x01020304) message over CAN bus</w:t>
             </w:r>
           </w:p>
         </w:tc>
@@ -7311,7 +7942,15 @@
               </w:rPr>
             </w:pPr>
             <w:r>
-              <w:t>MC receives PC_Status = “</w:t>
+              <w:t xml:space="preserve">MC receives </w:t>
+            </w:r>
+            <w:proofErr w:type="spellStart"/>
+            <w:r>
+              <w:t>PC_Status</w:t>
+            </w:r>
+            <w:proofErr w:type="spellEnd"/>
+            <w:r>
+              <w:t xml:space="preserve"> = “</w:t>
             </w:r>
             <w:r>
               <w:rPr>
@@ -7349,12 +7988,21 @@
             <w:r>
               <w:t xml:space="preserve">PC receives </w:t>
             </w:r>
+            <w:proofErr w:type="spellStart"/>
             <w:r>
               <w:rPr>
                 <w:rFonts w:ascii="Times New Roman" w:hAnsi="Times New Roman" w:cs="Times New Roman"/>
                 <w:lang w:val="en-US"/>
               </w:rPr>
-              <w:t>MC_Cmd_PC = “0x04030201”</w:t>
+              <w:t>MC_Cmd_PC</w:t>
+            </w:r>
+            <w:proofErr w:type="spellEnd"/>
+            <w:r>
+              <w:rPr>
+                <w:rFonts w:ascii="Times New Roman" w:hAnsi="Times New Roman" w:cs="Times New Roman"/>
+                <w:lang w:val="en-US"/>
+              </w:rPr>
+              <w:t xml:space="preserve"> = “0x04030201”</w:t>
             </w:r>
           </w:p>
         </w:tc>
@@ -7397,7 +8045,15 @@
               </w:pBdr>
             </w:pPr>
             <w:r>
-              <w:t>Change each value in pt_tx array</w:t>
+              <w:t xml:space="preserve">Change each value in </w:t>
+            </w:r>
+            <w:proofErr w:type="spellStart"/>
+            <w:r>
+              <w:t>pt_tx</w:t>
+            </w:r>
+            <w:proofErr w:type="spellEnd"/>
+            <w:r>
+              <w:t xml:space="preserve"> array</w:t>
             </w:r>
           </w:p>
           <w:p>
@@ -7416,7 +8072,15 @@
               </w:pBdr>
             </w:pPr>
             <w:r>
-              <w:t>Change each value in pt_rx array</w:t>
+              <w:t xml:space="preserve">Change each value in </w:t>
+            </w:r>
+            <w:proofErr w:type="spellStart"/>
+            <w:r>
+              <w:t>pt_rx</w:t>
+            </w:r>
+            <w:proofErr w:type="spellEnd"/>
+            <w:r>
+              <w:t xml:space="preserve"> array</w:t>
             </w:r>
           </w:p>
           <w:p>
@@ -7495,7 +8159,15 @@
               </w:pBdr>
             </w:pPr>
             <w:r>
-              <w:t>See changes in pt_tx signals under HDF5 file</w:t>
+              <w:t xml:space="preserve">See changes in </w:t>
+            </w:r>
+            <w:proofErr w:type="spellStart"/>
+            <w:r>
+              <w:t>pt_tx</w:t>
+            </w:r>
+            <w:proofErr w:type="spellEnd"/>
+            <w:r>
+              <w:t xml:space="preserve"> signals under HDF5 file</w:t>
             </w:r>
           </w:p>
           <w:p>
@@ -7514,7 +8186,15 @@
               </w:pBdr>
             </w:pPr>
             <w:r>
-              <w:t>See changes in pt_rx signals under HDF5 file</w:t>
+              <w:t xml:space="preserve">See changes in </w:t>
+            </w:r>
+            <w:proofErr w:type="spellStart"/>
+            <w:r>
+              <w:t>pt_rx</w:t>
+            </w:r>
+            <w:proofErr w:type="spellEnd"/>
+            <w:r>
+              <w:t xml:space="preserve"> signals under HDF5 file</w:t>
             </w:r>
           </w:p>
           <w:p>
@@ -7579,7 +8259,15 @@
               </w:pBdr>
             </w:pPr>
             <w:r>
-              <w:t>Change each value in ui_tx array</w:t>
+              <w:t xml:space="preserve">Change each value in </w:t>
+            </w:r>
+            <w:proofErr w:type="spellStart"/>
+            <w:r>
+              <w:t>ui_tx</w:t>
+            </w:r>
+            <w:proofErr w:type="spellEnd"/>
+            <w:r>
+              <w:t xml:space="preserve"> array</w:t>
             </w:r>
           </w:p>
           <w:p>
@@ -7598,7 +8286,15 @@
               </w:pBdr>
             </w:pPr>
             <w:r>
-              <w:t>Change each value in ui_rx array</w:t>
+              <w:t xml:space="preserve">Change each value in </w:t>
+            </w:r>
+            <w:proofErr w:type="spellStart"/>
+            <w:r>
+              <w:t>ui_rx</w:t>
+            </w:r>
+            <w:proofErr w:type="spellEnd"/>
+            <w:r>
+              <w:t xml:space="preserve"> array</w:t>
             </w:r>
           </w:p>
           <w:p>
@@ -7674,7 +8370,15 @@
               </w:pBdr>
             </w:pPr>
             <w:r>
-              <w:t>See changes in ui_tx signals under HDF5 file</w:t>
+              <w:t xml:space="preserve">See changes in </w:t>
+            </w:r>
+            <w:proofErr w:type="spellStart"/>
+            <w:r>
+              <w:t>ui_tx</w:t>
+            </w:r>
+            <w:proofErr w:type="spellEnd"/>
+            <w:r>
+              <w:t xml:space="preserve"> signals under HDF5 file</w:t>
             </w:r>
           </w:p>
           <w:p>
@@ -7693,7 +8397,15 @@
               </w:pBdr>
             </w:pPr>
             <w:r>
-              <w:t>See changes in ui_tx signals under HDF5 file</w:t>
+              <w:t xml:space="preserve">See changes in </w:t>
+            </w:r>
+            <w:proofErr w:type="spellStart"/>
+            <w:r>
+              <w:t>ui_tx</w:t>
+            </w:r>
+            <w:proofErr w:type="spellEnd"/>
+            <w:r>
+              <w:t xml:space="preserve"> signals under HDF5 file</w:t>
             </w:r>
           </w:p>
           <w:p>
@@ -8337,29 +9049,1706 @@
         </w:tc>
       </w:tr>
     </w:tbl>
-    <w:p/>
     <w:p>
       <w:pPr>
         <w:pStyle w:val="Heading2"/>
         <w:spacing w:line="276" w:lineRule="auto"/>
       </w:pPr>
-      <w:bookmarkStart w:id="20" w:name="_Toc518638427"/>
+      <w:bookmarkStart w:id="21" w:name="_Toc518638427"/>
       <w:r>
         <w:t>Puck Tracker</w:t>
       </w:r>
-      <w:bookmarkEnd w:id="20"/>
+      <w:bookmarkEnd w:id="21"/>
     </w:p>
+    <w:tbl>
+      <w:tblPr>
+        <w:tblStyle w:val="TableGrid"/>
+        <w:tblW w:w="0" w:type="auto"/>
+        <w:tblLook w:val="04A0" w:firstRow="1" w:lastRow="0" w:firstColumn="1" w:lastColumn="0" w:noHBand="0" w:noVBand="1"/>
+      </w:tblPr>
+      <w:tblGrid>
+        <w:gridCol w:w="3595"/>
+        <w:gridCol w:w="2638"/>
+        <w:gridCol w:w="3117"/>
+      </w:tblGrid>
+      <w:tr>
+        <w:tc>
+          <w:tcPr>
+            <w:tcW w:w="3595" w:type="dxa"/>
+          </w:tcPr>
+          <w:p>
+            <w:pPr>
+              <w:pBdr>
+                <w:top w:val="none" w:sz="0" w:space="0" w:color="auto"/>
+                <w:left w:val="none" w:sz="0" w:space="0" w:color="auto"/>
+                <w:bottom w:val="none" w:sz="0" w:space="0" w:color="auto"/>
+                <w:right w:val="none" w:sz="0" w:space="0" w:color="auto"/>
+                <w:between w:val="none" w:sz="0" w:space="0" w:color="auto"/>
+              </w:pBdr>
+              <w:rPr>
+                <w:b/>
+              </w:rPr>
+            </w:pPr>
+            <w:bookmarkStart w:id="22" w:name="_Toc518638428"/>
+            <w:r>
+              <w:rPr>
+                <w:b/>
+              </w:rPr>
+              <w:t>Test</w:t>
+            </w:r>
+          </w:p>
+        </w:tc>
+        <w:tc>
+          <w:tcPr>
+            <w:tcW w:w="2638" w:type="dxa"/>
+          </w:tcPr>
+          <w:p>
+            <w:pPr>
+              <w:pBdr>
+                <w:top w:val="none" w:sz="0" w:space="0" w:color="auto"/>
+                <w:left w:val="none" w:sz="0" w:space="0" w:color="auto"/>
+                <w:bottom w:val="none" w:sz="0" w:space="0" w:color="auto"/>
+                <w:right w:val="none" w:sz="0" w:space="0" w:color="auto"/>
+                <w:between w:val="none" w:sz="0" w:space="0" w:color="auto"/>
+              </w:pBdr>
+              <w:rPr>
+                <w:b/>
+              </w:rPr>
+            </w:pPr>
+            <w:r>
+              <w:rPr>
+                <w:b/>
+              </w:rPr>
+              <w:t>Purpose</w:t>
+            </w:r>
+          </w:p>
+        </w:tc>
+        <w:tc>
+          <w:tcPr>
+            <w:tcW w:w="3117" w:type="dxa"/>
+          </w:tcPr>
+          <w:p>
+            <w:pPr>
+              <w:pBdr>
+                <w:top w:val="none" w:sz="0" w:space="0" w:color="auto"/>
+                <w:left w:val="none" w:sz="0" w:space="0" w:color="auto"/>
+                <w:bottom w:val="none" w:sz="0" w:space="0" w:color="auto"/>
+                <w:right w:val="none" w:sz="0" w:space="0" w:color="auto"/>
+                <w:between w:val="none" w:sz="0" w:space="0" w:color="auto"/>
+              </w:pBdr>
+              <w:rPr>
+                <w:b/>
+              </w:rPr>
+            </w:pPr>
+            <w:r>
+              <w:rPr>
+                <w:b/>
+              </w:rPr>
+              <w:t>Expected Result</w:t>
+            </w:r>
+          </w:p>
+        </w:tc>
+      </w:tr>
+      <w:tr>
+        <w:tc>
+          <w:tcPr>
+            <w:tcW w:w="3595" w:type="dxa"/>
+          </w:tcPr>
+          <w:p>
+            <w:pPr>
+              <w:pBdr>
+                <w:top w:val="none" w:sz="0" w:space="0" w:color="auto"/>
+                <w:left w:val="none" w:sz="0" w:space="0" w:color="auto"/>
+                <w:bottom w:val="none" w:sz="0" w:space="0" w:color="auto"/>
+                <w:right w:val="none" w:sz="0" w:space="0" w:color="auto"/>
+                <w:between w:val="none" w:sz="0" w:space="0" w:color="auto"/>
+              </w:pBdr>
+            </w:pPr>
+            <w:r>
+              <w:t>Find fiducials through UI</w:t>
+            </w:r>
+          </w:p>
+        </w:tc>
+        <w:tc>
+          <w:tcPr>
+            <w:tcW w:w="2638" w:type="dxa"/>
+          </w:tcPr>
+          <w:p>
+            <w:pPr>
+              <w:pBdr>
+                <w:top w:val="none" w:sz="0" w:space="0" w:color="auto"/>
+                <w:left w:val="none" w:sz="0" w:space="0" w:color="auto"/>
+                <w:bottom w:val="none" w:sz="0" w:space="0" w:color="auto"/>
+                <w:right w:val="none" w:sz="0" w:space="0" w:color="auto"/>
+                <w:between w:val="none" w:sz="0" w:space="0" w:color="auto"/>
+              </w:pBdr>
+            </w:pPr>
+            <w:r>
+              <w:t xml:space="preserve">Verify that the fiducials can be located through software and saved to JSON file for future use </w:t>
+            </w:r>
+          </w:p>
+        </w:tc>
+        <w:tc>
+          <w:tcPr>
+            <w:tcW w:w="3117" w:type="dxa"/>
+          </w:tcPr>
+          <w:p>
+            <w:pPr>
+              <w:pBdr>
+                <w:top w:val="none" w:sz="0" w:space="0" w:color="auto"/>
+                <w:left w:val="none" w:sz="0" w:space="0" w:color="auto"/>
+                <w:bottom w:val="none" w:sz="0" w:space="0" w:color="auto"/>
+                <w:right w:val="none" w:sz="0" w:space="0" w:color="auto"/>
+                <w:between w:val="none" w:sz="0" w:space="0" w:color="auto"/>
+              </w:pBdr>
+            </w:pPr>
+            <w:r>
+              <w:t>Fiducials found and locations saved to JSON</w:t>
+            </w:r>
+          </w:p>
+        </w:tc>
+      </w:tr>
+      <w:tr>
+        <w:tc>
+          <w:tcPr>
+            <w:tcW w:w="3595" w:type="dxa"/>
+          </w:tcPr>
+          <w:p>
+            <w:pPr>
+              <w:pBdr>
+                <w:top w:val="none" w:sz="0" w:space="0" w:color="auto"/>
+                <w:left w:val="none" w:sz="0" w:space="0" w:color="auto"/>
+                <w:bottom w:val="none" w:sz="0" w:space="0" w:color="auto"/>
+                <w:right w:val="none" w:sz="0" w:space="0" w:color="auto"/>
+                <w:between w:val="none" w:sz="0" w:space="0" w:color="auto"/>
+              </w:pBdr>
+            </w:pPr>
+            <w:r>
+              <w:t>Measure puck tracker position output and compare to real world measurement (both x and y axis)</w:t>
+            </w:r>
+          </w:p>
+        </w:tc>
+        <w:tc>
+          <w:tcPr>
+            <w:tcW w:w="2638" w:type="dxa"/>
+          </w:tcPr>
+          <w:p>
+            <w:pPr>
+              <w:pBdr>
+                <w:top w:val="none" w:sz="0" w:space="0" w:color="auto"/>
+                <w:left w:val="none" w:sz="0" w:space="0" w:color="auto"/>
+                <w:bottom w:val="none" w:sz="0" w:space="0" w:color="auto"/>
+                <w:right w:val="none" w:sz="0" w:space="0" w:color="auto"/>
+                <w:between w:val="none" w:sz="0" w:space="0" w:color="auto"/>
+              </w:pBdr>
+            </w:pPr>
+            <w:r>
+              <w:t xml:space="preserve">Verify </w:t>
+            </w:r>
+            <w:r>
+              <w:t>that the position reporting is accurate</w:t>
+            </w:r>
+          </w:p>
+        </w:tc>
+        <w:tc>
+          <w:tcPr>
+            <w:tcW w:w="3117" w:type="dxa"/>
+          </w:tcPr>
+          <w:p>
+            <w:pPr>
+              <w:pBdr>
+                <w:top w:val="none" w:sz="0" w:space="0" w:color="auto"/>
+                <w:left w:val="none" w:sz="0" w:space="0" w:color="auto"/>
+                <w:bottom w:val="none" w:sz="0" w:space="0" w:color="auto"/>
+                <w:right w:val="none" w:sz="0" w:space="0" w:color="auto"/>
+                <w:between w:val="none" w:sz="0" w:space="0" w:color="auto"/>
+              </w:pBdr>
+            </w:pPr>
+            <w:r>
+              <w:t>Puck tracker position output equal to physical results +/- 10 mm</w:t>
+            </w:r>
+          </w:p>
+        </w:tc>
+      </w:tr>
+      <w:tr>
+        <w:tc>
+          <w:tcPr>
+            <w:tcW w:w="3595" w:type="dxa"/>
+          </w:tcPr>
+          <w:p>
+            <w:pPr>
+              <w:pBdr>
+                <w:top w:val="none" w:sz="0" w:space="0" w:color="auto"/>
+                <w:left w:val="none" w:sz="0" w:space="0" w:color="auto"/>
+                <w:bottom w:val="none" w:sz="0" w:space="0" w:color="auto"/>
+                <w:right w:val="none" w:sz="0" w:space="0" w:color="auto"/>
+                <w:between w:val="none" w:sz="0" w:space="0" w:color="auto"/>
+              </w:pBdr>
+            </w:pPr>
+            <w:r>
+              <w:t xml:space="preserve">Hit puck at high </w:t>
+            </w:r>
+            <w:r>
+              <w:t>velocity and check tracking</w:t>
+            </w:r>
+          </w:p>
+        </w:tc>
+        <w:tc>
+          <w:tcPr>
+            <w:tcW w:w="2638" w:type="dxa"/>
+          </w:tcPr>
+          <w:p>
+            <w:pPr>
+              <w:pBdr>
+                <w:top w:val="none" w:sz="0" w:space="0" w:color="auto"/>
+                <w:left w:val="none" w:sz="0" w:space="0" w:color="auto"/>
+                <w:bottom w:val="none" w:sz="0" w:space="0" w:color="auto"/>
+                <w:right w:val="none" w:sz="0" w:space="0" w:color="auto"/>
+                <w:between w:val="none" w:sz="0" w:space="0" w:color="auto"/>
+              </w:pBdr>
+            </w:pPr>
+            <w:r>
+              <w:t xml:space="preserve">Verify </w:t>
+            </w:r>
+            <w:r>
+              <w:t>that at high speeds we don’t lose puck tracking</w:t>
+            </w:r>
+          </w:p>
+        </w:tc>
+        <w:tc>
+          <w:tcPr>
+            <w:tcW w:w="3117" w:type="dxa"/>
+          </w:tcPr>
+          <w:p>
+            <w:pPr>
+              <w:pBdr>
+                <w:top w:val="none" w:sz="0" w:space="0" w:color="auto"/>
+                <w:left w:val="none" w:sz="0" w:space="0" w:color="auto"/>
+                <w:bottom w:val="none" w:sz="0" w:space="0" w:color="auto"/>
+                <w:right w:val="none" w:sz="0" w:space="0" w:color="auto"/>
+                <w:between w:val="none" w:sz="0" w:space="0" w:color="auto"/>
+              </w:pBdr>
+            </w:pPr>
+            <w:r>
+              <w:t>Puck can be tracked at high speeds</w:t>
+            </w:r>
+          </w:p>
+        </w:tc>
+      </w:tr>
+      <w:tr>
+        <w:tc>
+          <w:tcPr>
+            <w:tcW w:w="3595" w:type="dxa"/>
+          </w:tcPr>
+          <w:p>
+            <w:pPr>
+              <w:pBdr>
+                <w:top w:val="none" w:sz="0" w:space="0" w:color="auto"/>
+                <w:left w:val="none" w:sz="0" w:space="0" w:color="auto"/>
+                <w:bottom w:val="none" w:sz="0" w:space="0" w:color="auto"/>
+                <w:right w:val="none" w:sz="0" w:space="0" w:color="auto"/>
+                <w:between w:val="none" w:sz="0" w:space="0" w:color="auto"/>
+              </w:pBdr>
+            </w:pPr>
+            <w:r>
+              <w:t>Unplug camera</w:t>
+            </w:r>
+          </w:p>
+        </w:tc>
+        <w:tc>
+          <w:tcPr>
+            <w:tcW w:w="2638" w:type="dxa"/>
+          </w:tcPr>
+          <w:p>
+            <w:pPr>
+              <w:pBdr>
+                <w:top w:val="none" w:sz="0" w:space="0" w:color="auto"/>
+                <w:left w:val="none" w:sz="0" w:space="0" w:color="auto"/>
+                <w:bottom w:val="none" w:sz="0" w:space="0" w:color="auto"/>
+                <w:right w:val="none" w:sz="0" w:space="0" w:color="auto"/>
+                <w:between w:val="none" w:sz="0" w:space="0" w:color="auto"/>
+              </w:pBdr>
+            </w:pPr>
+            <w:r>
+              <w:t>Verify that an error is thrown when the camera is unplugged</w:t>
+            </w:r>
+          </w:p>
+        </w:tc>
+        <w:tc>
+          <w:tcPr>
+            <w:tcW w:w="3117" w:type="dxa"/>
+          </w:tcPr>
+          <w:p>
+            <w:pPr>
+              <w:pBdr>
+                <w:top w:val="none" w:sz="0" w:space="0" w:color="auto"/>
+                <w:left w:val="none" w:sz="0" w:space="0" w:color="auto"/>
+                <w:bottom w:val="none" w:sz="0" w:space="0" w:color="auto"/>
+                <w:right w:val="none" w:sz="0" w:space="0" w:color="auto"/>
+                <w:between w:val="none" w:sz="0" w:space="0" w:color="auto"/>
+              </w:pBdr>
+            </w:pPr>
+            <w:r>
+              <w:t>Puck tracker reports error</w:t>
+            </w:r>
+          </w:p>
+        </w:tc>
+      </w:tr>
+      <w:tr>
+        <w:tc>
+          <w:tcPr>
+            <w:tcW w:w="3595" w:type="dxa"/>
+          </w:tcPr>
+          <w:p>
+            <w:pPr>
+              <w:pBdr>
+                <w:top w:val="none" w:sz="0" w:space="0" w:color="auto"/>
+                <w:left w:val="none" w:sz="0" w:space="0" w:color="auto"/>
+                <w:bottom w:val="none" w:sz="0" w:space="0" w:color="auto"/>
+                <w:right w:val="none" w:sz="0" w:space="0" w:color="auto"/>
+                <w:between w:val="none" w:sz="0" w:space="0" w:color="auto"/>
+              </w:pBdr>
+            </w:pPr>
+            <w:r>
+              <w:t>Place object similar in color to the puck on playing surface</w:t>
+            </w:r>
+          </w:p>
+        </w:tc>
+        <w:tc>
+          <w:tcPr>
+            <w:tcW w:w="2638" w:type="dxa"/>
+          </w:tcPr>
+          <w:p>
+            <w:pPr>
+              <w:pBdr>
+                <w:top w:val="none" w:sz="0" w:space="0" w:color="auto"/>
+                <w:left w:val="none" w:sz="0" w:space="0" w:color="auto"/>
+                <w:bottom w:val="none" w:sz="0" w:space="0" w:color="auto"/>
+                <w:right w:val="none" w:sz="0" w:space="0" w:color="auto"/>
+                <w:between w:val="none" w:sz="0" w:space="0" w:color="auto"/>
+              </w:pBdr>
+            </w:pPr>
+            <w:r>
+              <w:t>Verify that the puck is still tracked and not the new object</w:t>
+            </w:r>
+          </w:p>
+        </w:tc>
+        <w:tc>
+          <w:tcPr>
+            <w:tcW w:w="3117" w:type="dxa"/>
+          </w:tcPr>
+          <w:p>
+            <w:pPr>
+              <w:pBdr>
+                <w:top w:val="none" w:sz="0" w:space="0" w:color="auto"/>
+                <w:left w:val="none" w:sz="0" w:space="0" w:color="auto"/>
+                <w:bottom w:val="none" w:sz="0" w:space="0" w:color="auto"/>
+                <w:right w:val="none" w:sz="0" w:space="0" w:color="auto"/>
+                <w:between w:val="none" w:sz="0" w:space="0" w:color="auto"/>
+              </w:pBdr>
+            </w:pPr>
+            <w:r>
+              <w:t>The puck tracker will continue to track the puck due to radius and area constraints</w:t>
+            </w:r>
+          </w:p>
+        </w:tc>
+      </w:tr>
+    </w:tbl>
     <w:p>
       <w:pPr>
         <w:pStyle w:val="Heading2"/>
         <w:spacing w:line="276" w:lineRule="auto"/>
       </w:pPr>
-      <w:bookmarkStart w:id="21" w:name="_Toc518638428"/>
-      <w:r>
+      <w:r>
+        <w:lastRenderedPageBreak/>
         <w:t>User Interface</w:t>
       </w:r>
-      <w:bookmarkEnd w:id="21"/>
+      <w:bookmarkEnd w:id="22"/>
     </w:p>
+    <w:tbl>
+      <w:tblPr>
+        <w:tblStyle w:val="TableGrid"/>
+        <w:tblW w:w="0" w:type="auto"/>
+        <w:tblLook w:val="04A0" w:firstRow="1" w:lastRow="0" w:firstColumn="1" w:lastColumn="0" w:noHBand="0" w:noVBand="1"/>
+      </w:tblPr>
+      <w:tblGrid>
+        <w:gridCol w:w="3595"/>
+        <w:gridCol w:w="2638"/>
+        <w:gridCol w:w="3117"/>
+      </w:tblGrid>
+      <w:tr>
+        <w:tc>
+          <w:tcPr>
+            <w:tcW w:w="3595" w:type="dxa"/>
+          </w:tcPr>
+          <w:p>
+            <w:pPr>
+              <w:pBdr>
+                <w:top w:val="none" w:sz="0" w:space="0" w:color="auto"/>
+                <w:left w:val="none" w:sz="0" w:space="0" w:color="auto"/>
+                <w:bottom w:val="none" w:sz="0" w:space="0" w:color="auto"/>
+                <w:right w:val="none" w:sz="0" w:space="0" w:color="auto"/>
+                <w:between w:val="none" w:sz="0" w:space="0" w:color="auto"/>
+              </w:pBdr>
+              <w:rPr>
+                <w:b/>
+              </w:rPr>
+            </w:pPr>
+            <w:bookmarkStart w:id="23" w:name="_xt2vxd7xz83t" w:colFirst="0" w:colLast="0"/>
+            <w:bookmarkEnd w:id="23"/>
+            <w:r>
+              <w:rPr>
+                <w:b/>
+              </w:rPr>
+              <w:t>Test</w:t>
+            </w:r>
+          </w:p>
+        </w:tc>
+        <w:tc>
+          <w:tcPr>
+            <w:tcW w:w="2638" w:type="dxa"/>
+          </w:tcPr>
+          <w:p>
+            <w:pPr>
+              <w:pBdr>
+                <w:top w:val="none" w:sz="0" w:space="0" w:color="auto"/>
+                <w:left w:val="none" w:sz="0" w:space="0" w:color="auto"/>
+                <w:bottom w:val="none" w:sz="0" w:space="0" w:color="auto"/>
+                <w:right w:val="none" w:sz="0" w:space="0" w:color="auto"/>
+                <w:between w:val="none" w:sz="0" w:space="0" w:color="auto"/>
+              </w:pBdr>
+              <w:rPr>
+                <w:b/>
+              </w:rPr>
+            </w:pPr>
+            <w:r>
+              <w:rPr>
+                <w:b/>
+              </w:rPr>
+              <w:t>Purpose</w:t>
+            </w:r>
+          </w:p>
+        </w:tc>
+        <w:tc>
+          <w:tcPr>
+            <w:tcW w:w="3117" w:type="dxa"/>
+          </w:tcPr>
+          <w:p>
+            <w:pPr>
+              <w:pBdr>
+                <w:top w:val="none" w:sz="0" w:space="0" w:color="auto"/>
+                <w:left w:val="none" w:sz="0" w:space="0" w:color="auto"/>
+                <w:bottom w:val="none" w:sz="0" w:space="0" w:color="auto"/>
+                <w:right w:val="none" w:sz="0" w:space="0" w:color="auto"/>
+                <w:between w:val="none" w:sz="0" w:space="0" w:color="auto"/>
+              </w:pBdr>
+              <w:rPr>
+                <w:b/>
+              </w:rPr>
+            </w:pPr>
+            <w:r>
+              <w:rPr>
+                <w:b/>
+              </w:rPr>
+              <w:t>Expected Result</w:t>
+            </w:r>
+          </w:p>
+        </w:tc>
+      </w:tr>
+      <w:tr>
+        <w:tc>
+          <w:tcPr>
+            <w:tcW w:w="3595" w:type="dxa"/>
+          </w:tcPr>
+          <w:p>
+            <w:pPr>
+              <w:pBdr>
+                <w:top w:val="none" w:sz="0" w:space="0" w:color="auto"/>
+                <w:left w:val="none" w:sz="0" w:space="0" w:color="auto"/>
+                <w:bottom w:val="none" w:sz="0" w:space="0" w:color="auto"/>
+                <w:right w:val="none" w:sz="0" w:space="0" w:color="auto"/>
+                <w:between w:val="none" w:sz="0" w:space="0" w:color="auto"/>
+              </w:pBdr>
+            </w:pPr>
+            <w:r>
+              <w:t>Start application from command line</w:t>
+            </w:r>
+          </w:p>
+        </w:tc>
+        <w:tc>
+          <w:tcPr>
+            <w:tcW w:w="2638" w:type="dxa"/>
+          </w:tcPr>
+          <w:p>
+            <w:pPr>
+              <w:pBdr>
+                <w:top w:val="none" w:sz="0" w:space="0" w:color="auto"/>
+                <w:left w:val="none" w:sz="0" w:space="0" w:color="auto"/>
+                <w:bottom w:val="none" w:sz="0" w:space="0" w:color="auto"/>
+                <w:right w:val="none" w:sz="0" w:space="0" w:color="auto"/>
+                <w:between w:val="none" w:sz="0" w:space="0" w:color="auto"/>
+              </w:pBdr>
+            </w:pPr>
+            <w:r>
+              <w:t xml:space="preserve">Verify that the </w:t>
+            </w:r>
+            <w:proofErr w:type="spellStart"/>
+            <w:r>
+              <w:t>Kivy</w:t>
+            </w:r>
+            <w:proofErr w:type="spellEnd"/>
+            <w:r>
+              <w:t xml:space="preserve"> application starts</w:t>
+            </w:r>
+            <w:r>
+              <w:t xml:space="preserve"> </w:t>
+            </w:r>
+          </w:p>
+        </w:tc>
+        <w:tc>
+          <w:tcPr>
+            <w:tcW w:w="3117" w:type="dxa"/>
+          </w:tcPr>
+          <w:p>
+            <w:pPr>
+              <w:pBdr>
+                <w:top w:val="none" w:sz="0" w:space="0" w:color="auto"/>
+                <w:left w:val="none" w:sz="0" w:space="0" w:color="auto"/>
+                <w:bottom w:val="none" w:sz="0" w:space="0" w:color="auto"/>
+                <w:right w:val="none" w:sz="0" w:space="0" w:color="auto"/>
+                <w:between w:val="none" w:sz="0" w:space="0" w:color="auto"/>
+              </w:pBdr>
+            </w:pPr>
+            <w:proofErr w:type="spellStart"/>
+            <w:r>
+              <w:t>Kivy</w:t>
+            </w:r>
+            <w:proofErr w:type="spellEnd"/>
+            <w:r>
+              <w:t xml:space="preserve"> application opens to intro screen</w:t>
+            </w:r>
+          </w:p>
+        </w:tc>
+      </w:tr>
+      <w:tr>
+        <w:tc>
+          <w:tcPr>
+            <w:tcW w:w="3595" w:type="dxa"/>
+          </w:tcPr>
+          <w:p>
+            <w:pPr>
+              <w:pBdr>
+                <w:top w:val="none" w:sz="0" w:space="0" w:color="auto"/>
+                <w:left w:val="none" w:sz="0" w:space="0" w:color="auto"/>
+                <w:bottom w:val="none" w:sz="0" w:space="0" w:color="auto"/>
+                <w:right w:val="none" w:sz="0" w:space="0" w:color="auto"/>
+                <w:between w:val="none" w:sz="0" w:space="0" w:color="auto"/>
+              </w:pBdr>
+            </w:pPr>
+            <w:r>
+              <w:t>Main Menu tests – navigate to each screen and back to main menu</w:t>
+            </w:r>
+          </w:p>
+        </w:tc>
+        <w:tc>
+          <w:tcPr>
+            <w:tcW w:w="2638" w:type="dxa"/>
+          </w:tcPr>
+          <w:p>
+            <w:pPr>
+              <w:pBdr>
+                <w:top w:val="none" w:sz="0" w:space="0" w:color="auto"/>
+                <w:left w:val="none" w:sz="0" w:space="0" w:color="auto"/>
+                <w:bottom w:val="none" w:sz="0" w:space="0" w:color="auto"/>
+                <w:right w:val="none" w:sz="0" w:space="0" w:color="auto"/>
+                <w:between w:val="none" w:sz="0" w:space="0" w:color="auto"/>
+              </w:pBdr>
+            </w:pPr>
+            <w:r>
+              <w:t xml:space="preserve">Verify </w:t>
+            </w:r>
+            <w:r>
+              <w:t>that each menu button brings you to the correct screen and back</w:t>
+            </w:r>
+          </w:p>
+        </w:tc>
+        <w:tc>
+          <w:tcPr>
+            <w:tcW w:w="3117" w:type="dxa"/>
+          </w:tcPr>
+          <w:p>
+            <w:pPr>
+              <w:pBdr>
+                <w:top w:val="none" w:sz="0" w:space="0" w:color="auto"/>
+                <w:left w:val="none" w:sz="0" w:space="0" w:color="auto"/>
+                <w:bottom w:val="none" w:sz="0" w:space="0" w:color="auto"/>
+                <w:right w:val="none" w:sz="0" w:space="0" w:color="auto"/>
+                <w:between w:val="none" w:sz="0" w:space="0" w:color="auto"/>
+              </w:pBdr>
+            </w:pPr>
+            <w:r>
+              <w:t>Each menu button navigates to correct screen</w:t>
+            </w:r>
+          </w:p>
+        </w:tc>
+      </w:tr>
+      <w:tr>
+        <w:tc>
+          <w:tcPr>
+            <w:tcW w:w="3595" w:type="dxa"/>
+          </w:tcPr>
+          <w:p>
+            <w:pPr>
+              <w:pBdr>
+                <w:top w:val="none" w:sz="0" w:space="0" w:color="auto"/>
+                <w:left w:val="none" w:sz="0" w:space="0" w:color="auto"/>
+                <w:bottom w:val="none" w:sz="0" w:space="0" w:color="auto"/>
+                <w:right w:val="none" w:sz="0" w:space="0" w:color="auto"/>
+                <w:between w:val="none" w:sz="0" w:space="0" w:color="auto"/>
+              </w:pBdr>
+            </w:pPr>
+            <w:r>
+              <w:t>Play Against Robot Screen test</w:t>
+            </w:r>
+          </w:p>
+          <w:p>
+            <w:pPr>
+              <w:pStyle w:val="ListParagraph"/>
+              <w:numPr>
+                <w:ilvl w:val="0"/>
+                <w:numId w:val="51"/>
+              </w:numPr>
+              <w:pBdr>
+                <w:top w:val="none" w:sz="0" w:space="0" w:color="auto"/>
+                <w:left w:val="none" w:sz="0" w:space="0" w:color="auto"/>
+                <w:bottom w:val="none" w:sz="0" w:space="0" w:color="auto"/>
+                <w:right w:val="none" w:sz="0" w:space="0" w:color="auto"/>
+                <w:between w:val="none" w:sz="0" w:space="0" w:color="auto"/>
+              </w:pBdr>
+            </w:pPr>
+            <w:r>
+              <w:t>Start game</w:t>
+            </w:r>
+          </w:p>
+          <w:p>
+            <w:pPr>
+              <w:pStyle w:val="ListParagraph"/>
+              <w:numPr>
+                <w:ilvl w:val="0"/>
+                <w:numId w:val="51"/>
+              </w:numPr>
+              <w:pBdr>
+                <w:top w:val="none" w:sz="0" w:space="0" w:color="auto"/>
+                <w:left w:val="none" w:sz="0" w:space="0" w:color="auto"/>
+                <w:bottom w:val="none" w:sz="0" w:space="0" w:color="auto"/>
+                <w:right w:val="none" w:sz="0" w:space="0" w:color="auto"/>
+                <w:between w:val="none" w:sz="0" w:space="0" w:color="auto"/>
+              </w:pBdr>
+            </w:pPr>
+            <w:r>
+              <w:t>Play against robot</w:t>
+            </w:r>
+          </w:p>
+          <w:p>
+            <w:pPr>
+              <w:pStyle w:val="ListParagraph"/>
+              <w:numPr>
+                <w:ilvl w:val="0"/>
+                <w:numId w:val="51"/>
+              </w:numPr>
+              <w:pBdr>
+                <w:top w:val="none" w:sz="0" w:space="0" w:color="auto"/>
+                <w:left w:val="none" w:sz="0" w:space="0" w:color="auto"/>
+                <w:bottom w:val="none" w:sz="0" w:space="0" w:color="auto"/>
+                <w:right w:val="none" w:sz="0" w:space="0" w:color="auto"/>
+                <w:between w:val="none" w:sz="0" w:space="0" w:color="auto"/>
+              </w:pBdr>
+            </w:pPr>
+            <w:r>
+              <w:t>Pause game</w:t>
+            </w:r>
+          </w:p>
+          <w:p>
+            <w:pPr>
+              <w:pStyle w:val="ListParagraph"/>
+              <w:numPr>
+                <w:ilvl w:val="0"/>
+                <w:numId w:val="51"/>
+              </w:numPr>
+              <w:pBdr>
+                <w:top w:val="none" w:sz="0" w:space="0" w:color="auto"/>
+                <w:left w:val="none" w:sz="0" w:space="0" w:color="auto"/>
+                <w:bottom w:val="none" w:sz="0" w:space="0" w:color="auto"/>
+                <w:right w:val="none" w:sz="0" w:space="0" w:color="auto"/>
+                <w:between w:val="none" w:sz="0" w:space="0" w:color="auto"/>
+              </w:pBdr>
+            </w:pPr>
+            <w:r>
+              <w:t>Resume game</w:t>
+            </w:r>
+          </w:p>
+          <w:p>
+            <w:pPr>
+              <w:pStyle w:val="ListParagraph"/>
+              <w:numPr>
+                <w:ilvl w:val="0"/>
+                <w:numId w:val="51"/>
+              </w:numPr>
+              <w:pBdr>
+                <w:top w:val="none" w:sz="0" w:space="0" w:color="auto"/>
+                <w:left w:val="none" w:sz="0" w:space="0" w:color="auto"/>
+                <w:bottom w:val="none" w:sz="0" w:space="0" w:color="auto"/>
+                <w:right w:val="none" w:sz="0" w:space="0" w:color="auto"/>
+                <w:between w:val="none" w:sz="0" w:space="0" w:color="auto"/>
+              </w:pBdr>
+            </w:pPr>
+            <w:r>
+              <w:t>Reset game</w:t>
+            </w:r>
+          </w:p>
+          <w:p>
+            <w:pPr>
+              <w:pBdr>
+                <w:top w:val="none" w:sz="0" w:space="0" w:color="auto"/>
+                <w:left w:val="none" w:sz="0" w:space="0" w:color="auto"/>
+                <w:bottom w:val="none" w:sz="0" w:space="0" w:color="auto"/>
+                <w:right w:val="none" w:sz="0" w:space="0" w:color="auto"/>
+                <w:between w:val="none" w:sz="0" w:space="0" w:color="auto"/>
+              </w:pBdr>
+            </w:pPr>
+          </w:p>
+        </w:tc>
+        <w:tc>
+          <w:tcPr>
+            <w:tcW w:w="2638" w:type="dxa"/>
+          </w:tcPr>
+          <w:p>
+            <w:pPr>
+              <w:pBdr>
+                <w:top w:val="none" w:sz="0" w:space="0" w:color="auto"/>
+                <w:left w:val="none" w:sz="0" w:space="0" w:color="auto"/>
+                <w:bottom w:val="none" w:sz="0" w:space="0" w:color="auto"/>
+                <w:right w:val="none" w:sz="0" w:space="0" w:color="auto"/>
+                <w:between w:val="none" w:sz="0" w:space="0" w:color="auto"/>
+              </w:pBdr>
+            </w:pPr>
+            <w:r>
+              <w:t>Verify that the</w:t>
+            </w:r>
+            <w:r>
+              <w:t xml:space="preserve"> game control buttons work</w:t>
+            </w:r>
+            <w:r>
+              <w:t xml:space="preserve"> and visualization active</w:t>
+            </w:r>
+          </w:p>
+        </w:tc>
+        <w:tc>
+          <w:tcPr>
+            <w:tcW w:w="3117" w:type="dxa"/>
+          </w:tcPr>
+          <w:p>
+            <w:pPr>
+              <w:pBdr>
+                <w:top w:val="none" w:sz="0" w:space="0" w:color="auto"/>
+                <w:left w:val="none" w:sz="0" w:space="0" w:color="auto"/>
+                <w:bottom w:val="none" w:sz="0" w:space="0" w:color="auto"/>
+                <w:right w:val="none" w:sz="0" w:space="0" w:color="auto"/>
+                <w:between w:val="none" w:sz="0" w:space="0" w:color="auto"/>
+              </w:pBdr>
+            </w:pPr>
+            <w:r>
+              <w:t>Observe visualization of gameplay</w:t>
+            </w:r>
+          </w:p>
+          <w:p>
+            <w:pPr>
+              <w:pStyle w:val="ListParagraph"/>
+              <w:numPr>
+                <w:ilvl w:val="0"/>
+                <w:numId w:val="52"/>
+              </w:numPr>
+              <w:pBdr>
+                <w:top w:val="none" w:sz="0" w:space="0" w:color="auto"/>
+                <w:left w:val="none" w:sz="0" w:space="0" w:color="auto"/>
+                <w:bottom w:val="none" w:sz="0" w:space="0" w:color="auto"/>
+                <w:right w:val="none" w:sz="0" w:space="0" w:color="auto"/>
+                <w:between w:val="none" w:sz="0" w:space="0" w:color="auto"/>
+              </w:pBdr>
+            </w:pPr>
+            <w:r>
+              <w:t>Game clock starts</w:t>
+            </w:r>
+          </w:p>
+          <w:p>
+            <w:pPr>
+              <w:pStyle w:val="ListParagraph"/>
+              <w:numPr>
+                <w:ilvl w:val="0"/>
+                <w:numId w:val="52"/>
+              </w:numPr>
+              <w:pBdr>
+                <w:top w:val="none" w:sz="0" w:space="0" w:color="auto"/>
+                <w:left w:val="none" w:sz="0" w:space="0" w:color="auto"/>
+                <w:bottom w:val="none" w:sz="0" w:space="0" w:color="auto"/>
+                <w:right w:val="none" w:sz="0" w:space="0" w:color="auto"/>
+                <w:between w:val="none" w:sz="0" w:space="0" w:color="auto"/>
+              </w:pBdr>
+            </w:pPr>
+            <w:r>
+              <w:t>Robot moves</w:t>
+            </w:r>
+          </w:p>
+          <w:p>
+            <w:pPr>
+              <w:pStyle w:val="ListParagraph"/>
+              <w:numPr>
+                <w:ilvl w:val="0"/>
+                <w:numId w:val="52"/>
+              </w:numPr>
+              <w:pBdr>
+                <w:top w:val="none" w:sz="0" w:space="0" w:color="auto"/>
+                <w:left w:val="none" w:sz="0" w:space="0" w:color="auto"/>
+                <w:bottom w:val="none" w:sz="0" w:space="0" w:color="auto"/>
+                <w:right w:val="none" w:sz="0" w:space="0" w:color="auto"/>
+                <w:between w:val="none" w:sz="0" w:space="0" w:color="auto"/>
+              </w:pBdr>
+            </w:pPr>
+            <w:r>
+              <w:t>Game clock stops (as does robot)</w:t>
+            </w:r>
+          </w:p>
+          <w:p>
+            <w:pPr>
+              <w:pStyle w:val="ListParagraph"/>
+              <w:numPr>
+                <w:ilvl w:val="0"/>
+                <w:numId w:val="52"/>
+              </w:numPr>
+              <w:pBdr>
+                <w:top w:val="none" w:sz="0" w:space="0" w:color="auto"/>
+                <w:left w:val="none" w:sz="0" w:space="0" w:color="auto"/>
+                <w:bottom w:val="none" w:sz="0" w:space="0" w:color="auto"/>
+                <w:right w:val="none" w:sz="0" w:space="0" w:color="auto"/>
+                <w:between w:val="none" w:sz="0" w:space="0" w:color="auto"/>
+              </w:pBdr>
+            </w:pPr>
+            <w:r>
+              <w:t>Game clock resumes</w:t>
+            </w:r>
+          </w:p>
+          <w:p>
+            <w:pPr>
+              <w:pStyle w:val="ListParagraph"/>
+              <w:numPr>
+                <w:ilvl w:val="0"/>
+                <w:numId w:val="52"/>
+              </w:numPr>
+              <w:pBdr>
+                <w:top w:val="none" w:sz="0" w:space="0" w:color="auto"/>
+                <w:left w:val="none" w:sz="0" w:space="0" w:color="auto"/>
+                <w:bottom w:val="none" w:sz="0" w:space="0" w:color="auto"/>
+                <w:right w:val="none" w:sz="0" w:space="0" w:color="auto"/>
+                <w:between w:val="none" w:sz="0" w:space="0" w:color="auto"/>
+              </w:pBdr>
+            </w:pPr>
+            <w:r>
+              <w:t>Game clock and score reset</w:t>
+            </w:r>
+          </w:p>
+          <w:p>
+            <w:pPr>
+              <w:pBdr>
+                <w:top w:val="none" w:sz="0" w:space="0" w:color="auto"/>
+                <w:left w:val="none" w:sz="0" w:space="0" w:color="auto"/>
+                <w:bottom w:val="none" w:sz="0" w:space="0" w:color="auto"/>
+                <w:right w:val="none" w:sz="0" w:space="0" w:color="auto"/>
+                <w:between w:val="none" w:sz="0" w:space="0" w:color="auto"/>
+              </w:pBdr>
+            </w:pPr>
+          </w:p>
+        </w:tc>
+      </w:tr>
+      <w:tr>
+        <w:tc>
+          <w:tcPr>
+            <w:tcW w:w="3595" w:type="dxa"/>
+          </w:tcPr>
+          <w:p>
+            <w:pPr>
+              <w:pBdr>
+                <w:top w:val="none" w:sz="0" w:space="0" w:color="auto"/>
+                <w:left w:val="none" w:sz="0" w:space="0" w:color="auto"/>
+                <w:bottom w:val="none" w:sz="0" w:space="0" w:color="auto"/>
+                <w:right w:val="none" w:sz="0" w:space="0" w:color="auto"/>
+                <w:between w:val="none" w:sz="0" w:space="0" w:color="auto"/>
+              </w:pBdr>
+            </w:pPr>
+            <w:r>
+              <w:t xml:space="preserve">Play </w:t>
+            </w:r>
+            <w:r>
+              <w:t>Using</w:t>
+            </w:r>
+            <w:r>
+              <w:t xml:space="preserve"> Robot Screen test</w:t>
+            </w:r>
+          </w:p>
+          <w:p>
+            <w:pPr>
+              <w:pStyle w:val="ListParagraph"/>
+              <w:numPr>
+                <w:ilvl w:val="0"/>
+                <w:numId w:val="53"/>
+              </w:numPr>
+              <w:pBdr>
+                <w:top w:val="none" w:sz="0" w:space="0" w:color="auto"/>
+                <w:left w:val="none" w:sz="0" w:space="0" w:color="auto"/>
+                <w:bottom w:val="none" w:sz="0" w:space="0" w:color="auto"/>
+                <w:right w:val="none" w:sz="0" w:space="0" w:color="auto"/>
+                <w:between w:val="none" w:sz="0" w:space="0" w:color="auto"/>
+              </w:pBdr>
+            </w:pPr>
+            <w:r>
+              <w:t>Start game</w:t>
+            </w:r>
+          </w:p>
+          <w:p>
+            <w:pPr>
+              <w:pStyle w:val="ListParagraph"/>
+              <w:numPr>
+                <w:ilvl w:val="0"/>
+                <w:numId w:val="53"/>
+              </w:numPr>
+              <w:pBdr>
+                <w:top w:val="none" w:sz="0" w:space="0" w:color="auto"/>
+                <w:left w:val="none" w:sz="0" w:space="0" w:color="auto"/>
+                <w:bottom w:val="none" w:sz="0" w:space="0" w:color="auto"/>
+                <w:right w:val="none" w:sz="0" w:space="0" w:color="auto"/>
+                <w:between w:val="none" w:sz="0" w:space="0" w:color="auto"/>
+              </w:pBdr>
+            </w:pPr>
+            <w:r>
+              <w:t xml:space="preserve">Drag paddle around screen </w:t>
+            </w:r>
+          </w:p>
+          <w:p>
+            <w:pPr>
+              <w:pStyle w:val="ListParagraph"/>
+              <w:numPr>
+                <w:ilvl w:val="0"/>
+                <w:numId w:val="53"/>
+              </w:numPr>
+              <w:pBdr>
+                <w:top w:val="none" w:sz="0" w:space="0" w:color="auto"/>
+                <w:left w:val="none" w:sz="0" w:space="0" w:color="auto"/>
+                <w:bottom w:val="none" w:sz="0" w:space="0" w:color="auto"/>
+                <w:right w:val="none" w:sz="0" w:space="0" w:color="auto"/>
+                <w:between w:val="none" w:sz="0" w:space="0" w:color="auto"/>
+              </w:pBdr>
+            </w:pPr>
+            <w:r>
+              <w:t>Pause game</w:t>
+            </w:r>
+          </w:p>
+          <w:p>
+            <w:pPr>
+              <w:pStyle w:val="ListParagraph"/>
+              <w:numPr>
+                <w:ilvl w:val="0"/>
+                <w:numId w:val="53"/>
+              </w:numPr>
+              <w:pBdr>
+                <w:top w:val="none" w:sz="0" w:space="0" w:color="auto"/>
+                <w:left w:val="none" w:sz="0" w:space="0" w:color="auto"/>
+                <w:bottom w:val="none" w:sz="0" w:space="0" w:color="auto"/>
+                <w:right w:val="none" w:sz="0" w:space="0" w:color="auto"/>
+                <w:between w:val="none" w:sz="0" w:space="0" w:color="auto"/>
+              </w:pBdr>
+            </w:pPr>
+            <w:r>
+              <w:t>Resume game</w:t>
+            </w:r>
+          </w:p>
+          <w:p>
+            <w:pPr>
+              <w:pStyle w:val="ListParagraph"/>
+              <w:numPr>
+                <w:ilvl w:val="0"/>
+                <w:numId w:val="53"/>
+              </w:numPr>
+              <w:pBdr>
+                <w:top w:val="none" w:sz="0" w:space="0" w:color="auto"/>
+                <w:left w:val="none" w:sz="0" w:space="0" w:color="auto"/>
+                <w:bottom w:val="none" w:sz="0" w:space="0" w:color="auto"/>
+                <w:right w:val="none" w:sz="0" w:space="0" w:color="auto"/>
+                <w:between w:val="none" w:sz="0" w:space="0" w:color="auto"/>
+              </w:pBdr>
+            </w:pPr>
+            <w:r>
+              <w:t>Reset game</w:t>
+            </w:r>
+          </w:p>
+          <w:p>
+            <w:pPr>
+              <w:pBdr>
+                <w:top w:val="none" w:sz="0" w:space="0" w:color="auto"/>
+                <w:left w:val="none" w:sz="0" w:space="0" w:color="auto"/>
+                <w:bottom w:val="none" w:sz="0" w:space="0" w:color="auto"/>
+                <w:right w:val="none" w:sz="0" w:space="0" w:color="auto"/>
+                <w:between w:val="none" w:sz="0" w:space="0" w:color="auto"/>
+              </w:pBdr>
+            </w:pPr>
+          </w:p>
+        </w:tc>
+        <w:tc>
+          <w:tcPr>
+            <w:tcW w:w="2638" w:type="dxa"/>
+          </w:tcPr>
+          <w:p>
+            <w:pPr>
+              <w:pBdr>
+                <w:top w:val="none" w:sz="0" w:space="0" w:color="auto"/>
+                <w:left w:val="none" w:sz="0" w:space="0" w:color="auto"/>
+                <w:bottom w:val="none" w:sz="0" w:space="0" w:color="auto"/>
+                <w:right w:val="none" w:sz="0" w:space="0" w:color="auto"/>
+                <w:between w:val="none" w:sz="0" w:space="0" w:color="auto"/>
+              </w:pBdr>
+            </w:pPr>
+            <w:r>
+              <w:t>Verify that the game control buttons work</w:t>
+            </w:r>
+            <w:r>
+              <w:t xml:space="preserve"> as well as manual control</w:t>
+            </w:r>
+          </w:p>
+        </w:tc>
+        <w:tc>
+          <w:tcPr>
+            <w:tcW w:w="3117" w:type="dxa"/>
+          </w:tcPr>
+          <w:p>
+            <w:pPr>
+              <w:pStyle w:val="ListParagraph"/>
+              <w:numPr>
+                <w:ilvl w:val="0"/>
+                <w:numId w:val="54"/>
+              </w:numPr>
+              <w:pBdr>
+                <w:top w:val="none" w:sz="0" w:space="0" w:color="auto"/>
+                <w:left w:val="none" w:sz="0" w:space="0" w:color="auto"/>
+                <w:bottom w:val="none" w:sz="0" w:space="0" w:color="auto"/>
+                <w:right w:val="none" w:sz="0" w:space="0" w:color="auto"/>
+                <w:between w:val="none" w:sz="0" w:space="0" w:color="auto"/>
+              </w:pBdr>
+            </w:pPr>
+            <w:r>
+              <w:t>Game clock starts</w:t>
+            </w:r>
+          </w:p>
+          <w:p>
+            <w:pPr>
+              <w:pStyle w:val="ListParagraph"/>
+              <w:numPr>
+                <w:ilvl w:val="0"/>
+                <w:numId w:val="54"/>
+              </w:numPr>
+              <w:pBdr>
+                <w:top w:val="none" w:sz="0" w:space="0" w:color="auto"/>
+                <w:left w:val="none" w:sz="0" w:space="0" w:color="auto"/>
+                <w:bottom w:val="none" w:sz="0" w:space="0" w:color="auto"/>
+                <w:right w:val="none" w:sz="0" w:space="0" w:color="auto"/>
+                <w:between w:val="none" w:sz="0" w:space="0" w:color="auto"/>
+              </w:pBdr>
+            </w:pPr>
+            <w:r>
+              <w:t>Robot moves</w:t>
+            </w:r>
+          </w:p>
+          <w:p>
+            <w:pPr>
+              <w:pStyle w:val="ListParagraph"/>
+              <w:numPr>
+                <w:ilvl w:val="0"/>
+                <w:numId w:val="54"/>
+              </w:numPr>
+              <w:pBdr>
+                <w:top w:val="none" w:sz="0" w:space="0" w:color="auto"/>
+                <w:left w:val="none" w:sz="0" w:space="0" w:color="auto"/>
+                <w:bottom w:val="none" w:sz="0" w:space="0" w:color="auto"/>
+                <w:right w:val="none" w:sz="0" w:space="0" w:color="auto"/>
+                <w:between w:val="none" w:sz="0" w:space="0" w:color="auto"/>
+              </w:pBdr>
+            </w:pPr>
+            <w:r>
+              <w:t>Game clock stops (as does robot)</w:t>
+            </w:r>
+          </w:p>
+          <w:p>
+            <w:pPr>
+              <w:pStyle w:val="ListParagraph"/>
+              <w:numPr>
+                <w:ilvl w:val="0"/>
+                <w:numId w:val="54"/>
+              </w:numPr>
+              <w:pBdr>
+                <w:top w:val="none" w:sz="0" w:space="0" w:color="auto"/>
+                <w:left w:val="none" w:sz="0" w:space="0" w:color="auto"/>
+                <w:bottom w:val="none" w:sz="0" w:space="0" w:color="auto"/>
+                <w:right w:val="none" w:sz="0" w:space="0" w:color="auto"/>
+                <w:between w:val="none" w:sz="0" w:space="0" w:color="auto"/>
+              </w:pBdr>
+            </w:pPr>
+            <w:r>
+              <w:t>Game clock resumes</w:t>
+            </w:r>
+          </w:p>
+          <w:p>
+            <w:pPr>
+              <w:pStyle w:val="ListParagraph"/>
+              <w:numPr>
+                <w:ilvl w:val="0"/>
+                <w:numId w:val="54"/>
+              </w:numPr>
+              <w:pBdr>
+                <w:top w:val="none" w:sz="0" w:space="0" w:color="auto"/>
+                <w:left w:val="none" w:sz="0" w:space="0" w:color="auto"/>
+                <w:bottom w:val="none" w:sz="0" w:space="0" w:color="auto"/>
+                <w:right w:val="none" w:sz="0" w:space="0" w:color="auto"/>
+                <w:between w:val="none" w:sz="0" w:space="0" w:color="auto"/>
+              </w:pBdr>
+            </w:pPr>
+            <w:r>
+              <w:t>Game clock and score reset</w:t>
+            </w:r>
+          </w:p>
+          <w:p>
+            <w:pPr>
+              <w:pBdr>
+                <w:top w:val="none" w:sz="0" w:space="0" w:color="auto"/>
+                <w:left w:val="none" w:sz="0" w:space="0" w:color="auto"/>
+                <w:bottom w:val="none" w:sz="0" w:space="0" w:color="auto"/>
+                <w:right w:val="none" w:sz="0" w:space="0" w:color="auto"/>
+                <w:between w:val="none" w:sz="0" w:space="0" w:color="auto"/>
+              </w:pBdr>
+            </w:pPr>
+          </w:p>
+        </w:tc>
+      </w:tr>
+      <w:tr>
+        <w:tc>
+          <w:tcPr>
+            <w:tcW w:w="3595" w:type="dxa"/>
+          </w:tcPr>
+          <w:p>
+            <w:pPr>
+              <w:pBdr>
+                <w:top w:val="none" w:sz="0" w:space="0" w:color="auto"/>
+                <w:left w:val="none" w:sz="0" w:space="0" w:color="auto"/>
+                <w:bottom w:val="none" w:sz="0" w:space="0" w:color="auto"/>
+                <w:right w:val="none" w:sz="0" w:space="0" w:color="auto"/>
+                <w:between w:val="none" w:sz="0" w:space="0" w:color="auto"/>
+              </w:pBdr>
+            </w:pPr>
+            <w:r>
+              <w:t>Demo Screen test</w:t>
+            </w:r>
+          </w:p>
+          <w:p>
+            <w:pPr>
+              <w:pStyle w:val="ListParagraph"/>
+              <w:numPr>
+                <w:ilvl w:val="0"/>
+                <w:numId w:val="55"/>
+              </w:numPr>
+              <w:pBdr>
+                <w:top w:val="none" w:sz="0" w:space="0" w:color="auto"/>
+                <w:left w:val="none" w:sz="0" w:space="0" w:color="auto"/>
+                <w:bottom w:val="none" w:sz="0" w:space="0" w:color="auto"/>
+                <w:right w:val="none" w:sz="0" w:space="0" w:color="auto"/>
+                <w:between w:val="none" w:sz="0" w:space="0" w:color="auto"/>
+              </w:pBdr>
+            </w:pPr>
+            <w:r>
+              <w:t>Hit demo button</w:t>
+            </w:r>
+          </w:p>
+          <w:p>
+            <w:pPr>
+              <w:pBdr>
+                <w:top w:val="none" w:sz="0" w:space="0" w:color="auto"/>
+                <w:left w:val="none" w:sz="0" w:space="0" w:color="auto"/>
+                <w:bottom w:val="none" w:sz="0" w:space="0" w:color="auto"/>
+                <w:right w:val="none" w:sz="0" w:space="0" w:color="auto"/>
+                <w:between w:val="none" w:sz="0" w:space="0" w:color="auto"/>
+              </w:pBdr>
+            </w:pPr>
+          </w:p>
+        </w:tc>
+        <w:tc>
+          <w:tcPr>
+            <w:tcW w:w="2638" w:type="dxa"/>
+          </w:tcPr>
+          <w:p>
+            <w:pPr>
+              <w:pBdr>
+                <w:top w:val="none" w:sz="0" w:space="0" w:color="auto"/>
+                <w:left w:val="none" w:sz="0" w:space="0" w:color="auto"/>
+                <w:bottom w:val="none" w:sz="0" w:space="0" w:color="auto"/>
+                <w:right w:val="none" w:sz="0" w:space="0" w:color="auto"/>
+                <w:between w:val="none" w:sz="0" w:space="0" w:color="auto"/>
+              </w:pBdr>
+            </w:pPr>
+            <w:r>
+              <w:t>Verify paddle controller movement</w:t>
+            </w:r>
+          </w:p>
+        </w:tc>
+        <w:tc>
+          <w:tcPr>
+            <w:tcW w:w="3117" w:type="dxa"/>
+          </w:tcPr>
+          <w:p>
+            <w:pPr>
+              <w:pBdr>
+                <w:top w:val="none" w:sz="0" w:space="0" w:color="auto"/>
+                <w:left w:val="none" w:sz="0" w:space="0" w:color="auto"/>
+                <w:bottom w:val="none" w:sz="0" w:space="0" w:color="auto"/>
+                <w:right w:val="none" w:sz="0" w:space="0" w:color="auto"/>
+                <w:between w:val="none" w:sz="0" w:space="0" w:color="auto"/>
+              </w:pBdr>
+            </w:pPr>
+            <w:r>
+              <w:t>Paddle controller completes predefined motion routine</w:t>
+            </w:r>
+          </w:p>
+        </w:tc>
+      </w:tr>
+      <w:tr>
+        <w:tc>
+          <w:tcPr>
+            <w:tcW w:w="3595" w:type="dxa"/>
+          </w:tcPr>
+          <w:p>
+            <w:pPr>
+              <w:pBdr>
+                <w:top w:val="none" w:sz="0" w:space="0" w:color="auto"/>
+                <w:left w:val="none" w:sz="0" w:space="0" w:color="auto"/>
+                <w:bottom w:val="none" w:sz="0" w:space="0" w:color="auto"/>
+                <w:right w:val="none" w:sz="0" w:space="0" w:color="auto"/>
+                <w:between w:val="none" w:sz="0" w:space="0" w:color="auto"/>
+              </w:pBdr>
+            </w:pPr>
+            <w:r>
+              <w:t>Settings Screen test</w:t>
+            </w:r>
+          </w:p>
+          <w:p>
+            <w:pPr>
+              <w:pStyle w:val="ListParagraph"/>
+              <w:numPr>
+                <w:ilvl w:val="0"/>
+                <w:numId w:val="56"/>
+              </w:numPr>
+              <w:pBdr>
+                <w:top w:val="none" w:sz="0" w:space="0" w:color="auto"/>
+                <w:left w:val="none" w:sz="0" w:space="0" w:color="auto"/>
+                <w:bottom w:val="none" w:sz="0" w:space="0" w:color="auto"/>
+                <w:right w:val="none" w:sz="0" w:space="0" w:color="auto"/>
+                <w:between w:val="none" w:sz="0" w:space="0" w:color="auto"/>
+              </w:pBdr>
+            </w:pPr>
+            <w:r>
+              <w:t>Change every listed setting</w:t>
+            </w:r>
+          </w:p>
+          <w:p>
+            <w:pPr>
+              <w:pStyle w:val="ListParagraph"/>
+              <w:numPr>
+                <w:ilvl w:val="0"/>
+                <w:numId w:val="56"/>
+              </w:numPr>
+              <w:pBdr>
+                <w:top w:val="none" w:sz="0" w:space="0" w:color="auto"/>
+                <w:left w:val="none" w:sz="0" w:space="0" w:color="auto"/>
+                <w:bottom w:val="none" w:sz="0" w:space="0" w:color="auto"/>
+                <w:right w:val="none" w:sz="0" w:space="0" w:color="auto"/>
+                <w:between w:val="none" w:sz="0" w:space="0" w:color="auto"/>
+              </w:pBdr>
+            </w:pPr>
+            <w:r>
+              <w:t>Go to Play Against Robot Screen</w:t>
+            </w:r>
+          </w:p>
+          <w:p>
+            <w:pPr>
+              <w:pStyle w:val="ListParagraph"/>
+              <w:numPr>
+                <w:ilvl w:val="0"/>
+                <w:numId w:val="56"/>
+              </w:numPr>
+              <w:pBdr>
+                <w:top w:val="none" w:sz="0" w:space="0" w:color="auto"/>
+                <w:left w:val="none" w:sz="0" w:space="0" w:color="auto"/>
+                <w:bottom w:val="none" w:sz="0" w:space="0" w:color="auto"/>
+                <w:right w:val="none" w:sz="0" w:space="0" w:color="auto"/>
+                <w:between w:val="none" w:sz="0" w:space="0" w:color="auto"/>
+              </w:pBdr>
+            </w:pPr>
+            <w:r>
+              <w:t>Confirm settings changed</w:t>
+            </w:r>
+          </w:p>
+          <w:p>
+            <w:pPr>
+              <w:pStyle w:val="ListParagraph"/>
+              <w:pBdr>
+                <w:top w:val="none" w:sz="0" w:space="0" w:color="auto"/>
+                <w:left w:val="none" w:sz="0" w:space="0" w:color="auto"/>
+                <w:bottom w:val="none" w:sz="0" w:space="0" w:color="auto"/>
+                <w:right w:val="none" w:sz="0" w:space="0" w:color="auto"/>
+                <w:between w:val="none" w:sz="0" w:space="0" w:color="auto"/>
+              </w:pBdr>
+            </w:pPr>
+          </w:p>
+          <w:p>
+            <w:pPr>
+              <w:pBdr>
+                <w:top w:val="none" w:sz="0" w:space="0" w:color="auto"/>
+                <w:left w:val="none" w:sz="0" w:space="0" w:color="auto"/>
+                <w:bottom w:val="none" w:sz="0" w:space="0" w:color="auto"/>
+                <w:right w:val="none" w:sz="0" w:space="0" w:color="auto"/>
+                <w:between w:val="none" w:sz="0" w:space="0" w:color="auto"/>
+              </w:pBdr>
+            </w:pPr>
+          </w:p>
+        </w:tc>
+        <w:tc>
+          <w:tcPr>
+            <w:tcW w:w="2638" w:type="dxa"/>
+          </w:tcPr>
+          <w:p>
+            <w:pPr>
+              <w:pBdr>
+                <w:top w:val="none" w:sz="0" w:space="0" w:color="auto"/>
+                <w:left w:val="none" w:sz="0" w:space="0" w:color="auto"/>
+                <w:bottom w:val="none" w:sz="0" w:space="0" w:color="auto"/>
+                <w:right w:val="none" w:sz="0" w:space="0" w:color="auto"/>
+                <w:between w:val="none" w:sz="0" w:space="0" w:color="auto"/>
+              </w:pBdr>
+            </w:pPr>
+            <w:r>
+              <w:t xml:space="preserve">Verify that the settings screen adjustments match </w:t>
+            </w:r>
+            <w:r>
+              <w:t>gameplay settings</w:t>
+            </w:r>
+          </w:p>
+        </w:tc>
+        <w:tc>
+          <w:tcPr>
+            <w:tcW w:w="3117" w:type="dxa"/>
+          </w:tcPr>
+          <w:p>
+            <w:pPr>
+              <w:pBdr>
+                <w:top w:val="none" w:sz="0" w:space="0" w:color="auto"/>
+                <w:left w:val="none" w:sz="0" w:space="0" w:color="auto"/>
+                <w:bottom w:val="none" w:sz="0" w:space="0" w:color="auto"/>
+                <w:right w:val="none" w:sz="0" w:space="0" w:color="auto"/>
+                <w:between w:val="none" w:sz="0" w:space="0" w:color="auto"/>
+              </w:pBdr>
+            </w:pPr>
+            <w:r>
+              <w:t>Each changed setting modifies the game play of the Play Against Robot screen</w:t>
+            </w:r>
+          </w:p>
+        </w:tc>
+      </w:tr>
+      <w:tr>
+        <w:tc>
+          <w:tcPr>
+            <w:tcW w:w="3595" w:type="dxa"/>
+          </w:tcPr>
+          <w:p>
+            <w:pPr>
+              <w:pBdr>
+                <w:top w:val="none" w:sz="0" w:space="0" w:color="auto"/>
+                <w:left w:val="none" w:sz="0" w:space="0" w:color="auto"/>
+                <w:bottom w:val="none" w:sz="0" w:space="0" w:color="auto"/>
+                <w:right w:val="none" w:sz="0" w:space="0" w:color="auto"/>
+                <w:between w:val="none" w:sz="0" w:space="0" w:color="auto"/>
+              </w:pBdr>
+            </w:pPr>
+            <w:r>
+              <w:t>Diagnostics Screen test</w:t>
+            </w:r>
+          </w:p>
+          <w:p>
+            <w:pPr>
+              <w:pStyle w:val="ListParagraph"/>
+              <w:numPr>
+                <w:ilvl w:val="0"/>
+                <w:numId w:val="57"/>
+              </w:numPr>
+              <w:pBdr>
+                <w:top w:val="none" w:sz="0" w:space="0" w:color="auto"/>
+                <w:left w:val="none" w:sz="0" w:space="0" w:color="auto"/>
+                <w:bottom w:val="none" w:sz="0" w:space="0" w:color="auto"/>
+                <w:right w:val="none" w:sz="0" w:space="0" w:color="auto"/>
+                <w:between w:val="none" w:sz="0" w:space="0" w:color="auto"/>
+              </w:pBdr>
+            </w:pPr>
+            <w:r>
+              <w:t>Calibrate puck tracker</w:t>
+            </w:r>
+          </w:p>
+          <w:p>
+            <w:pPr>
+              <w:pStyle w:val="ListParagraph"/>
+              <w:numPr>
+                <w:ilvl w:val="0"/>
+                <w:numId w:val="57"/>
+              </w:numPr>
+              <w:pBdr>
+                <w:top w:val="none" w:sz="0" w:space="0" w:color="auto"/>
+                <w:left w:val="none" w:sz="0" w:space="0" w:color="auto"/>
+                <w:bottom w:val="none" w:sz="0" w:space="0" w:color="auto"/>
+                <w:right w:val="none" w:sz="0" w:space="0" w:color="auto"/>
+                <w:between w:val="none" w:sz="0" w:space="0" w:color="auto"/>
+              </w:pBdr>
+            </w:pPr>
+            <w:r>
+              <w:t>Calibrate paddle controller</w:t>
+            </w:r>
+          </w:p>
+          <w:p>
+            <w:pPr>
+              <w:pStyle w:val="ListParagraph"/>
+              <w:numPr>
+                <w:ilvl w:val="0"/>
+                <w:numId w:val="57"/>
+              </w:numPr>
+              <w:pBdr>
+                <w:top w:val="none" w:sz="0" w:space="0" w:color="auto"/>
+                <w:left w:val="none" w:sz="0" w:space="0" w:color="auto"/>
+                <w:bottom w:val="none" w:sz="0" w:space="0" w:color="auto"/>
+                <w:right w:val="none" w:sz="0" w:space="0" w:color="auto"/>
+                <w:between w:val="none" w:sz="0" w:space="0" w:color="auto"/>
+              </w:pBdr>
+            </w:pPr>
+            <w:r>
+              <w:t>Clear errors</w:t>
+            </w:r>
+          </w:p>
+          <w:p>
+            <w:pPr>
+              <w:pStyle w:val="ListParagraph"/>
+              <w:numPr>
+                <w:ilvl w:val="0"/>
+                <w:numId w:val="57"/>
+              </w:numPr>
+              <w:pBdr>
+                <w:top w:val="none" w:sz="0" w:space="0" w:color="auto"/>
+                <w:left w:val="none" w:sz="0" w:space="0" w:color="auto"/>
+                <w:bottom w:val="none" w:sz="0" w:space="0" w:color="auto"/>
+                <w:right w:val="none" w:sz="0" w:space="0" w:color="auto"/>
+                <w:between w:val="none" w:sz="0" w:space="0" w:color="auto"/>
+              </w:pBdr>
+            </w:pPr>
+            <w:r>
+              <w:t>Observe state and error reporting</w:t>
+            </w:r>
+          </w:p>
+        </w:tc>
+        <w:tc>
+          <w:tcPr>
+            <w:tcW w:w="2638" w:type="dxa"/>
+          </w:tcPr>
+          <w:p>
+            <w:pPr>
+              <w:pBdr>
+                <w:top w:val="none" w:sz="0" w:space="0" w:color="auto"/>
+                <w:left w:val="none" w:sz="0" w:space="0" w:color="auto"/>
+                <w:bottom w:val="none" w:sz="0" w:space="0" w:color="auto"/>
+                <w:right w:val="none" w:sz="0" w:space="0" w:color="auto"/>
+                <w:between w:val="none" w:sz="0" w:space="0" w:color="auto"/>
+              </w:pBdr>
+            </w:pPr>
+            <w:r>
+              <w:t>Verify that the diagnostic features of the user interface are working</w:t>
+            </w:r>
+          </w:p>
+        </w:tc>
+        <w:tc>
+          <w:tcPr>
+            <w:tcW w:w="3117" w:type="dxa"/>
+          </w:tcPr>
+          <w:p>
+            <w:pPr>
+              <w:pStyle w:val="ListParagraph"/>
+              <w:numPr>
+                <w:ilvl w:val="0"/>
+                <w:numId w:val="58"/>
+              </w:numPr>
+              <w:pBdr>
+                <w:top w:val="none" w:sz="0" w:space="0" w:color="auto"/>
+                <w:left w:val="none" w:sz="0" w:space="0" w:color="auto"/>
+                <w:bottom w:val="none" w:sz="0" w:space="0" w:color="auto"/>
+                <w:right w:val="none" w:sz="0" w:space="0" w:color="auto"/>
+                <w:between w:val="none" w:sz="0" w:space="0" w:color="auto"/>
+              </w:pBdr>
+            </w:pPr>
+            <w:r>
+              <w:t>Puck tracker calibrates successfully</w:t>
+            </w:r>
+          </w:p>
+          <w:p>
+            <w:pPr>
+              <w:pStyle w:val="ListParagraph"/>
+              <w:numPr>
+                <w:ilvl w:val="0"/>
+                <w:numId w:val="58"/>
+              </w:numPr>
+              <w:pBdr>
+                <w:top w:val="none" w:sz="0" w:space="0" w:color="auto"/>
+                <w:left w:val="none" w:sz="0" w:space="0" w:color="auto"/>
+                <w:bottom w:val="none" w:sz="0" w:space="0" w:color="auto"/>
+                <w:right w:val="none" w:sz="0" w:space="0" w:color="auto"/>
+                <w:between w:val="none" w:sz="0" w:space="0" w:color="auto"/>
+              </w:pBdr>
+            </w:pPr>
+            <w:r>
+              <w:t>Paddle controller calibrates successfully</w:t>
+            </w:r>
+          </w:p>
+          <w:p>
+            <w:pPr>
+              <w:pStyle w:val="ListParagraph"/>
+              <w:numPr>
+                <w:ilvl w:val="0"/>
+                <w:numId w:val="58"/>
+              </w:numPr>
+              <w:pBdr>
+                <w:top w:val="none" w:sz="0" w:space="0" w:color="auto"/>
+                <w:left w:val="none" w:sz="0" w:space="0" w:color="auto"/>
+                <w:bottom w:val="none" w:sz="0" w:space="0" w:color="auto"/>
+                <w:right w:val="none" w:sz="0" w:space="0" w:color="auto"/>
+                <w:between w:val="none" w:sz="0" w:space="0" w:color="auto"/>
+              </w:pBdr>
+            </w:pPr>
+            <w:r>
+              <w:t>Errors are cleared successfully</w:t>
+            </w:r>
+          </w:p>
+          <w:p>
+            <w:pPr>
+              <w:pStyle w:val="ListParagraph"/>
+              <w:numPr>
+                <w:ilvl w:val="0"/>
+                <w:numId w:val="58"/>
+              </w:numPr>
+              <w:pBdr>
+                <w:top w:val="none" w:sz="0" w:space="0" w:color="auto"/>
+                <w:left w:val="none" w:sz="0" w:space="0" w:color="auto"/>
+                <w:bottom w:val="none" w:sz="0" w:space="0" w:color="auto"/>
+                <w:right w:val="none" w:sz="0" w:space="0" w:color="auto"/>
+                <w:between w:val="none" w:sz="0" w:space="0" w:color="auto"/>
+              </w:pBdr>
+            </w:pPr>
+            <w:r>
+              <w:t>State and error are reported</w:t>
+            </w:r>
+          </w:p>
+          <w:p>
+            <w:pPr>
+              <w:pBdr>
+                <w:top w:val="none" w:sz="0" w:space="0" w:color="auto"/>
+                <w:left w:val="none" w:sz="0" w:space="0" w:color="auto"/>
+                <w:bottom w:val="none" w:sz="0" w:space="0" w:color="auto"/>
+                <w:right w:val="none" w:sz="0" w:space="0" w:color="auto"/>
+                <w:between w:val="none" w:sz="0" w:space="0" w:color="auto"/>
+              </w:pBdr>
+            </w:pPr>
+          </w:p>
+        </w:tc>
+      </w:tr>
+      <w:tr>
+        <w:tc>
+          <w:tcPr>
+            <w:tcW w:w="3595" w:type="dxa"/>
+          </w:tcPr>
+          <w:p>
+            <w:pPr>
+              <w:pBdr>
+                <w:top w:val="none" w:sz="0" w:space="0" w:color="auto"/>
+                <w:left w:val="none" w:sz="0" w:space="0" w:color="auto"/>
+                <w:bottom w:val="none" w:sz="0" w:space="0" w:color="auto"/>
+                <w:right w:val="none" w:sz="0" w:space="0" w:color="auto"/>
+                <w:between w:val="none" w:sz="0" w:space="0" w:color="auto"/>
+              </w:pBdr>
+            </w:pPr>
+            <w:r>
+              <w:t>Quit Button test</w:t>
+            </w:r>
+          </w:p>
+        </w:tc>
+        <w:tc>
+          <w:tcPr>
+            <w:tcW w:w="2638" w:type="dxa"/>
+          </w:tcPr>
+          <w:p>
+            <w:pPr>
+              <w:pBdr>
+                <w:top w:val="none" w:sz="0" w:space="0" w:color="auto"/>
+                <w:left w:val="none" w:sz="0" w:space="0" w:color="auto"/>
+                <w:bottom w:val="none" w:sz="0" w:space="0" w:color="auto"/>
+                <w:right w:val="none" w:sz="0" w:space="0" w:color="auto"/>
+                <w:between w:val="none" w:sz="0" w:space="0" w:color="auto"/>
+              </w:pBdr>
+            </w:pPr>
+            <w:r>
+              <w:t xml:space="preserve">Verify that hitting the quit button closes the </w:t>
+            </w:r>
+            <w:proofErr w:type="spellStart"/>
+            <w:r>
+              <w:t>Kivy</w:t>
+            </w:r>
+            <w:proofErr w:type="spellEnd"/>
+            <w:r>
+              <w:t xml:space="preserve"> application</w:t>
+            </w:r>
+          </w:p>
+        </w:tc>
+        <w:tc>
+          <w:tcPr>
+            <w:tcW w:w="3117" w:type="dxa"/>
+          </w:tcPr>
+          <w:p>
+            <w:pPr>
+              <w:pBdr>
+                <w:top w:val="none" w:sz="0" w:space="0" w:color="auto"/>
+                <w:left w:val="none" w:sz="0" w:space="0" w:color="auto"/>
+                <w:bottom w:val="none" w:sz="0" w:space="0" w:color="auto"/>
+                <w:right w:val="none" w:sz="0" w:space="0" w:color="auto"/>
+                <w:between w:val="none" w:sz="0" w:space="0" w:color="auto"/>
+              </w:pBdr>
+            </w:pPr>
+            <w:proofErr w:type="spellStart"/>
+            <w:r>
+              <w:t>Kivy</w:t>
+            </w:r>
+            <w:proofErr w:type="spellEnd"/>
+            <w:r>
+              <w:t xml:space="preserve"> application closes</w:t>
+            </w:r>
+            <w:bookmarkStart w:id="24" w:name="_GoBack"/>
+            <w:bookmarkEnd w:id="24"/>
+          </w:p>
+        </w:tc>
+      </w:tr>
+    </w:tbl>
     <w:p>
       <w:pPr>
         <w:spacing w:line="276" w:lineRule="auto"/>
@@ -8372,8 +10761,6 @@
           <w:szCs w:val="36"/>
         </w:rPr>
       </w:pPr>
-      <w:bookmarkStart w:id="22" w:name="_xt2vxd7xz83t" w:colFirst="0" w:colLast="0"/>
-      <w:bookmarkEnd w:id="22"/>
       <w:r>
         <w:br w:type="page"/>
       </w:r>
@@ -8382,12 +10769,12 @@
       <w:pPr>
         <w:pStyle w:val="Heading1"/>
       </w:pPr>
-      <w:bookmarkStart w:id="23" w:name="_Toc518638429"/>
+      <w:bookmarkStart w:id="25" w:name="_Toc518638429"/>
       <w:r>
         <w:lastRenderedPageBreak/>
         <w:t>Risk Analysis</w:t>
       </w:r>
-      <w:bookmarkEnd w:id="23"/>
+      <w:bookmarkEnd w:id="25"/>
     </w:p>
     <w:p>
       <w:pPr>
@@ -9301,12 +11688,12 @@
       <w:pPr>
         <w:pStyle w:val="Heading1"/>
       </w:pPr>
-      <w:bookmarkStart w:id="24" w:name="_Toc518638430"/>
+      <w:bookmarkStart w:id="26" w:name="_Toc518638430"/>
       <w:r>
         <w:lastRenderedPageBreak/>
         <w:t>Appendix</w:t>
       </w:r>
-      <w:bookmarkEnd w:id="24"/>
+      <w:bookmarkEnd w:id="26"/>
     </w:p>
     <w:p>
       <w:pPr>
@@ -9334,7 +11721,7 @@
                     <pic:cNvPicPr/>
                   </pic:nvPicPr>
                   <pic:blipFill>
-                    <a:blip r:embed="rId16" cstate="print">
+                    <a:blip r:embed="rId17" cstate="print">
                       <a:extLst>
                         <a:ext uri="{28A0092B-C50C-407E-A947-70E740481C1C}">
                           <a14:useLocalDpi xmlns:a14="http://schemas.microsoft.com/office/drawing/2010/main" val="0"/>
@@ -9366,7 +11753,7 @@
         <w:pStyle w:val="Caption"/>
         <w:jc w:val="center"/>
       </w:pPr>
-      <w:bookmarkStart w:id="25" w:name="_Ref518633164"/>
+      <w:bookmarkStart w:id="27" w:name="_Ref518633164"/>
       <w:r>
         <w:t xml:space="preserve">Figure </w:t>
       </w:r>
@@ -9383,7 +11770,7 @@
         <w:rPr>
           <w:noProof/>
         </w:rPr>
-        <w:t>7</w:t>
+        <w:t>8</w:t>
       </w:r>
       <w:r>
         <w:rPr>
@@ -9394,7 +11781,7 @@
       <w:r>
         <w:t xml:space="preserve"> - Coordinate System</w:t>
       </w:r>
-      <w:bookmarkEnd w:id="25"/>
+      <w:bookmarkEnd w:id="27"/>
     </w:p>
     <w:p>
       <w:pPr>
@@ -9414,12 +11801,12 @@
       <w:pPr>
         <w:pStyle w:val="Heading1"/>
       </w:pPr>
-      <w:bookmarkStart w:id="26" w:name="_Toc518638431"/>
+      <w:bookmarkStart w:id="28" w:name="_Toc518638431"/>
       <w:r>
         <w:lastRenderedPageBreak/>
         <w:t>References</w:t>
       </w:r>
-      <w:bookmarkEnd w:id="26"/>
+      <w:bookmarkEnd w:id="28"/>
     </w:p>
     <w:p>
       <w:pPr>
@@ -9491,6 +11878,7 @@
         </w:rPr>
         <w:t>"Air Hockey Robot (a 3D printer hack)", </w:t>
       </w:r>
+      <w:proofErr w:type="spellStart"/>
       <w:r>
         <w:rPr>
           <w:rFonts w:ascii="Times New Roman" w:eastAsia="Times New Roman" w:hAnsi="Times New Roman" w:cs="Times New Roman"/>
@@ -9503,6 +11891,7 @@
         </w:rPr>
         <w:t>jjrobots</w:t>
       </w:r>
+      <w:proofErr w:type="spellEnd"/>
       <w:r>
         <w:rPr>
           <w:rFonts w:ascii="Times New Roman" w:eastAsia="Times New Roman" w:hAnsi="Times New Roman" w:cs="Times New Roman"/>
@@ -9572,8 +11961,31 @@
           <w:szCs w:val="24"/>
           <w:lang w:val="en-US"/>
         </w:rPr>
-        <w:t>"AIR HOCKEY ROBOT EVO - jjrobots", </w:t>
-      </w:r>
+        <w:t xml:space="preserve">"AIR HOCKEY ROBOT EVO - </w:t>
+      </w:r>
+      <w:proofErr w:type="spellStart"/>
+      <w:r>
+        <w:rPr>
+          <w:rFonts w:ascii="Times New Roman" w:eastAsia="Times New Roman" w:hAnsi="Times New Roman" w:cs="Times New Roman"/>
+          <w:color w:val="000000"/>
+          <w:sz w:val="24"/>
+          <w:szCs w:val="24"/>
+          <w:lang w:val="en-US"/>
+        </w:rPr>
+        <w:t>jjrobots</w:t>
+      </w:r>
+      <w:proofErr w:type="spellEnd"/>
+      <w:r>
+        <w:rPr>
+          <w:rFonts w:ascii="Times New Roman" w:eastAsia="Times New Roman" w:hAnsi="Times New Roman" w:cs="Times New Roman"/>
+          <w:color w:val="000000"/>
+          <w:sz w:val="24"/>
+          <w:szCs w:val="24"/>
+          <w:lang w:val="en-US"/>
+        </w:rPr>
+        <w:t>", </w:t>
+      </w:r>
+      <w:proofErr w:type="spellStart"/>
       <w:r>
         <w:rPr>
           <w:rFonts w:ascii="Times New Roman" w:eastAsia="Times New Roman" w:hAnsi="Times New Roman" w:cs="Times New Roman"/>
@@ -9586,6 +11998,7 @@
         </w:rPr>
         <w:t>jjrobots</w:t>
       </w:r>
+      <w:proofErr w:type="spellEnd"/>
       <w:r>
         <w:rPr>
           <w:rFonts w:ascii="Times New Roman" w:eastAsia="Times New Roman" w:hAnsi="Times New Roman" w:cs="Times New Roman"/>
@@ -9738,7 +12151,51 @@
           <w:szCs w:val="24"/>
           <w:lang w:val="en-US"/>
         </w:rPr>
-        <w:t>H. Parekh, D. Thakore and U. Jaliya, "A Survey on Object Detection and Tracking Methods", </w:t>
+        <w:t xml:space="preserve">H. Parekh, D. </w:t>
+      </w:r>
+      <w:proofErr w:type="spellStart"/>
+      <w:r>
+        <w:rPr>
+          <w:rFonts w:ascii="Times New Roman" w:eastAsia="Times New Roman" w:hAnsi="Times New Roman" w:cs="Times New Roman"/>
+          <w:color w:val="000000"/>
+          <w:sz w:val="24"/>
+          <w:szCs w:val="24"/>
+          <w:lang w:val="en-US"/>
+        </w:rPr>
+        <w:t>Thakore</w:t>
+      </w:r>
+      <w:proofErr w:type="spellEnd"/>
+      <w:r>
+        <w:rPr>
+          <w:rFonts w:ascii="Times New Roman" w:eastAsia="Times New Roman" w:hAnsi="Times New Roman" w:cs="Times New Roman"/>
+          <w:color w:val="000000"/>
+          <w:sz w:val="24"/>
+          <w:szCs w:val="24"/>
+          <w:lang w:val="en-US"/>
+        </w:rPr>
+        <w:t xml:space="preserve"> and U. </w:t>
+      </w:r>
+      <w:proofErr w:type="spellStart"/>
+      <w:r>
+        <w:rPr>
+          <w:rFonts w:ascii="Times New Roman" w:eastAsia="Times New Roman" w:hAnsi="Times New Roman" w:cs="Times New Roman"/>
+          <w:color w:val="000000"/>
+          <w:sz w:val="24"/>
+          <w:szCs w:val="24"/>
+          <w:lang w:val="en-US"/>
+        </w:rPr>
+        <w:t>Jaliya</w:t>
+      </w:r>
+      <w:proofErr w:type="spellEnd"/>
+      <w:r>
+        <w:rPr>
+          <w:rFonts w:ascii="Times New Roman" w:eastAsia="Times New Roman" w:hAnsi="Times New Roman" w:cs="Times New Roman"/>
+          <w:color w:val="000000"/>
+          <w:sz w:val="24"/>
+          <w:szCs w:val="24"/>
+          <w:lang w:val="en-US"/>
+        </w:rPr>
+        <w:t>, "A Survey on Object Detection and Tracking Methods", </w:t>
       </w:r>
       <w:r>
         <w:rPr>
@@ -9821,7 +12278,29 @@
           <w:szCs w:val="24"/>
           <w:lang w:val="en-US"/>
         </w:rPr>
-        <w:t>S. A ̊gren, </w:t>
+        <w:t>S. A ̊</w:t>
+      </w:r>
+      <w:proofErr w:type="spellStart"/>
+      <w:r>
+        <w:rPr>
+          <w:rFonts w:ascii="Times New Roman" w:eastAsia="Times New Roman" w:hAnsi="Times New Roman" w:cs="Times New Roman"/>
+          <w:color w:val="000000"/>
+          <w:sz w:val="24"/>
+          <w:szCs w:val="24"/>
+          <w:lang w:val="en-US"/>
+        </w:rPr>
+        <w:t>gren</w:t>
+      </w:r>
+      <w:proofErr w:type="spellEnd"/>
+      <w:r>
+        <w:rPr>
+          <w:rFonts w:ascii="Times New Roman" w:eastAsia="Times New Roman" w:hAnsi="Times New Roman" w:cs="Times New Roman"/>
+          <w:color w:val="000000"/>
+          <w:sz w:val="24"/>
+          <w:szCs w:val="24"/>
+          <w:lang w:val="en-US"/>
+        </w:rPr>
+        <w:t>, </w:t>
       </w:r>
       <w:r>
         <w:rPr>
@@ -9987,7 +12466,51 @@
           <w:szCs w:val="24"/>
           <w:lang w:val="en-US"/>
         </w:rPr>
-        <w:t>W. Hamlet and W. Kusewich, "Using The Ultrasonic Sensor to Determine Location", </w:t>
+        <w:t xml:space="preserve">W. Hamlet and W. </w:t>
+      </w:r>
+      <w:proofErr w:type="spellStart"/>
+      <w:r>
+        <w:rPr>
+          <w:rFonts w:ascii="Times New Roman" w:eastAsia="Times New Roman" w:hAnsi="Times New Roman" w:cs="Times New Roman"/>
+          <w:color w:val="000000"/>
+          <w:sz w:val="24"/>
+          <w:szCs w:val="24"/>
+          <w:lang w:val="en-US"/>
+        </w:rPr>
+        <w:t>Kusewich</w:t>
+      </w:r>
+      <w:proofErr w:type="spellEnd"/>
+      <w:r>
+        <w:rPr>
+          <w:rFonts w:ascii="Times New Roman" w:eastAsia="Times New Roman" w:hAnsi="Times New Roman" w:cs="Times New Roman"/>
+          <w:color w:val="000000"/>
+          <w:sz w:val="24"/>
+          <w:szCs w:val="24"/>
+          <w:lang w:val="en-US"/>
+        </w:rPr>
+        <w:t xml:space="preserve">, "Using </w:t>
+      </w:r>
+      <w:proofErr w:type="gramStart"/>
+      <w:r>
+        <w:rPr>
+          <w:rFonts w:ascii="Times New Roman" w:eastAsia="Times New Roman" w:hAnsi="Times New Roman" w:cs="Times New Roman"/>
+          <w:color w:val="000000"/>
+          <w:sz w:val="24"/>
+          <w:szCs w:val="24"/>
+          <w:lang w:val="en-US"/>
+        </w:rPr>
+        <w:t>The</w:t>
+      </w:r>
+      <w:proofErr w:type="gramEnd"/>
+      <w:r>
+        <w:rPr>
+          <w:rFonts w:ascii="Times New Roman" w:eastAsia="Times New Roman" w:hAnsi="Times New Roman" w:cs="Times New Roman"/>
+          <w:color w:val="000000"/>
+          <w:sz w:val="24"/>
+          <w:szCs w:val="24"/>
+          <w:lang w:val="en-US"/>
+        </w:rPr>
+        <w:t xml:space="preserve"> Ultrasonic Sensor to Determine Location", </w:t>
       </w:r>
       <w:r>
         <w:rPr>
@@ -10355,12 +12878,12 @@
     </w:p>
     <w:p/>
     <w:sectPr>
-      <w:headerReference w:type="even" r:id="rId17"/>
-      <w:headerReference w:type="default" r:id="rId18"/>
-      <w:footerReference w:type="even" r:id="rId19"/>
-      <w:footerReference w:type="default" r:id="rId20"/>
-      <w:headerReference w:type="first" r:id="rId21"/>
-      <w:footerReference w:type="first" r:id="rId22"/>
+      <w:headerReference w:type="even" r:id="rId18"/>
+      <w:headerReference w:type="default" r:id="rId19"/>
+      <w:footerReference w:type="even" r:id="rId20"/>
+      <w:footerReference w:type="default" r:id="rId21"/>
+      <w:headerReference w:type="first" r:id="rId22"/>
+      <w:footerReference w:type="first" r:id="rId23"/>
       <w:pgSz w:w="12240" w:h="15840"/>
       <w:pgMar w:top="1080" w:right="1440" w:bottom="1080" w:left="1440" w:header="0" w:footer="720" w:gutter="0"/>
       <w:pgNumType w:start="0"/>
@@ -10372,7 +12895,7 @@
 </file>
 
 <file path=word/endnotes.xml><?xml version="1.0" encoding="utf-8"?>
-<w:endnotes xmlns:wpc="http://schemas.microsoft.com/office/word/2010/wordprocessingCanvas" xmlns:mo="http://schemas.microsoft.com/office/mac/office/2008/main" xmlns:mc="http://schemas.openxmlformats.org/markup-compatibility/2006" xmlns:mv="urn:schemas-microsoft-com:mac:vml" xmlns:o="urn:schemas-microsoft-com:office:office" xmlns:r="http://schemas.openxmlformats.org/officeDocument/2006/relationships" xmlns:m="http://schemas.openxmlformats.org/officeDocument/2006/math" xmlns:v="urn:schemas-microsoft-com:vml" xmlns:wp14="http://schemas.microsoft.com/office/word/2010/wordprocessingDrawing" xmlns:wp="http://schemas.openxmlformats.org/drawingml/2006/wordprocessingDrawing" xmlns:w10="urn:schemas-microsoft-com:office:word" xmlns:w="http://schemas.openxmlformats.org/wordprocessingml/2006/main" xmlns:w14="http://schemas.microsoft.com/office/word/2010/wordml" xmlns:w15="http://schemas.microsoft.com/office/word/2012/wordml" xmlns:wpg="http://schemas.microsoft.com/office/word/2010/wordprocessingGroup" xmlns:wpi="http://schemas.microsoft.com/office/word/2010/wordprocessingInk" xmlns:wne="http://schemas.microsoft.com/office/word/2006/wordml" xmlns:wps="http://schemas.microsoft.com/office/word/2010/wordprocessingShape" mc:Ignorable="w14 w15 wp14">
+<w:endnotes xmlns:wpc="http://schemas.microsoft.com/office/word/2010/wordprocessingCanvas" xmlns:cx="http://schemas.microsoft.com/office/drawing/2014/chartex" xmlns:cx1="http://schemas.microsoft.com/office/drawing/2015/9/8/chartex" xmlns:cx2="http://schemas.microsoft.com/office/drawing/2015/10/21/chartex" xmlns:cx3="http://schemas.microsoft.com/office/drawing/2016/5/9/chartex" xmlns:cx4="http://schemas.microsoft.com/office/drawing/2016/5/10/chartex" xmlns:cx5="http://schemas.microsoft.com/office/drawing/2016/5/11/chartex" xmlns:cx6="http://schemas.microsoft.com/office/drawing/2016/5/12/chartex" xmlns:cx7="http://schemas.microsoft.com/office/drawing/2016/5/13/chartex" xmlns:cx8="http://schemas.microsoft.com/office/drawing/2016/5/14/chartex" xmlns:mc="http://schemas.openxmlformats.org/markup-compatibility/2006" xmlns:aink="http://schemas.microsoft.com/office/drawing/2016/ink" xmlns:am3d="http://schemas.microsoft.com/office/drawing/2017/model3d" xmlns:o="urn:schemas-microsoft-com:office:office" xmlns:r="http://schemas.openxmlformats.org/officeDocument/2006/relationships" xmlns:m="http://schemas.openxmlformats.org/officeDocument/2006/math" xmlns:v="urn:schemas-microsoft-com:vml" xmlns:wp14="http://schemas.microsoft.com/office/word/2010/wordprocessingDrawing" xmlns:wp="http://schemas.openxmlformats.org/drawingml/2006/wordprocessingDrawing" xmlns:w10="urn:schemas-microsoft-com:office:word" xmlns:w="http://schemas.openxmlformats.org/wordprocessingml/2006/main" xmlns:w14="http://schemas.microsoft.com/office/word/2010/wordml" xmlns:w15="http://schemas.microsoft.com/office/word/2012/wordml" xmlns:w16cid="http://schemas.microsoft.com/office/word/2016/wordml/cid" xmlns:w16se="http://schemas.microsoft.com/office/word/2015/wordml/symex" xmlns:wpg="http://schemas.microsoft.com/office/word/2010/wordprocessingGroup" xmlns:wpi="http://schemas.microsoft.com/office/word/2010/wordprocessingInk" xmlns:wne="http://schemas.microsoft.com/office/word/2006/wordml" xmlns:wps="http://schemas.microsoft.com/office/word/2010/wordprocessingShape" mc:Ignorable="w14 w15 w16se w16cid wp14">
   <w:endnote w:type="separator" w:id="-1">
     <w:p>
       <w:pPr>
@@ -10397,7 +12920,7 @@
 </file>
 
 <file path=word/footer1.xml><?xml version="1.0" encoding="utf-8"?>
-<w:ftr xmlns:wpc="http://schemas.microsoft.com/office/word/2010/wordprocessingCanvas" xmlns:mo="http://schemas.microsoft.com/office/mac/office/2008/main" xmlns:mc="http://schemas.openxmlformats.org/markup-compatibility/2006" xmlns:mv="urn:schemas-microsoft-com:mac:vml" xmlns:o="urn:schemas-microsoft-com:office:office" xmlns:r="http://schemas.openxmlformats.org/officeDocument/2006/relationships" xmlns:m="http://schemas.openxmlformats.org/officeDocument/2006/math" xmlns:v="urn:schemas-microsoft-com:vml" xmlns:wp14="http://schemas.microsoft.com/office/word/2010/wordprocessingDrawing" xmlns:wp="http://schemas.openxmlformats.org/drawingml/2006/wordprocessingDrawing" xmlns:w10="urn:schemas-microsoft-com:office:word" xmlns:w="http://schemas.openxmlformats.org/wordprocessingml/2006/main" xmlns:w14="http://schemas.microsoft.com/office/word/2010/wordml" xmlns:w15="http://schemas.microsoft.com/office/word/2012/wordml" xmlns:wpg="http://schemas.microsoft.com/office/word/2010/wordprocessingGroup" xmlns:wpi="http://schemas.microsoft.com/office/word/2010/wordprocessingInk" xmlns:wne="http://schemas.microsoft.com/office/word/2006/wordml" xmlns:wps="http://schemas.microsoft.com/office/word/2010/wordprocessingShape" mc:Ignorable="w14 w15 wp14">
+<w:ftr xmlns:wpc="http://schemas.microsoft.com/office/word/2010/wordprocessingCanvas" xmlns:cx="http://schemas.microsoft.com/office/drawing/2014/chartex" xmlns:cx1="http://schemas.microsoft.com/office/drawing/2015/9/8/chartex" xmlns:cx2="http://schemas.microsoft.com/office/drawing/2015/10/21/chartex" xmlns:cx3="http://schemas.microsoft.com/office/drawing/2016/5/9/chartex" xmlns:cx4="http://schemas.microsoft.com/office/drawing/2016/5/10/chartex" xmlns:cx5="http://schemas.microsoft.com/office/drawing/2016/5/11/chartex" xmlns:cx6="http://schemas.microsoft.com/office/drawing/2016/5/12/chartex" xmlns:cx7="http://schemas.microsoft.com/office/drawing/2016/5/13/chartex" xmlns:cx8="http://schemas.microsoft.com/office/drawing/2016/5/14/chartex" xmlns:mc="http://schemas.openxmlformats.org/markup-compatibility/2006" xmlns:aink="http://schemas.microsoft.com/office/drawing/2016/ink" xmlns:am3d="http://schemas.microsoft.com/office/drawing/2017/model3d" xmlns:o="urn:schemas-microsoft-com:office:office" xmlns:r="http://schemas.openxmlformats.org/officeDocument/2006/relationships" xmlns:m="http://schemas.openxmlformats.org/officeDocument/2006/math" xmlns:v="urn:schemas-microsoft-com:vml" xmlns:wp14="http://schemas.microsoft.com/office/word/2010/wordprocessingDrawing" xmlns:wp="http://schemas.openxmlformats.org/drawingml/2006/wordprocessingDrawing" xmlns:w10="urn:schemas-microsoft-com:office:word" xmlns:w="http://schemas.openxmlformats.org/wordprocessingml/2006/main" xmlns:w14="http://schemas.microsoft.com/office/word/2010/wordml" xmlns:w15="http://schemas.microsoft.com/office/word/2012/wordml" xmlns:w16cid="http://schemas.microsoft.com/office/word/2016/wordml/cid" xmlns:w16se="http://schemas.microsoft.com/office/word/2015/wordml/symex" xmlns:wpg="http://schemas.microsoft.com/office/word/2010/wordprocessingGroup" xmlns:wpi="http://schemas.microsoft.com/office/word/2010/wordprocessingInk" xmlns:wne="http://schemas.microsoft.com/office/word/2006/wordml" xmlns:wps="http://schemas.microsoft.com/office/word/2010/wordprocessingShape" mc:Ignorable="w14 w15 w16se w16cid wp14">
   <w:p>
     <w:pPr>
       <w:pStyle w:val="Footer"/>
@@ -10407,7 +12930,7 @@
 </file>
 
 <file path=word/footer2.xml><?xml version="1.0" encoding="utf-8"?>
-<w:ftr xmlns:wpc="http://schemas.microsoft.com/office/word/2010/wordprocessingCanvas" xmlns:mo="http://schemas.microsoft.com/office/mac/office/2008/main" xmlns:mc="http://schemas.openxmlformats.org/markup-compatibility/2006" xmlns:mv="urn:schemas-microsoft-com:mac:vml" xmlns:o="urn:schemas-microsoft-com:office:office" xmlns:r="http://schemas.openxmlformats.org/officeDocument/2006/relationships" xmlns:m="http://schemas.openxmlformats.org/officeDocument/2006/math" xmlns:v="urn:schemas-microsoft-com:vml" xmlns:wp14="http://schemas.microsoft.com/office/word/2010/wordprocessingDrawing" xmlns:wp="http://schemas.openxmlformats.org/drawingml/2006/wordprocessingDrawing" xmlns:w10="urn:schemas-microsoft-com:office:word" xmlns:w="http://schemas.openxmlformats.org/wordprocessingml/2006/main" xmlns:w14="http://schemas.microsoft.com/office/word/2010/wordml" xmlns:w15="http://schemas.microsoft.com/office/word/2012/wordml" xmlns:wpg="http://schemas.microsoft.com/office/word/2010/wordprocessingGroup" xmlns:wpi="http://schemas.microsoft.com/office/word/2010/wordprocessingInk" xmlns:wne="http://schemas.microsoft.com/office/word/2006/wordml" xmlns:wps="http://schemas.microsoft.com/office/word/2010/wordprocessingShape" mc:Ignorable="w14 w15 wp14">
+<w:ftr xmlns:wpc="http://schemas.microsoft.com/office/word/2010/wordprocessingCanvas" xmlns:cx="http://schemas.microsoft.com/office/drawing/2014/chartex" xmlns:cx1="http://schemas.microsoft.com/office/drawing/2015/9/8/chartex" xmlns:cx2="http://schemas.microsoft.com/office/drawing/2015/10/21/chartex" xmlns:cx3="http://schemas.microsoft.com/office/drawing/2016/5/9/chartex" xmlns:cx4="http://schemas.microsoft.com/office/drawing/2016/5/10/chartex" xmlns:cx5="http://schemas.microsoft.com/office/drawing/2016/5/11/chartex" xmlns:cx6="http://schemas.microsoft.com/office/drawing/2016/5/12/chartex" xmlns:cx7="http://schemas.microsoft.com/office/drawing/2016/5/13/chartex" xmlns:cx8="http://schemas.microsoft.com/office/drawing/2016/5/14/chartex" xmlns:mc="http://schemas.openxmlformats.org/markup-compatibility/2006" xmlns:aink="http://schemas.microsoft.com/office/drawing/2016/ink" xmlns:am3d="http://schemas.microsoft.com/office/drawing/2017/model3d" xmlns:o="urn:schemas-microsoft-com:office:office" xmlns:r="http://schemas.openxmlformats.org/officeDocument/2006/relationships" xmlns:m="http://schemas.openxmlformats.org/officeDocument/2006/math" xmlns:v="urn:schemas-microsoft-com:vml" xmlns:wp14="http://schemas.microsoft.com/office/word/2010/wordprocessingDrawing" xmlns:wp="http://schemas.openxmlformats.org/drawingml/2006/wordprocessingDrawing" xmlns:w10="urn:schemas-microsoft-com:office:word" xmlns:w="http://schemas.openxmlformats.org/wordprocessingml/2006/main" xmlns:w14="http://schemas.microsoft.com/office/word/2010/wordml" xmlns:w15="http://schemas.microsoft.com/office/word/2012/wordml" xmlns:w16cid="http://schemas.microsoft.com/office/word/2016/wordml/cid" xmlns:w16se="http://schemas.microsoft.com/office/word/2015/wordml/symex" xmlns:wpg="http://schemas.microsoft.com/office/word/2010/wordprocessingGroup" xmlns:wpi="http://schemas.microsoft.com/office/word/2010/wordprocessingInk" xmlns:wne="http://schemas.microsoft.com/office/word/2006/wordml" xmlns:wps="http://schemas.microsoft.com/office/word/2010/wordprocessingShape" mc:Ignorable="w14 w15 w16se w16cid wp14">
   <w:p>
     <w:pPr>
       <w:pStyle w:val="Footer"/>
@@ -10417,7 +12940,7 @@
 </file>
 
 <file path=word/footer3.xml><?xml version="1.0" encoding="utf-8"?>
-<w:ftr xmlns:wpc="http://schemas.microsoft.com/office/word/2010/wordprocessingCanvas" xmlns:mo="http://schemas.microsoft.com/office/mac/office/2008/main" xmlns:mc="http://schemas.openxmlformats.org/markup-compatibility/2006" xmlns:mv="urn:schemas-microsoft-com:mac:vml" xmlns:o="urn:schemas-microsoft-com:office:office" xmlns:r="http://schemas.openxmlformats.org/officeDocument/2006/relationships" xmlns:m="http://schemas.openxmlformats.org/officeDocument/2006/math" xmlns:v="urn:schemas-microsoft-com:vml" xmlns:wp14="http://schemas.microsoft.com/office/word/2010/wordprocessingDrawing" xmlns:wp="http://schemas.openxmlformats.org/drawingml/2006/wordprocessingDrawing" xmlns:w10="urn:schemas-microsoft-com:office:word" xmlns:w="http://schemas.openxmlformats.org/wordprocessingml/2006/main" xmlns:w14="http://schemas.microsoft.com/office/word/2010/wordml" xmlns:w15="http://schemas.microsoft.com/office/word/2012/wordml" xmlns:wpg="http://schemas.microsoft.com/office/word/2010/wordprocessingGroup" xmlns:wpi="http://schemas.microsoft.com/office/word/2010/wordprocessingInk" xmlns:wne="http://schemas.microsoft.com/office/word/2006/wordml" xmlns:wps="http://schemas.microsoft.com/office/word/2010/wordprocessingShape" mc:Ignorable="w14 w15 wp14">
+<w:ftr xmlns:wpc="http://schemas.microsoft.com/office/word/2010/wordprocessingCanvas" xmlns:cx="http://schemas.microsoft.com/office/drawing/2014/chartex" xmlns:cx1="http://schemas.microsoft.com/office/drawing/2015/9/8/chartex" xmlns:cx2="http://schemas.microsoft.com/office/drawing/2015/10/21/chartex" xmlns:cx3="http://schemas.microsoft.com/office/drawing/2016/5/9/chartex" xmlns:cx4="http://schemas.microsoft.com/office/drawing/2016/5/10/chartex" xmlns:cx5="http://schemas.microsoft.com/office/drawing/2016/5/11/chartex" xmlns:cx6="http://schemas.microsoft.com/office/drawing/2016/5/12/chartex" xmlns:cx7="http://schemas.microsoft.com/office/drawing/2016/5/13/chartex" xmlns:cx8="http://schemas.microsoft.com/office/drawing/2016/5/14/chartex" xmlns:mc="http://schemas.openxmlformats.org/markup-compatibility/2006" xmlns:aink="http://schemas.microsoft.com/office/drawing/2016/ink" xmlns:am3d="http://schemas.microsoft.com/office/drawing/2017/model3d" xmlns:o="urn:schemas-microsoft-com:office:office" xmlns:r="http://schemas.openxmlformats.org/officeDocument/2006/relationships" xmlns:m="http://schemas.openxmlformats.org/officeDocument/2006/math" xmlns:v="urn:schemas-microsoft-com:vml" xmlns:wp14="http://schemas.microsoft.com/office/word/2010/wordprocessingDrawing" xmlns:wp="http://schemas.openxmlformats.org/drawingml/2006/wordprocessingDrawing" xmlns:w10="urn:schemas-microsoft-com:office:word" xmlns:w="http://schemas.openxmlformats.org/wordprocessingml/2006/main" xmlns:w14="http://schemas.microsoft.com/office/word/2010/wordml" xmlns:w15="http://schemas.microsoft.com/office/word/2012/wordml" xmlns:w16cid="http://schemas.microsoft.com/office/word/2016/wordml/cid" xmlns:w16se="http://schemas.microsoft.com/office/word/2015/wordml/symex" xmlns:wpg="http://schemas.microsoft.com/office/word/2010/wordprocessingGroup" xmlns:wpi="http://schemas.microsoft.com/office/word/2010/wordprocessingInk" xmlns:wne="http://schemas.microsoft.com/office/word/2006/wordml" xmlns:wps="http://schemas.microsoft.com/office/word/2010/wordprocessingShape" mc:Ignorable="w14 w15 w16se w16cid wp14">
   <w:p>
     <w:pPr>
       <w:pStyle w:val="Footer"/>
@@ -10427,7 +12950,7 @@
 </file>
 
 <file path=word/footnotes.xml><?xml version="1.0" encoding="utf-8"?>
-<w:footnotes xmlns:wpc="http://schemas.microsoft.com/office/word/2010/wordprocessingCanvas" xmlns:mo="http://schemas.microsoft.com/office/mac/office/2008/main" xmlns:mc="http://schemas.openxmlformats.org/markup-compatibility/2006" xmlns:mv="urn:schemas-microsoft-com:mac:vml" xmlns:o="urn:schemas-microsoft-com:office:office" xmlns:r="http://schemas.openxmlformats.org/officeDocument/2006/relationships" xmlns:m="http://schemas.openxmlformats.org/officeDocument/2006/math" xmlns:v="urn:schemas-microsoft-com:vml" xmlns:wp14="http://schemas.microsoft.com/office/word/2010/wordprocessingDrawing" xmlns:wp="http://schemas.openxmlformats.org/drawingml/2006/wordprocessingDrawing" xmlns:w10="urn:schemas-microsoft-com:office:word" xmlns:w="http://schemas.openxmlformats.org/wordprocessingml/2006/main" xmlns:w14="http://schemas.microsoft.com/office/word/2010/wordml" xmlns:w15="http://schemas.microsoft.com/office/word/2012/wordml" xmlns:wpg="http://schemas.microsoft.com/office/word/2010/wordprocessingGroup" xmlns:wpi="http://schemas.microsoft.com/office/word/2010/wordprocessingInk" xmlns:wne="http://schemas.microsoft.com/office/word/2006/wordml" xmlns:wps="http://schemas.microsoft.com/office/word/2010/wordprocessingShape" mc:Ignorable="w14 w15 wp14">
+<w:footnotes xmlns:wpc="http://schemas.microsoft.com/office/word/2010/wordprocessingCanvas" xmlns:cx="http://schemas.microsoft.com/office/drawing/2014/chartex" xmlns:cx1="http://schemas.microsoft.com/office/drawing/2015/9/8/chartex" xmlns:cx2="http://schemas.microsoft.com/office/drawing/2015/10/21/chartex" xmlns:cx3="http://schemas.microsoft.com/office/drawing/2016/5/9/chartex" xmlns:cx4="http://schemas.microsoft.com/office/drawing/2016/5/10/chartex" xmlns:cx5="http://schemas.microsoft.com/office/drawing/2016/5/11/chartex" xmlns:cx6="http://schemas.microsoft.com/office/drawing/2016/5/12/chartex" xmlns:cx7="http://schemas.microsoft.com/office/drawing/2016/5/13/chartex" xmlns:cx8="http://schemas.microsoft.com/office/drawing/2016/5/14/chartex" xmlns:mc="http://schemas.openxmlformats.org/markup-compatibility/2006" xmlns:aink="http://schemas.microsoft.com/office/drawing/2016/ink" xmlns:am3d="http://schemas.microsoft.com/office/drawing/2017/model3d" xmlns:o="urn:schemas-microsoft-com:office:office" xmlns:r="http://schemas.openxmlformats.org/officeDocument/2006/relationships" xmlns:m="http://schemas.openxmlformats.org/officeDocument/2006/math" xmlns:v="urn:schemas-microsoft-com:vml" xmlns:wp14="http://schemas.microsoft.com/office/word/2010/wordprocessingDrawing" xmlns:wp="http://schemas.openxmlformats.org/drawingml/2006/wordprocessingDrawing" xmlns:w10="urn:schemas-microsoft-com:office:word" xmlns:w="http://schemas.openxmlformats.org/wordprocessingml/2006/main" xmlns:w14="http://schemas.microsoft.com/office/word/2010/wordml" xmlns:w15="http://schemas.microsoft.com/office/word/2012/wordml" xmlns:w16cid="http://schemas.microsoft.com/office/word/2016/wordml/cid" xmlns:w16se="http://schemas.microsoft.com/office/word/2015/wordml/symex" xmlns:wpg="http://schemas.microsoft.com/office/word/2010/wordprocessingGroup" xmlns:wpi="http://schemas.microsoft.com/office/word/2010/wordprocessingInk" xmlns:wne="http://schemas.microsoft.com/office/word/2006/wordml" xmlns:wps="http://schemas.microsoft.com/office/word/2010/wordprocessingShape" mc:Ignorable="w14 w15 w16se w16cid wp14">
   <w:footnote w:type="separator" w:id="-1">
     <w:p>
       <w:pPr>
@@ -10452,7 +12975,7 @@
 </file>
 
 <file path=word/header1.xml><?xml version="1.0" encoding="utf-8"?>
-<w:hdr xmlns:wpc="http://schemas.microsoft.com/office/word/2010/wordprocessingCanvas" xmlns:mo="http://schemas.microsoft.com/office/mac/office/2008/main" xmlns:mc="http://schemas.openxmlformats.org/markup-compatibility/2006" xmlns:mv="urn:schemas-microsoft-com:mac:vml" xmlns:o="urn:schemas-microsoft-com:office:office" xmlns:r="http://schemas.openxmlformats.org/officeDocument/2006/relationships" xmlns:m="http://schemas.openxmlformats.org/officeDocument/2006/math" xmlns:v="urn:schemas-microsoft-com:vml" xmlns:wp14="http://schemas.microsoft.com/office/word/2010/wordprocessingDrawing" xmlns:wp="http://schemas.openxmlformats.org/drawingml/2006/wordprocessingDrawing" xmlns:w10="urn:schemas-microsoft-com:office:word" xmlns:w="http://schemas.openxmlformats.org/wordprocessingml/2006/main" xmlns:w14="http://schemas.microsoft.com/office/word/2010/wordml" xmlns:w15="http://schemas.microsoft.com/office/word/2012/wordml" xmlns:wpg="http://schemas.microsoft.com/office/word/2010/wordprocessingGroup" xmlns:wpi="http://schemas.microsoft.com/office/word/2010/wordprocessingInk" xmlns:wne="http://schemas.microsoft.com/office/word/2006/wordml" xmlns:wps="http://schemas.microsoft.com/office/word/2010/wordprocessingShape" mc:Ignorable="w14 w15 wp14">
+<w:hdr xmlns:wpc="http://schemas.microsoft.com/office/word/2010/wordprocessingCanvas" xmlns:cx="http://schemas.microsoft.com/office/drawing/2014/chartex" xmlns:cx1="http://schemas.microsoft.com/office/drawing/2015/9/8/chartex" xmlns:cx2="http://schemas.microsoft.com/office/drawing/2015/10/21/chartex" xmlns:cx3="http://schemas.microsoft.com/office/drawing/2016/5/9/chartex" xmlns:cx4="http://schemas.microsoft.com/office/drawing/2016/5/10/chartex" xmlns:cx5="http://schemas.microsoft.com/office/drawing/2016/5/11/chartex" xmlns:cx6="http://schemas.microsoft.com/office/drawing/2016/5/12/chartex" xmlns:cx7="http://schemas.microsoft.com/office/drawing/2016/5/13/chartex" xmlns:cx8="http://schemas.microsoft.com/office/drawing/2016/5/14/chartex" xmlns:mc="http://schemas.openxmlformats.org/markup-compatibility/2006" xmlns:aink="http://schemas.microsoft.com/office/drawing/2016/ink" xmlns:am3d="http://schemas.microsoft.com/office/drawing/2017/model3d" xmlns:o="urn:schemas-microsoft-com:office:office" xmlns:r="http://schemas.openxmlformats.org/officeDocument/2006/relationships" xmlns:m="http://schemas.openxmlformats.org/officeDocument/2006/math" xmlns:v="urn:schemas-microsoft-com:vml" xmlns:wp14="http://schemas.microsoft.com/office/word/2010/wordprocessingDrawing" xmlns:wp="http://schemas.openxmlformats.org/drawingml/2006/wordprocessingDrawing" xmlns:w10="urn:schemas-microsoft-com:office:word" xmlns:w="http://schemas.openxmlformats.org/wordprocessingml/2006/main" xmlns:w14="http://schemas.microsoft.com/office/word/2010/wordml" xmlns:w15="http://schemas.microsoft.com/office/word/2012/wordml" xmlns:w16cid="http://schemas.microsoft.com/office/word/2016/wordml/cid" xmlns:w16se="http://schemas.microsoft.com/office/word/2015/wordml/symex" xmlns:wpg="http://schemas.microsoft.com/office/word/2010/wordprocessingGroup" xmlns:wpi="http://schemas.microsoft.com/office/word/2010/wordprocessingInk" xmlns:wne="http://schemas.microsoft.com/office/word/2006/wordml" xmlns:wps="http://schemas.microsoft.com/office/word/2010/wordprocessingShape" mc:Ignorable="w14 w15 w16se w16cid wp14">
   <w:p>
     <w:pPr>
       <w:pStyle w:val="Header"/>
@@ -10462,15 +12985,15 @@
 </file>
 
 <file path=word/header2.xml><?xml version="1.0" encoding="utf-8"?>
-<w:hdr xmlns:wpc="http://schemas.microsoft.com/office/word/2010/wordprocessingCanvas" xmlns:mo="http://schemas.microsoft.com/office/mac/office/2008/main" xmlns:mc="http://schemas.openxmlformats.org/markup-compatibility/2006" xmlns:mv="urn:schemas-microsoft-com:mac:vml" xmlns:o="urn:schemas-microsoft-com:office:office" xmlns:r="http://schemas.openxmlformats.org/officeDocument/2006/relationships" xmlns:m="http://schemas.openxmlformats.org/officeDocument/2006/math" xmlns:v="urn:schemas-microsoft-com:vml" xmlns:wp14="http://schemas.microsoft.com/office/word/2010/wordprocessingDrawing" xmlns:wp="http://schemas.openxmlformats.org/drawingml/2006/wordprocessingDrawing" xmlns:w10="urn:schemas-microsoft-com:office:word" xmlns:w="http://schemas.openxmlformats.org/wordprocessingml/2006/main" xmlns:w14="http://schemas.microsoft.com/office/word/2010/wordml" xmlns:w15="http://schemas.microsoft.com/office/word/2012/wordml" xmlns:wpg="http://schemas.microsoft.com/office/word/2010/wordprocessingGroup" xmlns:wpi="http://schemas.microsoft.com/office/word/2010/wordprocessingInk" xmlns:wne="http://schemas.microsoft.com/office/word/2006/wordml" xmlns:wps="http://schemas.microsoft.com/office/word/2010/wordprocessingShape" mc:Ignorable="w14 w15 wp14">
+<w:hdr xmlns:wpc="http://schemas.microsoft.com/office/word/2010/wordprocessingCanvas" xmlns:cx="http://schemas.microsoft.com/office/drawing/2014/chartex" xmlns:cx1="http://schemas.microsoft.com/office/drawing/2015/9/8/chartex" xmlns:cx2="http://schemas.microsoft.com/office/drawing/2015/10/21/chartex" xmlns:cx3="http://schemas.microsoft.com/office/drawing/2016/5/9/chartex" xmlns:cx4="http://schemas.microsoft.com/office/drawing/2016/5/10/chartex" xmlns:cx5="http://schemas.microsoft.com/office/drawing/2016/5/11/chartex" xmlns:cx6="http://schemas.microsoft.com/office/drawing/2016/5/12/chartex" xmlns:cx7="http://schemas.microsoft.com/office/drawing/2016/5/13/chartex" xmlns:cx8="http://schemas.microsoft.com/office/drawing/2016/5/14/chartex" xmlns:mc="http://schemas.openxmlformats.org/markup-compatibility/2006" xmlns:aink="http://schemas.microsoft.com/office/drawing/2016/ink" xmlns:am3d="http://schemas.microsoft.com/office/drawing/2017/model3d" xmlns:o="urn:schemas-microsoft-com:office:office" xmlns:r="http://schemas.openxmlformats.org/officeDocument/2006/relationships" xmlns:m="http://schemas.openxmlformats.org/officeDocument/2006/math" xmlns:v="urn:schemas-microsoft-com:vml" xmlns:wp14="http://schemas.microsoft.com/office/word/2010/wordprocessingDrawing" xmlns:wp="http://schemas.openxmlformats.org/drawingml/2006/wordprocessingDrawing" xmlns:w10="urn:schemas-microsoft-com:office:word" xmlns:w="http://schemas.openxmlformats.org/wordprocessingml/2006/main" xmlns:w14="http://schemas.microsoft.com/office/word/2010/wordml" xmlns:w15="http://schemas.microsoft.com/office/word/2012/wordml" xmlns:w16cid="http://schemas.microsoft.com/office/word/2016/wordml/cid" xmlns:w16se="http://schemas.microsoft.com/office/word/2015/wordml/symex" xmlns:wpg="http://schemas.microsoft.com/office/word/2010/wordprocessingGroup" xmlns:wpi="http://schemas.microsoft.com/office/word/2010/wordprocessingInk" xmlns:wne="http://schemas.microsoft.com/office/word/2006/wordml" xmlns:wps="http://schemas.microsoft.com/office/word/2010/wordprocessingShape" mc:Ignorable="w14 w15 w16se w16cid wp14">
   <w:p>
     <w:pPr>
       <w:pStyle w:val="Subtitle"/>
       <w:spacing w:before="600"/>
       <w:jc w:val="right"/>
     </w:pPr>
-    <w:bookmarkStart w:id="27" w:name="_9nvcibv3gama" w:colFirst="0" w:colLast="0"/>
-    <w:bookmarkEnd w:id="27"/>
+    <w:bookmarkStart w:id="29" w:name="_9nvcibv3gama" w:colFirst="0" w:colLast="0"/>
+    <w:bookmarkEnd w:id="29"/>
     <w:r>
       <w:rPr>
         <w:color w:val="000000"/>
@@ -10559,7 +13082,7 @@
 </file>
 
 <file path=word/header3.xml><?xml version="1.0" encoding="utf-8"?>
-<w:hdr xmlns:wpc="http://schemas.microsoft.com/office/word/2010/wordprocessingCanvas" xmlns:mo="http://schemas.microsoft.com/office/mac/office/2008/main" xmlns:mc="http://schemas.openxmlformats.org/markup-compatibility/2006" xmlns:mv="urn:schemas-microsoft-com:mac:vml" xmlns:o="urn:schemas-microsoft-com:office:office" xmlns:r="http://schemas.openxmlformats.org/officeDocument/2006/relationships" xmlns:m="http://schemas.openxmlformats.org/officeDocument/2006/math" xmlns:v="urn:schemas-microsoft-com:vml" xmlns:wp14="http://schemas.microsoft.com/office/word/2010/wordprocessingDrawing" xmlns:wp="http://schemas.openxmlformats.org/drawingml/2006/wordprocessingDrawing" xmlns:w10="urn:schemas-microsoft-com:office:word" xmlns:w="http://schemas.openxmlformats.org/wordprocessingml/2006/main" xmlns:w14="http://schemas.microsoft.com/office/word/2010/wordml" xmlns:w15="http://schemas.microsoft.com/office/word/2012/wordml" xmlns:wpg="http://schemas.microsoft.com/office/word/2010/wordprocessingGroup" xmlns:wpi="http://schemas.microsoft.com/office/word/2010/wordprocessingInk" xmlns:wne="http://schemas.microsoft.com/office/word/2006/wordml" xmlns:wps="http://schemas.microsoft.com/office/word/2010/wordprocessingShape" mc:Ignorable="w14 w15 wp14">
+<w:hdr xmlns:wpc="http://schemas.microsoft.com/office/word/2010/wordprocessingCanvas" xmlns:cx="http://schemas.microsoft.com/office/drawing/2014/chartex" xmlns:cx1="http://schemas.microsoft.com/office/drawing/2015/9/8/chartex" xmlns:cx2="http://schemas.microsoft.com/office/drawing/2015/10/21/chartex" xmlns:cx3="http://schemas.microsoft.com/office/drawing/2016/5/9/chartex" xmlns:cx4="http://schemas.microsoft.com/office/drawing/2016/5/10/chartex" xmlns:cx5="http://schemas.microsoft.com/office/drawing/2016/5/11/chartex" xmlns:cx6="http://schemas.microsoft.com/office/drawing/2016/5/12/chartex" xmlns:cx7="http://schemas.microsoft.com/office/drawing/2016/5/13/chartex" xmlns:cx8="http://schemas.microsoft.com/office/drawing/2016/5/14/chartex" xmlns:mc="http://schemas.openxmlformats.org/markup-compatibility/2006" xmlns:aink="http://schemas.microsoft.com/office/drawing/2016/ink" xmlns:am3d="http://schemas.microsoft.com/office/drawing/2017/model3d" xmlns:o="urn:schemas-microsoft-com:office:office" xmlns:r="http://schemas.openxmlformats.org/officeDocument/2006/relationships" xmlns:m="http://schemas.openxmlformats.org/officeDocument/2006/math" xmlns:v="urn:schemas-microsoft-com:vml" xmlns:wp14="http://schemas.microsoft.com/office/word/2010/wordprocessingDrawing" xmlns:wp="http://schemas.openxmlformats.org/drawingml/2006/wordprocessingDrawing" xmlns:w10="urn:schemas-microsoft-com:office:word" xmlns:w="http://schemas.openxmlformats.org/wordprocessingml/2006/main" xmlns:w14="http://schemas.microsoft.com/office/word/2010/wordml" xmlns:w15="http://schemas.microsoft.com/office/word/2012/wordml" xmlns:w16cid="http://schemas.microsoft.com/office/word/2016/wordml/cid" xmlns:w16se="http://schemas.microsoft.com/office/word/2015/wordml/symex" xmlns:wpg="http://schemas.microsoft.com/office/word/2010/wordprocessingGroup" xmlns:wpi="http://schemas.microsoft.com/office/word/2010/wordprocessingInk" xmlns:wne="http://schemas.microsoft.com/office/word/2006/wordml" xmlns:wps="http://schemas.microsoft.com/office/word/2010/wordprocessingShape" mc:Ignorable="w14 w15 w16se w16cid wp14">
   <w:p>
     <w:pPr>
       <w:spacing w:before="600" w:line="240" w:lineRule="auto"/>
@@ -10569,8 +13092,8 @@
 </file>
 
 <file path=word/numbering.xml><?xml version="1.0" encoding="utf-8"?>
-<w:numbering xmlns:wpc="http://schemas.microsoft.com/office/word/2010/wordprocessingCanvas" xmlns:mo="http://schemas.microsoft.com/office/mac/office/2008/main" xmlns:mc="http://schemas.openxmlformats.org/markup-compatibility/2006" xmlns:mv="urn:schemas-microsoft-com:mac:vml" xmlns:o="urn:schemas-microsoft-com:office:office" xmlns:r="http://schemas.openxmlformats.org/officeDocument/2006/relationships" xmlns:m="http://schemas.openxmlformats.org/officeDocument/2006/math" xmlns:v="urn:schemas-microsoft-com:vml" xmlns:wp14="http://schemas.microsoft.com/office/word/2010/wordprocessingDrawing" xmlns:wp="http://schemas.openxmlformats.org/drawingml/2006/wordprocessingDrawing" xmlns:w10="urn:schemas-microsoft-com:office:word" xmlns:w="http://schemas.openxmlformats.org/wordprocessingml/2006/main" xmlns:w14="http://schemas.microsoft.com/office/word/2010/wordml" xmlns:w15="http://schemas.microsoft.com/office/word/2012/wordml" xmlns:wpg="http://schemas.microsoft.com/office/word/2010/wordprocessingGroup" xmlns:wpi="http://schemas.microsoft.com/office/word/2010/wordprocessingInk" xmlns:wne="http://schemas.microsoft.com/office/word/2006/wordml" xmlns:wps="http://schemas.microsoft.com/office/word/2010/wordprocessingShape" mc:Ignorable="w14 w15 wp14">
-  <w:abstractNum w:abstractNumId="0">
+<w:numbering xmlns:wpc="http://schemas.microsoft.com/office/word/2010/wordprocessingCanvas" xmlns:cx="http://schemas.microsoft.com/office/drawing/2014/chartex" xmlns:cx1="http://schemas.microsoft.com/office/drawing/2015/9/8/chartex" xmlns:cx2="http://schemas.microsoft.com/office/drawing/2015/10/21/chartex" xmlns:cx3="http://schemas.microsoft.com/office/drawing/2016/5/9/chartex" xmlns:cx4="http://schemas.microsoft.com/office/drawing/2016/5/10/chartex" xmlns:cx5="http://schemas.microsoft.com/office/drawing/2016/5/11/chartex" xmlns:cx6="http://schemas.microsoft.com/office/drawing/2016/5/12/chartex" xmlns:cx7="http://schemas.microsoft.com/office/drawing/2016/5/13/chartex" xmlns:cx8="http://schemas.microsoft.com/office/drawing/2016/5/14/chartex" xmlns:mc="http://schemas.openxmlformats.org/markup-compatibility/2006" xmlns:aink="http://schemas.microsoft.com/office/drawing/2016/ink" xmlns:am3d="http://schemas.microsoft.com/office/drawing/2017/model3d" xmlns:o="urn:schemas-microsoft-com:office:office" xmlns:r="http://schemas.openxmlformats.org/officeDocument/2006/relationships" xmlns:m="http://schemas.openxmlformats.org/officeDocument/2006/math" xmlns:v="urn:schemas-microsoft-com:vml" xmlns:wp14="http://schemas.microsoft.com/office/word/2010/wordprocessingDrawing" xmlns:wp="http://schemas.openxmlformats.org/drawingml/2006/wordprocessingDrawing" xmlns:w10="urn:schemas-microsoft-com:office:word" xmlns:w="http://schemas.openxmlformats.org/wordprocessingml/2006/main" xmlns:w14="http://schemas.microsoft.com/office/word/2010/wordml" xmlns:w15="http://schemas.microsoft.com/office/word/2012/wordml" xmlns:w16cid="http://schemas.microsoft.com/office/word/2016/wordml/cid" xmlns:w16se="http://schemas.microsoft.com/office/word/2015/wordml/symex" xmlns:wpg="http://schemas.microsoft.com/office/word/2010/wordprocessingGroup" xmlns:wpi="http://schemas.microsoft.com/office/word/2010/wordprocessingInk" xmlns:wne="http://schemas.microsoft.com/office/word/2006/wordml" xmlns:wps="http://schemas.microsoft.com/office/word/2010/wordprocessingShape" mc:Ignorable="w14 w15 w16se w16cid wp14">
+  <w:abstractNum w:abstractNumId="0" w15:restartNumberingAfterBreak="0">
     <w:nsid w:val="006C6DE5"/>
     <w:multiLevelType w:val="hybridMultilevel"/>
     <w:tmpl w:val="8866323A"/>
@@ -10659,7 +13182,7 @@
       </w:pPr>
     </w:lvl>
   </w:abstractNum>
-  <w:abstractNum w:abstractNumId="1">
+  <w:abstractNum w:abstractNumId="1" w15:restartNumberingAfterBreak="0">
     <w:nsid w:val="06535C03"/>
     <w:multiLevelType w:val="hybridMultilevel"/>
     <w:tmpl w:val="4CC47C1C"/>
@@ -10748,7 +13271,93 @@
       </w:pPr>
     </w:lvl>
   </w:abstractNum>
-  <w:abstractNum w:abstractNumId="2">
+  <w:abstractNum w:abstractNumId="2" w15:restartNumberingAfterBreak="0">
+    <w:nsid w:val="06B62030"/>
+    <w:multiLevelType w:val="hybridMultilevel"/>
+    <w:tmpl w:val="34F4E4D2"/>
+    <w:lvl w:ilvl="0" w:tplc="0409000F">
+      <w:start w:val="1"/>
+      <w:numFmt w:val="decimal"/>
+      <w:lvlText w:val="%1."/>
+      <w:lvlJc w:val="left"/>
+      <w:pPr>
+        <w:ind w:left="720" w:hanging="360"/>
+      </w:pPr>
+    </w:lvl>
+    <w:lvl w:ilvl="1" w:tplc="04090019" w:tentative="1">
+      <w:start w:val="1"/>
+      <w:numFmt w:val="lowerLetter"/>
+      <w:lvlText w:val="%2."/>
+      <w:lvlJc w:val="left"/>
+      <w:pPr>
+        <w:ind w:left="1440" w:hanging="360"/>
+      </w:pPr>
+    </w:lvl>
+    <w:lvl w:ilvl="2" w:tplc="0409001B" w:tentative="1">
+      <w:start w:val="1"/>
+      <w:numFmt w:val="lowerRoman"/>
+      <w:lvlText w:val="%3."/>
+      <w:lvlJc w:val="right"/>
+      <w:pPr>
+        <w:ind w:left="2160" w:hanging="180"/>
+      </w:pPr>
+    </w:lvl>
+    <w:lvl w:ilvl="3" w:tplc="0409000F" w:tentative="1">
+      <w:start w:val="1"/>
+      <w:numFmt w:val="decimal"/>
+      <w:lvlText w:val="%4."/>
+      <w:lvlJc w:val="left"/>
+      <w:pPr>
+        <w:ind w:left="2880" w:hanging="360"/>
+      </w:pPr>
+    </w:lvl>
+    <w:lvl w:ilvl="4" w:tplc="04090019" w:tentative="1">
+      <w:start w:val="1"/>
+      <w:numFmt w:val="lowerLetter"/>
+      <w:lvlText w:val="%5."/>
+      <w:lvlJc w:val="left"/>
+      <w:pPr>
+        <w:ind w:left="3600" w:hanging="360"/>
+      </w:pPr>
+    </w:lvl>
+    <w:lvl w:ilvl="5" w:tplc="0409001B" w:tentative="1">
+      <w:start w:val="1"/>
+      <w:numFmt w:val="lowerRoman"/>
+      <w:lvlText w:val="%6."/>
+      <w:lvlJc w:val="right"/>
+      <w:pPr>
+        <w:ind w:left="4320" w:hanging="180"/>
+      </w:pPr>
+    </w:lvl>
+    <w:lvl w:ilvl="6" w:tplc="0409000F" w:tentative="1">
+      <w:start w:val="1"/>
+      <w:numFmt w:val="decimal"/>
+      <w:lvlText w:val="%7."/>
+      <w:lvlJc w:val="left"/>
+      <w:pPr>
+        <w:ind w:left="5040" w:hanging="360"/>
+      </w:pPr>
+    </w:lvl>
+    <w:lvl w:ilvl="7" w:tplc="04090019" w:tentative="1">
+      <w:start w:val="1"/>
+      <w:numFmt w:val="lowerLetter"/>
+      <w:lvlText w:val="%8."/>
+      <w:lvlJc w:val="left"/>
+      <w:pPr>
+        <w:ind w:left="5760" w:hanging="360"/>
+      </w:pPr>
+    </w:lvl>
+    <w:lvl w:ilvl="8" w:tplc="0409001B" w:tentative="1">
+      <w:start w:val="1"/>
+      <w:numFmt w:val="lowerRoman"/>
+      <w:lvlText w:val="%9."/>
+      <w:lvlJc w:val="right"/>
+      <w:pPr>
+        <w:ind w:left="6480" w:hanging="180"/>
+      </w:pPr>
+    </w:lvl>
+  </w:abstractNum>
+  <w:abstractNum w:abstractNumId="3" w15:restartNumberingAfterBreak="0">
     <w:nsid w:val="09507232"/>
     <w:multiLevelType w:val="hybridMultilevel"/>
     <w:tmpl w:val="38DE0662"/>
@@ -10837,7 +13446,7 @@
       </w:pPr>
     </w:lvl>
   </w:abstractNum>
-  <w:abstractNum w:abstractNumId="3">
+  <w:abstractNum w:abstractNumId="4" w15:restartNumberingAfterBreak="0">
     <w:nsid w:val="0DFA4FEC"/>
     <w:multiLevelType w:val="hybridMultilevel"/>
     <w:tmpl w:val="0A7693E0"/>
@@ -10926,7 +13535,7 @@
       </w:pPr>
     </w:lvl>
   </w:abstractNum>
-  <w:abstractNum w:abstractNumId="4">
+  <w:abstractNum w:abstractNumId="5" w15:restartNumberingAfterBreak="0">
     <w:nsid w:val="0FB42C84"/>
     <w:multiLevelType w:val="hybridMultilevel"/>
     <w:tmpl w:val="427AC440"/>
@@ -11015,7 +13624,7 @@
       </w:pPr>
     </w:lvl>
   </w:abstractNum>
-  <w:abstractNum w:abstractNumId="5">
+  <w:abstractNum w:abstractNumId="6" w15:restartNumberingAfterBreak="0">
     <w:nsid w:val="1082028E"/>
     <w:multiLevelType w:val="hybridMultilevel"/>
     <w:tmpl w:val="D7D4653E"/>
@@ -11104,7 +13713,7 @@
       </w:pPr>
     </w:lvl>
   </w:abstractNum>
-  <w:abstractNum w:abstractNumId="6">
+  <w:abstractNum w:abstractNumId="7" w15:restartNumberingAfterBreak="0">
     <w:nsid w:val="11105617"/>
     <w:multiLevelType w:val="hybridMultilevel"/>
     <w:tmpl w:val="3E628298"/>
@@ -11193,7 +13802,7 @@
       </w:pPr>
     </w:lvl>
   </w:abstractNum>
-  <w:abstractNum w:abstractNumId="7">
+  <w:abstractNum w:abstractNumId="8" w15:restartNumberingAfterBreak="0">
     <w:nsid w:val="130A1C1B"/>
     <w:multiLevelType w:val="hybridMultilevel"/>
     <w:tmpl w:val="E6F018A4"/>
@@ -11282,7 +13891,7 @@
       </w:pPr>
     </w:lvl>
   </w:abstractNum>
-  <w:abstractNum w:abstractNumId="8">
+  <w:abstractNum w:abstractNumId="9" w15:restartNumberingAfterBreak="0">
     <w:nsid w:val="153967D5"/>
     <w:multiLevelType w:val="hybridMultilevel"/>
     <w:tmpl w:val="427AC440"/>
@@ -11371,7 +13980,7 @@
       </w:pPr>
     </w:lvl>
   </w:abstractNum>
-  <w:abstractNum w:abstractNumId="9">
+  <w:abstractNum w:abstractNumId="10" w15:restartNumberingAfterBreak="0">
     <w:nsid w:val="1B164972"/>
     <w:multiLevelType w:val="hybridMultilevel"/>
     <w:tmpl w:val="1F7EA0AC"/>
@@ -11460,7 +14069,7 @@
       </w:pPr>
     </w:lvl>
   </w:abstractNum>
-  <w:abstractNum w:abstractNumId="10">
+  <w:abstractNum w:abstractNumId="11" w15:restartNumberingAfterBreak="0">
     <w:nsid w:val="1B4677DC"/>
     <w:multiLevelType w:val="hybridMultilevel"/>
     <w:tmpl w:val="E112E91C"/>
@@ -11549,7 +14158,7 @@
       </w:pPr>
     </w:lvl>
   </w:abstractNum>
-  <w:abstractNum w:abstractNumId="11">
+  <w:abstractNum w:abstractNumId="12" w15:restartNumberingAfterBreak="0">
     <w:nsid w:val="1B605E0C"/>
     <w:multiLevelType w:val="hybridMultilevel"/>
     <w:tmpl w:val="1DDA8A64"/>
@@ -11638,7 +14247,7 @@
       </w:pPr>
     </w:lvl>
   </w:abstractNum>
-  <w:abstractNum w:abstractNumId="12">
+  <w:abstractNum w:abstractNumId="13" w15:restartNumberingAfterBreak="0">
     <w:nsid w:val="1FE672E3"/>
     <w:multiLevelType w:val="hybridMultilevel"/>
     <w:tmpl w:val="316A1088"/>
@@ -11727,7 +14336,7 @@
       </w:pPr>
     </w:lvl>
   </w:abstractNum>
-  <w:abstractNum w:abstractNumId="13">
+  <w:abstractNum w:abstractNumId="14" w15:restartNumberingAfterBreak="0">
     <w:nsid w:val="2132260B"/>
     <w:multiLevelType w:val="multilevel"/>
     <w:tmpl w:val="39D89D9A"/>
@@ -11840,7 +14449,7 @@
       </w:rPr>
     </w:lvl>
   </w:abstractNum>
-  <w:abstractNum w:abstractNumId="14">
+  <w:abstractNum w:abstractNumId="15" w15:restartNumberingAfterBreak="0">
     <w:nsid w:val="23AE0542"/>
     <w:multiLevelType w:val="hybridMultilevel"/>
     <w:tmpl w:val="4BD0F12A"/>
@@ -11929,7 +14538,7 @@
       </w:pPr>
     </w:lvl>
   </w:abstractNum>
-  <w:abstractNum w:abstractNumId="15">
+  <w:abstractNum w:abstractNumId="16" w15:restartNumberingAfterBreak="0">
     <w:nsid w:val="26F41F39"/>
     <w:multiLevelType w:val="hybridMultilevel"/>
     <w:tmpl w:val="E8886DF8"/>
@@ -12015,7 +14624,93 @@
       </w:pPr>
     </w:lvl>
   </w:abstractNum>
-  <w:abstractNum w:abstractNumId="16">
+  <w:abstractNum w:abstractNumId="17" w15:restartNumberingAfterBreak="0">
+    <w:nsid w:val="288250B0"/>
+    <w:multiLevelType w:val="hybridMultilevel"/>
+    <w:tmpl w:val="34F4E4D2"/>
+    <w:lvl w:ilvl="0" w:tplc="0409000F">
+      <w:start w:val="1"/>
+      <w:numFmt w:val="decimal"/>
+      <w:lvlText w:val="%1."/>
+      <w:lvlJc w:val="left"/>
+      <w:pPr>
+        <w:ind w:left="720" w:hanging="360"/>
+      </w:pPr>
+    </w:lvl>
+    <w:lvl w:ilvl="1" w:tplc="04090019" w:tentative="1">
+      <w:start w:val="1"/>
+      <w:numFmt w:val="lowerLetter"/>
+      <w:lvlText w:val="%2."/>
+      <w:lvlJc w:val="left"/>
+      <w:pPr>
+        <w:ind w:left="1440" w:hanging="360"/>
+      </w:pPr>
+    </w:lvl>
+    <w:lvl w:ilvl="2" w:tplc="0409001B" w:tentative="1">
+      <w:start w:val="1"/>
+      <w:numFmt w:val="lowerRoman"/>
+      <w:lvlText w:val="%3."/>
+      <w:lvlJc w:val="right"/>
+      <w:pPr>
+        <w:ind w:left="2160" w:hanging="180"/>
+      </w:pPr>
+    </w:lvl>
+    <w:lvl w:ilvl="3" w:tplc="0409000F" w:tentative="1">
+      <w:start w:val="1"/>
+      <w:numFmt w:val="decimal"/>
+      <w:lvlText w:val="%4."/>
+      <w:lvlJc w:val="left"/>
+      <w:pPr>
+        <w:ind w:left="2880" w:hanging="360"/>
+      </w:pPr>
+    </w:lvl>
+    <w:lvl w:ilvl="4" w:tplc="04090019" w:tentative="1">
+      <w:start w:val="1"/>
+      <w:numFmt w:val="lowerLetter"/>
+      <w:lvlText w:val="%5."/>
+      <w:lvlJc w:val="left"/>
+      <w:pPr>
+        <w:ind w:left="3600" w:hanging="360"/>
+      </w:pPr>
+    </w:lvl>
+    <w:lvl w:ilvl="5" w:tplc="0409001B" w:tentative="1">
+      <w:start w:val="1"/>
+      <w:numFmt w:val="lowerRoman"/>
+      <w:lvlText w:val="%6."/>
+      <w:lvlJc w:val="right"/>
+      <w:pPr>
+        <w:ind w:left="4320" w:hanging="180"/>
+      </w:pPr>
+    </w:lvl>
+    <w:lvl w:ilvl="6" w:tplc="0409000F" w:tentative="1">
+      <w:start w:val="1"/>
+      <w:numFmt w:val="decimal"/>
+      <w:lvlText w:val="%7."/>
+      <w:lvlJc w:val="left"/>
+      <w:pPr>
+        <w:ind w:left="5040" w:hanging="360"/>
+      </w:pPr>
+    </w:lvl>
+    <w:lvl w:ilvl="7" w:tplc="04090019" w:tentative="1">
+      <w:start w:val="1"/>
+      <w:numFmt w:val="lowerLetter"/>
+      <w:lvlText w:val="%8."/>
+      <w:lvlJc w:val="left"/>
+      <w:pPr>
+        <w:ind w:left="5760" w:hanging="360"/>
+      </w:pPr>
+    </w:lvl>
+    <w:lvl w:ilvl="8" w:tplc="0409001B" w:tentative="1">
+      <w:start w:val="1"/>
+      <w:numFmt w:val="lowerRoman"/>
+      <w:lvlText w:val="%9."/>
+      <w:lvlJc w:val="right"/>
+      <w:pPr>
+        <w:ind w:left="6480" w:hanging="180"/>
+      </w:pPr>
+    </w:lvl>
+  </w:abstractNum>
+  <w:abstractNum w:abstractNumId="18" w15:restartNumberingAfterBreak="0">
     <w:nsid w:val="28FD3EDD"/>
     <w:multiLevelType w:val="hybridMultilevel"/>
     <w:tmpl w:val="86A02504"/>
@@ -12104,7 +14799,7 @@
       </w:pPr>
     </w:lvl>
   </w:abstractNum>
-  <w:abstractNum w:abstractNumId="17">
+  <w:abstractNum w:abstractNumId="19" w15:restartNumberingAfterBreak="0">
     <w:nsid w:val="2B47102C"/>
     <w:multiLevelType w:val="hybridMultilevel"/>
     <w:tmpl w:val="08E0EDF6"/>
@@ -12217,7 +14912,7 @@
       </w:rPr>
     </w:lvl>
   </w:abstractNum>
-  <w:abstractNum w:abstractNumId="18">
+  <w:abstractNum w:abstractNumId="20" w15:restartNumberingAfterBreak="0">
     <w:nsid w:val="2B9F3436"/>
     <w:multiLevelType w:val="hybridMultilevel"/>
     <w:tmpl w:val="B114D1F6"/>
@@ -12306,7 +15001,7 @@
       </w:pPr>
     </w:lvl>
   </w:abstractNum>
-  <w:abstractNum w:abstractNumId="19">
+  <w:abstractNum w:abstractNumId="21" w15:restartNumberingAfterBreak="0">
     <w:nsid w:val="2C3B1FE1"/>
     <w:multiLevelType w:val="hybridMultilevel"/>
     <w:tmpl w:val="DA9AF5D6"/>
@@ -12395,7 +15090,7 @@
       </w:pPr>
     </w:lvl>
   </w:abstractNum>
-  <w:abstractNum w:abstractNumId="20">
+  <w:abstractNum w:abstractNumId="22" w15:restartNumberingAfterBreak="0">
     <w:nsid w:val="2F493A1B"/>
     <w:multiLevelType w:val="hybridMultilevel"/>
     <w:tmpl w:val="BB5C3DDC"/>
@@ -12484,7 +15179,7 @@
       </w:pPr>
     </w:lvl>
   </w:abstractNum>
-  <w:abstractNum w:abstractNumId="21">
+  <w:abstractNum w:abstractNumId="23" w15:restartNumberingAfterBreak="0">
     <w:nsid w:val="2F58796F"/>
     <w:multiLevelType w:val="hybridMultilevel"/>
     <w:tmpl w:val="4DA4FC00"/>
@@ -12573,7 +15268,7 @@
       </w:pPr>
     </w:lvl>
   </w:abstractNum>
-  <w:abstractNum w:abstractNumId="22">
+  <w:abstractNum w:abstractNumId="24" w15:restartNumberingAfterBreak="0">
     <w:nsid w:val="32DF47A4"/>
     <w:multiLevelType w:val="hybridMultilevel"/>
     <w:tmpl w:val="C5D63820"/>
@@ -12662,7 +15357,7 @@
       </w:pPr>
     </w:lvl>
   </w:abstractNum>
-  <w:abstractNum w:abstractNumId="23">
+  <w:abstractNum w:abstractNumId="25" w15:restartNumberingAfterBreak="0">
     <w:nsid w:val="36384F67"/>
     <w:multiLevelType w:val="hybridMultilevel"/>
     <w:tmpl w:val="1DDA8A64"/>
@@ -12751,7 +15446,7 @@
       </w:pPr>
     </w:lvl>
   </w:abstractNum>
-  <w:abstractNum w:abstractNumId="24">
+  <w:abstractNum w:abstractNumId="26" w15:restartNumberingAfterBreak="0">
     <w:nsid w:val="37197F8B"/>
     <w:multiLevelType w:val="hybridMultilevel"/>
     <w:tmpl w:val="427AC440"/>
@@ -12840,7 +15535,7 @@
       </w:pPr>
     </w:lvl>
   </w:abstractNum>
-  <w:abstractNum w:abstractNumId="25">
+  <w:abstractNum w:abstractNumId="27" w15:restartNumberingAfterBreak="0">
     <w:nsid w:val="38735901"/>
     <w:multiLevelType w:val="hybridMultilevel"/>
     <w:tmpl w:val="C0564C84"/>
@@ -12929,7 +15624,7 @@
       </w:pPr>
     </w:lvl>
   </w:abstractNum>
-  <w:abstractNum w:abstractNumId="26">
+  <w:abstractNum w:abstractNumId="28" w15:restartNumberingAfterBreak="0">
     <w:nsid w:val="38EC732D"/>
     <w:multiLevelType w:val="hybridMultilevel"/>
     <w:tmpl w:val="C90431F4"/>
@@ -13018,7 +15713,7 @@
       </w:pPr>
     </w:lvl>
   </w:abstractNum>
-  <w:abstractNum w:abstractNumId="27">
+  <w:abstractNum w:abstractNumId="29" w15:restartNumberingAfterBreak="0">
     <w:nsid w:val="3C5D7681"/>
     <w:multiLevelType w:val="hybridMultilevel"/>
     <w:tmpl w:val="E3DC2CE6"/>
@@ -13107,7 +15802,7 @@
       </w:pPr>
     </w:lvl>
   </w:abstractNum>
-  <w:abstractNum w:abstractNumId="28">
+  <w:abstractNum w:abstractNumId="30" w15:restartNumberingAfterBreak="0">
     <w:nsid w:val="40257BD2"/>
     <w:multiLevelType w:val="hybridMultilevel"/>
     <w:tmpl w:val="50202F40"/>
@@ -13196,7 +15891,7 @@
       </w:pPr>
     </w:lvl>
   </w:abstractNum>
-  <w:abstractNum w:abstractNumId="29">
+  <w:abstractNum w:abstractNumId="31" w15:restartNumberingAfterBreak="0">
     <w:nsid w:val="42656006"/>
     <w:multiLevelType w:val="hybridMultilevel"/>
     <w:tmpl w:val="2DBCF262"/>
@@ -13285,7 +15980,7 @@
       </w:pPr>
     </w:lvl>
   </w:abstractNum>
-  <w:abstractNum w:abstractNumId="30">
+  <w:abstractNum w:abstractNumId="32" w15:restartNumberingAfterBreak="0">
     <w:nsid w:val="46836174"/>
     <w:multiLevelType w:val="hybridMultilevel"/>
     <w:tmpl w:val="31444540"/>
@@ -13374,7 +16069,7 @@
       </w:pPr>
     </w:lvl>
   </w:abstractNum>
-  <w:abstractNum w:abstractNumId="31">
+  <w:abstractNum w:abstractNumId="33" w15:restartNumberingAfterBreak="0">
     <w:nsid w:val="48872069"/>
     <w:multiLevelType w:val="hybridMultilevel"/>
     <w:tmpl w:val="498863AA"/>
@@ -13463,7 +16158,93 @@
       </w:pPr>
     </w:lvl>
   </w:abstractNum>
-  <w:abstractNum w:abstractNumId="32">
+  <w:abstractNum w:abstractNumId="34" w15:restartNumberingAfterBreak="0">
+    <w:nsid w:val="4B901AFB"/>
+    <w:multiLevelType w:val="hybridMultilevel"/>
+    <w:tmpl w:val="96D262AA"/>
+    <w:lvl w:ilvl="0" w:tplc="0409000F">
+      <w:start w:val="1"/>
+      <w:numFmt w:val="decimal"/>
+      <w:lvlText w:val="%1."/>
+      <w:lvlJc w:val="left"/>
+      <w:pPr>
+        <w:ind w:left="720" w:hanging="360"/>
+      </w:pPr>
+    </w:lvl>
+    <w:lvl w:ilvl="1" w:tplc="04090019" w:tentative="1">
+      <w:start w:val="1"/>
+      <w:numFmt w:val="lowerLetter"/>
+      <w:lvlText w:val="%2."/>
+      <w:lvlJc w:val="left"/>
+      <w:pPr>
+        <w:ind w:left="1440" w:hanging="360"/>
+      </w:pPr>
+    </w:lvl>
+    <w:lvl w:ilvl="2" w:tplc="0409001B" w:tentative="1">
+      <w:start w:val="1"/>
+      <w:numFmt w:val="lowerRoman"/>
+      <w:lvlText w:val="%3."/>
+      <w:lvlJc w:val="right"/>
+      <w:pPr>
+        <w:ind w:left="2160" w:hanging="180"/>
+      </w:pPr>
+    </w:lvl>
+    <w:lvl w:ilvl="3" w:tplc="0409000F" w:tentative="1">
+      <w:start w:val="1"/>
+      <w:numFmt w:val="decimal"/>
+      <w:lvlText w:val="%4."/>
+      <w:lvlJc w:val="left"/>
+      <w:pPr>
+        <w:ind w:left="2880" w:hanging="360"/>
+      </w:pPr>
+    </w:lvl>
+    <w:lvl w:ilvl="4" w:tplc="04090019" w:tentative="1">
+      <w:start w:val="1"/>
+      <w:numFmt w:val="lowerLetter"/>
+      <w:lvlText w:val="%5."/>
+      <w:lvlJc w:val="left"/>
+      <w:pPr>
+        <w:ind w:left="3600" w:hanging="360"/>
+      </w:pPr>
+    </w:lvl>
+    <w:lvl w:ilvl="5" w:tplc="0409001B" w:tentative="1">
+      <w:start w:val="1"/>
+      <w:numFmt w:val="lowerRoman"/>
+      <w:lvlText w:val="%6."/>
+      <w:lvlJc w:val="right"/>
+      <w:pPr>
+        <w:ind w:left="4320" w:hanging="180"/>
+      </w:pPr>
+    </w:lvl>
+    <w:lvl w:ilvl="6" w:tplc="0409000F" w:tentative="1">
+      <w:start w:val="1"/>
+      <w:numFmt w:val="decimal"/>
+      <w:lvlText w:val="%7."/>
+      <w:lvlJc w:val="left"/>
+      <w:pPr>
+        <w:ind w:left="5040" w:hanging="360"/>
+      </w:pPr>
+    </w:lvl>
+    <w:lvl w:ilvl="7" w:tplc="04090019" w:tentative="1">
+      <w:start w:val="1"/>
+      <w:numFmt w:val="lowerLetter"/>
+      <w:lvlText w:val="%8."/>
+      <w:lvlJc w:val="left"/>
+      <w:pPr>
+        <w:ind w:left="5760" w:hanging="360"/>
+      </w:pPr>
+    </w:lvl>
+    <w:lvl w:ilvl="8" w:tplc="0409001B" w:tentative="1">
+      <w:start w:val="1"/>
+      <w:numFmt w:val="lowerRoman"/>
+      <w:lvlText w:val="%9."/>
+      <w:lvlJc w:val="right"/>
+      <w:pPr>
+        <w:ind w:left="6480" w:hanging="180"/>
+      </w:pPr>
+    </w:lvl>
+  </w:abstractNum>
+  <w:abstractNum w:abstractNumId="35" w15:restartNumberingAfterBreak="0">
     <w:nsid w:val="4C17470A"/>
     <w:multiLevelType w:val="hybridMultilevel"/>
     <w:tmpl w:val="AFA62870"/>
@@ -13552,7 +16333,7 @@
       </w:pPr>
     </w:lvl>
   </w:abstractNum>
-  <w:abstractNum w:abstractNumId="33">
+  <w:abstractNum w:abstractNumId="36" w15:restartNumberingAfterBreak="0">
     <w:nsid w:val="4CC60AE2"/>
     <w:multiLevelType w:val="hybridMultilevel"/>
     <w:tmpl w:val="6CFC600E"/>
@@ -13641,7 +16422,7 @@
       </w:pPr>
     </w:lvl>
   </w:abstractNum>
-  <w:abstractNum w:abstractNumId="34">
+  <w:abstractNum w:abstractNumId="37" w15:restartNumberingAfterBreak="0">
     <w:nsid w:val="4F315751"/>
     <w:multiLevelType w:val="hybridMultilevel"/>
     <w:tmpl w:val="7C84546E"/>
@@ -13730,7 +16511,93 @@
       </w:pPr>
     </w:lvl>
   </w:abstractNum>
-  <w:abstractNum w:abstractNumId="35">
+  <w:abstractNum w:abstractNumId="38" w15:restartNumberingAfterBreak="0">
+    <w:nsid w:val="4FCF779B"/>
+    <w:multiLevelType w:val="hybridMultilevel"/>
+    <w:tmpl w:val="96D262AA"/>
+    <w:lvl w:ilvl="0" w:tplc="0409000F">
+      <w:start w:val="1"/>
+      <w:numFmt w:val="decimal"/>
+      <w:lvlText w:val="%1."/>
+      <w:lvlJc w:val="left"/>
+      <w:pPr>
+        <w:ind w:left="720" w:hanging="360"/>
+      </w:pPr>
+    </w:lvl>
+    <w:lvl w:ilvl="1" w:tplc="04090019" w:tentative="1">
+      <w:start w:val="1"/>
+      <w:numFmt w:val="lowerLetter"/>
+      <w:lvlText w:val="%2."/>
+      <w:lvlJc w:val="left"/>
+      <w:pPr>
+        <w:ind w:left="1440" w:hanging="360"/>
+      </w:pPr>
+    </w:lvl>
+    <w:lvl w:ilvl="2" w:tplc="0409001B" w:tentative="1">
+      <w:start w:val="1"/>
+      <w:numFmt w:val="lowerRoman"/>
+      <w:lvlText w:val="%3."/>
+      <w:lvlJc w:val="right"/>
+      <w:pPr>
+        <w:ind w:left="2160" w:hanging="180"/>
+      </w:pPr>
+    </w:lvl>
+    <w:lvl w:ilvl="3" w:tplc="0409000F" w:tentative="1">
+      <w:start w:val="1"/>
+      <w:numFmt w:val="decimal"/>
+      <w:lvlText w:val="%4."/>
+      <w:lvlJc w:val="left"/>
+      <w:pPr>
+        <w:ind w:left="2880" w:hanging="360"/>
+      </w:pPr>
+    </w:lvl>
+    <w:lvl w:ilvl="4" w:tplc="04090019" w:tentative="1">
+      <w:start w:val="1"/>
+      <w:numFmt w:val="lowerLetter"/>
+      <w:lvlText w:val="%5."/>
+      <w:lvlJc w:val="left"/>
+      <w:pPr>
+        <w:ind w:left="3600" w:hanging="360"/>
+      </w:pPr>
+    </w:lvl>
+    <w:lvl w:ilvl="5" w:tplc="0409001B" w:tentative="1">
+      <w:start w:val="1"/>
+      <w:numFmt w:val="lowerRoman"/>
+      <w:lvlText w:val="%6."/>
+      <w:lvlJc w:val="right"/>
+      <w:pPr>
+        <w:ind w:left="4320" w:hanging="180"/>
+      </w:pPr>
+    </w:lvl>
+    <w:lvl w:ilvl="6" w:tplc="0409000F" w:tentative="1">
+      <w:start w:val="1"/>
+      <w:numFmt w:val="decimal"/>
+      <w:lvlText w:val="%7."/>
+      <w:lvlJc w:val="left"/>
+      <w:pPr>
+        <w:ind w:left="5040" w:hanging="360"/>
+      </w:pPr>
+    </w:lvl>
+    <w:lvl w:ilvl="7" w:tplc="04090019" w:tentative="1">
+      <w:start w:val="1"/>
+      <w:numFmt w:val="lowerLetter"/>
+      <w:lvlText w:val="%8."/>
+      <w:lvlJc w:val="left"/>
+      <w:pPr>
+        <w:ind w:left="5760" w:hanging="360"/>
+      </w:pPr>
+    </w:lvl>
+    <w:lvl w:ilvl="8" w:tplc="0409001B" w:tentative="1">
+      <w:start w:val="1"/>
+      <w:numFmt w:val="lowerRoman"/>
+      <w:lvlText w:val="%9."/>
+      <w:lvlJc w:val="right"/>
+      <w:pPr>
+        <w:ind w:left="6480" w:hanging="180"/>
+      </w:pPr>
+    </w:lvl>
+  </w:abstractNum>
+  <w:abstractNum w:abstractNumId="39" w15:restartNumberingAfterBreak="0">
     <w:nsid w:val="52DE60E6"/>
     <w:multiLevelType w:val="hybridMultilevel"/>
     <w:tmpl w:val="247E5E7E"/>
@@ -13819,7 +16686,7 @@
       </w:pPr>
     </w:lvl>
   </w:abstractNum>
-  <w:abstractNum w:abstractNumId="36">
+  <w:abstractNum w:abstractNumId="40" w15:restartNumberingAfterBreak="0">
     <w:nsid w:val="598A4460"/>
     <w:multiLevelType w:val="hybridMultilevel"/>
     <w:tmpl w:val="A73E6A5E"/>
@@ -13908,7 +16775,7 @@
       </w:pPr>
     </w:lvl>
   </w:abstractNum>
-  <w:abstractNum w:abstractNumId="37">
+  <w:abstractNum w:abstractNumId="41" w15:restartNumberingAfterBreak="0">
     <w:nsid w:val="5A5D7D46"/>
     <w:multiLevelType w:val="hybridMultilevel"/>
     <w:tmpl w:val="B436FC9C"/>
@@ -13997,7 +16864,96 @@
       </w:pPr>
     </w:lvl>
   </w:abstractNum>
-  <w:abstractNum w:abstractNumId="38">
+  <w:abstractNum w:abstractNumId="42" w15:restartNumberingAfterBreak="0">
+    <w:nsid w:val="5EC3226D"/>
+    <w:multiLevelType w:val="hybridMultilevel"/>
+    <w:tmpl w:val="427AC440"/>
+    <w:lvl w:ilvl="0" w:tplc="0409000F">
+      <w:start w:val="1"/>
+      <w:numFmt w:val="decimal"/>
+      <w:lvlText w:val="%1."/>
+      <w:lvlJc w:val="left"/>
+      <w:pPr>
+        <w:ind w:left="720" w:hanging="360"/>
+      </w:pPr>
+      <w:rPr>
+        <w:rFonts w:hint="default"/>
+      </w:rPr>
+    </w:lvl>
+    <w:lvl w:ilvl="1" w:tplc="04090019" w:tentative="1">
+      <w:start w:val="1"/>
+      <w:numFmt w:val="lowerLetter"/>
+      <w:lvlText w:val="%2."/>
+      <w:lvlJc w:val="left"/>
+      <w:pPr>
+        <w:ind w:left="1440" w:hanging="360"/>
+      </w:pPr>
+    </w:lvl>
+    <w:lvl w:ilvl="2" w:tplc="0409001B" w:tentative="1">
+      <w:start w:val="1"/>
+      <w:numFmt w:val="lowerRoman"/>
+      <w:lvlText w:val="%3."/>
+      <w:lvlJc w:val="right"/>
+      <w:pPr>
+        <w:ind w:left="2160" w:hanging="180"/>
+      </w:pPr>
+    </w:lvl>
+    <w:lvl w:ilvl="3" w:tplc="0409000F" w:tentative="1">
+      <w:start w:val="1"/>
+      <w:numFmt w:val="decimal"/>
+      <w:lvlText w:val="%4."/>
+      <w:lvlJc w:val="left"/>
+      <w:pPr>
+        <w:ind w:left="2880" w:hanging="360"/>
+      </w:pPr>
+    </w:lvl>
+    <w:lvl w:ilvl="4" w:tplc="04090019" w:tentative="1">
+      <w:start w:val="1"/>
+      <w:numFmt w:val="lowerLetter"/>
+      <w:lvlText w:val="%5."/>
+      <w:lvlJc w:val="left"/>
+      <w:pPr>
+        <w:ind w:left="3600" w:hanging="360"/>
+      </w:pPr>
+    </w:lvl>
+    <w:lvl w:ilvl="5" w:tplc="0409001B" w:tentative="1">
+      <w:start w:val="1"/>
+      <w:numFmt w:val="lowerRoman"/>
+      <w:lvlText w:val="%6."/>
+      <w:lvlJc w:val="right"/>
+      <w:pPr>
+        <w:ind w:left="4320" w:hanging="180"/>
+      </w:pPr>
+    </w:lvl>
+    <w:lvl w:ilvl="6" w:tplc="0409000F" w:tentative="1">
+      <w:start w:val="1"/>
+      <w:numFmt w:val="decimal"/>
+      <w:lvlText w:val="%7."/>
+      <w:lvlJc w:val="left"/>
+      <w:pPr>
+        <w:ind w:left="5040" w:hanging="360"/>
+      </w:pPr>
+    </w:lvl>
+    <w:lvl w:ilvl="7" w:tplc="04090019" w:tentative="1">
+      <w:start w:val="1"/>
+      <w:numFmt w:val="lowerLetter"/>
+      <w:lvlText w:val="%8."/>
+      <w:lvlJc w:val="left"/>
+      <w:pPr>
+        <w:ind w:left="5760" w:hanging="360"/>
+      </w:pPr>
+    </w:lvl>
+    <w:lvl w:ilvl="8" w:tplc="0409001B" w:tentative="1">
+      <w:start w:val="1"/>
+      <w:numFmt w:val="lowerRoman"/>
+      <w:lvlText w:val="%9."/>
+      <w:lvlJc w:val="right"/>
+      <w:pPr>
+        <w:ind w:left="6480" w:hanging="180"/>
+      </w:pPr>
+    </w:lvl>
+  </w:abstractNum>
+  <w:abstractNum w:abstractNumId="43" w15:restartNumberingAfterBreak="0">
     <w:nsid w:val="62EE0885"/>
     <w:multiLevelType w:val="hybridMultilevel"/>
     <w:tmpl w:val="63F2C8AA"/>
@@ -14086,7 +17042,7 @@
       </w:pPr>
     </w:lvl>
   </w:abstractNum>
-  <w:abstractNum w:abstractNumId="39">
+  <w:abstractNum w:abstractNumId="44" w15:restartNumberingAfterBreak="0">
     <w:nsid w:val="66E949C5"/>
     <w:multiLevelType w:val="hybridMultilevel"/>
     <w:tmpl w:val="01300D5E"/>
@@ -14175,7 +17131,7 @@
       </w:pPr>
     </w:lvl>
   </w:abstractNum>
-  <w:abstractNum w:abstractNumId="40">
+  <w:abstractNum w:abstractNumId="45" w15:restartNumberingAfterBreak="0">
     <w:nsid w:val="67562811"/>
     <w:multiLevelType w:val="hybridMultilevel"/>
     <w:tmpl w:val="7B086CF2"/>
@@ -14264,7 +17220,185 @@
       </w:pPr>
     </w:lvl>
   </w:abstractNum>
-  <w:abstractNum w:abstractNumId="41">
+  <w:abstractNum w:abstractNumId="46" w15:restartNumberingAfterBreak="0">
+    <w:nsid w:val="6C635E07"/>
+    <w:multiLevelType w:val="hybridMultilevel"/>
+    <w:tmpl w:val="427AC440"/>
+    <w:lvl w:ilvl="0" w:tplc="0409000F">
+      <w:start w:val="1"/>
+      <w:numFmt w:val="decimal"/>
+      <w:lvlText w:val="%1."/>
+      <w:lvlJc w:val="left"/>
+      <w:pPr>
+        <w:ind w:left="720" w:hanging="360"/>
+      </w:pPr>
+      <w:rPr>
+        <w:rFonts w:hint="default"/>
+      </w:rPr>
+    </w:lvl>
+    <w:lvl w:ilvl="1" w:tplc="04090019" w:tentative="1">
+      <w:start w:val="1"/>
+      <w:numFmt w:val="lowerLetter"/>
+      <w:lvlText w:val="%2."/>
+      <w:lvlJc w:val="left"/>
+      <w:pPr>
+        <w:ind w:left="1440" w:hanging="360"/>
+      </w:pPr>
+    </w:lvl>
+    <w:lvl w:ilvl="2" w:tplc="0409001B" w:tentative="1">
+      <w:start w:val="1"/>
+      <w:numFmt w:val="lowerRoman"/>
+      <w:lvlText w:val="%3."/>
+      <w:lvlJc w:val="right"/>
+      <w:pPr>
+        <w:ind w:left="2160" w:hanging="180"/>
+      </w:pPr>
+    </w:lvl>
+    <w:lvl w:ilvl="3" w:tplc="0409000F" w:tentative="1">
+      <w:start w:val="1"/>
+      <w:numFmt w:val="decimal"/>
+      <w:lvlText w:val="%4."/>
+      <w:lvlJc w:val="left"/>
+      <w:pPr>
+        <w:ind w:left="2880" w:hanging="360"/>
+      </w:pPr>
+    </w:lvl>
+    <w:lvl w:ilvl="4" w:tplc="04090019" w:tentative="1">
+      <w:start w:val="1"/>
+      <w:numFmt w:val="lowerLetter"/>
+      <w:lvlText w:val="%5."/>
+      <w:lvlJc w:val="left"/>
+      <w:pPr>
+        <w:ind w:left="3600" w:hanging="360"/>
+      </w:pPr>
+    </w:lvl>
+    <w:lvl w:ilvl="5" w:tplc="0409001B" w:tentative="1">
+      <w:start w:val="1"/>
+      <w:numFmt w:val="lowerRoman"/>
+      <w:lvlText w:val="%6."/>
+      <w:lvlJc w:val="right"/>
+      <w:pPr>
+        <w:ind w:left="4320" w:hanging="180"/>
+      </w:pPr>
+    </w:lvl>
+    <w:lvl w:ilvl="6" w:tplc="0409000F" w:tentative="1">
+      <w:start w:val="1"/>
+      <w:numFmt w:val="decimal"/>
+      <w:lvlText w:val="%7."/>
+      <w:lvlJc w:val="left"/>
+      <w:pPr>
+        <w:ind w:left="5040" w:hanging="360"/>
+      </w:pPr>
+    </w:lvl>
+    <w:lvl w:ilvl="7" w:tplc="04090019" w:tentative="1">
+      <w:start w:val="1"/>
+      <w:numFmt w:val="lowerLetter"/>
+      <w:lvlText w:val="%8."/>
+      <w:lvlJc w:val="left"/>
+      <w:pPr>
+        <w:ind w:left="5760" w:hanging="360"/>
+      </w:pPr>
+    </w:lvl>
+    <w:lvl w:ilvl="8" w:tplc="0409001B" w:tentative="1">
+      <w:start w:val="1"/>
+      <w:numFmt w:val="lowerRoman"/>
+      <w:lvlText w:val="%9."/>
+      <w:lvlJc w:val="right"/>
+      <w:pPr>
+        <w:ind w:left="6480" w:hanging="180"/>
+      </w:pPr>
+    </w:lvl>
+  </w:abstractNum>
+  <w:abstractNum w:abstractNumId="47" w15:restartNumberingAfterBreak="0">
+    <w:nsid w:val="6EC667CF"/>
+    <w:multiLevelType w:val="hybridMultilevel"/>
+    <w:tmpl w:val="427AC440"/>
+    <w:lvl w:ilvl="0" w:tplc="0409000F">
+      <w:start w:val="1"/>
+      <w:numFmt w:val="decimal"/>
+      <w:lvlText w:val="%1."/>
+      <w:lvlJc w:val="left"/>
+      <w:pPr>
+        <w:ind w:left="720" w:hanging="360"/>
+      </w:pPr>
+      <w:rPr>
+        <w:rFonts w:hint="default"/>
+      </w:rPr>
+    </w:lvl>
+    <w:lvl w:ilvl="1" w:tplc="04090019" w:tentative="1">
+      <w:start w:val="1"/>
+      <w:numFmt w:val="lowerLetter"/>
+      <w:lvlText w:val="%2."/>
+      <w:lvlJc w:val="left"/>
+      <w:pPr>
+        <w:ind w:left="1440" w:hanging="360"/>
+      </w:pPr>
+    </w:lvl>
+    <w:lvl w:ilvl="2" w:tplc="0409001B" w:tentative="1">
+      <w:start w:val="1"/>
+      <w:numFmt w:val="lowerRoman"/>
+      <w:lvlText w:val="%3."/>
+      <w:lvlJc w:val="right"/>
+      <w:pPr>
+        <w:ind w:left="2160" w:hanging="180"/>
+      </w:pPr>
+    </w:lvl>
+    <w:lvl w:ilvl="3" w:tplc="0409000F" w:tentative="1">
+      <w:start w:val="1"/>
+      <w:numFmt w:val="decimal"/>
+      <w:lvlText w:val="%4."/>
+      <w:lvlJc w:val="left"/>
+      <w:pPr>
+        <w:ind w:left="2880" w:hanging="360"/>
+      </w:pPr>
+    </w:lvl>
+    <w:lvl w:ilvl="4" w:tplc="04090019" w:tentative="1">
+      <w:start w:val="1"/>
+      <w:numFmt w:val="lowerLetter"/>
+      <w:lvlText w:val="%5."/>
+      <w:lvlJc w:val="left"/>
+      <w:pPr>
+        <w:ind w:left="3600" w:hanging="360"/>
+      </w:pPr>
+    </w:lvl>
+    <w:lvl w:ilvl="5" w:tplc="0409001B" w:tentative="1">
+      <w:start w:val="1"/>
+      <w:numFmt w:val="lowerRoman"/>
+      <w:lvlText w:val="%6."/>
+      <w:lvlJc w:val="right"/>
+      <w:pPr>
+        <w:ind w:left="4320" w:hanging="180"/>
+      </w:pPr>
+    </w:lvl>
+    <w:lvl w:ilvl="6" w:tplc="0409000F" w:tentative="1">
+      <w:start w:val="1"/>
+      <w:numFmt w:val="decimal"/>
+      <w:lvlText w:val="%7."/>
+      <w:lvlJc w:val="left"/>
+      <w:pPr>
+        <w:ind w:left="5040" w:hanging="360"/>
+      </w:pPr>
+    </w:lvl>
+    <w:lvl w:ilvl="7" w:tplc="04090019" w:tentative="1">
+      <w:start w:val="1"/>
+      <w:numFmt w:val="lowerLetter"/>
+      <w:lvlText w:val="%8."/>
+      <w:lvlJc w:val="left"/>
+      <w:pPr>
+        <w:ind w:left="5760" w:hanging="360"/>
+      </w:pPr>
+    </w:lvl>
+    <w:lvl w:ilvl="8" w:tplc="0409001B" w:tentative="1">
+      <w:start w:val="1"/>
+      <w:numFmt w:val="lowerRoman"/>
+      <w:lvlText w:val="%9."/>
+      <w:lvlJc w:val="right"/>
+      <w:pPr>
+        <w:ind w:left="6480" w:hanging="180"/>
+      </w:pPr>
+    </w:lvl>
+  </w:abstractNum>
+  <w:abstractNum w:abstractNumId="48" w15:restartNumberingAfterBreak="0">
     <w:nsid w:val="6F0158A8"/>
     <w:multiLevelType w:val="hybridMultilevel"/>
     <w:tmpl w:val="6898EF92"/>
@@ -14353,7 +17487,7 @@
       </w:pPr>
     </w:lvl>
   </w:abstractNum>
-  <w:abstractNum w:abstractNumId="42">
+  <w:abstractNum w:abstractNumId="49" w15:restartNumberingAfterBreak="0">
     <w:nsid w:val="6FF715C8"/>
     <w:multiLevelType w:val="hybridMultilevel"/>
     <w:tmpl w:val="D414911A"/>
@@ -14442,7 +17576,7 @@
       </w:pPr>
     </w:lvl>
   </w:abstractNum>
-  <w:abstractNum w:abstractNumId="43">
+  <w:abstractNum w:abstractNumId="50" w15:restartNumberingAfterBreak="0">
     <w:nsid w:val="70152561"/>
     <w:multiLevelType w:val="hybridMultilevel"/>
     <w:tmpl w:val="589CE136"/>
@@ -14531,7 +17665,7 @@
       </w:pPr>
     </w:lvl>
   </w:abstractNum>
-  <w:abstractNum w:abstractNumId="44">
+  <w:abstractNum w:abstractNumId="51" w15:restartNumberingAfterBreak="0">
     <w:nsid w:val="705C39FB"/>
     <w:multiLevelType w:val="hybridMultilevel"/>
     <w:tmpl w:val="1744D108"/>
@@ -14620,7 +17754,7 @@
       </w:pPr>
     </w:lvl>
   </w:abstractNum>
-  <w:abstractNum w:abstractNumId="45">
+  <w:abstractNum w:abstractNumId="52" w15:restartNumberingAfterBreak="0">
     <w:nsid w:val="718F5606"/>
     <w:multiLevelType w:val="hybridMultilevel"/>
     <w:tmpl w:val="BC20AFDC"/>
@@ -14709,7 +17843,7 @@
       </w:pPr>
     </w:lvl>
   </w:abstractNum>
-  <w:abstractNum w:abstractNumId="46">
+  <w:abstractNum w:abstractNumId="53" w15:restartNumberingAfterBreak="0">
     <w:nsid w:val="7274179A"/>
     <w:multiLevelType w:val="hybridMultilevel"/>
     <w:tmpl w:val="839433AA"/>
@@ -14798,7 +17932,7 @@
       </w:pPr>
     </w:lvl>
   </w:abstractNum>
-  <w:abstractNum w:abstractNumId="47">
+  <w:abstractNum w:abstractNumId="54" w15:restartNumberingAfterBreak="0">
     <w:nsid w:val="728063B5"/>
     <w:multiLevelType w:val="hybridMultilevel"/>
     <w:tmpl w:val="36D01608"/>
@@ -14887,7 +18021,7 @@
       </w:pPr>
     </w:lvl>
   </w:abstractNum>
-  <w:abstractNum w:abstractNumId="48">
+  <w:abstractNum w:abstractNumId="55" w15:restartNumberingAfterBreak="0">
     <w:nsid w:val="7421643E"/>
     <w:multiLevelType w:val="hybridMultilevel"/>
     <w:tmpl w:val="92507CE0"/>
@@ -14976,7 +18110,96 @@
       </w:pPr>
     </w:lvl>
   </w:abstractNum>
-  <w:abstractNum w:abstractNumId="49">
+  <w:abstractNum w:abstractNumId="56" w15:restartNumberingAfterBreak="0">
+    <w:nsid w:val="774A2DA6"/>
+    <w:multiLevelType w:val="hybridMultilevel"/>
+    <w:tmpl w:val="427AC440"/>
+    <w:lvl w:ilvl="0" w:tplc="0409000F">
+      <w:start w:val="1"/>
+      <w:numFmt w:val="decimal"/>
+      <w:lvlText w:val="%1."/>
+      <w:lvlJc w:val="left"/>
+      <w:pPr>
+        <w:ind w:left="720" w:hanging="360"/>
+      </w:pPr>
+      <w:rPr>
+        <w:rFonts w:hint="default"/>
+      </w:rPr>
+    </w:lvl>
+    <w:lvl w:ilvl="1" w:tplc="04090019" w:tentative="1">
+      <w:start w:val="1"/>
+      <w:numFmt w:val="lowerLetter"/>
+      <w:lvlText w:val="%2."/>
+      <w:lvlJc w:val="left"/>
+      <w:pPr>
+        <w:ind w:left="1440" w:hanging="360"/>
+      </w:pPr>
+    </w:lvl>
+    <w:lvl w:ilvl="2" w:tplc="0409001B" w:tentative="1">
+      <w:start w:val="1"/>
+      <w:numFmt w:val="lowerRoman"/>
+      <w:lvlText w:val="%3."/>
+      <w:lvlJc w:val="right"/>
+      <w:pPr>
+        <w:ind w:left="2160" w:hanging="180"/>
+      </w:pPr>
+    </w:lvl>
+    <w:lvl w:ilvl="3" w:tplc="0409000F" w:tentative="1">
+      <w:start w:val="1"/>
+      <w:numFmt w:val="decimal"/>
+      <w:lvlText w:val="%4."/>
+      <w:lvlJc w:val="left"/>
+      <w:pPr>
+        <w:ind w:left="2880" w:hanging="360"/>
+      </w:pPr>
+    </w:lvl>
+    <w:lvl w:ilvl="4" w:tplc="04090019" w:tentative="1">
+      <w:start w:val="1"/>
+      <w:numFmt w:val="lowerLetter"/>
+      <w:lvlText w:val="%5."/>
+      <w:lvlJc w:val="left"/>
+      <w:pPr>
+        <w:ind w:left="3600" w:hanging="360"/>
+      </w:pPr>
+    </w:lvl>
+    <w:lvl w:ilvl="5" w:tplc="0409001B" w:tentative="1">
+      <w:start w:val="1"/>
+      <w:numFmt w:val="lowerRoman"/>
+      <w:lvlText w:val="%6."/>
+      <w:lvlJc w:val="right"/>
+      <w:pPr>
+        <w:ind w:left="4320" w:hanging="180"/>
+      </w:pPr>
+    </w:lvl>
+    <w:lvl w:ilvl="6" w:tplc="0409000F" w:tentative="1">
+      <w:start w:val="1"/>
+      <w:numFmt w:val="decimal"/>
+      <w:lvlText w:val="%7."/>
+      <w:lvlJc w:val="left"/>
+      <w:pPr>
+        <w:ind w:left="5040" w:hanging="360"/>
+      </w:pPr>
+    </w:lvl>
+    <w:lvl w:ilvl="7" w:tplc="04090019" w:tentative="1">
+      <w:start w:val="1"/>
+      <w:numFmt w:val="lowerLetter"/>
+      <w:lvlText w:val="%8."/>
+      <w:lvlJc w:val="left"/>
+      <w:pPr>
+        <w:ind w:left="5760" w:hanging="360"/>
+      </w:pPr>
+    </w:lvl>
+    <w:lvl w:ilvl="8" w:tplc="0409001B" w:tentative="1">
+      <w:start w:val="1"/>
+      <w:numFmt w:val="lowerRoman"/>
+      <w:lvlText w:val="%9."/>
+      <w:lvlJc w:val="right"/>
+      <w:pPr>
+        <w:ind w:left="6480" w:hanging="180"/>
+      </w:pPr>
+    </w:lvl>
+  </w:abstractNum>
+  <w:abstractNum w:abstractNumId="57" w15:restartNumberingAfterBreak="0">
     <w:nsid w:val="7DA457FF"/>
     <w:multiLevelType w:val="hybridMultilevel"/>
     <w:tmpl w:val="6F0A575E"/>
@@ -15066,161 +18289,185 @@
     </w:lvl>
   </w:abstractNum>
   <w:num w:numId="1">
-    <w:abstractNumId w:val="17"/>
+    <w:abstractNumId w:val="19"/>
   </w:num>
   <w:num w:numId="2">
-    <w:abstractNumId w:val="14"/>
+    <w:abstractNumId w:val="15"/>
   </w:num>
   <w:num w:numId="3">
-    <w:abstractNumId w:val="45"/>
+    <w:abstractNumId w:val="52"/>
   </w:num>
   <w:num w:numId="4">
-    <w:abstractNumId w:val="7"/>
+    <w:abstractNumId w:val="8"/>
   </w:num>
   <w:num w:numId="5">
-    <w:abstractNumId w:val="25"/>
+    <w:abstractNumId w:val="27"/>
   </w:num>
   <w:num w:numId="6">
+    <w:abstractNumId w:val="18"/>
+  </w:num>
+  <w:num w:numId="7">
     <w:abstractNumId w:val="16"/>
   </w:num>
-  <w:num w:numId="7">
-    <w:abstractNumId w:val="15"/>
+  <w:num w:numId="8">
+    <w:abstractNumId w:val="44"/>
   </w:num>
-  <w:num w:numId="8">
+  <w:num w:numId="9">
     <w:abstractNumId w:val="39"/>
   </w:num>
-  <w:num w:numId="9">
-    <w:abstractNumId w:val="35"/>
-  </w:num>
   <w:num w:numId="10">
-    <w:abstractNumId w:val="37"/>
+    <w:abstractNumId w:val="41"/>
   </w:num>
   <w:num w:numId="11">
-    <w:abstractNumId w:val="27"/>
+    <w:abstractNumId w:val="29"/>
   </w:num>
   <w:num w:numId="12">
-    <w:abstractNumId w:val="42"/>
+    <w:abstractNumId w:val="49"/>
   </w:num>
   <w:num w:numId="13">
-    <w:abstractNumId w:val="22"/>
+    <w:abstractNumId w:val="24"/>
   </w:num>
   <w:num w:numId="14">
-    <w:abstractNumId w:val="19"/>
+    <w:abstractNumId w:val="21"/>
   </w:num>
   <w:num w:numId="15">
-    <w:abstractNumId w:val="41"/>
+    <w:abstractNumId w:val="48"/>
   </w:num>
   <w:num w:numId="16">
-    <w:abstractNumId w:val="31"/>
+    <w:abstractNumId w:val="33"/>
   </w:num>
   <w:num w:numId="17">
     <w:abstractNumId w:val="1"/>
   </w:num>
   <w:num w:numId="18">
+    <w:abstractNumId w:val="30"/>
+  </w:num>
+  <w:num w:numId="19">
+    <w:abstractNumId w:val="53"/>
+  </w:num>
+  <w:num w:numId="20">
+    <w:abstractNumId w:val="31"/>
+  </w:num>
+  <w:num w:numId="21">
+    <w:abstractNumId w:val="22"/>
+  </w:num>
+  <w:num w:numId="22">
+    <w:abstractNumId w:val="36"/>
+  </w:num>
+  <w:num w:numId="23">
+    <w:abstractNumId w:val="40"/>
+  </w:num>
+  <w:num w:numId="24">
+    <w:abstractNumId w:val="37"/>
+  </w:num>
+  <w:num w:numId="25">
+    <w:abstractNumId w:val="20"/>
+  </w:num>
+  <w:num w:numId="26">
+    <w:abstractNumId w:val="6"/>
+  </w:num>
+  <w:num w:numId="27">
+    <w:abstractNumId w:val="51"/>
+  </w:num>
+  <w:num w:numId="28">
+    <w:abstractNumId w:val="43"/>
+  </w:num>
+  <w:num w:numId="29">
     <w:abstractNumId w:val="28"/>
   </w:num>
-  <w:num w:numId="19">
-    <w:abstractNumId w:val="46"/>
+  <w:num w:numId="30">
+    <w:abstractNumId w:val="7"/>
   </w:num>
-  <w:num w:numId="20">
-    <w:abstractNumId w:val="29"/>
+  <w:num w:numId="31">
+    <w:abstractNumId w:val="55"/>
   </w:num>
-  <w:num w:numId="21">
-    <w:abstractNumId w:val="20"/>
+  <w:num w:numId="32">
+    <w:abstractNumId w:val="4"/>
   </w:num>
-  <w:num w:numId="22">
-    <w:abstractNumId w:val="33"/>
+  <w:num w:numId="33">
+    <w:abstractNumId w:val="50"/>
   </w:num>
-  <w:num w:numId="23">
-    <w:abstractNumId w:val="36"/>
+  <w:num w:numId="34">
+    <w:abstractNumId w:val="45"/>
   </w:num>
-  <w:num w:numId="24">
-    <w:abstractNumId w:val="34"/>
+  <w:num w:numId="35">
+    <w:abstractNumId w:val="13"/>
   </w:num>
-  <w:num w:numId="25">
-    <w:abstractNumId w:val="18"/>
+  <w:num w:numId="36">
+    <w:abstractNumId w:val="11"/>
   </w:num>
-  <w:num w:numId="26">
+  <w:num w:numId="37">
+    <w:abstractNumId w:val="35"/>
+  </w:num>
+  <w:num w:numId="38">
+    <w:abstractNumId w:val="57"/>
+  </w:num>
+  <w:num w:numId="39">
+    <w:abstractNumId w:val="3"/>
+  </w:num>
+  <w:num w:numId="40">
+    <w:abstractNumId w:val="12"/>
+  </w:num>
+  <w:num w:numId="41">
+    <w:abstractNumId w:val="10"/>
+  </w:num>
+  <w:num w:numId="42">
+    <w:abstractNumId w:val="54"/>
+  </w:num>
+  <w:num w:numId="43">
+    <w:abstractNumId w:val="25"/>
+  </w:num>
+  <w:num w:numId="44">
+    <w:abstractNumId w:val="23"/>
+  </w:num>
+  <w:num w:numId="45">
+    <w:abstractNumId w:val="26"/>
+  </w:num>
+  <w:num w:numId="46">
+    <w:abstractNumId w:val="9"/>
+  </w:num>
+  <w:num w:numId="47">
     <w:abstractNumId w:val="5"/>
   </w:num>
-  <w:num w:numId="27">
-    <w:abstractNumId w:val="44"/>
-  </w:num>
-  <w:num w:numId="28">
-    <w:abstractNumId w:val="38"/>
-  </w:num>
-  <w:num w:numId="29">
-    <w:abstractNumId w:val="26"/>
-  </w:num>
-  <w:num w:numId="30">
-    <w:abstractNumId w:val="6"/>
-  </w:num>
-  <w:num w:numId="31">
-    <w:abstractNumId w:val="48"/>
-  </w:num>
-  <w:num w:numId="32">
-    <w:abstractNumId w:val="3"/>
-  </w:num>
-  <w:num w:numId="33">
-    <w:abstractNumId w:val="43"/>
-  </w:num>
-  <w:num w:numId="34">
-    <w:abstractNumId w:val="40"/>
-  </w:num>
-  <w:num w:numId="35">
-    <w:abstractNumId w:val="12"/>
-  </w:num>
-  <w:num w:numId="36">
-    <w:abstractNumId w:val="10"/>
-  </w:num>
-  <w:num w:numId="37">
-    <w:abstractNumId w:val="32"/>
-  </w:num>
-  <w:num w:numId="38">
-    <w:abstractNumId w:val="49"/>
-  </w:num>
-  <w:num w:numId="39">
-    <w:abstractNumId w:val="2"/>
-  </w:num>
-  <w:num w:numId="40">
-    <w:abstractNumId w:val="11"/>
-  </w:num>
-  <w:num w:numId="41">
-    <w:abstractNumId w:val="9"/>
-  </w:num>
-  <w:num w:numId="42">
-    <w:abstractNumId w:val="47"/>
-  </w:num>
-  <w:num w:numId="43">
-    <w:abstractNumId w:val="23"/>
-  </w:num>
-  <w:num w:numId="44">
-    <w:abstractNumId w:val="21"/>
-  </w:num>
-  <w:num w:numId="45">
-    <w:abstractNumId w:val="24"/>
-  </w:num>
-  <w:num w:numId="46">
-    <w:abstractNumId w:val="8"/>
-  </w:num>
-  <w:num w:numId="47">
-    <w:abstractNumId w:val="4"/>
-  </w:num>
   <w:num w:numId="48">
-    <w:abstractNumId w:val="13"/>
+    <w:abstractNumId w:val="14"/>
   </w:num>
   <w:num w:numId="49">
     <w:abstractNumId w:val="0"/>
   </w:num>
   <w:num w:numId="50">
-    <w:abstractNumId w:val="30"/>
+    <w:abstractNumId w:val="32"/>
+  </w:num>
+  <w:num w:numId="51">
+    <w:abstractNumId w:val="46"/>
+  </w:num>
+  <w:num w:numId="52">
+    <w:abstractNumId w:val="47"/>
+  </w:num>
+  <w:num w:numId="53">
+    <w:abstractNumId w:val="56"/>
+  </w:num>
+  <w:num w:numId="54">
+    <w:abstractNumId w:val="42"/>
+  </w:num>
+  <w:num w:numId="55">
+    <w:abstractNumId w:val="38"/>
+  </w:num>
+  <w:num w:numId="56">
+    <w:abstractNumId w:val="34"/>
+  </w:num>
+  <w:num w:numId="57">
+    <w:abstractNumId w:val="2"/>
+  </w:num>
+  <w:num w:numId="58">
+    <w:abstractNumId w:val="17"/>
   </w:num>
   <w:numIdMacAtCleanup w:val="50"/>
 </w:numbering>
 </file>
 
 <file path=word/styles.xml><?xml version="1.0" encoding="utf-8"?>
-<w:styles xmlns:mc="http://schemas.openxmlformats.org/markup-compatibility/2006" xmlns:r="http://schemas.openxmlformats.org/officeDocument/2006/relationships" xmlns:w="http://schemas.openxmlformats.org/wordprocessingml/2006/main" xmlns:w14="http://schemas.microsoft.com/office/word/2010/wordml" xmlns:w15="http://schemas.microsoft.com/office/word/2012/wordml" mc:Ignorable="w14 w15">
+<w:styles xmlns:mc="http://schemas.openxmlformats.org/markup-compatibility/2006" xmlns:r="http://schemas.openxmlformats.org/officeDocument/2006/relationships" xmlns:w="http://schemas.openxmlformats.org/wordprocessingml/2006/main" xmlns:w14="http://schemas.microsoft.com/office/word/2010/wordml" xmlns:w15="http://schemas.microsoft.com/office/word/2012/wordml" xmlns:w16cid="http://schemas.microsoft.com/office/word/2016/wordml/cid" xmlns:w16se="http://schemas.microsoft.com/office/word/2015/wordml/symex" mc:Ignorable="w14 w15 w16se w16cid">
   <w:docDefaults>
     <w:rPrDefault>
       <w:rPr>
@@ -15244,7 +18491,7 @@
       </w:pPr>
     </w:pPrDefault>
   </w:docDefaults>
-  <w:latentStyles w:defLockedState="0" w:defUIPriority="99" w:defSemiHidden="0" w:defUnhideWhenUsed="0" w:defQFormat="0" w:count="380">
+  <w:latentStyles w:defLockedState="0" w:defUIPriority="99" w:defSemiHidden="0" w:defUnhideWhenUsed="0" w:defQFormat="0" w:count="375">
     <w:lsdException w:name="Normal" w:uiPriority="0" w:qFormat="1"/>
     <w:lsdException w:name="heading 1" w:uiPriority="0" w:qFormat="1"/>
     <w:lsdException w:name="heading 2" w:semiHidden="1" w:uiPriority="9" w:unhideWhenUsed="1" w:qFormat="1"/>
@@ -15792,7 +19039,6 @@
       <w:spacing w:before="0" w:line="240" w:lineRule="auto"/>
     </w:pPr>
     <w:tblPr>
-      <w:tblInd w:w="0" w:type="dxa"/>
       <w:tblBorders>
         <w:top w:val="single" w:sz="4" w:space="0" w:color="auto"/>
         <w:left w:val="single" w:sz="4" w:space="0" w:color="auto"/>
@@ -15801,12 +19047,6 @@
         <w:insideH w:val="single" w:sz="4" w:space="0" w:color="auto"/>
         <w:insideV w:val="single" w:sz="4" w:space="0" w:color="auto"/>
       </w:tblBorders>
-      <w:tblCellMar>
-        <w:top w:w="0" w:type="dxa"/>
-        <w:left w:w="108" w:type="dxa"/>
-        <w:bottom w:w="0" w:type="dxa"/>
-        <w:right w:w="108" w:type="dxa"/>
-      </w:tblCellMar>
     </w:tblPr>
   </w:style>
   <w:style w:type="table" w:styleId="GridTable1Light">
@@ -15820,7 +19060,6 @@
     <w:tblPr>
       <w:tblStyleRowBandSize w:val="1"/>
       <w:tblStyleColBandSize w:val="1"/>
-      <w:tblInd w:w="0" w:type="dxa"/>
       <w:tblBorders>
         <w:top w:val="single" w:sz="4" w:space="0" w:color="999999" w:themeColor="text1" w:themeTint="66"/>
         <w:left w:val="single" w:sz="4" w:space="0" w:color="999999" w:themeColor="text1" w:themeTint="66"/>
@@ -15829,12 +19068,6 @@
         <w:insideH w:val="single" w:sz="4" w:space="0" w:color="999999" w:themeColor="text1" w:themeTint="66"/>
         <w:insideV w:val="single" w:sz="4" w:space="0" w:color="999999" w:themeColor="text1" w:themeTint="66"/>
       </w:tblBorders>
-      <w:tblCellMar>
-        <w:top w:w="0" w:type="dxa"/>
-        <w:left w:w="108" w:type="dxa"/>
-        <w:bottom w:w="0" w:type="dxa"/>
-        <w:right w:w="108" w:type="dxa"/>
-      </w:tblCellMar>
     </w:tblPr>
     <w:tblStylePr w:type="firstRow">
       <w:rPr>
@@ -16432,7 +19665,7 @@
 </file>
 
 <file path=customXml/itemProps1.xml><?xml version="1.0" encoding="utf-8"?>
-<ds:datastoreItem xmlns:ds="http://schemas.openxmlformats.org/officeDocument/2006/customXml" ds:itemID="{A6132B2C-E397-214F-984F-C846BA6EC640}">
+<ds:datastoreItem xmlns:ds="http://schemas.openxmlformats.org/officeDocument/2006/customXml" ds:itemID="{570350E6-F9BA-43CD-AC90-80AA62733621}">
   <ds:schemaRefs>
     <ds:schemaRef ds:uri="http://schemas.openxmlformats.org/officeDocument/2006/bibliography"/>
   </ds:schemaRefs>

</xml_diff>

<commit_message>
added UI images to design document
</commit_message>
<xml_diff>
--- a/1_Planning/Design Document.docx
+++ b/1_Planning/Design Document.docx
@@ -115,15 +115,13 @@
           </wp:inline>
         </w:drawing>
       </w:r>
-      <w:bookmarkStart w:id="2" w:name="_GoBack"/>
-      <w:bookmarkEnd w:id="2"/>
     </w:p>
     <w:p>
       <w:pPr>
         <w:pStyle w:val="Title"/>
       </w:pPr>
-      <w:bookmarkStart w:id="3" w:name="_ae32o5wdl7b9" w:colFirst="0" w:colLast="0"/>
-      <w:bookmarkEnd w:id="3"/>
+      <w:bookmarkStart w:id="2" w:name="_ae32o5wdl7b9" w:colFirst="0" w:colLast="0"/>
+      <w:bookmarkEnd w:id="2"/>
       <w:r>
         <w:t xml:space="preserve">Capstone </w:t>
       </w:r>
@@ -135,8 +133,8 @@
       <w:pPr>
         <w:pStyle w:val="Subtitle"/>
       </w:pPr>
-      <w:bookmarkStart w:id="4" w:name="_5t8meij6cr20" w:colFirst="0" w:colLast="0"/>
-      <w:bookmarkEnd w:id="4"/>
+      <w:bookmarkStart w:id="3" w:name="_5t8meij6cr20" w:colFirst="0" w:colLast="0"/>
+      <w:bookmarkEnd w:id="3"/>
       <w:r>
         <w:t>Robotic Air Hockey System</w:t>
       </w:r>
@@ -284,6 +282,7 @@
           <w:docPartUnique/>
         </w:docPartObj>
       </w:sdtPr>
+      <w:sdtEndPr/>
       <w:sdtContent>
         <w:p>
           <w:pPr>
@@ -308,7 +307,7 @@
             <w:fldChar w:fldCharType="separate"/>
           </w:r>
           <w:hyperlink w:anchor="_Toc518638416" w:history="1">
-            <w:bookmarkStart w:id="5" w:name="_Toc518638400"/>
+            <w:bookmarkStart w:id="4" w:name="_Toc518638400"/>
             <w:r>
               <w:rPr>
                 <w:rStyle w:val="Hyperlink"/>
@@ -353,7 +352,7 @@
                 </wp:inline>
               </w:drawing>
             </w:r>
-            <w:bookmarkEnd w:id="5"/>
+            <w:bookmarkEnd w:id="4"/>
             <w:r>
               <w:rPr>
                 <w:noProof/>
@@ -1501,12 +1500,12 @@
         <w:pStyle w:val="Heading1"/>
         <w:spacing w:before="0" w:line="276" w:lineRule="auto"/>
       </w:pPr>
-      <w:bookmarkStart w:id="6" w:name="_Toc518638417"/>
+      <w:bookmarkStart w:id="5" w:name="_Toc518638417"/>
       <w:r>
         <w:lastRenderedPageBreak/>
         <w:t>Introduction</w:t>
       </w:r>
-      <w:bookmarkEnd w:id="6"/>
+      <w:bookmarkEnd w:id="5"/>
     </w:p>
     <w:p>
       <w:pPr>
@@ -1534,11 +1533,11 @@
         <w:pStyle w:val="Heading1"/>
         <w:spacing w:line="276" w:lineRule="auto"/>
       </w:pPr>
-      <w:bookmarkStart w:id="7" w:name="_Toc518638418"/>
+      <w:bookmarkStart w:id="6" w:name="_Toc518638418"/>
       <w:r>
         <w:t>System Description</w:t>
       </w:r>
-      <w:bookmarkEnd w:id="7"/>
+      <w:bookmarkEnd w:id="6"/>
     </w:p>
     <w:p>
       <w:pPr>
@@ -1790,19 +1789,32 @@
         <w:pStyle w:val="Caption"/>
         <w:jc w:val="center"/>
       </w:pPr>
-      <w:bookmarkStart w:id="8" w:name="_Ref518632111"/>
+      <w:bookmarkStart w:id="7" w:name="_Ref518632111"/>
       <w:r>
         <w:t xml:space="preserve">Figure </w:t>
       </w:r>
-      <w:fldSimple w:instr=" SEQ Figure \* ARABIC ">
-        <w:r>
-          <w:rPr>
-            <w:noProof/>
-          </w:rPr>
-          <w:t>1</w:t>
-        </w:r>
-      </w:fldSimple>
-      <w:bookmarkEnd w:id="8"/>
+      <w:r>
+        <w:fldChar w:fldCharType="begin"/>
+      </w:r>
+      <w:r>
+        <w:instrText xml:space="preserve"> SEQ Figure \* ARABIC </w:instrText>
+      </w:r>
+      <w:r>
+        <w:fldChar w:fldCharType="separate"/>
+      </w:r>
+      <w:r>
+        <w:rPr>
+          <w:noProof/>
+        </w:rPr>
+        <w:t>1</w:t>
+      </w:r>
+      <w:r>
+        <w:rPr>
+          <w:noProof/>
+        </w:rPr>
+        <w:fldChar w:fldCharType="end"/>
+      </w:r>
+      <w:bookmarkEnd w:id="7"/>
       <w:r>
         <w:t xml:space="preserve"> - System Block Diagram</w:t>
       </w:r>
@@ -1825,12 +1837,12 @@
         <w:pStyle w:val="Heading2"/>
         <w:spacing w:line="276" w:lineRule="auto"/>
       </w:pPr>
-      <w:bookmarkStart w:id="9" w:name="_Toc518638419"/>
+      <w:bookmarkStart w:id="8" w:name="_Toc518638419"/>
       <w:r>
         <w:lastRenderedPageBreak/>
         <w:t>Paddle Controller</w:t>
       </w:r>
-      <w:bookmarkEnd w:id="9"/>
+      <w:bookmarkEnd w:id="8"/>
     </w:p>
     <w:p>
       <w:r>
@@ -1946,19 +1958,32 @@
         <w:pStyle w:val="Caption"/>
         <w:jc w:val="center"/>
       </w:pPr>
-      <w:bookmarkStart w:id="10" w:name="_Ref518633705"/>
+      <w:bookmarkStart w:id="9" w:name="_Ref518633705"/>
       <w:r>
         <w:t xml:space="preserve">Figure </w:t>
       </w:r>
-      <w:fldSimple w:instr=" SEQ Figure \* ARABIC ">
-        <w:r>
-          <w:rPr>
-            <w:noProof/>
-          </w:rPr>
-          <w:t>2</w:t>
-        </w:r>
-      </w:fldSimple>
-      <w:bookmarkEnd w:id="10"/>
+      <w:r>
+        <w:fldChar w:fldCharType="begin"/>
+      </w:r>
+      <w:r>
+        <w:instrText xml:space="preserve"> SEQ Figure \* ARABIC </w:instrText>
+      </w:r>
+      <w:r>
+        <w:fldChar w:fldCharType="separate"/>
+      </w:r>
+      <w:r>
+        <w:rPr>
+          <w:noProof/>
+        </w:rPr>
+        <w:t>2</w:t>
+      </w:r>
+      <w:r>
+        <w:rPr>
+          <w:noProof/>
+        </w:rPr>
+        <w:fldChar w:fldCharType="end"/>
+      </w:r>
+      <w:bookmarkEnd w:id="9"/>
       <w:r>
         <w:t xml:space="preserve"> - Electro-Mechanical System </w:t>
       </w:r>
@@ -2244,19 +2269,32 @@
         <w:pStyle w:val="Caption"/>
         <w:jc w:val="center"/>
       </w:pPr>
-      <w:bookmarkStart w:id="11" w:name="_Ref518634730"/>
+      <w:bookmarkStart w:id="10" w:name="_Ref518634730"/>
       <w:r>
         <w:t xml:space="preserve">Figure </w:t>
       </w:r>
-      <w:fldSimple w:instr=" SEQ Figure \* ARABIC ">
-        <w:r>
-          <w:rPr>
-            <w:noProof/>
-          </w:rPr>
-          <w:t>3</w:t>
-        </w:r>
-      </w:fldSimple>
-      <w:bookmarkEnd w:id="11"/>
+      <w:r>
+        <w:fldChar w:fldCharType="begin"/>
+      </w:r>
+      <w:r>
+        <w:instrText xml:space="preserve"> SEQ Figure \* ARABIC </w:instrText>
+      </w:r>
+      <w:r>
+        <w:fldChar w:fldCharType="separate"/>
+      </w:r>
+      <w:r>
+        <w:rPr>
+          <w:noProof/>
+        </w:rPr>
+        <w:t>3</w:t>
+      </w:r>
+      <w:r>
+        <w:rPr>
+          <w:noProof/>
+        </w:rPr>
+        <w:fldChar w:fldCharType="end"/>
+      </w:r>
+      <w:bookmarkEnd w:id="10"/>
       <w:r>
         <w:t xml:space="preserve"> - Microcontroller Interface Board</w:t>
       </w:r>
@@ -2489,19 +2527,32 @@
         <w:pStyle w:val="Caption"/>
         <w:jc w:val="center"/>
       </w:pPr>
-      <w:bookmarkStart w:id="12" w:name="_Ref518635688"/>
+      <w:bookmarkStart w:id="11" w:name="_Ref518635688"/>
       <w:r>
         <w:t xml:space="preserve">Figure </w:t>
       </w:r>
-      <w:fldSimple w:instr=" SEQ Figure \* ARABIC ">
-        <w:r>
-          <w:rPr>
-            <w:noProof/>
-          </w:rPr>
-          <w:t>4</w:t>
-        </w:r>
-      </w:fldSimple>
-      <w:bookmarkEnd w:id="12"/>
+      <w:r>
+        <w:fldChar w:fldCharType="begin"/>
+      </w:r>
+      <w:r>
+        <w:instrText xml:space="preserve"> SEQ Figure \* ARABIC </w:instrText>
+      </w:r>
+      <w:r>
+        <w:fldChar w:fldCharType="separate"/>
+      </w:r>
+      <w:r>
+        <w:rPr>
+          <w:noProof/>
+        </w:rPr>
+        <w:t>4</w:t>
+      </w:r>
+      <w:r>
+        <w:rPr>
+          <w:noProof/>
+        </w:rPr>
+        <w:fldChar w:fldCharType="end"/>
+      </w:r>
+      <w:bookmarkEnd w:id="11"/>
       <w:r>
         <w:t xml:space="preserve"> - Paddle Controller State Machine</w:t>
       </w:r>
@@ -2515,7 +2566,7 @@
           <w:szCs w:val="32"/>
         </w:rPr>
       </w:pPr>
-      <w:bookmarkStart w:id="13" w:name="_Toc518638420"/>
+      <w:bookmarkStart w:id="12" w:name="_Toc518638420"/>
       <w:r>
         <w:br w:type="page"/>
       </w:r>
@@ -2529,7 +2580,7 @@
         <w:lastRenderedPageBreak/>
         <w:t>Master Controller</w:t>
       </w:r>
-      <w:bookmarkEnd w:id="13"/>
+      <w:bookmarkEnd w:id="12"/>
     </w:p>
     <w:p>
       <w:pPr>
@@ -2603,14 +2654,27 @@
       <w:r>
         <w:t xml:space="preserve">Figure </w:t>
       </w:r>
-      <w:fldSimple w:instr=" SEQ Figure \* ARABIC ">
-        <w:r>
-          <w:rPr>
-            <w:noProof/>
-          </w:rPr>
-          <w:t>5</w:t>
-        </w:r>
-      </w:fldSimple>
+      <w:r>
+        <w:fldChar w:fldCharType="begin"/>
+      </w:r>
+      <w:r>
+        <w:instrText xml:space="preserve"> SEQ Figure \* ARABIC </w:instrText>
+      </w:r>
+      <w:r>
+        <w:fldChar w:fldCharType="separate"/>
+      </w:r>
+      <w:r>
+        <w:rPr>
+          <w:noProof/>
+        </w:rPr>
+        <w:t>5</w:t>
+      </w:r>
+      <w:r>
+        <w:rPr>
+          <w:noProof/>
+        </w:rPr>
+        <w:fldChar w:fldCharType="end"/>
+      </w:r>
       <w:r>
         <w:t xml:space="preserve"> - Master Controller Supervisory flowchart</w:t>
       </w:r>
@@ -3189,14 +3253,27 @@
       <w:r>
         <w:t xml:space="preserve">Figure </w:t>
       </w:r>
-      <w:fldSimple w:instr=" SEQ Figure \* ARABIC ">
-        <w:r>
-          <w:rPr>
-            <w:noProof/>
-          </w:rPr>
-          <w:t>6</w:t>
-        </w:r>
-      </w:fldSimple>
+      <w:r>
+        <w:fldChar w:fldCharType="begin"/>
+      </w:r>
+      <w:r>
+        <w:instrText xml:space="preserve"> SEQ Figure \* ARABIC </w:instrText>
+      </w:r>
+      <w:r>
+        <w:fldChar w:fldCharType="separate"/>
+      </w:r>
+      <w:r>
+        <w:rPr>
+          <w:noProof/>
+        </w:rPr>
+        <w:t>6</w:t>
+      </w:r>
+      <w:r>
+        <w:rPr>
+          <w:noProof/>
+        </w:rPr>
+        <w:fldChar w:fldCharType="end"/>
+      </w:r>
       <w:r>
         <w:t xml:space="preserve"> - Complex Defense Algorithm for Automated game</w:t>
       </w:r>
@@ -3301,11 +3378,11 @@
         <w:pStyle w:val="Heading2"/>
         <w:spacing w:line="276" w:lineRule="auto"/>
       </w:pPr>
-      <w:bookmarkStart w:id="14" w:name="_Toc518638421"/>
+      <w:bookmarkStart w:id="13" w:name="_Toc518638421"/>
       <w:r>
         <w:t>Puck Tracker</w:t>
       </w:r>
-      <w:bookmarkEnd w:id="14"/>
+      <w:bookmarkEnd w:id="13"/>
     </w:p>
     <w:p>
       <w:pPr>
@@ -3440,7 +3517,250 @@
         <w:pStyle w:val="Caption"/>
         <w:jc w:val="center"/>
       </w:pPr>
-      <w:bookmarkStart w:id="15" w:name="_Ref518831985"/>
+      <w:bookmarkStart w:id="14" w:name="_Ref518831985"/>
+      <w:r>
+        <w:t xml:space="preserve">Figure </w:t>
+      </w:r>
+      <w:r>
+        <w:fldChar w:fldCharType="begin"/>
+      </w:r>
+      <w:r>
+        <w:instrText xml:space="preserve"> SEQ Figure \* ARABIC </w:instrText>
+      </w:r>
+      <w:r>
+        <w:fldChar w:fldCharType="separate"/>
+      </w:r>
+      <w:r>
+        <w:rPr>
+          <w:noProof/>
+        </w:rPr>
+        <w:t>7</w:t>
+      </w:r>
+      <w:r>
+        <w:rPr>
+          <w:noProof/>
+        </w:rPr>
+        <w:fldChar w:fldCharType="end"/>
+      </w:r>
+      <w:bookmarkEnd w:id="14"/>
+      <w:r>
+        <w:t xml:space="preserve"> - Puck Tracker Block Diagram</w:t>
+      </w:r>
+    </w:p>
+    <w:p>
+      <w:r>
+        <w:t xml:space="preserve"> </w:t>
+      </w:r>
+    </w:p>
+    <w:p>
+      <w:pPr>
+        <w:rPr>
+          <w:b/>
+        </w:rPr>
+      </w:pPr>
+      <w:r>
+        <w:rPr>
+          <w:b/>
+        </w:rPr>
+        <w:t>Fiducial Locating</w:t>
+      </w:r>
+    </w:p>
+    <w:p>
+      <w:pPr>
+        <w:ind w:firstLine="720"/>
+        <w:rPr>
+          <w:b/>
+        </w:rPr>
+      </w:pPr>
+      <w:r>
+        <w:t xml:space="preserve">The playing surface of the air hockey table has 4 pink two inch circles at the corners. These fiducials (markers) are used by the puck tracker to dynamically frame the playing surface as seen from the camera mounted above the air hockey table. The puck tracker uses OpenCV to detect the fiducials based on a color threshold as well as size, and then saves these fiducial locations to a JSON file. The fiducial locations are then </w:t>
+      </w:r>
+      <w:r>
+        <w:t xml:space="preserve">used to compute a transformation matrix which is applied to every incoming frame of the camera to correct the image perspective for the camera. This correction is necessary to make the image appear “top down” to the system even though the camera is mounted at one end of the table. The corrected images are used during puck tracking as explained in the section below. </w:t>
+      </w:r>
+    </w:p>
+    <w:p>
+      <w:pPr>
+        <w:rPr>
+          <w:b/>
+        </w:rPr>
+      </w:pPr>
+      <w:r>
+        <w:rPr>
+          <w:b/>
+        </w:rPr>
+        <w:t>Puck Tracking</w:t>
+      </w:r>
+    </w:p>
+    <w:p>
+      <w:pPr>
+        <w:ind w:firstLine="720"/>
+        <w:rPr>
+          <w:b/>
+        </w:rPr>
+      </w:pPr>
+      <w:r>
+        <w:lastRenderedPageBreak/>
+        <w:t xml:space="preserve">When the puck tracker is in normal operation, it is continuously using OpenCV to detect the air hockey pucks location and velocity on the playing surface frame by frame from the incoming video stream of the camera. In order to provide position in mm and velocity in mm per second to the master controller, the puck tracker must have a perspective corrected image of the playing surface (as explained in the fiducial finding section). Once this corrected image is acquired, </w:t>
+      </w:r>
+      <w:r>
+        <w:t xml:space="preserve">OpenCV is used to detect the puck within the image. The method to detect the puck involves applying a color threshold to the image in a range that includes just the color of the puck and removes all other colors. The puck tracker then draws contours around all the objects located in the image and checks the radius and area of the located contours to ensure that it is the pucks shape. Once detected, a circle is drawn around the puck and the pixel coordinates are translated to a position in mm relative to the </w:t>
+      </w:r>
+      <w:proofErr w:type="spellStart"/>
+      <w:r>
+        <w:t>xy</w:t>
+      </w:r>
+      <w:proofErr w:type="spellEnd"/>
+      <w:r>
+        <w:t xml:space="preserve"> coordinate system. Consecutive puck position readings allow us to report velocity of the puck using distance divided by time. The puck position and velocity are reported to the master controller for further use.</w:t>
+      </w:r>
+    </w:p>
+    <w:p>
+      <w:pPr>
+        <w:pStyle w:val="Heading2"/>
+        <w:spacing w:line="276" w:lineRule="auto"/>
+      </w:pPr>
+      <w:bookmarkStart w:id="15" w:name="_Toc518638422"/>
+      <w:r>
+        <w:t>User Interface</w:t>
+      </w:r>
+      <w:bookmarkEnd w:id="15"/>
+    </w:p>
+    <w:p>
+      <w:pPr>
+        <w:ind w:firstLine="720"/>
+      </w:pPr>
+      <w:r>
+        <w:t>The User Interface (UI) is implemented</w:t>
+      </w:r>
+      <w:r>
+        <w:t xml:space="preserve"> using </w:t>
+      </w:r>
+      <w:r>
+        <w:t xml:space="preserve">python and </w:t>
+      </w:r>
+      <w:proofErr w:type="spellStart"/>
+      <w:r>
+        <w:t>Kivy</w:t>
+      </w:r>
+      <w:proofErr w:type="spellEnd"/>
+      <w:r>
+        <w:t xml:space="preserve"> – an open source Python library for rapid development of multi-touch applications – </w:t>
+      </w:r>
+      <w:r>
+        <w:t>on a 10.1” capacitive touch screen</w:t>
+      </w:r>
+      <w:r>
+        <w:t xml:space="preserve">. The UI </w:t>
+      </w:r>
+      <w:r>
+        <w:t xml:space="preserve">runs as an independent process on a Linux computer and </w:t>
+      </w:r>
+      <w:r>
+        <w:t>communicates with the Master Controller through inter process communication. The UI consists of 6 different screen options which can be navigated to using the main menu</w:t>
+      </w:r>
+      <w:r>
+        <w:t xml:space="preserve"> </w:t>
+      </w:r>
+      <w:r>
+        <w:t>(</w:t>
+      </w:r>
+      <w:r>
+        <w:fldChar w:fldCharType="begin"/>
+      </w:r>
+      <w:r>
+        <w:instrText xml:space="preserve"> REF _Ref518903150 \h </w:instrText>
+      </w:r>
+      <w:r>
+        <w:fldChar w:fldCharType="separate"/>
+      </w:r>
+      <w:r>
+        <w:t xml:space="preserve">Figure </w:t>
+      </w:r>
+      <w:r>
+        <w:rPr>
+          <w:noProof/>
+        </w:rPr>
+        <w:t>8</w:t>
+      </w:r>
+      <w:r>
+        <w:fldChar w:fldCharType="end"/>
+      </w:r>
+      <w:r>
+        <w:t xml:space="preserve">) </w:t>
+      </w:r>
+      <w:r>
+        <w:t>and each screen has an option to return to the main menu</w:t>
+      </w:r>
+      <w:r>
+        <w:t>. The UI screens are described in detail in the sections below.</w:t>
+      </w:r>
+    </w:p>
+    <w:p>
+      <w:pPr>
+        <w:keepNext/>
+      </w:pPr>
+      <w:r>
+        <w:rPr>
+          <w:noProof/>
+          <w:lang w:val="en-US"/>
+        </w:rPr>
+        <w:drawing>
+          <wp:inline distT="0" distB="0" distL="0" distR="0" wp14:anchorId="5186F20B" wp14:editId="4B49EC2D">
+            <wp:extent cx="5943600" cy="3476625"/>
+            <wp:effectExtent l="0" t="0" r="0" b="9525"/>
+            <wp:docPr id="1" name="Picture 1" descr="C:\Users\deelman-cc\Desktop\Capstone-20180709T163458Z-001\Capstone\Screenshot from 2018-07-09 12-30-47.png"/>
+            <wp:cNvGraphicFramePr>
+              <a:graphicFrameLocks xmlns:a="http://schemas.openxmlformats.org/drawingml/2006/main" noChangeAspect="1"/>
+            </wp:cNvGraphicFramePr>
+            <a:graphic xmlns:a="http://schemas.openxmlformats.org/drawingml/2006/main">
+              <a:graphicData uri="http://schemas.openxmlformats.org/drawingml/2006/picture">
+                <pic:pic xmlns:pic="http://schemas.openxmlformats.org/drawingml/2006/picture">
+                  <pic:nvPicPr>
+                    <pic:cNvPr id="0" name="Picture 1" descr="C:\Users\deelman-cc\Desktop\Capstone-20180709T163458Z-001\Capstone\Screenshot from 2018-07-09 12-30-47.png"/>
+                    <pic:cNvPicPr>
+                      <a:picLocks noChangeAspect="1" noChangeArrowheads="1"/>
+                    </pic:cNvPicPr>
+                  </pic:nvPicPr>
+                  <pic:blipFill>
+                    <a:blip r:embed="rId17">
+                      <a:extLst>
+                        <a:ext uri="{28A0092B-C50C-407E-A947-70E740481C1C}">
+                          <a14:useLocalDpi xmlns:a14="http://schemas.microsoft.com/office/drawing/2010/main" val="0"/>
+                        </a:ext>
+                      </a:extLst>
+                    </a:blip>
+                    <a:srcRect/>
+                    <a:stretch>
+                      <a:fillRect/>
+                    </a:stretch>
+                  </pic:blipFill>
+                  <pic:spPr bwMode="auto">
+                    <a:xfrm>
+                      <a:off x="0" y="0"/>
+                      <a:ext cx="5965650" cy="3489523"/>
+                    </a:xfrm>
+                    <a:prstGeom prst="rect">
+                      <a:avLst/>
+                    </a:prstGeom>
+                    <a:noFill/>
+                    <a:ln>
+                      <a:noFill/>
+                    </a:ln>
+                  </pic:spPr>
+                </pic:pic>
+              </a:graphicData>
+            </a:graphic>
+          </wp:inline>
+        </w:drawing>
+      </w:r>
+    </w:p>
+    <w:p>
+      <w:pPr>
+        <w:pStyle w:val="Caption"/>
+        <w:jc w:val="center"/>
+      </w:pPr>
+      <w:bookmarkStart w:id="16" w:name="_Ref518903150"/>
       <w:r>
         <w:t xml:space="preserve">Figure </w:t>
       </w:r>
@@ -3449,132 +3769,255 @@
           <w:rPr>
             <w:noProof/>
           </w:rPr>
-          <w:t>7</w:t>
+          <w:t>8</w:t>
         </w:r>
       </w:fldSimple>
-      <w:bookmarkEnd w:id="15"/>
-      <w:r>
-        <w:t xml:space="preserve"> - Puck Tracker Block Diagram</w:t>
+      <w:bookmarkEnd w:id="16"/>
+      <w:r>
+        <w:t xml:space="preserve"> - Main Menu</w:t>
       </w:r>
     </w:p>
     <w:p>
-      <w:r>
-        <w:t xml:space="preserve"> </w:t>
+      <w:pPr>
+        <w:rPr>
+          <w:b/>
+        </w:rPr>
+      </w:pPr>
+      <w:r>
+        <w:rPr>
+          <w:b/>
+        </w:rPr>
+        <w:t>Play Against Robot</w:t>
+      </w:r>
+      <w:r>
+        <w:rPr>
+          <w:b/>
+        </w:rPr>
+        <w:t xml:space="preserve"> (</w:t>
+      </w:r>
+      <w:r>
+        <w:rPr>
+          <w:b/>
+        </w:rPr>
+        <w:t xml:space="preserve">Appendix B - </w:t>
+      </w:r>
+      <w:r>
+        <w:rPr>
+          <w:b/>
+        </w:rPr>
+        <w:fldChar w:fldCharType="begin"/>
+      </w:r>
+      <w:r>
+        <w:rPr>
+          <w:b/>
+        </w:rPr>
+        <w:instrText xml:space="preserve"> REF _Ref518903387 \h </w:instrText>
+      </w:r>
+      <w:r>
+        <w:rPr>
+          <w:b/>
+        </w:rPr>
+      </w:r>
+      <w:r>
+        <w:rPr>
+          <w:b/>
+        </w:rPr>
+        <w:instrText xml:space="preserve"> \* MERGEFORMAT </w:instrText>
+      </w:r>
+      <w:r>
+        <w:rPr>
+          <w:b/>
+        </w:rPr>
+        <w:fldChar w:fldCharType="separate"/>
+      </w:r>
+      <w:r>
+        <w:rPr>
+          <w:b/>
+        </w:rPr>
+        <w:t xml:space="preserve">Figure </w:t>
+      </w:r>
+      <w:r>
+        <w:rPr>
+          <w:b/>
+          <w:noProof/>
+        </w:rPr>
+        <w:t>10</w:t>
+      </w:r>
+      <w:r>
+        <w:rPr>
+          <w:b/>
+        </w:rPr>
+        <w:fldChar w:fldCharType="end"/>
+      </w:r>
+      <w:r>
+        <w:rPr>
+          <w:b/>
+        </w:rPr>
+        <w:t>)</w:t>
       </w:r>
     </w:p>
     <w:p>
       <w:pPr>
+        <w:ind w:firstLine="720"/>
         <w:rPr>
           <w:b/>
         </w:rPr>
       </w:pPr>
       <w:r>
-        <w:rPr>
-          <w:b/>
-        </w:rPr>
-        <w:t>Fiducial Locating</w:t>
+        <w:t>This screen includes a visualization of the puck tracking system and game control for playing against the robot. The visualization portion of this screen</w:t>
+      </w:r>
+      <w:r>
+        <w:t xml:space="preserve"> shows the</w:t>
+      </w:r>
+      <w:r>
+        <w:t xml:space="preserve"> track</w:t>
+      </w:r>
+      <w:r>
+        <w:t>ing of</w:t>
+      </w:r>
+      <w:r>
+        <w:t xml:space="preserve"> the air hockey pucks </w:t>
+      </w:r>
+      <w:r>
+        <w:lastRenderedPageBreak/>
+        <w:t>movement a</w:t>
+      </w:r>
+      <w:r>
+        <w:t xml:space="preserve">s well as the </w:t>
+      </w:r>
+      <w:r>
+        <w:t>predict</w:t>
+      </w:r>
+      <w:r>
+        <w:t>ed path of the puck as it moves towards the robots net and the required paddle controller position to intercept the puck in motion. The game control portion of the screen allows the user to play a timed game against the robot and keeps track of the score using the break-beam sensors of the paddle controller. The user can pause, resume, or reset the game using on screen buttons at any time.</w:t>
       </w:r>
     </w:p>
     <w:p>
       <w:pPr>
-        <w:ind w:firstLine="720"/>
         <w:rPr>
           <w:b/>
         </w:rPr>
       </w:pPr>
       <w:r>
-        <w:t xml:space="preserve">The playing surface of the air hockey table has 4 pink two inch circles at the corners. These fiducials (markers) are used by the puck tracker to dynamically frame the playing surface as seen from the camera mounted above the air hockey table. The puck tracker uses OpenCV to detect the fiducials based on a color threshold as well as size, and then saves these fiducial locations to a JSON file. The fiducial locations are then </w:t>
-      </w:r>
-      <w:r>
-        <w:t xml:space="preserve">used to compute a transformation matrix which is applied to every incoming frame of the camera to correct the image perspective for the camera. This correction is necessary to make the image appear “top down” to the system even though the camera is mounted at one end of the table. The corrected images are used during puck tracking as explained in the section below. </w:t>
+        <w:rPr>
+          <w:b/>
+        </w:rPr>
+        <w:t>Play Using Robot</w:t>
+      </w:r>
+      <w:r>
+        <w:rPr>
+          <w:b/>
+        </w:rPr>
+        <w:t xml:space="preserve"> </w:t>
+      </w:r>
+      <w:r>
+        <w:rPr>
+          <w:b/>
+        </w:rPr>
+        <w:t>(</w:t>
+      </w:r>
+      <w:r>
+        <w:rPr>
+          <w:b/>
+        </w:rPr>
+        <w:t xml:space="preserve">Appendix B - </w:t>
+      </w:r>
+      <w:r>
+        <w:rPr>
+          <w:b/>
+        </w:rPr>
+        <w:fldChar w:fldCharType="begin"/>
+      </w:r>
+      <w:r>
+        <w:rPr>
+          <w:b/>
+        </w:rPr>
+        <w:instrText xml:space="preserve"> REF _Ref518903406 \h </w:instrText>
+      </w:r>
+      <w:r>
+        <w:rPr>
+          <w:b/>
+        </w:rPr>
+      </w:r>
+      <w:r>
+        <w:rPr>
+          <w:b/>
+        </w:rPr>
+        <w:instrText xml:space="preserve"> \* MERGEFORMAT </w:instrText>
+      </w:r>
+      <w:r>
+        <w:rPr>
+          <w:b/>
+        </w:rPr>
+        <w:fldChar w:fldCharType="separate"/>
+      </w:r>
+      <w:r>
+        <w:rPr>
+          <w:b/>
+        </w:rPr>
+        <w:t xml:space="preserve">Figure </w:t>
+      </w:r>
+      <w:r>
+        <w:rPr>
+          <w:b/>
+          <w:noProof/>
+        </w:rPr>
+        <w:t>11</w:t>
+      </w:r>
+      <w:r>
+        <w:rPr>
+          <w:b/>
+        </w:rPr>
+        <w:fldChar w:fldCharType="end"/>
+      </w:r>
+      <w:r>
+        <w:rPr>
+          <w:b/>
+        </w:rPr>
+        <w:t>)</w:t>
       </w:r>
     </w:p>
     <w:p>
       <w:pPr>
+        <w:ind w:firstLine="720"/>
         <w:rPr>
           <w:b/>
         </w:rPr>
       </w:pPr>
       <w:r>
-        <w:rPr>
-          <w:b/>
-        </w:rPr>
-        <w:t>Puck Tracking</w:t>
+        <w:t>The multi-touch screen allows us to implement a method to manually control the paddle controller using a graphical air hockey paddle located on a playing surface on the screen. The screen also includes game control identical to the system described in the section above.</w:t>
       </w:r>
     </w:p>
     <w:p>
       <w:pPr>
-        <w:ind w:firstLine="720"/>
         <w:rPr>
           <w:b/>
         </w:rPr>
       </w:pPr>
       <w:r>
-        <w:lastRenderedPageBreak/>
-        <w:t xml:space="preserve">When the puck tracker is in normal operation, it is continuously using OpenCV to detect the air hockey pucks location and velocity on the playing surface frame by frame from the incoming video stream of the camera. In order to provide position in mm and velocity in mm per second to the master controller, the puck tracker must have a perspective corrected image of the playing surface (as explained in the fiducial finding section). Once this corrected image is acquired, </w:t>
-      </w:r>
-      <w:r>
-        <w:t xml:space="preserve">OpenCV is used to detect the puck within the image. The method to detect the puck involves applying a color threshold to the image in a range that includes just the color of the puck and removes all other colors. The puck tracker then draws contours around all the objects located in the image and checks the radius and area of the located contours to ensure that it is the pucks shape. Once detected, a circle is drawn around the puck and the pixel coordinates are translated to a position in mm relative to the </w:t>
-      </w:r>
-      <w:proofErr w:type="spellStart"/>
-      <w:r>
-        <w:t>xy</w:t>
-      </w:r>
-      <w:proofErr w:type="spellEnd"/>
-      <w:r>
-        <w:t xml:space="preserve"> coordinate system. Consecutive puck position readings allow us to report velocity of the puck using distance divided by time. The puck position and velocity are reported to the master controller for further use.</w:t>
+        <w:rPr>
+          <w:b/>
+        </w:rPr>
+        <w:t>Demo</w:t>
       </w:r>
     </w:p>
     <w:p>
       <w:pPr>
-        <w:pStyle w:val="Heading2"/>
-        <w:spacing w:line="276" w:lineRule="auto"/>
-      </w:pPr>
-      <w:bookmarkStart w:id="16" w:name="_Toc518638422"/>
-      <w:r>
-        <w:t>User Interface</w:t>
-      </w:r>
-      <w:bookmarkEnd w:id="16"/>
+        <w:ind w:firstLine="720"/>
+        <w:rPr>
+          <w:b/>
+        </w:rPr>
+      </w:pPr>
+      <w:r>
+        <w:t>While this screen has yet to be implemented, the motive is to have a predefined routine that the paddle controller can complete to demonstrate its capabilities.</w:t>
+      </w:r>
     </w:p>
     <w:p>
       <w:pPr>
-        <w:ind w:firstLine="720"/>
-      </w:pPr>
-      <w:r>
-        <w:t>The User Interface (UI) is implemented</w:t>
-      </w:r>
-      <w:r>
-        <w:t xml:space="preserve"> using </w:t>
-      </w:r>
-      <w:r>
-        <w:t xml:space="preserve">python and </w:t>
-      </w:r>
-      <w:proofErr w:type="spellStart"/>
-      <w:r>
-        <w:t>Kivy</w:t>
-      </w:r>
-      <w:proofErr w:type="spellEnd"/>
-      <w:r>
-        <w:t xml:space="preserve"> – an open source Python library for rapid development of multi-touch applications – </w:t>
-      </w:r>
-      <w:r>
-        <w:t>on a 10.1” capacitive touch screen</w:t>
-      </w:r>
-      <w:r>
-        <w:t xml:space="preserve">. The UI </w:t>
-      </w:r>
-      <w:r>
-        <w:t xml:space="preserve">runs as an independent process on a Linux computer and </w:t>
-      </w:r>
-      <w:r>
-        <w:t>communicates with the Master Controller through inter process communication. The UI consists of 6 different screen options which can be navigated to using the main menu</w:t>
-      </w:r>
-      <w:r>
-        <w:t xml:space="preserve"> and each screen has an option to return to the main menu</w:t>
-      </w:r>
-      <w:r>
-        <w:t>. The UI screens are described in detail in the sections below.</w:t>
-      </w:r>
+        <w:rPr>
+          <w:b/>
+        </w:rPr>
+      </w:pPr>
     </w:p>
     <w:p>
       <w:pPr>
@@ -3586,7 +4029,85 @@
         <w:rPr>
           <w:b/>
         </w:rPr>
-        <w:t>Play Against Robot</w:t>
+        <w:t>Settings</w:t>
+      </w:r>
+      <w:r>
+        <w:rPr>
+          <w:b/>
+        </w:rPr>
+        <w:t xml:space="preserve"> </w:t>
+      </w:r>
+      <w:r>
+        <w:rPr>
+          <w:b/>
+        </w:rPr>
+        <w:t>(</w:t>
+      </w:r>
+      <w:r>
+        <w:rPr>
+          <w:b/>
+        </w:rPr>
+        <w:t>Appendix B -</w:t>
+      </w:r>
+      <w:r>
+        <w:rPr>
+          <w:b/>
+        </w:rPr>
+        <w:t xml:space="preserve"> </w:t>
+      </w:r>
+      <w:r>
+        <w:rPr>
+          <w:b/>
+        </w:rPr>
+        <w:fldChar w:fldCharType="begin"/>
+      </w:r>
+      <w:r>
+        <w:rPr>
+          <w:b/>
+        </w:rPr>
+        <w:instrText xml:space="preserve"> REF _Ref518903519 \h </w:instrText>
+      </w:r>
+      <w:r>
+        <w:rPr>
+          <w:b/>
+        </w:rPr>
+      </w:r>
+      <w:r>
+        <w:rPr>
+          <w:b/>
+        </w:rPr>
+        <w:instrText xml:space="preserve"> \* MERGEFORMAT </w:instrText>
+      </w:r>
+      <w:r>
+        <w:rPr>
+          <w:b/>
+        </w:rPr>
+        <w:fldChar w:fldCharType="separate"/>
+      </w:r>
+      <w:r>
+        <w:rPr>
+          <w:b/>
+        </w:rPr>
+        <w:t xml:space="preserve">Figure </w:t>
+      </w:r>
+      <w:r>
+        <w:rPr>
+          <w:b/>
+          <w:noProof/>
+        </w:rPr>
+        <w:t>12</w:t>
+      </w:r>
+      <w:r>
+        <w:rPr>
+          <w:b/>
+        </w:rPr>
+        <w:fldChar w:fldCharType="end"/>
+      </w:r>
+      <w:r>
+        <w:rPr>
+          <w:b/>
+        </w:rPr>
+        <w:t>)</w:t>
       </w:r>
     </w:p>
     <w:p>
@@ -3597,28 +4118,7 @@
         </w:rPr>
       </w:pPr>
       <w:r>
-        <w:t>This screen includes a visualization of the puck tracking system and game control for playing against the robot. The visualization portion of this screen</w:t>
-      </w:r>
-      <w:r>
-        <w:t xml:space="preserve"> shows the</w:t>
-      </w:r>
-      <w:r>
-        <w:t xml:space="preserve"> track</w:t>
-      </w:r>
-      <w:r>
-        <w:t>ing of</w:t>
-      </w:r>
-      <w:r>
-        <w:t xml:space="preserve"> the air hockey pucks movement a</w:t>
-      </w:r>
-      <w:r>
-        <w:t xml:space="preserve">s well as the </w:t>
-      </w:r>
-      <w:r>
-        <w:t>predict</w:t>
-      </w:r>
-      <w:r>
-        <w:t>ed path of the puck as it moves towards the robots net and the required paddle controller position to intercept the puck in motion. The game control portion of the screen allows the user to play a timed game against the robot and keeps track of the score using the break-beam sensors of the paddle controller. The user can pause, resume, or reset the game using on screen buttons at any time.</w:t>
+        <w:t xml:space="preserve">The settings screen includes options to control the game interface. These options currently include game length (1, 2, or 5 minutes), game mode (defense or offense), and independent control of the x &amp; y axis speeds (slow, medium, or fast). </w:t>
       </w:r>
     </w:p>
     <w:p>
@@ -3631,88 +4131,82 @@
         <w:rPr>
           <w:b/>
         </w:rPr>
-        <w:t>Play Using Robot</w:t>
-      </w:r>
-    </w:p>
-    <w:p>
-      <w:pPr>
-        <w:ind w:firstLine="720"/>
+        <w:t>Diagnostics</w:t>
+      </w:r>
+      <w:r>
         <w:rPr>
           <w:b/>
         </w:rPr>
-      </w:pPr>
-      <w:r>
-        <w:t>The multi-touch screen allows us to implement a method to manually control the paddle controller using a graphical air hockey paddle located on a playing surface on the screen. The screen also includes game control identical to the system described in the section above.</w:t>
-      </w:r>
-    </w:p>
-    <w:p>
-      <w:pPr>
+        <w:t xml:space="preserve"> </w:t>
+      </w:r>
+      <w:bookmarkStart w:id="17" w:name="_GoBack"/>
+      <w:r>
         <w:rPr>
           <w:b/>
         </w:rPr>
-      </w:pPr>
+        <w:t>(Appendix B -</w:t>
+      </w:r>
       <w:r>
         <w:rPr>
           <w:b/>
         </w:rPr>
-        <w:t>Demo</w:t>
-      </w:r>
-    </w:p>
-    <w:p>
-      <w:pPr>
-        <w:ind w:firstLine="720"/>
+        <w:t xml:space="preserve"> </w:t>
+      </w:r>
+      <w:r>
         <w:rPr>
           <w:b/>
         </w:rPr>
-      </w:pPr>
-      <w:r>
-        <w:t>While this screen has yet to be implemented, the motive is to have a predefined routine that the paddle controller can complete to demonstrate its capabilities.</w:t>
-      </w:r>
-    </w:p>
-    <w:p>
-      <w:pPr>
+        <w:fldChar w:fldCharType="begin"/>
+      </w:r>
+      <w:r>
         <w:rPr>
           <w:b/>
         </w:rPr>
-      </w:pPr>
-    </w:p>
-    <w:p>
-      <w:pPr>
+        <w:instrText xml:space="preserve"> REF _Ref518903529 \h </w:instrText>
+      </w:r>
+      <w:r>
         <w:rPr>
           <w:b/>
         </w:rPr>
-      </w:pPr>
+      </w:r>
       <w:r>
         <w:rPr>
           <w:b/>
         </w:rPr>
-        <w:t>Settings</w:t>
-      </w:r>
-    </w:p>
-    <w:p>
-      <w:pPr>
-        <w:ind w:firstLine="720"/>
+        <w:instrText xml:space="preserve"> \* MERGEFORMAT </w:instrText>
+      </w:r>
+      <w:r>
         <w:rPr>
           <w:b/>
         </w:rPr>
-      </w:pPr>
-      <w:r>
-        <w:t xml:space="preserve">The settings screen includes options to control the game interface. These options currently include game length (1, 2, or 5 minutes), game mode (defense or offense), and independent control of the x &amp; y axis speeds (slow, medium, or fast). </w:t>
-      </w:r>
-    </w:p>
-    <w:p>
-      <w:pPr>
+        <w:fldChar w:fldCharType="separate"/>
+      </w:r>
+      <w:r>
         <w:rPr>
           <w:b/>
         </w:rPr>
-      </w:pPr>
+        <w:t xml:space="preserve">Figure </w:t>
+      </w:r>
       <w:r>
         <w:rPr>
           <w:b/>
-        </w:rPr>
-        <w:lastRenderedPageBreak/>
-        <w:t>Diagnostics</w:t>
-      </w:r>
+          <w:noProof/>
+        </w:rPr>
+        <w:t>13</w:t>
+      </w:r>
+      <w:r>
+        <w:rPr>
+          <w:b/>
+        </w:rPr>
+        <w:fldChar w:fldCharType="end"/>
+      </w:r>
+      <w:r>
+        <w:rPr>
+          <w:b/>
+        </w:rPr>
+        <w:t>)</w:t>
+      </w:r>
+      <w:bookmarkEnd w:id="17"/>
     </w:p>
     <w:p>
       <w:pPr>
@@ -3778,22 +4272,22 @@
         <w:pStyle w:val="Heading1"/>
         <w:spacing w:line="276" w:lineRule="auto"/>
       </w:pPr>
-      <w:bookmarkStart w:id="17" w:name="_Toc518638423"/>
+      <w:bookmarkStart w:id="18" w:name="_Toc518638423"/>
       <w:r>
         <w:lastRenderedPageBreak/>
         <w:t>Test Plans</w:t>
       </w:r>
-      <w:bookmarkEnd w:id="17"/>
+      <w:bookmarkEnd w:id="18"/>
     </w:p>
     <w:p>
       <w:pPr>
         <w:pStyle w:val="Heading2"/>
       </w:pPr>
-      <w:bookmarkStart w:id="18" w:name="_Toc518638424"/>
+      <w:bookmarkStart w:id="19" w:name="_Toc518638424"/>
       <w:r>
         <w:t>System Test Plan</w:t>
       </w:r>
-      <w:bookmarkEnd w:id="18"/>
+      <w:bookmarkEnd w:id="19"/>
     </w:p>
     <w:tbl>
       <w:tblPr>
@@ -4243,11 +4737,11 @@
         <w:pStyle w:val="Heading2"/>
         <w:spacing w:line="276" w:lineRule="auto"/>
       </w:pPr>
-      <w:bookmarkStart w:id="19" w:name="_Toc518638425"/>
+      <w:bookmarkStart w:id="20" w:name="_Toc518638425"/>
       <w:r>
         <w:t>Paddle Controller</w:t>
       </w:r>
-      <w:bookmarkEnd w:id="19"/>
+      <w:bookmarkEnd w:id="20"/>
     </w:p>
     <w:p>
       <w:pPr>
@@ -6423,7 +6917,7 @@
                 <w:b/>
               </w:rPr>
             </w:pPr>
-            <w:bookmarkStart w:id="20" w:name="_Hlk518834690"/>
+            <w:bookmarkStart w:id="21" w:name="_Hlk518834690"/>
             <w:r>
               <w:rPr>
                 <w:b/>
@@ -7318,12 +7812,13 @@
         <w:pStyle w:val="Heading2"/>
         <w:spacing w:line="276" w:lineRule="auto"/>
       </w:pPr>
-      <w:bookmarkStart w:id="21" w:name="_Toc518638426"/>
-      <w:bookmarkEnd w:id="20"/>
-      <w:r>
+      <w:bookmarkStart w:id="22" w:name="_Toc518638426"/>
+      <w:bookmarkEnd w:id="21"/>
+      <w:r>
+        <w:lastRenderedPageBreak/>
         <w:t>Master Controller</w:t>
       </w:r>
-      <w:bookmarkEnd w:id="21"/>
+      <w:bookmarkEnd w:id="22"/>
     </w:p>
     <w:tbl>
       <w:tblPr>
@@ -8623,413 +9118,9 @@
         <w:pStyle w:val="Heading2"/>
         <w:spacing w:line="276" w:lineRule="auto"/>
       </w:pPr>
-      <w:bookmarkStart w:id="22" w:name="_Toc518638427"/>
+      <w:bookmarkStart w:id="23" w:name="_Toc518638427"/>
       <w:r>
         <w:t>Puck Tracker</w:t>
-      </w:r>
-      <w:bookmarkEnd w:id="22"/>
-    </w:p>
-    <w:tbl>
-      <w:tblPr>
-        <w:tblStyle w:val="TableGrid"/>
-        <w:tblW w:w="0" w:type="auto"/>
-        <w:tblLook w:val="04A0" w:firstRow="1" w:lastRow="0" w:firstColumn="1" w:lastColumn="0" w:noHBand="0" w:noVBand="1"/>
-      </w:tblPr>
-      <w:tblGrid>
-        <w:gridCol w:w="3595"/>
-        <w:gridCol w:w="2638"/>
-        <w:gridCol w:w="3117"/>
-      </w:tblGrid>
-      <w:tr>
-        <w:tc>
-          <w:tcPr>
-            <w:tcW w:w="3595" w:type="dxa"/>
-          </w:tcPr>
-          <w:p>
-            <w:pPr>
-              <w:pBdr>
-                <w:top w:val="none" w:sz="0" w:space="0" w:color="auto"/>
-                <w:left w:val="none" w:sz="0" w:space="0" w:color="auto"/>
-                <w:bottom w:val="none" w:sz="0" w:space="0" w:color="auto"/>
-                <w:right w:val="none" w:sz="0" w:space="0" w:color="auto"/>
-                <w:between w:val="none" w:sz="0" w:space="0" w:color="auto"/>
-              </w:pBdr>
-              <w:rPr>
-                <w:b/>
-              </w:rPr>
-            </w:pPr>
-            <w:bookmarkStart w:id="23" w:name="_Toc518638428"/>
-            <w:r>
-              <w:rPr>
-                <w:b/>
-              </w:rPr>
-              <w:t>Test</w:t>
-            </w:r>
-          </w:p>
-        </w:tc>
-        <w:tc>
-          <w:tcPr>
-            <w:tcW w:w="2638" w:type="dxa"/>
-          </w:tcPr>
-          <w:p>
-            <w:pPr>
-              <w:pBdr>
-                <w:top w:val="none" w:sz="0" w:space="0" w:color="auto"/>
-                <w:left w:val="none" w:sz="0" w:space="0" w:color="auto"/>
-                <w:bottom w:val="none" w:sz="0" w:space="0" w:color="auto"/>
-                <w:right w:val="none" w:sz="0" w:space="0" w:color="auto"/>
-                <w:between w:val="none" w:sz="0" w:space="0" w:color="auto"/>
-              </w:pBdr>
-              <w:rPr>
-                <w:b/>
-              </w:rPr>
-            </w:pPr>
-            <w:r>
-              <w:rPr>
-                <w:b/>
-              </w:rPr>
-              <w:t>Purpose</w:t>
-            </w:r>
-          </w:p>
-        </w:tc>
-        <w:tc>
-          <w:tcPr>
-            <w:tcW w:w="3117" w:type="dxa"/>
-          </w:tcPr>
-          <w:p>
-            <w:pPr>
-              <w:pBdr>
-                <w:top w:val="none" w:sz="0" w:space="0" w:color="auto"/>
-                <w:left w:val="none" w:sz="0" w:space="0" w:color="auto"/>
-                <w:bottom w:val="none" w:sz="0" w:space="0" w:color="auto"/>
-                <w:right w:val="none" w:sz="0" w:space="0" w:color="auto"/>
-                <w:between w:val="none" w:sz="0" w:space="0" w:color="auto"/>
-              </w:pBdr>
-              <w:rPr>
-                <w:b/>
-              </w:rPr>
-            </w:pPr>
-            <w:r>
-              <w:rPr>
-                <w:b/>
-              </w:rPr>
-              <w:t>Expected Result</w:t>
-            </w:r>
-          </w:p>
-        </w:tc>
-      </w:tr>
-      <w:tr>
-        <w:tc>
-          <w:tcPr>
-            <w:tcW w:w="3595" w:type="dxa"/>
-          </w:tcPr>
-          <w:p>
-            <w:pPr>
-              <w:pBdr>
-                <w:top w:val="none" w:sz="0" w:space="0" w:color="auto"/>
-                <w:left w:val="none" w:sz="0" w:space="0" w:color="auto"/>
-                <w:bottom w:val="none" w:sz="0" w:space="0" w:color="auto"/>
-                <w:right w:val="none" w:sz="0" w:space="0" w:color="auto"/>
-                <w:between w:val="none" w:sz="0" w:space="0" w:color="auto"/>
-              </w:pBdr>
-            </w:pPr>
-            <w:r>
-              <w:t>Find fiducials through UI</w:t>
-            </w:r>
-          </w:p>
-        </w:tc>
-        <w:tc>
-          <w:tcPr>
-            <w:tcW w:w="2638" w:type="dxa"/>
-          </w:tcPr>
-          <w:p>
-            <w:pPr>
-              <w:pBdr>
-                <w:top w:val="none" w:sz="0" w:space="0" w:color="auto"/>
-                <w:left w:val="none" w:sz="0" w:space="0" w:color="auto"/>
-                <w:bottom w:val="none" w:sz="0" w:space="0" w:color="auto"/>
-                <w:right w:val="none" w:sz="0" w:space="0" w:color="auto"/>
-                <w:between w:val="none" w:sz="0" w:space="0" w:color="auto"/>
-              </w:pBdr>
-            </w:pPr>
-            <w:r>
-              <w:t xml:space="preserve">Verify that the fiducials can be located through software and saved to JSON file for future use </w:t>
-            </w:r>
-          </w:p>
-        </w:tc>
-        <w:tc>
-          <w:tcPr>
-            <w:tcW w:w="3117" w:type="dxa"/>
-          </w:tcPr>
-          <w:p>
-            <w:pPr>
-              <w:pBdr>
-                <w:top w:val="none" w:sz="0" w:space="0" w:color="auto"/>
-                <w:left w:val="none" w:sz="0" w:space="0" w:color="auto"/>
-                <w:bottom w:val="none" w:sz="0" w:space="0" w:color="auto"/>
-                <w:right w:val="none" w:sz="0" w:space="0" w:color="auto"/>
-                <w:between w:val="none" w:sz="0" w:space="0" w:color="auto"/>
-              </w:pBdr>
-            </w:pPr>
-            <w:r>
-              <w:t>Fiducials found and locations saved to JSON</w:t>
-            </w:r>
-          </w:p>
-        </w:tc>
-      </w:tr>
-      <w:tr>
-        <w:tc>
-          <w:tcPr>
-            <w:tcW w:w="3595" w:type="dxa"/>
-          </w:tcPr>
-          <w:p>
-            <w:pPr>
-              <w:pBdr>
-                <w:top w:val="none" w:sz="0" w:space="0" w:color="auto"/>
-                <w:left w:val="none" w:sz="0" w:space="0" w:color="auto"/>
-                <w:bottom w:val="none" w:sz="0" w:space="0" w:color="auto"/>
-                <w:right w:val="none" w:sz="0" w:space="0" w:color="auto"/>
-                <w:between w:val="none" w:sz="0" w:space="0" w:color="auto"/>
-              </w:pBdr>
-            </w:pPr>
-            <w:r>
-              <w:t>Measure puck tracker position output and compare to real world measurement (both x and y axis)</w:t>
-            </w:r>
-          </w:p>
-        </w:tc>
-        <w:tc>
-          <w:tcPr>
-            <w:tcW w:w="2638" w:type="dxa"/>
-          </w:tcPr>
-          <w:p>
-            <w:pPr>
-              <w:pBdr>
-                <w:top w:val="none" w:sz="0" w:space="0" w:color="auto"/>
-                <w:left w:val="none" w:sz="0" w:space="0" w:color="auto"/>
-                <w:bottom w:val="none" w:sz="0" w:space="0" w:color="auto"/>
-                <w:right w:val="none" w:sz="0" w:space="0" w:color="auto"/>
-                <w:between w:val="none" w:sz="0" w:space="0" w:color="auto"/>
-              </w:pBdr>
-            </w:pPr>
-            <w:r>
-              <w:t xml:space="preserve">Verify </w:t>
-            </w:r>
-            <w:r>
-              <w:t>that the position reporting is accurate</w:t>
-            </w:r>
-          </w:p>
-        </w:tc>
-        <w:tc>
-          <w:tcPr>
-            <w:tcW w:w="3117" w:type="dxa"/>
-          </w:tcPr>
-          <w:p>
-            <w:pPr>
-              <w:pBdr>
-                <w:top w:val="none" w:sz="0" w:space="0" w:color="auto"/>
-                <w:left w:val="none" w:sz="0" w:space="0" w:color="auto"/>
-                <w:bottom w:val="none" w:sz="0" w:space="0" w:color="auto"/>
-                <w:right w:val="none" w:sz="0" w:space="0" w:color="auto"/>
-                <w:between w:val="none" w:sz="0" w:space="0" w:color="auto"/>
-              </w:pBdr>
-            </w:pPr>
-            <w:r>
-              <w:t>Puck tracker position output equal to physical results +/- 10 mm</w:t>
-            </w:r>
-          </w:p>
-        </w:tc>
-      </w:tr>
-      <w:tr>
-        <w:tc>
-          <w:tcPr>
-            <w:tcW w:w="3595" w:type="dxa"/>
-          </w:tcPr>
-          <w:p>
-            <w:pPr>
-              <w:pBdr>
-                <w:top w:val="none" w:sz="0" w:space="0" w:color="auto"/>
-                <w:left w:val="none" w:sz="0" w:space="0" w:color="auto"/>
-                <w:bottom w:val="none" w:sz="0" w:space="0" w:color="auto"/>
-                <w:right w:val="none" w:sz="0" w:space="0" w:color="auto"/>
-                <w:between w:val="none" w:sz="0" w:space="0" w:color="auto"/>
-              </w:pBdr>
-            </w:pPr>
-            <w:r>
-              <w:t xml:space="preserve">Hit puck at high </w:t>
-            </w:r>
-            <w:r>
-              <w:t>velocity and check tracking</w:t>
-            </w:r>
-          </w:p>
-        </w:tc>
-        <w:tc>
-          <w:tcPr>
-            <w:tcW w:w="2638" w:type="dxa"/>
-          </w:tcPr>
-          <w:p>
-            <w:pPr>
-              <w:pBdr>
-                <w:top w:val="none" w:sz="0" w:space="0" w:color="auto"/>
-                <w:left w:val="none" w:sz="0" w:space="0" w:color="auto"/>
-                <w:bottom w:val="none" w:sz="0" w:space="0" w:color="auto"/>
-                <w:right w:val="none" w:sz="0" w:space="0" w:color="auto"/>
-                <w:between w:val="none" w:sz="0" w:space="0" w:color="auto"/>
-              </w:pBdr>
-            </w:pPr>
-            <w:r>
-              <w:t xml:space="preserve">Verify </w:t>
-            </w:r>
-            <w:r>
-              <w:t>that at high speeds we don’t lose puck tracking</w:t>
-            </w:r>
-          </w:p>
-        </w:tc>
-        <w:tc>
-          <w:tcPr>
-            <w:tcW w:w="3117" w:type="dxa"/>
-          </w:tcPr>
-          <w:p>
-            <w:pPr>
-              <w:pBdr>
-                <w:top w:val="none" w:sz="0" w:space="0" w:color="auto"/>
-                <w:left w:val="none" w:sz="0" w:space="0" w:color="auto"/>
-                <w:bottom w:val="none" w:sz="0" w:space="0" w:color="auto"/>
-                <w:right w:val="none" w:sz="0" w:space="0" w:color="auto"/>
-                <w:between w:val="none" w:sz="0" w:space="0" w:color="auto"/>
-              </w:pBdr>
-            </w:pPr>
-            <w:r>
-              <w:t>Puck can be tracked at high speeds</w:t>
-            </w:r>
-          </w:p>
-        </w:tc>
-      </w:tr>
-      <w:tr>
-        <w:tc>
-          <w:tcPr>
-            <w:tcW w:w="3595" w:type="dxa"/>
-          </w:tcPr>
-          <w:p>
-            <w:pPr>
-              <w:pBdr>
-                <w:top w:val="none" w:sz="0" w:space="0" w:color="auto"/>
-                <w:left w:val="none" w:sz="0" w:space="0" w:color="auto"/>
-                <w:bottom w:val="none" w:sz="0" w:space="0" w:color="auto"/>
-                <w:right w:val="none" w:sz="0" w:space="0" w:color="auto"/>
-                <w:between w:val="none" w:sz="0" w:space="0" w:color="auto"/>
-              </w:pBdr>
-            </w:pPr>
-            <w:r>
-              <w:t>Unplug camera</w:t>
-            </w:r>
-          </w:p>
-        </w:tc>
-        <w:tc>
-          <w:tcPr>
-            <w:tcW w:w="2638" w:type="dxa"/>
-          </w:tcPr>
-          <w:p>
-            <w:pPr>
-              <w:pBdr>
-                <w:top w:val="none" w:sz="0" w:space="0" w:color="auto"/>
-                <w:left w:val="none" w:sz="0" w:space="0" w:color="auto"/>
-                <w:bottom w:val="none" w:sz="0" w:space="0" w:color="auto"/>
-                <w:right w:val="none" w:sz="0" w:space="0" w:color="auto"/>
-                <w:between w:val="none" w:sz="0" w:space="0" w:color="auto"/>
-              </w:pBdr>
-            </w:pPr>
-            <w:r>
-              <w:t>Verify that an error is thrown when the camera is unplugged</w:t>
-            </w:r>
-          </w:p>
-        </w:tc>
-        <w:tc>
-          <w:tcPr>
-            <w:tcW w:w="3117" w:type="dxa"/>
-          </w:tcPr>
-          <w:p>
-            <w:pPr>
-              <w:pBdr>
-                <w:top w:val="none" w:sz="0" w:space="0" w:color="auto"/>
-                <w:left w:val="none" w:sz="0" w:space="0" w:color="auto"/>
-                <w:bottom w:val="none" w:sz="0" w:space="0" w:color="auto"/>
-                <w:right w:val="none" w:sz="0" w:space="0" w:color="auto"/>
-                <w:between w:val="none" w:sz="0" w:space="0" w:color="auto"/>
-              </w:pBdr>
-            </w:pPr>
-            <w:r>
-              <w:t>Puck tracker reports error</w:t>
-            </w:r>
-          </w:p>
-        </w:tc>
-      </w:tr>
-      <w:tr>
-        <w:tc>
-          <w:tcPr>
-            <w:tcW w:w="3595" w:type="dxa"/>
-          </w:tcPr>
-          <w:p>
-            <w:pPr>
-              <w:pBdr>
-                <w:top w:val="none" w:sz="0" w:space="0" w:color="auto"/>
-                <w:left w:val="none" w:sz="0" w:space="0" w:color="auto"/>
-                <w:bottom w:val="none" w:sz="0" w:space="0" w:color="auto"/>
-                <w:right w:val="none" w:sz="0" w:space="0" w:color="auto"/>
-                <w:between w:val="none" w:sz="0" w:space="0" w:color="auto"/>
-              </w:pBdr>
-            </w:pPr>
-            <w:r>
-              <w:t>Place object similar in color to the puck on playing surface</w:t>
-            </w:r>
-          </w:p>
-        </w:tc>
-        <w:tc>
-          <w:tcPr>
-            <w:tcW w:w="2638" w:type="dxa"/>
-          </w:tcPr>
-          <w:p>
-            <w:pPr>
-              <w:pBdr>
-                <w:top w:val="none" w:sz="0" w:space="0" w:color="auto"/>
-                <w:left w:val="none" w:sz="0" w:space="0" w:color="auto"/>
-                <w:bottom w:val="none" w:sz="0" w:space="0" w:color="auto"/>
-                <w:right w:val="none" w:sz="0" w:space="0" w:color="auto"/>
-                <w:between w:val="none" w:sz="0" w:space="0" w:color="auto"/>
-              </w:pBdr>
-            </w:pPr>
-            <w:r>
-              <w:t>Verify that the puck is still tracked and not the new object</w:t>
-            </w:r>
-          </w:p>
-        </w:tc>
-        <w:tc>
-          <w:tcPr>
-            <w:tcW w:w="3117" w:type="dxa"/>
-          </w:tcPr>
-          <w:p>
-            <w:pPr>
-              <w:pBdr>
-                <w:top w:val="none" w:sz="0" w:space="0" w:color="auto"/>
-                <w:left w:val="none" w:sz="0" w:space="0" w:color="auto"/>
-                <w:bottom w:val="none" w:sz="0" w:space="0" w:color="auto"/>
-                <w:right w:val="none" w:sz="0" w:space="0" w:color="auto"/>
-                <w:between w:val="none" w:sz="0" w:space="0" w:color="auto"/>
-              </w:pBdr>
-            </w:pPr>
-            <w:r>
-              <w:t>The puck tracker will continue to track the puck due to radius and area constraints</w:t>
-            </w:r>
-          </w:p>
-        </w:tc>
-      </w:tr>
-    </w:tbl>
-    <w:p>
-      <w:pPr>
-        <w:pStyle w:val="Heading2"/>
-        <w:spacing w:line="276" w:lineRule="auto"/>
-      </w:pPr>
-      <w:r>
-        <w:t>User Interface</w:t>
       </w:r>
       <w:bookmarkEnd w:id="23"/>
     </w:p>
@@ -9062,8 +9153,7 @@
                 <w:b/>
               </w:rPr>
             </w:pPr>
-            <w:bookmarkStart w:id="24" w:name="_xt2vxd7xz83t" w:colFirst="0" w:colLast="0"/>
-            <w:bookmarkEnd w:id="24"/>
+            <w:bookmarkStart w:id="24" w:name="_Toc518638428"/>
             <w:r>
               <w:rPr>
                 <w:b/>
@@ -9139,7 +9229,7 @@
               </w:pBdr>
             </w:pPr>
             <w:r>
-              <w:t>Start application from command line</w:t>
+              <w:t>Find fiducials through UI</w:t>
             </w:r>
           </w:p>
         </w:tc>
@@ -9158,15 +9248,7 @@
               </w:pBdr>
             </w:pPr>
             <w:r>
-              <w:t xml:space="preserve">Verify that the </w:t>
-            </w:r>
-            <w:proofErr w:type="spellStart"/>
-            <w:r>
-              <w:t>Kivy</w:t>
-            </w:r>
-            <w:proofErr w:type="spellEnd"/>
-            <w:r>
-              <w:t xml:space="preserve"> application starts </w:t>
+              <w:t xml:space="preserve">Verify that the fiducials can be located through software and saved to JSON file for future use </w:t>
             </w:r>
           </w:p>
         </w:tc>
@@ -9184,13 +9266,8 @@
                 <w:between w:val="none" w:sz="0" w:space="0" w:color="auto"/>
               </w:pBdr>
             </w:pPr>
-            <w:proofErr w:type="spellStart"/>
-            <w:r>
-              <w:t>Kivy</w:t>
-            </w:r>
-            <w:proofErr w:type="spellEnd"/>
-            <w:r>
-              <w:t xml:space="preserve"> application opens to intro screen</w:t>
+            <w:r>
+              <w:t>Fiducials found and locations saved to JSON</w:t>
             </w:r>
           </w:p>
         </w:tc>
@@ -9211,7 +9288,7 @@
               </w:pBdr>
             </w:pPr>
             <w:r>
-              <w:t>Main Menu tests – navigate to each screen and back to main menu</w:t>
+              <w:t>Measure puck tracker position output and compare to real world measurement (both x and y axis)</w:t>
             </w:r>
           </w:p>
         </w:tc>
@@ -9230,7 +9307,10 @@
               </w:pBdr>
             </w:pPr>
             <w:r>
-              <w:t>Verify that each menu button brings you to the correct screen and back</w:t>
+              <w:t xml:space="preserve">Verify </w:t>
+            </w:r>
+            <w:r>
+              <w:t>that the position reporting is accurate</w:t>
             </w:r>
           </w:p>
         </w:tc>
@@ -9249,7 +9329,7 @@
               </w:pBdr>
             </w:pPr>
             <w:r>
-              <w:t>Each menu button navigates to correct screen</w:t>
+              <w:t>Puck tracker position output equal to physical results +/- 10 mm</w:t>
             </w:r>
           </w:p>
         </w:tc>
@@ -9270,114 +9350,11 @@
               </w:pBdr>
             </w:pPr>
             <w:r>
-              <w:t>Play Against Robot Screen test</w:t>
-            </w:r>
-          </w:p>
-          <w:p>
-            <w:pPr>
-              <w:pStyle w:val="ListParagraph"/>
-              <w:numPr>
-                <w:ilvl w:val="0"/>
-                <w:numId w:val="51"/>
-              </w:numPr>
-              <w:pBdr>
-                <w:top w:val="none" w:sz="0" w:space="0" w:color="auto"/>
-                <w:left w:val="none" w:sz="0" w:space="0" w:color="auto"/>
-                <w:bottom w:val="none" w:sz="0" w:space="0" w:color="auto"/>
-                <w:right w:val="none" w:sz="0" w:space="0" w:color="auto"/>
-                <w:between w:val="none" w:sz="0" w:space="0" w:color="auto"/>
-              </w:pBdr>
-            </w:pPr>
-            <w:r>
-              <w:t>Start game</w:t>
-            </w:r>
-          </w:p>
-          <w:p>
-            <w:pPr>
-              <w:pStyle w:val="ListParagraph"/>
-              <w:numPr>
-                <w:ilvl w:val="0"/>
-                <w:numId w:val="51"/>
-              </w:numPr>
-              <w:pBdr>
-                <w:top w:val="none" w:sz="0" w:space="0" w:color="auto"/>
-                <w:left w:val="none" w:sz="0" w:space="0" w:color="auto"/>
-                <w:bottom w:val="none" w:sz="0" w:space="0" w:color="auto"/>
-                <w:right w:val="none" w:sz="0" w:space="0" w:color="auto"/>
-                <w:between w:val="none" w:sz="0" w:space="0" w:color="auto"/>
-              </w:pBdr>
-            </w:pPr>
-            <w:r>
-              <w:t>Play against robot</w:t>
-            </w:r>
-          </w:p>
-          <w:p>
-            <w:pPr>
-              <w:pStyle w:val="ListParagraph"/>
-              <w:numPr>
-                <w:ilvl w:val="0"/>
-                <w:numId w:val="51"/>
-              </w:numPr>
-              <w:pBdr>
-                <w:top w:val="none" w:sz="0" w:space="0" w:color="auto"/>
-                <w:left w:val="none" w:sz="0" w:space="0" w:color="auto"/>
-                <w:bottom w:val="none" w:sz="0" w:space="0" w:color="auto"/>
-                <w:right w:val="none" w:sz="0" w:space="0" w:color="auto"/>
-                <w:between w:val="none" w:sz="0" w:space="0" w:color="auto"/>
-              </w:pBdr>
-            </w:pPr>
-            <w:r>
-              <w:t>Pause game</w:t>
-            </w:r>
-          </w:p>
-          <w:p>
-            <w:pPr>
-              <w:pStyle w:val="ListParagraph"/>
-              <w:numPr>
-                <w:ilvl w:val="0"/>
-                <w:numId w:val="51"/>
-              </w:numPr>
-              <w:pBdr>
-                <w:top w:val="none" w:sz="0" w:space="0" w:color="auto"/>
-                <w:left w:val="none" w:sz="0" w:space="0" w:color="auto"/>
-                <w:bottom w:val="none" w:sz="0" w:space="0" w:color="auto"/>
-                <w:right w:val="none" w:sz="0" w:space="0" w:color="auto"/>
-                <w:between w:val="none" w:sz="0" w:space="0" w:color="auto"/>
-              </w:pBdr>
-            </w:pPr>
-            <w:r>
-              <w:t>Resume game</w:t>
-            </w:r>
-          </w:p>
-          <w:p>
-            <w:pPr>
-              <w:pStyle w:val="ListParagraph"/>
-              <w:numPr>
-                <w:ilvl w:val="0"/>
-                <w:numId w:val="51"/>
-              </w:numPr>
-              <w:pBdr>
-                <w:top w:val="none" w:sz="0" w:space="0" w:color="auto"/>
-                <w:left w:val="none" w:sz="0" w:space="0" w:color="auto"/>
-                <w:bottom w:val="none" w:sz="0" w:space="0" w:color="auto"/>
-                <w:right w:val="none" w:sz="0" w:space="0" w:color="auto"/>
-                <w:between w:val="none" w:sz="0" w:space="0" w:color="auto"/>
-              </w:pBdr>
-            </w:pPr>
-            <w:r>
-              <w:t>Reset game</w:t>
-            </w:r>
-          </w:p>
-          <w:p>
-            <w:pPr>
-              <w:pBdr>
-                <w:top w:val="none" w:sz="0" w:space="0" w:color="auto"/>
-                <w:left w:val="none" w:sz="0" w:space="0" w:color="auto"/>
-                <w:bottom w:val="none" w:sz="0" w:space="0" w:color="auto"/>
-                <w:right w:val="none" w:sz="0" w:space="0" w:color="auto"/>
-                <w:between w:val="none" w:sz="0" w:space="0" w:color="auto"/>
-              </w:pBdr>
-            </w:pPr>
+              <w:t xml:space="preserve">Hit puck at high </w:t>
+            </w:r>
+            <w:r>
+              <w:t>velocity and check tracking</w:t>
+            </w:r>
           </w:p>
         </w:tc>
         <w:tc>
@@ -9395,13 +9372,10 @@
               </w:pBdr>
             </w:pPr>
             <w:r>
-              <w:t>Verify that the</w:t>
-            </w:r>
-            <w:r>
-              <w:t xml:space="preserve"> game control buttons work</w:t>
-            </w:r>
-            <w:r>
-              <w:t xml:space="preserve"> and visualization active</w:t>
+              <w:t xml:space="preserve">Verify </w:t>
+            </w:r>
+            <w:r>
+              <w:t>that at high speeds we don’t lose puck tracking</w:t>
             </w:r>
           </w:p>
         </w:tc>
@@ -9420,115 +9394,8 @@
               </w:pBdr>
             </w:pPr>
             <w:r>
-              <w:t>Observe visualization of gameplay</w:t>
-            </w:r>
-          </w:p>
-          <w:p>
-            <w:pPr>
-              <w:pStyle w:val="ListParagraph"/>
-              <w:numPr>
-                <w:ilvl w:val="0"/>
-                <w:numId w:val="52"/>
-              </w:numPr>
-              <w:pBdr>
-                <w:top w:val="none" w:sz="0" w:space="0" w:color="auto"/>
-                <w:left w:val="none" w:sz="0" w:space="0" w:color="auto"/>
-                <w:bottom w:val="none" w:sz="0" w:space="0" w:color="auto"/>
-                <w:right w:val="none" w:sz="0" w:space="0" w:color="auto"/>
-                <w:between w:val="none" w:sz="0" w:space="0" w:color="auto"/>
-              </w:pBdr>
-            </w:pPr>
-            <w:r>
-              <w:t>Game clock starts</w:t>
-            </w:r>
-          </w:p>
-          <w:p>
-            <w:pPr>
-              <w:pStyle w:val="ListParagraph"/>
-              <w:numPr>
-                <w:ilvl w:val="0"/>
-                <w:numId w:val="52"/>
-              </w:numPr>
-              <w:pBdr>
-                <w:top w:val="none" w:sz="0" w:space="0" w:color="auto"/>
-                <w:left w:val="none" w:sz="0" w:space="0" w:color="auto"/>
-                <w:bottom w:val="none" w:sz="0" w:space="0" w:color="auto"/>
-                <w:right w:val="none" w:sz="0" w:space="0" w:color="auto"/>
-                <w:between w:val="none" w:sz="0" w:space="0" w:color="auto"/>
-              </w:pBdr>
-            </w:pPr>
-            <w:r>
-              <w:t>Robot moves</w:t>
-            </w:r>
-          </w:p>
-          <w:p>
-            <w:pPr>
-              <w:pStyle w:val="ListParagraph"/>
-              <w:numPr>
-                <w:ilvl w:val="0"/>
-                <w:numId w:val="52"/>
-              </w:numPr>
-              <w:pBdr>
-                <w:top w:val="none" w:sz="0" w:space="0" w:color="auto"/>
-                <w:left w:val="none" w:sz="0" w:space="0" w:color="auto"/>
-                <w:bottom w:val="none" w:sz="0" w:space="0" w:color="auto"/>
-                <w:right w:val="none" w:sz="0" w:space="0" w:color="auto"/>
-                <w:between w:val="none" w:sz="0" w:space="0" w:color="auto"/>
-              </w:pBdr>
-            </w:pPr>
-            <w:r>
-              <w:t>Game clock stops (as does robot)</w:t>
-            </w:r>
-          </w:p>
-          <w:p>
-            <w:pPr>
-              <w:pStyle w:val="ListParagraph"/>
-              <w:numPr>
-                <w:ilvl w:val="0"/>
-                <w:numId w:val="52"/>
-              </w:numPr>
-              <w:pBdr>
-                <w:top w:val="none" w:sz="0" w:space="0" w:color="auto"/>
-                <w:left w:val="none" w:sz="0" w:space="0" w:color="auto"/>
-                <w:bottom w:val="none" w:sz="0" w:space="0" w:color="auto"/>
-                <w:right w:val="none" w:sz="0" w:space="0" w:color="auto"/>
-                <w:between w:val="none" w:sz="0" w:space="0" w:color="auto"/>
-              </w:pBdr>
-            </w:pPr>
-            <w:r>
-              <w:t>Game clock resumes</w:t>
-            </w:r>
-          </w:p>
-          <w:p>
-            <w:pPr>
-              <w:pStyle w:val="ListParagraph"/>
-              <w:numPr>
-                <w:ilvl w:val="0"/>
-                <w:numId w:val="52"/>
-              </w:numPr>
-              <w:pBdr>
-                <w:top w:val="none" w:sz="0" w:space="0" w:color="auto"/>
-                <w:left w:val="none" w:sz="0" w:space="0" w:color="auto"/>
-                <w:bottom w:val="none" w:sz="0" w:space="0" w:color="auto"/>
-                <w:right w:val="none" w:sz="0" w:space="0" w:color="auto"/>
-                <w:between w:val="none" w:sz="0" w:space="0" w:color="auto"/>
-              </w:pBdr>
-            </w:pPr>
-            <w:r>
-              <w:lastRenderedPageBreak/>
-              <w:t>Game clock and score reset</w:t>
-            </w:r>
-          </w:p>
-          <w:p>
-            <w:pPr>
-              <w:pBdr>
-                <w:top w:val="none" w:sz="0" w:space="0" w:color="auto"/>
-                <w:left w:val="none" w:sz="0" w:space="0" w:color="auto"/>
-                <w:bottom w:val="none" w:sz="0" w:space="0" w:color="auto"/>
-                <w:right w:val="none" w:sz="0" w:space="0" w:color="auto"/>
-                <w:between w:val="none" w:sz="0" w:space="0" w:color="auto"/>
-              </w:pBdr>
-            </w:pPr>
+              <w:t>Puck can be tracked at high speeds</w:t>
+            </w:r>
           </w:p>
         </w:tc>
       </w:tr>
@@ -9548,114 +9415,8 @@
               </w:pBdr>
             </w:pPr>
             <w:r>
-              <w:t>Play Using Robot Screen test</w:t>
-            </w:r>
-          </w:p>
-          <w:p>
-            <w:pPr>
-              <w:pStyle w:val="ListParagraph"/>
-              <w:numPr>
-                <w:ilvl w:val="0"/>
-                <w:numId w:val="53"/>
-              </w:numPr>
-              <w:pBdr>
-                <w:top w:val="none" w:sz="0" w:space="0" w:color="auto"/>
-                <w:left w:val="none" w:sz="0" w:space="0" w:color="auto"/>
-                <w:bottom w:val="none" w:sz="0" w:space="0" w:color="auto"/>
-                <w:right w:val="none" w:sz="0" w:space="0" w:color="auto"/>
-                <w:between w:val="none" w:sz="0" w:space="0" w:color="auto"/>
-              </w:pBdr>
-            </w:pPr>
-            <w:r>
-              <w:t>Start game</w:t>
-            </w:r>
-          </w:p>
-          <w:p>
-            <w:pPr>
-              <w:pStyle w:val="ListParagraph"/>
-              <w:numPr>
-                <w:ilvl w:val="0"/>
-                <w:numId w:val="53"/>
-              </w:numPr>
-              <w:pBdr>
-                <w:top w:val="none" w:sz="0" w:space="0" w:color="auto"/>
-                <w:left w:val="none" w:sz="0" w:space="0" w:color="auto"/>
-                <w:bottom w:val="none" w:sz="0" w:space="0" w:color="auto"/>
-                <w:right w:val="none" w:sz="0" w:space="0" w:color="auto"/>
-                <w:between w:val="none" w:sz="0" w:space="0" w:color="auto"/>
-              </w:pBdr>
-            </w:pPr>
-            <w:r>
-              <w:t xml:space="preserve">Drag paddle around screen </w:t>
-            </w:r>
-          </w:p>
-          <w:p>
-            <w:pPr>
-              <w:pStyle w:val="ListParagraph"/>
-              <w:numPr>
-                <w:ilvl w:val="0"/>
-                <w:numId w:val="53"/>
-              </w:numPr>
-              <w:pBdr>
-                <w:top w:val="none" w:sz="0" w:space="0" w:color="auto"/>
-                <w:left w:val="none" w:sz="0" w:space="0" w:color="auto"/>
-                <w:bottom w:val="none" w:sz="0" w:space="0" w:color="auto"/>
-                <w:right w:val="none" w:sz="0" w:space="0" w:color="auto"/>
-                <w:between w:val="none" w:sz="0" w:space="0" w:color="auto"/>
-              </w:pBdr>
-            </w:pPr>
-            <w:r>
-              <w:t>Pause game</w:t>
-            </w:r>
-          </w:p>
-          <w:p>
-            <w:pPr>
-              <w:pStyle w:val="ListParagraph"/>
-              <w:numPr>
-                <w:ilvl w:val="0"/>
-                <w:numId w:val="53"/>
-              </w:numPr>
-              <w:pBdr>
-                <w:top w:val="none" w:sz="0" w:space="0" w:color="auto"/>
-                <w:left w:val="none" w:sz="0" w:space="0" w:color="auto"/>
-                <w:bottom w:val="none" w:sz="0" w:space="0" w:color="auto"/>
-                <w:right w:val="none" w:sz="0" w:space="0" w:color="auto"/>
-                <w:between w:val="none" w:sz="0" w:space="0" w:color="auto"/>
-              </w:pBdr>
-            </w:pPr>
-            <w:r>
-              <w:t>Resume game</w:t>
-            </w:r>
-          </w:p>
-          <w:p>
-            <w:pPr>
-              <w:pStyle w:val="ListParagraph"/>
-              <w:numPr>
-                <w:ilvl w:val="0"/>
-                <w:numId w:val="53"/>
-              </w:numPr>
-              <w:pBdr>
-                <w:top w:val="none" w:sz="0" w:space="0" w:color="auto"/>
-                <w:left w:val="none" w:sz="0" w:space="0" w:color="auto"/>
-                <w:bottom w:val="none" w:sz="0" w:space="0" w:color="auto"/>
-                <w:right w:val="none" w:sz="0" w:space="0" w:color="auto"/>
-                <w:between w:val="none" w:sz="0" w:space="0" w:color="auto"/>
-              </w:pBdr>
-            </w:pPr>
-            <w:r>
-              <w:t>Reset game</w:t>
-            </w:r>
-          </w:p>
-          <w:p>
-            <w:pPr>
-              <w:pBdr>
-                <w:top w:val="none" w:sz="0" w:space="0" w:color="auto"/>
-                <w:left w:val="none" w:sz="0" w:space="0" w:color="auto"/>
-                <w:bottom w:val="none" w:sz="0" w:space="0" w:color="auto"/>
-                <w:right w:val="none" w:sz="0" w:space="0" w:color="auto"/>
-                <w:between w:val="none" w:sz="0" w:space="0" w:color="auto"/>
-              </w:pBdr>
-            </w:pPr>
+              <w:t>Unplug camera</w:t>
+            </w:r>
           </w:p>
         </w:tc>
         <w:tc>
@@ -9673,10 +9434,7 @@
               </w:pBdr>
             </w:pPr>
             <w:r>
-              <w:t>Verify that the game control buttons work</w:t>
-            </w:r>
-            <w:r>
-              <w:t xml:space="preserve"> as well as manual control</w:t>
+              <w:t>Verify that an error is thrown when the camera is unplugged</w:t>
             </w:r>
           </w:p>
         </w:tc>
@@ -9686,109 +9444,17 @@
           </w:tcPr>
           <w:p>
             <w:pPr>
-              <w:pStyle w:val="ListParagraph"/>
-              <w:numPr>
-                <w:ilvl w:val="0"/>
-                <w:numId w:val="54"/>
-              </w:numPr>
-              <w:pBdr>
-                <w:top w:val="none" w:sz="0" w:space="0" w:color="auto"/>
-                <w:left w:val="none" w:sz="0" w:space="0" w:color="auto"/>
-                <w:bottom w:val="none" w:sz="0" w:space="0" w:color="auto"/>
-                <w:right w:val="none" w:sz="0" w:space="0" w:color="auto"/>
-                <w:between w:val="none" w:sz="0" w:space="0" w:color="auto"/>
-              </w:pBdr>
-            </w:pPr>
-            <w:r>
-              <w:t>Game clock starts</w:t>
-            </w:r>
-          </w:p>
-          <w:p>
-            <w:pPr>
-              <w:pStyle w:val="ListParagraph"/>
-              <w:numPr>
-                <w:ilvl w:val="0"/>
-                <w:numId w:val="54"/>
-              </w:numPr>
-              <w:pBdr>
-                <w:top w:val="none" w:sz="0" w:space="0" w:color="auto"/>
-                <w:left w:val="none" w:sz="0" w:space="0" w:color="auto"/>
-                <w:bottom w:val="none" w:sz="0" w:space="0" w:color="auto"/>
-                <w:right w:val="none" w:sz="0" w:space="0" w:color="auto"/>
-                <w:between w:val="none" w:sz="0" w:space="0" w:color="auto"/>
-              </w:pBdr>
-            </w:pPr>
-            <w:r>
-              <w:t>Robot moves</w:t>
-            </w:r>
-          </w:p>
-          <w:p>
-            <w:pPr>
-              <w:pStyle w:val="ListParagraph"/>
-              <w:numPr>
-                <w:ilvl w:val="0"/>
-                <w:numId w:val="54"/>
-              </w:numPr>
-              <w:pBdr>
-                <w:top w:val="none" w:sz="0" w:space="0" w:color="auto"/>
-                <w:left w:val="none" w:sz="0" w:space="0" w:color="auto"/>
-                <w:bottom w:val="none" w:sz="0" w:space="0" w:color="auto"/>
-                <w:right w:val="none" w:sz="0" w:space="0" w:color="auto"/>
-                <w:between w:val="none" w:sz="0" w:space="0" w:color="auto"/>
-              </w:pBdr>
-            </w:pPr>
-            <w:r>
-              <w:t>Game clock stops (as does robot)</w:t>
-            </w:r>
-          </w:p>
-          <w:p>
-            <w:pPr>
-              <w:pStyle w:val="ListParagraph"/>
-              <w:numPr>
-                <w:ilvl w:val="0"/>
-                <w:numId w:val="54"/>
-              </w:numPr>
-              <w:pBdr>
-                <w:top w:val="none" w:sz="0" w:space="0" w:color="auto"/>
-                <w:left w:val="none" w:sz="0" w:space="0" w:color="auto"/>
-                <w:bottom w:val="none" w:sz="0" w:space="0" w:color="auto"/>
-                <w:right w:val="none" w:sz="0" w:space="0" w:color="auto"/>
-                <w:between w:val="none" w:sz="0" w:space="0" w:color="auto"/>
-              </w:pBdr>
-            </w:pPr>
-            <w:r>
-              <w:t>Game clock resumes</w:t>
-            </w:r>
-          </w:p>
-          <w:p>
-            <w:pPr>
-              <w:pStyle w:val="ListParagraph"/>
-              <w:numPr>
-                <w:ilvl w:val="0"/>
-                <w:numId w:val="54"/>
-              </w:numPr>
-              <w:pBdr>
-                <w:top w:val="none" w:sz="0" w:space="0" w:color="auto"/>
-                <w:left w:val="none" w:sz="0" w:space="0" w:color="auto"/>
-                <w:bottom w:val="none" w:sz="0" w:space="0" w:color="auto"/>
-                <w:right w:val="none" w:sz="0" w:space="0" w:color="auto"/>
-                <w:between w:val="none" w:sz="0" w:space="0" w:color="auto"/>
-              </w:pBdr>
-            </w:pPr>
-            <w:r>
-              <w:t>Game clock and score reset</w:t>
-            </w:r>
-          </w:p>
-          <w:p>
-            <w:pPr>
-              <w:pBdr>
-                <w:top w:val="none" w:sz="0" w:space="0" w:color="auto"/>
-                <w:left w:val="none" w:sz="0" w:space="0" w:color="auto"/>
-                <w:bottom w:val="none" w:sz="0" w:space="0" w:color="auto"/>
-                <w:right w:val="none" w:sz="0" w:space="0" w:color="auto"/>
-                <w:between w:val="none" w:sz="0" w:space="0" w:color="auto"/>
-              </w:pBdr>
-            </w:pPr>
+              <w:pBdr>
+                <w:top w:val="none" w:sz="0" w:space="0" w:color="auto"/>
+                <w:left w:val="none" w:sz="0" w:space="0" w:color="auto"/>
+                <w:bottom w:val="none" w:sz="0" w:space="0" w:color="auto"/>
+                <w:right w:val="none" w:sz="0" w:space="0" w:color="auto"/>
+                <w:between w:val="none" w:sz="0" w:space="0" w:color="auto"/>
+              </w:pBdr>
+            </w:pPr>
+            <w:r>
+              <w:t>Puck tracker reports error</w:t>
+            </w:r>
           </w:p>
         </w:tc>
       </w:tr>
@@ -9808,38 +9474,8 @@
               </w:pBdr>
             </w:pPr>
             <w:r>
-              <w:t>Demo Screen test</w:t>
-            </w:r>
-          </w:p>
-          <w:p>
-            <w:pPr>
-              <w:pStyle w:val="ListParagraph"/>
-              <w:numPr>
-                <w:ilvl w:val="0"/>
-                <w:numId w:val="55"/>
-              </w:numPr>
-              <w:pBdr>
-                <w:top w:val="none" w:sz="0" w:space="0" w:color="auto"/>
-                <w:left w:val="none" w:sz="0" w:space="0" w:color="auto"/>
-                <w:bottom w:val="none" w:sz="0" w:space="0" w:color="auto"/>
-                <w:right w:val="none" w:sz="0" w:space="0" w:color="auto"/>
-                <w:between w:val="none" w:sz="0" w:space="0" w:color="auto"/>
-              </w:pBdr>
-            </w:pPr>
-            <w:r>
-              <w:t>Hit demo button</w:t>
-            </w:r>
-          </w:p>
-          <w:p>
-            <w:pPr>
-              <w:pBdr>
-                <w:top w:val="none" w:sz="0" w:space="0" w:color="auto"/>
-                <w:left w:val="none" w:sz="0" w:space="0" w:color="auto"/>
-                <w:bottom w:val="none" w:sz="0" w:space="0" w:color="auto"/>
-                <w:right w:val="none" w:sz="0" w:space="0" w:color="auto"/>
-                <w:between w:val="none" w:sz="0" w:space="0" w:color="auto"/>
-              </w:pBdr>
-            </w:pPr>
+              <w:t>Place object similar in color to the puck on playing surface</w:t>
+            </w:r>
           </w:p>
         </w:tc>
         <w:tc>
@@ -9857,7 +9493,7 @@
               </w:pBdr>
             </w:pPr>
             <w:r>
-              <w:t>Verify paddle controller movement</w:t>
+              <w:t>Verify that the puck is still tracked and not the new object</w:t>
             </w:r>
           </w:p>
         </w:tc>
@@ -9876,7 +9512,108 @@
               </w:pBdr>
             </w:pPr>
             <w:r>
-              <w:t>Paddle controller completes predefined motion routine</w:t>
+              <w:t>The puck tracker will continue to track the puck due to radius and area constraints</w:t>
+            </w:r>
+          </w:p>
+        </w:tc>
+      </w:tr>
+    </w:tbl>
+    <w:p>
+      <w:pPr>
+        <w:pStyle w:val="Heading2"/>
+        <w:spacing w:line="276" w:lineRule="auto"/>
+      </w:pPr>
+      <w:r>
+        <w:t>User Interface</w:t>
+      </w:r>
+      <w:bookmarkEnd w:id="24"/>
+    </w:p>
+    <w:tbl>
+      <w:tblPr>
+        <w:tblStyle w:val="TableGrid"/>
+        <w:tblW w:w="0" w:type="auto"/>
+        <w:tblLook w:val="04A0" w:firstRow="1" w:lastRow="0" w:firstColumn="1" w:lastColumn="0" w:noHBand="0" w:noVBand="1"/>
+      </w:tblPr>
+      <w:tblGrid>
+        <w:gridCol w:w="3595"/>
+        <w:gridCol w:w="2638"/>
+        <w:gridCol w:w="3117"/>
+      </w:tblGrid>
+      <w:tr>
+        <w:tc>
+          <w:tcPr>
+            <w:tcW w:w="3595" w:type="dxa"/>
+          </w:tcPr>
+          <w:p>
+            <w:pPr>
+              <w:pBdr>
+                <w:top w:val="none" w:sz="0" w:space="0" w:color="auto"/>
+                <w:left w:val="none" w:sz="0" w:space="0" w:color="auto"/>
+                <w:bottom w:val="none" w:sz="0" w:space="0" w:color="auto"/>
+                <w:right w:val="none" w:sz="0" w:space="0" w:color="auto"/>
+                <w:between w:val="none" w:sz="0" w:space="0" w:color="auto"/>
+              </w:pBdr>
+              <w:rPr>
+                <w:b/>
+              </w:rPr>
+            </w:pPr>
+            <w:bookmarkStart w:id="25" w:name="_xt2vxd7xz83t" w:colFirst="0" w:colLast="0"/>
+            <w:bookmarkEnd w:id="25"/>
+            <w:r>
+              <w:rPr>
+                <w:b/>
+              </w:rPr>
+              <w:t>Test</w:t>
+            </w:r>
+          </w:p>
+        </w:tc>
+        <w:tc>
+          <w:tcPr>
+            <w:tcW w:w="2638" w:type="dxa"/>
+          </w:tcPr>
+          <w:p>
+            <w:pPr>
+              <w:pBdr>
+                <w:top w:val="none" w:sz="0" w:space="0" w:color="auto"/>
+                <w:left w:val="none" w:sz="0" w:space="0" w:color="auto"/>
+                <w:bottom w:val="none" w:sz="0" w:space="0" w:color="auto"/>
+                <w:right w:val="none" w:sz="0" w:space="0" w:color="auto"/>
+                <w:between w:val="none" w:sz="0" w:space="0" w:color="auto"/>
+              </w:pBdr>
+              <w:rPr>
+                <w:b/>
+              </w:rPr>
+            </w:pPr>
+            <w:r>
+              <w:rPr>
+                <w:b/>
+              </w:rPr>
+              <w:t>Purpose</w:t>
+            </w:r>
+          </w:p>
+        </w:tc>
+        <w:tc>
+          <w:tcPr>
+            <w:tcW w:w="3117" w:type="dxa"/>
+          </w:tcPr>
+          <w:p>
+            <w:pPr>
+              <w:pBdr>
+                <w:top w:val="none" w:sz="0" w:space="0" w:color="auto"/>
+                <w:left w:val="none" w:sz="0" w:space="0" w:color="auto"/>
+                <w:bottom w:val="none" w:sz="0" w:space="0" w:color="auto"/>
+                <w:right w:val="none" w:sz="0" w:space="0" w:color="auto"/>
+                <w:between w:val="none" w:sz="0" w:space="0" w:color="auto"/>
+              </w:pBdr>
+              <w:rPr>
+                <w:b/>
+              </w:rPr>
+            </w:pPr>
+            <w:r>
+              <w:rPr>
+                <w:b/>
+              </w:rPr>
+              <w:t>Expected Result</w:t>
             </w:r>
           </w:p>
         </w:tc>
@@ -9897,88 +9634,8 @@
               </w:pBdr>
             </w:pPr>
             <w:r>
-              <w:t>Settings Screen test</w:t>
-            </w:r>
-          </w:p>
-          <w:p>
-            <w:pPr>
-              <w:pStyle w:val="ListParagraph"/>
-              <w:numPr>
-                <w:ilvl w:val="0"/>
-                <w:numId w:val="56"/>
-              </w:numPr>
-              <w:pBdr>
-                <w:top w:val="none" w:sz="0" w:space="0" w:color="auto"/>
-                <w:left w:val="none" w:sz="0" w:space="0" w:color="auto"/>
-                <w:bottom w:val="none" w:sz="0" w:space="0" w:color="auto"/>
-                <w:right w:val="none" w:sz="0" w:space="0" w:color="auto"/>
-                <w:between w:val="none" w:sz="0" w:space="0" w:color="auto"/>
-              </w:pBdr>
-            </w:pPr>
-            <w:r>
-              <w:t>Change every listed setting</w:t>
-            </w:r>
-          </w:p>
-          <w:p>
-            <w:pPr>
-              <w:pStyle w:val="ListParagraph"/>
-              <w:numPr>
-                <w:ilvl w:val="0"/>
-                <w:numId w:val="56"/>
-              </w:numPr>
-              <w:pBdr>
-                <w:top w:val="none" w:sz="0" w:space="0" w:color="auto"/>
-                <w:left w:val="none" w:sz="0" w:space="0" w:color="auto"/>
-                <w:bottom w:val="none" w:sz="0" w:space="0" w:color="auto"/>
-                <w:right w:val="none" w:sz="0" w:space="0" w:color="auto"/>
-                <w:between w:val="none" w:sz="0" w:space="0" w:color="auto"/>
-              </w:pBdr>
-            </w:pPr>
-            <w:r>
-              <w:t>Go to Play Against Robot Screen</w:t>
-            </w:r>
-          </w:p>
-          <w:p>
-            <w:pPr>
-              <w:pStyle w:val="ListParagraph"/>
-              <w:numPr>
-                <w:ilvl w:val="0"/>
-                <w:numId w:val="56"/>
-              </w:numPr>
-              <w:pBdr>
-                <w:top w:val="none" w:sz="0" w:space="0" w:color="auto"/>
-                <w:left w:val="none" w:sz="0" w:space="0" w:color="auto"/>
-                <w:bottom w:val="none" w:sz="0" w:space="0" w:color="auto"/>
-                <w:right w:val="none" w:sz="0" w:space="0" w:color="auto"/>
-                <w:between w:val="none" w:sz="0" w:space="0" w:color="auto"/>
-              </w:pBdr>
-            </w:pPr>
-            <w:r>
-              <w:t>Confirm settings changed</w:t>
-            </w:r>
-          </w:p>
-          <w:p>
-            <w:pPr>
-              <w:pStyle w:val="ListParagraph"/>
-              <w:pBdr>
-                <w:top w:val="none" w:sz="0" w:space="0" w:color="auto"/>
-                <w:left w:val="none" w:sz="0" w:space="0" w:color="auto"/>
-                <w:bottom w:val="none" w:sz="0" w:space="0" w:color="auto"/>
-                <w:right w:val="none" w:sz="0" w:space="0" w:color="auto"/>
-                <w:between w:val="none" w:sz="0" w:space="0" w:color="auto"/>
-              </w:pBdr>
-            </w:pPr>
-          </w:p>
-          <w:p>
-            <w:pPr>
-              <w:pBdr>
-                <w:top w:val="none" w:sz="0" w:space="0" w:color="auto"/>
-                <w:left w:val="none" w:sz="0" w:space="0" w:color="auto"/>
-                <w:bottom w:val="none" w:sz="0" w:space="0" w:color="auto"/>
-                <w:right w:val="none" w:sz="0" w:space="0" w:color="auto"/>
-                <w:between w:val="none" w:sz="0" w:space="0" w:color="auto"/>
-              </w:pBdr>
-            </w:pPr>
+              <w:t>Start application from command line</w:t>
+            </w:r>
           </w:p>
         </w:tc>
         <w:tc>
@@ -9996,10 +9653,15 @@
               </w:pBdr>
             </w:pPr>
             <w:r>
-              <w:t xml:space="preserve">Verify that the settings screen adjustments match </w:t>
-            </w:r>
-            <w:r>
-              <w:t>gameplay settings</w:t>
+              <w:t xml:space="preserve">Verify that the </w:t>
+            </w:r>
+            <w:proofErr w:type="spellStart"/>
+            <w:r>
+              <w:t>Kivy</w:t>
+            </w:r>
+            <w:proofErr w:type="spellEnd"/>
+            <w:r>
+              <w:t xml:space="preserve"> application starts </w:t>
             </w:r>
           </w:p>
         </w:tc>
@@ -10017,8 +9679,13 @@
                 <w:between w:val="none" w:sz="0" w:space="0" w:color="auto"/>
               </w:pBdr>
             </w:pPr>
-            <w:r>
-              <w:t>Each changed setting modifies the game play of the Play Against Robot screen</w:t>
+            <w:proofErr w:type="spellStart"/>
+            <w:r>
+              <w:t>Kivy</w:t>
+            </w:r>
+            <w:proofErr w:type="spellEnd"/>
+            <w:r>
+              <w:t xml:space="preserve"> application opens to intro screen</w:t>
             </w:r>
           </w:p>
         </w:tc>
@@ -10039,83 +9706,7 @@
               </w:pBdr>
             </w:pPr>
             <w:r>
-              <w:t>Diagnostics Screen test</w:t>
-            </w:r>
-          </w:p>
-          <w:p>
-            <w:pPr>
-              <w:pStyle w:val="ListParagraph"/>
-              <w:numPr>
-                <w:ilvl w:val="0"/>
-                <w:numId w:val="57"/>
-              </w:numPr>
-              <w:pBdr>
-                <w:top w:val="none" w:sz="0" w:space="0" w:color="auto"/>
-                <w:left w:val="none" w:sz="0" w:space="0" w:color="auto"/>
-                <w:bottom w:val="none" w:sz="0" w:space="0" w:color="auto"/>
-                <w:right w:val="none" w:sz="0" w:space="0" w:color="auto"/>
-                <w:between w:val="none" w:sz="0" w:space="0" w:color="auto"/>
-              </w:pBdr>
-            </w:pPr>
-            <w:r>
-              <w:t>Calibrate puck tracker</w:t>
-            </w:r>
-          </w:p>
-          <w:p>
-            <w:pPr>
-              <w:pStyle w:val="ListParagraph"/>
-              <w:numPr>
-                <w:ilvl w:val="0"/>
-                <w:numId w:val="57"/>
-              </w:numPr>
-              <w:pBdr>
-                <w:top w:val="none" w:sz="0" w:space="0" w:color="auto"/>
-                <w:left w:val="none" w:sz="0" w:space="0" w:color="auto"/>
-                <w:bottom w:val="none" w:sz="0" w:space="0" w:color="auto"/>
-                <w:right w:val="none" w:sz="0" w:space="0" w:color="auto"/>
-                <w:between w:val="none" w:sz="0" w:space="0" w:color="auto"/>
-              </w:pBdr>
-            </w:pPr>
-            <w:r>
-              <w:t>Calibrate paddle controller</w:t>
-            </w:r>
-          </w:p>
-          <w:p>
-            <w:pPr>
-              <w:pStyle w:val="ListParagraph"/>
-              <w:numPr>
-                <w:ilvl w:val="0"/>
-                <w:numId w:val="57"/>
-              </w:numPr>
-              <w:pBdr>
-                <w:top w:val="none" w:sz="0" w:space="0" w:color="auto"/>
-                <w:left w:val="none" w:sz="0" w:space="0" w:color="auto"/>
-                <w:bottom w:val="none" w:sz="0" w:space="0" w:color="auto"/>
-                <w:right w:val="none" w:sz="0" w:space="0" w:color="auto"/>
-                <w:between w:val="none" w:sz="0" w:space="0" w:color="auto"/>
-              </w:pBdr>
-            </w:pPr>
-            <w:r>
-              <w:t>Clear errors</w:t>
-            </w:r>
-          </w:p>
-          <w:p>
-            <w:pPr>
-              <w:pStyle w:val="ListParagraph"/>
-              <w:numPr>
-                <w:ilvl w:val="0"/>
-                <w:numId w:val="57"/>
-              </w:numPr>
-              <w:pBdr>
-                <w:top w:val="none" w:sz="0" w:space="0" w:color="auto"/>
-                <w:left w:val="none" w:sz="0" w:space="0" w:color="auto"/>
-                <w:bottom w:val="none" w:sz="0" w:space="0" w:color="auto"/>
-                <w:right w:val="none" w:sz="0" w:space="0" w:color="auto"/>
-                <w:between w:val="none" w:sz="0" w:space="0" w:color="auto"/>
-              </w:pBdr>
-            </w:pPr>
-            <w:r>
-              <w:t>Observe state and error reporting</w:t>
+              <w:t>Main Menu tests – navigate to each screen and back to main menu</w:t>
             </w:r>
           </w:p>
         </w:tc>
@@ -10134,7 +9725,7 @@
               </w:pBdr>
             </w:pPr>
             <w:r>
-              <w:t>Verify that the diagnostic features of the user interface are working</w:t>
+              <w:t>Verify that each menu button brings you to the correct screen and back</w:t>
             </w:r>
           </w:p>
         </w:tc>
@@ -10144,90 +9735,17 @@
           </w:tcPr>
           <w:p>
             <w:pPr>
-              <w:pStyle w:val="ListParagraph"/>
-              <w:numPr>
-                <w:ilvl w:val="0"/>
-                <w:numId w:val="58"/>
-              </w:numPr>
-              <w:pBdr>
-                <w:top w:val="none" w:sz="0" w:space="0" w:color="auto"/>
-                <w:left w:val="none" w:sz="0" w:space="0" w:color="auto"/>
-                <w:bottom w:val="none" w:sz="0" w:space="0" w:color="auto"/>
-                <w:right w:val="none" w:sz="0" w:space="0" w:color="auto"/>
-                <w:between w:val="none" w:sz="0" w:space="0" w:color="auto"/>
-              </w:pBdr>
-            </w:pPr>
-            <w:r>
-              <w:t>Puck tracker calibrates successfully</w:t>
-            </w:r>
-          </w:p>
-          <w:p>
-            <w:pPr>
-              <w:pStyle w:val="ListParagraph"/>
-              <w:numPr>
-                <w:ilvl w:val="0"/>
-                <w:numId w:val="58"/>
-              </w:numPr>
-              <w:pBdr>
-                <w:top w:val="none" w:sz="0" w:space="0" w:color="auto"/>
-                <w:left w:val="none" w:sz="0" w:space="0" w:color="auto"/>
-                <w:bottom w:val="none" w:sz="0" w:space="0" w:color="auto"/>
-                <w:right w:val="none" w:sz="0" w:space="0" w:color="auto"/>
-                <w:between w:val="none" w:sz="0" w:space="0" w:color="auto"/>
-              </w:pBdr>
-            </w:pPr>
-            <w:r>
-              <w:t>Paddle controller calibrates successfully</w:t>
-            </w:r>
-          </w:p>
-          <w:p>
-            <w:pPr>
-              <w:pStyle w:val="ListParagraph"/>
-              <w:numPr>
-                <w:ilvl w:val="0"/>
-                <w:numId w:val="58"/>
-              </w:numPr>
-              <w:pBdr>
-                <w:top w:val="none" w:sz="0" w:space="0" w:color="auto"/>
-                <w:left w:val="none" w:sz="0" w:space="0" w:color="auto"/>
-                <w:bottom w:val="none" w:sz="0" w:space="0" w:color="auto"/>
-                <w:right w:val="none" w:sz="0" w:space="0" w:color="auto"/>
-                <w:between w:val="none" w:sz="0" w:space="0" w:color="auto"/>
-              </w:pBdr>
-            </w:pPr>
-            <w:r>
-              <w:t>Errors are cleared successfully</w:t>
-            </w:r>
-          </w:p>
-          <w:p>
-            <w:pPr>
-              <w:pStyle w:val="ListParagraph"/>
-              <w:numPr>
-                <w:ilvl w:val="0"/>
-                <w:numId w:val="58"/>
-              </w:numPr>
-              <w:pBdr>
-                <w:top w:val="none" w:sz="0" w:space="0" w:color="auto"/>
-                <w:left w:val="none" w:sz="0" w:space="0" w:color="auto"/>
-                <w:bottom w:val="none" w:sz="0" w:space="0" w:color="auto"/>
-                <w:right w:val="none" w:sz="0" w:space="0" w:color="auto"/>
-                <w:between w:val="none" w:sz="0" w:space="0" w:color="auto"/>
-              </w:pBdr>
-            </w:pPr>
-            <w:r>
-              <w:t>State and error are reported</w:t>
-            </w:r>
-          </w:p>
-          <w:p>
-            <w:pPr>
-              <w:pBdr>
-                <w:top w:val="none" w:sz="0" w:space="0" w:color="auto"/>
-                <w:left w:val="none" w:sz="0" w:space="0" w:color="auto"/>
-                <w:bottom w:val="none" w:sz="0" w:space="0" w:color="auto"/>
-                <w:right w:val="none" w:sz="0" w:space="0" w:color="auto"/>
-                <w:between w:val="none" w:sz="0" w:space="0" w:color="auto"/>
-              </w:pBdr>
-            </w:pPr>
+              <w:pBdr>
+                <w:top w:val="none" w:sz="0" w:space="0" w:color="auto"/>
+                <w:left w:val="none" w:sz="0" w:space="0" w:color="auto"/>
+                <w:bottom w:val="none" w:sz="0" w:space="0" w:color="auto"/>
+                <w:right w:val="none" w:sz="0" w:space="0" w:color="auto"/>
+                <w:between w:val="none" w:sz="0" w:space="0" w:color="auto"/>
+              </w:pBdr>
+            </w:pPr>
+            <w:r>
+              <w:t>Each menu button navigates to correct screen</w:t>
+            </w:r>
           </w:p>
         </w:tc>
       </w:tr>
@@ -10247,8 +9765,114 @@
               </w:pBdr>
             </w:pPr>
             <w:r>
-              <w:t>Quit Button test</w:t>
-            </w:r>
+              <w:t>Play Against Robot Screen test</w:t>
+            </w:r>
+          </w:p>
+          <w:p>
+            <w:pPr>
+              <w:pStyle w:val="ListParagraph"/>
+              <w:numPr>
+                <w:ilvl w:val="0"/>
+                <w:numId w:val="51"/>
+              </w:numPr>
+              <w:pBdr>
+                <w:top w:val="none" w:sz="0" w:space="0" w:color="auto"/>
+                <w:left w:val="none" w:sz="0" w:space="0" w:color="auto"/>
+                <w:bottom w:val="none" w:sz="0" w:space="0" w:color="auto"/>
+                <w:right w:val="none" w:sz="0" w:space="0" w:color="auto"/>
+                <w:between w:val="none" w:sz="0" w:space="0" w:color="auto"/>
+              </w:pBdr>
+            </w:pPr>
+            <w:r>
+              <w:t>Start game</w:t>
+            </w:r>
+          </w:p>
+          <w:p>
+            <w:pPr>
+              <w:pStyle w:val="ListParagraph"/>
+              <w:numPr>
+                <w:ilvl w:val="0"/>
+                <w:numId w:val="51"/>
+              </w:numPr>
+              <w:pBdr>
+                <w:top w:val="none" w:sz="0" w:space="0" w:color="auto"/>
+                <w:left w:val="none" w:sz="0" w:space="0" w:color="auto"/>
+                <w:bottom w:val="none" w:sz="0" w:space="0" w:color="auto"/>
+                <w:right w:val="none" w:sz="0" w:space="0" w:color="auto"/>
+                <w:between w:val="none" w:sz="0" w:space="0" w:color="auto"/>
+              </w:pBdr>
+            </w:pPr>
+            <w:r>
+              <w:t>Play against robot</w:t>
+            </w:r>
+          </w:p>
+          <w:p>
+            <w:pPr>
+              <w:pStyle w:val="ListParagraph"/>
+              <w:numPr>
+                <w:ilvl w:val="0"/>
+                <w:numId w:val="51"/>
+              </w:numPr>
+              <w:pBdr>
+                <w:top w:val="none" w:sz="0" w:space="0" w:color="auto"/>
+                <w:left w:val="none" w:sz="0" w:space="0" w:color="auto"/>
+                <w:bottom w:val="none" w:sz="0" w:space="0" w:color="auto"/>
+                <w:right w:val="none" w:sz="0" w:space="0" w:color="auto"/>
+                <w:between w:val="none" w:sz="0" w:space="0" w:color="auto"/>
+              </w:pBdr>
+            </w:pPr>
+            <w:r>
+              <w:t>Pause game</w:t>
+            </w:r>
+          </w:p>
+          <w:p>
+            <w:pPr>
+              <w:pStyle w:val="ListParagraph"/>
+              <w:numPr>
+                <w:ilvl w:val="0"/>
+                <w:numId w:val="51"/>
+              </w:numPr>
+              <w:pBdr>
+                <w:top w:val="none" w:sz="0" w:space="0" w:color="auto"/>
+                <w:left w:val="none" w:sz="0" w:space="0" w:color="auto"/>
+                <w:bottom w:val="none" w:sz="0" w:space="0" w:color="auto"/>
+                <w:right w:val="none" w:sz="0" w:space="0" w:color="auto"/>
+                <w:between w:val="none" w:sz="0" w:space="0" w:color="auto"/>
+              </w:pBdr>
+            </w:pPr>
+            <w:r>
+              <w:t>Resume game</w:t>
+            </w:r>
+          </w:p>
+          <w:p>
+            <w:pPr>
+              <w:pStyle w:val="ListParagraph"/>
+              <w:numPr>
+                <w:ilvl w:val="0"/>
+                <w:numId w:val="51"/>
+              </w:numPr>
+              <w:pBdr>
+                <w:top w:val="none" w:sz="0" w:space="0" w:color="auto"/>
+                <w:left w:val="none" w:sz="0" w:space="0" w:color="auto"/>
+                <w:bottom w:val="none" w:sz="0" w:space="0" w:color="auto"/>
+                <w:right w:val="none" w:sz="0" w:space="0" w:color="auto"/>
+                <w:between w:val="none" w:sz="0" w:space="0" w:color="auto"/>
+              </w:pBdr>
+            </w:pPr>
+            <w:r>
+              <w:t>Reset game</w:t>
+            </w:r>
+          </w:p>
+          <w:p>
+            <w:pPr>
+              <w:pBdr>
+                <w:top w:val="none" w:sz="0" w:space="0" w:color="auto"/>
+                <w:left w:val="none" w:sz="0" w:space="0" w:color="auto"/>
+                <w:bottom w:val="none" w:sz="0" w:space="0" w:color="auto"/>
+                <w:right w:val="none" w:sz="0" w:space="0" w:color="auto"/>
+                <w:between w:val="none" w:sz="0" w:space="0" w:color="auto"/>
+              </w:pBdr>
+            </w:pPr>
           </w:p>
         </w:tc>
         <w:tc>
@@ -10266,15 +9890,13 @@
               </w:pBdr>
             </w:pPr>
             <w:r>
-              <w:t xml:space="preserve">Verify that hitting the quit button closes the </w:t>
-            </w:r>
-            <w:proofErr w:type="spellStart"/>
-            <w:r>
-              <w:t>Kivy</w:t>
-            </w:r>
-            <w:proofErr w:type="spellEnd"/>
-            <w:r>
-              <w:t xml:space="preserve"> application</w:t>
+              <w:t>Verify that the</w:t>
+            </w:r>
+            <w:r>
+              <w:t xml:space="preserve"> game control buttons work</w:t>
+            </w:r>
+            <w:r>
+              <w:t xml:space="preserve"> and visualization active</w:t>
             </w:r>
           </w:p>
         </w:tc>
@@ -10292,6 +9914,880 @@
                 <w:between w:val="none" w:sz="0" w:space="0" w:color="auto"/>
               </w:pBdr>
             </w:pPr>
+            <w:r>
+              <w:t>Observe visualization of gameplay</w:t>
+            </w:r>
+          </w:p>
+          <w:p>
+            <w:pPr>
+              <w:pStyle w:val="ListParagraph"/>
+              <w:numPr>
+                <w:ilvl w:val="0"/>
+                <w:numId w:val="52"/>
+              </w:numPr>
+              <w:pBdr>
+                <w:top w:val="none" w:sz="0" w:space="0" w:color="auto"/>
+                <w:left w:val="none" w:sz="0" w:space="0" w:color="auto"/>
+                <w:bottom w:val="none" w:sz="0" w:space="0" w:color="auto"/>
+                <w:right w:val="none" w:sz="0" w:space="0" w:color="auto"/>
+                <w:between w:val="none" w:sz="0" w:space="0" w:color="auto"/>
+              </w:pBdr>
+            </w:pPr>
+            <w:r>
+              <w:t>Game clock starts</w:t>
+            </w:r>
+          </w:p>
+          <w:p>
+            <w:pPr>
+              <w:pStyle w:val="ListParagraph"/>
+              <w:numPr>
+                <w:ilvl w:val="0"/>
+                <w:numId w:val="52"/>
+              </w:numPr>
+              <w:pBdr>
+                <w:top w:val="none" w:sz="0" w:space="0" w:color="auto"/>
+                <w:left w:val="none" w:sz="0" w:space="0" w:color="auto"/>
+                <w:bottom w:val="none" w:sz="0" w:space="0" w:color="auto"/>
+                <w:right w:val="none" w:sz="0" w:space="0" w:color="auto"/>
+                <w:between w:val="none" w:sz="0" w:space="0" w:color="auto"/>
+              </w:pBdr>
+            </w:pPr>
+            <w:r>
+              <w:t>Robot moves</w:t>
+            </w:r>
+          </w:p>
+          <w:p>
+            <w:pPr>
+              <w:pStyle w:val="ListParagraph"/>
+              <w:numPr>
+                <w:ilvl w:val="0"/>
+                <w:numId w:val="52"/>
+              </w:numPr>
+              <w:pBdr>
+                <w:top w:val="none" w:sz="0" w:space="0" w:color="auto"/>
+                <w:left w:val="none" w:sz="0" w:space="0" w:color="auto"/>
+                <w:bottom w:val="none" w:sz="0" w:space="0" w:color="auto"/>
+                <w:right w:val="none" w:sz="0" w:space="0" w:color="auto"/>
+                <w:between w:val="none" w:sz="0" w:space="0" w:color="auto"/>
+              </w:pBdr>
+            </w:pPr>
+            <w:r>
+              <w:t>Game clock stops (as does robot)</w:t>
+            </w:r>
+          </w:p>
+          <w:p>
+            <w:pPr>
+              <w:pStyle w:val="ListParagraph"/>
+              <w:numPr>
+                <w:ilvl w:val="0"/>
+                <w:numId w:val="52"/>
+              </w:numPr>
+              <w:pBdr>
+                <w:top w:val="none" w:sz="0" w:space="0" w:color="auto"/>
+                <w:left w:val="none" w:sz="0" w:space="0" w:color="auto"/>
+                <w:bottom w:val="none" w:sz="0" w:space="0" w:color="auto"/>
+                <w:right w:val="none" w:sz="0" w:space="0" w:color="auto"/>
+                <w:between w:val="none" w:sz="0" w:space="0" w:color="auto"/>
+              </w:pBdr>
+            </w:pPr>
+            <w:r>
+              <w:t>Game clock resumes</w:t>
+            </w:r>
+          </w:p>
+          <w:p>
+            <w:pPr>
+              <w:pStyle w:val="ListParagraph"/>
+              <w:numPr>
+                <w:ilvl w:val="0"/>
+                <w:numId w:val="52"/>
+              </w:numPr>
+              <w:pBdr>
+                <w:top w:val="none" w:sz="0" w:space="0" w:color="auto"/>
+                <w:left w:val="none" w:sz="0" w:space="0" w:color="auto"/>
+                <w:bottom w:val="none" w:sz="0" w:space="0" w:color="auto"/>
+                <w:right w:val="none" w:sz="0" w:space="0" w:color="auto"/>
+                <w:between w:val="none" w:sz="0" w:space="0" w:color="auto"/>
+              </w:pBdr>
+            </w:pPr>
+            <w:r>
+              <w:lastRenderedPageBreak/>
+              <w:t>Game clock and score reset</w:t>
+            </w:r>
+          </w:p>
+          <w:p>
+            <w:pPr>
+              <w:pBdr>
+                <w:top w:val="none" w:sz="0" w:space="0" w:color="auto"/>
+                <w:left w:val="none" w:sz="0" w:space="0" w:color="auto"/>
+                <w:bottom w:val="none" w:sz="0" w:space="0" w:color="auto"/>
+                <w:right w:val="none" w:sz="0" w:space="0" w:color="auto"/>
+                <w:between w:val="none" w:sz="0" w:space="0" w:color="auto"/>
+              </w:pBdr>
+            </w:pPr>
+          </w:p>
+        </w:tc>
+      </w:tr>
+      <w:tr>
+        <w:tc>
+          <w:tcPr>
+            <w:tcW w:w="3595" w:type="dxa"/>
+          </w:tcPr>
+          <w:p>
+            <w:pPr>
+              <w:pBdr>
+                <w:top w:val="none" w:sz="0" w:space="0" w:color="auto"/>
+                <w:left w:val="none" w:sz="0" w:space="0" w:color="auto"/>
+                <w:bottom w:val="none" w:sz="0" w:space="0" w:color="auto"/>
+                <w:right w:val="none" w:sz="0" w:space="0" w:color="auto"/>
+                <w:between w:val="none" w:sz="0" w:space="0" w:color="auto"/>
+              </w:pBdr>
+            </w:pPr>
+            <w:r>
+              <w:lastRenderedPageBreak/>
+              <w:t>Play Using Robot Screen test</w:t>
+            </w:r>
+          </w:p>
+          <w:p>
+            <w:pPr>
+              <w:pStyle w:val="ListParagraph"/>
+              <w:numPr>
+                <w:ilvl w:val="0"/>
+                <w:numId w:val="53"/>
+              </w:numPr>
+              <w:pBdr>
+                <w:top w:val="none" w:sz="0" w:space="0" w:color="auto"/>
+                <w:left w:val="none" w:sz="0" w:space="0" w:color="auto"/>
+                <w:bottom w:val="none" w:sz="0" w:space="0" w:color="auto"/>
+                <w:right w:val="none" w:sz="0" w:space="0" w:color="auto"/>
+                <w:between w:val="none" w:sz="0" w:space="0" w:color="auto"/>
+              </w:pBdr>
+            </w:pPr>
+            <w:r>
+              <w:t>Start game</w:t>
+            </w:r>
+          </w:p>
+          <w:p>
+            <w:pPr>
+              <w:pStyle w:val="ListParagraph"/>
+              <w:numPr>
+                <w:ilvl w:val="0"/>
+                <w:numId w:val="53"/>
+              </w:numPr>
+              <w:pBdr>
+                <w:top w:val="none" w:sz="0" w:space="0" w:color="auto"/>
+                <w:left w:val="none" w:sz="0" w:space="0" w:color="auto"/>
+                <w:bottom w:val="none" w:sz="0" w:space="0" w:color="auto"/>
+                <w:right w:val="none" w:sz="0" w:space="0" w:color="auto"/>
+                <w:between w:val="none" w:sz="0" w:space="0" w:color="auto"/>
+              </w:pBdr>
+            </w:pPr>
+            <w:r>
+              <w:t xml:space="preserve">Drag paddle around screen </w:t>
+            </w:r>
+          </w:p>
+          <w:p>
+            <w:pPr>
+              <w:pStyle w:val="ListParagraph"/>
+              <w:numPr>
+                <w:ilvl w:val="0"/>
+                <w:numId w:val="53"/>
+              </w:numPr>
+              <w:pBdr>
+                <w:top w:val="none" w:sz="0" w:space="0" w:color="auto"/>
+                <w:left w:val="none" w:sz="0" w:space="0" w:color="auto"/>
+                <w:bottom w:val="none" w:sz="0" w:space="0" w:color="auto"/>
+                <w:right w:val="none" w:sz="0" w:space="0" w:color="auto"/>
+                <w:between w:val="none" w:sz="0" w:space="0" w:color="auto"/>
+              </w:pBdr>
+            </w:pPr>
+            <w:r>
+              <w:t>Pause game</w:t>
+            </w:r>
+          </w:p>
+          <w:p>
+            <w:pPr>
+              <w:pStyle w:val="ListParagraph"/>
+              <w:numPr>
+                <w:ilvl w:val="0"/>
+                <w:numId w:val="53"/>
+              </w:numPr>
+              <w:pBdr>
+                <w:top w:val="none" w:sz="0" w:space="0" w:color="auto"/>
+                <w:left w:val="none" w:sz="0" w:space="0" w:color="auto"/>
+                <w:bottom w:val="none" w:sz="0" w:space="0" w:color="auto"/>
+                <w:right w:val="none" w:sz="0" w:space="0" w:color="auto"/>
+                <w:between w:val="none" w:sz="0" w:space="0" w:color="auto"/>
+              </w:pBdr>
+            </w:pPr>
+            <w:r>
+              <w:t>Resume game</w:t>
+            </w:r>
+          </w:p>
+          <w:p>
+            <w:pPr>
+              <w:pStyle w:val="ListParagraph"/>
+              <w:numPr>
+                <w:ilvl w:val="0"/>
+                <w:numId w:val="53"/>
+              </w:numPr>
+              <w:pBdr>
+                <w:top w:val="none" w:sz="0" w:space="0" w:color="auto"/>
+                <w:left w:val="none" w:sz="0" w:space="0" w:color="auto"/>
+                <w:bottom w:val="none" w:sz="0" w:space="0" w:color="auto"/>
+                <w:right w:val="none" w:sz="0" w:space="0" w:color="auto"/>
+                <w:between w:val="none" w:sz="0" w:space="0" w:color="auto"/>
+              </w:pBdr>
+            </w:pPr>
+            <w:r>
+              <w:t>Reset game</w:t>
+            </w:r>
+          </w:p>
+          <w:p>
+            <w:pPr>
+              <w:pBdr>
+                <w:top w:val="none" w:sz="0" w:space="0" w:color="auto"/>
+                <w:left w:val="none" w:sz="0" w:space="0" w:color="auto"/>
+                <w:bottom w:val="none" w:sz="0" w:space="0" w:color="auto"/>
+                <w:right w:val="none" w:sz="0" w:space="0" w:color="auto"/>
+                <w:between w:val="none" w:sz="0" w:space="0" w:color="auto"/>
+              </w:pBdr>
+            </w:pPr>
+          </w:p>
+        </w:tc>
+        <w:tc>
+          <w:tcPr>
+            <w:tcW w:w="2638" w:type="dxa"/>
+          </w:tcPr>
+          <w:p>
+            <w:pPr>
+              <w:pBdr>
+                <w:top w:val="none" w:sz="0" w:space="0" w:color="auto"/>
+                <w:left w:val="none" w:sz="0" w:space="0" w:color="auto"/>
+                <w:bottom w:val="none" w:sz="0" w:space="0" w:color="auto"/>
+                <w:right w:val="none" w:sz="0" w:space="0" w:color="auto"/>
+                <w:between w:val="none" w:sz="0" w:space="0" w:color="auto"/>
+              </w:pBdr>
+            </w:pPr>
+            <w:r>
+              <w:t>Verify that the game control buttons work</w:t>
+            </w:r>
+            <w:r>
+              <w:t xml:space="preserve"> as well as manual control</w:t>
+            </w:r>
+          </w:p>
+        </w:tc>
+        <w:tc>
+          <w:tcPr>
+            <w:tcW w:w="3117" w:type="dxa"/>
+          </w:tcPr>
+          <w:p>
+            <w:pPr>
+              <w:pStyle w:val="ListParagraph"/>
+              <w:numPr>
+                <w:ilvl w:val="0"/>
+                <w:numId w:val="54"/>
+              </w:numPr>
+              <w:pBdr>
+                <w:top w:val="none" w:sz="0" w:space="0" w:color="auto"/>
+                <w:left w:val="none" w:sz="0" w:space="0" w:color="auto"/>
+                <w:bottom w:val="none" w:sz="0" w:space="0" w:color="auto"/>
+                <w:right w:val="none" w:sz="0" w:space="0" w:color="auto"/>
+                <w:between w:val="none" w:sz="0" w:space="0" w:color="auto"/>
+              </w:pBdr>
+            </w:pPr>
+            <w:r>
+              <w:t>Game clock starts</w:t>
+            </w:r>
+          </w:p>
+          <w:p>
+            <w:pPr>
+              <w:pStyle w:val="ListParagraph"/>
+              <w:numPr>
+                <w:ilvl w:val="0"/>
+                <w:numId w:val="54"/>
+              </w:numPr>
+              <w:pBdr>
+                <w:top w:val="none" w:sz="0" w:space="0" w:color="auto"/>
+                <w:left w:val="none" w:sz="0" w:space="0" w:color="auto"/>
+                <w:bottom w:val="none" w:sz="0" w:space="0" w:color="auto"/>
+                <w:right w:val="none" w:sz="0" w:space="0" w:color="auto"/>
+                <w:between w:val="none" w:sz="0" w:space="0" w:color="auto"/>
+              </w:pBdr>
+            </w:pPr>
+            <w:r>
+              <w:t>Robot moves</w:t>
+            </w:r>
+          </w:p>
+          <w:p>
+            <w:pPr>
+              <w:pStyle w:val="ListParagraph"/>
+              <w:numPr>
+                <w:ilvl w:val="0"/>
+                <w:numId w:val="54"/>
+              </w:numPr>
+              <w:pBdr>
+                <w:top w:val="none" w:sz="0" w:space="0" w:color="auto"/>
+                <w:left w:val="none" w:sz="0" w:space="0" w:color="auto"/>
+                <w:bottom w:val="none" w:sz="0" w:space="0" w:color="auto"/>
+                <w:right w:val="none" w:sz="0" w:space="0" w:color="auto"/>
+                <w:between w:val="none" w:sz="0" w:space="0" w:color="auto"/>
+              </w:pBdr>
+            </w:pPr>
+            <w:r>
+              <w:t>Game clock stops (as does robot)</w:t>
+            </w:r>
+          </w:p>
+          <w:p>
+            <w:pPr>
+              <w:pStyle w:val="ListParagraph"/>
+              <w:numPr>
+                <w:ilvl w:val="0"/>
+                <w:numId w:val="54"/>
+              </w:numPr>
+              <w:pBdr>
+                <w:top w:val="none" w:sz="0" w:space="0" w:color="auto"/>
+                <w:left w:val="none" w:sz="0" w:space="0" w:color="auto"/>
+                <w:bottom w:val="none" w:sz="0" w:space="0" w:color="auto"/>
+                <w:right w:val="none" w:sz="0" w:space="0" w:color="auto"/>
+                <w:between w:val="none" w:sz="0" w:space="0" w:color="auto"/>
+              </w:pBdr>
+            </w:pPr>
+            <w:r>
+              <w:t>Game clock resumes</w:t>
+            </w:r>
+          </w:p>
+          <w:p>
+            <w:pPr>
+              <w:pStyle w:val="ListParagraph"/>
+              <w:numPr>
+                <w:ilvl w:val="0"/>
+                <w:numId w:val="54"/>
+              </w:numPr>
+              <w:pBdr>
+                <w:top w:val="none" w:sz="0" w:space="0" w:color="auto"/>
+                <w:left w:val="none" w:sz="0" w:space="0" w:color="auto"/>
+                <w:bottom w:val="none" w:sz="0" w:space="0" w:color="auto"/>
+                <w:right w:val="none" w:sz="0" w:space="0" w:color="auto"/>
+                <w:between w:val="none" w:sz="0" w:space="0" w:color="auto"/>
+              </w:pBdr>
+            </w:pPr>
+            <w:r>
+              <w:t>Game clock and score reset</w:t>
+            </w:r>
+          </w:p>
+          <w:p>
+            <w:pPr>
+              <w:pBdr>
+                <w:top w:val="none" w:sz="0" w:space="0" w:color="auto"/>
+                <w:left w:val="none" w:sz="0" w:space="0" w:color="auto"/>
+                <w:bottom w:val="none" w:sz="0" w:space="0" w:color="auto"/>
+                <w:right w:val="none" w:sz="0" w:space="0" w:color="auto"/>
+                <w:between w:val="none" w:sz="0" w:space="0" w:color="auto"/>
+              </w:pBdr>
+            </w:pPr>
+          </w:p>
+        </w:tc>
+      </w:tr>
+      <w:tr>
+        <w:tc>
+          <w:tcPr>
+            <w:tcW w:w="3595" w:type="dxa"/>
+          </w:tcPr>
+          <w:p>
+            <w:pPr>
+              <w:pBdr>
+                <w:top w:val="none" w:sz="0" w:space="0" w:color="auto"/>
+                <w:left w:val="none" w:sz="0" w:space="0" w:color="auto"/>
+                <w:bottom w:val="none" w:sz="0" w:space="0" w:color="auto"/>
+                <w:right w:val="none" w:sz="0" w:space="0" w:color="auto"/>
+                <w:between w:val="none" w:sz="0" w:space="0" w:color="auto"/>
+              </w:pBdr>
+            </w:pPr>
+            <w:r>
+              <w:t>Demo Screen test</w:t>
+            </w:r>
+          </w:p>
+          <w:p>
+            <w:pPr>
+              <w:pStyle w:val="ListParagraph"/>
+              <w:numPr>
+                <w:ilvl w:val="0"/>
+                <w:numId w:val="55"/>
+              </w:numPr>
+              <w:pBdr>
+                <w:top w:val="none" w:sz="0" w:space="0" w:color="auto"/>
+                <w:left w:val="none" w:sz="0" w:space="0" w:color="auto"/>
+                <w:bottom w:val="none" w:sz="0" w:space="0" w:color="auto"/>
+                <w:right w:val="none" w:sz="0" w:space="0" w:color="auto"/>
+                <w:between w:val="none" w:sz="0" w:space="0" w:color="auto"/>
+              </w:pBdr>
+            </w:pPr>
+            <w:r>
+              <w:t>Hit demo button</w:t>
+            </w:r>
+          </w:p>
+          <w:p>
+            <w:pPr>
+              <w:pBdr>
+                <w:top w:val="none" w:sz="0" w:space="0" w:color="auto"/>
+                <w:left w:val="none" w:sz="0" w:space="0" w:color="auto"/>
+                <w:bottom w:val="none" w:sz="0" w:space="0" w:color="auto"/>
+                <w:right w:val="none" w:sz="0" w:space="0" w:color="auto"/>
+                <w:between w:val="none" w:sz="0" w:space="0" w:color="auto"/>
+              </w:pBdr>
+            </w:pPr>
+          </w:p>
+        </w:tc>
+        <w:tc>
+          <w:tcPr>
+            <w:tcW w:w="2638" w:type="dxa"/>
+          </w:tcPr>
+          <w:p>
+            <w:pPr>
+              <w:pBdr>
+                <w:top w:val="none" w:sz="0" w:space="0" w:color="auto"/>
+                <w:left w:val="none" w:sz="0" w:space="0" w:color="auto"/>
+                <w:bottom w:val="none" w:sz="0" w:space="0" w:color="auto"/>
+                <w:right w:val="none" w:sz="0" w:space="0" w:color="auto"/>
+                <w:between w:val="none" w:sz="0" w:space="0" w:color="auto"/>
+              </w:pBdr>
+            </w:pPr>
+            <w:r>
+              <w:t>Verify paddle controller movement</w:t>
+            </w:r>
+          </w:p>
+        </w:tc>
+        <w:tc>
+          <w:tcPr>
+            <w:tcW w:w="3117" w:type="dxa"/>
+          </w:tcPr>
+          <w:p>
+            <w:pPr>
+              <w:pBdr>
+                <w:top w:val="none" w:sz="0" w:space="0" w:color="auto"/>
+                <w:left w:val="none" w:sz="0" w:space="0" w:color="auto"/>
+                <w:bottom w:val="none" w:sz="0" w:space="0" w:color="auto"/>
+                <w:right w:val="none" w:sz="0" w:space="0" w:color="auto"/>
+                <w:between w:val="none" w:sz="0" w:space="0" w:color="auto"/>
+              </w:pBdr>
+            </w:pPr>
+            <w:r>
+              <w:t>Paddle controller completes predefined motion routine</w:t>
+            </w:r>
+          </w:p>
+        </w:tc>
+      </w:tr>
+      <w:tr>
+        <w:tc>
+          <w:tcPr>
+            <w:tcW w:w="3595" w:type="dxa"/>
+          </w:tcPr>
+          <w:p>
+            <w:pPr>
+              <w:pBdr>
+                <w:top w:val="none" w:sz="0" w:space="0" w:color="auto"/>
+                <w:left w:val="none" w:sz="0" w:space="0" w:color="auto"/>
+                <w:bottom w:val="none" w:sz="0" w:space="0" w:color="auto"/>
+                <w:right w:val="none" w:sz="0" w:space="0" w:color="auto"/>
+                <w:between w:val="none" w:sz="0" w:space="0" w:color="auto"/>
+              </w:pBdr>
+            </w:pPr>
+            <w:r>
+              <w:t>Settings Screen test</w:t>
+            </w:r>
+          </w:p>
+          <w:p>
+            <w:pPr>
+              <w:pStyle w:val="ListParagraph"/>
+              <w:numPr>
+                <w:ilvl w:val="0"/>
+                <w:numId w:val="56"/>
+              </w:numPr>
+              <w:pBdr>
+                <w:top w:val="none" w:sz="0" w:space="0" w:color="auto"/>
+                <w:left w:val="none" w:sz="0" w:space="0" w:color="auto"/>
+                <w:bottom w:val="none" w:sz="0" w:space="0" w:color="auto"/>
+                <w:right w:val="none" w:sz="0" w:space="0" w:color="auto"/>
+                <w:between w:val="none" w:sz="0" w:space="0" w:color="auto"/>
+              </w:pBdr>
+            </w:pPr>
+            <w:r>
+              <w:t>Change every listed setting</w:t>
+            </w:r>
+          </w:p>
+          <w:p>
+            <w:pPr>
+              <w:pStyle w:val="ListParagraph"/>
+              <w:numPr>
+                <w:ilvl w:val="0"/>
+                <w:numId w:val="56"/>
+              </w:numPr>
+              <w:pBdr>
+                <w:top w:val="none" w:sz="0" w:space="0" w:color="auto"/>
+                <w:left w:val="none" w:sz="0" w:space="0" w:color="auto"/>
+                <w:bottom w:val="none" w:sz="0" w:space="0" w:color="auto"/>
+                <w:right w:val="none" w:sz="0" w:space="0" w:color="auto"/>
+                <w:between w:val="none" w:sz="0" w:space="0" w:color="auto"/>
+              </w:pBdr>
+            </w:pPr>
+            <w:r>
+              <w:t>Go to Play Against Robot Screen</w:t>
+            </w:r>
+          </w:p>
+          <w:p>
+            <w:pPr>
+              <w:pStyle w:val="ListParagraph"/>
+              <w:numPr>
+                <w:ilvl w:val="0"/>
+                <w:numId w:val="56"/>
+              </w:numPr>
+              <w:pBdr>
+                <w:top w:val="none" w:sz="0" w:space="0" w:color="auto"/>
+                <w:left w:val="none" w:sz="0" w:space="0" w:color="auto"/>
+                <w:bottom w:val="none" w:sz="0" w:space="0" w:color="auto"/>
+                <w:right w:val="none" w:sz="0" w:space="0" w:color="auto"/>
+                <w:between w:val="none" w:sz="0" w:space="0" w:color="auto"/>
+              </w:pBdr>
+            </w:pPr>
+            <w:r>
+              <w:t>Confirm settings changed</w:t>
+            </w:r>
+          </w:p>
+          <w:p>
+            <w:pPr>
+              <w:pStyle w:val="ListParagraph"/>
+              <w:pBdr>
+                <w:top w:val="none" w:sz="0" w:space="0" w:color="auto"/>
+                <w:left w:val="none" w:sz="0" w:space="0" w:color="auto"/>
+                <w:bottom w:val="none" w:sz="0" w:space="0" w:color="auto"/>
+                <w:right w:val="none" w:sz="0" w:space="0" w:color="auto"/>
+                <w:between w:val="none" w:sz="0" w:space="0" w:color="auto"/>
+              </w:pBdr>
+            </w:pPr>
+          </w:p>
+          <w:p>
+            <w:pPr>
+              <w:pBdr>
+                <w:top w:val="none" w:sz="0" w:space="0" w:color="auto"/>
+                <w:left w:val="none" w:sz="0" w:space="0" w:color="auto"/>
+                <w:bottom w:val="none" w:sz="0" w:space="0" w:color="auto"/>
+                <w:right w:val="none" w:sz="0" w:space="0" w:color="auto"/>
+                <w:between w:val="none" w:sz="0" w:space="0" w:color="auto"/>
+              </w:pBdr>
+            </w:pPr>
+          </w:p>
+        </w:tc>
+        <w:tc>
+          <w:tcPr>
+            <w:tcW w:w="2638" w:type="dxa"/>
+          </w:tcPr>
+          <w:p>
+            <w:pPr>
+              <w:pBdr>
+                <w:top w:val="none" w:sz="0" w:space="0" w:color="auto"/>
+                <w:left w:val="none" w:sz="0" w:space="0" w:color="auto"/>
+                <w:bottom w:val="none" w:sz="0" w:space="0" w:color="auto"/>
+                <w:right w:val="none" w:sz="0" w:space="0" w:color="auto"/>
+                <w:between w:val="none" w:sz="0" w:space="0" w:color="auto"/>
+              </w:pBdr>
+            </w:pPr>
+            <w:r>
+              <w:t xml:space="preserve">Verify that the settings screen adjustments match </w:t>
+            </w:r>
+            <w:r>
+              <w:t>gameplay settings</w:t>
+            </w:r>
+          </w:p>
+        </w:tc>
+        <w:tc>
+          <w:tcPr>
+            <w:tcW w:w="3117" w:type="dxa"/>
+          </w:tcPr>
+          <w:p>
+            <w:pPr>
+              <w:pBdr>
+                <w:top w:val="none" w:sz="0" w:space="0" w:color="auto"/>
+                <w:left w:val="none" w:sz="0" w:space="0" w:color="auto"/>
+                <w:bottom w:val="none" w:sz="0" w:space="0" w:color="auto"/>
+                <w:right w:val="none" w:sz="0" w:space="0" w:color="auto"/>
+                <w:between w:val="none" w:sz="0" w:space="0" w:color="auto"/>
+              </w:pBdr>
+            </w:pPr>
+            <w:r>
+              <w:t>Each changed setting modifies the game play of the Play Against Robot screen</w:t>
+            </w:r>
+          </w:p>
+        </w:tc>
+      </w:tr>
+      <w:tr>
+        <w:tc>
+          <w:tcPr>
+            <w:tcW w:w="3595" w:type="dxa"/>
+          </w:tcPr>
+          <w:p>
+            <w:pPr>
+              <w:pBdr>
+                <w:top w:val="none" w:sz="0" w:space="0" w:color="auto"/>
+                <w:left w:val="none" w:sz="0" w:space="0" w:color="auto"/>
+                <w:bottom w:val="none" w:sz="0" w:space="0" w:color="auto"/>
+                <w:right w:val="none" w:sz="0" w:space="0" w:color="auto"/>
+                <w:between w:val="none" w:sz="0" w:space="0" w:color="auto"/>
+              </w:pBdr>
+            </w:pPr>
+            <w:r>
+              <w:t>Diagnostics Screen test</w:t>
+            </w:r>
+          </w:p>
+          <w:p>
+            <w:pPr>
+              <w:pStyle w:val="ListParagraph"/>
+              <w:numPr>
+                <w:ilvl w:val="0"/>
+                <w:numId w:val="57"/>
+              </w:numPr>
+              <w:pBdr>
+                <w:top w:val="none" w:sz="0" w:space="0" w:color="auto"/>
+                <w:left w:val="none" w:sz="0" w:space="0" w:color="auto"/>
+                <w:bottom w:val="none" w:sz="0" w:space="0" w:color="auto"/>
+                <w:right w:val="none" w:sz="0" w:space="0" w:color="auto"/>
+                <w:between w:val="none" w:sz="0" w:space="0" w:color="auto"/>
+              </w:pBdr>
+            </w:pPr>
+            <w:r>
+              <w:t>Calibrate puck tracker</w:t>
+            </w:r>
+          </w:p>
+          <w:p>
+            <w:pPr>
+              <w:pStyle w:val="ListParagraph"/>
+              <w:numPr>
+                <w:ilvl w:val="0"/>
+                <w:numId w:val="57"/>
+              </w:numPr>
+              <w:pBdr>
+                <w:top w:val="none" w:sz="0" w:space="0" w:color="auto"/>
+                <w:left w:val="none" w:sz="0" w:space="0" w:color="auto"/>
+                <w:bottom w:val="none" w:sz="0" w:space="0" w:color="auto"/>
+                <w:right w:val="none" w:sz="0" w:space="0" w:color="auto"/>
+                <w:between w:val="none" w:sz="0" w:space="0" w:color="auto"/>
+              </w:pBdr>
+            </w:pPr>
+            <w:r>
+              <w:t>Calibrate paddle controller</w:t>
+            </w:r>
+          </w:p>
+          <w:p>
+            <w:pPr>
+              <w:pStyle w:val="ListParagraph"/>
+              <w:numPr>
+                <w:ilvl w:val="0"/>
+                <w:numId w:val="57"/>
+              </w:numPr>
+              <w:pBdr>
+                <w:top w:val="none" w:sz="0" w:space="0" w:color="auto"/>
+                <w:left w:val="none" w:sz="0" w:space="0" w:color="auto"/>
+                <w:bottom w:val="none" w:sz="0" w:space="0" w:color="auto"/>
+                <w:right w:val="none" w:sz="0" w:space="0" w:color="auto"/>
+                <w:between w:val="none" w:sz="0" w:space="0" w:color="auto"/>
+              </w:pBdr>
+            </w:pPr>
+            <w:r>
+              <w:t>Clear errors</w:t>
+            </w:r>
+          </w:p>
+          <w:p>
+            <w:pPr>
+              <w:pStyle w:val="ListParagraph"/>
+              <w:numPr>
+                <w:ilvl w:val="0"/>
+                <w:numId w:val="57"/>
+              </w:numPr>
+              <w:pBdr>
+                <w:top w:val="none" w:sz="0" w:space="0" w:color="auto"/>
+                <w:left w:val="none" w:sz="0" w:space="0" w:color="auto"/>
+                <w:bottom w:val="none" w:sz="0" w:space="0" w:color="auto"/>
+                <w:right w:val="none" w:sz="0" w:space="0" w:color="auto"/>
+                <w:between w:val="none" w:sz="0" w:space="0" w:color="auto"/>
+              </w:pBdr>
+            </w:pPr>
+            <w:r>
+              <w:t>Observe state and error reporting</w:t>
+            </w:r>
+          </w:p>
+        </w:tc>
+        <w:tc>
+          <w:tcPr>
+            <w:tcW w:w="2638" w:type="dxa"/>
+          </w:tcPr>
+          <w:p>
+            <w:pPr>
+              <w:pBdr>
+                <w:top w:val="none" w:sz="0" w:space="0" w:color="auto"/>
+                <w:left w:val="none" w:sz="0" w:space="0" w:color="auto"/>
+                <w:bottom w:val="none" w:sz="0" w:space="0" w:color="auto"/>
+                <w:right w:val="none" w:sz="0" w:space="0" w:color="auto"/>
+                <w:between w:val="none" w:sz="0" w:space="0" w:color="auto"/>
+              </w:pBdr>
+            </w:pPr>
+            <w:r>
+              <w:t>Verify that the diagnostic features of the user interface are working</w:t>
+            </w:r>
+          </w:p>
+        </w:tc>
+        <w:tc>
+          <w:tcPr>
+            <w:tcW w:w="3117" w:type="dxa"/>
+          </w:tcPr>
+          <w:p>
+            <w:pPr>
+              <w:pStyle w:val="ListParagraph"/>
+              <w:numPr>
+                <w:ilvl w:val="0"/>
+                <w:numId w:val="58"/>
+              </w:numPr>
+              <w:pBdr>
+                <w:top w:val="none" w:sz="0" w:space="0" w:color="auto"/>
+                <w:left w:val="none" w:sz="0" w:space="0" w:color="auto"/>
+                <w:bottom w:val="none" w:sz="0" w:space="0" w:color="auto"/>
+                <w:right w:val="none" w:sz="0" w:space="0" w:color="auto"/>
+                <w:between w:val="none" w:sz="0" w:space="0" w:color="auto"/>
+              </w:pBdr>
+            </w:pPr>
+            <w:r>
+              <w:t>Puck tracker calibrates successfully</w:t>
+            </w:r>
+          </w:p>
+          <w:p>
+            <w:pPr>
+              <w:pStyle w:val="ListParagraph"/>
+              <w:numPr>
+                <w:ilvl w:val="0"/>
+                <w:numId w:val="58"/>
+              </w:numPr>
+              <w:pBdr>
+                <w:top w:val="none" w:sz="0" w:space="0" w:color="auto"/>
+                <w:left w:val="none" w:sz="0" w:space="0" w:color="auto"/>
+                <w:bottom w:val="none" w:sz="0" w:space="0" w:color="auto"/>
+                <w:right w:val="none" w:sz="0" w:space="0" w:color="auto"/>
+                <w:between w:val="none" w:sz="0" w:space="0" w:color="auto"/>
+              </w:pBdr>
+            </w:pPr>
+            <w:r>
+              <w:t>Paddle controller calibrates successfully</w:t>
+            </w:r>
+          </w:p>
+          <w:p>
+            <w:pPr>
+              <w:pStyle w:val="ListParagraph"/>
+              <w:numPr>
+                <w:ilvl w:val="0"/>
+                <w:numId w:val="58"/>
+              </w:numPr>
+              <w:pBdr>
+                <w:top w:val="none" w:sz="0" w:space="0" w:color="auto"/>
+                <w:left w:val="none" w:sz="0" w:space="0" w:color="auto"/>
+                <w:bottom w:val="none" w:sz="0" w:space="0" w:color="auto"/>
+                <w:right w:val="none" w:sz="0" w:space="0" w:color="auto"/>
+                <w:between w:val="none" w:sz="0" w:space="0" w:color="auto"/>
+              </w:pBdr>
+            </w:pPr>
+            <w:r>
+              <w:t>Errors are cleared successfully</w:t>
+            </w:r>
+          </w:p>
+          <w:p>
+            <w:pPr>
+              <w:pStyle w:val="ListParagraph"/>
+              <w:numPr>
+                <w:ilvl w:val="0"/>
+                <w:numId w:val="58"/>
+              </w:numPr>
+              <w:pBdr>
+                <w:top w:val="none" w:sz="0" w:space="0" w:color="auto"/>
+                <w:left w:val="none" w:sz="0" w:space="0" w:color="auto"/>
+                <w:bottom w:val="none" w:sz="0" w:space="0" w:color="auto"/>
+                <w:right w:val="none" w:sz="0" w:space="0" w:color="auto"/>
+                <w:between w:val="none" w:sz="0" w:space="0" w:color="auto"/>
+              </w:pBdr>
+            </w:pPr>
+            <w:r>
+              <w:t>State and error are reported</w:t>
+            </w:r>
+          </w:p>
+          <w:p>
+            <w:pPr>
+              <w:pBdr>
+                <w:top w:val="none" w:sz="0" w:space="0" w:color="auto"/>
+                <w:left w:val="none" w:sz="0" w:space="0" w:color="auto"/>
+                <w:bottom w:val="none" w:sz="0" w:space="0" w:color="auto"/>
+                <w:right w:val="none" w:sz="0" w:space="0" w:color="auto"/>
+                <w:between w:val="none" w:sz="0" w:space="0" w:color="auto"/>
+              </w:pBdr>
+            </w:pPr>
+          </w:p>
+        </w:tc>
+      </w:tr>
+      <w:tr>
+        <w:tc>
+          <w:tcPr>
+            <w:tcW w:w="3595" w:type="dxa"/>
+          </w:tcPr>
+          <w:p>
+            <w:pPr>
+              <w:pBdr>
+                <w:top w:val="none" w:sz="0" w:space="0" w:color="auto"/>
+                <w:left w:val="none" w:sz="0" w:space="0" w:color="auto"/>
+                <w:bottom w:val="none" w:sz="0" w:space="0" w:color="auto"/>
+                <w:right w:val="none" w:sz="0" w:space="0" w:color="auto"/>
+                <w:between w:val="none" w:sz="0" w:space="0" w:color="auto"/>
+              </w:pBdr>
+            </w:pPr>
+            <w:r>
+              <w:t>Quit Button test</w:t>
+            </w:r>
+          </w:p>
+        </w:tc>
+        <w:tc>
+          <w:tcPr>
+            <w:tcW w:w="2638" w:type="dxa"/>
+          </w:tcPr>
+          <w:p>
+            <w:pPr>
+              <w:pBdr>
+                <w:top w:val="none" w:sz="0" w:space="0" w:color="auto"/>
+                <w:left w:val="none" w:sz="0" w:space="0" w:color="auto"/>
+                <w:bottom w:val="none" w:sz="0" w:space="0" w:color="auto"/>
+                <w:right w:val="none" w:sz="0" w:space="0" w:color="auto"/>
+                <w:between w:val="none" w:sz="0" w:space="0" w:color="auto"/>
+              </w:pBdr>
+            </w:pPr>
+            <w:r>
+              <w:t xml:space="preserve">Verify that hitting the quit button closes the </w:t>
+            </w:r>
+            <w:proofErr w:type="spellStart"/>
+            <w:r>
+              <w:t>Kivy</w:t>
+            </w:r>
+            <w:proofErr w:type="spellEnd"/>
+            <w:r>
+              <w:t xml:space="preserve"> application</w:t>
+            </w:r>
+          </w:p>
+        </w:tc>
+        <w:tc>
+          <w:tcPr>
+            <w:tcW w:w="3117" w:type="dxa"/>
+          </w:tcPr>
+          <w:p>
+            <w:pPr>
+              <w:pBdr>
+                <w:top w:val="none" w:sz="0" w:space="0" w:color="auto"/>
+                <w:left w:val="none" w:sz="0" w:space="0" w:color="auto"/>
+                <w:bottom w:val="none" w:sz="0" w:space="0" w:color="auto"/>
+                <w:right w:val="none" w:sz="0" w:space="0" w:color="auto"/>
+                <w:between w:val="none" w:sz="0" w:space="0" w:color="auto"/>
+              </w:pBdr>
+            </w:pPr>
             <w:proofErr w:type="spellStart"/>
             <w:r>
               <w:t>Kivy</w:t>
@@ -10324,12 +10820,12 @@
       <w:pPr>
         <w:pStyle w:val="Heading1"/>
       </w:pPr>
-      <w:bookmarkStart w:id="25" w:name="_Toc518638429"/>
+      <w:bookmarkStart w:id="26" w:name="_Toc518638429"/>
       <w:r>
         <w:lastRenderedPageBreak/>
         <w:t>Risk Analysis</w:t>
       </w:r>
-      <w:bookmarkEnd w:id="25"/>
+      <w:bookmarkEnd w:id="26"/>
     </w:p>
     <w:p>
       <w:r>
@@ -11195,12 +11691,15 @@
       <w:pPr>
         <w:pStyle w:val="Heading1"/>
       </w:pPr>
-      <w:bookmarkStart w:id="26" w:name="_Toc518638430"/>
+      <w:bookmarkStart w:id="27" w:name="_Toc518638430"/>
       <w:r>
         <w:lastRenderedPageBreak/>
         <w:t>Appendix</w:t>
       </w:r>
-      <w:bookmarkEnd w:id="26"/>
+      <w:bookmarkEnd w:id="27"/>
+      <w:r>
+        <w:t xml:space="preserve"> A</w:t>
+      </w:r>
     </w:p>
     <w:p>
       <w:pPr>
@@ -11228,7 +11727,7 @@
                     <pic:cNvPicPr/>
                   </pic:nvPicPr>
                   <pic:blipFill>
-                    <a:blip r:embed="rId17" cstate="print">
+                    <a:blip r:embed="rId18" cstate="print">
                       <a:extLst>
                         <a:ext uri="{28A0092B-C50C-407E-A947-70E740481C1C}">
                           <a14:useLocalDpi xmlns:a14="http://schemas.microsoft.com/office/drawing/2010/main" val="0"/>
@@ -11260,7 +11759,128 @@
         <w:pStyle w:val="Caption"/>
         <w:jc w:val="center"/>
       </w:pPr>
-      <w:bookmarkStart w:id="27" w:name="_Ref518633164"/>
+      <w:bookmarkStart w:id="28" w:name="_Ref518633164"/>
+      <w:r>
+        <w:t xml:space="preserve">Figure </w:t>
+      </w:r>
+      <w:r>
+        <w:fldChar w:fldCharType="begin"/>
+      </w:r>
+      <w:r>
+        <w:instrText xml:space="preserve"> SEQ Figure \* ARABIC </w:instrText>
+      </w:r>
+      <w:r>
+        <w:fldChar w:fldCharType="separate"/>
+      </w:r>
+      <w:r>
+        <w:rPr>
+          <w:noProof/>
+        </w:rPr>
+        <w:t>9</w:t>
+      </w:r>
+      <w:r>
+        <w:rPr>
+          <w:noProof/>
+        </w:rPr>
+        <w:fldChar w:fldCharType="end"/>
+      </w:r>
+      <w:r>
+        <w:t xml:space="preserve"> - Coordinate System</w:t>
+      </w:r>
+      <w:bookmarkEnd w:id="28"/>
+    </w:p>
+    <w:p>
+      <w:pPr>
+        <w:rPr>
+          <w:rFonts w:ascii="PT Sans Narrow" w:eastAsia="PT Sans Narrow" w:hAnsi="PT Sans Narrow" w:cs="PT Sans Narrow"/>
+          <w:b/>
+          <w:color w:val="FF5E0E"/>
+          <w:sz w:val="36"/>
+          <w:szCs w:val="36"/>
+        </w:rPr>
+      </w:pPr>
+      <w:r>
+        <w:br w:type="page"/>
+      </w:r>
+    </w:p>
+    <w:p>
+      <w:pPr>
+        <w:pStyle w:val="Heading1"/>
+      </w:pPr>
+      <w:r>
+        <w:lastRenderedPageBreak/>
+        <w:t>Appendix</w:t>
+      </w:r>
+      <w:r>
+        <w:t xml:space="preserve"> B</w:t>
+      </w:r>
+    </w:p>
+    <w:p>
+      <w:pPr>
+        <w:keepNext/>
+      </w:pPr>
+      <w:r>
+        <w:rPr>
+          <w:b/>
+          <w:noProof/>
+          <w:lang w:val="en-US"/>
+        </w:rPr>
+        <w:drawing>
+          <wp:inline distT="0" distB="0" distL="0" distR="0" wp14:anchorId="3BB132A2" wp14:editId="5FF25468">
+            <wp:extent cx="5934075" cy="3467100"/>
+            <wp:effectExtent l="0" t="0" r="9525" b="0"/>
+            <wp:docPr id="12" name="Picture 12" descr="C:\Users\deelman-cc\Desktop\Capstone-20180709T163458Z-001\Capstone\Screenshot from 2018-07-09 12-31-43.png"/>
+            <wp:cNvGraphicFramePr>
+              <a:graphicFrameLocks xmlns:a="http://schemas.openxmlformats.org/drawingml/2006/main" noChangeAspect="1"/>
+            </wp:cNvGraphicFramePr>
+            <a:graphic xmlns:a="http://schemas.openxmlformats.org/drawingml/2006/main">
+              <a:graphicData uri="http://schemas.openxmlformats.org/drawingml/2006/picture">
+                <pic:pic xmlns:pic="http://schemas.openxmlformats.org/drawingml/2006/picture">
+                  <pic:nvPicPr>
+                    <pic:cNvPr id="0" name="Picture 2" descr="C:\Users\deelman-cc\Desktop\Capstone-20180709T163458Z-001\Capstone\Screenshot from 2018-07-09 12-31-43.png"/>
+                    <pic:cNvPicPr>
+                      <a:picLocks noChangeAspect="1" noChangeArrowheads="1"/>
+                    </pic:cNvPicPr>
+                  </pic:nvPicPr>
+                  <pic:blipFill>
+                    <a:blip r:embed="rId19">
+                      <a:extLst>
+                        <a:ext uri="{28A0092B-C50C-407E-A947-70E740481C1C}">
+                          <a14:useLocalDpi xmlns:a14="http://schemas.microsoft.com/office/drawing/2010/main" val="0"/>
+                        </a:ext>
+                      </a:extLst>
+                    </a:blip>
+                    <a:srcRect/>
+                    <a:stretch>
+                      <a:fillRect/>
+                    </a:stretch>
+                  </pic:blipFill>
+                  <pic:spPr bwMode="auto">
+                    <a:xfrm>
+                      <a:off x="0" y="0"/>
+                      <a:ext cx="5934075" cy="3467100"/>
+                    </a:xfrm>
+                    <a:prstGeom prst="rect">
+                      <a:avLst/>
+                    </a:prstGeom>
+                    <a:noFill/>
+                    <a:ln>
+                      <a:noFill/>
+                    </a:ln>
+                  </pic:spPr>
+                </pic:pic>
+              </a:graphicData>
+            </a:graphic>
+          </wp:inline>
+        </w:drawing>
+      </w:r>
+    </w:p>
+    <w:p>
+      <w:pPr>
+        <w:pStyle w:val="Caption"/>
+        <w:jc w:val="center"/>
+      </w:pPr>
+      <w:bookmarkStart w:id="29" w:name="_Ref518903387"/>
       <w:r>
         <w:t xml:space="preserve">Figure </w:t>
       </w:r>
@@ -11269,16 +11889,261 @@
           <w:rPr>
             <w:noProof/>
           </w:rPr>
-          <w:t>8</w:t>
+          <w:t>10</w:t>
         </w:r>
       </w:fldSimple>
-      <w:r>
-        <w:t xml:space="preserve"> - Coordinate System</w:t>
-      </w:r>
-      <w:bookmarkEnd w:id="27"/>
+      <w:bookmarkEnd w:id="29"/>
+      <w:r>
+        <w:t xml:space="preserve"> - Play </w:t>
+      </w:r>
+      <w:proofErr w:type="gramStart"/>
+      <w:r>
+        <w:t>Against</w:t>
+      </w:r>
+      <w:proofErr w:type="gramEnd"/>
+      <w:r>
+        <w:t xml:space="preserve"> Robot</w:t>
+      </w:r>
     </w:p>
     <w:p>
       <w:pPr>
+        <w:keepNext/>
+      </w:pPr>
+      <w:r>
+        <w:rPr>
+          <w:b/>
+          <w:noProof/>
+          <w:lang w:val="en-US"/>
+        </w:rPr>
+        <w:drawing>
+          <wp:inline distT="0" distB="0" distL="0" distR="0" wp14:anchorId="46BCC556" wp14:editId="21A772CF">
+            <wp:extent cx="5943600" cy="3476625"/>
+            <wp:effectExtent l="0" t="0" r="0" b="9525"/>
+            <wp:docPr id="14" name="Picture 14" descr="C:\Users\deelman-cc\Desktop\Capstone-20180709T163458Z-001\Capstone\Screenshot from 2018-07-09 12-32-03.png"/>
+            <wp:cNvGraphicFramePr>
+              <a:graphicFrameLocks xmlns:a="http://schemas.openxmlformats.org/drawingml/2006/main" noChangeAspect="1"/>
+            </wp:cNvGraphicFramePr>
+            <a:graphic xmlns:a="http://schemas.openxmlformats.org/drawingml/2006/main">
+              <a:graphicData uri="http://schemas.openxmlformats.org/drawingml/2006/picture">
+                <pic:pic xmlns:pic="http://schemas.openxmlformats.org/drawingml/2006/picture">
+                  <pic:nvPicPr>
+                    <pic:cNvPr id="0" name="Picture 3" descr="C:\Users\deelman-cc\Desktop\Capstone-20180709T163458Z-001\Capstone\Screenshot from 2018-07-09 12-32-03.png"/>
+                    <pic:cNvPicPr>
+                      <a:picLocks noChangeAspect="1" noChangeArrowheads="1"/>
+                    </pic:cNvPicPr>
+                  </pic:nvPicPr>
+                  <pic:blipFill>
+                    <a:blip r:embed="rId20">
+                      <a:extLst>
+                        <a:ext uri="{28A0092B-C50C-407E-A947-70E740481C1C}">
+                          <a14:useLocalDpi xmlns:a14="http://schemas.microsoft.com/office/drawing/2010/main" val="0"/>
+                        </a:ext>
+                      </a:extLst>
+                    </a:blip>
+                    <a:srcRect/>
+                    <a:stretch>
+                      <a:fillRect/>
+                    </a:stretch>
+                  </pic:blipFill>
+                  <pic:spPr bwMode="auto">
+                    <a:xfrm>
+                      <a:off x="0" y="0"/>
+                      <a:ext cx="5943600" cy="3476625"/>
+                    </a:xfrm>
+                    <a:prstGeom prst="rect">
+                      <a:avLst/>
+                    </a:prstGeom>
+                    <a:noFill/>
+                    <a:ln>
+                      <a:noFill/>
+                    </a:ln>
+                  </pic:spPr>
+                </pic:pic>
+              </a:graphicData>
+            </a:graphic>
+          </wp:inline>
+        </w:drawing>
+      </w:r>
+    </w:p>
+    <w:p>
+      <w:pPr>
+        <w:pStyle w:val="Caption"/>
+        <w:jc w:val="center"/>
+        <w:rPr>
+          <w:b/>
+        </w:rPr>
+      </w:pPr>
+      <w:bookmarkStart w:id="30" w:name="_Ref518903406"/>
+      <w:r>
+        <w:t xml:space="preserve">Figure </w:t>
+      </w:r>
+      <w:fldSimple w:instr=" SEQ Figure \* ARABIC ">
+        <w:r>
+          <w:rPr>
+            <w:noProof/>
+          </w:rPr>
+          <w:t>11</w:t>
+        </w:r>
+      </w:fldSimple>
+      <w:bookmarkEnd w:id="30"/>
+      <w:r>
+        <w:t xml:space="preserve"> - Play Using Robot</w:t>
+      </w:r>
+    </w:p>
+    <w:p>
+      <w:pPr>
+        <w:keepNext/>
+      </w:pPr>
+    </w:p>
+    <w:p>
+      <w:pPr>
+        <w:keepNext/>
+      </w:pPr>
+      <w:r>
+        <w:rPr>
+          <w:b/>
+          <w:noProof/>
+          <w:lang w:val="en-US"/>
+        </w:rPr>
+        <w:drawing>
+          <wp:inline distT="0" distB="0" distL="0" distR="0" wp14:anchorId="30C586CB" wp14:editId="6C18CDDB">
+            <wp:extent cx="5943600" cy="3476625"/>
+            <wp:effectExtent l="0" t="0" r="0" b="9525"/>
+            <wp:docPr id="15" name="Picture 15" descr="C:\Users\deelman-cc\Desktop\Capstone-20180709T163458Z-001\Capstone\Screenshot from 2018-07-09 12-32-19.png"/>
+            <wp:cNvGraphicFramePr>
+              <a:graphicFrameLocks xmlns:a="http://schemas.openxmlformats.org/drawingml/2006/main" noChangeAspect="1"/>
+            </wp:cNvGraphicFramePr>
+            <a:graphic xmlns:a="http://schemas.openxmlformats.org/drawingml/2006/main">
+              <a:graphicData uri="http://schemas.openxmlformats.org/drawingml/2006/picture">
+                <pic:pic xmlns:pic="http://schemas.openxmlformats.org/drawingml/2006/picture">
+                  <pic:nvPicPr>
+                    <pic:cNvPr id="0" name="Picture 4" descr="C:\Users\deelman-cc\Desktop\Capstone-20180709T163458Z-001\Capstone\Screenshot from 2018-07-09 12-32-19.png"/>
+                    <pic:cNvPicPr>
+                      <a:picLocks noChangeAspect="1" noChangeArrowheads="1"/>
+                    </pic:cNvPicPr>
+                  </pic:nvPicPr>
+                  <pic:blipFill>
+                    <a:blip r:embed="rId21">
+                      <a:extLst>
+                        <a:ext uri="{28A0092B-C50C-407E-A947-70E740481C1C}">
+                          <a14:useLocalDpi xmlns:a14="http://schemas.microsoft.com/office/drawing/2010/main" val="0"/>
+                        </a:ext>
+                      </a:extLst>
+                    </a:blip>
+                    <a:srcRect/>
+                    <a:stretch>
+                      <a:fillRect/>
+                    </a:stretch>
+                  </pic:blipFill>
+                  <pic:spPr bwMode="auto">
+                    <a:xfrm>
+                      <a:off x="0" y="0"/>
+                      <a:ext cx="5943600" cy="3476625"/>
+                    </a:xfrm>
+                    <a:prstGeom prst="rect">
+                      <a:avLst/>
+                    </a:prstGeom>
+                    <a:noFill/>
+                    <a:ln>
+                      <a:noFill/>
+                    </a:ln>
+                  </pic:spPr>
+                </pic:pic>
+              </a:graphicData>
+            </a:graphic>
+          </wp:inline>
+        </w:drawing>
+      </w:r>
+    </w:p>
+    <w:p>
+      <w:pPr>
+        <w:pStyle w:val="Caption"/>
+        <w:jc w:val="center"/>
+        <w:rPr>
+          <w:b/>
+        </w:rPr>
+      </w:pPr>
+      <w:bookmarkStart w:id="31" w:name="_Ref518903519"/>
+      <w:r>
+        <w:t xml:space="preserve">Figure </w:t>
+      </w:r>
+      <w:fldSimple w:instr=" SEQ Figure \* ARABIC ">
+        <w:r>
+          <w:rPr>
+            <w:noProof/>
+          </w:rPr>
+          <w:t>12</w:t>
+        </w:r>
+      </w:fldSimple>
+      <w:bookmarkEnd w:id="31"/>
+      <w:r>
+        <w:t xml:space="preserve"> - Settings</w:t>
+      </w:r>
+    </w:p>
+    <w:p>
+      <w:pPr>
+        <w:keepNext/>
+      </w:pPr>
+      <w:r>
+        <w:rPr>
+          <w:b/>
+          <w:noProof/>
+          <w:lang w:val="en-US"/>
+        </w:rPr>
+        <w:drawing>
+          <wp:inline distT="0" distB="0" distL="0" distR="0" wp14:anchorId="44FEE615" wp14:editId="6E48C9CC">
+            <wp:extent cx="5943600" cy="3476625"/>
+            <wp:effectExtent l="0" t="0" r="0" b="9525"/>
+            <wp:docPr id="16" name="Picture 16" descr="C:\Users\deelman-cc\Desktop\Capstone-20180709T163458Z-001\Capstone\Screenshot from 2018-07-09 12-32-34.png"/>
+            <wp:cNvGraphicFramePr>
+              <a:graphicFrameLocks xmlns:a="http://schemas.openxmlformats.org/drawingml/2006/main" noChangeAspect="1"/>
+            </wp:cNvGraphicFramePr>
+            <a:graphic xmlns:a="http://schemas.openxmlformats.org/drawingml/2006/main">
+              <a:graphicData uri="http://schemas.openxmlformats.org/drawingml/2006/picture">
+                <pic:pic xmlns:pic="http://schemas.openxmlformats.org/drawingml/2006/picture">
+                  <pic:nvPicPr>
+                    <pic:cNvPr id="0" name="Picture 5" descr="C:\Users\deelman-cc\Desktop\Capstone-20180709T163458Z-001\Capstone\Screenshot from 2018-07-09 12-32-34.png"/>
+                    <pic:cNvPicPr>
+                      <a:picLocks noChangeAspect="1" noChangeArrowheads="1"/>
+                    </pic:cNvPicPr>
+                  </pic:nvPicPr>
+                  <pic:blipFill>
+                    <a:blip r:embed="rId22">
+                      <a:extLst>
+                        <a:ext uri="{28A0092B-C50C-407E-A947-70E740481C1C}">
+                          <a14:useLocalDpi xmlns:a14="http://schemas.microsoft.com/office/drawing/2010/main" val="0"/>
+                        </a:ext>
+                      </a:extLst>
+                    </a:blip>
+                    <a:srcRect/>
+                    <a:stretch>
+                      <a:fillRect/>
+                    </a:stretch>
+                  </pic:blipFill>
+                  <pic:spPr bwMode="auto">
+                    <a:xfrm>
+                      <a:off x="0" y="0"/>
+                      <a:ext cx="5943600" cy="3476625"/>
+                    </a:xfrm>
+                    <a:prstGeom prst="rect">
+                      <a:avLst/>
+                    </a:prstGeom>
+                    <a:noFill/>
+                    <a:ln>
+                      <a:noFill/>
+                    </a:ln>
+                  </pic:spPr>
+                </pic:pic>
+              </a:graphicData>
+            </a:graphic>
+          </wp:inline>
+        </w:drawing>
+      </w:r>
+    </w:p>
+    <w:p>
+      <w:pPr>
+        <w:pStyle w:val="Caption"/>
+        <w:jc w:val="center"/>
         <w:rPr>
           <w:rFonts w:ascii="PT Sans Narrow" w:eastAsia="PT Sans Narrow" w:hAnsi="PT Sans Narrow" w:cs="PT Sans Narrow"/>
           <w:b/>
@@ -11287,20 +12152,47 @@
           <w:szCs w:val="36"/>
         </w:rPr>
       </w:pPr>
-      <w:r>
-        <w:br w:type="page"/>
+      <w:bookmarkStart w:id="32" w:name="_Ref518903529"/>
+      <w:r>
+        <w:t xml:space="preserve">Figure </w:t>
+      </w:r>
+      <w:fldSimple w:instr=" SEQ Figure \* ARABIC ">
+        <w:r>
+          <w:rPr>
+            <w:noProof/>
+          </w:rPr>
+          <w:t>13</w:t>
+        </w:r>
+      </w:fldSimple>
+      <w:bookmarkEnd w:id="32"/>
+      <w:r>
+        <w:t xml:space="preserve"> - Diagnostics</w:t>
       </w:r>
     </w:p>
     <w:p>
       <w:pPr>
+        <w:rPr>
+          <w:rFonts w:ascii="PT Sans Narrow" w:eastAsia="PT Sans Narrow" w:hAnsi="PT Sans Narrow" w:cs="PT Sans Narrow"/>
+          <w:b/>
+          <w:color w:val="FF5E0E"/>
+          <w:sz w:val="36"/>
+          <w:szCs w:val="36"/>
+        </w:rPr>
+      </w:pPr>
+      <w:bookmarkStart w:id="33" w:name="_Toc518638431"/>
+      <w:r>
+        <w:br w:type="page"/>
+      </w:r>
+    </w:p>
+    <w:p>
+      <w:pPr>
         <w:pStyle w:val="Heading1"/>
       </w:pPr>
-      <w:bookmarkStart w:id="28" w:name="_Toc518638431"/>
       <w:r>
         <w:lastRenderedPageBreak/>
         <w:t>References</w:t>
       </w:r>
-      <w:bookmarkEnd w:id="28"/>
+      <w:bookmarkEnd w:id="33"/>
     </w:p>
     <w:p>
       <w:pPr>
@@ -12350,8 +13242,8 @@
     </w:p>
     <w:p/>
     <w:sectPr>
-      <w:headerReference w:type="default" r:id="rId18"/>
-      <w:headerReference w:type="first" r:id="rId19"/>
+      <w:headerReference w:type="default" r:id="rId23"/>
+      <w:headerReference w:type="first" r:id="rId24"/>
       <w:pgSz w:w="12240" w:h="15840"/>
       <w:pgMar w:top="1080" w:right="1440" w:bottom="1080" w:left="1440" w:header="0" w:footer="720" w:gutter="0"/>
       <w:pgNumType w:start="0"/>
@@ -12420,8 +13312,8 @@
       <w:spacing w:before="600"/>
       <w:jc w:val="right"/>
     </w:pPr>
-    <w:bookmarkStart w:id="29" w:name="_9nvcibv3gama" w:colFirst="0" w:colLast="0"/>
-    <w:bookmarkEnd w:id="29"/>
+    <w:bookmarkStart w:id="34" w:name="_9nvcibv3gama" w:colFirst="0" w:colLast="0"/>
+    <w:bookmarkEnd w:id="34"/>
     <w:r>
       <w:rPr>
         <w:color w:val="000000"/>
@@ -12451,7 +13343,7 @@
         <w:noProof/>
         <w:color w:val="000000"/>
       </w:rPr>
-      <w:t>1</w:t>
+      <w:t>21</w:t>
     </w:r>
     <w:r>
       <w:rPr>
@@ -18350,6 +19242,7 @@
   <w:style w:type="character" w:default="1" w:styleId="DefaultParagraphFont">
     <w:name w:val="Default Paragraph Font"/>
     <w:uiPriority w:val="1"/>
+    <w:semiHidden/>
     <w:unhideWhenUsed/>
   </w:style>
   <w:style w:type="table" w:default="1" w:styleId="TableNormal">
@@ -19046,7 +19939,7 @@
 </file>
 
 <file path=customXml/itemProps1.xml><?xml version="1.0" encoding="utf-8"?>
-<ds:datastoreItem xmlns:ds="http://schemas.openxmlformats.org/officeDocument/2006/customXml" ds:itemID="{BCB12FEC-26BB-487A-BC3E-0B131119A152}">
+<ds:datastoreItem xmlns:ds="http://schemas.openxmlformats.org/officeDocument/2006/customXml" ds:itemID="{EF232CF8-A8D1-422A-8F6A-E873815884A3}">
   <ds:schemaRefs>
     <ds:schemaRef ds:uri="http://schemas.openxmlformats.org/officeDocument/2006/bibliography"/>
   </ds:schemaRefs>

</xml_diff>

<commit_message>
Final commit of design doc
</commit_message>
<xml_diff>
--- a/1_Planning/Design Document.docx
+++ b/1_Planning/Design Document.docx
@@ -16,7 +16,9 @@
       </w:pPr>
       <w:bookmarkStart w:id="0" w:name="_z6ne0og04bp5" w:colFirst="0" w:colLast="0"/>
       <w:bookmarkStart w:id="1" w:name="_Toc518638416"/>
+      <w:bookmarkStart w:id="2" w:name="_GoBack"/>
       <w:bookmarkEnd w:id="0"/>
+      <w:bookmarkEnd w:id="2"/>
       <w:r>
         <w:rPr>
           <w:rFonts w:ascii="Open Sans" w:eastAsia="Open Sans" w:hAnsi="Open Sans" w:cs="Open Sans"/>
@@ -120,8 +122,8 @@
       <w:pPr>
         <w:pStyle w:val="Title"/>
       </w:pPr>
-      <w:bookmarkStart w:id="2" w:name="_ae32o5wdl7b9" w:colFirst="0" w:colLast="0"/>
-      <w:bookmarkEnd w:id="2"/>
+      <w:bookmarkStart w:id="3" w:name="_ae32o5wdl7b9" w:colFirst="0" w:colLast="0"/>
+      <w:bookmarkEnd w:id="3"/>
       <w:r>
         <w:t xml:space="preserve">Capstone </w:t>
       </w:r>
@@ -133,8 +135,8 @@
       <w:pPr>
         <w:pStyle w:val="Subtitle"/>
       </w:pPr>
-      <w:bookmarkStart w:id="3" w:name="_5t8meij6cr20" w:colFirst="0" w:colLast="0"/>
-      <w:bookmarkEnd w:id="3"/>
+      <w:bookmarkStart w:id="4" w:name="_5t8meij6cr20" w:colFirst="0" w:colLast="0"/>
+      <w:bookmarkEnd w:id="4"/>
       <w:r>
         <w:t>Robotic Air Hockey System</w:t>
       </w:r>
@@ -307,7 +309,7 @@
             <w:fldChar w:fldCharType="separate"/>
           </w:r>
           <w:hyperlink w:anchor="_Toc518638416" w:history="1">
-            <w:bookmarkStart w:id="4" w:name="_Toc518638400"/>
+            <w:bookmarkStart w:id="5" w:name="_Toc518638400"/>
             <w:r>
               <w:rPr>
                 <w:rStyle w:val="Hyperlink"/>
@@ -352,7 +354,7 @@
                 </wp:inline>
               </w:drawing>
             </w:r>
-            <w:bookmarkEnd w:id="4"/>
+            <w:bookmarkEnd w:id="5"/>
             <w:r>
               <w:rPr>
                 <w:noProof/>
@@ -676,7 +678,7 @@
                 <w:noProof/>
                 <w:webHidden/>
               </w:rPr>
-              <w:t>5</w:t>
+              <w:t>6</w:t>
             </w:r>
             <w:r>
               <w:rPr>
@@ -747,7 +749,7 @@
                 <w:noProof/>
                 <w:webHidden/>
               </w:rPr>
-              <w:t>5</w:t>
+              <w:t>8</w:t>
             </w:r>
             <w:r>
               <w:rPr>
@@ -818,7 +820,7 @@
                 <w:noProof/>
                 <w:webHidden/>
               </w:rPr>
-              <w:t>5</w:t>
+              <w:t>9</w:t>
             </w:r>
             <w:r>
               <w:rPr>
@@ -889,7 +891,7 @@
                 <w:noProof/>
                 <w:webHidden/>
               </w:rPr>
-              <w:t>6</w:t>
+              <w:t>11</w:t>
             </w:r>
             <w:r>
               <w:rPr>
@@ -960,7 +962,7 @@
                 <w:noProof/>
                 <w:webHidden/>
               </w:rPr>
-              <w:t>6</w:t>
+              <w:t>11</w:t>
             </w:r>
             <w:r>
               <w:rPr>
@@ -1031,7 +1033,7 @@
                 <w:noProof/>
                 <w:webHidden/>
               </w:rPr>
-              <w:t>6</w:t>
+              <w:t>11</w:t>
             </w:r>
             <w:r>
               <w:rPr>
@@ -1102,7 +1104,7 @@
                 <w:noProof/>
                 <w:webHidden/>
               </w:rPr>
-              <w:t>9</w:t>
+              <w:t>14</w:t>
             </w:r>
             <w:r>
               <w:rPr>
@@ -1173,7 +1175,7 @@
                 <w:noProof/>
                 <w:webHidden/>
               </w:rPr>
-              <w:t>9</w:t>
+              <w:t>15</w:t>
             </w:r>
             <w:r>
               <w:rPr>
@@ -1244,7 +1246,7 @@
                 <w:noProof/>
                 <w:webHidden/>
               </w:rPr>
-              <w:t>9</w:t>
+              <w:t>15</w:t>
             </w:r>
             <w:r>
               <w:rPr>
@@ -1315,7 +1317,7 @@
                 <w:noProof/>
                 <w:webHidden/>
               </w:rPr>
-              <w:t>10</w:t>
+              <w:t>17</w:t>
             </w:r>
             <w:r>
               <w:rPr>
@@ -1386,7 +1388,7 @@
                 <w:noProof/>
                 <w:webHidden/>
               </w:rPr>
-              <w:t>12</w:t>
+              <w:t>19</w:t>
             </w:r>
             <w:r>
               <w:rPr>
@@ -1457,7 +1459,7 @@
                 <w:noProof/>
                 <w:webHidden/>
               </w:rPr>
-              <w:t>13</w:t>
+              <w:t>22</w:t>
             </w:r>
             <w:r>
               <w:rPr>
@@ -1500,12 +1502,12 @@
         <w:pStyle w:val="Heading1"/>
         <w:spacing w:before="0" w:line="276" w:lineRule="auto"/>
       </w:pPr>
-      <w:bookmarkStart w:id="5" w:name="_Toc518638417"/>
+      <w:bookmarkStart w:id="6" w:name="_Toc518638417"/>
       <w:r>
         <w:lastRenderedPageBreak/>
         <w:t>Introduction</w:t>
       </w:r>
-      <w:bookmarkEnd w:id="5"/>
+      <w:bookmarkEnd w:id="6"/>
     </w:p>
     <w:p>
       <w:pPr>
@@ -1533,11 +1535,11 @@
         <w:pStyle w:val="Heading1"/>
         <w:spacing w:line="276" w:lineRule="auto"/>
       </w:pPr>
-      <w:bookmarkStart w:id="6" w:name="_Toc518638418"/>
+      <w:bookmarkStart w:id="7" w:name="_Toc518638418"/>
       <w:r>
         <w:t>System Description</w:t>
       </w:r>
-      <w:bookmarkEnd w:id="6"/>
+      <w:bookmarkEnd w:id="7"/>
     </w:p>
     <w:p>
       <w:pPr>
@@ -1789,32 +1791,19 @@
         <w:pStyle w:val="Caption"/>
         <w:jc w:val="center"/>
       </w:pPr>
-      <w:bookmarkStart w:id="7" w:name="_Ref518632111"/>
+      <w:bookmarkStart w:id="8" w:name="_Ref518632111"/>
       <w:r>
         <w:t xml:space="preserve">Figure </w:t>
       </w:r>
-      <w:r>
-        <w:fldChar w:fldCharType="begin"/>
-      </w:r>
-      <w:r>
-        <w:instrText xml:space="preserve"> SEQ Figure \* ARABIC </w:instrText>
-      </w:r>
-      <w:r>
-        <w:fldChar w:fldCharType="separate"/>
-      </w:r>
-      <w:r>
-        <w:rPr>
-          <w:noProof/>
-        </w:rPr>
-        <w:t>1</w:t>
-      </w:r>
-      <w:r>
-        <w:rPr>
-          <w:noProof/>
-        </w:rPr>
-        <w:fldChar w:fldCharType="end"/>
-      </w:r>
-      <w:bookmarkEnd w:id="7"/>
+      <w:fldSimple w:instr=" SEQ Figure \* ARABIC ">
+        <w:r>
+          <w:rPr>
+            <w:noProof/>
+          </w:rPr>
+          <w:t>1</w:t>
+        </w:r>
+      </w:fldSimple>
+      <w:bookmarkEnd w:id="8"/>
       <w:r>
         <w:t xml:space="preserve"> - System Block Diagram</w:t>
       </w:r>
@@ -1837,12 +1826,12 @@
         <w:pStyle w:val="Heading2"/>
         <w:spacing w:line="276" w:lineRule="auto"/>
       </w:pPr>
-      <w:bookmarkStart w:id="8" w:name="_Toc518638419"/>
+      <w:bookmarkStart w:id="9" w:name="_Toc518638419"/>
       <w:r>
         <w:lastRenderedPageBreak/>
         <w:t>Paddle Controller</w:t>
       </w:r>
-      <w:bookmarkEnd w:id="8"/>
+      <w:bookmarkEnd w:id="9"/>
     </w:p>
     <w:p>
       <w:r>
@@ -1958,32 +1947,19 @@
         <w:pStyle w:val="Caption"/>
         <w:jc w:val="center"/>
       </w:pPr>
-      <w:bookmarkStart w:id="9" w:name="_Ref518633705"/>
+      <w:bookmarkStart w:id="10" w:name="_Ref518633705"/>
       <w:r>
         <w:t xml:space="preserve">Figure </w:t>
       </w:r>
-      <w:r>
-        <w:fldChar w:fldCharType="begin"/>
-      </w:r>
-      <w:r>
-        <w:instrText xml:space="preserve"> SEQ Figure \* ARABIC </w:instrText>
-      </w:r>
-      <w:r>
-        <w:fldChar w:fldCharType="separate"/>
-      </w:r>
-      <w:r>
-        <w:rPr>
-          <w:noProof/>
-        </w:rPr>
-        <w:t>2</w:t>
-      </w:r>
-      <w:r>
-        <w:rPr>
-          <w:noProof/>
-        </w:rPr>
-        <w:fldChar w:fldCharType="end"/>
-      </w:r>
-      <w:bookmarkEnd w:id="9"/>
+      <w:fldSimple w:instr=" SEQ Figure \* ARABIC ">
+        <w:r>
+          <w:rPr>
+            <w:noProof/>
+          </w:rPr>
+          <w:t>2</w:t>
+        </w:r>
+      </w:fldSimple>
+      <w:bookmarkEnd w:id="10"/>
       <w:r>
         <w:t xml:space="preserve"> - Electro-Mechanical System </w:t>
       </w:r>
@@ -2036,7 +2012,7 @@
         <w:rPr>
           <w:noProof/>
         </w:rPr>
-        <w:t>3</w:t>
+        <w:t>9</w:t>
       </w:r>
       <w:r>
         <w:t xml:space="preserve"> - Coordinate System</w:t>
@@ -2208,7 +2184,10 @@
         <w:t>).</w:t>
       </w:r>
       <w:r>
-        <w:t xml:space="preserve">  </w:t>
+        <w:t xml:space="preserve">  Schem</w:t>
+      </w:r>
+      <w:r>
+        <w:t>atics for the circuit board can be found at the end of this document.</w:t>
       </w:r>
     </w:p>
     <w:p>
@@ -2269,32 +2248,19 @@
         <w:pStyle w:val="Caption"/>
         <w:jc w:val="center"/>
       </w:pPr>
-      <w:bookmarkStart w:id="10" w:name="_Ref518634730"/>
+      <w:bookmarkStart w:id="11" w:name="_Ref518634730"/>
       <w:r>
         <w:t xml:space="preserve">Figure </w:t>
       </w:r>
-      <w:r>
-        <w:fldChar w:fldCharType="begin"/>
-      </w:r>
-      <w:r>
-        <w:instrText xml:space="preserve"> SEQ Figure \* ARABIC </w:instrText>
-      </w:r>
-      <w:r>
-        <w:fldChar w:fldCharType="separate"/>
-      </w:r>
-      <w:r>
-        <w:rPr>
-          <w:noProof/>
-        </w:rPr>
-        <w:t>3</w:t>
-      </w:r>
-      <w:r>
-        <w:rPr>
-          <w:noProof/>
-        </w:rPr>
-        <w:fldChar w:fldCharType="end"/>
-      </w:r>
-      <w:bookmarkEnd w:id="10"/>
+      <w:fldSimple w:instr=" SEQ Figure \* ARABIC ">
+        <w:r>
+          <w:rPr>
+            <w:noProof/>
+          </w:rPr>
+          <w:t>3</w:t>
+        </w:r>
+      </w:fldSimple>
+      <w:bookmarkEnd w:id="11"/>
       <w:r>
         <w:t xml:space="preserve"> - Microcontroller Interface Board</w:t>
       </w:r>
@@ -2414,6 +2380,7 @@
         <w:rPr>
           <w:b/>
         </w:rPr>
+        <w:lastRenderedPageBreak/>
         <w:t>Embedded Software</w:t>
       </w:r>
     </w:p>
@@ -2422,7 +2389,6 @@
         <w:ind w:firstLine="709"/>
       </w:pPr>
       <w:r>
-        <w:lastRenderedPageBreak/>
         <w:tab/>
         <w:t>An off-the-shelf microcontroller running software written in C is used to interface with the</w:t>
       </w:r>
@@ -2527,32 +2493,19 @@
         <w:pStyle w:val="Caption"/>
         <w:jc w:val="center"/>
       </w:pPr>
-      <w:bookmarkStart w:id="11" w:name="_Ref518635688"/>
+      <w:bookmarkStart w:id="12" w:name="_Ref518635688"/>
       <w:r>
         <w:t xml:space="preserve">Figure </w:t>
       </w:r>
-      <w:r>
-        <w:fldChar w:fldCharType="begin"/>
-      </w:r>
-      <w:r>
-        <w:instrText xml:space="preserve"> SEQ Figure \* ARABIC </w:instrText>
-      </w:r>
-      <w:r>
-        <w:fldChar w:fldCharType="separate"/>
-      </w:r>
-      <w:r>
-        <w:rPr>
-          <w:noProof/>
-        </w:rPr>
-        <w:t>4</w:t>
-      </w:r>
-      <w:r>
-        <w:rPr>
-          <w:noProof/>
-        </w:rPr>
-        <w:fldChar w:fldCharType="end"/>
-      </w:r>
-      <w:bookmarkEnd w:id="11"/>
+      <w:fldSimple w:instr=" SEQ Figure \* ARABIC ">
+        <w:r>
+          <w:rPr>
+            <w:noProof/>
+          </w:rPr>
+          <w:t>4</w:t>
+        </w:r>
+      </w:fldSimple>
+      <w:bookmarkEnd w:id="12"/>
       <w:r>
         <w:t xml:space="preserve"> - Paddle Controller State Machine</w:t>
       </w:r>
@@ -2566,7 +2519,7 @@
           <w:szCs w:val="32"/>
         </w:rPr>
       </w:pPr>
-      <w:bookmarkStart w:id="12" w:name="_Toc518638420"/>
+      <w:bookmarkStart w:id="13" w:name="_Toc518638420"/>
       <w:r>
         <w:br w:type="page"/>
       </w:r>
@@ -2580,7 +2533,7 @@
         <w:lastRenderedPageBreak/>
         <w:t>Master Controller</w:t>
       </w:r>
-      <w:bookmarkEnd w:id="12"/>
+      <w:bookmarkEnd w:id="13"/>
     </w:p>
     <w:p>
       <w:pPr>
@@ -2654,27 +2607,14 @@
       <w:r>
         <w:t xml:space="preserve">Figure </w:t>
       </w:r>
-      <w:r>
-        <w:fldChar w:fldCharType="begin"/>
-      </w:r>
-      <w:r>
-        <w:instrText xml:space="preserve"> SEQ Figure \* ARABIC </w:instrText>
-      </w:r>
-      <w:r>
-        <w:fldChar w:fldCharType="separate"/>
-      </w:r>
-      <w:r>
-        <w:rPr>
-          <w:noProof/>
-        </w:rPr>
-        <w:t>5</w:t>
-      </w:r>
-      <w:r>
-        <w:rPr>
-          <w:noProof/>
-        </w:rPr>
-        <w:fldChar w:fldCharType="end"/>
-      </w:r>
+      <w:fldSimple w:instr=" SEQ Figure \* ARABIC ">
+        <w:r>
+          <w:rPr>
+            <w:noProof/>
+          </w:rPr>
+          <w:t>5</w:t>
+        </w:r>
+      </w:fldSimple>
       <w:r>
         <w:t xml:space="preserve"> - Master Controller Supervisory flowchart</w:t>
       </w:r>
@@ -3253,27 +3193,14 @@
       <w:r>
         <w:t xml:space="preserve">Figure </w:t>
       </w:r>
-      <w:r>
-        <w:fldChar w:fldCharType="begin"/>
-      </w:r>
-      <w:r>
-        <w:instrText xml:space="preserve"> SEQ Figure \* ARABIC </w:instrText>
-      </w:r>
-      <w:r>
-        <w:fldChar w:fldCharType="separate"/>
-      </w:r>
-      <w:r>
-        <w:rPr>
-          <w:noProof/>
-        </w:rPr>
-        <w:t>6</w:t>
-      </w:r>
-      <w:r>
-        <w:rPr>
-          <w:noProof/>
-        </w:rPr>
-        <w:fldChar w:fldCharType="end"/>
-      </w:r>
+      <w:fldSimple w:instr=" SEQ Figure \* ARABIC ">
+        <w:r>
+          <w:rPr>
+            <w:noProof/>
+          </w:rPr>
+          <w:t>6</w:t>
+        </w:r>
+      </w:fldSimple>
       <w:r>
         <w:t xml:space="preserve"> - Complex Defense Algorithm for Automated game</w:t>
       </w:r>
@@ -3378,11 +3305,11 @@
         <w:pStyle w:val="Heading2"/>
         <w:spacing w:line="276" w:lineRule="auto"/>
       </w:pPr>
-      <w:bookmarkStart w:id="13" w:name="_Toc518638421"/>
+      <w:bookmarkStart w:id="14" w:name="_Toc518638421"/>
       <w:r>
         <w:t>Puck Tracker</w:t>
       </w:r>
-      <w:bookmarkEnd w:id="13"/>
+      <w:bookmarkEnd w:id="14"/>
     </w:p>
     <w:p>
       <w:pPr>
@@ -3517,32 +3444,19 @@
         <w:pStyle w:val="Caption"/>
         <w:jc w:val="center"/>
       </w:pPr>
-      <w:bookmarkStart w:id="14" w:name="_Ref518831985"/>
+      <w:bookmarkStart w:id="15" w:name="_Ref518831985"/>
       <w:r>
         <w:t xml:space="preserve">Figure </w:t>
       </w:r>
-      <w:r>
-        <w:fldChar w:fldCharType="begin"/>
-      </w:r>
-      <w:r>
-        <w:instrText xml:space="preserve"> SEQ Figure \* ARABIC </w:instrText>
-      </w:r>
-      <w:r>
-        <w:fldChar w:fldCharType="separate"/>
-      </w:r>
-      <w:r>
-        <w:rPr>
-          <w:noProof/>
-        </w:rPr>
-        <w:t>7</w:t>
-      </w:r>
-      <w:r>
-        <w:rPr>
-          <w:noProof/>
-        </w:rPr>
-        <w:fldChar w:fldCharType="end"/>
-      </w:r>
-      <w:bookmarkEnd w:id="14"/>
+      <w:fldSimple w:instr=" SEQ Figure \* ARABIC ">
+        <w:r>
+          <w:rPr>
+            <w:noProof/>
+          </w:rPr>
+          <w:t>7</w:t>
+        </w:r>
+      </w:fldSimple>
+      <w:bookmarkEnd w:id="15"/>
       <w:r>
         <w:t xml:space="preserve"> - Puck Tracker Block Diagram</w:t>
       </w:r>
@@ -3620,11 +3534,11 @@
         <w:pStyle w:val="Heading2"/>
         <w:spacing w:line="276" w:lineRule="auto"/>
       </w:pPr>
-      <w:bookmarkStart w:id="15" w:name="_Toc518638422"/>
+      <w:bookmarkStart w:id="16" w:name="_Toc518638422"/>
       <w:r>
         <w:t>User Interface</w:t>
       </w:r>
-      <w:bookmarkEnd w:id="15"/>
+      <w:bookmarkEnd w:id="16"/>
     </w:p>
     <w:p>
       <w:pPr>
@@ -3760,19 +3674,32 @@
         <w:pStyle w:val="Caption"/>
         <w:jc w:val="center"/>
       </w:pPr>
-      <w:bookmarkStart w:id="16" w:name="_Ref518903150"/>
+      <w:bookmarkStart w:id="17" w:name="_Ref518903150"/>
       <w:r>
         <w:t xml:space="preserve">Figure </w:t>
       </w:r>
-      <w:fldSimple w:instr=" SEQ Figure \* ARABIC ">
-        <w:r>
-          <w:rPr>
-            <w:noProof/>
-          </w:rPr>
-          <w:t>8</w:t>
-        </w:r>
-      </w:fldSimple>
-      <w:bookmarkEnd w:id="16"/>
+      <w:r>
+        <w:fldChar w:fldCharType="begin"/>
+      </w:r>
+      <w:r>
+        <w:instrText xml:space="preserve"> SEQ Figure \* ARABIC </w:instrText>
+      </w:r>
+      <w:r>
+        <w:fldChar w:fldCharType="separate"/>
+      </w:r>
+      <w:r>
+        <w:rPr>
+          <w:noProof/>
+        </w:rPr>
+        <w:t>8</w:t>
+      </w:r>
+      <w:r>
+        <w:rPr>
+          <w:noProof/>
+        </w:rPr>
+        <w:fldChar w:fldCharType="end"/>
+      </w:r>
+      <w:bookmarkEnd w:id="17"/>
       <w:r>
         <w:t xml:space="preserve"> - Main Menu</w:t>
       </w:r>
@@ -3811,18 +3738,12 @@
         <w:rPr>
           <w:b/>
         </w:rPr>
-        <w:instrText xml:space="preserve"> REF _Ref518903387 \h </w:instrText>
+        <w:instrText xml:space="preserve"> REF _Ref518903387 \h  \* MERGEFORMAT </w:instrText>
       </w:r>
       <w:r>
         <w:rPr>
           <w:b/>
         </w:rPr>
-      </w:r>
-      <w:r>
-        <w:rPr>
-          <w:b/>
-        </w:rPr>
-        <w:instrText xml:space="preserve"> \* MERGEFORMAT </w:instrText>
       </w:r>
       <w:r>
         <w:rPr>
@@ -3914,36 +3835,24 @@
         <w:rPr>
           <w:b/>
         </w:rPr>
-        <w:t>(</w:t>
+        <w:t xml:space="preserve">(Appendix B - </w:t>
       </w:r>
       <w:r>
         <w:rPr>
           <w:b/>
         </w:rPr>
-        <w:t xml:space="preserve">Appendix B - </w:t>
+        <w:fldChar w:fldCharType="begin"/>
       </w:r>
       <w:r>
         <w:rPr>
           <w:b/>
         </w:rPr>
-        <w:fldChar w:fldCharType="begin"/>
+        <w:instrText xml:space="preserve"> REF _Ref518903406 \h  \* MERGEFORMAT </w:instrText>
       </w:r>
       <w:r>
         <w:rPr>
           <w:b/>
         </w:rPr>
-        <w:instrText xml:space="preserve"> REF _Ref518903406 \h </w:instrText>
-      </w:r>
-      <w:r>
-        <w:rPr>
-          <w:b/>
-        </w:rPr>
-      </w:r>
-      <w:r>
-        <w:rPr>
-          <w:b/>
-        </w:rPr>
-        <w:instrText xml:space="preserve"> \* MERGEFORMAT </w:instrText>
       </w:r>
       <w:r>
         <w:rPr>
@@ -4065,18 +3974,12 @@
         <w:rPr>
           <w:b/>
         </w:rPr>
-        <w:instrText xml:space="preserve"> REF _Ref518903519 \h </w:instrText>
+        <w:instrText xml:space="preserve"> REF _Ref518903519 \h  \* MERGEFORMAT </w:instrText>
       </w:r>
       <w:r>
         <w:rPr>
           <w:b/>
         </w:rPr>
-      </w:r>
-      <w:r>
-        <w:rPr>
-          <w:b/>
-        </w:rPr>
-        <w:instrText xml:space="preserve"> \* MERGEFORMAT </w:instrText>
       </w:r>
       <w:r>
         <w:rPr>
@@ -4139,7 +4042,6 @@
         </w:rPr>
         <w:t xml:space="preserve"> </w:t>
       </w:r>
-      <w:bookmarkStart w:id="17" w:name="_GoBack"/>
       <w:r>
         <w:rPr>
           <w:b/>
@@ -4162,18 +4064,12 @@
         <w:rPr>
           <w:b/>
         </w:rPr>
-        <w:instrText xml:space="preserve"> REF _Ref518903529 \h </w:instrText>
+        <w:instrText xml:space="preserve"> REF _Ref518903529 \h  \* MERGEFORMAT </w:instrText>
       </w:r>
       <w:r>
         <w:rPr>
           <w:b/>
         </w:rPr>
-      </w:r>
-      <w:r>
-        <w:rPr>
-          <w:b/>
-        </w:rPr>
-        <w:instrText xml:space="preserve"> \* MERGEFORMAT </w:instrText>
       </w:r>
       <w:r>
         <w:rPr>
@@ -4206,7 +4102,6 @@
         </w:rPr>
         <w:t>)</w:t>
       </w:r>
-      <w:bookmarkEnd w:id="17"/>
     </w:p>
     <w:p>
       <w:pPr>
@@ -10802,8 +10697,12 @@
     </w:tbl>
     <w:p>
       <w:pPr>
-        <w:spacing w:line="276" w:lineRule="auto"/>
-        <w:ind w:firstLine="720"/>
+        <w:pStyle w:val="Heading1"/>
+      </w:pPr>
+      <w:bookmarkStart w:id="26" w:name="_Toc518638429"/>
+    </w:p>
+    <w:p>
+      <w:pPr>
         <w:rPr>
           <w:rFonts w:ascii="PT Sans Narrow" w:eastAsia="PT Sans Narrow" w:hAnsi="PT Sans Narrow" w:cs="PT Sans Narrow"/>
           <w:b/>
@@ -10820,7 +10719,279 @@
       <w:pPr>
         <w:pStyle w:val="Heading1"/>
       </w:pPr>
-      <w:bookmarkStart w:id="26" w:name="_Toc518638429"/>
+      <w:r>
+        <w:lastRenderedPageBreak/>
+        <w:t>Required Resources</w:t>
+      </w:r>
+    </w:p>
+    <w:p>
+      <w:r>
+        <w:t>Successful implementation of this design will require the following resources:</w:t>
+      </w:r>
+    </w:p>
+    <w:p>
+      <w:pPr>
+        <w:pStyle w:val="ListParagraph"/>
+        <w:numPr>
+          <w:ilvl w:val="0"/>
+          <w:numId w:val="59"/>
+        </w:numPr>
+      </w:pPr>
+      <w:r>
+        <w:t>Linux PC with i7 processor, 16GB of RAM, dedicated graphics processing unit.</w:t>
+      </w:r>
+    </w:p>
+    <w:p>
+      <w:pPr>
+        <w:pStyle w:val="ListParagraph"/>
+        <w:numPr>
+          <w:ilvl w:val="0"/>
+          <w:numId w:val="59"/>
+        </w:numPr>
+      </w:pPr>
+      <w:r>
+        <w:t>High framerate USB webcam (&gt;100 frames per second)</w:t>
+      </w:r>
+    </w:p>
+    <w:p>
+      <w:pPr>
+        <w:pStyle w:val="ListParagraph"/>
+        <w:numPr>
+          <w:ilvl w:val="0"/>
+          <w:numId w:val="59"/>
+        </w:numPr>
+      </w:pPr>
+      <w:r>
+        <w:t>Touch screen interface (minimum 7” diagonal)</w:t>
+      </w:r>
+    </w:p>
+    <w:p>
+      <w:pPr>
+        <w:pStyle w:val="ListParagraph"/>
+        <w:numPr>
+          <w:ilvl w:val="0"/>
+          <w:numId w:val="59"/>
+        </w:numPr>
+      </w:pPr>
+      <w:r>
+        <w:t>USB to CAN interface (PCAN preferred)</w:t>
+      </w:r>
+    </w:p>
+    <w:p>
+      <w:pPr>
+        <w:pStyle w:val="ListParagraph"/>
+        <w:numPr>
+          <w:ilvl w:val="0"/>
+          <w:numId w:val="59"/>
+        </w:numPr>
+      </w:pPr>
+      <w:proofErr w:type="spellStart"/>
+      <w:r>
+        <w:t>Axeman</w:t>
+      </w:r>
+      <w:proofErr w:type="spellEnd"/>
+      <w:r>
+        <w:t xml:space="preserve"> development board (HCS12 based)</w:t>
+      </w:r>
+    </w:p>
+    <w:p>
+      <w:pPr>
+        <w:pStyle w:val="ListParagraph"/>
+        <w:numPr>
+          <w:ilvl w:val="0"/>
+          <w:numId w:val="59"/>
+        </w:numPr>
+      </w:pPr>
+      <w:r>
+        <w:t>Freescale CodeW</w:t>
+      </w:r>
+      <w:r>
+        <w:t>arrior development environment + P&amp;E Multilink debugger</w:t>
+      </w:r>
+    </w:p>
+    <w:p>
+      <w:pPr>
+        <w:pStyle w:val="ListParagraph"/>
+        <w:numPr>
+          <w:ilvl w:val="0"/>
+          <w:numId w:val="59"/>
+        </w:numPr>
+      </w:pPr>
+      <w:r>
+        <w:t>Custom circuit board +</w:t>
+      </w:r>
+      <w:r>
+        <w:t xml:space="preserve"> electronic</w:t>
+      </w:r>
+      <w:r>
+        <w:t xml:space="preserve"> components</w:t>
+      </w:r>
+      <w:r>
+        <w:t xml:space="preserve"> (Bill of Material included with schematics)</w:t>
+      </w:r>
+    </w:p>
+    <w:p>
+      <w:pPr>
+        <w:pStyle w:val="ListParagraph"/>
+        <w:numPr>
+          <w:ilvl w:val="0"/>
+          <w:numId w:val="59"/>
+        </w:numPr>
+      </w:pPr>
+      <w:r>
+        <w:t>3x 230W brushed DC motors</w:t>
+      </w:r>
+    </w:p>
+    <w:p>
+      <w:pPr>
+        <w:pStyle w:val="ListParagraph"/>
+        <w:numPr>
+          <w:ilvl w:val="0"/>
+          <w:numId w:val="59"/>
+        </w:numPr>
+      </w:pPr>
+      <w:r>
+        <w:t>GT2 timing belt</w:t>
+      </w:r>
+      <w:r>
+        <w:t xml:space="preserve"> (x5 meters) and 20 tooth pulleys (x5)</w:t>
+      </w:r>
+    </w:p>
+    <w:p>
+      <w:pPr>
+        <w:pStyle w:val="ListParagraph"/>
+        <w:numPr>
+          <w:ilvl w:val="0"/>
+          <w:numId w:val="59"/>
+        </w:numPr>
+      </w:pPr>
+      <w:r>
+        <w:t>Micro-switches (x10)</w:t>
+      </w:r>
+    </w:p>
+    <w:p>
+      <w:pPr>
+        <w:pStyle w:val="ListParagraph"/>
+        <w:numPr>
+          <w:ilvl w:val="0"/>
+          <w:numId w:val="59"/>
+        </w:numPr>
+      </w:pPr>
+      <w:r>
+        <w:t>3D printed mounting parts</w:t>
+      </w:r>
+    </w:p>
+    <w:p>
+      <w:pPr>
+        <w:pStyle w:val="ListParagraph"/>
+        <w:numPr>
+          <w:ilvl w:val="0"/>
+          <w:numId w:val="59"/>
+        </w:numPr>
+      </w:pPr>
+      <w:r>
+        <w:t>½” precision ground mill rod (x4 meters)</w:t>
+      </w:r>
+    </w:p>
+    <w:p>
+      <w:pPr>
+        <w:pStyle w:val="ListParagraph"/>
+        <w:numPr>
+          <w:ilvl w:val="0"/>
+          <w:numId w:val="59"/>
+        </w:numPr>
+      </w:pPr>
+      <w:r>
+        <w:t>½” linear bearings (x4)</w:t>
+      </w:r>
+    </w:p>
+    <w:p>
+      <w:pPr>
+        <w:pStyle w:val="ListParagraph"/>
+        <w:numPr>
+          <w:ilvl w:val="0"/>
+          <w:numId w:val="59"/>
+        </w:numPr>
+      </w:pPr>
+      <w:r>
+        <w:t>Various nuts, bolts, and washers</w:t>
+      </w:r>
+    </w:p>
+    <w:p>
+      <w:pPr>
+        <w:pStyle w:val="ListParagraph"/>
+        <w:numPr>
+          <w:ilvl w:val="0"/>
+          <w:numId w:val="59"/>
+        </w:numPr>
+      </w:pPr>
+      <w:r>
+        <w:t>400W+ 24VDC power supply</w:t>
+      </w:r>
+    </w:p>
+    <w:p>
+      <w:pPr>
+        <w:pStyle w:val="ListParagraph"/>
+        <w:numPr>
+          <w:ilvl w:val="0"/>
+          <w:numId w:val="59"/>
+        </w:numPr>
+      </w:pPr>
+      <w:r>
+        <w:t>Emergency stop</w:t>
+      </w:r>
+    </w:p>
+    <w:p>
+      <w:pPr>
+        <w:pStyle w:val="ListParagraph"/>
+        <w:numPr>
+          <w:ilvl w:val="0"/>
+          <w:numId w:val="59"/>
+        </w:numPr>
+      </w:pPr>
+      <w:r>
+        <w:t xml:space="preserve">16 </w:t>
+      </w:r>
+      <w:r>
+        <w:t>and 22 AWG wiring, various colo</w:t>
+      </w:r>
+      <w:r>
+        <w:t>rs and lengths</w:t>
+      </w:r>
+    </w:p>
+    <w:p>
+      <w:pPr>
+        <w:pStyle w:val="ListParagraph"/>
+        <w:numPr>
+          <w:ilvl w:val="0"/>
+          <w:numId w:val="59"/>
+        </w:numPr>
+      </w:pPr>
+      <w:r>
+        <w:t>Air hockey table</w:t>
+      </w:r>
+      <w:r>
+        <w:t xml:space="preserve"> (30.5” x 66.5”)</w:t>
+      </w:r>
+    </w:p>
+    <w:p>
+      <w:pPr>
+        <w:rPr>
+          <w:rFonts w:ascii="PT Sans Narrow" w:eastAsia="PT Sans Narrow" w:hAnsi="PT Sans Narrow" w:cs="PT Sans Narrow"/>
+          <w:b/>
+          <w:color w:val="FF5E0E"/>
+          <w:sz w:val="36"/>
+          <w:szCs w:val="36"/>
+        </w:rPr>
+      </w:pPr>
+      <w:r>
+        <w:br w:type="page"/>
+      </w:r>
+    </w:p>
+    <w:p>
+      <w:pPr>
+        <w:pStyle w:val="Heading1"/>
+      </w:pPr>
       <w:r>
         <w:lastRenderedPageBreak/>
         <w:t>Risk Analysis</w:t>
@@ -11698,7 +11869,15 @@
       </w:r>
       <w:bookmarkEnd w:id="27"/>
       <w:r>
-        <w:t xml:space="preserve"> A</w:t>
+        <w:t xml:space="preserve"> </w:t>
+      </w:r>
+      <w:proofErr w:type="gramStart"/>
+      <w:r>
+        <w:t>A</w:t>
+      </w:r>
+      <w:proofErr w:type="gramEnd"/>
+      <w:r>
+        <w:t xml:space="preserve"> – Coordinate System</w:t>
       </w:r>
     </w:p>
     <w:p>
@@ -11763,27 +11942,14 @@
       <w:r>
         <w:t xml:space="preserve">Figure </w:t>
       </w:r>
-      <w:r>
-        <w:fldChar w:fldCharType="begin"/>
-      </w:r>
-      <w:r>
-        <w:instrText xml:space="preserve"> SEQ Figure \* ARABIC </w:instrText>
-      </w:r>
-      <w:r>
-        <w:fldChar w:fldCharType="separate"/>
-      </w:r>
-      <w:r>
-        <w:rPr>
-          <w:noProof/>
-        </w:rPr>
-        <w:t>9</w:t>
-      </w:r>
-      <w:r>
-        <w:rPr>
-          <w:noProof/>
-        </w:rPr>
-        <w:fldChar w:fldCharType="end"/>
-      </w:r>
+      <w:fldSimple w:instr=" SEQ Figure \* ARABIC ">
+        <w:r>
+          <w:rPr>
+            <w:noProof/>
+          </w:rPr>
+          <w:t>9</w:t>
+        </w:r>
+      </w:fldSimple>
       <w:r>
         <w:t xml:space="preserve"> - Coordinate System</w:t>
       </w:r>
@@ -11809,10 +11975,10 @@
       </w:pPr>
       <w:r>
         <w:lastRenderedPageBreak/>
-        <w:t>Appendix</w:t>
-      </w:r>
-      <w:r>
-        <w:t xml:space="preserve"> B</w:t>
+        <w:t>Appendix B</w:t>
+      </w:r>
+      <w:r>
+        <w:t xml:space="preserve"> – UI Images</w:t>
       </w:r>
     </w:p>
     <w:p>
@@ -11884,14 +12050,27 @@
       <w:r>
         <w:t xml:space="preserve">Figure </w:t>
       </w:r>
-      <w:fldSimple w:instr=" SEQ Figure \* ARABIC ">
-        <w:r>
-          <w:rPr>
-            <w:noProof/>
-          </w:rPr>
-          <w:t>10</w:t>
-        </w:r>
-      </w:fldSimple>
+      <w:r>
+        <w:fldChar w:fldCharType="begin"/>
+      </w:r>
+      <w:r>
+        <w:instrText xml:space="preserve"> SEQ Figure \* ARABIC </w:instrText>
+      </w:r>
+      <w:r>
+        <w:fldChar w:fldCharType="separate"/>
+      </w:r>
+      <w:r>
+        <w:rPr>
+          <w:noProof/>
+        </w:rPr>
+        <w:t>10</w:t>
+      </w:r>
+      <w:r>
+        <w:rPr>
+          <w:noProof/>
+        </w:rPr>
+        <w:fldChar w:fldCharType="end"/>
+      </w:r>
       <w:bookmarkEnd w:id="29"/>
       <w:r>
         <w:t xml:space="preserve"> - Play </w:t>
@@ -11977,14 +12156,27 @@
       <w:r>
         <w:t xml:space="preserve">Figure </w:t>
       </w:r>
-      <w:fldSimple w:instr=" SEQ Figure \* ARABIC ">
-        <w:r>
-          <w:rPr>
-            <w:noProof/>
-          </w:rPr>
-          <w:t>11</w:t>
-        </w:r>
-      </w:fldSimple>
+      <w:r>
+        <w:fldChar w:fldCharType="begin"/>
+      </w:r>
+      <w:r>
+        <w:instrText xml:space="preserve"> SEQ Figure \* ARABIC </w:instrText>
+      </w:r>
+      <w:r>
+        <w:fldChar w:fldCharType="separate"/>
+      </w:r>
+      <w:r>
+        <w:rPr>
+          <w:noProof/>
+        </w:rPr>
+        <w:t>11</w:t>
+      </w:r>
+      <w:r>
+        <w:rPr>
+          <w:noProof/>
+        </w:rPr>
+        <w:fldChar w:fldCharType="end"/>
+      </w:r>
       <w:bookmarkEnd w:id="30"/>
       <w:r>
         <w:t xml:space="preserve"> - Play Using Robot</w:t>
@@ -12067,14 +12259,27 @@
       <w:r>
         <w:t xml:space="preserve">Figure </w:t>
       </w:r>
-      <w:fldSimple w:instr=" SEQ Figure \* ARABIC ">
-        <w:r>
-          <w:rPr>
-            <w:noProof/>
-          </w:rPr>
-          <w:t>12</w:t>
-        </w:r>
-      </w:fldSimple>
+      <w:r>
+        <w:fldChar w:fldCharType="begin"/>
+      </w:r>
+      <w:r>
+        <w:instrText xml:space="preserve"> SEQ Figure \* ARABIC </w:instrText>
+      </w:r>
+      <w:r>
+        <w:fldChar w:fldCharType="separate"/>
+      </w:r>
+      <w:r>
+        <w:rPr>
+          <w:noProof/>
+        </w:rPr>
+        <w:t>12</w:t>
+      </w:r>
+      <w:r>
+        <w:rPr>
+          <w:noProof/>
+        </w:rPr>
+        <w:fldChar w:fldCharType="end"/>
+      </w:r>
       <w:bookmarkEnd w:id="31"/>
       <w:r>
         <w:t xml:space="preserve"> - Settings</w:t>
@@ -12156,14 +12361,27 @@
       <w:r>
         <w:t xml:space="preserve">Figure </w:t>
       </w:r>
-      <w:fldSimple w:instr=" SEQ Figure \* ARABIC ">
-        <w:r>
-          <w:rPr>
-            <w:noProof/>
-          </w:rPr>
-          <w:t>13</w:t>
-        </w:r>
-      </w:fldSimple>
+      <w:r>
+        <w:fldChar w:fldCharType="begin"/>
+      </w:r>
+      <w:r>
+        <w:instrText xml:space="preserve"> SEQ Figure \* ARABIC </w:instrText>
+      </w:r>
+      <w:r>
+        <w:fldChar w:fldCharType="separate"/>
+      </w:r>
+      <w:r>
+        <w:rPr>
+          <w:noProof/>
+        </w:rPr>
+        <w:t>13</w:t>
+      </w:r>
+      <w:r>
+        <w:rPr>
+          <w:noProof/>
+        </w:rPr>
+        <w:fldChar w:fldCharType="end"/>
+      </w:r>
       <w:bookmarkEnd w:id="32"/>
       <w:r>
         <w:t xml:space="preserve"> - Diagnostics</w:t>
@@ -13343,7 +13561,7 @@
         <w:noProof/>
         <w:color w:val="000000"/>
       </w:rPr>
-      <w:t>21</w:t>
+      <w:t>20</w:t>
     </w:r>
     <w:r>
       <w:rPr>
@@ -14522,6 +14740,95 @@
     </w:lvl>
   </w:abstractNum>
   <w:abstractNum w:abstractNumId="13" w15:restartNumberingAfterBreak="0">
+    <w:nsid w:val="1DB14524"/>
+    <w:multiLevelType w:val="hybridMultilevel"/>
+    <w:tmpl w:val="A8AAFB54"/>
+    <w:lvl w:ilvl="0" w:tplc="0409000F">
+      <w:start w:val="1"/>
+      <w:numFmt w:val="decimal"/>
+      <w:lvlText w:val="%1."/>
+      <w:lvlJc w:val="left"/>
+      <w:pPr>
+        <w:ind w:left="720" w:hanging="360"/>
+      </w:pPr>
+      <w:rPr>
+        <w:rFonts w:hint="default"/>
+      </w:rPr>
+    </w:lvl>
+    <w:lvl w:ilvl="1" w:tplc="04090019" w:tentative="1">
+      <w:start w:val="1"/>
+      <w:numFmt w:val="lowerLetter"/>
+      <w:lvlText w:val="%2."/>
+      <w:lvlJc w:val="left"/>
+      <w:pPr>
+        <w:ind w:left="1440" w:hanging="360"/>
+      </w:pPr>
+    </w:lvl>
+    <w:lvl w:ilvl="2" w:tplc="0409001B" w:tentative="1">
+      <w:start w:val="1"/>
+      <w:numFmt w:val="lowerRoman"/>
+      <w:lvlText w:val="%3."/>
+      <w:lvlJc w:val="right"/>
+      <w:pPr>
+        <w:ind w:left="2160" w:hanging="180"/>
+      </w:pPr>
+    </w:lvl>
+    <w:lvl w:ilvl="3" w:tplc="0409000F" w:tentative="1">
+      <w:start w:val="1"/>
+      <w:numFmt w:val="decimal"/>
+      <w:lvlText w:val="%4."/>
+      <w:lvlJc w:val="left"/>
+      <w:pPr>
+        <w:ind w:left="2880" w:hanging="360"/>
+      </w:pPr>
+    </w:lvl>
+    <w:lvl w:ilvl="4" w:tplc="04090019" w:tentative="1">
+      <w:start w:val="1"/>
+      <w:numFmt w:val="lowerLetter"/>
+      <w:lvlText w:val="%5."/>
+      <w:lvlJc w:val="left"/>
+      <w:pPr>
+        <w:ind w:left="3600" w:hanging="360"/>
+      </w:pPr>
+    </w:lvl>
+    <w:lvl w:ilvl="5" w:tplc="0409001B" w:tentative="1">
+      <w:start w:val="1"/>
+      <w:numFmt w:val="lowerRoman"/>
+      <w:lvlText w:val="%6."/>
+      <w:lvlJc w:val="right"/>
+      <w:pPr>
+        <w:ind w:left="4320" w:hanging="180"/>
+      </w:pPr>
+    </w:lvl>
+    <w:lvl w:ilvl="6" w:tplc="0409000F" w:tentative="1">
+      <w:start w:val="1"/>
+      <w:numFmt w:val="decimal"/>
+      <w:lvlText w:val="%7."/>
+      <w:lvlJc w:val="left"/>
+      <w:pPr>
+        <w:ind w:left="5040" w:hanging="360"/>
+      </w:pPr>
+    </w:lvl>
+    <w:lvl w:ilvl="7" w:tplc="04090019" w:tentative="1">
+      <w:start w:val="1"/>
+      <w:numFmt w:val="lowerLetter"/>
+      <w:lvlText w:val="%8."/>
+      <w:lvlJc w:val="left"/>
+      <w:pPr>
+        <w:ind w:left="5760" w:hanging="360"/>
+      </w:pPr>
+    </w:lvl>
+    <w:lvl w:ilvl="8" w:tplc="0409001B" w:tentative="1">
+      <w:start w:val="1"/>
+      <w:numFmt w:val="lowerRoman"/>
+      <w:lvlText w:val="%9."/>
+      <w:lvlJc w:val="right"/>
+      <w:pPr>
+        <w:ind w:left="6480" w:hanging="180"/>
+      </w:pPr>
+    </w:lvl>
+  </w:abstractNum>
+  <w:abstractNum w:abstractNumId="14" w15:restartNumberingAfterBreak="0">
     <w:nsid w:val="1FE672E3"/>
     <w:multiLevelType w:val="hybridMultilevel"/>
     <w:tmpl w:val="316A1088"/>
@@ -14610,7 +14917,7 @@
       </w:pPr>
     </w:lvl>
   </w:abstractNum>
-  <w:abstractNum w:abstractNumId="14" w15:restartNumberingAfterBreak="0">
+  <w:abstractNum w:abstractNumId="15" w15:restartNumberingAfterBreak="0">
     <w:nsid w:val="2132260B"/>
     <w:multiLevelType w:val="multilevel"/>
     <w:tmpl w:val="39D89D9A"/>
@@ -14723,7 +15030,7 @@
       </w:rPr>
     </w:lvl>
   </w:abstractNum>
-  <w:abstractNum w:abstractNumId="15" w15:restartNumberingAfterBreak="0">
+  <w:abstractNum w:abstractNumId="16" w15:restartNumberingAfterBreak="0">
     <w:nsid w:val="23AE0542"/>
     <w:multiLevelType w:val="hybridMultilevel"/>
     <w:tmpl w:val="4BD0F12A"/>
@@ -14812,7 +15119,7 @@
       </w:pPr>
     </w:lvl>
   </w:abstractNum>
-  <w:abstractNum w:abstractNumId="16" w15:restartNumberingAfterBreak="0">
+  <w:abstractNum w:abstractNumId="17" w15:restartNumberingAfterBreak="0">
     <w:nsid w:val="26F41F39"/>
     <w:multiLevelType w:val="hybridMultilevel"/>
     <w:tmpl w:val="E8886DF8"/>
@@ -14898,7 +15205,7 @@
       </w:pPr>
     </w:lvl>
   </w:abstractNum>
-  <w:abstractNum w:abstractNumId="17" w15:restartNumberingAfterBreak="0">
+  <w:abstractNum w:abstractNumId="18" w15:restartNumberingAfterBreak="0">
     <w:nsid w:val="288250B0"/>
     <w:multiLevelType w:val="hybridMultilevel"/>
     <w:tmpl w:val="34F4E4D2"/>
@@ -14984,7 +15291,7 @@
       </w:pPr>
     </w:lvl>
   </w:abstractNum>
-  <w:abstractNum w:abstractNumId="18" w15:restartNumberingAfterBreak="0">
+  <w:abstractNum w:abstractNumId="19" w15:restartNumberingAfterBreak="0">
     <w:nsid w:val="28FD3EDD"/>
     <w:multiLevelType w:val="hybridMultilevel"/>
     <w:tmpl w:val="86A02504"/>
@@ -15073,7 +15380,7 @@
       </w:pPr>
     </w:lvl>
   </w:abstractNum>
-  <w:abstractNum w:abstractNumId="19" w15:restartNumberingAfterBreak="0">
+  <w:abstractNum w:abstractNumId="20" w15:restartNumberingAfterBreak="0">
     <w:nsid w:val="2B47102C"/>
     <w:multiLevelType w:val="hybridMultilevel"/>
     <w:tmpl w:val="08E0EDF6"/>
@@ -15186,7 +15493,7 @@
       </w:rPr>
     </w:lvl>
   </w:abstractNum>
-  <w:abstractNum w:abstractNumId="20" w15:restartNumberingAfterBreak="0">
+  <w:abstractNum w:abstractNumId="21" w15:restartNumberingAfterBreak="0">
     <w:nsid w:val="2B9F3436"/>
     <w:multiLevelType w:val="hybridMultilevel"/>
     <w:tmpl w:val="B114D1F6"/>
@@ -15275,7 +15582,7 @@
       </w:pPr>
     </w:lvl>
   </w:abstractNum>
-  <w:abstractNum w:abstractNumId="21" w15:restartNumberingAfterBreak="0">
+  <w:abstractNum w:abstractNumId="22" w15:restartNumberingAfterBreak="0">
     <w:nsid w:val="2C3B1FE1"/>
     <w:multiLevelType w:val="hybridMultilevel"/>
     <w:tmpl w:val="DA9AF5D6"/>
@@ -15364,7 +15671,7 @@
       </w:pPr>
     </w:lvl>
   </w:abstractNum>
-  <w:abstractNum w:abstractNumId="22" w15:restartNumberingAfterBreak="0">
+  <w:abstractNum w:abstractNumId="23" w15:restartNumberingAfterBreak="0">
     <w:nsid w:val="2F493A1B"/>
     <w:multiLevelType w:val="hybridMultilevel"/>
     <w:tmpl w:val="BB5C3DDC"/>
@@ -15453,7 +15760,7 @@
       </w:pPr>
     </w:lvl>
   </w:abstractNum>
-  <w:abstractNum w:abstractNumId="23" w15:restartNumberingAfterBreak="0">
+  <w:abstractNum w:abstractNumId="24" w15:restartNumberingAfterBreak="0">
     <w:nsid w:val="2F58796F"/>
     <w:multiLevelType w:val="hybridMultilevel"/>
     <w:tmpl w:val="4DA4FC00"/>
@@ -15542,7 +15849,7 @@
       </w:pPr>
     </w:lvl>
   </w:abstractNum>
-  <w:abstractNum w:abstractNumId="24" w15:restartNumberingAfterBreak="0">
+  <w:abstractNum w:abstractNumId="25" w15:restartNumberingAfterBreak="0">
     <w:nsid w:val="32DF47A4"/>
     <w:multiLevelType w:val="hybridMultilevel"/>
     <w:tmpl w:val="C5D63820"/>
@@ -15631,7 +15938,7 @@
       </w:pPr>
     </w:lvl>
   </w:abstractNum>
-  <w:abstractNum w:abstractNumId="25" w15:restartNumberingAfterBreak="0">
+  <w:abstractNum w:abstractNumId="26" w15:restartNumberingAfterBreak="0">
     <w:nsid w:val="36384F67"/>
     <w:multiLevelType w:val="hybridMultilevel"/>
     <w:tmpl w:val="1DDA8A64"/>
@@ -15720,7 +16027,7 @@
       </w:pPr>
     </w:lvl>
   </w:abstractNum>
-  <w:abstractNum w:abstractNumId="26" w15:restartNumberingAfterBreak="0">
+  <w:abstractNum w:abstractNumId="27" w15:restartNumberingAfterBreak="0">
     <w:nsid w:val="37197F8B"/>
     <w:multiLevelType w:val="hybridMultilevel"/>
     <w:tmpl w:val="427AC440"/>
@@ -15809,7 +16116,7 @@
       </w:pPr>
     </w:lvl>
   </w:abstractNum>
-  <w:abstractNum w:abstractNumId="27" w15:restartNumberingAfterBreak="0">
+  <w:abstractNum w:abstractNumId="28" w15:restartNumberingAfterBreak="0">
     <w:nsid w:val="38735901"/>
     <w:multiLevelType w:val="hybridMultilevel"/>
     <w:tmpl w:val="C0564C84"/>
@@ -15898,7 +16205,7 @@
       </w:pPr>
     </w:lvl>
   </w:abstractNum>
-  <w:abstractNum w:abstractNumId="28" w15:restartNumberingAfterBreak="0">
+  <w:abstractNum w:abstractNumId="29" w15:restartNumberingAfterBreak="0">
     <w:nsid w:val="38EC732D"/>
     <w:multiLevelType w:val="hybridMultilevel"/>
     <w:tmpl w:val="C90431F4"/>
@@ -15987,7 +16294,7 @@
       </w:pPr>
     </w:lvl>
   </w:abstractNum>
-  <w:abstractNum w:abstractNumId="29" w15:restartNumberingAfterBreak="0">
+  <w:abstractNum w:abstractNumId="30" w15:restartNumberingAfterBreak="0">
     <w:nsid w:val="3C5D7681"/>
     <w:multiLevelType w:val="hybridMultilevel"/>
     <w:tmpl w:val="E3DC2CE6"/>
@@ -16076,7 +16383,7 @@
       </w:pPr>
     </w:lvl>
   </w:abstractNum>
-  <w:abstractNum w:abstractNumId="30" w15:restartNumberingAfterBreak="0">
+  <w:abstractNum w:abstractNumId="31" w15:restartNumberingAfterBreak="0">
     <w:nsid w:val="40257BD2"/>
     <w:multiLevelType w:val="hybridMultilevel"/>
     <w:tmpl w:val="50202F40"/>
@@ -16165,7 +16472,7 @@
       </w:pPr>
     </w:lvl>
   </w:abstractNum>
-  <w:abstractNum w:abstractNumId="31" w15:restartNumberingAfterBreak="0">
+  <w:abstractNum w:abstractNumId="32" w15:restartNumberingAfterBreak="0">
     <w:nsid w:val="42656006"/>
     <w:multiLevelType w:val="hybridMultilevel"/>
     <w:tmpl w:val="2DBCF262"/>
@@ -16254,7 +16561,7 @@
       </w:pPr>
     </w:lvl>
   </w:abstractNum>
-  <w:abstractNum w:abstractNumId="32" w15:restartNumberingAfterBreak="0">
+  <w:abstractNum w:abstractNumId="33" w15:restartNumberingAfterBreak="0">
     <w:nsid w:val="46836174"/>
     <w:multiLevelType w:val="hybridMultilevel"/>
     <w:tmpl w:val="31444540"/>
@@ -16343,7 +16650,7 @@
       </w:pPr>
     </w:lvl>
   </w:abstractNum>
-  <w:abstractNum w:abstractNumId="33" w15:restartNumberingAfterBreak="0">
+  <w:abstractNum w:abstractNumId="34" w15:restartNumberingAfterBreak="0">
     <w:nsid w:val="48872069"/>
     <w:multiLevelType w:val="hybridMultilevel"/>
     <w:tmpl w:val="498863AA"/>
@@ -16432,7 +16739,7 @@
       </w:pPr>
     </w:lvl>
   </w:abstractNum>
-  <w:abstractNum w:abstractNumId="34" w15:restartNumberingAfterBreak="0">
+  <w:abstractNum w:abstractNumId="35" w15:restartNumberingAfterBreak="0">
     <w:nsid w:val="4B901AFB"/>
     <w:multiLevelType w:val="hybridMultilevel"/>
     <w:tmpl w:val="96D262AA"/>
@@ -16518,7 +16825,7 @@
       </w:pPr>
     </w:lvl>
   </w:abstractNum>
-  <w:abstractNum w:abstractNumId="35" w15:restartNumberingAfterBreak="0">
+  <w:abstractNum w:abstractNumId="36" w15:restartNumberingAfterBreak="0">
     <w:nsid w:val="4C17470A"/>
     <w:multiLevelType w:val="hybridMultilevel"/>
     <w:tmpl w:val="AFA62870"/>
@@ -16607,7 +16914,7 @@
       </w:pPr>
     </w:lvl>
   </w:abstractNum>
-  <w:abstractNum w:abstractNumId="36" w15:restartNumberingAfterBreak="0">
+  <w:abstractNum w:abstractNumId="37" w15:restartNumberingAfterBreak="0">
     <w:nsid w:val="4CC60AE2"/>
     <w:multiLevelType w:val="hybridMultilevel"/>
     <w:tmpl w:val="6CFC600E"/>
@@ -16696,7 +17003,7 @@
       </w:pPr>
     </w:lvl>
   </w:abstractNum>
-  <w:abstractNum w:abstractNumId="37" w15:restartNumberingAfterBreak="0">
+  <w:abstractNum w:abstractNumId="38" w15:restartNumberingAfterBreak="0">
     <w:nsid w:val="4F315751"/>
     <w:multiLevelType w:val="hybridMultilevel"/>
     <w:tmpl w:val="7C84546E"/>
@@ -16785,7 +17092,7 @@
       </w:pPr>
     </w:lvl>
   </w:abstractNum>
-  <w:abstractNum w:abstractNumId="38" w15:restartNumberingAfterBreak="0">
+  <w:abstractNum w:abstractNumId="39" w15:restartNumberingAfterBreak="0">
     <w:nsid w:val="4FCF779B"/>
     <w:multiLevelType w:val="hybridMultilevel"/>
     <w:tmpl w:val="96D262AA"/>
@@ -16871,7 +17178,7 @@
       </w:pPr>
     </w:lvl>
   </w:abstractNum>
-  <w:abstractNum w:abstractNumId="39" w15:restartNumberingAfterBreak="0">
+  <w:abstractNum w:abstractNumId="40" w15:restartNumberingAfterBreak="0">
     <w:nsid w:val="52DE60E6"/>
     <w:multiLevelType w:val="hybridMultilevel"/>
     <w:tmpl w:val="247E5E7E"/>
@@ -16960,7 +17267,7 @@
       </w:pPr>
     </w:lvl>
   </w:abstractNum>
-  <w:abstractNum w:abstractNumId="40" w15:restartNumberingAfterBreak="0">
+  <w:abstractNum w:abstractNumId="41" w15:restartNumberingAfterBreak="0">
     <w:nsid w:val="598A4460"/>
     <w:multiLevelType w:val="hybridMultilevel"/>
     <w:tmpl w:val="A73E6A5E"/>
@@ -17049,7 +17356,7 @@
       </w:pPr>
     </w:lvl>
   </w:abstractNum>
-  <w:abstractNum w:abstractNumId="41" w15:restartNumberingAfterBreak="0">
+  <w:abstractNum w:abstractNumId="42" w15:restartNumberingAfterBreak="0">
     <w:nsid w:val="5A5D7D46"/>
     <w:multiLevelType w:val="hybridMultilevel"/>
     <w:tmpl w:val="B436FC9C"/>
@@ -17138,7 +17445,7 @@
       </w:pPr>
     </w:lvl>
   </w:abstractNum>
-  <w:abstractNum w:abstractNumId="42" w15:restartNumberingAfterBreak="0">
+  <w:abstractNum w:abstractNumId="43" w15:restartNumberingAfterBreak="0">
     <w:nsid w:val="5EC3226D"/>
     <w:multiLevelType w:val="hybridMultilevel"/>
     <w:tmpl w:val="427AC440"/>
@@ -17227,7 +17534,7 @@
       </w:pPr>
     </w:lvl>
   </w:abstractNum>
-  <w:abstractNum w:abstractNumId="43" w15:restartNumberingAfterBreak="0">
+  <w:abstractNum w:abstractNumId="44" w15:restartNumberingAfterBreak="0">
     <w:nsid w:val="62EE0885"/>
     <w:multiLevelType w:val="hybridMultilevel"/>
     <w:tmpl w:val="63F2C8AA"/>
@@ -17316,7 +17623,7 @@
       </w:pPr>
     </w:lvl>
   </w:abstractNum>
-  <w:abstractNum w:abstractNumId="44" w15:restartNumberingAfterBreak="0">
+  <w:abstractNum w:abstractNumId="45" w15:restartNumberingAfterBreak="0">
     <w:nsid w:val="66E949C5"/>
     <w:multiLevelType w:val="hybridMultilevel"/>
     <w:tmpl w:val="01300D5E"/>
@@ -17405,7 +17712,7 @@
       </w:pPr>
     </w:lvl>
   </w:abstractNum>
-  <w:abstractNum w:abstractNumId="45" w15:restartNumberingAfterBreak="0">
+  <w:abstractNum w:abstractNumId="46" w15:restartNumberingAfterBreak="0">
     <w:nsid w:val="67562811"/>
     <w:multiLevelType w:val="hybridMultilevel"/>
     <w:tmpl w:val="7B086CF2"/>
@@ -17494,7 +17801,7 @@
       </w:pPr>
     </w:lvl>
   </w:abstractNum>
-  <w:abstractNum w:abstractNumId="46" w15:restartNumberingAfterBreak="0">
+  <w:abstractNum w:abstractNumId="47" w15:restartNumberingAfterBreak="0">
     <w:nsid w:val="6C635E07"/>
     <w:multiLevelType w:val="hybridMultilevel"/>
     <w:tmpl w:val="427AC440"/>
@@ -17583,7 +17890,7 @@
       </w:pPr>
     </w:lvl>
   </w:abstractNum>
-  <w:abstractNum w:abstractNumId="47" w15:restartNumberingAfterBreak="0">
+  <w:abstractNum w:abstractNumId="48" w15:restartNumberingAfterBreak="0">
     <w:nsid w:val="6EC667CF"/>
     <w:multiLevelType w:val="hybridMultilevel"/>
     <w:tmpl w:val="427AC440"/>
@@ -17672,7 +17979,7 @@
       </w:pPr>
     </w:lvl>
   </w:abstractNum>
-  <w:abstractNum w:abstractNumId="48" w15:restartNumberingAfterBreak="0">
+  <w:abstractNum w:abstractNumId="49" w15:restartNumberingAfterBreak="0">
     <w:nsid w:val="6F0158A8"/>
     <w:multiLevelType w:val="hybridMultilevel"/>
     <w:tmpl w:val="6898EF92"/>
@@ -17761,7 +18068,7 @@
       </w:pPr>
     </w:lvl>
   </w:abstractNum>
-  <w:abstractNum w:abstractNumId="49" w15:restartNumberingAfterBreak="0">
+  <w:abstractNum w:abstractNumId="50" w15:restartNumberingAfterBreak="0">
     <w:nsid w:val="6FF715C8"/>
     <w:multiLevelType w:val="hybridMultilevel"/>
     <w:tmpl w:val="D414911A"/>
@@ -17850,7 +18157,7 @@
       </w:pPr>
     </w:lvl>
   </w:abstractNum>
-  <w:abstractNum w:abstractNumId="50" w15:restartNumberingAfterBreak="0">
+  <w:abstractNum w:abstractNumId="51" w15:restartNumberingAfterBreak="0">
     <w:nsid w:val="70152561"/>
     <w:multiLevelType w:val="hybridMultilevel"/>
     <w:tmpl w:val="589CE136"/>
@@ -17939,7 +18246,7 @@
       </w:pPr>
     </w:lvl>
   </w:abstractNum>
-  <w:abstractNum w:abstractNumId="51" w15:restartNumberingAfterBreak="0">
+  <w:abstractNum w:abstractNumId="52" w15:restartNumberingAfterBreak="0">
     <w:nsid w:val="705C39FB"/>
     <w:multiLevelType w:val="hybridMultilevel"/>
     <w:tmpl w:val="1744D108"/>
@@ -18028,7 +18335,7 @@
       </w:pPr>
     </w:lvl>
   </w:abstractNum>
-  <w:abstractNum w:abstractNumId="52" w15:restartNumberingAfterBreak="0">
+  <w:abstractNum w:abstractNumId="53" w15:restartNumberingAfterBreak="0">
     <w:nsid w:val="718F5606"/>
     <w:multiLevelType w:val="hybridMultilevel"/>
     <w:tmpl w:val="BC20AFDC"/>
@@ -18117,7 +18424,7 @@
       </w:pPr>
     </w:lvl>
   </w:abstractNum>
-  <w:abstractNum w:abstractNumId="53" w15:restartNumberingAfterBreak="0">
+  <w:abstractNum w:abstractNumId="54" w15:restartNumberingAfterBreak="0">
     <w:nsid w:val="7274179A"/>
     <w:multiLevelType w:val="hybridMultilevel"/>
     <w:tmpl w:val="839433AA"/>
@@ -18206,7 +18513,7 @@
       </w:pPr>
     </w:lvl>
   </w:abstractNum>
-  <w:abstractNum w:abstractNumId="54" w15:restartNumberingAfterBreak="0">
+  <w:abstractNum w:abstractNumId="55" w15:restartNumberingAfterBreak="0">
     <w:nsid w:val="728063B5"/>
     <w:multiLevelType w:val="hybridMultilevel"/>
     <w:tmpl w:val="36D01608"/>
@@ -18295,7 +18602,7 @@
       </w:pPr>
     </w:lvl>
   </w:abstractNum>
-  <w:abstractNum w:abstractNumId="55" w15:restartNumberingAfterBreak="0">
+  <w:abstractNum w:abstractNumId="56" w15:restartNumberingAfterBreak="0">
     <w:nsid w:val="7421643E"/>
     <w:multiLevelType w:val="hybridMultilevel"/>
     <w:tmpl w:val="92507CE0"/>
@@ -18384,7 +18691,7 @@
       </w:pPr>
     </w:lvl>
   </w:abstractNum>
-  <w:abstractNum w:abstractNumId="56" w15:restartNumberingAfterBreak="0">
+  <w:abstractNum w:abstractNumId="57" w15:restartNumberingAfterBreak="0">
     <w:nsid w:val="774A2DA6"/>
     <w:multiLevelType w:val="hybridMultilevel"/>
     <w:tmpl w:val="427AC440"/>
@@ -18473,7 +18780,7 @@
       </w:pPr>
     </w:lvl>
   </w:abstractNum>
-  <w:abstractNum w:abstractNumId="57" w15:restartNumberingAfterBreak="0">
+  <w:abstractNum w:abstractNumId="58" w15:restartNumberingAfterBreak="0">
     <w:nsid w:val="7DA457FF"/>
     <w:multiLevelType w:val="hybridMultilevel"/>
     <w:tmpl w:val="6F0A575E"/>
@@ -18563,118 +18870,118 @@
     </w:lvl>
   </w:abstractNum>
   <w:num w:numId="1">
-    <w:abstractNumId w:val="19"/>
+    <w:abstractNumId w:val="20"/>
   </w:num>
   <w:num w:numId="2">
-    <w:abstractNumId w:val="15"/>
+    <w:abstractNumId w:val="16"/>
   </w:num>
   <w:num w:numId="3">
-    <w:abstractNumId w:val="52"/>
+    <w:abstractNumId w:val="53"/>
   </w:num>
   <w:num w:numId="4">
     <w:abstractNumId w:val="8"/>
   </w:num>
   <w:num w:numId="5">
-    <w:abstractNumId w:val="27"/>
+    <w:abstractNumId w:val="28"/>
   </w:num>
   <w:num w:numId="6">
-    <w:abstractNumId w:val="18"/>
+    <w:abstractNumId w:val="19"/>
   </w:num>
   <w:num w:numId="7">
-    <w:abstractNumId w:val="16"/>
+    <w:abstractNumId w:val="17"/>
   </w:num>
   <w:num w:numId="8">
-    <w:abstractNumId w:val="44"/>
+    <w:abstractNumId w:val="45"/>
   </w:num>
   <w:num w:numId="9">
-    <w:abstractNumId w:val="39"/>
+    <w:abstractNumId w:val="40"/>
   </w:num>
   <w:num w:numId="10">
-    <w:abstractNumId w:val="41"/>
+    <w:abstractNumId w:val="42"/>
   </w:num>
   <w:num w:numId="11">
-    <w:abstractNumId w:val="29"/>
+    <w:abstractNumId w:val="30"/>
   </w:num>
   <w:num w:numId="12">
+    <w:abstractNumId w:val="50"/>
+  </w:num>
+  <w:num w:numId="13">
+    <w:abstractNumId w:val="25"/>
+  </w:num>
+  <w:num w:numId="14">
+    <w:abstractNumId w:val="22"/>
+  </w:num>
+  <w:num w:numId="15">
     <w:abstractNumId w:val="49"/>
   </w:num>
-  <w:num w:numId="13">
-    <w:abstractNumId w:val="24"/>
-  </w:num>
-  <w:num w:numId="14">
-    <w:abstractNumId w:val="21"/>
-  </w:num>
-  <w:num w:numId="15">
-    <w:abstractNumId w:val="48"/>
-  </w:num>
   <w:num w:numId="16">
-    <w:abstractNumId w:val="33"/>
+    <w:abstractNumId w:val="34"/>
   </w:num>
   <w:num w:numId="17">
     <w:abstractNumId w:val="1"/>
   </w:num>
   <w:num w:numId="18">
-    <w:abstractNumId w:val="30"/>
+    <w:abstractNumId w:val="31"/>
   </w:num>
   <w:num w:numId="19">
-    <w:abstractNumId w:val="53"/>
+    <w:abstractNumId w:val="54"/>
   </w:num>
   <w:num w:numId="20">
-    <w:abstractNumId w:val="31"/>
+    <w:abstractNumId w:val="32"/>
   </w:num>
   <w:num w:numId="21">
-    <w:abstractNumId w:val="22"/>
+    <w:abstractNumId w:val="23"/>
   </w:num>
   <w:num w:numId="22">
-    <w:abstractNumId w:val="36"/>
+    <w:abstractNumId w:val="37"/>
   </w:num>
   <w:num w:numId="23">
-    <w:abstractNumId w:val="40"/>
+    <w:abstractNumId w:val="41"/>
   </w:num>
   <w:num w:numId="24">
-    <w:abstractNumId w:val="37"/>
+    <w:abstractNumId w:val="38"/>
   </w:num>
   <w:num w:numId="25">
-    <w:abstractNumId w:val="20"/>
+    <w:abstractNumId w:val="21"/>
   </w:num>
   <w:num w:numId="26">
     <w:abstractNumId w:val="6"/>
   </w:num>
   <w:num w:numId="27">
-    <w:abstractNumId w:val="51"/>
+    <w:abstractNumId w:val="52"/>
   </w:num>
   <w:num w:numId="28">
-    <w:abstractNumId w:val="43"/>
+    <w:abstractNumId w:val="44"/>
   </w:num>
   <w:num w:numId="29">
-    <w:abstractNumId w:val="28"/>
+    <w:abstractNumId w:val="29"/>
   </w:num>
   <w:num w:numId="30">
     <w:abstractNumId w:val="7"/>
   </w:num>
   <w:num w:numId="31">
-    <w:abstractNumId w:val="55"/>
+    <w:abstractNumId w:val="56"/>
   </w:num>
   <w:num w:numId="32">
     <w:abstractNumId w:val="4"/>
   </w:num>
   <w:num w:numId="33">
-    <w:abstractNumId w:val="50"/>
+    <w:abstractNumId w:val="51"/>
   </w:num>
   <w:num w:numId="34">
-    <w:abstractNumId w:val="45"/>
+    <w:abstractNumId w:val="46"/>
   </w:num>
   <w:num w:numId="35">
-    <w:abstractNumId w:val="13"/>
+    <w:abstractNumId w:val="14"/>
   </w:num>
   <w:num w:numId="36">
     <w:abstractNumId w:val="11"/>
   </w:num>
   <w:num w:numId="37">
-    <w:abstractNumId w:val="35"/>
+    <w:abstractNumId w:val="36"/>
   </w:num>
   <w:num w:numId="38">
-    <w:abstractNumId w:val="57"/>
+    <w:abstractNumId w:val="58"/>
   </w:num>
   <w:num w:numId="39">
     <w:abstractNumId w:val="3"/>
@@ -18686,16 +18993,16 @@
     <w:abstractNumId w:val="10"/>
   </w:num>
   <w:num w:numId="42">
-    <w:abstractNumId w:val="54"/>
+    <w:abstractNumId w:val="55"/>
   </w:num>
   <w:num w:numId="43">
-    <w:abstractNumId w:val="25"/>
+    <w:abstractNumId w:val="26"/>
   </w:num>
   <w:num w:numId="44">
-    <w:abstractNumId w:val="23"/>
+    <w:abstractNumId w:val="24"/>
   </w:num>
   <w:num w:numId="45">
-    <w:abstractNumId w:val="26"/>
+    <w:abstractNumId w:val="27"/>
   </w:num>
   <w:num w:numId="46">
     <w:abstractNumId w:val="9"/>
@@ -18704,37 +19011,40 @@
     <w:abstractNumId w:val="5"/>
   </w:num>
   <w:num w:numId="48">
-    <w:abstractNumId w:val="14"/>
+    <w:abstractNumId w:val="15"/>
   </w:num>
   <w:num w:numId="49">
     <w:abstractNumId w:val="0"/>
   </w:num>
   <w:num w:numId="50">
-    <w:abstractNumId w:val="32"/>
+    <w:abstractNumId w:val="33"/>
   </w:num>
   <w:num w:numId="51">
-    <w:abstractNumId w:val="46"/>
+    <w:abstractNumId w:val="47"/>
   </w:num>
   <w:num w:numId="52">
-    <w:abstractNumId w:val="47"/>
+    <w:abstractNumId w:val="48"/>
   </w:num>
   <w:num w:numId="53">
-    <w:abstractNumId w:val="56"/>
+    <w:abstractNumId w:val="57"/>
   </w:num>
   <w:num w:numId="54">
-    <w:abstractNumId w:val="42"/>
+    <w:abstractNumId w:val="43"/>
   </w:num>
   <w:num w:numId="55">
-    <w:abstractNumId w:val="38"/>
+    <w:abstractNumId w:val="39"/>
   </w:num>
   <w:num w:numId="56">
-    <w:abstractNumId w:val="34"/>
+    <w:abstractNumId w:val="35"/>
   </w:num>
   <w:num w:numId="57">
     <w:abstractNumId w:val="2"/>
   </w:num>
   <w:num w:numId="58">
-    <w:abstractNumId w:val="17"/>
+    <w:abstractNumId w:val="18"/>
+  </w:num>
+  <w:num w:numId="59">
+    <w:abstractNumId w:val="13"/>
   </w:num>
   <w:numIdMacAtCleanup w:val="50"/>
 </w:numbering>
@@ -19939,7 +20249,7 @@
 </file>
 
 <file path=customXml/itemProps1.xml><?xml version="1.0" encoding="utf-8"?>
-<ds:datastoreItem xmlns:ds="http://schemas.openxmlformats.org/officeDocument/2006/customXml" ds:itemID="{EF232CF8-A8D1-422A-8F6A-E873815884A3}">
+<ds:datastoreItem xmlns:ds="http://schemas.openxmlformats.org/officeDocument/2006/customXml" ds:itemID="{C75FA6FD-4B7C-42B6-A6A3-0E256719F414}">
   <ds:schemaRefs>
     <ds:schemaRef ds:uri="http://schemas.openxmlformats.org/officeDocument/2006/bibliography"/>
   </ds:schemaRefs>

</xml_diff>

<commit_message>
Updated version of final report
</commit_message>
<xml_diff>
--- a/1_Planning/Design Document.docx
+++ b/1_Planning/Design Document.docx
@@ -15,10 +15,8 @@
         </w:rPr>
       </w:pPr>
       <w:bookmarkStart w:id="0" w:name="_z6ne0og04bp5" w:colFirst="0" w:colLast="0"/>
-      <w:bookmarkStart w:id="1" w:name="_Toc518638416"/>
-      <w:bookmarkStart w:id="2" w:name="_GoBack"/>
+      <w:bookmarkStart w:id="1" w:name="_Toc521924800"/>
       <w:bookmarkEnd w:id="0"/>
-      <w:bookmarkEnd w:id="2"/>
       <w:r>
         <w:rPr>
           <w:rFonts w:ascii="Open Sans" w:eastAsia="Open Sans" w:hAnsi="Open Sans" w:cs="Open Sans"/>
@@ -122,8 +120,8 @@
       <w:pPr>
         <w:pStyle w:val="Title"/>
       </w:pPr>
-      <w:bookmarkStart w:id="3" w:name="_ae32o5wdl7b9" w:colFirst="0" w:colLast="0"/>
-      <w:bookmarkEnd w:id="3"/>
+      <w:bookmarkStart w:id="2" w:name="_ae32o5wdl7b9" w:colFirst="0" w:colLast="0"/>
+      <w:bookmarkEnd w:id="2"/>
       <w:r>
         <w:t xml:space="preserve">Capstone </w:t>
       </w:r>
@@ -135,8 +133,8 @@
       <w:pPr>
         <w:pStyle w:val="Subtitle"/>
       </w:pPr>
-      <w:bookmarkStart w:id="4" w:name="_5t8meij6cr20" w:colFirst="0" w:colLast="0"/>
-      <w:bookmarkEnd w:id="4"/>
+      <w:bookmarkStart w:id="3" w:name="_5t8meij6cr20" w:colFirst="0" w:colLast="0"/>
+      <w:bookmarkEnd w:id="3"/>
       <w:r>
         <w:t>Robotic Air Hockey System</w:t>
       </w:r>
@@ -308,21 +306,20 @@
           <w:r>
             <w:fldChar w:fldCharType="separate"/>
           </w:r>
-          <w:hyperlink w:anchor="_Toc518638416" w:history="1">
-            <w:bookmarkStart w:id="5" w:name="_Toc518638400"/>
+          <w:hyperlink w:anchor="_Toc521924800" w:history="1">
+            <w:bookmarkStart w:id="4" w:name="_Toc518638416"/>
             <w:r>
               <w:rPr>
                 <w:rStyle w:val="Hyperlink"/>
                 <w:noProof/>
                 <w:sz w:val="24"/>
                 <w:szCs w:val="24"/>
-                <w:lang w:val="en-US"/>
               </w:rPr>
               <w:drawing>
-                <wp:inline distT="114300" distB="114300" distL="114300" distR="114300" wp14:anchorId="2DEA58E7" wp14:editId="12614E7E">
+                <wp:inline distT="114300" distB="114300" distL="114300" distR="114300" wp14:anchorId="44831AB9" wp14:editId="74A506B1">
                   <wp:extent cx="5916349" cy="104775"/>
                   <wp:effectExtent l="0" t="0" r="0" b="0"/>
-                  <wp:docPr id="13" name="image4.png" descr="horizontal line"/>
+                  <wp:docPr id="17" name="image4.png" descr="horizontal line"/>
                   <wp:cNvGraphicFramePr/>
                   <a:graphic xmlns:a="http://schemas.openxmlformats.org/drawingml/2006/main">
                     <a:graphicData uri="http://schemas.openxmlformats.org/drawingml/2006/picture">
@@ -354,7 +351,7 @@
                 </wp:inline>
               </w:drawing>
             </w:r>
-            <w:bookmarkEnd w:id="5"/>
+            <w:bookmarkEnd w:id="4"/>
             <w:r>
               <w:rPr>
                 <w:noProof/>
@@ -374,7 +371,7 @@
                 <w:noProof/>
                 <w:webHidden/>
               </w:rPr>
-              <w:instrText xml:space="preserve"> PAGEREF _Toc518638416 \h </w:instrText>
+              <w:instrText xml:space="preserve"> PAGEREF _Toc521924800 \h </w:instrText>
             </w:r>
             <w:r>
               <w:rPr>
@@ -418,7 +415,7 @@
               <w:lang w:val="en-US"/>
             </w:rPr>
           </w:pPr>
-          <w:hyperlink w:anchor="_Toc518638417" w:history="1">
+          <w:hyperlink w:anchor="_Toc521924801" w:history="1">
             <w:r>
               <w:rPr>
                 <w:rStyle w:val="Hyperlink"/>
@@ -445,7 +442,7 @@
                 <w:noProof/>
                 <w:webHidden/>
               </w:rPr>
-              <w:instrText xml:space="preserve"> PAGEREF _Toc518638417 \h </w:instrText>
+              <w:instrText xml:space="preserve"> PAGEREF _Toc521924801 \h </w:instrText>
             </w:r>
             <w:r>
               <w:rPr>
@@ -489,7 +486,7 @@
               <w:lang w:val="en-US"/>
             </w:rPr>
           </w:pPr>
-          <w:hyperlink w:anchor="_Toc518638418" w:history="1">
+          <w:hyperlink w:anchor="_Toc521924802" w:history="1">
             <w:r>
               <w:rPr>
                 <w:rStyle w:val="Hyperlink"/>
@@ -516,7 +513,7 @@
                 <w:noProof/>
                 <w:webHidden/>
               </w:rPr>
-              <w:instrText xml:space="preserve"> PAGEREF _Toc518638418 \h </w:instrText>
+              <w:instrText xml:space="preserve"> PAGEREF _Toc521924802 \h </w:instrText>
             </w:r>
             <w:r>
               <w:rPr>
@@ -560,7 +557,7 @@
               <w:lang w:val="en-US"/>
             </w:rPr>
           </w:pPr>
-          <w:hyperlink w:anchor="_Toc518638419" w:history="1">
+          <w:hyperlink w:anchor="_Toc521924803" w:history="1">
             <w:r>
               <w:rPr>
                 <w:rStyle w:val="Hyperlink"/>
@@ -587,7 +584,7 @@
                 <w:noProof/>
                 <w:webHidden/>
               </w:rPr>
-              <w:instrText xml:space="preserve"> PAGEREF _Toc518638419 \h </w:instrText>
+              <w:instrText xml:space="preserve"> PAGEREF _Toc521924803 \h </w:instrText>
             </w:r>
             <w:r>
               <w:rPr>
@@ -631,7 +628,7 @@
               <w:lang w:val="en-US"/>
             </w:rPr>
           </w:pPr>
-          <w:hyperlink w:anchor="_Toc518638420" w:history="1">
+          <w:hyperlink w:anchor="_Toc521924804" w:history="1">
             <w:r>
               <w:rPr>
                 <w:rStyle w:val="Hyperlink"/>
@@ -658,7 +655,7 @@
                 <w:noProof/>
                 <w:webHidden/>
               </w:rPr>
-              <w:instrText xml:space="preserve"> PAGEREF _Toc518638420 \h </w:instrText>
+              <w:instrText xml:space="preserve"> PAGEREF _Toc521924804 \h </w:instrText>
             </w:r>
             <w:r>
               <w:rPr>
@@ -702,7 +699,7 @@
               <w:lang w:val="en-US"/>
             </w:rPr>
           </w:pPr>
-          <w:hyperlink w:anchor="_Toc518638421" w:history="1">
+          <w:hyperlink w:anchor="_Toc521924805" w:history="1">
             <w:r>
               <w:rPr>
                 <w:rStyle w:val="Hyperlink"/>
@@ -729,7 +726,7 @@
                 <w:noProof/>
                 <w:webHidden/>
               </w:rPr>
-              <w:instrText xml:space="preserve"> PAGEREF _Toc518638421 \h </w:instrText>
+              <w:instrText xml:space="preserve"> PAGEREF _Toc521924805 \h </w:instrText>
             </w:r>
             <w:r>
               <w:rPr>
@@ -773,7 +770,7 @@
               <w:lang w:val="en-US"/>
             </w:rPr>
           </w:pPr>
-          <w:hyperlink w:anchor="_Toc518638422" w:history="1">
+          <w:hyperlink w:anchor="_Toc521924806" w:history="1">
             <w:r>
               <w:rPr>
                 <w:rStyle w:val="Hyperlink"/>
@@ -800,7 +797,7 @@
                 <w:noProof/>
                 <w:webHidden/>
               </w:rPr>
-              <w:instrText xml:space="preserve"> PAGEREF _Toc518638422 \h </w:instrText>
+              <w:instrText xml:space="preserve"> PAGEREF _Toc521924806 \h </w:instrText>
             </w:r>
             <w:r>
               <w:rPr>
@@ -844,7 +841,7 @@
               <w:lang w:val="en-US"/>
             </w:rPr>
           </w:pPr>
-          <w:hyperlink w:anchor="_Toc518638423" w:history="1">
+          <w:hyperlink w:anchor="_Toc521924807" w:history="1">
             <w:r>
               <w:rPr>
                 <w:rStyle w:val="Hyperlink"/>
@@ -871,7 +868,7 @@
                 <w:noProof/>
                 <w:webHidden/>
               </w:rPr>
-              <w:instrText xml:space="preserve"> PAGEREF _Toc518638423 \h </w:instrText>
+              <w:instrText xml:space="preserve"> PAGEREF _Toc521924807 \h </w:instrText>
             </w:r>
             <w:r>
               <w:rPr>
@@ -915,7 +912,7 @@
               <w:lang w:val="en-US"/>
             </w:rPr>
           </w:pPr>
-          <w:hyperlink w:anchor="_Toc518638424" w:history="1">
+          <w:hyperlink w:anchor="_Toc521924808" w:history="1">
             <w:r>
               <w:rPr>
                 <w:rStyle w:val="Hyperlink"/>
@@ -942,7 +939,7 @@
                 <w:noProof/>
                 <w:webHidden/>
               </w:rPr>
-              <w:instrText xml:space="preserve"> PAGEREF _Toc518638424 \h </w:instrText>
+              <w:instrText xml:space="preserve"> PAGEREF _Toc521924808 \h </w:instrText>
             </w:r>
             <w:r>
               <w:rPr>
@@ -986,7 +983,7 @@
               <w:lang w:val="en-US"/>
             </w:rPr>
           </w:pPr>
-          <w:hyperlink w:anchor="_Toc518638425" w:history="1">
+          <w:hyperlink w:anchor="_Toc521924809" w:history="1">
             <w:r>
               <w:rPr>
                 <w:rStyle w:val="Hyperlink"/>
@@ -1013,7 +1010,7 @@
                 <w:noProof/>
                 <w:webHidden/>
               </w:rPr>
-              <w:instrText xml:space="preserve"> PAGEREF _Toc518638425 \h </w:instrText>
+              <w:instrText xml:space="preserve"> PAGEREF _Toc521924809 \h </w:instrText>
             </w:r>
             <w:r>
               <w:rPr>
@@ -1057,7 +1054,7 @@
               <w:lang w:val="en-US"/>
             </w:rPr>
           </w:pPr>
-          <w:hyperlink w:anchor="_Toc518638426" w:history="1">
+          <w:hyperlink w:anchor="_Toc521924810" w:history="1">
             <w:r>
               <w:rPr>
                 <w:rStyle w:val="Hyperlink"/>
@@ -1084,7 +1081,7 @@
                 <w:noProof/>
                 <w:webHidden/>
               </w:rPr>
-              <w:instrText xml:space="preserve"> PAGEREF _Toc518638426 \h </w:instrText>
+              <w:instrText xml:space="preserve"> PAGEREF _Toc521924810 \h </w:instrText>
             </w:r>
             <w:r>
               <w:rPr>
@@ -1128,7 +1125,7 @@
               <w:lang w:val="en-US"/>
             </w:rPr>
           </w:pPr>
-          <w:hyperlink w:anchor="_Toc518638427" w:history="1">
+          <w:hyperlink w:anchor="_Toc521924811" w:history="1">
             <w:r>
               <w:rPr>
                 <w:rStyle w:val="Hyperlink"/>
@@ -1155,7 +1152,7 @@
                 <w:noProof/>
                 <w:webHidden/>
               </w:rPr>
-              <w:instrText xml:space="preserve"> PAGEREF _Toc518638427 \h </w:instrText>
+              <w:instrText xml:space="preserve"> PAGEREF _Toc521924811 \h </w:instrText>
             </w:r>
             <w:r>
               <w:rPr>
@@ -1199,7 +1196,7 @@
               <w:lang w:val="en-US"/>
             </w:rPr>
           </w:pPr>
-          <w:hyperlink w:anchor="_Toc518638428" w:history="1">
+          <w:hyperlink w:anchor="_Toc521924812" w:history="1">
             <w:r>
               <w:rPr>
                 <w:rStyle w:val="Hyperlink"/>
@@ -1226,7 +1223,7 @@
                 <w:noProof/>
                 <w:webHidden/>
               </w:rPr>
-              <w:instrText xml:space="preserve"> PAGEREF _Toc518638428 \h </w:instrText>
+              <w:instrText xml:space="preserve"> PAGEREF _Toc521924812 \h </w:instrText>
             </w:r>
             <w:r>
               <w:rPr>
@@ -1270,13 +1267,13 @@
               <w:lang w:val="en-US"/>
             </w:rPr>
           </w:pPr>
-          <w:hyperlink w:anchor="_Toc518638429" w:history="1">
+          <w:hyperlink w:anchor="_Toc521924813" w:history="1">
             <w:r>
               <w:rPr>
                 <w:rStyle w:val="Hyperlink"/>
                 <w:noProof/>
               </w:rPr>
-              <w:t>Risk Analysis</w:t>
+              <w:t>Required Resources</w:t>
             </w:r>
             <w:r>
               <w:rPr>
@@ -1297,7 +1294,7 @@
                 <w:noProof/>
                 <w:webHidden/>
               </w:rPr>
-              <w:instrText xml:space="preserve"> PAGEREF _Toc518638429 \h </w:instrText>
+              <w:instrText xml:space="preserve"> PAGEREF _Toc521924813 \h </w:instrText>
             </w:r>
             <w:r>
               <w:rPr>
@@ -1341,13 +1338,13 @@
               <w:lang w:val="en-US"/>
             </w:rPr>
           </w:pPr>
-          <w:hyperlink w:anchor="_Toc518638430" w:history="1">
+          <w:hyperlink w:anchor="_Toc521924814" w:history="1">
             <w:r>
               <w:rPr>
                 <w:rStyle w:val="Hyperlink"/>
                 <w:noProof/>
               </w:rPr>
-              <w:t>Appendix</w:t>
+              <w:t>Risk Analysis</w:t>
             </w:r>
             <w:r>
               <w:rPr>
@@ -1368,7 +1365,7 @@
                 <w:noProof/>
                 <w:webHidden/>
               </w:rPr>
-              <w:instrText xml:space="preserve"> PAGEREF _Toc518638430 \h </w:instrText>
+              <w:instrText xml:space="preserve"> PAGEREF _Toc521924814 \h </w:instrText>
             </w:r>
             <w:r>
               <w:rPr>
@@ -1388,7 +1385,7 @@
                 <w:noProof/>
                 <w:webHidden/>
               </w:rPr>
-              <w:t>19</w:t>
+              <w:t>18</w:t>
             </w:r>
             <w:r>
               <w:rPr>
@@ -1412,7 +1409,149 @@
               <w:lang w:val="en-US"/>
             </w:rPr>
           </w:pPr>
-          <w:hyperlink w:anchor="_Toc518638431" w:history="1">
+          <w:hyperlink w:anchor="_Toc521924815" w:history="1">
+            <w:r>
+              <w:rPr>
+                <w:rStyle w:val="Hyperlink"/>
+                <w:noProof/>
+              </w:rPr>
+              <w:t>Appendix A – Coordinate System</w:t>
+            </w:r>
+            <w:r>
+              <w:rPr>
+                <w:noProof/>
+                <w:webHidden/>
+              </w:rPr>
+              <w:tab/>
+            </w:r>
+            <w:r>
+              <w:rPr>
+                <w:noProof/>
+                <w:webHidden/>
+              </w:rPr>
+              <w:fldChar w:fldCharType="begin"/>
+            </w:r>
+            <w:r>
+              <w:rPr>
+                <w:noProof/>
+                <w:webHidden/>
+              </w:rPr>
+              <w:instrText xml:space="preserve"> PAGEREF _Toc521924815 \h </w:instrText>
+            </w:r>
+            <w:r>
+              <w:rPr>
+                <w:noProof/>
+                <w:webHidden/>
+              </w:rPr>
+            </w:r>
+            <w:r>
+              <w:rPr>
+                <w:noProof/>
+                <w:webHidden/>
+              </w:rPr>
+              <w:fldChar w:fldCharType="separate"/>
+            </w:r>
+            <w:r>
+              <w:rPr>
+                <w:noProof/>
+                <w:webHidden/>
+              </w:rPr>
+              <w:t>19</w:t>
+            </w:r>
+            <w:r>
+              <w:rPr>
+                <w:noProof/>
+                <w:webHidden/>
+              </w:rPr>
+              <w:fldChar w:fldCharType="end"/>
+            </w:r>
+          </w:hyperlink>
+        </w:p>
+        <w:p>
+          <w:pPr>
+            <w:pStyle w:val="TOC1"/>
+            <w:tabs>
+              <w:tab w:val="right" w:pos="9350"/>
+            </w:tabs>
+            <w:rPr>
+              <w:rFonts w:asciiTheme="minorHAnsi" w:eastAsiaTheme="minorEastAsia" w:hAnsiTheme="minorHAnsi" w:cstheme="minorBidi"/>
+              <w:noProof/>
+              <w:color w:val="auto"/>
+              <w:lang w:val="en-US"/>
+            </w:rPr>
+          </w:pPr>
+          <w:hyperlink w:anchor="_Toc521924816" w:history="1">
+            <w:r>
+              <w:rPr>
+                <w:rStyle w:val="Hyperlink"/>
+                <w:noProof/>
+              </w:rPr>
+              <w:t>Appendix B – UI Images</w:t>
+            </w:r>
+            <w:r>
+              <w:rPr>
+                <w:noProof/>
+                <w:webHidden/>
+              </w:rPr>
+              <w:tab/>
+            </w:r>
+            <w:r>
+              <w:rPr>
+                <w:noProof/>
+                <w:webHidden/>
+              </w:rPr>
+              <w:fldChar w:fldCharType="begin"/>
+            </w:r>
+            <w:r>
+              <w:rPr>
+                <w:noProof/>
+                <w:webHidden/>
+              </w:rPr>
+              <w:instrText xml:space="preserve"> PAGEREF _Toc521924816 \h </w:instrText>
+            </w:r>
+            <w:r>
+              <w:rPr>
+                <w:noProof/>
+                <w:webHidden/>
+              </w:rPr>
+            </w:r>
+            <w:r>
+              <w:rPr>
+                <w:noProof/>
+                <w:webHidden/>
+              </w:rPr>
+              <w:fldChar w:fldCharType="separate"/>
+            </w:r>
+            <w:r>
+              <w:rPr>
+                <w:noProof/>
+                <w:webHidden/>
+              </w:rPr>
+              <w:t>20</w:t>
+            </w:r>
+            <w:r>
+              <w:rPr>
+                <w:noProof/>
+                <w:webHidden/>
+              </w:rPr>
+              <w:fldChar w:fldCharType="end"/>
+            </w:r>
+          </w:hyperlink>
+        </w:p>
+        <w:p>
+          <w:pPr>
+            <w:pStyle w:val="TOC1"/>
+            <w:tabs>
+              <w:tab w:val="right" w:pos="9350"/>
+            </w:tabs>
+            <w:rPr>
+              <w:rFonts w:asciiTheme="minorHAnsi" w:eastAsiaTheme="minorEastAsia" w:hAnsiTheme="minorHAnsi" w:cstheme="minorBidi"/>
+              <w:noProof/>
+              <w:color w:val="auto"/>
+              <w:lang w:val="en-US"/>
+            </w:rPr>
+          </w:pPr>
+          <w:hyperlink w:anchor="_Toc521924817" w:history="1">
             <w:r>
               <w:rPr>
                 <w:rStyle w:val="Hyperlink"/>
@@ -1439,7 +1578,7 @@
                 <w:noProof/>
                 <w:webHidden/>
               </w:rPr>
-              <w:instrText xml:space="preserve"> PAGEREF _Toc518638431 \h </w:instrText>
+              <w:instrText xml:space="preserve"> PAGEREF _Toc521924817 \h </w:instrText>
             </w:r>
             <w:r>
               <w:rPr>
@@ -1502,12 +1641,12 @@
         <w:pStyle w:val="Heading1"/>
         <w:spacing w:before="0" w:line="276" w:lineRule="auto"/>
       </w:pPr>
-      <w:bookmarkStart w:id="6" w:name="_Toc518638417"/>
+      <w:bookmarkStart w:id="5" w:name="_Toc521924801"/>
       <w:r>
         <w:lastRenderedPageBreak/>
         <w:t>Introduction</w:t>
       </w:r>
-      <w:bookmarkEnd w:id="6"/>
+      <w:bookmarkEnd w:id="5"/>
     </w:p>
     <w:p>
       <w:pPr>
@@ -1535,11 +1674,11 @@
         <w:pStyle w:val="Heading1"/>
         <w:spacing w:line="276" w:lineRule="auto"/>
       </w:pPr>
-      <w:bookmarkStart w:id="7" w:name="_Toc518638418"/>
+      <w:bookmarkStart w:id="6" w:name="_Toc521924802"/>
       <w:r>
         <w:t>System Description</w:t>
       </w:r>
-      <w:bookmarkEnd w:id="7"/>
+      <w:bookmarkEnd w:id="6"/>
     </w:p>
     <w:p>
       <w:pPr>
@@ -1791,19 +1930,32 @@
         <w:pStyle w:val="Caption"/>
         <w:jc w:val="center"/>
       </w:pPr>
-      <w:bookmarkStart w:id="8" w:name="_Ref518632111"/>
+      <w:bookmarkStart w:id="7" w:name="_Ref518632111"/>
       <w:r>
         <w:t xml:space="preserve">Figure </w:t>
       </w:r>
-      <w:fldSimple w:instr=" SEQ Figure \* ARABIC ">
-        <w:r>
-          <w:rPr>
-            <w:noProof/>
-          </w:rPr>
-          <w:t>1</w:t>
-        </w:r>
-      </w:fldSimple>
-      <w:bookmarkEnd w:id="8"/>
+      <w:r>
+        <w:fldChar w:fldCharType="begin"/>
+      </w:r>
+      <w:r>
+        <w:instrText xml:space="preserve"> SEQ Figure \* ARABIC </w:instrText>
+      </w:r>
+      <w:r>
+        <w:fldChar w:fldCharType="separate"/>
+      </w:r>
+      <w:r>
+        <w:rPr>
+          <w:noProof/>
+        </w:rPr>
+        <w:t>1</w:t>
+      </w:r>
+      <w:r>
+        <w:rPr>
+          <w:noProof/>
+        </w:rPr>
+        <w:fldChar w:fldCharType="end"/>
+      </w:r>
+      <w:bookmarkEnd w:id="7"/>
       <w:r>
         <w:t xml:space="preserve"> - System Block Diagram</w:t>
       </w:r>
@@ -1826,12 +1978,12 @@
         <w:pStyle w:val="Heading2"/>
         <w:spacing w:line="276" w:lineRule="auto"/>
       </w:pPr>
-      <w:bookmarkStart w:id="9" w:name="_Toc518638419"/>
+      <w:bookmarkStart w:id="8" w:name="_Toc521924803"/>
       <w:r>
         <w:lastRenderedPageBreak/>
         <w:t>Paddle Controller</w:t>
       </w:r>
-      <w:bookmarkEnd w:id="9"/>
+      <w:bookmarkEnd w:id="8"/>
     </w:p>
     <w:p>
       <w:r>
@@ -1947,19 +2099,32 @@
         <w:pStyle w:val="Caption"/>
         <w:jc w:val="center"/>
       </w:pPr>
-      <w:bookmarkStart w:id="10" w:name="_Ref518633705"/>
+      <w:bookmarkStart w:id="9" w:name="_Ref518633705"/>
       <w:r>
         <w:t xml:space="preserve">Figure </w:t>
       </w:r>
-      <w:fldSimple w:instr=" SEQ Figure \* ARABIC ">
-        <w:r>
-          <w:rPr>
-            <w:noProof/>
-          </w:rPr>
-          <w:t>2</w:t>
-        </w:r>
-      </w:fldSimple>
-      <w:bookmarkEnd w:id="10"/>
+      <w:r>
+        <w:fldChar w:fldCharType="begin"/>
+      </w:r>
+      <w:r>
+        <w:instrText xml:space="preserve"> SEQ Figure \* ARABIC </w:instrText>
+      </w:r>
+      <w:r>
+        <w:fldChar w:fldCharType="separate"/>
+      </w:r>
+      <w:r>
+        <w:rPr>
+          <w:noProof/>
+        </w:rPr>
+        <w:t>2</w:t>
+      </w:r>
+      <w:r>
+        <w:rPr>
+          <w:noProof/>
+        </w:rPr>
+        <w:fldChar w:fldCharType="end"/>
+      </w:r>
+      <w:bookmarkEnd w:id="9"/>
       <w:r>
         <w:t xml:space="preserve"> - Electro-Mechanical System </w:t>
       </w:r>
@@ -2248,19 +2413,32 @@
         <w:pStyle w:val="Caption"/>
         <w:jc w:val="center"/>
       </w:pPr>
-      <w:bookmarkStart w:id="11" w:name="_Ref518634730"/>
+      <w:bookmarkStart w:id="10" w:name="_Ref518634730"/>
       <w:r>
         <w:t xml:space="preserve">Figure </w:t>
       </w:r>
-      <w:fldSimple w:instr=" SEQ Figure \* ARABIC ">
-        <w:r>
-          <w:rPr>
-            <w:noProof/>
-          </w:rPr>
-          <w:t>3</w:t>
-        </w:r>
-      </w:fldSimple>
-      <w:bookmarkEnd w:id="11"/>
+      <w:r>
+        <w:fldChar w:fldCharType="begin"/>
+      </w:r>
+      <w:r>
+        <w:instrText xml:space="preserve"> SEQ Figure \* ARABIC </w:instrText>
+      </w:r>
+      <w:r>
+        <w:fldChar w:fldCharType="separate"/>
+      </w:r>
+      <w:r>
+        <w:rPr>
+          <w:noProof/>
+        </w:rPr>
+        <w:t>3</w:t>
+      </w:r>
+      <w:r>
+        <w:rPr>
+          <w:noProof/>
+        </w:rPr>
+        <w:fldChar w:fldCharType="end"/>
+      </w:r>
+      <w:bookmarkEnd w:id="10"/>
       <w:r>
         <w:t xml:space="preserve"> - Microcontroller Interface Board</w:t>
       </w:r>
@@ -2493,19 +2671,35 @@
         <w:pStyle w:val="Caption"/>
         <w:jc w:val="center"/>
       </w:pPr>
-      <w:bookmarkStart w:id="12" w:name="_Ref518635688"/>
+      <w:bookmarkStart w:id="11" w:name="_Ref518635688"/>
       <w:r>
         <w:t xml:space="preserve">Figure </w:t>
       </w:r>
-      <w:fldSimple w:instr=" SEQ Figure \* ARABIC ">
-        <w:r>
-          <w:rPr>
-            <w:noProof/>
-          </w:rPr>
-          <w:t>4</w:t>
-        </w:r>
-      </w:fldSimple>
-      <w:bookmarkEnd w:id="12"/>
+      <w:r>
+        <w:fldChar w:fldCharType="begin"/>
+      </w:r>
+      <w:r>
+        <w:instrText xml:space="preserve"> SEQ Figure \* A</w:instrText>
+      </w:r>
+      <w:r>
+        <w:instrText xml:space="preserve">RABIC </w:instrText>
+      </w:r>
+      <w:r>
+        <w:fldChar w:fldCharType="separate"/>
+      </w:r>
+      <w:r>
+        <w:rPr>
+          <w:noProof/>
+        </w:rPr>
+        <w:t>4</w:t>
+      </w:r>
+      <w:r>
+        <w:rPr>
+          <w:noProof/>
+        </w:rPr>
+        <w:fldChar w:fldCharType="end"/>
+      </w:r>
+      <w:bookmarkEnd w:id="11"/>
       <w:r>
         <w:t xml:space="preserve"> - Paddle Controller State Machine</w:t>
       </w:r>
@@ -2519,7 +2713,6 @@
           <w:szCs w:val="32"/>
         </w:rPr>
       </w:pPr>
-      <w:bookmarkStart w:id="13" w:name="_Toc518638420"/>
       <w:r>
         <w:br w:type="page"/>
       </w:r>
@@ -2529,11 +2722,12 @@
         <w:pStyle w:val="Heading2"/>
         <w:spacing w:line="276" w:lineRule="auto"/>
       </w:pPr>
+      <w:bookmarkStart w:id="12" w:name="_Toc521924804"/>
       <w:r>
         <w:lastRenderedPageBreak/>
         <w:t>Master Controller</w:t>
       </w:r>
-      <w:bookmarkEnd w:id="13"/>
+      <w:bookmarkEnd w:id="12"/>
     </w:p>
     <w:p>
       <w:pPr>
@@ -2607,14 +2801,27 @@
       <w:r>
         <w:t xml:space="preserve">Figure </w:t>
       </w:r>
-      <w:fldSimple w:instr=" SEQ Figure \* ARABIC ">
-        <w:r>
-          <w:rPr>
-            <w:noProof/>
-          </w:rPr>
-          <w:t>5</w:t>
-        </w:r>
-      </w:fldSimple>
+      <w:r>
+        <w:fldChar w:fldCharType="begin"/>
+      </w:r>
+      <w:r>
+        <w:instrText xml:space="preserve"> SEQ Figure \* ARABIC </w:instrText>
+      </w:r>
+      <w:r>
+        <w:fldChar w:fldCharType="separate"/>
+      </w:r>
+      <w:r>
+        <w:rPr>
+          <w:noProof/>
+        </w:rPr>
+        <w:t>5</w:t>
+      </w:r>
+      <w:r>
+        <w:rPr>
+          <w:noProof/>
+        </w:rPr>
+        <w:fldChar w:fldCharType="end"/>
+      </w:r>
       <w:r>
         <w:t xml:space="preserve"> - Master Controller Supervisory flowchart</w:t>
       </w:r>
@@ -2737,13 +2944,8 @@
       <w:r>
         <w:t xml:space="preserve"> MC creates two arrays (</w:t>
       </w:r>
-      <w:proofErr w:type="spellStart"/>
-      <w:r>
-        <w:t>multiprocessing.Array</w:t>
-      </w:r>
-      <w:proofErr w:type="spellEnd"/>
-      <w:r>
-        <w:t xml:space="preserve"> </w:t>
+      <w:r>
+        <w:t xml:space="preserve">multiprocessing.Array </w:t>
       </w:r>
       <w:r>
         <w:t xml:space="preserve">together with enumerations specified in a JSON file) and </w:t>
@@ -2754,11 +2956,9 @@
       <w:r>
         <w:t xml:space="preserve"> (</w:t>
       </w:r>
-      <w:proofErr w:type="spellStart"/>
       <w:r>
         <w:t>multiprocessing.Queue</w:t>
       </w:r>
-      <w:proofErr w:type="spellEnd"/>
       <w:r>
         <w:t xml:space="preserve">) for communication with the </w:t>
       </w:r>
@@ -2814,38 +3014,31 @@
       <w:r>
         <w:t xml:space="preserve"> MC creates two arrays (</w:t>
       </w:r>
-      <w:proofErr w:type="spellStart"/>
-      <w:r>
-        <w:t>multiprocessing.Array</w:t>
-      </w:r>
-      <w:proofErr w:type="spellEnd"/>
+      <w:r>
+        <w:t xml:space="preserve">multiprocessing.Array </w:t>
+      </w:r>
+      <w:r>
+        <w:t>together with enumera</w:t>
+      </w:r>
+      <w:r>
+        <w:t>tions specified in a JSON file)</w:t>
+      </w:r>
+      <w:r>
+        <w:t xml:space="preserve"> and a queue (</w:t>
+      </w:r>
+      <w:r>
+        <w:t>multiprocessing.Queue</w:t>
+      </w:r>
+      <w:r>
+        <w:t xml:space="preserve">) </w:t>
+      </w:r>
+      <w:r>
+        <w:t>for communication with the UI.</w:t>
+      </w:r>
       <w:r>
         <w:t xml:space="preserve"> </w:t>
       </w:r>
       <w:r>
-        <w:t>together with enumera</w:t>
-      </w:r>
-      <w:r>
-        <w:t>tions specified in a JSON file)</w:t>
-      </w:r>
-      <w:r>
-        <w:t xml:space="preserve"> and a queue (</w:t>
-      </w:r>
-      <w:proofErr w:type="spellStart"/>
-      <w:r>
-        <w:t>multiprocessing.Queue</w:t>
-      </w:r>
-      <w:proofErr w:type="spellEnd"/>
-      <w:r>
-        <w:t xml:space="preserve">) </w:t>
-      </w:r>
-      <w:r>
-        <w:t>for communication with the UI.</w:t>
-      </w:r>
-      <w:r>
-        <w:t xml:space="preserve"> </w:t>
-      </w:r>
-      <w:r>
         <w:t xml:space="preserve">UI transmit array is mainly used to identify current menu page, and send data relevant to that page (e.g. </w:t>
       </w:r>
       <w:r>
@@ -2864,15 +3057,7 @@
         <w:t xml:space="preserve"> settings values,</w:t>
       </w:r>
       <w:r>
-        <w:t xml:space="preserve"> </w:t>
-      </w:r>
-      <w:proofErr w:type="spellStart"/>
-      <w:r>
-        <w:t>etc</w:t>
-      </w:r>
-      <w:proofErr w:type="spellEnd"/>
-      <w:r>
-        <w:t xml:space="preserve">), as well as to show current states and errors of the process. Receive array is used to change UI states, </w:t>
+        <w:t xml:space="preserve"> etc), as well as to show current states and errors of the process. Receive array is used to change UI states, </w:t>
       </w:r>
       <w:r>
         <w:t xml:space="preserve">list </w:t>
@@ -3025,15 +3210,7 @@
         <w:t xml:space="preserve">in HDF5 file </w:t>
       </w:r>
       <w:r>
-        <w:t xml:space="preserve">and analyzed in </w:t>
-      </w:r>
-      <w:proofErr w:type="spellStart"/>
-      <w:r>
-        <w:t>Matlab</w:t>
-      </w:r>
-      <w:proofErr w:type="spellEnd"/>
-      <w:r>
-        <w:t xml:space="preserve">. Debug information is stored in a text file using Python </w:t>
+        <w:t xml:space="preserve">and analyzed in Matlab. Debug information is stored in a text file using Python </w:t>
       </w:r>
       <w:r>
         <w:rPr>
@@ -3193,14 +3370,27 @@
       <w:r>
         <w:t xml:space="preserve">Figure </w:t>
       </w:r>
-      <w:fldSimple w:instr=" SEQ Figure \* ARABIC ">
-        <w:r>
-          <w:rPr>
-            <w:noProof/>
-          </w:rPr>
-          <w:t>6</w:t>
-        </w:r>
-      </w:fldSimple>
+      <w:r>
+        <w:fldChar w:fldCharType="begin"/>
+      </w:r>
+      <w:r>
+        <w:instrText xml:space="preserve"> SEQ Figure \* ARABIC </w:instrText>
+      </w:r>
+      <w:r>
+        <w:fldChar w:fldCharType="separate"/>
+      </w:r>
+      <w:r>
+        <w:rPr>
+          <w:noProof/>
+        </w:rPr>
+        <w:t>6</w:t>
+      </w:r>
+      <w:r>
+        <w:rPr>
+          <w:noProof/>
+        </w:rPr>
+        <w:fldChar w:fldCharType="end"/>
+      </w:r>
       <w:r>
         <w:t xml:space="preserve"> - Complex Defense Algorithm for Automated game</w:t>
       </w:r>
@@ -3305,11 +3495,11 @@
         <w:pStyle w:val="Heading2"/>
         <w:spacing w:line="276" w:lineRule="auto"/>
       </w:pPr>
-      <w:bookmarkStart w:id="14" w:name="_Toc518638421"/>
+      <w:bookmarkStart w:id="13" w:name="_Toc521924805"/>
       <w:r>
         <w:t>Puck Tracker</w:t>
       </w:r>
-      <w:bookmarkEnd w:id="14"/>
+      <w:bookmarkEnd w:id="13"/>
     </w:p>
     <w:p>
       <w:pPr>
@@ -3444,19 +3634,32 @@
         <w:pStyle w:val="Caption"/>
         <w:jc w:val="center"/>
       </w:pPr>
-      <w:bookmarkStart w:id="15" w:name="_Ref518831985"/>
+      <w:bookmarkStart w:id="14" w:name="_Ref518831985"/>
       <w:r>
         <w:t xml:space="preserve">Figure </w:t>
       </w:r>
-      <w:fldSimple w:instr=" SEQ Figure \* ARABIC ">
-        <w:r>
-          <w:rPr>
-            <w:noProof/>
-          </w:rPr>
-          <w:t>7</w:t>
-        </w:r>
-      </w:fldSimple>
-      <w:bookmarkEnd w:id="15"/>
+      <w:r>
+        <w:fldChar w:fldCharType="begin"/>
+      </w:r>
+      <w:r>
+        <w:instrText xml:space="preserve"> SEQ Figure \* ARABIC </w:instrText>
+      </w:r>
+      <w:r>
+        <w:fldChar w:fldCharType="separate"/>
+      </w:r>
+      <w:r>
+        <w:rPr>
+          <w:noProof/>
+        </w:rPr>
+        <w:t>7</w:t>
+      </w:r>
+      <w:r>
+        <w:rPr>
+          <w:noProof/>
+        </w:rPr>
+        <w:fldChar w:fldCharType="end"/>
+      </w:r>
+      <w:bookmarkEnd w:id="14"/>
       <w:r>
         <w:t xml:space="preserve"> - Puck Tracker Block Diagram</w:t>
       </w:r>
@@ -3518,15 +3721,7 @@
         <w:t xml:space="preserve">When the puck tracker is in normal operation, it is continuously using OpenCV to detect the air hockey pucks location and velocity on the playing surface frame by frame from the incoming video stream of the camera. In order to provide position in mm and velocity in mm per second to the master controller, the puck tracker must have a perspective corrected image of the playing surface (as explained in the fiducial finding section). Once this corrected image is acquired, </w:t>
       </w:r>
       <w:r>
-        <w:t xml:space="preserve">OpenCV is used to detect the puck within the image. The method to detect the puck involves applying a color threshold to the image in a range that includes just the color of the puck and removes all other colors. The puck tracker then draws contours around all the objects located in the image and checks the radius and area of the located contours to ensure that it is the pucks shape. Once detected, a circle is drawn around the puck and the pixel coordinates are translated to a position in mm relative to the </w:t>
-      </w:r>
-      <w:proofErr w:type="spellStart"/>
-      <w:r>
-        <w:t>xy</w:t>
-      </w:r>
-      <w:proofErr w:type="spellEnd"/>
-      <w:r>
-        <w:t xml:space="preserve"> coordinate system. Consecutive puck position readings allow us to report velocity of the puck using distance divided by time. The puck position and velocity are reported to the master controller for further use.</w:t>
+        <w:t>OpenCV is used to detect the puck within the image. The method to detect the puck involves applying a color threshold to the image in a range that includes just the color of the puck and removes all other colors. The puck tracker then draws contours around all the objects located in the image and checks the radius and area of the located contours to ensure that it is the pucks shape. Once detected, a circle is drawn around the puck and the pixel coordinates are translated to a position in mm relative to the xy coordinate system. Consecutive puck position readings allow us to report velocity of the puck using distance divided by time. The puck position and velocity are reported to the master controller for further use.</w:t>
       </w:r>
     </w:p>
     <w:p>
@@ -3534,11 +3729,11 @@
         <w:pStyle w:val="Heading2"/>
         <w:spacing w:line="276" w:lineRule="auto"/>
       </w:pPr>
-      <w:bookmarkStart w:id="16" w:name="_Toc518638422"/>
+      <w:bookmarkStart w:id="15" w:name="_Toc521924806"/>
       <w:r>
         <w:t>User Interface</w:t>
       </w:r>
-      <w:bookmarkEnd w:id="16"/>
+      <w:bookmarkEnd w:id="15"/>
     </w:p>
     <w:p>
       <w:pPr>
@@ -3553,13 +3748,8 @@
       <w:r>
         <w:t xml:space="preserve">python and </w:t>
       </w:r>
-      <w:proofErr w:type="spellStart"/>
-      <w:r>
-        <w:t>Kivy</w:t>
-      </w:r>
-      <w:proofErr w:type="spellEnd"/>
-      <w:r>
-        <w:t xml:space="preserve"> – an open source Python library for rapid development of multi-touch applications – </w:t>
+      <w:r>
+        <w:t xml:space="preserve">Kivy – an open source Python library for rapid development of multi-touch applications – </w:t>
       </w:r>
       <w:r>
         <w:t>on a 10.1” capacitive touch screen</w:t>
@@ -3674,32 +3864,19 @@
         <w:pStyle w:val="Caption"/>
         <w:jc w:val="center"/>
       </w:pPr>
-      <w:bookmarkStart w:id="17" w:name="_Ref518903150"/>
+      <w:bookmarkStart w:id="16" w:name="_Ref518903150"/>
       <w:r>
         <w:t xml:space="preserve">Figure </w:t>
       </w:r>
-      <w:r>
-        <w:fldChar w:fldCharType="begin"/>
-      </w:r>
-      <w:r>
-        <w:instrText xml:space="preserve"> SEQ Figure \* ARABIC </w:instrText>
-      </w:r>
-      <w:r>
-        <w:fldChar w:fldCharType="separate"/>
-      </w:r>
-      <w:r>
-        <w:rPr>
-          <w:noProof/>
-        </w:rPr>
-        <w:t>8</w:t>
-      </w:r>
-      <w:r>
-        <w:rPr>
-          <w:noProof/>
-        </w:rPr>
-        <w:fldChar w:fldCharType="end"/>
-      </w:r>
-      <w:bookmarkEnd w:id="17"/>
+      <w:fldSimple w:instr=" SEQ Figure \* ARABIC ">
+        <w:r>
+          <w:rPr>
+            <w:noProof/>
+          </w:rPr>
+          <w:t>8</w:t>
+        </w:r>
+      </w:fldSimple>
+      <w:bookmarkEnd w:id="16"/>
       <w:r>
         <w:t xml:space="preserve"> - Main Menu</w:t>
       </w:r>
@@ -4167,22 +4344,22 @@
         <w:pStyle w:val="Heading1"/>
         <w:spacing w:line="276" w:lineRule="auto"/>
       </w:pPr>
-      <w:bookmarkStart w:id="18" w:name="_Toc518638423"/>
+      <w:bookmarkStart w:id="17" w:name="_Toc521924807"/>
       <w:r>
         <w:lastRenderedPageBreak/>
         <w:t>Test Plans</w:t>
       </w:r>
-      <w:bookmarkEnd w:id="18"/>
+      <w:bookmarkEnd w:id="17"/>
     </w:p>
     <w:p>
       <w:pPr>
         <w:pStyle w:val="Heading2"/>
       </w:pPr>
-      <w:bookmarkStart w:id="19" w:name="_Toc518638424"/>
+      <w:bookmarkStart w:id="18" w:name="_Toc521924808"/>
       <w:r>
         <w:t>System Test Plan</w:t>
       </w:r>
-      <w:bookmarkEnd w:id="19"/>
+      <w:bookmarkEnd w:id="18"/>
     </w:p>
     <w:tbl>
       <w:tblPr>
@@ -4632,11 +4809,11 @@
         <w:pStyle w:val="Heading2"/>
         <w:spacing w:line="276" w:lineRule="auto"/>
       </w:pPr>
-      <w:bookmarkStart w:id="20" w:name="_Toc518638425"/>
+      <w:bookmarkStart w:id="19" w:name="_Toc521924809"/>
       <w:r>
         <w:t>Paddle Controller</w:t>
       </w:r>
-      <w:bookmarkEnd w:id="20"/>
+      <w:bookmarkEnd w:id="19"/>
     </w:p>
     <w:p>
       <w:pPr>
@@ -5723,21 +5900,7 @@
         <w:rPr>
           <w:b/>
         </w:rPr>
-        <w:t xml:space="preserve">Embedded </w:t>
-      </w:r>
-      <w:proofErr w:type="spellStart"/>
-      <w:r>
-        <w:rPr>
-          <w:b/>
-        </w:rPr>
-        <w:t>Hardare</w:t>
-      </w:r>
-      <w:proofErr w:type="spellEnd"/>
-      <w:r>
-        <w:rPr>
-          <w:b/>
-        </w:rPr>
-        <w:t xml:space="preserve"> </w:t>
+        <w:t xml:space="preserve">Embedded Hardare </w:t>
       </w:r>
       <w:r>
         <w:rPr>
@@ -6812,7 +6975,7 @@
                 <w:b/>
               </w:rPr>
             </w:pPr>
-            <w:bookmarkStart w:id="21" w:name="_Hlk518834690"/>
+            <w:bookmarkStart w:id="20" w:name="_Hlk518834690"/>
             <w:r>
               <w:rPr>
                 <w:b/>
@@ -7707,13 +7870,13 @@
         <w:pStyle w:val="Heading2"/>
         <w:spacing w:line="276" w:lineRule="auto"/>
       </w:pPr>
-      <w:bookmarkStart w:id="22" w:name="_Toc518638426"/>
-      <w:bookmarkEnd w:id="21"/>
+      <w:bookmarkStart w:id="21" w:name="_Toc521924810"/>
+      <w:bookmarkEnd w:id="20"/>
       <w:r>
         <w:lastRenderedPageBreak/>
         <w:t>Master Controller</w:t>
       </w:r>
-      <w:bookmarkEnd w:id="22"/>
+      <w:bookmarkEnd w:id="21"/>
     </w:p>
     <w:tbl>
       <w:tblPr>
@@ -7788,23 +7951,7 @@
                 <w:rFonts w:ascii="Times New Roman" w:hAnsi="Times New Roman" w:cs="Times New Roman"/>
                 <w:lang w:val="en-US"/>
               </w:rPr>
-              <w:t xml:space="preserve">Transmit </w:t>
-            </w:r>
-            <w:proofErr w:type="spellStart"/>
-            <w:r>
-              <w:rPr>
-                <w:rFonts w:ascii="Times New Roman" w:hAnsi="Times New Roman" w:cs="Times New Roman"/>
-                <w:lang w:val="en-US"/>
-              </w:rPr>
-              <w:t>MC_Cmd_PC</w:t>
-            </w:r>
-            <w:proofErr w:type="spellEnd"/>
-            <w:r>
-              <w:rPr>
-                <w:rFonts w:ascii="Times New Roman" w:hAnsi="Times New Roman" w:cs="Times New Roman"/>
-                <w:lang w:val="en-US"/>
-              </w:rPr>
-              <w:t xml:space="preserve"> (value 0x04030201) message over CAN bus</w:t>
+              <w:t>Transmit MC_Cmd_PC (value 0x04030201) message over CAN bus</w:t>
             </w:r>
           </w:p>
           <w:p>
@@ -7842,23 +7989,7 @@
                 <w:rFonts w:ascii="Times New Roman" w:hAnsi="Times New Roman" w:cs="Times New Roman"/>
                 <w:lang w:val="en-US"/>
               </w:rPr>
-              <w:t xml:space="preserve">eceive </w:t>
-            </w:r>
-            <w:proofErr w:type="spellStart"/>
-            <w:r>
-              <w:rPr>
-                <w:rFonts w:ascii="Times New Roman" w:hAnsi="Times New Roman" w:cs="Times New Roman"/>
-                <w:lang w:val="en-US"/>
-              </w:rPr>
-              <w:t>PC_Status</w:t>
-            </w:r>
-            <w:proofErr w:type="spellEnd"/>
-            <w:r>
-              <w:rPr>
-                <w:rFonts w:ascii="Times New Roman" w:hAnsi="Times New Roman" w:cs="Times New Roman"/>
-                <w:lang w:val="en-US"/>
-              </w:rPr>
-              <w:t xml:space="preserve"> (value 0x01020304) message over CAN bus</w:t>
+              <w:t>eceive PC_Status (value 0x01020304) message over CAN bus</w:t>
             </w:r>
           </w:p>
         </w:tc>
@@ -7900,15 +8031,7 @@
               </w:rPr>
             </w:pPr>
             <w:r>
-              <w:t xml:space="preserve">MC receives </w:t>
-            </w:r>
-            <w:proofErr w:type="spellStart"/>
-            <w:r>
-              <w:t>PC_Status</w:t>
-            </w:r>
-            <w:proofErr w:type="spellEnd"/>
-            <w:r>
-              <w:t xml:space="preserve"> = “</w:t>
+              <w:t>MC receives PC_Status = “</w:t>
             </w:r>
             <w:r>
               <w:rPr>
@@ -7946,21 +8069,12 @@
             <w:r>
               <w:t xml:space="preserve">PC receives </w:t>
             </w:r>
-            <w:proofErr w:type="spellStart"/>
             <w:r>
               <w:rPr>
                 <w:rFonts w:ascii="Times New Roman" w:hAnsi="Times New Roman" w:cs="Times New Roman"/>
                 <w:lang w:val="en-US"/>
               </w:rPr>
-              <w:t>MC_Cmd_PC</w:t>
-            </w:r>
-            <w:proofErr w:type="spellEnd"/>
-            <w:r>
-              <w:rPr>
-                <w:rFonts w:ascii="Times New Roman" w:hAnsi="Times New Roman" w:cs="Times New Roman"/>
-                <w:lang w:val="en-US"/>
-              </w:rPr>
-              <w:t xml:space="preserve"> = “0x04030201”</w:t>
+              <w:t>MC_Cmd_PC = “0x04030201”</w:t>
             </w:r>
           </w:p>
         </w:tc>
@@ -8003,15 +8117,7 @@
               </w:pBdr>
             </w:pPr>
             <w:r>
-              <w:t xml:space="preserve">Change each value in </w:t>
-            </w:r>
-            <w:proofErr w:type="spellStart"/>
-            <w:r>
-              <w:t>pt_tx</w:t>
-            </w:r>
-            <w:proofErr w:type="spellEnd"/>
-            <w:r>
-              <w:t xml:space="preserve"> array</w:t>
+              <w:t>Change each value in pt_tx array</w:t>
             </w:r>
           </w:p>
           <w:p>
@@ -8030,15 +8136,7 @@
               </w:pBdr>
             </w:pPr>
             <w:r>
-              <w:t xml:space="preserve">Change each value in </w:t>
-            </w:r>
-            <w:proofErr w:type="spellStart"/>
-            <w:r>
-              <w:t>pt_rx</w:t>
-            </w:r>
-            <w:proofErr w:type="spellEnd"/>
-            <w:r>
-              <w:t xml:space="preserve"> array</w:t>
+              <w:t>Change each value in pt_rx array</w:t>
             </w:r>
           </w:p>
           <w:p>
@@ -8117,15 +8215,7 @@
               </w:pBdr>
             </w:pPr>
             <w:r>
-              <w:t xml:space="preserve">See changes in </w:t>
-            </w:r>
-            <w:proofErr w:type="spellStart"/>
-            <w:r>
-              <w:t>pt_tx</w:t>
-            </w:r>
-            <w:proofErr w:type="spellEnd"/>
-            <w:r>
-              <w:t xml:space="preserve"> signals under HDF5 file</w:t>
+              <w:t>See changes in pt_tx signals under HDF5 file</w:t>
             </w:r>
           </w:p>
           <w:p>
@@ -8144,15 +8234,7 @@
               </w:pBdr>
             </w:pPr>
             <w:r>
-              <w:t xml:space="preserve">See changes in </w:t>
-            </w:r>
-            <w:proofErr w:type="spellStart"/>
-            <w:r>
-              <w:t>pt_rx</w:t>
-            </w:r>
-            <w:proofErr w:type="spellEnd"/>
-            <w:r>
-              <w:t xml:space="preserve"> signals under HDF5 file</w:t>
+              <w:t>See changes in pt_rx signals under HDF5 file</w:t>
             </w:r>
           </w:p>
           <w:p>
@@ -8217,15 +8299,7 @@
               </w:pBdr>
             </w:pPr>
             <w:r>
-              <w:t xml:space="preserve">Change each value in </w:t>
-            </w:r>
-            <w:proofErr w:type="spellStart"/>
-            <w:r>
-              <w:t>ui_tx</w:t>
-            </w:r>
-            <w:proofErr w:type="spellEnd"/>
-            <w:r>
-              <w:t xml:space="preserve"> array</w:t>
+              <w:t>Change each value in ui_tx array</w:t>
             </w:r>
           </w:p>
           <w:p>
@@ -8244,15 +8318,7 @@
               </w:pBdr>
             </w:pPr>
             <w:r>
-              <w:t xml:space="preserve">Change each value in </w:t>
-            </w:r>
-            <w:proofErr w:type="spellStart"/>
-            <w:r>
-              <w:t>ui_rx</w:t>
-            </w:r>
-            <w:proofErr w:type="spellEnd"/>
-            <w:r>
-              <w:t xml:space="preserve"> array</w:t>
+              <w:t>Change each value in ui_rx array</w:t>
             </w:r>
           </w:p>
           <w:p>
@@ -8328,15 +8394,7 @@
               </w:pBdr>
             </w:pPr>
             <w:r>
-              <w:t xml:space="preserve">See changes in </w:t>
-            </w:r>
-            <w:proofErr w:type="spellStart"/>
-            <w:r>
-              <w:t>ui_tx</w:t>
-            </w:r>
-            <w:proofErr w:type="spellEnd"/>
-            <w:r>
-              <w:t xml:space="preserve"> signals under HDF5 file</w:t>
+              <w:t>See changes in ui_tx signals under HDF5 file</w:t>
             </w:r>
           </w:p>
           <w:p>
@@ -8355,15 +8413,7 @@
               </w:pBdr>
             </w:pPr>
             <w:r>
-              <w:t xml:space="preserve">See changes in </w:t>
-            </w:r>
-            <w:proofErr w:type="spellStart"/>
-            <w:r>
-              <w:t>ui_tx</w:t>
-            </w:r>
-            <w:proofErr w:type="spellEnd"/>
-            <w:r>
-              <w:t xml:space="preserve"> signals under HDF5 file</w:t>
+              <w:t>See changes in ui_tx signals under HDF5 file</w:t>
             </w:r>
           </w:p>
           <w:p>
@@ -9013,9 +9063,413 @@
         <w:pStyle w:val="Heading2"/>
         <w:spacing w:line="276" w:lineRule="auto"/>
       </w:pPr>
-      <w:bookmarkStart w:id="23" w:name="_Toc518638427"/>
+      <w:bookmarkStart w:id="22" w:name="_Toc521924811"/>
       <w:r>
         <w:t>Puck Tracker</w:t>
+      </w:r>
+      <w:bookmarkEnd w:id="22"/>
+    </w:p>
+    <w:tbl>
+      <w:tblPr>
+        <w:tblStyle w:val="TableGrid"/>
+        <w:tblW w:w="0" w:type="auto"/>
+        <w:tblLook w:val="04A0" w:firstRow="1" w:lastRow="0" w:firstColumn="1" w:lastColumn="0" w:noHBand="0" w:noVBand="1"/>
+      </w:tblPr>
+      <w:tblGrid>
+        <w:gridCol w:w="3595"/>
+        <w:gridCol w:w="2638"/>
+        <w:gridCol w:w="3117"/>
+      </w:tblGrid>
+      <w:tr>
+        <w:tc>
+          <w:tcPr>
+            <w:tcW w:w="3595" w:type="dxa"/>
+          </w:tcPr>
+          <w:p>
+            <w:pPr>
+              <w:pBdr>
+                <w:top w:val="none" w:sz="0" w:space="0" w:color="auto"/>
+                <w:left w:val="none" w:sz="0" w:space="0" w:color="auto"/>
+                <w:bottom w:val="none" w:sz="0" w:space="0" w:color="auto"/>
+                <w:right w:val="none" w:sz="0" w:space="0" w:color="auto"/>
+                <w:between w:val="none" w:sz="0" w:space="0" w:color="auto"/>
+              </w:pBdr>
+              <w:rPr>
+                <w:b/>
+              </w:rPr>
+            </w:pPr>
+            <w:r>
+              <w:rPr>
+                <w:b/>
+              </w:rPr>
+              <w:t>Test</w:t>
+            </w:r>
+          </w:p>
+        </w:tc>
+        <w:tc>
+          <w:tcPr>
+            <w:tcW w:w="2638" w:type="dxa"/>
+          </w:tcPr>
+          <w:p>
+            <w:pPr>
+              <w:pBdr>
+                <w:top w:val="none" w:sz="0" w:space="0" w:color="auto"/>
+                <w:left w:val="none" w:sz="0" w:space="0" w:color="auto"/>
+                <w:bottom w:val="none" w:sz="0" w:space="0" w:color="auto"/>
+                <w:right w:val="none" w:sz="0" w:space="0" w:color="auto"/>
+                <w:between w:val="none" w:sz="0" w:space="0" w:color="auto"/>
+              </w:pBdr>
+              <w:rPr>
+                <w:b/>
+              </w:rPr>
+            </w:pPr>
+            <w:r>
+              <w:rPr>
+                <w:b/>
+              </w:rPr>
+              <w:t>Purpose</w:t>
+            </w:r>
+          </w:p>
+        </w:tc>
+        <w:tc>
+          <w:tcPr>
+            <w:tcW w:w="3117" w:type="dxa"/>
+          </w:tcPr>
+          <w:p>
+            <w:pPr>
+              <w:pBdr>
+                <w:top w:val="none" w:sz="0" w:space="0" w:color="auto"/>
+                <w:left w:val="none" w:sz="0" w:space="0" w:color="auto"/>
+                <w:bottom w:val="none" w:sz="0" w:space="0" w:color="auto"/>
+                <w:right w:val="none" w:sz="0" w:space="0" w:color="auto"/>
+                <w:between w:val="none" w:sz="0" w:space="0" w:color="auto"/>
+              </w:pBdr>
+              <w:rPr>
+                <w:b/>
+              </w:rPr>
+            </w:pPr>
+            <w:r>
+              <w:rPr>
+                <w:b/>
+              </w:rPr>
+              <w:t>Expected Result</w:t>
+            </w:r>
+          </w:p>
+        </w:tc>
+      </w:tr>
+      <w:tr>
+        <w:tc>
+          <w:tcPr>
+            <w:tcW w:w="3595" w:type="dxa"/>
+          </w:tcPr>
+          <w:p>
+            <w:pPr>
+              <w:pBdr>
+                <w:top w:val="none" w:sz="0" w:space="0" w:color="auto"/>
+                <w:left w:val="none" w:sz="0" w:space="0" w:color="auto"/>
+                <w:bottom w:val="none" w:sz="0" w:space="0" w:color="auto"/>
+                <w:right w:val="none" w:sz="0" w:space="0" w:color="auto"/>
+                <w:between w:val="none" w:sz="0" w:space="0" w:color="auto"/>
+              </w:pBdr>
+            </w:pPr>
+            <w:r>
+              <w:t>Find fiducials through UI</w:t>
+            </w:r>
+          </w:p>
+        </w:tc>
+        <w:tc>
+          <w:tcPr>
+            <w:tcW w:w="2638" w:type="dxa"/>
+          </w:tcPr>
+          <w:p>
+            <w:pPr>
+              <w:pBdr>
+                <w:top w:val="none" w:sz="0" w:space="0" w:color="auto"/>
+                <w:left w:val="none" w:sz="0" w:space="0" w:color="auto"/>
+                <w:bottom w:val="none" w:sz="0" w:space="0" w:color="auto"/>
+                <w:right w:val="none" w:sz="0" w:space="0" w:color="auto"/>
+                <w:between w:val="none" w:sz="0" w:space="0" w:color="auto"/>
+              </w:pBdr>
+            </w:pPr>
+            <w:r>
+              <w:t xml:space="preserve">Verify that the fiducials can be located through software and saved to JSON file for future use </w:t>
+            </w:r>
+          </w:p>
+        </w:tc>
+        <w:tc>
+          <w:tcPr>
+            <w:tcW w:w="3117" w:type="dxa"/>
+          </w:tcPr>
+          <w:p>
+            <w:pPr>
+              <w:pBdr>
+                <w:top w:val="none" w:sz="0" w:space="0" w:color="auto"/>
+                <w:left w:val="none" w:sz="0" w:space="0" w:color="auto"/>
+                <w:bottom w:val="none" w:sz="0" w:space="0" w:color="auto"/>
+                <w:right w:val="none" w:sz="0" w:space="0" w:color="auto"/>
+                <w:between w:val="none" w:sz="0" w:space="0" w:color="auto"/>
+              </w:pBdr>
+            </w:pPr>
+            <w:r>
+              <w:t>Fiducials found and locations saved to JSON</w:t>
+            </w:r>
+          </w:p>
+        </w:tc>
+      </w:tr>
+      <w:tr>
+        <w:tc>
+          <w:tcPr>
+            <w:tcW w:w="3595" w:type="dxa"/>
+          </w:tcPr>
+          <w:p>
+            <w:pPr>
+              <w:pBdr>
+                <w:top w:val="none" w:sz="0" w:space="0" w:color="auto"/>
+                <w:left w:val="none" w:sz="0" w:space="0" w:color="auto"/>
+                <w:bottom w:val="none" w:sz="0" w:space="0" w:color="auto"/>
+                <w:right w:val="none" w:sz="0" w:space="0" w:color="auto"/>
+                <w:between w:val="none" w:sz="0" w:space="0" w:color="auto"/>
+              </w:pBdr>
+            </w:pPr>
+            <w:r>
+              <w:t>Measure puck tracker position output and compare to real world measurement (both x and y axis)</w:t>
+            </w:r>
+          </w:p>
+        </w:tc>
+        <w:tc>
+          <w:tcPr>
+            <w:tcW w:w="2638" w:type="dxa"/>
+          </w:tcPr>
+          <w:p>
+            <w:pPr>
+              <w:pBdr>
+                <w:top w:val="none" w:sz="0" w:space="0" w:color="auto"/>
+                <w:left w:val="none" w:sz="0" w:space="0" w:color="auto"/>
+                <w:bottom w:val="none" w:sz="0" w:space="0" w:color="auto"/>
+                <w:right w:val="none" w:sz="0" w:space="0" w:color="auto"/>
+                <w:between w:val="none" w:sz="0" w:space="0" w:color="auto"/>
+              </w:pBdr>
+            </w:pPr>
+            <w:r>
+              <w:t xml:space="preserve">Verify </w:t>
+            </w:r>
+            <w:r>
+              <w:t>that the position reporting is accurate</w:t>
+            </w:r>
+          </w:p>
+        </w:tc>
+        <w:tc>
+          <w:tcPr>
+            <w:tcW w:w="3117" w:type="dxa"/>
+          </w:tcPr>
+          <w:p>
+            <w:pPr>
+              <w:pBdr>
+                <w:top w:val="none" w:sz="0" w:space="0" w:color="auto"/>
+                <w:left w:val="none" w:sz="0" w:space="0" w:color="auto"/>
+                <w:bottom w:val="none" w:sz="0" w:space="0" w:color="auto"/>
+                <w:right w:val="none" w:sz="0" w:space="0" w:color="auto"/>
+                <w:between w:val="none" w:sz="0" w:space="0" w:color="auto"/>
+              </w:pBdr>
+            </w:pPr>
+            <w:r>
+              <w:t>Puck tracker position output equal to physical results +/- 10 mm</w:t>
+            </w:r>
+          </w:p>
+        </w:tc>
+      </w:tr>
+      <w:tr>
+        <w:tc>
+          <w:tcPr>
+            <w:tcW w:w="3595" w:type="dxa"/>
+          </w:tcPr>
+          <w:p>
+            <w:pPr>
+              <w:pBdr>
+                <w:top w:val="none" w:sz="0" w:space="0" w:color="auto"/>
+                <w:left w:val="none" w:sz="0" w:space="0" w:color="auto"/>
+                <w:bottom w:val="none" w:sz="0" w:space="0" w:color="auto"/>
+                <w:right w:val="none" w:sz="0" w:space="0" w:color="auto"/>
+                <w:between w:val="none" w:sz="0" w:space="0" w:color="auto"/>
+              </w:pBdr>
+            </w:pPr>
+            <w:r>
+              <w:t xml:space="preserve">Hit puck at high </w:t>
+            </w:r>
+            <w:r>
+              <w:t>velocity and check tracking</w:t>
+            </w:r>
+          </w:p>
+        </w:tc>
+        <w:tc>
+          <w:tcPr>
+            <w:tcW w:w="2638" w:type="dxa"/>
+          </w:tcPr>
+          <w:p>
+            <w:pPr>
+              <w:pBdr>
+                <w:top w:val="none" w:sz="0" w:space="0" w:color="auto"/>
+                <w:left w:val="none" w:sz="0" w:space="0" w:color="auto"/>
+                <w:bottom w:val="none" w:sz="0" w:space="0" w:color="auto"/>
+                <w:right w:val="none" w:sz="0" w:space="0" w:color="auto"/>
+                <w:between w:val="none" w:sz="0" w:space="0" w:color="auto"/>
+              </w:pBdr>
+            </w:pPr>
+            <w:r>
+              <w:t xml:space="preserve">Verify </w:t>
+            </w:r>
+            <w:r>
+              <w:t>that at high speeds we don’t lose puck tracking</w:t>
+            </w:r>
+          </w:p>
+        </w:tc>
+        <w:tc>
+          <w:tcPr>
+            <w:tcW w:w="3117" w:type="dxa"/>
+          </w:tcPr>
+          <w:p>
+            <w:pPr>
+              <w:pBdr>
+                <w:top w:val="none" w:sz="0" w:space="0" w:color="auto"/>
+                <w:left w:val="none" w:sz="0" w:space="0" w:color="auto"/>
+                <w:bottom w:val="none" w:sz="0" w:space="0" w:color="auto"/>
+                <w:right w:val="none" w:sz="0" w:space="0" w:color="auto"/>
+                <w:between w:val="none" w:sz="0" w:space="0" w:color="auto"/>
+              </w:pBdr>
+            </w:pPr>
+            <w:r>
+              <w:t>Puck can be tracked at high speeds</w:t>
+            </w:r>
+          </w:p>
+        </w:tc>
+      </w:tr>
+      <w:tr>
+        <w:tc>
+          <w:tcPr>
+            <w:tcW w:w="3595" w:type="dxa"/>
+          </w:tcPr>
+          <w:p>
+            <w:pPr>
+              <w:pBdr>
+                <w:top w:val="none" w:sz="0" w:space="0" w:color="auto"/>
+                <w:left w:val="none" w:sz="0" w:space="0" w:color="auto"/>
+                <w:bottom w:val="none" w:sz="0" w:space="0" w:color="auto"/>
+                <w:right w:val="none" w:sz="0" w:space="0" w:color="auto"/>
+                <w:between w:val="none" w:sz="0" w:space="0" w:color="auto"/>
+              </w:pBdr>
+            </w:pPr>
+            <w:r>
+              <w:t>Unplug camera</w:t>
+            </w:r>
+          </w:p>
+        </w:tc>
+        <w:tc>
+          <w:tcPr>
+            <w:tcW w:w="2638" w:type="dxa"/>
+          </w:tcPr>
+          <w:p>
+            <w:pPr>
+              <w:pBdr>
+                <w:top w:val="none" w:sz="0" w:space="0" w:color="auto"/>
+                <w:left w:val="none" w:sz="0" w:space="0" w:color="auto"/>
+                <w:bottom w:val="none" w:sz="0" w:space="0" w:color="auto"/>
+                <w:right w:val="none" w:sz="0" w:space="0" w:color="auto"/>
+                <w:between w:val="none" w:sz="0" w:space="0" w:color="auto"/>
+              </w:pBdr>
+            </w:pPr>
+            <w:r>
+              <w:t>Verify that an error is thrown when the camera is unplugged</w:t>
+            </w:r>
+          </w:p>
+        </w:tc>
+        <w:tc>
+          <w:tcPr>
+            <w:tcW w:w="3117" w:type="dxa"/>
+          </w:tcPr>
+          <w:p>
+            <w:pPr>
+              <w:pBdr>
+                <w:top w:val="none" w:sz="0" w:space="0" w:color="auto"/>
+                <w:left w:val="none" w:sz="0" w:space="0" w:color="auto"/>
+                <w:bottom w:val="none" w:sz="0" w:space="0" w:color="auto"/>
+                <w:right w:val="none" w:sz="0" w:space="0" w:color="auto"/>
+                <w:between w:val="none" w:sz="0" w:space="0" w:color="auto"/>
+              </w:pBdr>
+            </w:pPr>
+            <w:r>
+              <w:t>Puck tracker reports error</w:t>
+            </w:r>
+          </w:p>
+        </w:tc>
+      </w:tr>
+      <w:tr>
+        <w:tc>
+          <w:tcPr>
+            <w:tcW w:w="3595" w:type="dxa"/>
+          </w:tcPr>
+          <w:p>
+            <w:pPr>
+              <w:pBdr>
+                <w:top w:val="none" w:sz="0" w:space="0" w:color="auto"/>
+                <w:left w:val="none" w:sz="0" w:space="0" w:color="auto"/>
+                <w:bottom w:val="none" w:sz="0" w:space="0" w:color="auto"/>
+                <w:right w:val="none" w:sz="0" w:space="0" w:color="auto"/>
+                <w:between w:val="none" w:sz="0" w:space="0" w:color="auto"/>
+              </w:pBdr>
+            </w:pPr>
+            <w:r>
+              <w:t>Place object similar in color to the puck on playing surface</w:t>
+            </w:r>
+          </w:p>
+        </w:tc>
+        <w:tc>
+          <w:tcPr>
+            <w:tcW w:w="2638" w:type="dxa"/>
+          </w:tcPr>
+          <w:p>
+            <w:pPr>
+              <w:pBdr>
+                <w:top w:val="none" w:sz="0" w:space="0" w:color="auto"/>
+                <w:left w:val="none" w:sz="0" w:space="0" w:color="auto"/>
+                <w:bottom w:val="none" w:sz="0" w:space="0" w:color="auto"/>
+                <w:right w:val="none" w:sz="0" w:space="0" w:color="auto"/>
+                <w:between w:val="none" w:sz="0" w:space="0" w:color="auto"/>
+              </w:pBdr>
+            </w:pPr>
+            <w:r>
+              <w:t>Verify that the puck is still tracked and not the new object</w:t>
+            </w:r>
+          </w:p>
+        </w:tc>
+        <w:tc>
+          <w:tcPr>
+            <w:tcW w:w="3117" w:type="dxa"/>
+          </w:tcPr>
+          <w:p>
+            <w:pPr>
+              <w:pBdr>
+                <w:top w:val="none" w:sz="0" w:space="0" w:color="auto"/>
+                <w:left w:val="none" w:sz="0" w:space="0" w:color="auto"/>
+                <w:bottom w:val="none" w:sz="0" w:space="0" w:color="auto"/>
+                <w:right w:val="none" w:sz="0" w:space="0" w:color="auto"/>
+                <w:between w:val="none" w:sz="0" w:space="0" w:color="auto"/>
+              </w:pBdr>
+            </w:pPr>
+            <w:r>
+              <w:t>The puck tracker will continue to track the puck due to radius and area constraints</w:t>
+            </w:r>
+          </w:p>
+        </w:tc>
+      </w:tr>
+    </w:tbl>
+    <w:p>
+      <w:pPr>
+        <w:pStyle w:val="Heading2"/>
+        <w:spacing w:line="276" w:lineRule="auto"/>
+      </w:pPr>
+      <w:bookmarkStart w:id="23" w:name="_Toc521924812"/>
+      <w:r>
+        <w:t>User Interface</w:t>
       </w:r>
       <w:bookmarkEnd w:id="23"/>
     </w:p>
@@ -9048,7 +9502,8 @@
                 <w:b/>
               </w:rPr>
             </w:pPr>
-            <w:bookmarkStart w:id="24" w:name="_Toc518638428"/>
+            <w:bookmarkStart w:id="24" w:name="_xt2vxd7xz83t" w:colFirst="0" w:colLast="0"/>
+            <w:bookmarkEnd w:id="24"/>
             <w:r>
               <w:rPr>
                 <w:b/>
@@ -9124,7 +9579,7 @@
               </w:pBdr>
             </w:pPr>
             <w:r>
-              <w:t>Find fiducials through UI</w:t>
+              <w:t>Start application from command line</w:t>
             </w:r>
           </w:p>
         </w:tc>
@@ -9143,7 +9598,7 @@
               </w:pBdr>
             </w:pPr>
             <w:r>
-              <w:t xml:space="preserve">Verify that the fiducials can be located through software and saved to JSON file for future use </w:t>
+              <w:t xml:space="preserve">Verify that the Kivy application starts </w:t>
             </w:r>
           </w:p>
         </w:tc>
@@ -9162,7 +9617,7 @@
               </w:pBdr>
             </w:pPr>
             <w:r>
-              <w:t>Fiducials found and locations saved to JSON</w:t>
+              <w:t>Kivy application opens to intro screen</w:t>
             </w:r>
           </w:p>
         </w:tc>
@@ -9183,7 +9638,7 @@
               </w:pBdr>
             </w:pPr>
             <w:r>
-              <w:t>Measure puck tracker position output and compare to real world measurement (both x and y axis)</w:t>
+              <w:t>Main Menu tests – navigate to each screen and back to main menu</w:t>
             </w:r>
           </w:p>
         </w:tc>
@@ -9202,10 +9657,7 @@
               </w:pBdr>
             </w:pPr>
             <w:r>
-              <w:t xml:space="preserve">Verify </w:t>
-            </w:r>
-            <w:r>
-              <w:t>that the position reporting is accurate</w:t>
+              <w:t>Verify that each menu button brings you to the correct screen and back</w:t>
             </w:r>
           </w:p>
         </w:tc>
@@ -9224,7 +9676,7 @@
               </w:pBdr>
             </w:pPr>
             <w:r>
-              <w:t>Puck tracker position output equal to physical results +/- 10 mm</w:t>
+              <w:t>Each menu button navigates to correct screen</w:t>
             </w:r>
           </w:p>
         </w:tc>
@@ -9245,11 +9697,114 @@
               </w:pBdr>
             </w:pPr>
             <w:r>
-              <w:t xml:space="preserve">Hit puck at high </w:t>
-            </w:r>
-            <w:r>
-              <w:t>velocity and check tracking</w:t>
-            </w:r>
+              <w:t>Play Against Robot Screen test</w:t>
+            </w:r>
+          </w:p>
+          <w:p>
+            <w:pPr>
+              <w:pStyle w:val="ListParagraph"/>
+              <w:numPr>
+                <w:ilvl w:val="0"/>
+                <w:numId w:val="51"/>
+              </w:numPr>
+              <w:pBdr>
+                <w:top w:val="none" w:sz="0" w:space="0" w:color="auto"/>
+                <w:left w:val="none" w:sz="0" w:space="0" w:color="auto"/>
+                <w:bottom w:val="none" w:sz="0" w:space="0" w:color="auto"/>
+                <w:right w:val="none" w:sz="0" w:space="0" w:color="auto"/>
+                <w:between w:val="none" w:sz="0" w:space="0" w:color="auto"/>
+              </w:pBdr>
+            </w:pPr>
+            <w:r>
+              <w:t>Start game</w:t>
+            </w:r>
+          </w:p>
+          <w:p>
+            <w:pPr>
+              <w:pStyle w:val="ListParagraph"/>
+              <w:numPr>
+                <w:ilvl w:val="0"/>
+                <w:numId w:val="51"/>
+              </w:numPr>
+              <w:pBdr>
+                <w:top w:val="none" w:sz="0" w:space="0" w:color="auto"/>
+                <w:left w:val="none" w:sz="0" w:space="0" w:color="auto"/>
+                <w:bottom w:val="none" w:sz="0" w:space="0" w:color="auto"/>
+                <w:right w:val="none" w:sz="0" w:space="0" w:color="auto"/>
+                <w:between w:val="none" w:sz="0" w:space="0" w:color="auto"/>
+              </w:pBdr>
+            </w:pPr>
+            <w:r>
+              <w:t>Play against robot</w:t>
+            </w:r>
+          </w:p>
+          <w:p>
+            <w:pPr>
+              <w:pStyle w:val="ListParagraph"/>
+              <w:numPr>
+                <w:ilvl w:val="0"/>
+                <w:numId w:val="51"/>
+              </w:numPr>
+              <w:pBdr>
+                <w:top w:val="none" w:sz="0" w:space="0" w:color="auto"/>
+                <w:left w:val="none" w:sz="0" w:space="0" w:color="auto"/>
+                <w:bottom w:val="none" w:sz="0" w:space="0" w:color="auto"/>
+                <w:right w:val="none" w:sz="0" w:space="0" w:color="auto"/>
+                <w:between w:val="none" w:sz="0" w:space="0" w:color="auto"/>
+              </w:pBdr>
+            </w:pPr>
+            <w:r>
+              <w:t>Pause game</w:t>
+            </w:r>
+          </w:p>
+          <w:p>
+            <w:pPr>
+              <w:pStyle w:val="ListParagraph"/>
+              <w:numPr>
+                <w:ilvl w:val="0"/>
+                <w:numId w:val="51"/>
+              </w:numPr>
+              <w:pBdr>
+                <w:top w:val="none" w:sz="0" w:space="0" w:color="auto"/>
+                <w:left w:val="none" w:sz="0" w:space="0" w:color="auto"/>
+                <w:bottom w:val="none" w:sz="0" w:space="0" w:color="auto"/>
+                <w:right w:val="none" w:sz="0" w:space="0" w:color="auto"/>
+                <w:between w:val="none" w:sz="0" w:space="0" w:color="auto"/>
+              </w:pBdr>
+            </w:pPr>
+            <w:r>
+              <w:t>Resume game</w:t>
+            </w:r>
+          </w:p>
+          <w:p>
+            <w:pPr>
+              <w:pStyle w:val="ListParagraph"/>
+              <w:numPr>
+                <w:ilvl w:val="0"/>
+                <w:numId w:val="51"/>
+              </w:numPr>
+              <w:pBdr>
+                <w:top w:val="none" w:sz="0" w:space="0" w:color="auto"/>
+                <w:left w:val="none" w:sz="0" w:space="0" w:color="auto"/>
+                <w:bottom w:val="none" w:sz="0" w:space="0" w:color="auto"/>
+                <w:right w:val="none" w:sz="0" w:space="0" w:color="auto"/>
+                <w:between w:val="none" w:sz="0" w:space="0" w:color="auto"/>
+              </w:pBdr>
+            </w:pPr>
+            <w:r>
+              <w:t>Reset game</w:t>
+            </w:r>
+          </w:p>
+          <w:p>
+            <w:pPr>
+              <w:pBdr>
+                <w:top w:val="none" w:sz="0" w:space="0" w:color="auto"/>
+                <w:left w:val="none" w:sz="0" w:space="0" w:color="auto"/>
+                <w:bottom w:val="none" w:sz="0" w:space="0" w:color="auto"/>
+                <w:right w:val="none" w:sz="0" w:space="0" w:color="auto"/>
+                <w:between w:val="none" w:sz="0" w:space="0" w:color="auto"/>
+              </w:pBdr>
+            </w:pPr>
           </w:p>
         </w:tc>
         <w:tc>
@@ -9267,10 +9822,13 @@
               </w:pBdr>
             </w:pPr>
             <w:r>
-              <w:t xml:space="preserve">Verify </w:t>
-            </w:r>
-            <w:r>
-              <w:t>that at high speeds we don’t lose puck tracking</w:t>
+              <w:t>Verify that the</w:t>
+            </w:r>
+            <w:r>
+              <w:t xml:space="preserve"> game control buttons work</w:t>
+            </w:r>
+            <w:r>
+              <w:t xml:space="preserve"> and visualization active</w:t>
             </w:r>
           </w:p>
         </w:tc>
@@ -9289,8 +9847,115 @@
               </w:pBdr>
             </w:pPr>
             <w:r>
-              <w:t>Puck can be tracked at high speeds</w:t>
-            </w:r>
+              <w:t>Observe visualization of gameplay</w:t>
+            </w:r>
+          </w:p>
+          <w:p>
+            <w:pPr>
+              <w:pStyle w:val="ListParagraph"/>
+              <w:numPr>
+                <w:ilvl w:val="0"/>
+                <w:numId w:val="52"/>
+              </w:numPr>
+              <w:pBdr>
+                <w:top w:val="none" w:sz="0" w:space="0" w:color="auto"/>
+                <w:left w:val="none" w:sz="0" w:space="0" w:color="auto"/>
+                <w:bottom w:val="none" w:sz="0" w:space="0" w:color="auto"/>
+                <w:right w:val="none" w:sz="0" w:space="0" w:color="auto"/>
+                <w:between w:val="none" w:sz="0" w:space="0" w:color="auto"/>
+              </w:pBdr>
+            </w:pPr>
+            <w:r>
+              <w:t>Game clock starts</w:t>
+            </w:r>
+          </w:p>
+          <w:p>
+            <w:pPr>
+              <w:pStyle w:val="ListParagraph"/>
+              <w:numPr>
+                <w:ilvl w:val="0"/>
+                <w:numId w:val="52"/>
+              </w:numPr>
+              <w:pBdr>
+                <w:top w:val="none" w:sz="0" w:space="0" w:color="auto"/>
+                <w:left w:val="none" w:sz="0" w:space="0" w:color="auto"/>
+                <w:bottom w:val="none" w:sz="0" w:space="0" w:color="auto"/>
+                <w:right w:val="none" w:sz="0" w:space="0" w:color="auto"/>
+                <w:between w:val="none" w:sz="0" w:space="0" w:color="auto"/>
+              </w:pBdr>
+            </w:pPr>
+            <w:r>
+              <w:t>Robot moves</w:t>
+            </w:r>
+          </w:p>
+          <w:p>
+            <w:pPr>
+              <w:pStyle w:val="ListParagraph"/>
+              <w:numPr>
+                <w:ilvl w:val="0"/>
+                <w:numId w:val="52"/>
+              </w:numPr>
+              <w:pBdr>
+                <w:top w:val="none" w:sz="0" w:space="0" w:color="auto"/>
+                <w:left w:val="none" w:sz="0" w:space="0" w:color="auto"/>
+                <w:bottom w:val="none" w:sz="0" w:space="0" w:color="auto"/>
+                <w:right w:val="none" w:sz="0" w:space="0" w:color="auto"/>
+                <w:between w:val="none" w:sz="0" w:space="0" w:color="auto"/>
+              </w:pBdr>
+            </w:pPr>
+            <w:r>
+              <w:t>Game clock stops (as does robot)</w:t>
+            </w:r>
+          </w:p>
+          <w:p>
+            <w:pPr>
+              <w:pStyle w:val="ListParagraph"/>
+              <w:numPr>
+                <w:ilvl w:val="0"/>
+                <w:numId w:val="52"/>
+              </w:numPr>
+              <w:pBdr>
+                <w:top w:val="none" w:sz="0" w:space="0" w:color="auto"/>
+                <w:left w:val="none" w:sz="0" w:space="0" w:color="auto"/>
+                <w:bottom w:val="none" w:sz="0" w:space="0" w:color="auto"/>
+                <w:right w:val="none" w:sz="0" w:space="0" w:color="auto"/>
+                <w:between w:val="none" w:sz="0" w:space="0" w:color="auto"/>
+              </w:pBdr>
+            </w:pPr>
+            <w:r>
+              <w:t>Game clock resumes</w:t>
+            </w:r>
+          </w:p>
+          <w:p>
+            <w:pPr>
+              <w:pStyle w:val="ListParagraph"/>
+              <w:numPr>
+                <w:ilvl w:val="0"/>
+                <w:numId w:val="52"/>
+              </w:numPr>
+              <w:pBdr>
+                <w:top w:val="none" w:sz="0" w:space="0" w:color="auto"/>
+                <w:left w:val="none" w:sz="0" w:space="0" w:color="auto"/>
+                <w:bottom w:val="none" w:sz="0" w:space="0" w:color="auto"/>
+                <w:right w:val="none" w:sz="0" w:space="0" w:color="auto"/>
+                <w:between w:val="none" w:sz="0" w:space="0" w:color="auto"/>
+              </w:pBdr>
+            </w:pPr>
+            <w:r>
+              <w:lastRenderedPageBreak/>
+              <w:t>Game clock and score reset</w:t>
+            </w:r>
+          </w:p>
+          <w:p>
+            <w:pPr>
+              <w:pBdr>
+                <w:top w:val="none" w:sz="0" w:space="0" w:color="auto"/>
+                <w:left w:val="none" w:sz="0" w:space="0" w:color="auto"/>
+                <w:bottom w:val="none" w:sz="0" w:space="0" w:color="auto"/>
+                <w:right w:val="none" w:sz="0" w:space="0" w:color="auto"/>
+                <w:between w:val="none" w:sz="0" w:space="0" w:color="auto"/>
+              </w:pBdr>
+            </w:pPr>
           </w:p>
         </w:tc>
       </w:tr>
@@ -9310,8 +9975,115 @@
               </w:pBdr>
             </w:pPr>
             <w:r>
-              <w:t>Unplug camera</w:t>
-            </w:r>
+              <w:lastRenderedPageBreak/>
+              <w:t>Play Using Robot Screen test</w:t>
+            </w:r>
+          </w:p>
+          <w:p>
+            <w:pPr>
+              <w:pStyle w:val="ListParagraph"/>
+              <w:numPr>
+                <w:ilvl w:val="0"/>
+                <w:numId w:val="53"/>
+              </w:numPr>
+              <w:pBdr>
+                <w:top w:val="none" w:sz="0" w:space="0" w:color="auto"/>
+                <w:left w:val="none" w:sz="0" w:space="0" w:color="auto"/>
+                <w:bottom w:val="none" w:sz="0" w:space="0" w:color="auto"/>
+                <w:right w:val="none" w:sz="0" w:space="0" w:color="auto"/>
+                <w:between w:val="none" w:sz="0" w:space="0" w:color="auto"/>
+              </w:pBdr>
+            </w:pPr>
+            <w:r>
+              <w:t>Start game</w:t>
+            </w:r>
+          </w:p>
+          <w:p>
+            <w:pPr>
+              <w:pStyle w:val="ListParagraph"/>
+              <w:numPr>
+                <w:ilvl w:val="0"/>
+                <w:numId w:val="53"/>
+              </w:numPr>
+              <w:pBdr>
+                <w:top w:val="none" w:sz="0" w:space="0" w:color="auto"/>
+                <w:left w:val="none" w:sz="0" w:space="0" w:color="auto"/>
+                <w:bottom w:val="none" w:sz="0" w:space="0" w:color="auto"/>
+                <w:right w:val="none" w:sz="0" w:space="0" w:color="auto"/>
+                <w:between w:val="none" w:sz="0" w:space="0" w:color="auto"/>
+              </w:pBdr>
+            </w:pPr>
+            <w:r>
+              <w:t xml:space="preserve">Drag paddle around screen </w:t>
+            </w:r>
+          </w:p>
+          <w:p>
+            <w:pPr>
+              <w:pStyle w:val="ListParagraph"/>
+              <w:numPr>
+                <w:ilvl w:val="0"/>
+                <w:numId w:val="53"/>
+              </w:numPr>
+              <w:pBdr>
+                <w:top w:val="none" w:sz="0" w:space="0" w:color="auto"/>
+                <w:left w:val="none" w:sz="0" w:space="0" w:color="auto"/>
+                <w:bottom w:val="none" w:sz="0" w:space="0" w:color="auto"/>
+                <w:right w:val="none" w:sz="0" w:space="0" w:color="auto"/>
+                <w:between w:val="none" w:sz="0" w:space="0" w:color="auto"/>
+              </w:pBdr>
+            </w:pPr>
+            <w:r>
+              <w:t>Pause game</w:t>
+            </w:r>
+          </w:p>
+          <w:p>
+            <w:pPr>
+              <w:pStyle w:val="ListParagraph"/>
+              <w:numPr>
+                <w:ilvl w:val="0"/>
+                <w:numId w:val="53"/>
+              </w:numPr>
+              <w:pBdr>
+                <w:top w:val="none" w:sz="0" w:space="0" w:color="auto"/>
+                <w:left w:val="none" w:sz="0" w:space="0" w:color="auto"/>
+                <w:bottom w:val="none" w:sz="0" w:space="0" w:color="auto"/>
+                <w:right w:val="none" w:sz="0" w:space="0" w:color="auto"/>
+                <w:between w:val="none" w:sz="0" w:space="0" w:color="auto"/>
+              </w:pBdr>
+            </w:pPr>
+            <w:r>
+              <w:t>Resume game</w:t>
+            </w:r>
+          </w:p>
+          <w:p>
+            <w:pPr>
+              <w:pStyle w:val="ListParagraph"/>
+              <w:numPr>
+                <w:ilvl w:val="0"/>
+                <w:numId w:val="53"/>
+              </w:numPr>
+              <w:pBdr>
+                <w:top w:val="none" w:sz="0" w:space="0" w:color="auto"/>
+                <w:left w:val="none" w:sz="0" w:space="0" w:color="auto"/>
+                <w:bottom w:val="none" w:sz="0" w:space="0" w:color="auto"/>
+                <w:right w:val="none" w:sz="0" w:space="0" w:color="auto"/>
+                <w:between w:val="none" w:sz="0" w:space="0" w:color="auto"/>
+              </w:pBdr>
+            </w:pPr>
+            <w:r>
+              <w:t>Reset game</w:t>
+            </w:r>
+          </w:p>
+          <w:p>
+            <w:pPr>
+              <w:pBdr>
+                <w:top w:val="none" w:sz="0" w:space="0" w:color="auto"/>
+                <w:left w:val="none" w:sz="0" w:space="0" w:color="auto"/>
+                <w:bottom w:val="none" w:sz="0" w:space="0" w:color="auto"/>
+                <w:right w:val="none" w:sz="0" w:space="0" w:color="auto"/>
+                <w:between w:val="none" w:sz="0" w:space="0" w:color="auto"/>
+              </w:pBdr>
+            </w:pPr>
           </w:p>
         </w:tc>
         <w:tc>
@@ -9329,7 +10101,10 @@
               </w:pBdr>
             </w:pPr>
             <w:r>
-              <w:t>Verify that an error is thrown when the camera is unplugged</w:t>
+              <w:t>Verify that the game control buttons work</w:t>
+            </w:r>
+            <w:r>
+              <w:t xml:space="preserve"> as well as manual control</w:t>
             </w:r>
           </w:p>
         </w:tc>
@@ -9339,17 +10114,109 @@
           </w:tcPr>
           <w:p>
             <w:pPr>
-              <w:pBdr>
-                <w:top w:val="none" w:sz="0" w:space="0" w:color="auto"/>
-                <w:left w:val="none" w:sz="0" w:space="0" w:color="auto"/>
-                <w:bottom w:val="none" w:sz="0" w:space="0" w:color="auto"/>
-                <w:right w:val="none" w:sz="0" w:space="0" w:color="auto"/>
-                <w:between w:val="none" w:sz="0" w:space="0" w:color="auto"/>
-              </w:pBdr>
-            </w:pPr>
-            <w:r>
-              <w:t>Puck tracker reports error</w:t>
-            </w:r>
+              <w:pStyle w:val="ListParagraph"/>
+              <w:numPr>
+                <w:ilvl w:val="0"/>
+                <w:numId w:val="54"/>
+              </w:numPr>
+              <w:pBdr>
+                <w:top w:val="none" w:sz="0" w:space="0" w:color="auto"/>
+                <w:left w:val="none" w:sz="0" w:space="0" w:color="auto"/>
+                <w:bottom w:val="none" w:sz="0" w:space="0" w:color="auto"/>
+                <w:right w:val="none" w:sz="0" w:space="0" w:color="auto"/>
+                <w:between w:val="none" w:sz="0" w:space="0" w:color="auto"/>
+              </w:pBdr>
+            </w:pPr>
+            <w:r>
+              <w:t>Game clock starts</w:t>
+            </w:r>
+          </w:p>
+          <w:p>
+            <w:pPr>
+              <w:pStyle w:val="ListParagraph"/>
+              <w:numPr>
+                <w:ilvl w:val="0"/>
+                <w:numId w:val="54"/>
+              </w:numPr>
+              <w:pBdr>
+                <w:top w:val="none" w:sz="0" w:space="0" w:color="auto"/>
+                <w:left w:val="none" w:sz="0" w:space="0" w:color="auto"/>
+                <w:bottom w:val="none" w:sz="0" w:space="0" w:color="auto"/>
+                <w:right w:val="none" w:sz="0" w:space="0" w:color="auto"/>
+                <w:between w:val="none" w:sz="0" w:space="0" w:color="auto"/>
+              </w:pBdr>
+            </w:pPr>
+            <w:r>
+              <w:t>Robot moves</w:t>
+            </w:r>
+          </w:p>
+          <w:p>
+            <w:pPr>
+              <w:pStyle w:val="ListParagraph"/>
+              <w:numPr>
+                <w:ilvl w:val="0"/>
+                <w:numId w:val="54"/>
+              </w:numPr>
+              <w:pBdr>
+                <w:top w:val="none" w:sz="0" w:space="0" w:color="auto"/>
+                <w:left w:val="none" w:sz="0" w:space="0" w:color="auto"/>
+                <w:bottom w:val="none" w:sz="0" w:space="0" w:color="auto"/>
+                <w:right w:val="none" w:sz="0" w:space="0" w:color="auto"/>
+                <w:between w:val="none" w:sz="0" w:space="0" w:color="auto"/>
+              </w:pBdr>
+            </w:pPr>
+            <w:r>
+              <w:t>Game clock stops (as does robot)</w:t>
+            </w:r>
+          </w:p>
+          <w:p>
+            <w:pPr>
+              <w:pStyle w:val="ListParagraph"/>
+              <w:numPr>
+                <w:ilvl w:val="0"/>
+                <w:numId w:val="54"/>
+              </w:numPr>
+              <w:pBdr>
+                <w:top w:val="none" w:sz="0" w:space="0" w:color="auto"/>
+                <w:left w:val="none" w:sz="0" w:space="0" w:color="auto"/>
+                <w:bottom w:val="none" w:sz="0" w:space="0" w:color="auto"/>
+                <w:right w:val="none" w:sz="0" w:space="0" w:color="auto"/>
+                <w:between w:val="none" w:sz="0" w:space="0" w:color="auto"/>
+              </w:pBdr>
+            </w:pPr>
+            <w:r>
+              <w:t>Game clock resumes</w:t>
+            </w:r>
+          </w:p>
+          <w:p>
+            <w:pPr>
+              <w:pStyle w:val="ListParagraph"/>
+              <w:numPr>
+                <w:ilvl w:val="0"/>
+                <w:numId w:val="54"/>
+              </w:numPr>
+              <w:pBdr>
+                <w:top w:val="none" w:sz="0" w:space="0" w:color="auto"/>
+                <w:left w:val="none" w:sz="0" w:space="0" w:color="auto"/>
+                <w:bottom w:val="none" w:sz="0" w:space="0" w:color="auto"/>
+                <w:right w:val="none" w:sz="0" w:space="0" w:color="auto"/>
+                <w:between w:val="none" w:sz="0" w:space="0" w:color="auto"/>
+              </w:pBdr>
+            </w:pPr>
+            <w:r>
+              <w:t>Game clock and score reset</w:t>
+            </w:r>
+          </w:p>
+          <w:p>
+            <w:pPr>
+              <w:pBdr>
+                <w:top w:val="none" w:sz="0" w:space="0" w:color="auto"/>
+                <w:left w:val="none" w:sz="0" w:space="0" w:color="auto"/>
+                <w:bottom w:val="none" w:sz="0" w:space="0" w:color="auto"/>
+                <w:right w:val="none" w:sz="0" w:space="0" w:color="auto"/>
+                <w:between w:val="none" w:sz="0" w:space="0" w:color="auto"/>
+              </w:pBdr>
+            </w:pPr>
           </w:p>
         </w:tc>
       </w:tr>
@@ -9369,8 +10236,38 @@
               </w:pBdr>
             </w:pPr>
             <w:r>
-              <w:t>Place object similar in color to the puck on playing surface</w:t>
-            </w:r>
+              <w:t>Demo Screen test</w:t>
+            </w:r>
+          </w:p>
+          <w:p>
+            <w:pPr>
+              <w:pStyle w:val="ListParagraph"/>
+              <w:numPr>
+                <w:ilvl w:val="0"/>
+                <w:numId w:val="55"/>
+              </w:numPr>
+              <w:pBdr>
+                <w:top w:val="none" w:sz="0" w:space="0" w:color="auto"/>
+                <w:left w:val="none" w:sz="0" w:space="0" w:color="auto"/>
+                <w:bottom w:val="none" w:sz="0" w:space="0" w:color="auto"/>
+                <w:right w:val="none" w:sz="0" w:space="0" w:color="auto"/>
+                <w:between w:val="none" w:sz="0" w:space="0" w:color="auto"/>
+              </w:pBdr>
+            </w:pPr>
+            <w:r>
+              <w:t>Hit demo button</w:t>
+            </w:r>
+          </w:p>
+          <w:p>
+            <w:pPr>
+              <w:pBdr>
+                <w:top w:val="none" w:sz="0" w:space="0" w:color="auto"/>
+                <w:left w:val="none" w:sz="0" w:space="0" w:color="auto"/>
+                <w:bottom w:val="none" w:sz="0" w:space="0" w:color="auto"/>
+                <w:right w:val="none" w:sz="0" w:space="0" w:color="auto"/>
+                <w:between w:val="none" w:sz="0" w:space="0" w:color="auto"/>
+              </w:pBdr>
+            </w:pPr>
           </w:p>
         </w:tc>
         <w:tc>
@@ -9388,7 +10285,7 @@
               </w:pBdr>
             </w:pPr>
             <w:r>
-              <w:t>Verify that the puck is still tracked and not the new object</w:t>
+              <w:t>Verify paddle controller movement</w:t>
             </w:r>
           </w:p>
         </w:tc>
@@ -9407,108 +10304,7 @@
               </w:pBdr>
             </w:pPr>
             <w:r>
-              <w:t>The puck tracker will continue to track the puck due to radius and area constraints</w:t>
-            </w:r>
-          </w:p>
-        </w:tc>
-      </w:tr>
-    </w:tbl>
-    <w:p>
-      <w:pPr>
-        <w:pStyle w:val="Heading2"/>
-        <w:spacing w:line="276" w:lineRule="auto"/>
-      </w:pPr>
-      <w:r>
-        <w:t>User Interface</w:t>
-      </w:r>
-      <w:bookmarkEnd w:id="24"/>
-    </w:p>
-    <w:tbl>
-      <w:tblPr>
-        <w:tblStyle w:val="TableGrid"/>
-        <w:tblW w:w="0" w:type="auto"/>
-        <w:tblLook w:val="04A0" w:firstRow="1" w:lastRow="0" w:firstColumn="1" w:lastColumn="0" w:noHBand="0" w:noVBand="1"/>
-      </w:tblPr>
-      <w:tblGrid>
-        <w:gridCol w:w="3595"/>
-        <w:gridCol w:w="2638"/>
-        <w:gridCol w:w="3117"/>
-      </w:tblGrid>
-      <w:tr>
-        <w:tc>
-          <w:tcPr>
-            <w:tcW w:w="3595" w:type="dxa"/>
-          </w:tcPr>
-          <w:p>
-            <w:pPr>
-              <w:pBdr>
-                <w:top w:val="none" w:sz="0" w:space="0" w:color="auto"/>
-                <w:left w:val="none" w:sz="0" w:space="0" w:color="auto"/>
-                <w:bottom w:val="none" w:sz="0" w:space="0" w:color="auto"/>
-                <w:right w:val="none" w:sz="0" w:space="0" w:color="auto"/>
-                <w:between w:val="none" w:sz="0" w:space="0" w:color="auto"/>
-              </w:pBdr>
-              <w:rPr>
-                <w:b/>
-              </w:rPr>
-            </w:pPr>
-            <w:bookmarkStart w:id="25" w:name="_xt2vxd7xz83t" w:colFirst="0" w:colLast="0"/>
-            <w:bookmarkEnd w:id="25"/>
-            <w:r>
-              <w:rPr>
-                <w:b/>
-              </w:rPr>
-              <w:t>Test</w:t>
-            </w:r>
-          </w:p>
-        </w:tc>
-        <w:tc>
-          <w:tcPr>
-            <w:tcW w:w="2638" w:type="dxa"/>
-          </w:tcPr>
-          <w:p>
-            <w:pPr>
-              <w:pBdr>
-                <w:top w:val="none" w:sz="0" w:space="0" w:color="auto"/>
-                <w:left w:val="none" w:sz="0" w:space="0" w:color="auto"/>
-                <w:bottom w:val="none" w:sz="0" w:space="0" w:color="auto"/>
-                <w:right w:val="none" w:sz="0" w:space="0" w:color="auto"/>
-                <w:between w:val="none" w:sz="0" w:space="0" w:color="auto"/>
-              </w:pBdr>
-              <w:rPr>
-                <w:b/>
-              </w:rPr>
-            </w:pPr>
-            <w:r>
-              <w:rPr>
-                <w:b/>
-              </w:rPr>
-              <w:t>Purpose</w:t>
-            </w:r>
-          </w:p>
-        </w:tc>
-        <w:tc>
-          <w:tcPr>
-            <w:tcW w:w="3117" w:type="dxa"/>
-          </w:tcPr>
-          <w:p>
-            <w:pPr>
-              <w:pBdr>
-                <w:top w:val="none" w:sz="0" w:space="0" w:color="auto"/>
-                <w:left w:val="none" w:sz="0" w:space="0" w:color="auto"/>
-                <w:bottom w:val="none" w:sz="0" w:space="0" w:color="auto"/>
-                <w:right w:val="none" w:sz="0" w:space="0" w:color="auto"/>
-                <w:between w:val="none" w:sz="0" w:space="0" w:color="auto"/>
-              </w:pBdr>
-              <w:rPr>
-                <w:b/>
-              </w:rPr>
-            </w:pPr>
-            <w:r>
-              <w:rPr>
-                <w:b/>
-              </w:rPr>
-              <w:t>Expected Result</w:t>
+              <w:t>Paddle controller completes predefined motion routine</w:t>
             </w:r>
           </w:p>
         </w:tc>
@@ -9529,8 +10325,88 @@
               </w:pBdr>
             </w:pPr>
             <w:r>
-              <w:t>Start application from command line</w:t>
-            </w:r>
+              <w:t>Settings Screen test</w:t>
+            </w:r>
+          </w:p>
+          <w:p>
+            <w:pPr>
+              <w:pStyle w:val="ListParagraph"/>
+              <w:numPr>
+                <w:ilvl w:val="0"/>
+                <w:numId w:val="56"/>
+              </w:numPr>
+              <w:pBdr>
+                <w:top w:val="none" w:sz="0" w:space="0" w:color="auto"/>
+                <w:left w:val="none" w:sz="0" w:space="0" w:color="auto"/>
+                <w:bottom w:val="none" w:sz="0" w:space="0" w:color="auto"/>
+                <w:right w:val="none" w:sz="0" w:space="0" w:color="auto"/>
+                <w:between w:val="none" w:sz="0" w:space="0" w:color="auto"/>
+              </w:pBdr>
+            </w:pPr>
+            <w:r>
+              <w:t>Change every listed setting</w:t>
+            </w:r>
+          </w:p>
+          <w:p>
+            <w:pPr>
+              <w:pStyle w:val="ListParagraph"/>
+              <w:numPr>
+                <w:ilvl w:val="0"/>
+                <w:numId w:val="56"/>
+              </w:numPr>
+              <w:pBdr>
+                <w:top w:val="none" w:sz="0" w:space="0" w:color="auto"/>
+                <w:left w:val="none" w:sz="0" w:space="0" w:color="auto"/>
+                <w:bottom w:val="none" w:sz="0" w:space="0" w:color="auto"/>
+                <w:right w:val="none" w:sz="0" w:space="0" w:color="auto"/>
+                <w:between w:val="none" w:sz="0" w:space="0" w:color="auto"/>
+              </w:pBdr>
+            </w:pPr>
+            <w:r>
+              <w:t>Go to Play Against Robot Screen</w:t>
+            </w:r>
+          </w:p>
+          <w:p>
+            <w:pPr>
+              <w:pStyle w:val="ListParagraph"/>
+              <w:numPr>
+                <w:ilvl w:val="0"/>
+                <w:numId w:val="56"/>
+              </w:numPr>
+              <w:pBdr>
+                <w:top w:val="none" w:sz="0" w:space="0" w:color="auto"/>
+                <w:left w:val="none" w:sz="0" w:space="0" w:color="auto"/>
+                <w:bottom w:val="none" w:sz="0" w:space="0" w:color="auto"/>
+                <w:right w:val="none" w:sz="0" w:space="0" w:color="auto"/>
+                <w:between w:val="none" w:sz="0" w:space="0" w:color="auto"/>
+              </w:pBdr>
+            </w:pPr>
+            <w:r>
+              <w:t>Confirm settings changed</w:t>
+            </w:r>
+          </w:p>
+          <w:p>
+            <w:pPr>
+              <w:pStyle w:val="ListParagraph"/>
+              <w:pBdr>
+                <w:top w:val="none" w:sz="0" w:space="0" w:color="auto"/>
+                <w:left w:val="none" w:sz="0" w:space="0" w:color="auto"/>
+                <w:bottom w:val="none" w:sz="0" w:space="0" w:color="auto"/>
+                <w:right w:val="none" w:sz="0" w:space="0" w:color="auto"/>
+                <w:between w:val="none" w:sz="0" w:space="0" w:color="auto"/>
+              </w:pBdr>
+            </w:pPr>
+          </w:p>
+          <w:p>
+            <w:pPr>
+              <w:pBdr>
+                <w:top w:val="none" w:sz="0" w:space="0" w:color="auto"/>
+                <w:left w:val="none" w:sz="0" w:space="0" w:color="auto"/>
+                <w:bottom w:val="none" w:sz="0" w:space="0" w:color="auto"/>
+                <w:right w:val="none" w:sz="0" w:space="0" w:color="auto"/>
+                <w:between w:val="none" w:sz="0" w:space="0" w:color="auto"/>
+              </w:pBdr>
+            </w:pPr>
           </w:p>
         </w:tc>
         <w:tc>
@@ -9548,15 +10424,10 @@
               </w:pBdr>
             </w:pPr>
             <w:r>
-              <w:t xml:space="preserve">Verify that the </w:t>
-            </w:r>
-            <w:proofErr w:type="spellStart"/>
-            <w:r>
-              <w:t>Kivy</w:t>
-            </w:r>
-            <w:proofErr w:type="spellEnd"/>
-            <w:r>
-              <w:t xml:space="preserve"> application starts </w:t>
+              <w:t xml:space="preserve">Verify that the settings screen adjustments match </w:t>
+            </w:r>
+            <w:r>
+              <w:t>gameplay settings</w:t>
             </w:r>
           </w:p>
         </w:tc>
@@ -9574,13 +10445,8 @@
                 <w:between w:val="none" w:sz="0" w:space="0" w:color="auto"/>
               </w:pBdr>
             </w:pPr>
-            <w:proofErr w:type="spellStart"/>
-            <w:r>
-              <w:t>Kivy</w:t>
-            </w:r>
-            <w:proofErr w:type="spellEnd"/>
-            <w:r>
-              <w:t xml:space="preserve"> application opens to intro screen</w:t>
+            <w:r>
+              <w:t>Each changed setting modifies the game play of the Play Against Robot screen</w:t>
             </w:r>
           </w:p>
         </w:tc>
@@ -9601,7 +10467,83 @@
               </w:pBdr>
             </w:pPr>
             <w:r>
-              <w:t>Main Menu tests – navigate to each screen and back to main menu</w:t>
+              <w:t>Diagnostics Screen test</w:t>
+            </w:r>
+          </w:p>
+          <w:p>
+            <w:pPr>
+              <w:pStyle w:val="ListParagraph"/>
+              <w:numPr>
+                <w:ilvl w:val="0"/>
+                <w:numId w:val="57"/>
+              </w:numPr>
+              <w:pBdr>
+                <w:top w:val="none" w:sz="0" w:space="0" w:color="auto"/>
+                <w:left w:val="none" w:sz="0" w:space="0" w:color="auto"/>
+                <w:bottom w:val="none" w:sz="0" w:space="0" w:color="auto"/>
+                <w:right w:val="none" w:sz="0" w:space="0" w:color="auto"/>
+                <w:between w:val="none" w:sz="0" w:space="0" w:color="auto"/>
+              </w:pBdr>
+            </w:pPr>
+            <w:r>
+              <w:t>Calibrate puck tracker</w:t>
+            </w:r>
+          </w:p>
+          <w:p>
+            <w:pPr>
+              <w:pStyle w:val="ListParagraph"/>
+              <w:numPr>
+                <w:ilvl w:val="0"/>
+                <w:numId w:val="57"/>
+              </w:numPr>
+              <w:pBdr>
+                <w:top w:val="none" w:sz="0" w:space="0" w:color="auto"/>
+                <w:left w:val="none" w:sz="0" w:space="0" w:color="auto"/>
+                <w:bottom w:val="none" w:sz="0" w:space="0" w:color="auto"/>
+                <w:right w:val="none" w:sz="0" w:space="0" w:color="auto"/>
+                <w:between w:val="none" w:sz="0" w:space="0" w:color="auto"/>
+              </w:pBdr>
+            </w:pPr>
+            <w:r>
+              <w:t>Calibrate paddle controller</w:t>
+            </w:r>
+          </w:p>
+          <w:p>
+            <w:pPr>
+              <w:pStyle w:val="ListParagraph"/>
+              <w:numPr>
+                <w:ilvl w:val="0"/>
+                <w:numId w:val="57"/>
+              </w:numPr>
+              <w:pBdr>
+                <w:top w:val="none" w:sz="0" w:space="0" w:color="auto"/>
+                <w:left w:val="none" w:sz="0" w:space="0" w:color="auto"/>
+                <w:bottom w:val="none" w:sz="0" w:space="0" w:color="auto"/>
+                <w:right w:val="none" w:sz="0" w:space="0" w:color="auto"/>
+                <w:between w:val="none" w:sz="0" w:space="0" w:color="auto"/>
+              </w:pBdr>
+            </w:pPr>
+            <w:r>
+              <w:t>Clear errors</w:t>
+            </w:r>
+          </w:p>
+          <w:p>
+            <w:pPr>
+              <w:pStyle w:val="ListParagraph"/>
+              <w:numPr>
+                <w:ilvl w:val="0"/>
+                <w:numId w:val="57"/>
+              </w:numPr>
+              <w:pBdr>
+                <w:top w:val="none" w:sz="0" w:space="0" w:color="auto"/>
+                <w:left w:val="none" w:sz="0" w:space="0" w:color="auto"/>
+                <w:bottom w:val="none" w:sz="0" w:space="0" w:color="auto"/>
+                <w:right w:val="none" w:sz="0" w:space="0" w:color="auto"/>
+                <w:between w:val="none" w:sz="0" w:space="0" w:color="auto"/>
+              </w:pBdr>
+            </w:pPr>
+            <w:r>
+              <w:t>Observe state and error reporting</w:t>
             </w:r>
           </w:p>
         </w:tc>
@@ -9620,7 +10562,7 @@
               </w:pBdr>
             </w:pPr>
             <w:r>
-              <w:t>Verify that each menu button brings you to the correct screen and back</w:t>
+              <w:t>Verify that the diagnostic features of the user interface are working</w:t>
             </w:r>
           </w:p>
         </w:tc>
@@ -9630,17 +10572,90 @@
           </w:tcPr>
           <w:p>
             <w:pPr>
-              <w:pBdr>
-                <w:top w:val="none" w:sz="0" w:space="0" w:color="auto"/>
-                <w:left w:val="none" w:sz="0" w:space="0" w:color="auto"/>
-                <w:bottom w:val="none" w:sz="0" w:space="0" w:color="auto"/>
-                <w:right w:val="none" w:sz="0" w:space="0" w:color="auto"/>
-                <w:between w:val="none" w:sz="0" w:space="0" w:color="auto"/>
-              </w:pBdr>
-            </w:pPr>
-            <w:r>
-              <w:t>Each menu button navigates to correct screen</w:t>
-            </w:r>
+              <w:pStyle w:val="ListParagraph"/>
+              <w:numPr>
+                <w:ilvl w:val="0"/>
+                <w:numId w:val="58"/>
+              </w:numPr>
+              <w:pBdr>
+                <w:top w:val="none" w:sz="0" w:space="0" w:color="auto"/>
+                <w:left w:val="none" w:sz="0" w:space="0" w:color="auto"/>
+                <w:bottom w:val="none" w:sz="0" w:space="0" w:color="auto"/>
+                <w:right w:val="none" w:sz="0" w:space="0" w:color="auto"/>
+                <w:between w:val="none" w:sz="0" w:space="0" w:color="auto"/>
+              </w:pBdr>
+            </w:pPr>
+            <w:r>
+              <w:t>Puck tracker calibrates successfully</w:t>
+            </w:r>
+          </w:p>
+          <w:p>
+            <w:pPr>
+              <w:pStyle w:val="ListParagraph"/>
+              <w:numPr>
+                <w:ilvl w:val="0"/>
+                <w:numId w:val="58"/>
+              </w:numPr>
+              <w:pBdr>
+                <w:top w:val="none" w:sz="0" w:space="0" w:color="auto"/>
+                <w:left w:val="none" w:sz="0" w:space="0" w:color="auto"/>
+                <w:bottom w:val="none" w:sz="0" w:space="0" w:color="auto"/>
+                <w:right w:val="none" w:sz="0" w:space="0" w:color="auto"/>
+                <w:between w:val="none" w:sz="0" w:space="0" w:color="auto"/>
+              </w:pBdr>
+            </w:pPr>
+            <w:r>
+              <w:t>Paddle controller calibrates successfully</w:t>
+            </w:r>
+          </w:p>
+          <w:p>
+            <w:pPr>
+              <w:pStyle w:val="ListParagraph"/>
+              <w:numPr>
+                <w:ilvl w:val="0"/>
+                <w:numId w:val="58"/>
+              </w:numPr>
+              <w:pBdr>
+                <w:top w:val="none" w:sz="0" w:space="0" w:color="auto"/>
+                <w:left w:val="none" w:sz="0" w:space="0" w:color="auto"/>
+                <w:bottom w:val="none" w:sz="0" w:space="0" w:color="auto"/>
+                <w:right w:val="none" w:sz="0" w:space="0" w:color="auto"/>
+                <w:between w:val="none" w:sz="0" w:space="0" w:color="auto"/>
+              </w:pBdr>
+            </w:pPr>
+            <w:r>
+              <w:t>Errors are cleared successfully</w:t>
+            </w:r>
+          </w:p>
+          <w:p>
+            <w:pPr>
+              <w:pStyle w:val="ListParagraph"/>
+              <w:numPr>
+                <w:ilvl w:val="0"/>
+                <w:numId w:val="58"/>
+              </w:numPr>
+              <w:pBdr>
+                <w:top w:val="none" w:sz="0" w:space="0" w:color="auto"/>
+                <w:left w:val="none" w:sz="0" w:space="0" w:color="auto"/>
+                <w:bottom w:val="none" w:sz="0" w:space="0" w:color="auto"/>
+                <w:right w:val="none" w:sz="0" w:space="0" w:color="auto"/>
+                <w:between w:val="none" w:sz="0" w:space="0" w:color="auto"/>
+              </w:pBdr>
+            </w:pPr>
+            <w:r>
+              <w:t>State and error are reported</w:t>
+            </w:r>
+          </w:p>
+          <w:p>
+            <w:pPr>
+              <w:pBdr>
+                <w:top w:val="none" w:sz="0" w:space="0" w:color="auto"/>
+                <w:left w:val="none" w:sz="0" w:space="0" w:color="auto"/>
+                <w:bottom w:val="none" w:sz="0" w:space="0" w:color="auto"/>
+                <w:right w:val="none" w:sz="0" w:space="0" w:color="auto"/>
+                <w:between w:val="none" w:sz="0" w:space="0" w:color="auto"/>
+              </w:pBdr>
+            </w:pPr>
           </w:p>
         </w:tc>
       </w:tr>
@@ -9660,114 +10675,8 @@
               </w:pBdr>
             </w:pPr>
             <w:r>
-              <w:t>Play Against Robot Screen test</w:t>
-            </w:r>
-          </w:p>
-          <w:p>
-            <w:pPr>
-              <w:pStyle w:val="ListParagraph"/>
-              <w:numPr>
-                <w:ilvl w:val="0"/>
-                <w:numId w:val="51"/>
-              </w:numPr>
-              <w:pBdr>
-                <w:top w:val="none" w:sz="0" w:space="0" w:color="auto"/>
-                <w:left w:val="none" w:sz="0" w:space="0" w:color="auto"/>
-                <w:bottom w:val="none" w:sz="0" w:space="0" w:color="auto"/>
-                <w:right w:val="none" w:sz="0" w:space="0" w:color="auto"/>
-                <w:between w:val="none" w:sz="0" w:space="0" w:color="auto"/>
-              </w:pBdr>
-            </w:pPr>
-            <w:r>
-              <w:t>Start game</w:t>
-            </w:r>
-          </w:p>
-          <w:p>
-            <w:pPr>
-              <w:pStyle w:val="ListParagraph"/>
-              <w:numPr>
-                <w:ilvl w:val="0"/>
-                <w:numId w:val="51"/>
-              </w:numPr>
-              <w:pBdr>
-                <w:top w:val="none" w:sz="0" w:space="0" w:color="auto"/>
-                <w:left w:val="none" w:sz="0" w:space="0" w:color="auto"/>
-                <w:bottom w:val="none" w:sz="0" w:space="0" w:color="auto"/>
-                <w:right w:val="none" w:sz="0" w:space="0" w:color="auto"/>
-                <w:between w:val="none" w:sz="0" w:space="0" w:color="auto"/>
-              </w:pBdr>
-            </w:pPr>
-            <w:r>
-              <w:t>Play against robot</w:t>
-            </w:r>
-          </w:p>
-          <w:p>
-            <w:pPr>
-              <w:pStyle w:val="ListParagraph"/>
-              <w:numPr>
-                <w:ilvl w:val="0"/>
-                <w:numId w:val="51"/>
-              </w:numPr>
-              <w:pBdr>
-                <w:top w:val="none" w:sz="0" w:space="0" w:color="auto"/>
-                <w:left w:val="none" w:sz="0" w:space="0" w:color="auto"/>
-                <w:bottom w:val="none" w:sz="0" w:space="0" w:color="auto"/>
-                <w:right w:val="none" w:sz="0" w:space="0" w:color="auto"/>
-                <w:between w:val="none" w:sz="0" w:space="0" w:color="auto"/>
-              </w:pBdr>
-            </w:pPr>
-            <w:r>
-              <w:t>Pause game</w:t>
-            </w:r>
-          </w:p>
-          <w:p>
-            <w:pPr>
-              <w:pStyle w:val="ListParagraph"/>
-              <w:numPr>
-                <w:ilvl w:val="0"/>
-                <w:numId w:val="51"/>
-              </w:numPr>
-              <w:pBdr>
-                <w:top w:val="none" w:sz="0" w:space="0" w:color="auto"/>
-                <w:left w:val="none" w:sz="0" w:space="0" w:color="auto"/>
-                <w:bottom w:val="none" w:sz="0" w:space="0" w:color="auto"/>
-                <w:right w:val="none" w:sz="0" w:space="0" w:color="auto"/>
-                <w:between w:val="none" w:sz="0" w:space="0" w:color="auto"/>
-              </w:pBdr>
-            </w:pPr>
-            <w:r>
-              <w:t>Resume game</w:t>
-            </w:r>
-          </w:p>
-          <w:p>
-            <w:pPr>
-              <w:pStyle w:val="ListParagraph"/>
-              <w:numPr>
-                <w:ilvl w:val="0"/>
-                <w:numId w:val="51"/>
-              </w:numPr>
-              <w:pBdr>
-                <w:top w:val="none" w:sz="0" w:space="0" w:color="auto"/>
-                <w:left w:val="none" w:sz="0" w:space="0" w:color="auto"/>
-                <w:bottom w:val="none" w:sz="0" w:space="0" w:color="auto"/>
-                <w:right w:val="none" w:sz="0" w:space="0" w:color="auto"/>
-                <w:between w:val="none" w:sz="0" w:space="0" w:color="auto"/>
-              </w:pBdr>
-            </w:pPr>
-            <w:r>
-              <w:t>Reset game</w:t>
-            </w:r>
-          </w:p>
-          <w:p>
-            <w:pPr>
-              <w:pBdr>
-                <w:top w:val="none" w:sz="0" w:space="0" w:color="auto"/>
-                <w:left w:val="none" w:sz="0" w:space="0" w:color="auto"/>
-                <w:bottom w:val="none" w:sz="0" w:space="0" w:color="auto"/>
-                <w:right w:val="none" w:sz="0" w:space="0" w:color="auto"/>
-                <w:between w:val="none" w:sz="0" w:space="0" w:color="auto"/>
-              </w:pBdr>
-            </w:pPr>
+              <w:t>Quit Button test</w:t>
+            </w:r>
           </w:p>
         </w:tc>
         <w:tc>
@@ -9785,13 +10694,7 @@
               </w:pBdr>
             </w:pPr>
             <w:r>
-              <w:t>Verify that the</w:t>
-            </w:r>
-            <w:r>
-              <w:t xml:space="preserve"> game control buttons work</w:t>
-            </w:r>
-            <w:r>
-              <w:t xml:space="preserve"> and visualization active</w:t>
+              <w:t>Verify that hitting the quit button closes the Kivy application</w:t>
             </w:r>
           </w:p>
         </w:tc>
@@ -9810,886 +10713,7 @@
               </w:pBdr>
             </w:pPr>
             <w:r>
-              <w:t>Observe visualization of gameplay</w:t>
-            </w:r>
-          </w:p>
-          <w:p>
-            <w:pPr>
-              <w:pStyle w:val="ListParagraph"/>
-              <w:numPr>
-                <w:ilvl w:val="0"/>
-                <w:numId w:val="52"/>
-              </w:numPr>
-              <w:pBdr>
-                <w:top w:val="none" w:sz="0" w:space="0" w:color="auto"/>
-                <w:left w:val="none" w:sz="0" w:space="0" w:color="auto"/>
-                <w:bottom w:val="none" w:sz="0" w:space="0" w:color="auto"/>
-                <w:right w:val="none" w:sz="0" w:space="0" w:color="auto"/>
-                <w:between w:val="none" w:sz="0" w:space="0" w:color="auto"/>
-              </w:pBdr>
-            </w:pPr>
-            <w:r>
-              <w:t>Game clock starts</w:t>
-            </w:r>
-          </w:p>
-          <w:p>
-            <w:pPr>
-              <w:pStyle w:val="ListParagraph"/>
-              <w:numPr>
-                <w:ilvl w:val="0"/>
-                <w:numId w:val="52"/>
-              </w:numPr>
-              <w:pBdr>
-                <w:top w:val="none" w:sz="0" w:space="0" w:color="auto"/>
-                <w:left w:val="none" w:sz="0" w:space="0" w:color="auto"/>
-                <w:bottom w:val="none" w:sz="0" w:space="0" w:color="auto"/>
-                <w:right w:val="none" w:sz="0" w:space="0" w:color="auto"/>
-                <w:between w:val="none" w:sz="0" w:space="0" w:color="auto"/>
-              </w:pBdr>
-            </w:pPr>
-            <w:r>
-              <w:t>Robot moves</w:t>
-            </w:r>
-          </w:p>
-          <w:p>
-            <w:pPr>
-              <w:pStyle w:val="ListParagraph"/>
-              <w:numPr>
-                <w:ilvl w:val="0"/>
-                <w:numId w:val="52"/>
-              </w:numPr>
-              <w:pBdr>
-                <w:top w:val="none" w:sz="0" w:space="0" w:color="auto"/>
-                <w:left w:val="none" w:sz="0" w:space="0" w:color="auto"/>
-                <w:bottom w:val="none" w:sz="0" w:space="0" w:color="auto"/>
-                <w:right w:val="none" w:sz="0" w:space="0" w:color="auto"/>
-                <w:between w:val="none" w:sz="0" w:space="0" w:color="auto"/>
-              </w:pBdr>
-            </w:pPr>
-            <w:r>
-              <w:t>Game clock stops (as does robot)</w:t>
-            </w:r>
-          </w:p>
-          <w:p>
-            <w:pPr>
-              <w:pStyle w:val="ListParagraph"/>
-              <w:numPr>
-                <w:ilvl w:val="0"/>
-                <w:numId w:val="52"/>
-              </w:numPr>
-              <w:pBdr>
-                <w:top w:val="none" w:sz="0" w:space="0" w:color="auto"/>
-                <w:left w:val="none" w:sz="0" w:space="0" w:color="auto"/>
-                <w:bottom w:val="none" w:sz="0" w:space="0" w:color="auto"/>
-                <w:right w:val="none" w:sz="0" w:space="0" w:color="auto"/>
-                <w:between w:val="none" w:sz="0" w:space="0" w:color="auto"/>
-              </w:pBdr>
-            </w:pPr>
-            <w:r>
-              <w:t>Game clock resumes</w:t>
-            </w:r>
-          </w:p>
-          <w:p>
-            <w:pPr>
-              <w:pStyle w:val="ListParagraph"/>
-              <w:numPr>
-                <w:ilvl w:val="0"/>
-                <w:numId w:val="52"/>
-              </w:numPr>
-              <w:pBdr>
-                <w:top w:val="none" w:sz="0" w:space="0" w:color="auto"/>
-                <w:left w:val="none" w:sz="0" w:space="0" w:color="auto"/>
-                <w:bottom w:val="none" w:sz="0" w:space="0" w:color="auto"/>
-                <w:right w:val="none" w:sz="0" w:space="0" w:color="auto"/>
-                <w:between w:val="none" w:sz="0" w:space="0" w:color="auto"/>
-              </w:pBdr>
-            </w:pPr>
-            <w:r>
-              <w:lastRenderedPageBreak/>
-              <w:t>Game clock and score reset</w:t>
-            </w:r>
-          </w:p>
-          <w:p>
-            <w:pPr>
-              <w:pBdr>
-                <w:top w:val="none" w:sz="0" w:space="0" w:color="auto"/>
-                <w:left w:val="none" w:sz="0" w:space="0" w:color="auto"/>
-                <w:bottom w:val="none" w:sz="0" w:space="0" w:color="auto"/>
-                <w:right w:val="none" w:sz="0" w:space="0" w:color="auto"/>
-                <w:between w:val="none" w:sz="0" w:space="0" w:color="auto"/>
-              </w:pBdr>
-            </w:pPr>
-          </w:p>
-        </w:tc>
-      </w:tr>
-      <w:tr>
-        <w:tc>
-          <w:tcPr>
-            <w:tcW w:w="3595" w:type="dxa"/>
-          </w:tcPr>
-          <w:p>
-            <w:pPr>
-              <w:pBdr>
-                <w:top w:val="none" w:sz="0" w:space="0" w:color="auto"/>
-                <w:left w:val="none" w:sz="0" w:space="0" w:color="auto"/>
-                <w:bottom w:val="none" w:sz="0" w:space="0" w:color="auto"/>
-                <w:right w:val="none" w:sz="0" w:space="0" w:color="auto"/>
-                <w:between w:val="none" w:sz="0" w:space="0" w:color="auto"/>
-              </w:pBdr>
-            </w:pPr>
-            <w:r>
-              <w:lastRenderedPageBreak/>
-              <w:t>Play Using Robot Screen test</w:t>
-            </w:r>
-          </w:p>
-          <w:p>
-            <w:pPr>
-              <w:pStyle w:val="ListParagraph"/>
-              <w:numPr>
-                <w:ilvl w:val="0"/>
-                <w:numId w:val="53"/>
-              </w:numPr>
-              <w:pBdr>
-                <w:top w:val="none" w:sz="0" w:space="0" w:color="auto"/>
-                <w:left w:val="none" w:sz="0" w:space="0" w:color="auto"/>
-                <w:bottom w:val="none" w:sz="0" w:space="0" w:color="auto"/>
-                <w:right w:val="none" w:sz="0" w:space="0" w:color="auto"/>
-                <w:between w:val="none" w:sz="0" w:space="0" w:color="auto"/>
-              </w:pBdr>
-            </w:pPr>
-            <w:r>
-              <w:t>Start game</w:t>
-            </w:r>
-          </w:p>
-          <w:p>
-            <w:pPr>
-              <w:pStyle w:val="ListParagraph"/>
-              <w:numPr>
-                <w:ilvl w:val="0"/>
-                <w:numId w:val="53"/>
-              </w:numPr>
-              <w:pBdr>
-                <w:top w:val="none" w:sz="0" w:space="0" w:color="auto"/>
-                <w:left w:val="none" w:sz="0" w:space="0" w:color="auto"/>
-                <w:bottom w:val="none" w:sz="0" w:space="0" w:color="auto"/>
-                <w:right w:val="none" w:sz="0" w:space="0" w:color="auto"/>
-                <w:between w:val="none" w:sz="0" w:space="0" w:color="auto"/>
-              </w:pBdr>
-            </w:pPr>
-            <w:r>
-              <w:t xml:space="preserve">Drag paddle around screen </w:t>
-            </w:r>
-          </w:p>
-          <w:p>
-            <w:pPr>
-              <w:pStyle w:val="ListParagraph"/>
-              <w:numPr>
-                <w:ilvl w:val="0"/>
-                <w:numId w:val="53"/>
-              </w:numPr>
-              <w:pBdr>
-                <w:top w:val="none" w:sz="0" w:space="0" w:color="auto"/>
-                <w:left w:val="none" w:sz="0" w:space="0" w:color="auto"/>
-                <w:bottom w:val="none" w:sz="0" w:space="0" w:color="auto"/>
-                <w:right w:val="none" w:sz="0" w:space="0" w:color="auto"/>
-                <w:between w:val="none" w:sz="0" w:space="0" w:color="auto"/>
-              </w:pBdr>
-            </w:pPr>
-            <w:r>
-              <w:t>Pause game</w:t>
-            </w:r>
-          </w:p>
-          <w:p>
-            <w:pPr>
-              <w:pStyle w:val="ListParagraph"/>
-              <w:numPr>
-                <w:ilvl w:val="0"/>
-                <w:numId w:val="53"/>
-              </w:numPr>
-              <w:pBdr>
-                <w:top w:val="none" w:sz="0" w:space="0" w:color="auto"/>
-                <w:left w:val="none" w:sz="0" w:space="0" w:color="auto"/>
-                <w:bottom w:val="none" w:sz="0" w:space="0" w:color="auto"/>
-                <w:right w:val="none" w:sz="0" w:space="0" w:color="auto"/>
-                <w:between w:val="none" w:sz="0" w:space="0" w:color="auto"/>
-              </w:pBdr>
-            </w:pPr>
-            <w:r>
-              <w:t>Resume game</w:t>
-            </w:r>
-          </w:p>
-          <w:p>
-            <w:pPr>
-              <w:pStyle w:val="ListParagraph"/>
-              <w:numPr>
-                <w:ilvl w:val="0"/>
-                <w:numId w:val="53"/>
-              </w:numPr>
-              <w:pBdr>
-                <w:top w:val="none" w:sz="0" w:space="0" w:color="auto"/>
-                <w:left w:val="none" w:sz="0" w:space="0" w:color="auto"/>
-                <w:bottom w:val="none" w:sz="0" w:space="0" w:color="auto"/>
-                <w:right w:val="none" w:sz="0" w:space="0" w:color="auto"/>
-                <w:between w:val="none" w:sz="0" w:space="0" w:color="auto"/>
-              </w:pBdr>
-            </w:pPr>
-            <w:r>
-              <w:t>Reset game</w:t>
-            </w:r>
-          </w:p>
-          <w:p>
-            <w:pPr>
-              <w:pBdr>
-                <w:top w:val="none" w:sz="0" w:space="0" w:color="auto"/>
-                <w:left w:val="none" w:sz="0" w:space="0" w:color="auto"/>
-                <w:bottom w:val="none" w:sz="0" w:space="0" w:color="auto"/>
-                <w:right w:val="none" w:sz="0" w:space="0" w:color="auto"/>
-                <w:between w:val="none" w:sz="0" w:space="0" w:color="auto"/>
-              </w:pBdr>
-            </w:pPr>
-          </w:p>
-        </w:tc>
-        <w:tc>
-          <w:tcPr>
-            <w:tcW w:w="2638" w:type="dxa"/>
-          </w:tcPr>
-          <w:p>
-            <w:pPr>
-              <w:pBdr>
-                <w:top w:val="none" w:sz="0" w:space="0" w:color="auto"/>
-                <w:left w:val="none" w:sz="0" w:space="0" w:color="auto"/>
-                <w:bottom w:val="none" w:sz="0" w:space="0" w:color="auto"/>
-                <w:right w:val="none" w:sz="0" w:space="0" w:color="auto"/>
-                <w:between w:val="none" w:sz="0" w:space="0" w:color="auto"/>
-              </w:pBdr>
-            </w:pPr>
-            <w:r>
-              <w:t>Verify that the game control buttons work</w:t>
-            </w:r>
-            <w:r>
-              <w:t xml:space="preserve"> as well as manual control</w:t>
-            </w:r>
-          </w:p>
-        </w:tc>
-        <w:tc>
-          <w:tcPr>
-            <w:tcW w:w="3117" w:type="dxa"/>
-          </w:tcPr>
-          <w:p>
-            <w:pPr>
-              <w:pStyle w:val="ListParagraph"/>
-              <w:numPr>
-                <w:ilvl w:val="0"/>
-                <w:numId w:val="54"/>
-              </w:numPr>
-              <w:pBdr>
-                <w:top w:val="none" w:sz="0" w:space="0" w:color="auto"/>
-                <w:left w:val="none" w:sz="0" w:space="0" w:color="auto"/>
-                <w:bottom w:val="none" w:sz="0" w:space="0" w:color="auto"/>
-                <w:right w:val="none" w:sz="0" w:space="0" w:color="auto"/>
-                <w:between w:val="none" w:sz="0" w:space="0" w:color="auto"/>
-              </w:pBdr>
-            </w:pPr>
-            <w:r>
-              <w:t>Game clock starts</w:t>
-            </w:r>
-          </w:p>
-          <w:p>
-            <w:pPr>
-              <w:pStyle w:val="ListParagraph"/>
-              <w:numPr>
-                <w:ilvl w:val="0"/>
-                <w:numId w:val="54"/>
-              </w:numPr>
-              <w:pBdr>
-                <w:top w:val="none" w:sz="0" w:space="0" w:color="auto"/>
-                <w:left w:val="none" w:sz="0" w:space="0" w:color="auto"/>
-                <w:bottom w:val="none" w:sz="0" w:space="0" w:color="auto"/>
-                <w:right w:val="none" w:sz="0" w:space="0" w:color="auto"/>
-                <w:between w:val="none" w:sz="0" w:space="0" w:color="auto"/>
-              </w:pBdr>
-            </w:pPr>
-            <w:r>
-              <w:t>Robot moves</w:t>
-            </w:r>
-          </w:p>
-          <w:p>
-            <w:pPr>
-              <w:pStyle w:val="ListParagraph"/>
-              <w:numPr>
-                <w:ilvl w:val="0"/>
-                <w:numId w:val="54"/>
-              </w:numPr>
-              <w:pBdr>
-                <w:top w:val="none" w:sz="0" w:space="0" w:color="auto"/>
-                <w:left w:val="none" w:sz="0" w:space="0" w:color="auto"/>
-                <w:bottom w:val="none" w:sz="0" w:space="0" w:color="auto"/>
-                <w:right w:val="none" w:sz="0" w:space="0" w:color="auto"/>
-                <w:between w:val="none" w:sz="0" w:space="0" w:color="auto"/>
-              </w:pBdr>
-            </w:pPr>
-            <w:r>
-              <w:t>Game clock stops (as does robot)</w:t>
-            </w:r>
-          </w:p>
-          <w:p>
-            <w:pPr>
-              <w:pStyle w:val="ListParagraph"/>
-              <w:numPr>
-                <w:ilvl w:val="0"/>
-                <w:numId w:val="54"/>
-              </w:numPr>
-              <w:pBdr>
-                <w:top w:val="none" w:sz="0" w:space="0" w:color="auto"/>
-                <w:left w:val="none" w:sz="0" w:space="0" w:color="auto"/>
-                <w:bottom w:val="none" w:sz="0" w:space="0" w:color="auto"/>
-                <w:right w:val="none" w:sz="0" w:space="0" w:color="auto"/>
-                <w:between w:val="none" w:sz="0" w:space="0" w:color="auto"/>
-              </w:pBdr>
-            </w:pPr>
-            <w:r>
-              <w:t>Game clock resumes</w:t>
-            </w:r>
-          </w:p>
-          <w:p>
-            <w:pPr>
-              <w:pStyle w:val="ListParagraph"/>
-              <w:numPr>
-                <w:ilvl w:val="0"/>
-                <w:numId w:val="54"/>
-              </w:numPr>
-              <w:pBdr>
-                <w:top w:val="none" w:sz="0" w:space="0" w:color="auto"/>
-                <w:left w:val="none" w:sz="0" w:space="0" w:color="auto"/>
-                <w:bottom w:val="none" w:sz="0" w:space="0" w:color="auto"/>
-                <w:right w:val="none" w:sz="0" w:space="0" w:color="auto"/>
-                <w:between w:val="none" w:sz="0" w:space="0" w:color="auto"/>
-              </w:pBdr>
-            </w:pPr>
-            <w:r>
-              <w:t>Game clock and score reset</w:t>
-            </w:r>
-          </w:p>
-          <w:p>
-            <w:pPr>
-              <w:pBdr>
-                <w:top w:val="none" w:sz="0" w:space="0" w:color="auto"/>
-                <w:left w:val="none" w:sz="0" w:space="0" w:color="auto"/>
-                <w:bottom w:val="none" w:sz="0" w:space="0" w:color="auto"/>
-                <w:right w:val="none" w:sz="0" w:space="0" w:color="auto"/>
-                <w:between w:val="none" w:sz="0" w:space="0" w:color="auto"/>
-              </w:pBdr>
-            </w:pPr>
-          </w:p>
-        </w:tc>
-      </w:tr>
-      <w:tr>
-        <w:tc>
-          <w:tcPr>
-            <w:tcW w:w="3595" w:type="dxa"/>
-          </w:tcPr>
-          <w:p>
-            <w:pPr>
-              <w:pBdr>
-                <w:top w:val="none" w:sz="0" w:space="0" w:color="auto"/>
-                <w:left w:val="none" w:sz="0" w:space="0" w:color="auto"/>
-                <w:bottom w:val="none" w:sz="0" w:space="0" w:color="auto"/>
-                <w:right w:val="none" w:sz="0" w:space="0" w:color="auto"/>
-                <w:between w:val="none" w:sz="0" w:space="0" w:color="auto"/>
-              </w:pBdr>
-            </w:pPr>
-            <w:r>
-              <w:t>Demo Screen test</w:t>
-            </w:r>
-          </w:p>
-          <w:p>
-            <w:pPr>
-              <w:pStyle w:val="ListParagraph"/>
-              <w:numPr>
-                <w:ilvl w:val="0"/>
-                <w:numId w:val="55"/>
-              </w:numPr>
-              <w:pBdr>
-                <w:top w:val="none" w:sz="0" w:space="0" w:color="auto"/>
-                <w:left w:val="none" w:sz="0" w:space="0" w:color="auto"/>
-                <w:bottom w:val="none" w:sz="0" w:space="0" w:color="auto"/>
-                <w:right w:val="none" w:sz="0" w:space="0" w:color="auto"/>
-                <w:between w:val="none" w:sz="0" w:space="0" w:color="auto"/>
-              </w:pBdr>
-            </w:pPr>
-            <w:r>
-              <w:t>Hit demo button</w:t>
-            </w:r>
-          </w:p>
-          <w:p>
-            <w:pPr>
-              <w:pBdr>
-                <w:top w:val="none" w:sz="0" w:space="0" w:color="auto"/>
-                <w:left w:val="none" w:sz="0" w:space="0" w:color="auto"/>
-                <w:bottom w:val="none" w:sz="0" w:space="0" w:color="auto"/>
-                <w:right w:val="none" w:sz="0" w:space="0" w:color="auto"/>
-                <w:between w:val="none" w:sz="0" w:space="0" w:color="auto"/>
-              </w:pBdr>
-            </w:pPr>
-          </w:p>
-        </w:tc>
-        <w:tc>
-          <w:tcPr>
-            <w:tcW w:w="2638" w:type="dxa"/>
-          </w:tcPr>
-          <w:p>
-            <w:pPr>
-              <w:pBdr>
-                <w:top w:val="none" w:sz="0" w:space="0" w:color="auto"/>
-                <w:left w:val="none" w:sz="0" w:space="0" w:color="auto"/>
-                <w:bottom w:val="none" w:sz="0" w:space="0" w:color="auto"/>
-                <w:right w:val="none" w:sz="0" w:space="0" w:color="auto"/>
-                <w:between w:val="none" w:sz="0" w:space="0" w:color="auto"/>
-              </w:pBdr>
-            </w:pPr>
-            <w:r>
-              <w:t>Verify paddle controller movement</w:t>
-            </w:r>
-          </w:p>
-        </w:tc>
-        <w:tc>
-          <w:tcPr>
-            <w:tcW w:w="3117" w:type="dxa"/>
-          </w:tcPr>
-          <w:p>
-            <w:pPr>
-              <w:pBdr>
-                <w:top w:val="none" w:sz="0" w:space="0" w:color="auto"/>
-                <w:left w:val="none" w:sz="0" w:space="0" w:color="auto"/>
-                <w:bottom w:val="none" w:sz="0" w:space="0" w:color="auto"/>
-                <w:right w:val="none" w:sz="0" w:space="0" w:color="auto"/>
-                <w:between w:val="none" w:sz="0" w:space="0" w:color="auto"/>
-              </w:pBdr>
-            </w:pPr>
-            <w:r>
-              <w:t>Paddle controller completes predefined motion routine</w:t>
-            </w:r>
-          </w:p>
-        </w:tc>
-      </w:tr>
-      <w:tr>
-        <w:tc>
-          <w:tcPr>
-            <w:tcW w:w="3595" w:type="dxa"/>
-          </w:tcPr>
-          <w:p>
-            <w:pPr>
-              <w:pBdr>
-                <w:top w:val="none" w:sz="0" w:space="0" w:color="auto"/>
-                <w:left w:val="none" w:sz="0" w:space="0" w:color="auto"/>
-                <w:bottom w:val="none" w:sz="0" w:space="0" w:color="auto"/>
-                <w:right w:val="none" w:sz="0" w:space="0" w:color="auto"/>
-                <w:between w:val="none" w:sz="0" w:space="0" w:color="auto"/>
-              </w:pBdr>
-            </w:pPr>
-            <w:r>
-              <w:t>Settings Screen test</w:t>
-            </w:r>
-          </w:p>
-          <w:p>
-            <w:pPr>
-              <w:pStyle w:val="ListParagraph"/>
-              <w:numPr>
-                <w:ilvl w:val="0"/>
-                <w:numId w:val="56"/>
-              </w:numPr>
-              <w:pBdr>
-                <w:top w:val="none" w:sz="0" w:space="0" w:color="auto"/>
-                <w:left w:val="none" w:sz="0" w:space="0" w:color="auto"/>
-                <w:bottom w:val="none" w:sz="0" w:space="0" w:color="auto"/>
-                <w:right w:val="none" w:sz="0" w:space="0" w:color="auto"/>
-                <w:between w:val="none" w:sz="0" w:space="0" w:color="auto"/>
-              </w:pBdr>
-            </w:pPr>
-            <w:r>
-              <w:t>Change every listed setting</w:t>
-            </w:r>
-          </w:p>
-          <w:p>
-            <w:pPr>
-              <w:pStyle w:val="ListParagraph"/>
-              <w:numPr>
-                <w:ilvl w:val="0"/>
-                <w:numId w:val="56"/>
-              </w:numPr>
-              <w:pBdr>
-                <w:top w:val="none" w:sz="0" w:space="0" w:color="auto"/>
-                <w:left w:val="none" w:sz="0" w:space="0" w:color="auto"/>
-                <w:bottom w:val="none" w:sz="0" w:space="0" w:color="auto"/>
-                <w:right w:val="none" w:sz="0" w:space="0" w:color="auto"/>
-                <w:between w:val="none" w:sz="0" w:space="0" w:color="auto"/>
-              </w:pBdr>
-            </w:pPr>
-            <w:r>
-              <w:t>Go to Play Against Robot Screen</w:t>
-            </w:r>
-          </w:p>
-          <w:p>
-            <w:pPr>
-              <w:pStyle w:val="ListParagraph"/>
-              <w:numPr>
-                <w:ilvl w:val="0"/>
-                <w:numId w:val="56"/>
-              </w:numPr>
-              <w:pBdr>
-                <w:top w:val="none" w:sz="0" w:space="0" w:color="auto"/>
-                <w:left w:val="none" w:sz="0" w:space="0" w:color="auto"/>
-                <w:bottom w:val="none" w:sz="0" w:space="0" w:color="auto"/>
-                <w:right w:val="none" w:sz="0" w:space="0" w:color="auto"/>
-                <w:between w:val="none" w:sz="0" w:space="0" w:color="auto"/>
-              </w:pBdr>
-            </w:pPr>
-            <w:r>
-              <w:t>Confirm settings changed</w:t>
-            </w:r>
-          </w:p>
-          <w:p>
-            <w:pPr>
-              <w:pStyle w:val="ListParagraph"/>
-              <w:pBdr>
-                <w:top w:val="none" w:sz="0" w:space="0" w:color="auto"/>
-                <w:left w:val="none" w:sz="0" w:space="0" w:color="auto"/>
-                <w:bottom w:val="none" w:sz="0" w:space="0" w:color="auto"/>
-                <w:right w:val="none" w:sz="0" w:space="0" w:color="auto"/>
-                <w:between w:val="none" w:sz="0" w:space="0" w:color="auto"/>
-              </w:pBdr>
-            </w:pPr>
-          </w:p>
-          <w:p>
-            <w:pPr>
-              <w:pBdr>
-                <w:top w:val="none" w:sz="0" w:space="0" w:color="auto"/>
-                <w:left w:val="none" w:sz="0" w:space="0" w:color="auto"/>
-                <w:bottom w:val="none" w:sz="0" w:space="0" w:color="auto"/>
-                <w:right w:val="none" w:sz="0" w:space="0" w:color="auto"/>
-                <w:between w:val="none" w:sz="0" w:space="0" w:color="auto"/>
-              </w:pBdr>
-            </w:pPr>
-          </w:p>
-        </w:tc>
-        <w:tc>
-          <w:tcPr>
-            <w:tcW w:w="2638" w:type="dxa"/>
-          </w:tcPr>
-          <w:p>
-            <w:pPr>
-              <w:pBdr>
-                <w:top w:val="none" w:sz="0" w:space="0" w:color="auto"/>
-                <w:left w:val="none" w:sz="0" w:space="0" w:color="auto"/>
-                <w:bottom w:val="none" w:sz="0" w:space="0" w:color="auto"/>
-                <w:right w:val="none" w:sz="0" w:space="0" w:color="auto"/>
-                <w:between w:val="none" w:sz="0" w:space="0" w:color="auto"/>
-              </w:pBdr>
-            </w:pPr>
-            <w:r>
-              <w:t xml:space="preserve">Verify that the settings screen adjustments match </w:t>
-            </w:r>
-            <w:r>
-              <w:t>gameplay settings</w:t>
-            </w:r>
-          </w:p>
-        </w:tc>
-        <w:tc>
-          <w:tcPr>
-            <w:tcW w:w="3117" w:type="dxa"/>
-          </w:tcPr>
-          <w:p>
-            <w:pPr>
-              <w:pBdr>
-                <w:top w:val="none" w:sz="0" w:space="0" w:color="auto"/>
-                <w:left w:val="none" w:sz="0" w:space="0" w:color="auto"/>
-                <w:bottom w:val="none" w:sz="0" w:space="0" w:color="auto"/>
-                <w:right w:val="none" w:sz="0" w:space="0" w:color="auto"/>
-                <w:between w:val="none" w:sz="0" w:space="0" w:color="auto"/>
-              </w:pBdr>
-            </w:pPr>
-            <w:r>
-              <w:t>Each changed setting modifies the game play of the Play Against Robot screen</w:t>
-            </w:r>
-          </w:p>
-        </w:tc>
-      </w:tr>
-      <w:tr>
-        <w:tc>
-          <w:tcPr>
-            <w:tcW w:w="3595" w:type="dxa"/>
-          </w:tcPr>
-          <w:p>
-            <w:pPr>
-              <w:pBdr>
-                <w:top w:val="none" w:sz="0" w:space="0" w:color="auto"/>
-                <w:left w:val="none" w:sz="0" w:space="0" w:color="auto"/>
-                <w:bottom w:val="none" w:sz="0" w:space="0" w:color="auto"/>
-                <w:right w:val="none" w:sz="0" w:space="0" w:color="auto"/>
-                <w:between w:val="none" w:sz="0" w:space="0" w:color="auto"/>
-              </w:pBdr>
-            </w:pPr>
-            <w:r>
-              <w:t>Diagnostics Screen test</w:t>
-            </w:r>
-          </w:p>
-          <w:p>
-            <w:pPr>
-              <w:pStyle w:val="ListParagraph"/>
-              <w:numPr>
-                <w:ilvl w:val="0"/>
-                <w:numId w:val="57"/>
-              </w:numPr>
-              <w:pBdr>
-                <w:top w:val="none" w:sz="0" w:space="0" w:color="auto"/>
-                <w:left w:val="none" w:sz="0" w:space="0" w:color="auto"/>
-                <w:bottom w:val="none" w:sz="0" w:space="0" w:color="auto"/>
-                <w:right w:val="none" w:sz="0" w:space="0" w:color="auto"/>
-                <w:between w:val="none" w:sz="0" w:space="0" w:color="auto"/>
-              </w:pBdr>
-            </w:pPr>
-            <w:r>
-              <w:t>Calibrate puck tracker</w:t>
-            </w:r>
-          </w:p>
-          <w:p>
-            <w:pPr>
-              <w:pStyle w:val="ListParagraph"/>
-              <w:numPr>
-                <w:ilvl w:val="0"/>
-                <w:numId w:val="57"/>
-              </w:numPr>
-              <w:pBdr>
-                <w:top w:val="none" w:sz="0" w:space="0" w:color="auto"/>
-                <w:left w:val="none" w:sz="0" w:space="0" w:color="auto"/>
-                <w:bottom w:val="none" w:sz="0" w:space="0" w:color="auto"/>
-                <w:right w:val="none" w:sz="0" w:space="0" w:color="auto"/>
-                <w:between w:val="none" w:sz="0" w:space="0" w:color="auto"/>
-              </w:pBdr>
-            </w:pPr>
-            <w:r>
-              <w:t>Calibrate paddle controller</w:t>
-            </w:r>
-          </w:p>
-          <w:p>
-            <w:pPr>
-              <w:pStyle w:val="ListParagraph"/>
-              <w:numPr>
-                <w:ilvl w:val="0"/>
-                <w:numId w:val="57"/>
-              </w:numPr>
-              <w:pBdr>
-                <w:top w:val="none" w:sz="0" w:space="0" w:color="auto"/>
-                <w:left w:val="none" w:sz="0" w:space="0" w:color="auto"/>
-                <w:bottom w:val="none" w:sz="0" w:space="0" w:color="auto"/>
-                <w:right w:val="none" w:sz="0" w:space="0" w:color="auto"/>
-                <w:between w:val="none" w:sz="0" w:space="0" w:color="auto"/>
-              </w:pBdr>
-            </w:pPr>
-            <w:r>
-              <w:t>Clear errors</w:t>
-            </w:r>
-          </w:p>
-          <w:p>
-            <w:pPr>
-              <w:pStyle w:val="ListParagraph"/>
-              <w:numPr>
-                <w:ilvl w:val="0"/>
-                <w:numId w:val="57"/>
-              </w:numPr>
-              <w:pBdr>
-                <w:top w:val="none" w:sz="0" w:space="0" w:color="auto"/>
-                <w:left w:val="none" w:sz="0" w:space="0" w:color="auto"/>
-                <w:bottom w:val="none" w:sz="0" w:space="0" w:color="auto"/>
-                <w:right w:val="none" w:sz="0" w:space="0" w:color="auto"/>
-                <w:between w:val="none" w:sz="0" w:space="0" w:color="auto"/>
-              </w:pBdr>
-            </w:pPr>
-            <w:r>
-              <w:t>Observe state and error reporting</w:t>
-            </w:r>
-          </w:p>
-        </w:tc>
-        <w:tc>
-          <w:tcPr>
-            <w:tcW w:w="2638" w:type="dxa"/>
-          </w:tcPr>
-          <w:p>
-            <w:pPr>
-              <w:pBdr>
-                <w:top w:val="none" w:sz="0" w:space="0" w:color="auto"/>
-                <w:left w:val="none" w:sz="0" w:space="0" w:color="auto"/>
-                <w:bottom w:val="none" w:sz="0" w:space="0" w:color="auto"/>
-                <w:right w:val="none" w:sz="0" w:space="0" w:color="auto"/>
-                <w:between w:val="none" w:sz="0" w:space="0" w:color="auto"/>
-              </w:pBdr>
-            </w:pPr>
-            <w:r>
-              <w:t>Verify that the diagnostic features of the user interface are working</w:t>
-            </w:r>
-          </w:p>
-        </w:tc>
-        <w:tc>
-          <w:tcPr>
-            <w:tcW w:w="3117" w:type="dxa"/>
-          </w:tcPr>
-          <w:p>
-            <w:pPr>
-              <w:pStyle w:val="ListParagraph"/>
-              <w:numPr>
-                <w:ilvl w:val="0"/>
-                <w:numId w:val="58"/>
-              </w:numPr>
-              <w:pBdr>
-                <w:top w:val="none" w:sz="0" w:space="0" w:color="auto"/>
-                <w:left w:val="none" w:sz="0" w:space="0" w:color="auto"/>
-                <w:bottom w:val="none" w:sz="0" w:space="0" w:color="auto"/>
-                <w:right w:val="none" w:sz="0" w:space="0" w:color="auto"/>
-                <w:between w:val="none" w:sz="0" w:space="0" w:color="auto"/>
-              </w:pBdr>
-            </w:pPr>
-            <w:r>
-              <w:t>Puck tracker calibrates successfully</w:t>
-            </w:r>
-          </w:p>
-          <w:p>
-            <w:pPr>
-              <w:pStyle w:val="ListParagraph"/>
-              <w:numPr>
-                <w:ilvl w:val="0"/>
-                <w:numId w:val="58"/>
-              </w:numPr>
-              <w:pBdr>
-                <w:top w:val="none" w:sz="0" w:space="0" w:color="auto"/>
-                <w:left w:val="none" w:sz="0" w:space="0" w:color="auto"/>
-                <w:bottom w:val="none" w:sz="0" w:space="0" w:color="auto"/>
-                <w:right w:val="none" w:sz="0" w:space="0" w:color="auto"/>
-                <w:between w:val="none" w:sz="0" w:space="0" w:color="auto"/>
-              </w:pBdr>
-            </w:pPr>
-            <w:r>
-              <w:t>Paddle controller calibrates successfully</w:t>
-            </w:r>
-          </w:p>
-          <w:p>
-            <w:pPr>
-              <w:pStyle w:val="ListParagraph"/>
-              <w:numPr>
-                <w:ilvl w:val="0"/>
-                <w:numId w:val="58"/>
-              </w:numPr>
-              <w:pBdr>
-                <w:top w:val="none" w:sz="0" w:space="0" w:color="auto"/>
-                <w:left w:val="none" w:sz="0" w:space="0" w:color="auto"/>
-                <w:bottom w:val="none" w:sz="0" w:space="0" w:color="auto"/>
-                <w:right w:val="none" w:sz="0" w:space="0" w:color="auto"/>
-                <w:between w:val="none" w:sz="0" w:space="0" w:color="auto"/>
-              </w:pBdr>
-            </w:pPr>
-            <w:r>
-              <w:t>Errors are cleared successfully</w:t>
-            </w:r>
-          </w:p>
-          <w:p>
-            <w:pPr>
-              <w:pStyle w:val="ListParagraph"/>
-              <w:numPr>
-                <w:ilvl w:val="0"/>
-                <w:numId w:val="58"/>
-              </w:numPr>
-              <w:pBdr>
-                <w:top w:val="none" w:sz="0" w:space="0" w:color="auto"/>
-                <w:left w:val="none" w:sz="0" w:space="0" w:color="auto"/>
-                <w:bottom w:val="none" w:sz="0" w:space="0" w:color="auto"/>
-                <w:right w:val="none" w:sz="0" w:space="0" w:color="auto"/>
-                <w:between w:val="none" w:sz="0" w:space="0" w:color="auto"/>
-              </w:pBdr>
-            </w:pPr>
-            <w:r>
-              <w:t>State and error are reported</w:t>
-            </w:r>
-          </w:p>
-          <w:p>
-            <w:pPr>
-              <w:pBdr>
-                <w:top w:val="none" w:sz="0" w:space="0" w:color="auto"/>
-                <w:left w:val="none" w:sz="0" w:space="0" w:color="auto"/>
-                <w:bottom w:val="none" w:sz="0" w:space="0" w:color="auto"/>
-                <w:right w:val="none" w:sz="0" w:space="0" w:color="auto"/>
-                <w:between w:val="none" w:sz="0" w:space="0" w:color="auto"/>
-              </w:pBdr>
-            </w:pPr>
-          </w:p>
-        </w:tc>
-      </w:tr>
-      <w:tr>
-        <w:tc>
-          <w:tcPr>
-            <w:tcW w:w="3595" w:type="dxa"/>
-          </w:tcPr>
-          <w:p>
-            <w:pPr>
-              <w:pBdr>
-                <w:top w:val="none" w:sz="0" w:space="0" w:color="auto"/>
-                <w:left w:val="none" w:sz="0" w:space="0" w:color="auto"/>
-                <w:bottom w:val="none" w:sz="0" w:space="0" w:color="auto"/>
-                <w:right w:val="none" w:sz="0" w:space="0" w:color="auto"/>
-                <w:between w:val="none" w:sz="0" w:space="0" w:color="auto"/>
-              </w:pBdr>
-            </w:pPr>
-            <w:r>
-              <w:t>Quit Button test</w:t>
-            </w:r>
-          </w:p>
-        </w:tc>
-        <w:tc>
-          <w:tcPr>
-            <w:tcW w:w="2638" w:type="dxa"/>
-          </w:tcPr>
-          <w:p>
-            <w:pPr>
-              <w:pBdr>
-                <w:top w:val="none" w:sz="0" w:space="0" w:color="auto"/>
-                <w:left w:val="none" w:sz="0" w:space="0" w:color="auto"/>
-                <w:bottom w:val="none" w:sz="0" w:space="0" w:color="auto"/>
-                <w:right w:val="none" w:sz="0" w:space="0" w:color="auto"/>
-                <w:between w:val="none" w:sz="0" w:space="0" w:color="auto"/>
-              </w:pBdr>
-            </w:pPr>
-            <w:r>
-              <w:t xml:space="preserve">Verify that hitting the quit button closes the </w:t>
-            </w:r>
-            <w:proofErr w:type="spellStart"/>
-            <w:r>
-              <w:t>Kivy</w:t>
-            </w:r>
-            <w:proofErr w:type="spellEnd"/>
-            <w:r>
-              <w:t xml:space="preserve"> application</w:t>
-            </w:r>
-          </w:p>
-        </w:tc>
-        <w:tc>
-          <w:tcPr>
-            <w:tcW w:w="3117" w:type="dxa"/>
-          </w:tcPr>
-          <w:p>
-            <w:pPr>
-              <w:pBdr>
-                <w:top w:val="none" w:sz="0" w:space="0" w:color="auto"/>
-                <w:left w:val="none" w:sz="0" w:space="0" w:color="auto"/>
-                <w:bottom w:val="none" w:sz="0" w:space="0" w:color="auto"/>
-                <w:right w:val="none" w:sz="0" w:space="0" w:color="auto"/>
-                <w:between w:val="none" w:sz="0" w:space="0" w:color="auto"/>
-              </w:pBdr>
-            </w:pPr>
-            <w:proofErr w:type="spellStart"/>
-            <w:r>
-              <w:t>Kivy</w:t>
-            </w:r>
-            <w:proofErr w:type="spellEnd"/>
-            <w:r>
-              <w:t xml:space="preserve"> application closes</w:t>
+              <w:t>Kivy application closes</w:t>
             </w:r>
           </w:p>
         </w:tc>
@@ -10699,7 +10723,6 @@
       <w:pPr>
         <w:pStyle w:val="Heading1"/>
       </w:pPr>
-      <w:bookmarkStart w:id="26" w:name="_Toc518638429"/>
     </w:p>
     <w:p>
       <w:pPr>
@@ -10719,10 +10742,12 @@
       <w:pPr>
         <w:pStyle w:val="Heading1"/>
       </w:pPr>
+      <w:bookmarkStart w:id="25" w:name="_Toc521924813"/>
       <w:r>
         <w:lastRenderedPageBreak/>
         <w:t>Required Resources</w:t>
       </w:r>
+      <w:bookmarkEnd w:id="25"/>
     </w:p>
     <w:p>
       <w:r>
@@ -10785,13 +10810,8 @@
           <w:numId w:val="59"/>
         </w:numPr>
       </w:pPr>
-      <w:proofErr w:type="spellStart"/>
-      <w:r>
-        <w:t>Axeman</w:t>
-      </w:r>
-      <w:proofErr w:type="spellEnd"/>
-      <w:r>
-        <w:t xml:space="preserve"> development board (HCS12 based)</w:t>
+      <w:r>
+        <w:t>Axeman development board (HCS12 based)</w:t>
       </w:r>
     </w:p>
     <w:p>
@@ -10992,6 +11012,7 @@
       <w:pPr>
         <w:pStyle w:val="Heading1"/>
       </w:pPr>
+      <w:bookmarkStart w:id="26" w:name="_Toc521924814"/>
       <w:r>
         <w:lastRenderedPageBreak/>
         <w:t>Risk Analysis</w:t>
@@ -11862,23 +11883,18 @@
       <w:pPr>
         <w:pStyle w:val="Heading1"/>
       </w:pPr>
-      <w:bookmarkStart w:id="27" w:name="_Toc518638430"/>
+      <w:bookmarkStart w:id="27" w:name="_Toc521924815"/>
       <w:r>
         <w:lastRenderedPageBreak/>
         <w:t>Appendix</w:t>
       </w:r>
+      <w:r>
+        <w:t xml:space="preserve"> A</w:t>
+      </w:r>
+      <w:r>
+        <w:t xml:space="preserve"> – Coordinate System</w:t>
+      </w:r>
       <w:bookmarkEnd w:id="27"/>
-      <w:r>
-        <w:t xml:space="preserve"> </w:t>
-      </w:r>
-      <w:proofErr w:type="gramStart"/>
-      <w:r>
-        <w:t>A</w:t>
-      </w:r>
-      <w:proofErr w:type="gramEnd"/>
-      <w:r>
-        <w:t xml:space="preserve"> – Coordinate System</w:t>
-      </w:r>
     </w:p>
     <w:p>
       <w:pPr>
@@ -11942,14 +11958,27 @@
       <w:r>
         <w:t xml:space="preserve">Figure </w:t>
       </w:r>
-      <w:fldSimple w:instr=" SEQ Figure \* ARABIC ">
-        <w:r>
-          <w:rPr>
-            <w:noProof/>
-          </w:rPr>
-          <w:t>9</w:t>
-        </w:r>
-      </w:fldSimple>
+      <w:r>
+        <w:fldChar w:fldCharType="begin"/>
+      </w:r>
+      <w:r>
+        <w:instrText xml:space="preserve"> SEQ Figure \* ARABIC </w:instrText>
+      </w:r>
+      <w:r>
+        <w:fldChar w:fldCharType="separate"/>
+      </w:r>
+      <w:r>
+        <w:rPr>
+          <w:noProof/>
+        </w:rPr>
+        <w:t>9</w:t>
+      </w:r>
+      <w:r>
+        <w:rPr>
+          <w:noProof/>
+        </w:rPr>
+        <w:fldChar w:fldCharType="end"/>
+      </w:r>
       <w:r>
         <w:t xml:space="preserve"> - Coordinate System</w:t>
       </w:r>
@@ -11973,6 +12002,7 @@
       <w:pPr>
         <w:pStyle w:val="Heading1"/>
       </w:pPr>
+      <w:bookmarkStart w:id="29" w:name="_Toc521924816"/>
       <w:r>
         <w:lastRenderedPageBreak/>
         <w:t>Appendix B</w:t>
@@ -11980,6 +12010,7 @@
       <w:r>
         <w:t xml:space="preserve"> – UI Images</w:t>
       </w:r>
+      <w:bookmarkEnd w:id="29"/>
     </w:p>
     <w:p>
       <w:pPr>
@@ -12046,42 +12077,21 @@
         <w:pStyle w:val="Caption"/>
         <w:jc w:val="center"/>
       </w:pPr>
-      <w:bookmarkStart w:id="29" w:name="_Ref518903387"/>
+      <w:bookmarkStart w:id="30" w:name="_Ref518903387"/>
       <w:r>
         <w:t xml:space="preserve">Figure </w:t>
       </w:r>
-      <w:r>
-        <w:fldChar w:fldCharType="begin"/>
-      </w:r>
-      <w:r>
-        <w:instrText xml:space="preserve"> SEQ Figure \* ARABIC </w:instrText>
-      </w:r>
-      <w:r>
-        <w:fldChar w:fldCharType="separate"/>
-      </w:r>
-      <w:r>
-        <w:rPr>
-          <w:noProof/>
-        </w:rPr>
-        <w:t>10</w:t>
-      </w:r>
-      <w:r>
-        <w:rPr>
-          <w:noProof/>
-        </w:rPr>
-        <w:fldChar w:fldCharType="end"/>
-      </w:r>
-      <w:bookmarkEnd w:id="29"/>
-      <w:r>
-        <w:t xml:space="preserve"> - Play </w:t>
-      </w:r>
-      <w:proofErr w:type="gramStart"/>
-      <w:r>
-        <w:t>Against</w:t>
-      </w:r>
-      <w:proofErr w:type="gramEnd"/>
-      <w:r>
-        <w:t xml:space="preserve"> Robot</w:t>
+      <w:fldSimple w:instr=" SEQ Figure \* ARABIC ">
+        <w:r>
+          <w:rPr>
+            <w:noProof/>
+          </w:rPr>
+          <w:t>10</w:t>
+        </w:r>
+      </w:fldSimple>
+      <w:bookmarkEnd w:id="30"/>
+      <w:r>
+        <w:t xml:space="preserve"> - Play Against Robot</w:t>
       </w:r>
     </w:p>
     <w:p>
@@ -12152,32 +12162,19 @@
           <w:b/>
         </w:rPr>
       </w:pPr>
-      <w:bookmarkStart w:id="30" w:name="_Ref518903406"/>
+      <w:bookmarkStart w:id="31" w:name="_Ref518903406"/>
       <w:r>
         <w:t xml:space="preserve">Figure </w:t>
       </w:r>
-      <w:r>
-        <w:fldChar w:fldCharType="begin"/>
-      </w:r>
-      <w:r>
-        <w:instrText xml:space="preserve"> SEQ Figure \* ARABIC </w:instrText>
-      </w:r>
-      <w:r>
-        <w:fldChar w:fldCharType="separate"/>
-      </w:r>
-      <w:r>
-        <w:rPr>
-          <w:noProof/>
-        </w:rPr>
-        <w:t>11</w:t>
-      </w:r>
-      <w:r>
-        <w:rPr>
-          <w:noProof/>
-        </w:rPr>
-        <w:fldChar w:fldCharType="end"/>
-      </w:r>
-      <w:bookmarkEnd w:id="30"/>
+      <w:fldSimple w:instr=" SEQ Figure \* ARABIC ">
+        <w:r>
+          <w:rPr>
+            <w:noProof/>
+          </w:rPr>
+          <w:t>11</w:t>
+        </w:r>
+      </w:fldSimple>
+      <w:bookmarkEnd w:id="31"/>
       <w:r>
         <w:t xml:space="preserve"> - Play Using Robot</w:t>
       </w:r>
@@ -12255,32 +12252,19 @@
           <w:b/>
         </w:rPr>
       </w:pPr>
-      <w:bookmarkStart w:id="31" w:name="_Ref518903519"/>
+      <w:bookmarkStart w:id="32" w:name="_Ref518903519"/>
       <w:r>
         <w:t xml:space="preserve">Figure </w:t>
       </w:r>
-      <w:r>
-        <w:fldChar w:fldCharType="begin"/>
-      </w:r>
-      <w:r>
-        <w:instrText xml:space="preserve"> SEQ Figure \* ARABIC </w:instrText>
-      </w:r>
-      <w:r>
-        <w:fldChar w:fldCharType="separate"/>
-      </w:r>
-      <w:r>
-        <w:rPr>
-          <w:noProof/>
-        </w:rPr>
-        <w:t>12</w:t>
-      </w:r>
-      <w:r>
-        <w:rPr>
-          <w:noProof/>
-        </w:rPr>
-        <w:fldChar w:fldCharType="end"/>
-      </w:r>
-      <w:bookmarkEnd w:id="31"/>
+      <w:fldSimple w:instr=" SEQ Figure \* ARABIC ">
+        <w:r>
+          <w:rPr>
+            <w:noProof/>
+          </w:rPr>
+          <w:t>12</w:t>
+        </w:r>
+      </w:fldSimple>
+      <w:bookmarkEnd w:id="32"/>
       <w:r>
         <w:t xml:space="preserve"> - Settings</w:t>
       </w:r>
@@ -12357,32 +12341,19 @@
           <w:szCs w:val="36"/>
         </w:rPr>
       </w:pPr>
-      <w:bookmarkStart w:id="32" w:name="_Ref518903529"/>
+      <w:bookmarkStart w:id="33" w:name="_Ref518903529"/>
       <w:r>
         <w:t xml:space="preserve">Figure </w:t>
       </w:r>
-      <w:r>
-        <w:fldChar w:fldCharType="begin"/>
-      </w:r>
-      <w:r>
-        <w:instrText xml:space="preserve"> SEQ Figure \* ARABIC </w:instrText>
-      </w:r>
-      <w:r>
-        <w:fldChar w:fldCharType="separate"/>
-      </w:r>
-      <w:r>
-        <w:rPr>
-          <w:noProof/>
-        </w:rPr>
-        <w:t>13</w:t>
-      </w:r>
-      <w:r>
-        <w:rPr>
-          <w:noProof/>
-        </w:rPr>
-        <w:fldChar w:fldCharType="end"/>
-      </w:r>
-      <w:bookmarkEnd w:id="32"/>
+      <w:fldSimple w:instr=" SEQ Figure \* ARABIC ">
+        <w:r>
+          <w:rPr>
+            <w:noProof/>
+          </w:rPr>
+          <w:t>13</w:t>
+        </w:r>
+      </w:fldSimple>
+      <w:bookmarkEnd w:id="33"/>
       <w:r>
         <w:t xml:space="preserve"> - Diagnostics</w:t>
       </w:r>
@@ -12397,7 +12368,6 @@
           <w:szCs w:val="36"/>
         </w:rPr>
       </w:pPr>
-      <w:bookmarkStart w:id="33" w:name="_Toc518638431"/>
       <w:r>
         <w:br w:type="page"/>
       </w:r>
@@ -12406,11 +12376,12 @@
       <w:pPr>
         <w:pStyle w:val="Heading1"/>
       </w:pPr>
+      <w:bookmarkStart w:id="34" w:name="_Toc521924817"/>
       <w:r>
         <w:lastRenderedPageBreak/>
         <w:t>References</w:t>
       </w:r>
-      <w:bookmarkEnd w:id="33"/>
+      <w:bookmarkEnd w:id="34"/>
     </w:p>
     <w:p>
       <w:pPr>
@@ -12482,7 +12453,6 @@
         </w:rPr>
         <w:t>"Air Hockey Robot (a 3D printer hack)", </w:t>
       </w:r>
-      <w:proofErr w:type="spellStart"/>
       <w:r>
         <w:rPr>
           <w:rFonts w:ascii="Times New Roman" w:eastAsia="Times New Roman" w:hAnsi="Times New Roman" w:cs="Times New Roman"/>
@@ -12495,7 +12465,6 @@
         </w:rPr>
         <w:t>jjrobots</w:t>
       </w:r>
-      <w:proofErr w:type="spellEnd"/>
       <w:r>
         <w:rPr>
           <w:rFonts w:ascii="Times New Roman" w:eastAsia="Times New Roman" w:hAnsi="Times New Roman" w:cs="Times New Roman"/>
@@ -12565,31 +12534,8 @@
           <w:szCs w:val="24"/>
           <w:lang w:val="en-US"/>
         </w:rPr>
-        <w:t xml:space="preserve">"AIR HOCKEY ROBOT EVO - </w:t>
-      </w:r>
-      <w:proofErr w:type="spellStart"/>
-      <w:r>
-        <w:rPr>
-          <w:rFonts w:ascii="Times New Roman" w:eastAsia="Times New Roman" w:hAnsi="Times New Roman" w:cs="Times New Roman"/>
-          <w:color w:val="000000"/>
-          <w:sz w:val="24"/>
-          <w:szCs w:val="24"/>
-          <w:lang w:val="en-US"/>
-        </w:rPr>
-        <w:t>jjrobots</w:t>
-      </w:r>
-      <w:proofErr w:type="spellEnd"/>
-      <w:r>
-        <w:rPr>
-          <w:rFonts w:ascii="Times New Roman" w:eastAsia="Times New Roman" w:hAnsi="Times New Roman" w:cs="Times New Roman"/>
-          <w:color w:val="000000"/>
-          <w:sz w:val="24"/>
-          <w:szCs w:val="24"/>
-          <w:lang w:val="en-US"/>
-        </w:rPr>
-        <w:t>", </w:t>
-      </w:r>
-      <w:proofErr w:type="spellStart"/>
+        <w:t>"AIR HOCKEY ROBOT EVO - jjrobots", </w:t>
+      </w:r>
       <w:r>
         <w:rPr>
           <w:rFonts w:ascii="Times New Roman" w:eastAsia="Times New Roman" w:hAnsi="Times New Roman" w:cs="Times New Roman"/>
@@ -12602,7 +12548,6 @@
         </w:rPr>
         <w:t>jjrobots</w:t>
       </w:r>
-      <w:proofErr w:type="spellEnd"/>
       <w:r>
         <w:rPr>
           <w:rFonts w:ascii="Times New Roman" w:eastAsia="Times New Roman" w:hAnsi="Times New Roman" w:cs="Times New Roman"/>
@@ -12755,51 +12700,7 @@
           <w:szCs w:val="24"/>
           <w:lang w:val="en-US"/>
         </w:rPr>
-        <w:t xml:space="preserve">H. Parekh, D. </w:t>
-      </w:r>
-      <w:proofErr w:type="spellStart"/>
-      <w:r>
-        <w:rPr>
-          <w:rFonts w:ascii="Times New Roman" w:eastAsia="Times New Roman" w:hAnsi="Times New Roman" w:cs="Times New Roman"/>
-          <w:color w:val="000000"/>
-          <w:sz w:val="24"/>
-          <w:szCs w:val="24"/>
-          <w:lang w:val="en-US"/>
-        </w:rPr>
-        <w:t>Thakore</w:t>
-      </w:r>
-      <w:proofErr w:type="spellEnd"/>
-      <w:r>
-        <w:rPr>
-          <w:rFonts w:ascii="Times New Roman" w:eastAsia="Times New Roman" w:hAnsi="Times New Roman" w:cs="Times New Roman"/>
-          <w:color w:val="000000"/>
-          <w:sz w:val="24"/>
-          <w:szCs w:val="24"/>
-          <w:lang w:val="en-US"/>
-        </w:rPr>
-        <w:t xml:space="preserve"> and U. </w:t>
-      </w:r>
-      <w:proofErr w:type="spellStart"/>
-      <w:r>
-        <w:rPr>
-          <w:rFonts w:ascii="Times New Roman" w:eastAsia="Times New Roman" w:hAnsi="Times New Roman" w:cs="Times New Roman"/>
-          <w:color w:val="000000"/>
-          <w:sz w:val="24"/>
-          <w:szCs w:val="24"/>
-          <w:lang w:val="en-US"/>
-        </w:rPr>
-        <w:t>Jaliya</w:t>
-      </w:r>
-      <w:proofErr w:type="spellEnd"/>
-      <w:r>
-        <w:rPr>
-          <w:rFonts w:ascii="Times New Roman" w:eastAsia="Times New Roman" w:hAnsi="Times New Roman" w:cs="Times New Roman"/>
-          <w:color w:val="000000"/>
-          <w:sz w:val="24"/>
-          <w:szCs w:val="24"/>
-          <w:lang w:val="en-US"/>
-        </w:rPr>
-        <w:t>, "A Survey on Object Detection and Tracking Methods", </w:t>
+        <w:t>H. Parekh, D. Thakore and U. Jaliya, "A Survey on Object Detection and Tracking Methods", </w:t>
       </w:r>
       <w:r>
         <w:rPr>
@@ -12882,29 +12783,7 @@
           <w:szCs w:val="24"/>
           <w:lang w:val="en-US"/>
         </w:rPr>
-        <w:t>S. A ̊</w:t>
-      </w:r>
-      <w:proofErr w:type="spellStart"/>
-      <w:r>
-        <w:rPr>
-          <w:rFonts w:ascii="Times New Roman" w:eastAsia="Times New Roman" w:hAnsi="Times New Roman" w:cs="Times New Roman"/>
-          <w:color w:val="000000"/>
-          <w:sz w:val="24"/>
-          <w:szCs w:val="24"/>
-          <w:lang w:val="en-US"/>
-        </w:rPr>
-        <w:t>gren</w:t>
-      </w:r>
-      <w:proofErr w:type="spellEnd"/>
-      <w:r>
-        <w:rPr>
-          <w:rFonts w:ascii="Times New Roman" w:eastAsia="Times New Roman" w:hAnsi="Times New Roman" w:cs="Times New Roman"/>
-          <w:color w:val="000000"/>
-          <w:sz w:val="24"/>
-          <w:szCs w:val="24"/>
-          <w:lang w:val="en-US"/>
-        </w:rPr>
-        <w:t>, </w:t>
+        <w:t>S. A ̊gren, </w:t>
       </w:r>
       <w:r>
         <w:rPr>
@@ -13070,29 +12949,7 @@
           <w:szCs w:val="24"/>
           <w:lang w:val="en-US"/>
         </w:rPr>
-        <w:t xml:space="preserve">W. Hamlet and W. </w:t>
-      </w:r>
-      <w:proofErr w:type="spellStart"/>
-      <w:r>
-        <w:rPr>
-          <w:rFonts w:ascii="Times New Roman" w:eastAsia="Times New Roman" w:hAnsi="Times New Roman" w:cs="Times New Roman"/>
-          <w:color w:val="000000"/>
-          <w:sz w:val="24"/>
-          <w:szCs w:val="24"/>
-          <w:lang w:val="en-US"/>
-        </w:rPr>
-        <w:t>Kusewich</w:t>
-      </w:r>
-      <w:proofErr w:type="spellEnd"/>
-      <w:r>
-        <w:rPr>
-          <w:rFonts w:ascii="Times New Roman" w:eastAsia="Times New Roman" w:hAnsi="Times New Roman" w:cs="Times New Roman"/>
-          <w:color w:val="000000"/>
-          <w:sz w:val="24"/>
-          <w:szCs w:val="24"/>
-          <w:lang w:val="en-US"/>
-        </w:rPr>
-        <w:t>, "Using The Ultrasonic Sensor to Determine Location", </w:t>
+        <w:t>W. Hamlet and W. Kusewich, "Using The Ultrasonic Sensor to Determine Location", </w:t>
       </w:r>
       <w:r>
         <w:rPr>
@@ -13310,7 +13167,19 @@
           <w:szCs w:val="24"/>
           <w:lang w:val="en-US"/>
         </w:rPr>
-        <w:t>, 2018. [Online]. Available: http://www.orientalmotor.com/applications/linear-positioning.html. [Accessed: 08- Feb- 2018].</w:t>
+        <w:t>, 2018. [Online]. Available: http://www.orientalmotor.com/ap</w:t>
+      </w:r>
+      <w:bookmarkStart w:id="35" w:name="_GoBack"/>
+      <w:bookmarkEnd w:id="35"/>
+      <w:r>
+        <w:rPr>
+          <w:rFonts w:ascii="Times New Roman" w:eastAsia="Times New Roman" w:hAnsi="Times New Roman" w:cs="Times New Roman"/>
+          <w:color w:val="000000"/>
+          <w:sz w:val="24"/>
+          <w:szCs w:val="24"/>
+          <w:lang w:val="en-US"/>
+        </w:rPr>
+        <w:t>plications/linear-positioning.html. [Accessed: 08- Feb- 2018].</w:t>
       </w:r>
     </w:p>
     <w:p>
@@ -13530,8 +13399,8 @@
       <w:spacing w:before="600"/>
       <w:jc w:val="right"/>
     </w:pPr>
-    <w:bookmarkStart w:id="34" w:name="_9nvcibv3gama" w:colFirst="0" w:colLast="0"/>
-    <w:bookmarkEnd w:id="34"/>
+    <w:bookmarkStart w:id="36" w:name="_9nvcibv3gama" w:colFirst="0" w:colLast="0"/>
+    <w:bookmarkEnd w:id="36"/>
     <w:r>
       <w:rPr>
         <w:color w:val="000000"/>
@@ -13561,7 +13430,7 @@
         <w:noProof/>
         <w:color w:val="000000"/>
       </w:rPr>
-      <w:t>20</w:t>
+      <w:t>10</w:t>
     </w:r>
     <w:r>
       <w:rPr>
@@ -20249,7 +20118,7 @@
 </file>
 
 <file path=customXml/itemProps1.xml><?xml version="1.0" encoding="utf-8"?>
-<ds:datastoreItem xmlns:ds="http://schemas.openxmlformats.org/officeDocument/2006/customXml" ds:itemID="{C75FA6FD-4B7C-42B6-A6A3-0E256719F414}">
+<ds:datastoreItem xmlns:ds="http://schemas.openxmlformats.org/officeDocument/2006/customXml" ds:itemID="{BB399468-68A1-4DBC-B0A2-E1BC37DC6A42}">
   <ds:schemaRefs>
     <ds:schemaRef ds:uri="http://schemas.openxmlformats.org/officeDocument/2006/bibliography"/>
   </ds:schemaRefs>

</xml_diff>